<commit_message>
Added charts and individual tasks
</commit_message>
<xml_diff>
--- a/Docs/Weekly Report/Weekly Report - Week 1.docx
+++ b/Docs/Weekly Report/Weekly Report - Week 1.docx
@@ -65,19 +65,11 @@
                         <w:rFonts w:asciiTheme="majorHAnsi" w:eastAsiaTheme="majorEastAsia" w:hAnsiTheme="majorHAnsi" w:cstheme="majorBidi"/>
                       </w:rPr>
                     </w:pPr>
-                    <w:proofErr w:type="gramStart"/>
                     <w:r>
                       <w:rPr>
                         <w:rFonts w:asciiTheme="majorHAnsi" w:eastAsiaTheme="majorEastAsia" w:hAnsiTheme="majorHAnsi" w:cstheme="majorBidi"/>
                       </w:rPr>
-                      <w:t>Team</w:t>
-                    </w:r>
-                    <w:proofErr w:type="gramEnd"/>
-                    <w:r>
-                      <w:rPr>
-                        <w:rFonts w:asciiTheme="majorHAnsi" w:eastAsiaTheme="majorEastAsia" w:hAnsiTheme="majorHAnsi" w:cstheme="majorBidi"/>
-                      </w:rPr>
-                      <w:t xml:space="preserve"> 2</w:t>
+                      <w:t>Team 2</w:t>
                     </w:r>
                   </w:p>
                 </w:tc>
@@ -117,7 +109,6 @@
                         <w:szCs w:val="80"/>
                       </w:rPr>
                     </w:pPr>
-                    <w:proofErr w:type="spellStart"/>
                     <w:r>
                       <w:rPr>
                         <w:rFonts w:asciiTheme="majorHAnsi" w:eastAsiaTheme="majorEastAsia" w:hAnsiTheme="majorHAnsi" w:cstheme="majorBidi"/>
@@ -125,29 +116,8 @@
                         <w:sz w:val="80"/>
                         <w:szCs w:val="80"/>
                       </w:rPr>
-                      <w:t>Weekly</w:t>
+                      <w:t>Weekly Report</w:t>
                     </w:r>
-                    <w:proofErr w:type="spellEnd"/>
-                    <w:r>
-                      <w:rPr>
-                        <w:rFonts w:asciiTheme="majorHAnsi" w:eastAsiaTheme="majorEastAsia" w:hAnsiTheme="majorHAnsi" w:cstheme="majorBidi"/>
-                        <w:color w:val="4F81BD" w:themeColor="accent1"/>
-                        <w:sz w:val="80"/>
-                        <w:szCs w:val="80"/>
-                      </w:rPr>
-                      <w:t xml:space="preserve"> </w:t>
-                    </w:r>
-                    <w:proofErr w:type="spellStart"/>
-                    <w:r>
-                      <w:rPr>
-                        <w:rFonts w:asciiTheme="majorHAnsi" w:eastAsiaTheme="majorEastAsia" w:hAnsiTheme="majorHAnsi" w:cstheme="majorBidi"/>
-                        <w:color w:val="4F81BD" w:themeColor="accent1"/>
-                        <w:sz w:val="80"/>
-                        <w:szCs w:val="80"/>
-                      </w:rPr>
-                      <w:t>Report</w:t>
-                    </w:r>
-                    <w:proofErr w:type="spellEnd"/>
                   </w:p>
                 </w:sdtContent>
               </w:sdt>
@@ -162,9 +132,6 @@
                 </w:rPr>
                 <w:alias w:val="Subtítulo"/>
                 <w:id w:val="13406923"/>
-                <w:placeholder>
-                  <w:docPart w:val="517BDC2B5B264D168C15831263047396"/>
-                </w:placeholder>
                 <w:dataBinding w:prefixMappings="xmlns:ns0='http://schemas.openxmlformats.org/package/2006/metadata/core-properties' xmlns:ns1='http://purl.org/dc/elements/1.1/'" w:xpath="/ns0:coreProperties[1]/ns1:subject[1]" w:storeItemID="{6C3C8BC8-F283-45AE-878A-BAB7291924A1}"/>
                 <w:text/>
               </w:sdtPr>
@@ -460,16 +427,8 @@
             <w:rPr>
               <w:lang w:val="en-US"/>
             </w:rPr>
-            <w:t xml:space="preserve">David </w:t>
+            <w:t>David João</w:t>
           </w:r>
-          <w:proofErr w:type="spellStart"/>
-          <w:r>
-            <w:rPr>
-              <w:lang w:val="en-US"/>
-            </w:rPr>
-            <w:t>João</w:t>
-          </w:r>
-          <w:proofErr w:type="spellEnd"/>
         </w:p>
         <w:p>
           <w:pPr>
@@ -483,69 +442,7 @@
             <w:rPr>
               <w:lang w:val="en-US"/>
             </w:rPr>
-            <w:t xml:space="preserve">Filipe </w:t>
-          </w:r>
-          <w:proofErr w:type="spellStart"/>
-          <w:r>
-            <w:rPr>
-              <w:lang w:val="en-US"/>
-            </w:rPr>
-            <w:t>Brandão</w:t>
-          </w:r>
-          <w:proofErr w:type="spellEnd"/>
-        </w:p>
-        <w:p>
-          <w:pPr>
-            <w:spacing w:after="0"/>
-            <w:jc w:val="right"/>
-            <w:rPr>
-              <w:lang w:val="en-US"/>
-            </w:rPr>
-          </w:pPr>
-          <w:proofErr w:type="spellStart"/>
-          <w:r>
-            <w:rPr>
-              <w:lang w:val="en-US"/>
-            </w:rPr>
-            <w:t>João</w:t>
-          </w:r>
-          <w:proofErr w:type="spellEnd"/>
-          <w:r>
-            <w:rPr>
-              <w:lang w:val="en-US"/>
-            </w:rPr>
-            <w:t xml:space="preserve"> </w:t>
-          </w:r>
-          <w:proofErr w:type="spellStart"/>
-          <w:r>
-            <w:rPr>
-              <w:lang w:val="en-US"/>
-            </w:rPr>
-            <w:t>Girão</w:t>
-          </w:r>
-          <w:proofErr w:type="spellEnd"/>
-        </w:p>
-        <w:p>
-          <w:pPr>
-            <w:spacing w:after="0"/>
-            <w:jc w:val="right"/>
-            <w:rPr>
-              <w:lang w:val="en-US"/>
-            </w:rPr>
-          </w:pPr>
-          <w:proofErr w:type="spellStart"/>
-          <w:r>
-            <w:rPr>
-              <w:lang w:val="en-US"/>
-            </w:rPr>
-            <w:t>João</w:t>
-          </w:r>
-          <w:proofErr w:type="spellEnd"/>
-          <w:r>
-            <w:rPr>
-              <w:lang w:val="en-US"/>
-            </w:rPr>
-            <w:t xml:space="preserve"> Martins</w:t>
+            <w:t>Filipe Brandão</w:t>
           </w:r>
         </w:p>
         <w:p>
@@ -556,19 +453,11 @@
               <w:lang w:val="en-US"/>
             </w:rPr>
           </w:pPr>
-          <w:proofErr w:type="spellStart"/>
           <w:r>
             <w:rPr>
               <w:lang w:val="en-US"/>
             </w:rPr>
-            <w:t>Mário</w:t>
-          </w:r>
-          <w:proofErr w:type="spellEnd"/>
-          <w:r>
-            <w:rPr>
-              <w:lang w:val="en-US"/>
-            </w:rPr>
-            <w:t xml:space="preserve"> Oliveira</w:t>
+            <w:t>João Girão</w:t>
           </w:r>
         </w:p>
         <w:p>
@@ -579,28 +468,42 @@
               <w:lang w:val="en-US"/>
             </w:rPr>
           </w:pPr>
-          <w:proofErr w:type="spellStart"/>
           <w:r>
             <w:rPr>
               <w:lang w:val="en-US"/>
             </w:rPr>
-            <w:t>Rui</w:t>
+            <w:t>João Martins</w:t>
           </w:r>
-          <w:proofErr w:type="spellEnd"/>
+        </w:p>
+        <w:p>
+          <w:pPr>
+            <w:spacing w:after="0"/>
+            <w:jc w:val="right"/>
+            <w:rPr>
+              <w:lang w:val="en-US"/>
+            </w:rPr>
+          </w:pPr>
           <w:r>
             <w:rPr>
               <w:lang w:val="en-US"/>
             </w:rPr>
-            <w:t xml:space="preserve"> </w:t>
+            <w:t>Mário Oliveira</w:t>
           </w:r>
-          <w:proofErr w:type="spellStart"/>
+        </w:p>
+        <w:p>
+          <w:pPr>
+            <w:spacing w:after="0"/>
+            <w:jc w:val="right"/>
+            <w:rPr>
+              <w:lang w:val="en-US"/>
+            </w:rPr>
+          </w:pPr>
           <w:r>
             <w:rPr>
               <w:lang w:val="en-US"/>
             </w:rPr>
-            <w:t>Ganhoto</w:t>
+            <w:t>Rui Ganhoto</w:t>
           </w:r>
-          <w:proofErr w:type="spellEnd"/>
         </w:p>
         <w:p>
           <w:pPr>
@@ -1769,7 +1672,6 @@
       </w:sdtContent>
     </w:sdt>
     <w:p>
-      <w:proofErr w:type="spellStart"/>
       <w:r>
         <w:rPr>
           <w:rFonts w:asciiTheme="majorHAnsi" w:eastAsiaTheme="majorEastAsia" w:hAnsiTheme="majorHAnsi" w:cstheme="majorBidi"/>
@@ -1781,7 +1683,6 @@
         </w:rPr>
         <w:t>Images</w:t>
       </w:r>
-      <w:proofErr w:type="spellEnd"/>
     </w:p>
     <w:p>
       <w:r>
@@ -2398,16 +2299,8 @@
               <w:rPr>
                 <w:lang w:val="en-US"/>
               </w:rPr>
-              <w:t xml:space="preserve">Filipe </w:t>
-            </w:r>
-            <w:proofErr w:type="spellStart"/>
-            <w:r>
-              <w:rPr>
-                <w:lang w:val="en-US"/>
-              </w:rPr>
-              <w:t>Brandão</w:t>
-            </w:r>
-            <w:proofErr w:type="spellEnd"/>
+              <w:t>Filipe Brandão</w:t>
+            </w:r>
           </w:p>
         </w:tc>
         <w:tc>
@@ -2582,13 +2475,8 @@
         </w:rPr>
       </w:pPr>
       <w:bookmarkStart w:id="0" w:name="_Toc349417401"/>
-      <w:proofErr w:type="spellStart"/>
-      <w:r>
-        <w:t>Table</w:t>
-      </w:r>
-      <w:proofErr w:type="spellEnd"/>
-      <w:r>
-        <w:t xml:space="preserve"> </w:t>
+      <w:r>
+        <w:t xml:space="preserve">Table </w:t>
       </w:r>
       <w:r>
         <w:fldChar w:fldCharType="begin"/>
@@ -2614,28 +2502,10 @@
       <w:r>
         <w:t xml:space="preserve">: </w:t>
       </w:r>
-      <w:proofErr w:type="spellStart"/>
-      <w:r>
-        <w:t>List</w:t>
-      </w:r>
-      <w:proofErr w:type="spellEnd"/>
-      <w:r>
-        <w:t xml:space="preserve"> </w:t>
-      </w:r>
-      <w:proofErr w:type="spellStart"/>
-      <w:r>
-        <w:t>of</w:t>
-      </w:r>
-      <w:proofErr w:type="spellEnd"/>
-      <w:r>
-        <w:t xml:space="preserve"> </w:t>
-      </w:r>
-      <w:proofErr w:type="spellStart"/>
-      <w:r>
-        <w:t>Contribuitors</w:t>
+      <w:r>
+        <w:t>List of Contribuitors</w:t>
       </w:r>
       <w:bookmarkEnd w:id="0"/>
-      <w:proofErr w:type="spellEnd"/>
     </w:p>
     <w:p>
       <w:pPr>
@@ -3018,29 +2888,7 @@
               <w:rPr>
                 <w:lang w:val="en-US"/>
               </w:rPr>
-              <w:t xml:space="preserve">Filled work executed, </w:t>
-            </w:r>
-            <w:proofErr w:type="gramStart"/>
-            <w:r>
-              <w:rPr>
-                <w:lang w:val="en-US"/>
-              </w:rPr>
-              <w:t xml:space="preserve">achievements </w:t>
-            </w:r>
-            <w:bookmarkStart w:id="1" w:name="_GoBack"/>
-            <w:bookmarkEnd w:id="1"/>
-            <w:r>
-              <w:rPr>
-                <w:lang w:val="en-US"/>
-              </w:rPr>
-              <w:t>,impediments</w:t>
-            </w:r>
-            <w:proofErr w:type="gramEnd"/>
-            <w:r>
-              <w:rPr>
-                <w:lang w:val="en-US"/>
-              </w:rPr>
-              <w:t xml:space="preserve"> and plans for next week. </w:t>
+              <w:t xml:space="preserve">Filled work executed, achievements ,impediments and plans for next week. </w:t>
             </w:r>
           </w:p>
         </w:tc>
@@ -3060,16 +2908,8 @@
               <w:rPr>
                 <w:lang w:val="en-US"/>
               </w:rPr>
-              <w:t xml:space="preserve">Filipe </w:t>
-            </w:r>
-            <w:proofErr w:type="spellStart"/>
-            <w:r>
-              <w:rPr>
-                <w:lang w:val="en-US"/>
-              </w:rPr>
-              <w:t>Brandão</w:t>
-            </w:r>
-            <w:proofErr w:type="spellEnd"/>
+              <w:t>Filipe Brandão</w:t>
+            </w:r>
           </w:p>
         </w:tc>
         <w:tc>
@@ -3124,6 +2964,127 @@
               </w:rPr>
               <w:t>Draft</w:t>
             </w:r>
+          </w:p>
+        </w:tc>
+      </w:tr>
+      <w:tr>
+        <w:tc>
+          <w:tcPr>
+            <w:tcW w:w="1728" w:type="dxa"/>
+            <w:vAlign w:val="center"/>
+          </w:tcPr>
+          <w:p>
+            <w:pPr>
+              <w:pStyle w:val="NoSpacing"/>
+              <w:jc w:val="center"/>
+              <w:rPr>
+                <w:rFonts w:eastAsiaTheme="minorHAnsi"/>
+                <w:lang w:val="en-US"/>
+              </w:rPr>
+            </w:pPr>
+            <w:r>
+              <w:rPr>
+                <w:rFonts w:eastAsiaTheme="minorHAnsi"/>
+                <w:lang w:val="en-US"/>
+              </w:rPr>
+              <w:t>25-02-2013</w:t>
+            </w:r>
+          </w:p>
+        </w:tc>
+        <w:tc>
+          <w:tcPr>
+            <w:tcW w:w="2201" w:type="dxa"/>
+            <w:vAlign w:val="center"/>
+          </w:tcPr>
+          <w:p>
+            <w:pPr>
+              <w:jc w:val="center"/>
+              <w:rPr>
+                <w:lang w:val="en-US"/>
+              </w:rPr>
+            </w:pPr>
+            <w:r>
+              <w:rPr>
+                <w:lang w:val="en-US"/>
+              </w:rPr>
+              <w:t>Added charts and individual tasks</w:t>
+            </w:r>
+          </w:p>
+        </w:tc>
+        <w:tc>
+          <w:tcPr>
+            <w:tcW w:w="1729" w:type="dxa"/>
+            <w:vAlign w:val="center"/>
+          </w:tcPr>
+          <w:p>
+            <w:pPr>
+              <w:jc w:val="center"/>
+              <w:rPr>
+                <w:lang w:val="en-US"/>
+              </w:rPr>
+            </w:pPr>
+            <w:r>
+              <w:rPr>
+                <w:lang w:val="en-US"/>
+              </w:rPr>
+              <w:t>Filipe Brandão</w:t>
+            </w:r>
+          </w:p>
+        </w:tc>
+        <w:tc>
+          <w:tcPr>
+            <w:tcW w:w="971" w:type="dxa"/>
+            <w:vAlign w:val="center"/>
+          </w:tcPr>
+          <w:p>
+            <w:pPr>
+              <w:jc w:val="center"/>
+              <w:rPr>
+                <w:lang w:val="en-US"/>
+              </w:rPr>
+            </w:pPr>
+            <w:r>
+              <w:rPr>
+                <w:lang w:val="en-US"/>
+              </w:rPr>
+              <w:t>0.4</w:t>
+            </w:r>
+          </w:p>
+        </w:tc>
+        <w:tc>
+          <w:tcPr>
+            <w:tcW w:w="1249" w:type="dxa"/>
+            <w:vAlign w:val="center"/>
+          </w:tcPr>
+          <w:p>
+            <w:pPr>
+              <w:jc w:val="center"/>
+              <w:rPr>
+                <w:lang w:val="en-US"/>
+              </w:rPr>
+            </w:pPr>
+          </w:p>
+        </w:tc>
+        <w:tc>
+          <w:tcPr>
+            <w:tcW w:w="1729" w:type="dxa"/>
+            <w:vAlign w:val="center"/>
+          </w:tcPr>
+          <w:p>
+            <w:pPr>
+              <w:jc w:val="center"/>
+              <w:rPr>
+                <w:lang w:val="en-US"/>
+              </w:rPr>
+            </w:pPr>
+            <w:r>
+              <w:rPr>
+                <w:lang w:val="en-US"/>
+              </w:rPr>
+              <w:t>Draft</w:t>
+            </w:r>
+            <w:bookmarkStart w:id="1" w:name="_GoBack"/>
+            <w:bookmarkEnd w:id="1"/>
           </w:p>
         </w:tc>
       </w:tr>
@@ -3295,94 +3256,6 @@
           </w:tcPr>
           <w:p>
             <w:pPr>
-              <w:jc w:val="center"/>
-              <w:rPr>
-                <w:lang w:val="en-US"/>
-              </w:rPr>
-            </w:pPr>
-          </w:p>
-        </w:tc>
-      </w:tr>
-      <w:tr>
-        <w:tc>
-          <w:tcPr>
-            <w:tcW w:w="1728" w:type="dxa"/>
-            <w:vAlign w:val="center"/>
-          </w:tcPr>
-          <w:p>
-            <w:pPr>
-              <w:pStyle w:val="NoSpacing"/>
-              <w:jc w:val="center"/>
-              <w:rPr>
-                <w:rFonts w:eastAsiaTheme="minorHAnsi"/>
-                <w:lang w:val="en-US"/>
-              </w:rPr>
-            </w:pPr>
-          </w:p>
-        </w:tc>
-        <w:tc>
-          <w:tcPr>
-            <w:tcW w:w="2201" w:type="dxa"/>
-            <w:vAlign w:val="center"/>
-          </w:tcPr>
-          <w:p>
-            <w:pPr>
-              <w:jc w:val="center"/>
-              <w:rPr>
-                <w:lang w:val="en-US"/>
-              </w:rPr>
-            </w:pPr>
-          </w:p>
-        </w:tc>
-        <w:tc>
-          <w:tcPr>
-            <w:tcW w:w="1729" w:type="dxa"/>
-            <w:vAlign w:val="center"/>
-          </w:tcPr>
-          <w:p>
-            <w:pPr>
-              <w:jc w:val="center"/>
-              <w:rPr>
-                <w:lang w:val="en-US"/>
-              </w:rPr>
-            </w:pPr>
-          </w:p>
-        </w:tc>
-        <w:tc>
-          <w:tcPr>
-            <w:tcW w:w="971" w:type="dxa"/>
-            <w:vAlign w:val="center"/>
-          </w:tcPr>
-          <w:p>
-            <w:pPr>
-              <w:jc w:val="center"/>
-              <w:rPr>
-                <w:lang w:val="en-US"/>
-              </w:rPr>
-            </w:pPr>
-          </w:p>
-        </w:tc>
-        <w:tc>
-          <w:tcPr>
-            <w:tcW w:w="1249" w:type="dxa"/>
-            <w:vAlign w:val="center"/>
-          </w:tcPr>
-          <w:p>
-            <w:pPr>
-              <w:jc w:val="center"/>
-              <w:rPr>
-                <w:lang w:val="en-US"/>
-              </w:rPr>
-            </w:pPr>
-          </w:p>
-        </w:tc>
-        <w:tc>
-          <w:tcPr>
-            <w:tcW w:w="1729" w:type="dxa"/>
-            <w:vAlign w:val="center"/>
-          </w:tcPr>
-          <w:p>
-            <w:pPr>
               <w:keepNext/>
               <w:jc w:val="center"/>
               <w:rPr>
@@ -3753,21 +3626,7 @@
         <w:rPr>
           <w:lang w:val="en-US"/>
         </w:rPr>
-        <w:t xml:space="preserve">Plans </w:t>
-      </w:r>
-      <w:proofErr w:type="gramStart"/>
-      <w:r>
-        <w:rPr>
-          <w:lang w:val="en-US"/>
-        </w:rPr>
-        <w:t>For</w:t>
-      </w:r>
-      <w:proofErr w:type="gramEnd"/>
-      <w:r>
-        <w:rPr>
-          <w:lang w:val="en-US"/>
-        </w:rPr>
-        <w:t xml:space="preserve"> Next Week</w:t>
+        <w:t>Plans For Next Week</w:t>
       </w:r>
       <w:bookmarkEnd w:id="7"/>
     </w:p>
@@ -3797,6 +3656,12 @@
           <w:lang w:val="en-US"/>
         </w:rPr>
       </w:pPr>
+      <w:r>
+        <w:rPr>
+          <w:lang w:val="en-US"/>
+        </w:rPr>
+        <w:br w:type="page"/>
+      </w:r>
     </w:p>
     <w:p>
       <w:pPr>
@@ -3814,6 +3679,7 @@
         <w:rPr>
           <w:lang w:val="en-US"/>
         </w:rPr>
+        <w:lastRenderedPageBreak/>
         <w:t>Progress</w:t>
       </w:r>
       <w:bookmarkEnd w:id="8"/>
@@ -3847,17 +3713,91 @@
     </w:p>
     <w:p>
       <w:pPr>
-        <w:rPr>
-          <w:lang w:val="en-US"/>
-        </w:rPr>
-      </w:pPr>
-    </w:p>
-    <w:p>
-      <w:pPr>
-        <w:rPr>
-          <w:lang w:val="en-US"/>
-        </w:rPr>
-      </w:pPr>
+        <w:jc w:val="center"/>
+        <w:rPr>
+          <w:lang w:val="en-US"/>
+        </w:rPr>
+      </w:pPr>
+      <w:r>
+        <w:rPr>
+          <w:noProof/>
+          <w:lang w:val="en-US"/>
+        </w:rPr>
+        <w:drawing>
+          <wp:inline distT="0" distB="0" distL="0" distR="0">
+            <wp:extent cx="3878580" cy="2065020"/>
+            <wp:effectExtent l="0" t="0" r="0" b="0"/>
+            <wp:docPr id="2" name="Picture 2"/>
+            <wp:cNvGraphicFramePr>
+              <a:graphicFrameLocks xmlns:a="http://schemas.openxmlformats.org/drawingml/2006/main" noChangeAspect="1"/>
+            </wp:cNvGraphicFramePr>
+            <a:graphic xmlns:a="http://schemas.openxmlformats.org/drawingml/2006/main">
+              <a:graphicData uri="http://schemas.openxmlformats.org/drawingml/2006/picture">
+                <pic:pic xmlns:pic="http://schemas.openxmlformats.org/drawingml/2006/picture">
+                  <pic:nvPicPr>
+                    <pic:cNvPr id="0" name="Picture 2"/>
+                    <pic:cNvPicPr>
+                      <a:picLocks noChangeAspect="1" noChangeArrowheads="1"/>
+                    </pic:cNvPicPr>
+                  </pic:nvPicPr>
+                  <pic:blipFill>
+                    <a:blip r:embed="rId15">
+                      <a:extLst>
+                        <a:ext uri="{28A0092B-C50C-407E-A947-70E740481C1C}">
+                          <a14:useLocalDpi xmlns:a14="http://schemas.microsoft.com/office/drawing/2010/main" val="0"/>
+                        </a:ext>
+                      </a:extLst>
+                    </a:blip>
+                    <a:srcRect/>
+                    <a:stretch>
+                      <a:fillRect/>
+                    </a:stretch>
+                  </pic:blipFill>
+                  <pic:spPr bwMode="auto">
+                    <a:xfrm>
+                      <a:off x="0" y="0"/>
+                      <a:ext cx="3878580" cy="2065020"/>
+                    </a:xfrm>
+                    <a:prstGeom prst="rect">
+                      <a:avLst/>
+                    </a:prstGeom>
+                    <a:noFill/>
+                    <a:ln>
+                      <a:noFill/>
+                    </a:ln>
+                  </pic:spPr>
+                </pic:pic>
+              </a:graphicData>
+            </a:graphic>
+          </wp:inline>
+        </w:drawing>
+      </w:r>
+    </w:p>
+    <w:p>
+      <w:pPr>
+        <w:rPr>
+          <w:lang w:val="en-US"/>
+        </w:rPr>
+      </w:pPr>
+      <w:r>
+        <w:rPr>
+          <w:lang w:val="en-US"/>
+        </w:rPr>
+        <w:t>Expected = 42 hours</w:t>
+      </w:r>
+    </w:p>
+    <w:p>
+      <w:pPr>
+        <w:rPr>
+          <w:lang w:val="en-US"/>
+        </w:rPr>
+      </w:pPr>
+      <w:r>
+        <w:rPr>
+          <w:lang w:val="en-US"/>
+        </w:rPr>
+        <w:t>Earned = 41.5 hours</w:t>
+      </w:r>
     </w:p>
     <w:p>
       <w:pPr>
@@ -3875,46 +3815,89 @@
         <w:rPr>
           <w:lang w:val="en-US"/>
         </w:rPr>
-        <w:lastRenderedPageBreak/>
         <w:t>Effort by task</w:t>
       </w:r>
       <w:bookmarkEnd w:id="10"/>
     </w:p>
     <w:p>
       <w:pPr>
-        <w:rPr>
-          <w:lang w:val="en-US"/>
-        </w:rPr>
-      </w:pPr>
-    </w:p>
-    <w:p>
-      <w:pPr>
-        <w:pStyle w:val="NormalWeb"/>
-        <w:spacing w:before="0" w:beforeAutospacing="0" w:after="0" w:afterAutospacing="0"/>
-        <w:ind w:left="720"/>
-        <w:rPr>
-          <w:color w:val="000000"/>
-          <w:sz w:val="27"/>
-          <w:szCs w:val="27"/>
-          <w:lang w:val="en-US"/>
-        </w:rPr>
-      </w:pPr>
-      <w:r>
-        <w:rPr>
-          <w:rFonts w:ascii="Arial" w:hAnsi="Arial" w:cs="Arial"/>
-          <w:color w:val="000000"/>
+        <w:jc w:val="center"/>
+        <w:rPr>
+          <w:lang w:val="en-US"/>
+        </w:rPr>
+      </w:pPr>
+      <w:r>
+        <w:rPr>
+          <w:rFonts w:ascii="Arial" w:eastAsia="Times New Roman" w:hAnsi="Arial" w:cs="Arial"/>
+          <w:noProof/>
+          <w:color w:val="000000"/>
+          <w:sz w:val="24"/>
+          <w:szCs w:val="24"/>
           <w:shd w:val="clear" w:color="auto" w:fill="FAFAFA"/>
           <w:lang w:val="en-US"/>
         </w:rPr>
-        <w:t>(Pie chart or other chart with effort by task type)</w:t>
-      </w:r>
-    </w:p>
-    <w:p>
-      <w:pPr>
-        <w:rPr>
-          <w:lang w:val="en-US"/>
-        </w:rPr>
-      </w:pPr>
+        <w:drawing>
+          <wp:inline distT="0" distB="0" distL="0" distR="0">
+            <wp:extent cx="5036820" cy="3208020"/>
+            <wp:effectExtent l="0" t="0" r="0" b="0"/>
+            <wp:docPr id="1" name="Picture 1"/>
+            <wp:cNvGraphicFramePr>
+              <a:graphicFrameLocks xmlns:a="http://schemas.openxmlformats.org/drawingml/2006/main" noChangeAspect="1"/>
+            </wp:cNvGraphicFramePr>
+            <a:graphic xmlns:a="http://schemas.openxmlformats.org/drawingml/2006/main">
+              <a:graphicData uri="http://schemas.openxmlformats.org/drawingml/2006/picture">
+                <pic:pic xmlns:pic="http://schemas.openxmlformats.org/drawingml/2006/picture">
+                  <pic:nvPicPr>
+                    <pic:cNvPr id="0" name="Picture 1"/>
+                    <pic:cNvPicPr>
+                      <a:picLocks noChangeAspect="1" noChangeArrowheads="1"/>
+                    </pic:cNvPicPr>
+                  </pic:nvPicPr>
+                  <pic:blipFill>
+                    <a:blip r:embed="rId16">
+                      <a:extLst>
+                        <a:ext uri="{28A0092B-C50C-407E-A947-70E740481C1C}">
+                          <a14:useLocalDpi xmlns:a14="http://schemas.microsoft.com/office/drawing/2010/main" val="0"/>
+                        </a:ext>
+                      </a:extLst>
+                    </a:blip>
+                    <a:srcRect/>
+                    <a:stretch>
+                      <a:fillRect/>
+                    </a:stretch>
+                  </pic:blipFill>
+                  <pic:spPr bwMode="auto">
+                    <a:xfrm>
+                      <a:off x="0" y="0"/>
+                      <a:ext cx="5036820" cy="3208020"/>
+                    </a:xfrm>
+                    <a:prstGeom prst="rect">
+                      <a:avLst/>
+                    </a:prstGeom>
+                    <a:noFill/>
+                    <a:ln>
+                      <a:noFill/>
+                    </a:ln>
+                  </pic:spPr>
+                </pic:pic>
+              </a:graphicData>
+            </a:graphic>
+          </wp:inline>
+        </w:drawing>
+      </w:r>
+    </w:p>
+    <w:p>
+      <w:pPr>
+        <w:rPr>
+          <w:lang w:val="en-US"/>
+        </w:rPr>
+      </w:pPr>
+      <w:r>
+        <w:rPr>
+          <w:lang w:val="en-US"/>
+        </w:rPr>
+        <w:br w:type="page"/>
+      </w:r>
     </w:p>
     <w:p>
       <w:pPr>
@@ -3932,38 +3915,79 @@
         <w:rPr>
           <w:lang w:val="en-US"/>
         </w:rPr>
+        <w:lastRenderedPageBreak/>
         <w:t>Individual effort</w:t>
       </w:r>
       <w:bookmarkEnd w:id="11"/>
     </w:p>
     <w:p>
       <w:pPr>
-        <w:pStyle w:val="NormalWeb"/>
-        <w:spacing w:before="0" w:beforeAutospacing="0" w:after="0" w:afterAutospacing="0"/>
-        <w:ind w:left="720"/>
-        <w:rPr>
-          <w:color w:val="000000"/>
-          <w:sz w:val="27"/>
-          <w:szCs w:val="27"/>
-          <w:lang w:val="en-US"/>
-        </w:rPr>
-      </w:pPr>
-      <w:r>
-        <w:rPr>
-          <w:rFonts w:ascii="Arial" w:hAnsi="Arial" w:cs="Arial"/>
-          <w:color w:val="000000"/>
-          <w:shd w:val="clear" w:color="auto" w:fill="FAFAFA"/>
-          <w:lang w:val="en-US"/>
-        </w:rPr>
-        <w:t>(Graph and table with individual real effort)</w:t>
-      </w:r>
-    </w:p>
-    <w:p>
-      <w:pPr>
-        <w:rPr>
-          <w:lang w:val="en-US"/>
-        </w:rPr>
-      </w:pPr>
+        <w:rPr>
+          <w:lang w:val="en-US"/>
+        </w:rPr>
+      </w:pPr>
+    </w:p>
+    <w:p>
+      <w:pPr>
+        <w:jc w:val="center"/>
+        <w:rPr>
+          <w:lang w:val="en-US"/>
+        </w:rPr>
+      </w:pPr>
+      <w:r>
+        <w:rPr>
+          <w:noProof/>
+          <w:lang w:val="en-US"/>
+        </w:rPr>
+        <w:drawing>
+          <wp:inline distT="0" distB="0" distL="0" distR="0" wp14:anchorId="5A4084E8" wp14:editId="7837A872">
+            <wp:extent cx="4777740" cy="2363648"/>
+            <wp:effectExtent l="0" t="0" r="0" b="0"/>
+            <wp:docPr id="3" name="Picture 3"/>
+            <wp:cNvGraphicFramePr>
+              <a:graphicFrameLocks xmlns:a="http://schemas.openxmlformats.org/drawingml/2006/main" noChangeAspect="1"/>
+            </wp:cNvGraphicFramePr>
+            <a:graphic xmlns:a="http://schemas.openxmlformats.org/drawingml/2006/main">
+              <a:graphicData uri="http://schemas.openxmlformats.org/drawingml/2006/picture">
+                <pic:pic xmlns:pic="http://schemas.openxmlformats.org/drawingml/2006/picture">
+                  <pic:nvPicPr>
+                    <pic:cNvPr id="0" name="Picture 3"/>
+                    <pic:cNvPicPr>
+                      <a:picLocks noChangeAspect="1" noChangeArrowheads="1"/>
+                    </pic:cNvPicPr>
+                  </pic:nvPicPr>
+                  <pic:blipFill>
+                    <a:blip r:embed="rId17">
+                      <a:extLst>
+                        <a:ext uri="{28A0092B-C50C-407E-A947-70E740481C1C}">
+                          <a14:useLocalDpi xmlns:a14="http://schemas.microsoft.com/office/drawing/2010/main" val="0"/>
+                        </a:ext>
+                      </a:extLst>
+                    </a:blip>
+                    <a:srcRect/>
+                    <a:stretch>
+                      <a:fillRect/>
+                    </a:stretch>
+                  </pic:blipFill>
+                  <pic:spPr bwMode="auto">
+                    <a:xfrm>
+                      <a:off x="0" y="0"/>
+                      <a:ext cx="4777740" cy="2363648"/>
+                    </a:xfrm>
+                    <a:prstGeom prst="rect">
+                      <a:avLst/>
+                    </a:prstGeom>
+                    <a:noFill/>
+                    <a:ln>
+                      <a:noFill/>
+                    </a:ln>
+                  </pic:spPr>
+                </pic:pic>
+              </a:graphicData>
+            </a:graphic>
+          </wp:inline>
+        </w:drawing>
+      </w:r>
     </w:p>
     <w:tbl>
       <w:tblPr>
@@ -3975,7 +3999,7 @@
       </w:tblPr>
       <w:tblGrid>
         <w:gridCol w:w="2149"/>
-        <w:gridCol w:w="1721"/>
+        <w:gridCol w:w="2194"/>
       </w:tblGrid>
       <w:tr>
         <w:trPr>
@@ -3984,54 +4008,37 @@
         <w:tc>
           <w:tcPr>
             <w:tcW w:w="2149" w:type="dxa"/>
-            <w:vAlign w:val="center"/>
           </w:tcPr>
           <w:p>
             <w:pPr>
-              <w:spacing w:line="276" w:lineRule="auto"/>
-              <w:jc w:val="center"/>
               <w:rPr>
                 <w:b/>
-                <w:sz w:val="24"/>
-                <w:szCs w:val="24"/>
-                <w:lang w:val="en-US"/>
               </w:rPr>
             </w:pPr>
             <w:r>
               <w:rPr>
                 <w:b/>
-                <w:sz w:val="24"/>
-                <w:szCs w:val="24"/>
-                <w:lang w:val="en-US"/>
-              </w:rPr>
-              <w:t>Name</w:t>
+              </w:rPr>
+              <w:t>Team member</w:t>
             </w:r>
           </w:p>
         </w:tc>
         <w:tc>
           <w:tcPr>
-            <w:tcW w:w="1721" w:type="dxa"/>
-            <w:vAlign w:val="center"/>
+            <w:tcW w:w="2194" w:type="dxa"/>
           </w:tcPr>
           <w:p>
             <w:pPr>
-              <w:spacing w:line="276" w:lineRule="auto"/>
-              <w:jc w:val="center"/>
+              <w:jc w:val="both"/>
               <w:rPr>
                 <w:b/>
-                <w:sz w:val="24"/>
-                <w:szCs w:val="24"/>
-                <w:lang w:val="en-US"/>
               </w:rPr>
             </w:pPr>
             <w:r>
               <w:rPr>
                 <w:b/>
-                <w:sz w:val="24"/>
-                <w:szCs w:val="24"/>
-                <w:lang w:val="en-US"/>
-              </w:rPr>
-              <w:t>Effort(hours)</w:t>
+              </w:rPr>
+              <w:t>Total effort (hours)</w:t>
             </w:r>
           </w:p>
         </w:tc>
@@ -4043,13 +4050,8 @@
         <w:tc>
           <w:tcPr>
             <w:tcW w:w="2149" w:type="dxa"/>
-            <w:vAlign w:val="center"/>
           </w:tcPr>
           <w:p>
-            <w:pPr>
-              <w:spacing w:line="276" w:lineRule="auto"/>
-              <w:jc w:val="center"/>
-            </w:pPr>
             <w:r>
               <w:t>Carla Machado</w:t>
             </w:r>
@@ -4057,17 +4059,15 @@
         </w:tc>
         <w:tc>
           <w:tcPr>
-            <w:tcW w:w="1721" w:type="dxa"/>
-            <w:vAlign w:val="center"/>
+            <w:tcW w:w="2194" w:type="dxa"/>
           </w:tcPr>
           <w:p>
             <w:pPr>
-              <w:spacing w:line="276" w:lineRule="auto"/>
               <w:jc w:val="center"/>
-              <w:rPr>
-                <w:lang w:val="en-US"/>
-              </w:rPr>
             </w:pPr>
+            <w:r>
+              <w:t>6.5</w:t>
+            </w:r>
           </w:p>
         </w:tc>
       </w:tr>
@@ -4078,13 +4078,8 @@
         <w:tc>
           <w:tcPr>
             <w:tcW w:w="2149" w:type="dxa"/>
-            <w:vAlign w:val="center"/>
           </w:tcPr>
           <w:p>
-            <w:pPr>
-              <w:spacing w:line="276" w:lineRule="auto"/>
-              <w:jc w:val="center"/>
-            </w:pPr>
             <w:r>
               <w:t>David João</w:t>
             </w:r>
@@ -4092,17 +4087,15 @@
         </w:tc>
         <w:tc>
           <w:tcPr>
-            <w:tcW w:w="1721" w:type="dxa"/>
-            <w:vAlign w:val="center"/>
+            <w:tcW w:w="2194" w:type="dxa"/>
           </w:tcPr>
           <w:p>
             <w:pPr>
-              <w:spacing w:line="276" w:lineRule="auto"/>
               <w:jc w:val="center"/>
-              <w:rPr>
-                <w:lang w:val="en-US"/>
-              </w:rPr>
             </w:pPr>
+            <w:r>
+              <w:t>5.5</w:t>
+            </w:r>
           </w:p>
         </w:tc>
       </w:tr>
@@ -4113,13 +4106,8 @@
         <w:tc>
           <w:tcPr>
             <w:tcW w:w="2149" w:type="dxa"/>
-            <w:vAlign w:val="center"/>
           </w:tcPr>
           <w:p>
-            <w:pPr>
-              <w:spacing w:line="276" w:lineRule="auto"/>
-              <w:jc w:val="center"/>
-            </w:pPr>
             <w:r>
               <w:t>Filipe Brandão</w:t>
             </w:r>
@@ -4127,17 +4115,15 @@
         </w:tc>
         <w:tc>
           <w:tcPr>
-            <w:tcW w:w="1721" w:type="dxa"/>
-            <w:vAlign w:val="center"/>
+            <w:tcW w:w="2194" w:type="dxa"/>
           </w:tcPr>
           <w:p>
             <w:pPr>
-              <w:spacing w:line="276" w:lineRule="auto"/>
               <w:jc w:val="center"/>
-              <w:rPr>
-                <w:lang w:val="en-US"/>
-              </w:rPr>
             </w:pPr>
+            <w:r>
+              <w:t>6.5</w:t>
+            </w:r>
           </w:p>
         </w:tc>
       </w:tr>
@@ -4148,31 +4134,24 @@
         <w:tc>
           <w:tcPr>
             <w:tcW w:w="2149" w:type="dxa"/>
-            <w:vAlign w:val="center"/>
           </w:tcPr>
           <w:p>
-            <w:pPr>
-              <w:spacing w:line="276" w:lineRule="auto"/>
-              <w:jc w:val="center"/>
-            </w:pPr>
-            <w:r>
-              <w:t>João Girão</w:t>
+            <w:r>
+              <w:t xml:space="preserve">João Girão </w:t>
             </w:r>
           </w:p>
         </w:tc>
         <w:tc>
           <w:tcPr>
-            <w:tcW w:w="1721" w:type="dxa"/>
-            <w:vAlign w:val="center"/>
+            <w:tcW w:w="2194" w:type="dxa"/>
           </w:tcPr>
           <w:p>
             <w:pPr>
-              <w:spacing w:line="276" w:lineRule="auto"/>
               <w:jc w:val="center"/>
-              <w:rPr>
-                <w:lang w:val="en-US"/>
-              </w:rPr>
             </w:pPr>
+            <w:r>
+              <w:t>5.5</w:t>
+            </w:r>
           </w:p>
         </w:tc>
       </w:tr>
@@ -4183,31 +4162,24 @@
         <w:tc>
           <w:tcPr>
             <w:tcW w:w="2149" w:type="dxa"/>
-            <w:vAlign w:val="center"/>
           </w:tcPr>
           <w:p>
-            <w:pPr>
-              <w:spacing w:line="276" w:lineRule="auto"/>
-              <w:jc w:val="center"/>
-            </w:pPr>
-            <w:r>
-              <w:t>João Martins</w:t>
+            <w:r>
+              <w:t>João Guilherme Martins</w:t>
             </w:r>
           </w:p>
         </w:tc>
         <w:tc>
           <w:tcPr>
-            <w:tcW w:w="1721" w:type="dxa"/>
-            <w:vAlign w:val="center"/>
+            <w:tcW w:w="2194" w:type="dxa"/>
           </w:tcPr>
           <w:p>
             <w:pPr>
-              <w:spacing w:line="276" w:lineRule="auto"/>
               <w:jc w:val="center"/>
-              <w:rPr>
-                <w:lang w:val="en-US"/>
-              </w:rPr>
             </w:pPr>
+            <w:r>
+              <w:t>5.5</w:t>
+            </w:r>
           </w:p>
         </w:tc>
       </w:tr>
@@ -4218,13 +4190,8 @@
         <w:tc>
           <w:tcPr>
             <w:tcW w:w="2149" w:type="dxa"/>
-            <w:vAlign w:val="center"/>
           </w:tcPr>
           <w:p>
-            <w:pPr>
-              <w:spacing w:line="276" w:lineRule="auto"/>
-              <w:jc w:val="center"/>
-            </w:pPr>
             <w:r>
               <w:t>Mário Oliveira</w:t>
             </w:r>
@@ -4232,17 +4199,15 @@
         </w:tc>
         <w:tc>
           <w:tcPr>
-            <w:tcW w:w="1721" w:type="dxa"/>
-            <w:vAlign w:val="center"/>
+            <w:tcW w:w="2194" w:type="dxa"/>
           </w:tcPr>
           <w:p>
             <w:pPr>
-              <w:spacing w:line="276" w:lineRule="auto"/>
               <w:jc w:val="center"/>
-              <w:rPr>
-                <w:lang w:val="en-US"/>
-              </w:rPr>
             </w:pPr>
+            <w:r>
+              <w:t>6</w:t>
+            </w:r>
           </w:p>
         </w:tc>
       </w:tr>
@@ -4253,13 +4218,8 @@
         <w:tc>
           <w:tcPr>
             <w:tcW w:w="2149" w:type="dxa"/>
-            <w:vAlign w:val="center"/>
           </w:tcPr>
           <w:p>
-            <w:pPr>
-              <w:spacing w:line="276" w:lineRule="auto"/>
-              <w:jc w:val="center"/>
-            </w:pPr>
             <w:r>
               <w:t>Rui Ganhoto</w:t>
             </w:r>
@@ -4267,18 +4227,15 @@
         </w:tc>
         <w:tc>
           <w:tcPr>
-            <w:tcW w:w="1721" w:type="dxa"/>
-            <w:vAlign w:val="center"/>
+            <w:tcW w:w="2194" w:type="dxa"/>
           </w:tcPr>
           <w:p>
             <w:pPr>
-              <w:keepNext/>
-              <w:spacing w:line="276" w:lineRule="auto"/>
               <w:jc w:val="center"/>
-              <w:rPr>
-                <w:lang w:val="en-US"/>
-              </w:rPr>
             </w:pPr>
+            <w:r>
+              <w:t>6</w:t>
+            </w:r>
           </w:p>
         </w:tc>
       </w:tr>
@@ -4376,6 +4333,16 @@
           <w:lang w:val="en-US"/>
         </w:rPr>
         <w:t>Carla Machado - Tasks done</w:t>
+      </w:r>
+      <w:r>
+        <w:rPr>
+          <w:rFonts w:ascii="Arial" w:hAnsi="Arial" w:cs="Arial"/>
+          <w:b/>
+          <w:color w:val="000000"/>
+          <w:shd w:val="clear" w:color="auto" w:fill="FFFFFF"/>
+          <w:lang w:val="en-US"/>
+        </w:rPr>
+        <w:t>:</w:t>
       </w:r>
     </w:p>
     <w:p>
@@ -4563,6 +4530,32 @@
     <w:p>
       <w:pPr>
         <w:pStyle w:val="NormalWeb"/>
+        <w:spacing w:before="240" w:beforeAutospacing="0" w:after="0" w:afterAutospacing="0"/>
+        <w:jc w:val="both"/>
+        <w:rPr>
+          <w:rFonts w:ascii="Arial" w:hAnsi="Arial" w:cs="Arial"/>
+          <w:color w:val="000000"/>
+          <w:shd w:val="clear" w:color="auto" w:fill="FFFFFF"/>
+          <w:lang w:val="en-US"/>
+        </w:rPr>
+      </w:pPr>
+    </w:p>
+    <w:p>
+      <w:pPr>
+        <w:pStyle w:val="NormalWeb"/>
+        <w:spacing w:before="240" w:beforeAutospacing="0" w:after="0" w:afterAutospacing="0"/>
+        <w:jc w:val="both"/>
+        <w:rPr>
+          <w:rFonts w:ascii="Arial" w:hAnsi="Arial" w:cs="Arial"/>
+          <w:color w:val="000000"/>
+          <w:shd w:val="clear" w:color="auto" w:fill="FFFFFF"/>
+          <w:lang w:val="en-US"/>
+        </w:rPr>
+      </w:pPr>
+    </w:p>
+    <w:p>
+      <w:pPr>
+        <w:pStyle w:val="NormalWeb"/>
         <w:spacing w:before="240" w:beforeAutospacing="0" w:after="240" w:afterAutospacing="0"/>
         <w:jc w:val="both"/>
         <w:rPr>
@@ -4581,9 +4574,9 @@
           <w:shd w:val="clear" w:color="auto" w:fill="FFFFFF"/>
           <w:lang w:val="en-US"/>
         </w:rPr>
-        <w:t xml:space="preserve">David </w:t>
-      </w:r>
-      <w:proofErr w:type="spellStart"/>
+        <w:lastRenderedPageBreak/>
+        <w:t>David João - Tasks done</w:t>
+      </w:r>
       <w:r>
         <w:rPr>
           <w:rFonts w:ascii="Arial" w:hAnsi="Arial" w:cs="Arial"/>
@@ -4592,18 +4585,7 @@
           <w:shd w:val="clear" w:color="auto" w:fill="FFFFFF"/>
           <w:lang w:val="en-US"/>
         </w:rPr>
-        <w:t>João</w:t>
-      </w:r>
-      <w:proofErr w:type="spellEnd"/>
-      <w:r>
-        <w:rPr>
-          <w:rFonts w:ascii="Arial" w:hAnsi="Arial" w:cs="Arial"/>
-          <w:b/>
-          <w:color w:val="000000"/>
-          <w:shd w:val="clear" w:color="auto" w:fill="FFFFFF"/>
-          <w:lang w:val="en-US"/>
-        </w:rPr>
-        <w:t xml:space="preserve"> - Tasks done</w:t>
+        <w:t>:</w:t>
       </w:r>
     </w:p>
     <w:p>
@@ -4629,66 +4611,7 @@
           <w:shd w:val="clear" w:color="auto" w:fill="FFFFFF"/>
           <w:lang w:val="en-US"/>
         </w:rPr>
-        <w:t>Initial discussion</w:t>
-      </w:r>
-    </w:p>
-    <w:p>
-      <w:pPr>
-        <w:pStyle w:val="NormalWeb"/>
-        <w:spacing w:before="0" w:beforeAutospacing="0" w:after="0" w:afterAutospacing="0"/>
-        <w:jc w:val="both"/>
-        <w:rPr>
-          <w:color w:val="000000"/>
-          <w:sz w:val="27"/>
-          <w:szCs w:val="27"/>
-          <w:lang w:val="en-US"/>
-        </w:rPr>
-      </w:pPr>
-    </w:p>
-    <w:p>
-      <w:pPr>
-        <w:pStyle w:val="NormalWeb"/>
-        <w:spacing w:before="240" w:beforeAutospacing="0" w:after="240" w:afterAutospacing="0"/>
-        <w:jc w:val="both"/>
-        <w:rPr>
-          <w:rFonts w:ascii="Arial" w:hAnsi="Arial" w:cs="Arial"/>
-          <w:b/>
-          <w:color w:val="000000"/>
-          <w:shd w:val="clear" w:color="auto" w:fill="FFFFFF"/>
-          <w:lang w:val="en-US"/>
-        </w:rPr>
-      </w:pPr>
-      <w:r>
-        <w:rPr>
-          <w:rFonts w:ascii="Arial" w:hAnsi="Arial" w:cs="Arial"/>
-          <w:b/>
-          <w:color w:val="000000"/>
-          <w:shd w:val="clear" w:color="auto" w:fill="FFFFFF"/>
-          <w:lang w:val="en-US"/>
-        </w:rPr>
-        <w:t xml:space="preserve">Filipe </w:t>
-      </w:r>
-      <w:proofErr w:type="spellStart"/>
-      <w:r>
-        <w:rPr>
-          <w:rFonts w:ascii="Arial" w:hAnsi="Arial" w:cs="Arial"/>
-          <w:b/>
-          <w:color w:val="000000"/>
-          <w:shd w:val="clear" w:color="auto" w:fill="FFFFFF"/>
-          <w:lang w:val="en-US"/>
-        </w:rPr>
-        <w:t>Brandão</w:t>
-      </w:r>
-      <w:proofErr w:type="spellEnd"/>
-      <w:r>
-        <w:rPr>
-          <w:rFonts w:ascii="Arial" w:hAnsi="Arial" w:cs="Arial"/>
-          <w:b/>
-          <w:color w:val="000000"/>
-          <w:shd w:val="clear" w:color="auto" w:fill="FFFFFF"/>
-          <w:lang w:val="en-US"/>
-        </w:rPr>
-        <w:t xml:space="preserve"> - Tasks done</w:t>
+        <w:t>Initial discussion.</w:t>
       </w:r>
     </w:p>
     <w:p>
@@ -4714,89 +4637,7 @@
           <w:shd w:val="clear" w:color="auto" w:fill="FFFFFF"/>
           <w:lang w:val="en-US"/>
         </w:rPr>
-        <w:t>Initial discussion</w:t>
-      </w:r>
-    </w:p>
-    <w:p>
-      <w:pPr>
-        <w:pStyle w:val="NormalWeb"/>
-        <w:spacing w:before="0" w:beforeAutospacing="0" w:after="0" w:afterAutospacing="0"/>
-        <w:jc w:val="both"/>
-        <w:rPr>
-          <w:color w:val="000000"/>
-          <w:sz w:val="27"/>
-          <w:szCs w:val="27"/>
-          <w:lang w:val="en-US"/>
-        </w:rPr>
-      </w:pPr>
-    </w:p>
-    <w:p>
-      <w:pPr>
-        <w:pStyle w:val="NormalWeb"/>
-        <w:spacing w:before="240" w:beforeAutospacing="0" w:after="240" w:afterAutospacing="0"/>
-        <w:jc w:val="both"/>
-        <w:rPr>
-          <w:rFonts w:ascii="Arial" w:hAnsi="Arial" w:cs="Arial"/>
-          <w:b/>
-          <w:color w:val="000000"/>
-          <w:shd w:val="clear" w:color="auto" w:fill="FFFFFF"/>
-          <w:lang w:val="en-US"/>
-        </w:rPr>
-      </w:pPr>
-      <w:proofErr w:type="spellStart"/>
-      <w:r>
-        <w:rPr>
-          <w:rFonts w:ascii="Arial" w:hAnsi="Arial" w:cs="Arial"/>
-          <w:b/>
-          <w:color w:val="000000"/>
-          <w:shd w:val="clear" w:color="auto" w:fill="FFFFFF"/>
-          <w:lang w:val="en-US"/>
-        </w:rPr>
-        <w:lastRenderedPageBreak/>
-        <w:t>João</w:t>
-      </w:r>
-      <w:proofErr w:type="spellEnd"/>
-      <w:r>
-        <w:rPr>
-          <w:rFonts w:ascii="Arial" w:hAnsi="Arial" w:cs="Arial"/>
-          <w:b/>
-          <w:color w:val="000000"/>
-          <w:shd w:val="clear" w:color="auto" w:fill="FFFFFF"/>
-          <w:lang w:val="en-US"/>
-        </w:rPr>
-        <w:t xml:space="preserve"> </w:t>
-      </w:r>
-      <w:proofErr w:type="spellStart"/>
-      <w:r>
-        <w:rPr>
-          <w:rFonts w:ascii="Arial" w:hAnsi="Arial" w:cs="Arial"/>
-          <w:b/>
-          <w:color w:val="000000"/>
-          <w:shd w:val="clear" w:color="auto" w:fill="FFFFFF"/>
-          <w:lang w:val="en-US"/>
-        </w:rPr>
-        <w:t>Girão</w:t>
-      </w:r>
-      <w:proofErr w:type="spellEnd"/>
-      <w:r>
-        <w:rPr>
-          <w:rFonts w:ascii="Arial" w:hAnsi="Arial" w:cs="Arial"/>
-          <w:b/>
-          <w:color w:val="000000"/>
-          <w:shd w:val="clear" w:color="auto" w:fill="FFFFFF"/>
-          <w:lang w:val="en-US"/>
-        </w:rPr>
-        <w:t xml:space="preserve"> </w:t>
-      </w:r>
-      <w:r>
-        <w:rPr>
-          <w:rFonts w:ascii="Arial" w:hAnsi="Arial" w:cs="Arial"/>
-          <w:b/>
-          <w:color w:val="000000"/>
-          <w:shd w:val="clear" w:color="auto" w:fill="FFFFFF"/>
-          <w:lang w:val="en-US"/>
-        </w:rPr>
-        <w:t>- Tasks done</w:t>
+        <w:t>ISO12207 processes study, with focus in particular details.</w:t>
       </w:r>
     </w:p>
     <w:p>
@@ -4822,56 +4663,7 @@
           <w:shd w:val="clear" w:color="auto" w:fill="FFFFFF"/>
           <w:lang w:val="en-US"/>
         </w:rPr>
-        <w:t>Initial discussion</w:t>
-      </w:r>
-    </w:p>
-    <w:p>
-      <w:pPr>
-        <w:pStyle w:val="NormalWeb"/>
-        <w:spacing w:before="0" w:beforeAutospacing="0" w:after="0" w:afterAutospacing="0"/>
-        <w:jc w:val="both"/>
-        <w:rPr>
-          <w:color w:val="000000"/>
-          <w:sz w:val="27"/>
-          <w:szCs w:val="27"/>
-          <w:lang w:val="en-US"/>
-        </w:rPr>
-      </w:pPr>
-    </w:p>
-    <w:p>
-      <w:pPr>
-        <w:pStyle w:val="NormalWeb"/>
-        <w:spacing w:before="240" w:beforeAutospacing="0" w:after="240" w:afterAutospacing="0"/>
-        <w:jc w:val="both"/>
-        <w:rPr>
-          <w:rFonts w:ascii="Arial" w:hAnsi="Arial" w:cs="Arial"/>
-          <w:b/>
-          <w:color w:val="000000"/>
-          <w:shd w:val="clear" w:color="auto" w:fill="FFFFFF"/>
-          <w:lang w:val="en-US"/>
-        </w:rPr>
-      </w:pPr>
-      <w:proofErr w:type="spellStart"/>
-      <w:r>
-        <w:rPr>
-          <w:rFonts w:ascii="Arial" w:hAnsi="Arial" w:cs="Arial"/>
-          <w:b/>
-          <w:color w:val="000000"/>
-          <w:shd w:val="clear" w:color="auto" w:fill="FFFFFF"/>
-          <w:lang w:val="en-US"/>
-        </w:rPr>
-        <w:t>João</w:t>
-      </w:r>
-      <w:proofErr w:type="spellEnd"/>
-      <w:r>
-        <w:rPr>
-          <w:rFonts w:ascii="Arial" w:hAnsi="Arial" w:cs="Arial"/>
-          <w:b/>
-          <w:color w:val="000000"/>
-          <w:shd w:val="clear" w:color="auto" w:fill="FFFFFF"/>
-          <w:lang w:val="en-US"/>
-        </w:rPr>
-        <w:t xml:space="preserve"> Martins - Tasks done</w:t>
+        <w:t>Listing of the needed processes.</w:t>
       </w:r>
     </w:p>
     <w:p>
@@ -4897,18 +4689,20 @@
           <w:shd w:val="clear" w:color="auto" w:fill="FFFFFF"/>
           <w:lang w:val="en-US"/>
         </w:rPr>
-        <w:t>Initial discussion</w:t>
+        <w:t>Weekly report.</w:t>
       </w:r>
     </w:p>
     <w:p>
       <w:pPr>
         <w:pStyle w:val="NormalWeb"/>
-        <w:spacing w:before="0" w:beforeAutospacing="0" w:after="0" w:afterAutospacing="0"/>
+        <w:spacing w:before="240" w:beforeAutospacing="0" w:after="0" w:afterAutospacing="0"/>
+        <w:ind w:left="720"/>
         <w:jc w:val="both"/>
         <w:rPr>
-          <w:color w:val="000000"/>
-          <w:sz w:val="27"/>
-          <w:szCs w:val="27"/>
+          <w:rFonts w:ascii="Arial" w:hAnsi="Arial" w:cs="Arial"/>
+          <w:color w:val="000000"/>
+          <w:shd w:val="clear" w:color="auto" w:fill="FFFFFF"/>
+          <w:lang w:val="en-US"/>
         </w:rPr>
       </w:pPr>
     </w:p>
@@ -4925,7 +4719,6 @@
           <w:lang w:val="en-US"/>
         </w:rPr>
       </w:pPr>
-      <w:proofErr w:type="spellStart"/>
       <w:r>
         <w:rPr>
           <w:rFonts w:ascii="Arial" w:hAnsi="Arial" w:cs="Arial"/>
@@ -4934,9 +4727,8 @@
           <w:shd w:val="clear" w:color="auto" w:fill="FFFFFF"/>
           <w:lang w:val="en-US"/>
         </w:rPr>
-        <w:t>Mário</w:t>
-      </w:r>
-      <w:proofErr w:type="spellEnd"/>
+        <w:t>Filipe Brandão - Tasks done</w:t>
+      </w:r>
       <w:r>
         <w:rPr>
           <w:rFonts w:ascii="Arial" w:hAnsi="Arial" w:cs="Arial"/>
@@ -4945,7 +4737,7 @@
           <w:shd w:val="clear" w:color="auto" w:fill="FFFFFF"/>
           <w:lang w:val="en-US"/>
         </w:rPr>
-        <w:t xml:space="preserve"> Oliveira - Tasks done</w:t>
+        <w:t>:</w:t>
       </w:r>
     </w:p>
     <w:p>
@@ -4977,71 +4769,27 @@
     <w:p>
       <w:pPr>
         <w:pStyle w:val="NormalWeb"/>
-        <w:spacing w:before="0" w:beforeAutospacing="0" w:after="0" w:afterAutospacing="0"/>
+        <w:numPr>
+          <w:ilvl w:val="0"/>
+          <w:numId w:val="2"/>
+        </w:numPr>
+        <w:spacing w:before="240" w:beforeAutospacing="0" w:after="0" w:afterAutospacing="0"/>
         <w:jc w:val="both"/>
         <w:rPr>
-          <w:color w:val="000000"/>
-          <w:sz w:val="27"/>
-          <w:szCs w:val="27"/>
-        </w:rPr>
-      </w:pPr>
-    </w:p>
-    <w:p>
-      <w:pPr>
-        <w:pStyle w:val="NormalWeb"/>
-        <w:spacing w:before="240" w:beforeAutospacing="0" w:after="240" w:afterAutospacing="0"/>
-        <w:jc w:val="both"/>
-        <w:rPr>
-          <w:rFonts w:ascii="Arial" w:hAnsi="Arial" w:cs="Arial"/>
-          <w:b/>
-          <w:color w:val="000000"/>
-          <w:shd w:val="clear" w:color="auto" w:fill="FFFFFF"/>
-          <w:lang w:val="en-US"/>
-        </w:rPr>
-      </w:pPr>
-      <w:proofErr w:type="spellStart"/>
-      <w:r>
-        <w:rPr>
-          <w:rFonts w:ascii="Arial" w:hAnsi="Arial" w:cs="Arial"/>
-          <w:b/>
-          <w:color w:val="000000"/>
-          <w:shd w:val="clear" w:color="auto" w:fill="FFFFFF"/>
-          <w:lang w:val="en-US"/>
-        </w:rPr>
-        <w:t>Rui</w:t>
-      </w:r>
-      <w:proofErr w:type="spellEnd"/>
-      <w:r>
-        <w:rPr>
-          <w:rFonts w:ascii="Arial" w:hAnsi="Arial" w:cs="Arial"/>
-          <w:b/>
-          <w:color w:val="000000"/>
-          <w:shd w:val="clear" w:color="auto" w:fill="FFFFFF"/>
-          <w:lang w:val="en-US"/>
-        </w:rPr>
-        <w:t xml:space="preserve"> </w:t>
-      </w:r>
-      <w:proofErr w:type="spellStart"/>
-      <w:r>
-        <w:rPr>
-          <w:rFonts w:ascii="Arial" w:hAnsi="Arial" w:cs="Arial"/>
-          <w:b/>
-          <w:color w:val="000000"/>
-          <w:shd w:val="clear" w:color="auto" w:fill="FFFFFF"/>
-          <w:lang w:val="en-US"/>
-        </w:rPr>
-        <w:t>Ganhoto</w:t>
-      </w:r>
-      <w:proofErr w:type="spellEnd"/>
-      <w:r>
-        <w:rPr>
-          <w:rFonts w:ascii="Arial" w:hAnsi="Arial" w:cs="Arial"/>
-          <w:b/>
-          <w:color w:val="000000"/>
-          <w:shd w:val="clear" w:color="auto" w:fill="FFFFFF"/>
-          <w:lang w:val="en-US"/>
-        </w:rPr>
-        <w:t xml:space="preserve"> - Tasks done</w:t>
+          <w:rFonts w:ascii="Arial" w:hAnsi="Arial" w:cs="Arial"/>
+          <w:color w:val="000000"/>
+          <w:shd w:val="clear" w:color="auto" w:fill="FFFFFF"/>
+          <w:lang w:val="en-US"/>
+        </w:rPr>
+      </w:pPr>
+      <w:r>
+        <w:rPr>
+          <w:rFonts w:ascii="Arial" w:hAnsi="Arial" w:cs="Arial"/>
+          <w:color w:val="000000"/>
+          <w:shd w:val="clear" w:color="auto" w:fill="FFFFFF"/>
+          <w:lang w:val="en-US"/>
+        </w:rPr>
+        <w:t>Dashboard, logs and burndownchart preparation.</w:t>
       </w:r>
     </w:p>
     <w:p>
@@ -5067,7 +4815,7 @@
           <w:shd w:val="clear" w:color="auto" w:fill="FFFFFF"/>
           <w:lang w:val="en-US"/>
         </w:rPr>
-        <w:t>Initial discussion</w:t>
+        <w:t>ISO12207 processes study.</w:t>
       </w:r>
     </w:p>
     <w:p>
@@ -5093,27 +4841,7 @@
           <w:shd w:val="clear" w:color="auto" w:fill="FFFFFF"/>
           <w:lang w:val="en-US"/>
         </w:rPr>
-        <w:t xml:space="preserve">Dashboard, logs and </w:t>
-      </w:r>
-      <w:proofErr w:type="spellStart"/>
-      <w:r>
-        <w:rPr>
-          <w:rFonts w:ascii="Arial" w:hAnsi="Arial" w:cs="Arial"/>
-          <w:color w:val="000000"/>
-          <w:shd w:val="clear" w:color="auto" w:fill="FFFFFF"/>
-          <w:lang w:val="en-US"/>
-        </w:rPr>
-        <w:t>burndown</w:t>
-      </w:r>
-      <w:proofErr w:type="spellEnd"/>
-      <w:r>
-        <w:rPr>
-          <w:rFonts w:ascii="Arial" w:hAnsi="Arial" w:cs="Arial"/>
-          <w:color w:val="000000"/>
-          <w:shd w:val="clear" w:color="auto" w:fill="FFFFFF"/>
-          <w:lang w:val="en-US"/>
-        </w:rPr>
-        <w:t xml:space="preserve"> chart preparation</w:t>
+        <w:t>Listing of the needed processes.</w:t>
       </w:r>
     </w:p>
     <w:p>
@@ -5139,7 +4867,64 @@
           <w:shd w:val="clear" w:color="auto" w:fill="FFFFFF"/>
           <w:lang w:val="en-US"/>
         </w:rPr>
-        <w:t>ISO12207 processes study</w:t>
+        <w:t>Weekly report.</w:t>
+      </w:r>
+    </w:p>
+    <w:p>
+      <w:pPr>
+        <w:pStyle w:val="NormalWeb"/>
+        <w:spacing w:before="240" w:beforeAutospacing="0" w:after="0" w:afterAutospacing="0"/>
+        <w:jc w:val="both"/>
+        <w:rPr>
+          <w:rFonts w:ascii="Arial" w:hAnsi="Arial" w:cs="Arial"/>
+          <w:color w:val="000000"/>
+          <w:shd w:val="clear" w:color="auto" w:fill="FFFFFF"/>
+          <w:lang w:val="en-US"/>
+        </w:rPr>
+      </w:pPr>
+    </w:p>
+    <w:p>
+      <w:pPr>
+        <w:pStyle w:val="NormalWeb"/>
+        <w:spacing w:before="240" w:beforeAutospacing="0" w:after="240" w:afterAutospacing="0"/>
+        <w:jc w:val="both"/>
+        <w:rPr>
+          <w:rFonts w:ascii="Arial" w:hAnsi="Arial" w:cs="Arial"/>
+          <w:b/>
+          <w:color w:val="000000"/>
+          <w:shd w:val="clear" w:color="auto" w:fill="FFFFFF"/>
+          <w:lang w:val="en-US"/>
+        </w:rPr>
+      </w:pPr>
+      <w:r>
+        <w:rPr>
+          <w:rFonts w:ascii="Arial" w:hAnsi="Arial" w:cs="Arial"/>
+          <w:b/>
+          <w:color w:val="000000"/>
+          <w:shd w:val="clear" w:color="auto" w:fill="FFFFFF"/>
+          <w:lang w:val="en-US"/>
+        </w:rPr>
+        <w:t xml:space="preserve">João Girão </w:t>
+      </w:r>
+      <w:r>
+        <w:rPr>
+          <w:rFonts w:ascii="Arial" w:hAnsi="Arial" w:cs="Arial"/>
+          <w:b/>
+          <w:color w:val="000000"/>
+          <w:shd w:val="clear" w:color="auto" w:fill="FFFFFF"/>
+          <w:lang w:val="en-US"/>
+        </w:rPr>
+        <w:t>- Tasks done</w:t>
+      </w:r>
+      <w:r>
+        <w:rPr>
+          <w:rFonts w:ascii="Arial" w:hAnsi="Arial" w:cs="Arial"/>
+          <w:b/>
+          <w:color w:val="000000"/>
+          <w:shd w:val="clear" w:color="auto" w:fill="FFFFFF"/>
+          <w:lang w:val="en-US"/>
+        </w:rPr>
+        <w:t>:</w:t>
       </w:r>
     </w:p>
     <w:p>
@@ -5165,7 +4950,7 @@
           <w:shd w:val="clear" w:color="auto" w:fill="FFFFFF"/>
           <w:lang w:val="en-US"/>
         </w:rPr>
-        <w:t>Listing of the needed processes</w:t>
+        <w:t>Initial discussion.</w:t>
       </w:r>
     </w:p>
     <w:p>
@@ -5191,15 +4976,665 @@
           <w:shd w:val="clear" w:color="auto" w:fill="FFFFFF"/>
           <w:lang w:val="en-US"/>
         </w:rPr>
-        <w:t>Weekly report</w:t>
-      </w:r>
-    </w:p>
-    <w:p>
-      <w:pPr>
-        <w:rPr>
-          <w:lang w:val="en-US"/>
-        </w:rPr>
-      </w:pPr>
+        <w:t>ISO12207 processes study.</w:t>
+      </w:r>
+    </w:p>
+    <w:p>
+      <w:pPr>
+        <w:pStyle w:val="NormalWeb"/>
+        <w:numPr>
+          <w:ilvl w:val="0"/>
+          <w:numId w:val="2"/>
+        </w:numPr>
+        <w:spacing w:before="240" w:beforeAutospacing="0" w:after="0" w:afterAutospacing="0"/>
+        <w:jc w:val="both"/>
+        <w:rPr>
+          <w:rFonts w:ascii="Arial" w:hAnsi="Arial" w:cs="Arial"/>
+          <w:color w:val="000000"/>
+          <w:shd w:val="clear" w:color="auto" w:fill="FFFFFF"/>
+          <w:lang w:val="en-US"/>
+        </w:rPr>
+      </w:pPr>
+      <w:r>
+        <w:rPr>
+          <w:rFonts w:ascii="Arial" w:hAnsi="Arial" w:cs="Arial"/>
+          <w:color w:val="000000"/>
+          <w:shd w:val="clear" w:color="auto" w:fill="FFFFFF"/>
+          <w:lang w:val="en-US"/>
+        </w:rPr>
+        <w:t>Listing of the needed processes.</w:t>
+      </w:r>
+    </w:p>
+    <w:p>
+      <w:pPr>
+        <w:pStyle w:val="NormalWeb"/>
+        <w:numPr>
+          <w:ilvl w:val="0"/>
+          <w:numId w:val="2"/>
+        </w:numPr>
+        <w:spacing w:before="240" w:beforeAutospacing="0" w:after="0" w:afterAutospacing="0"/>
+        <w:jc w:val="both"/>
+        <w:rPr>
+          <w:rFonts w:ascii="Arial" w:hAnsi="Arial" w:cs="Arial"/>
+          <w:color w:val="000000"/>
+          <w:shd w:val="clear" w:color="auto" w:fill="FFFFFF"/>
+          <w:lang w:val="en-US"/>
+        </w:rPr>
+      </w:pPr>
+      <w:r>
+        <w:rPr>
+          <w:rFonts w:ascii="Arial" w:hAnsi="Arial" w:cs="Arial"/>
+          <w:color w:val="000000"/>
+          <w:shd w:val="clear" w:color="auto" w:fill="FFFFFF"/>
+          <w:lang w:val="en-US"/>
+        </w:rPr>
+        <w:t>Create document "Processes List"; Organize Repository SVN; Update Dashboard</w:t>
+      </w:r>
+    </w:p>
+    <w:p>
+      <w:pPr>
+        <w:pStyle w:val="NormalWeb"/>
+        <w:spacing w:before="240" w:beforeAutospacing="0" w:after="0" w:afterAutospacing="0"/>
+        <w:ind w:left="720"/>
+        <w:jc w:val="both"/>
+        <w:rPr>
+          <w:rFonts w:ascii="Arial" w:hAnsi="Arial" w:cs="Arial"/>
+          <w:color w:val="000000"/>
+          <w:shd w:val="clear" w:color="auto" w:fill="FFFFFF"/>
+          <w:lang w:val="en-US"/>
+        </w:rPr>
+      </w:pPr>
+    </w:p>
+    <w:p>
+      <w:pPr>
+        <w:pStyle w:val="NormalWeb"/>
+        <w:spacing w:before="240" w:beforeAutospacing="0" w:after="240" w:afterAutospacing="0"/>
+        <w:jc w:val="both"/>
+        <w:rPr>
+          <w:rFonts w:ascii="Arial" w:hAnsi="Arial" w:cs="Arial"/>
+          <w:b/>
+          <w:color w:val="000000"/>
+          <w:shd w:val="clear" w:color="auto" w:fill="FFFFFF"/>
+          <w:lang w:val="en-US"/>
+        </w:rPr>
+      </w:pPr>
+      <w:r>
+        <w:rPr>
+          <w:rFonts w:ascii="Arial" w:hAnsi="Arial" w:cs="Arial"/>
+          <w:b/>
+          <w:color w:val="000000"/>
+          <w:shd w:val="clear" w:color="auto" w:fill="FFFFFF"/>
+          <w:lang w:val="en-US"/>
+        </w:rPr>
+        <w:t>João Martins - Tasks done</w:t>
+      </w:r>
+      <w:r>
+        <w:rPr>
+          <w:rFonts w:ascii="Arial" w:hAnsi="Arial" w:cs="Arial"/>
+          <w:b/>
+          <w:color w:val="000000"/>
+          <w:shd w:val="clear" w:color="auto" w:fill="FFFFFF"/>
+          <w:lang w:val="en-US"/>
+        </w:rPr>
+        <w:t>:</w:t>
+      </w:r>
+    </w:p>
+    <w:p>
+      <w:pPr>
+        <w:pStyle w:val="NormalWeb"/>
+        <w:numPr>
+          <w:ilvl w:val="0"/>
+          <w:numId w:val="2"/>
+        </w:numPr>
+        <w:spacing w:before="240" w:beforeAutospacing="0" w:after="0" w:afterAutospacing="0"/>
+        <w:jc w:val="both"/>
+        <w:rPr>
+          <w:rFonts w:ascii="Arial" w:hAnsi="Arial" w:cs="Arial"/>
+          <w:color w:val="000000"/>
+          <w:shd w:val="clear" w:color="auto" w:fill="FFFFFF"/>
+          <w:lang w:val="en-US"/>
+        </w:rPr>
+      </w:pPr>
+      <w:r>
+        <w:rPr>
+          <w:rFonts w:ascii="Arial" w:hAnsi="Arial" w:cs="Arial"/>
+          <w:color w:val="000000"/>
+          <w:shd w:val="clear" w:color="auto" w:fill="FFFFFF"/>
+          <w:lang w:val="en-US"/>
+        </w:rPr>
+        <w:t>Initial discussion.</w:t>
+      </w:r>
+    </w:p>
+    <w:p>
+      <w:pPr>
+        <w:pStyle w:val="NormalWeb"/>
+        <w:numPr>
+          <w:ilvl w:val="0"/>
+          <w:numId w:val="2"/>
+        </w:numPr>
+        <w:spacing w:before="240" w:beforeAutospacing="0" w:after="0" w:afterAutospacing="0"/>
+        <w:jc w:val="both"/>
+        <w:rPr>
+          <w:rFonts w:ascii="Arial" w:hAnsi="Arial" w:cs="Arial"/>
+          <w:color w:val="000000"/>
+          <w:shd w:val="clear" w:color="auto" w:fill="FFFFFF"/>
+          <w:lang w:val="en-US"/>
+        </w:rPr>
+      </w:pPr>
+      <w:r>
+        <w:rPr>
+          <w:rFonts w:ascii="Arial" w:hAnsi="Arial" w:cs="Arial"/>
+          <w:color w:val="000000"/>
+          <w:shd w:val="clear" w:color="auto" w:fill="FFFFFF"/>
+          <w:lang w:val="en-US"/>
+        </w:rPr>
+        <w:t>CMMI processes study.</w:t>
+      </w:r>
+    </w:p>
+    <w:p>
+      <w:pPr>
+        <w:pStyle w:val="NormalWeb"/>
+        <w:numPr>
+          <w:ilvl w:val="0"/>
+          <w:numId w:val="2"/>
+        </w:numPr>
+        <w:spacing w:before="240" w:beforeAutospacing="0" w:after="0" w:afterAutospacing="0"/>
+        <w:jc w:val="both"/>
+        <w:rPr>
+          <w:rFonts w:ascii="Arial" w:hAnsi="Arial" w:cs="Arial"/>
+          <w:color w:val="000000"/>
+          <w:shd w:val="clear" w:color="auto" w:fill="FFFFFF"/>
+          <w:lang w:val="en-US"/>
+        </w:rPr>
+      </w:pPr>
+      <w:r>
+        <w:rPr>
+          <w:rFonts w:ascii="Arial" w:hAnsi="Arial" w:cs="Arial"/>
+          <w:color w:val="000000"/>
+          <w:shd w:val="clear" w:color="auto" w:fill="FFFFFF"/>
+          <w:lang w:val="en-US"/>
+        </w:rPr>
+        <w:t>Listing of the needed processes.</w:t>
+      </w:r>
+    </w:p>
+    <w:p>
+      <w:pPr>
+        <w:pStyle w:val="NormalWeb"/>
+        <w:numPr>
+          <w:ilvl w:val="0"/>
+          <w:numId w:val="2"/>
+        </w:numPr>
+        <w:spacing w:before="240" w:beforeAutospacing="0" w:after="0" w:afterAutospacing="0"/>
+        <w:jc w:val="both"/>
+        <w:rPr>
+          <w:rFonts w:ascii="Arial" w:hAnsi="Arial" w:cs="Arial"/>
+          <w:color w:val="000000"/>
+          <w:shd w:val="clear" w:color="auto" w:fill="FFFFFF"/>
+          <w:lang w:val="en-US"/>
+        </w:rPr>
+      </w:pPr>
+      <w:r>
+        <w:rPr>
+          <w:rFonts w:ascii="Arial" w:hAnsi="Arial" w:cs="Arial"/>
+          <w:color w:val="000000"/>
+          <w:shd w:val="clear" w:color="auto" w:fill="FFFFFF"/>
+          <w:lang w:val="en-US"/>
+        </w:rPr>
+        <w:t>Weekly report.</w:t>
+      </w:r>
+    </w:p>
+    <w:p>
+      <w:pPr>
+        <w:pStyle w:val="NormalWeb"/>
+        <w:spacing w:before="240" w:beforeAutospacing="0" w:after="0" w:afterAutospacing="0"/>
+        <w:ind w:left="720"/>
+        <w:jc w:val="both"/>
+        <w:rPr>
+          <w:rFonts w:ascii="Arial" w:hAnsi="Arial" w:cs="Arial"/>
+          <w:color w:val="000000"/>
+          <w:shd w:val="clear" w:color="auto" w:fill="FFFFFF"/>
+          <w:lang w:val="en-US"/>
+        </w:rPr>
+      </w:pPr>
+    </w:p>
+    <w:p>
+      <w:pPr>
+        <w:pStyle w:val="NormalWeb"/>
+        <w:spacing w:before="240" w:beforeAutospacing="0" w:after="0" w:afterAutospacing="0"/>
+        <w:ind w:left="720"/>
+        <w:jc w:val="both"/>
+        <w:rPr>
+          <w:rFonts w:ascii="Arial" w:hAnsi="Arial" w:cs="Arial"/>
+          <w:color w:val="000000"/>
+          <w:shd w:val="clear" w:color="auto" w:fill="FFFFFF"/>
+          <w:lang w:val="en-US"/>
+        </w:rPr>
+      </w:pPr>
+    </w:p>
+    <w:p>
+      <w:pPr>
+        <w:pStyle w:val="NormalWeb"/>
+        <w:spacing w:before="240" w:beforeAutospacing="0" w:after="0" w:afterAutospacing="0"/>
+        <w:ind w:left="720"/>
+        <w:jc w:val="both"/>
+        <w:rPr>
+          <w:rFonts w:ascii="Arial" w:hAnsi="Arial" w:cs="Arial"/>
+          <w:color w:val="000000"/>
+          <w:shd w:val="clear" w:color="auto" w:fill="FFFFFF"/>
+          <w:lang w:val="en-US"/>
+        </w:rPr>
+      </w:pPr>
+    </w:p>
+    <w:p>
+      <w:pPr>
+        <w:pStyle w:val="NormalWeb"/>
+        <w:spacing w:before="240" w:beforeAutospacing="0" w:after="0" w:afterAutospacing="0"/>
+        <w:ind w:left="720"/>
+        <w:jc w:val="both"/>
+        <w:rPr>
+          <w:rFonts w:ascii="Arial" w:hAnsi="Arial" w:cs="Arial"/>
+          <w:color w:val="000000"/>
+          <w:shd w:val="clear" w:color="auto" w:fill="FFFFFF"/>
+          <w:lang w:val="en-US"/>
+        </w:rPr>
+      </w:pPr>
+    </w:p>
+    <w:p>
+      <w:pPr>
+        <w:pStyle w:val="NormalWeb"/>
+        <w:spacing w:before="240" w:beforeAutospacing="0" w:after="240" w:afterAutospacing="0"/>
+        <w:jc w:val="both"/>
+        <w:rPr>
+          <w:rFonts w:ascii="Arial" w:hAnsi="Arial" w:cs="Arial"/>
+          <w:b/>
+          <w:color w:val="000000"/>
+          <w:shd w:val="clear" w:color="auto" w:fill="FFFFFF"/>
+          <w:lang w:val="en-US"/>
+        </w:rPr>
+      </w:pPr>
+      <w:r>
+        <w:rPr>
+          <w:rFonts w:ascii="Arial" w:hAnsi="Arial" w:cs="Arial"/>
+          <w:b/>
+          <w:color w:val="000000"/>
+          <w:shd w:val="clear" w:color="auto" w:fill="FFFFFF"/>
+          <w:lang w:val="en-US"/>
+        </w:rPr>
+        <w:t>Mário Oliveira - Tasks done</w:t>
+      </w:r>
+      <w:r>
+        <w:rPr>
+          <w:rFonts w:ascii="Arial" w:hAnsi="Arial" w:cs="Arial"/>
+          <w:b/>
+          <w:color w:val="000000"/>
+          <w:shd w:val="clear" w:color="auto" w:fill="FFFFFF"/>
+          <w:lang w:val="en-US"/>
+        </w:rPr>
+        <w:t>:</w:t>
+      </w:r>
+    </w:p>
+    <w:p>
+      <w:pPr>
+        <w:pStyle w:val="NormalWeb"/>
+        <w:numPr>
+          <w:ilvl w:val="0"/>
+          <w:numId w:val="2"/>
+        </w:numPr>
+        <w:spacing w:before="240" w:beforeAutospacing="0" w:after="0" w:afterAutospacing="0"/>
+        <w:jc w:val="both"/>
+        <w:rPr>
+          <w:rFonts w:ascii="Arial" w:hAnsi="Arial" w:cs="Arial"/>
+          <w:color w:val="000000"/>
+          <w:shd w:val="clear" w:color="auto" w:fill="FFFFFF"/>
+          <w:lang w:val="en-US"/>
+        </w:rPr>
+      </w:pPr>
+      <w:r>
+        <w:rPr>
+          <w:rFonts w:ascii="Arial" w:hAnsi="Arial" w:cs="Arial"/>
+          <w:color w:val="000000"/>
+          <w:shd w:val="clear" w:color="auto" w:fill="FFFFFF"/>
+          <w:lang w:val="en-US"/>
+        </w:rPr>
+        <w:t>Initial discussion.</w:t>
+      </w:r>
+    </w:p>
+    <w:p>
+      <w:pPr>
+        <w:pStyle w:val="NormalWeb"/>
+        <w:numPr>
+          <w:ilvl w:val="0"/>
+          <w:numId w:val="2"/>
+        </w:numPr>
+        <w:spacing w:before="240" w:beforeAutospacing="0" w:after="0" w:afterAutospacing="0"/>
+        <w:jc w:val="both"/>
+        <w:rPr>
+          <w:rFonts w:ascii="Arial" w:hAnsi="Arial" w:cs="Arial"/>
+          <w:color w:val="000000"/>
+          <w:shd w:val="clear" w:color="auto" w:fill="FFFFFF"/>
+          <w:lang w:val="en-US"/>
+        </w:rPr>
+      </w:pPr>
+      <w:r>
+        <w:rPr>
+          <w:rFonts w:ascii="Arial" w:hAnsi="Arial" w:cs="Arial"/>
+          <w:color w:val="000000"/>
+          <w:shd w:val="clear" w:color="auto" w:fill="FFFFFF"/>
+          <w:lang w:val="en-US"/>
+        </w:rPr>
+        <w:t>Creating Document templates (Drafts)</w:t>
+      </w:r>
+    </w:p>
+    <w:p>
+      <w:pPr>
+        <w:pStyle w:val="NormalWeb"/>
+        <w:numPr>
+          <w:ilvl w:val="0"/>
+          <w:numId w:val="2"/>
+        </w:numPr>
+        <w:spacing w:before="240" w:beforeAutospacing="0" w:after="0" w:afterAutospacing="0"/>
+        <w:jc w:val="both"/>
+        <w:rPr>
+          <w:rFonts w:ascii="Arial" w:hAnsi="Arial" w:cs="Arial"/>
+          <w:color w:val="000000"/>
+          <w:shd w:val="clear" w:color="auto" w:fill="FFFFFF"/>
+          <w:lang w:val="en-US"/>
+        </w:rPr>
+      </w:pPr>
+      <w:r>
+        <w:rPr>
+          <w:rFonts w:ascii="Arial" w:hAnsi="Arial" w:cs="Arial"/>
+          <w:color w:val="000000"/>
+          <w:shd w:val="clear" w:color="auto" w:fill="FFFFFF"/>
+          <w:lang w:val="en-US"/>
+        </w:rPr>
+        <w:t>ISO12207 processes study.</w:t>
+      </w:r>
+    </w:p>
+    <w:p>
+      <w:pPr>
+        <w:pStyle w:val="NormalWeb"/>
+        <w:numPr>
+          <w:ilvl w:val="0"/>
+          <w:numId w:val="2"/>
+        </w:numPr>
+        <w:spacing w:before="240" w:beforeAutospacing="0" w:after="0" w:afterAutospacing="0"/>
+        <w:jc w:val="both"/>
+        <w:rPr>
+          <w:rFonts w:ascii="Arial" w:hAnsi="Arial" w:cs="Arial"/>
+          <w:color w:val="000000"/>
+          <w:shd w:val="clear" w:color="auto" w:fill="FFFFFF"/>
+          <w:lang w:val="en-US"/>
+        </w:rPr>
+      </w:pPr>
+      <w:r>
+        <w:rPr>
+          <w:rFonts w:ascii="Arial" w:hAnsi="Arial" w:cs="Arial"/>
+          <w:color w:val="000000"/>
+          <w:shd w:val="clear" w:color="auto" w:fill="FFFFFF"/>
+          <w:lang w:val="en-US"/>
+        </w:rPr>
+        <w:t>Listing of the needed processes.</w:t>
+      </w:r>
+    </w:p>
+    <w:p>
+      <w:pPr>
+        <w:pStyle w:val="NormalWeb"/>
+        <w:numPr>
+          <w:ilvl w:val="0"/>
+          <w:numId w:val="2"/>
+        </w:numPr>
+        <w:spacing w:before="240" w:beforeAutospacing="0" w:after="0" w:afterAutospacing="0"/>
+        <w:jc w:val="both"/>
+        <w:rPr>
+          <w:rFonts w:ascii="Arial" w:hAnsi="Arial" w:cs="Arial"/>
+          <w:color w:val="000000"/>
+          <w:shd w:val="clear" w:color="auto" w:fill="FFFFFF"/>
+          <w:lang w:val="en-US"/>
+        </w:rPr>
+      </w:pPr>
+      <w:r>
+        <w:rPr>
+          <w:rFonts w:ascii="Arial" w:hAnsi="Arial" w:cs="Arial"/>
+          <w:color w:val="000000"/>
+          <w:shd w:val="clear" w:color="auto" w:fill="FFFFFF"/>
+          <w:lang w:val="en-US"/>
+        </w:rPr>
+        <w:t>Weekly report.</w:t>
+      </w:r>
+    </w:p>
+    <w:p>
+      <w:pPr>
+        <w:pStyle w:val="NormalWeb"/>
+        <w:numPr>
+          <w:ilvl w:val="0"/>
+          <w:numId w:val="2"/>
+        </w:numPr>
+        <w:spacing w:before="240" w:beforeAutospacing="0" w:after="0" w:afterAutospacing="0"/>
+        <w:jc w:val="both"/>
+        <w:rPr>
+          <w:rFonts w:ascii="Arial" w:hAnsi="Arial" w:cs="Arial"/>
+          <w:color w:val="000000"/>
+          <w:shd w:val="clear" w:color="auto" w:fill="FFFFFF"/>
+          <w:lang w:val="en-US"/>
+        </w:rPr>
+      </w:pPr>
+      <w:r>
+        <w:rPr>
+          <w:rFonts w:ascii="Arial" w:hAnsi="Arial" w:cs="Arial"/>
+          <w:color w:val="000000"/>
+          <w:shd w:val="clear" w:color="auto" w:fill="FFFFFF"/>
+          <w:lang w:val="en-US"/>
+        </w:rPr>
+        <w:t>Creating Draft Document Management Process</w:t>
+      </w:r>
+    </w:p>
+    <w:p>
+      <w:pPr>
+        <w:pStyle w:val="NormalWeb"/>
+        <w:numPr>
+          <w:ilvl w:val="0"/>
+          <w:numId w:val="2"/>
+        </w:numPr>
+        <w:spacing w:before="240" w:beforeAutospacing="0" w:after="0" w:afterAutospacing="0"/>
+        <w:jc w:val="both"/>
+        <w:rPr>
+          <w:rFonts w:ascii="Arial" w:hAnsi="Arial" w:cs="Arial"/>
+          <w:color w:val="000000"/>
+          <w:shd w:val="clear" w:color="auto" w:fill="FFFFFF"/>
+          <w:lang w:val="en-US"/>
+        </w:rPr>
+      </w:pPr>
+    </w:p>
+    <w:p>
+      <w:pPr>
+        <w:pStyle w:val="NormalWeb"/>
+        <w:spacing w:before="240" w:beforeAutospacing="0" w:after="240" w:afterAutospacing="0"/>
+        <w:jc w:val="both"/>
+        <w:rPr>
+          <w:rFonts w:ascii="Arial" w:hAnsi="Arial" w:cs="Arial"/>
+          <w:b/>
+          <w:color w:val="000000"/>
+          <w:shd w:val="clear" w:color="auto" w:fill="FFFFFF"/>
+          <w:lang w:val="en-US"/>
+        </w:rPr>
+      </w:pPr>
+      <w:r>
+        <w:rPr>
+          <w:rFonts w:ascii="Arial" w:hAnsi="Arial" w:cs="Arial"/>
+          <w:b/>
+          <w:color w:val="000000"/>
+          <w:shd w:val="clear" w:color="auto" w:fill="FFFFFF"/>
+          <w:lang w:val="en-US"/>
+        </w:rPr>
+        <w:t>Rui Ganhoto - Tasks done</w:t>
+      </w:r>
+      <w:r>
+        <w:rPr>
+          <w:rFonts w:ascii="Arial" w:hAnsi="Arial" w:cs="Arial"/>
+          <w:b/>
+          <w:color w:val="000000"/>
+          <w:shd w:val="clear" w:color="auto" w:fill="FFFFFF"/>
+          <w:lang w:val="en-US"/>
+        </w:rPr>
+        <w:t>:</w:t>
+      </w:r>
+    </w:p>
+    <w:p>
+      <w:pPr>
+        <w:pStyle w:val="NormalWeb"/>
+        <w:numPr>
+          <w:ilvl w:val="0"/>
+          <w:numId w:val="2"/>
+        </w:numPr>
+        <w:spacing w:before="240" w:beforeAutospacing="0" w:after="0" w:afterAutospacing="0"/>
+        <w:jc w:val="both"/>
+        <w:rPr>
+          <w:rFonts w:ascii="Arial" w:hAnsi="Arial" w:cs="Arial"/>
+          <w:color w:val="000000"/>
+          <w:shd w:val="clear" w:color="auto" w:fill="FFFFFF"/>
+          <w:lang w:val="en-US"/>
+        </w:rPr>
+      </w:pPr>
+      <w:r>
+        <w:rPr>
+          <w:rFonts w:ascii="Arial" w:hAnsi="Arial" w:cs="Arial"/>
+          <w:color w:val="000000"/>
+          <w:shd w:val="clear" w:color="auto" w:fill="FFFFFF"/>
+          <w:lang w:val="en-US"/>
+        </w:rPr>
+        <w:t>Initial discussion.</w:t>
+      </w:r>
+    </w:p>
+    <w:p>
+      <w:pPr>
+        <w:pStyle w:val="NormalWeb"/>
+        <w:numPr>
+          <w:ilvl w:val="0"/>
+          <w:numId w:val="2"/>
+        </w:numPr>
+        <w:spacing w:before="240" w:beforeAutospacing="0" w:after="0" w:afterAutospacing="0"/>
+        <w:jc w:val="both"/>
+        <w:rPr>
+          <w:rFonts w:ascii="Arial" w:hAnsi="Arial" w:cs="Arial"/>
+          <w:color w:val="000000"/>
+          <w:shd w:val="clear" w:color="auto" w:fill="FFFFFF"/>
+          <w:lang w:val="en-US"/>
+        </w:rPr>
+      </w:pPr>
+      <w:r>
+        <w:rPr>
+          <w:rFonts w:ascii="Arial" w:hAnsi="Arial" w:cs="Arial"/>
+          <w:color w:val="000000"/>
+          <w:shd w:val="clear" w:color="auto" w:fill="FFFFFF"/>
+          <w:lang w:val="en-US"/>
+        </w:rPr>
+        <w:t>Documents and code repository creation</w:t>
+      </w:r>
+    </w:p>
+    <w:p>
+      <w:pPr>
+        <w:pStyle w:val="NormalWeb"/>
+        <w:numPr>
+          <w:ilvl w:val="0"/>
+          <w:numId w:val="2"/>
+        </w:numPr>
+        <w:spacing w:before="240" w:beforeAutospacing="0" w:after="0" w:afterAutospacing="0"/>
+        <w:jc w:val="both"/>
+        <w:rPr>
+          <w:rFonts w:ascii="Arial" w:hAnsi="Arial" w:cs="Arial"/>
+          <w:color w:val="000000"/>
+          <w:shd w:val="clear" w:color="auto" w:fill="FFFFFF"/>
+          <w:lang w:val="en-US"/>
+        </w:rPr>
+      </w:pPr>
+      <w:r>
+        <w:rPr>
+          <w:rFonts w:ascii="Arial" w:hAnsi="Arial" w:cs="Arial"/>
+          <w:color w:val="000000"/>
+          <w:shd w:val="clear" w:color="auto" w:fill="FFFFFF"/>
+          <w:lang w:val="en-US"/>
+        </w:rPr>
+        <w:t>ISO12207 processes study.</w:t>
+      </w:r>
+    </w:p>
+    <w:p>
+      <w:pPr>
+        <w:pStyle w:val="NormalWeb"/>
+        <w:numPr>
+          <w:ilvl w:val="0"/>
+          <w:numId w:val="2"/>
+        </w:numPr>
+        <w:spacing w:before="240" w:beforeAutospacing="0" w:after="0" w:afterAutospacing="0"/>
+        <w:jc w:val="both"/>
+        <w:rPr>
+          <w:rFonts w:ascii="Arial" w:hAnsi="Arial" w:cs="Arial"/>
+          <w:color w:val="000000"/>
+          <w:shd w:val="clear" w:color="auto" w:fill="FFFFFF"/>
+          <w:lang w:val="en-US"/>
+        </w:rPr>
+      </w:pPr>
+      <w:r>
+        <w:rPr>
+          <w:rFonts w:ascii="Arial" w:hAnsi="Arial" w:cs="Arial"/>
+          <w:color w:val="000000"/>
+          <w:shd w:val="clear" w:color="auto" w:fill="FFFFFF"/>
+          <w:lang w:val="en-US"/>
+        </w:rPr>
+        <w:t>Listing of the needed processes.</w:t>
+      </w:r>
+    </w:p>
+    <w:p>
+      <w:pPr>
+        <w:pStyle w:val="NormalWeb"/>
+        <w:numPr>
+          <w:ilvl w:val="0"/>
+          <w:numId w:val="2"/>
+        </w:numPr>
+        <w:spacing w:before="240" w:beforeAutospacing="0" w:after="0" w:afterAutospacing="0"/>
+        <w:jc w:val="both"/>
+        <w:rPr>
+          <w:rFonts w:ascii="Arial" w:hAnsi="Arial" w:cs="Arial"/>
+          <w:color w:val="000000"/>
+          <w:shd w:val="clear" w:color="auto" w:fill="FFFFFF"/>
+          <w:lang w:val="en-US"/>
+        </w:rPr>
+      </w:pPr>
+      <w:r>
+        <w:rPr>
+          <w:rFonts w:ascii="Arial" w:hAnsi="Arial" w:cs="Arial"/>
+          <w:color w:val="000000"/>
+          <w:shd w:val="clear" w:color="auto" w:fill="FFFFFF"/>
+          <w:lang w:val="en-US"/>
+        </w:rPr>
+        <w:t>Group platform creation for better communication</w:t>
+      </w:r>
+    </w:p>
+    <w:p>
+      <w:pPr>
+        <w:pStyle w:val="NormalWeb"/>
+        <w:numPr>
+          <w:ilvl w:val="0"/>
+          <w:numId w:val="2"/>
+        </w:numPr>
+        <w:spacing w:before="240" w:beforeAutospacing="0" w:after="0" w:afterAutospacing="0"/>
+        <w:jc w:val="both"/>
+        <w:rPr>
+          <w:rFonts w:ascii="Arial" w:hAnsi="Arial" w:cs="Arial"/>
+          <w:color w:val="000000"/>
+          <w:shd w:val="clear" w:color="auto" w:fill="FFFFFF"/>
+          <w:lang w:val="en-US"/>
+        </w:rPr>
+      </w:pPr>
+      <w:r>
+        <w:rPr>
+          <w:rFonts w:ascii="Arial" w:hAnsi="Arial" w:cs="Arial"/>
+          <w:color w:val="000000"/>
+          <w:shd w:val="clear" w:color="auto" w:fill="FFFFFF"/>
+          <w:lang w:val="en-US"/>
+        </w:rPr>
+        <w:t>Weekly Report</w:t>
+      </w:r>
     </w:p>
     <w:p>
       <w:pPr>
@@ -5209,7 +5644,7 @@
       </w:pPr>
     </w:p>
     <w:sectPr>
-      <w:footerReference w:type="first" r:id="rId15"/>
+      <w:footerReference w:type="first" r:id="rId18"/>
       <w:pgSz w:w="11906" w:h="16838"/>
       <w:pgMar w:top="1417" w:right="1701" w:bottom="1417" w:left="1701" w:header="708" w:footer="708" w:gutter="0"/>
       <w:pgNumType w:start="1"/>
@@ -5272,19 +5707,9 @@
       </w:sdtPr>
       <w:sdtEndPr/>
       <w:sdtContent>
-        <w:proofErr w:type="spellStart"/>
         <w:r>
-          <w:t>Weekly</w:t>
+          <w:t>Weekly Report</w:t>
         </w:r>
-        <w:proofErr w:type="spellEnd"/>
-        <w:r>
-          <w:t xml:space="preserve"> </w:t>
-        </w:r>
-        <w:proofErr w:type="spellStart"/>
-        <w:r>
-          <w:t>Report</w:t>
-        </w:r>
-        <w:proofErr w:type="spellEnd"/>
       </w:sdtContent>
     </w:sdt>
     <w:r>
@@ -5329,19 +5754,9 @@
       </w:sdtPr>
       <w:sdtEndPr/>
       <w:sdtContent>
-        <w:proofErr w:type="spellStart"/>
         <w:r>
-          <w:t>Weekly</w:t>
+          <w:t>Weekly Report</w:t>
         </w:r>
-        <w:proofErr w:type="spellEnd"/>
-        <w:r>
-          <w:t xml:space="preserve"> </w:t>
-        </w:r>
-        <w:proofErr w:type="spellStart"/>
-        <w:r>
-          <w:t>Report</w:t>
-        </w:r>
-        <w:proofErr w:type="spellEnd"/>
       </w:sdtContent>
     </w:sdt>
     <w:r>
@@ -5374,19 +5789,9 @@
       </w:sdtPr>
       <w:sdtEndPr/>
       <w:sdtContent>
-        <w:proofErr w:type="spellStart"/>
         <w:r>
-          <w:t>Weekly</w:t>
+          <w:t>Weekly Report</w:t>
         </w:r>
-        <w:proofErr w:type="spellEnd"/>
-        <w:r>
-          <w:t xml:space="preserve"> </w:t>
-        </w:r>
-        <w:proofErr w:type="spellStart"/>
-        <w:r>
-          <w:t>Report</w:t>
-        </w:r>
-        <w:proofErr w:type="spellEnd"/>
       </w:sdtContent>
     </w:sdt>
     <w:r>
@@ -5452,19 +5857,9 @@
       </w:sdtPr>
       <w:sdtEndPr/>
       <w:sdtContent>
-        <w:proofErr w:type="spellStart"/>
         <w:r>
-          <w:t>Weekly</w:t>
+          <w:t>Weekly Report</w:t>
         </w:r>
-        <w:proofErr w:type="spellEnd"/>
-        <w:r>
-          <w:t xml:space="preserve"> </w:t>
-        </w:r>
-        <w:proofErr w:type="spellStart"/>
-        <w:r>
-          <w:t>Report</w:t>
-        </w:r>
-        <w:proofErr w:type="spellEnd"/>
       </w:sdtContent>
     </w:sdt>
     <w:r>
@@ -5591,11 +5986,9 @@
     <w:r>
       <w:tab/>
     </w:r>
-    <w:proofErr w:type="spellStart"/>
     <w:r>
       <w:t>Owner</w:t>
     </w:r>
-    <w:proofErr w:type="spellEnd"/>
     <w:r>
       <w:t xml:space="preserve">: </w:t>
     </w:r>
@@ -5639,11 +6032,9 @@
       </w:sdtPr>
       <w:sdtEndPr/>
       <w:sdtContent>
-        <w:proofErr w:type="spellStart"/>
         <w:r>
           <w:t>Draft</w:t>
         </w:r>
-        <w:proofErr w:type="spellEnd"/>
       </w:sdtContent>
     </w:sdt>
   </w:p>
@@ -5721,11 +6112,9 @@
     <w:r>
       <w:tab/>
     </w:r>
-    <w:proofErr w:type="spellStart"/>
     <w:r>
       <w:t>Owner</w:t>
     </w:r>
-    <w:proofErr w:type="spellEnd"/>
     <w:r>
       <w:t xml:space="preserve">: </w:t>
     </w:r>
@@ -5769,11 +6158,9 @@
       </w:sdtPr>
       <w:sdtEndPr/>
       <w:sdtContent>
-        <w:proofErr w:type="spellStart"/>
         <w:r>
           <w:t>Draft</w:t>
         </w:r>
-        <w:proofErr w:type="spellEnd"/>
       </w:sdtContent>
     </w:sdt>
     <w:r>
@@ -6791,38 +7178,6 @@
         </w:p>
       </w:docPartBody>
     </w:docPart>
-    <w:docPart>
-      <w:docPartPr>
-        <w:name w:val="3FA5FC686D62496684A4C4C6012CD3CA"/>
-        <w:category>
-          <w:name w:val="Geral"/>
-          <w:gallery w:val="placeholder"/>
-        </w:category>
-        <w:types>
-          <w:type w:val="bbPlcHdr"/>
-        </w:types>
-        <w:behaviors>
-          <w:behavior w:val="content"/>
-        </w:behaviors>
-        <w:guid w:val="{74275079-8A37-4724-80DC-9A9B96AFD300}"/>
-      </w:docPartPr>
-      <w:docPartBody>
-        <w:p>
-          <w:pPr>
-            <w:pStyle w:val="3FA5FC686D62496684A4C4C6012CD3CA"/>
-          </w:pPr>
-          <w:r>
-            <w:rPr>
-              <w:rFonts w:asciiTheme="majorHAnsi" w:eastAsiaTheme="majorEastAsia" w:hAnsiTheme="majorHAnsi" w:cstheme="majorBidi"/>
-              <w:color w:val="4F81BD" w:themeColor="accent1"/>
-              <w:sz w:val="80"/>
-              <w:szCs w:val="80"/>
-            </w:rPr>
-            <w:t>[Título do documento]</w:t>
-          </w:r>
-        </w:p>
-      </w:docPartBody>
-    </w:docPart>
   </w:docParts>
 </w:glossaryDocument>
 </file>
@@ -6900,6 +7255,7 @@
   </w:compat>
   <w:rsids>
     <w:rsidRoot w:val="00761202"/>
+    <w:rsid w:val="00175C31"/>
     <w:rsid w:val="001C7050"/>
     <w:rsid w:val="002713AD"/>
     <w:rsid w:val="005F7CAE"/>
@@ -8051,7 +8407,7 @@
 </file>
 
 <file path=customXml/itemProps2.xml><?xml version="1.0" encoding="utf-8"?>
-<ds:datastoreItem xmlns:ds="http://schemas.openxmlformats.org/officeDocument/2006/customXml" ds:itemID="{3FBEBEB7-2AD4-4A67-B131-DE5908B9F155}">
+<ds:datastoreItem xmlns:ds="http://schemas.openxmlformats.org/officeDocument/2006/customXml" ds:itemID="{6349AFD8-46C2-403F-9668-16C9D726F469}">
   <ds:schemaRefs>
     <ds:schemaRef ds:uri="http://schemas.openxmlformats.org/officeDocument/2006/bibliography"/>
   </ds:schemaRefs>

</xml_diff>

<commit_message>
small updates and change state to "Ready for Revision"
</commit_message>
<xml_diff>
--- a/Docs/Weekly Report/Weekly Report - Week 1.docx
+++ b/Docs/Weekly Report/Weekly Report - Week 1.docx
@@ -1,6 +1,6 @@
 
 <file path=word/document.xml><?xml version="1.0" encoding="utf-8"?>
-<w:document xmlns:ve="http://schemas.openxmlformats.org/markup-compatibility/2006" xmlns:o="urn:schemas-microsoft-com:office:office" xmlns:r="http://schemas.openxmlformats.org/officeDocument/2006/relationships" xmlns:m="http://schemas.openxmlformats.org/officeDocument/2006/math" xmlns:v="urn:schemas-microsoft-com:vml" xmlns:wp="http://schemas.openxmlformats.org/drawingml/2006/wordprocessingDrawing" xmlns:w10="urn:schemas-microsoft-com:office:word" xmlns:w="http://schemas.openxmlformats.org/wordprocessingml/2006/main" xmlns:wne="http://schemas.microsoft.com/office/word/2006/wordml">
+<w:document xmlns:wpc="http://schemas.microsoft.com/office/word/2010/wordprocessingCanvas" xmlns:mc="http://schemas.openxmlformats.org/markup-compatibility/2006" xmlns:o="urn:schemas-microsoft-com:office:office" xmlns:r="http://schemas.openxmlformats.org/officeDocument/2006/relationships" xmlns:m="http://schemas.openxmlformats.org/officeDocument/2006/math" xmlns:v="urn:schemas-microsoft-com:vml" xmlns:wp14="http://schemas.microsoft.com/office/word/2010/wordprocessingDrawing" xmlns:wp="http://schemas.openxmlformats.org/drawingml/2006/wordprocessingDrawing" xmlns:w10="urn:schemas-microsoft-com:office:word" xmlns:w="http://schemas.openxmlformats.org/wordprocessingml/2006/main" xmlns:w14="http://schemas.microsoft.com/office/word/2010/wordml" xmlns:wpg="http://schemas.microsoft.com/office/word/2010/wordprocessingGroup" xmlns:wpi="http://schemas.microsoft.com/office/word/2010/wordprocessingInk" xmlns:wne="http://schemas.microsoft.com/office/word/2006/wordml" xmlns:wps="http://schemas.microsoft.com/office/word/2010/wordprocessingShape" mc:Ignorable="w14 wp14">
   <w:body>
     <w:sdt>
       <w:sdtPr>
@@ -27,7 +27,7 @@
             <w:tblBorders>
               <w:left w:val="single" w:sz="18" w:space="0" w:color="4F81BD" w:themeColor="accent1"/>
             </w:tblBorders>
-            <w:tblLook w:val="04A0"/>
+            <w:tblLook w:val="04A0" w:firstRow="1" w:lastRow="0" w:firstColumn="1" w:lastColumn="0" w:noHBand="0" w:noVBand="1"/>
           </w:tblPr>
           <w:tblGrid>
             <w:gridCol w:w="6987"/>
@@ -43,6 +43,7 @@
                 <w:dataBinding w:prefixMappings="xmlns:ns0='http://schemas.openxmlformats.org/officeDocument/2006/extended-properties'" w:xpath="/ns0:Properties[1]/ns0:Company[1]" w:storeItemID="{6668398D-A668-4E3E-A5EB-62B293D839F1}"/>
                 <w:text/>
               </w:sdtPr>
+              <w:sdtEndPr/>
               <w:sdtContent>
                 <w:tc>
                   <w:tcPr>
@@ -56,24 +57,16 @@
                   </w:tcPr>
                   <w:p>
                     <w:pPr>
-                      <w:pStyle w:val="SemEspaamento"/>
+                      <w:pStyle w:val="NoSpacing"/>
                       <w:rPr>
                         <w:rFonts w:asciiTheme="majorHAnsi" w:eastAsiaTheme="majorEastAsia" w:hAnsiTheme="majorHAnsi" w:cstheme="majorBidi"/>
                       </w:rPr>
                     </w:pPr>
-                    <w:proofErr w:type="gramStart"/>
                     <w:r>
                       <w:rPr>
                         <w:rFonts w:asciiTheme="majorHAnsi" w:eastAsiaTheme="majorEastAsia" w:hAnsiTheme="majorHAnsi" w:cstheme="majorBidi"/>
                       </w:rPr>
-                      <w:t>Team</w:t>
-                    </w:r>
-                    <w:proofErr w:type="gramEnd"/>
-                    <w:r>
-                      <w:rPr>
-                        <w:rFonts w:asciiTheme="majorHAnsi" w:eastAsiaTheme="majorEastAsia" w:hAnsiTheme="majorHAnsi" w:cstheme="majorBidi"/>
-                      </w:rPr>
-                      <w:t xml:space="preserve"> 2</w:t>
+                      <w:t>PS2Win</w:t>
                     </w:r>
                   </w:p>
                 </w:tc>
@@ -98,10 +91,11 @@
                   <w:dataBinding w:prefixMappings="xmlns:ns0='http://schemas.openxmlformats.org/package/2006/metadata/core-properties' xmlns:ns1='http://purl.org/dc/elements/1.1/'" w:xpath="/ns0:coreProperties[1]/ns1:title[1]" w:storeItemID="{6C3C8BC8-F283-45AE-878A-BAB7291924A1}"/>
                   <w:text/>
                 </w:sdtPr>
+                <w:sdtEndPr/>
                 <w:sdtContent>
                   <w:p>
                     <w:pPr>
-                      <w:pStyle w:val="SemEspaamento"/>
+                      <w:pStyle w:val="NoSpacing"/>
                       <w:rPr>
                         <w:rFonts w:asciiTheme="majorHAnsi" w:eastAsiaTheme="majorEastAsia" w:hAnsiTheme="majorHAnsi" w:cstheme="majorBidi"/>
                         <w:color w:val="4F81BD" w:themeColor="accent1"/>
@@ -109,7 +103,6 @@
                         <w:szCs w:val="80"/>
                       </w:rPr>
                     </w:pPr>
-                    <w:proofErr w:type="spellStart"/>
                     <w:r>
                       <w:rPr>
                         <w:rFonts w:asciiTheme="majorHAnsi" w:eastAsiaTheme="majorEastAsia" w:hAnsiTheme="majorHAnsi" w:cstheme="majorBidi"/>
@@ -117,29 +110,8 @@
                         <w:sz w:val="80"/>
                         <w:szCs w:val="80"/>
                       </w:rPr>
-                      <w:t>Weekly</w:t>
+                      <w:t>Weekly Report</w:t>
                     </w:r>
-                    <w:proofErr w:type="spellEnd"/>
-                    <w:r>
-                      <w:rPr>
-                        <w:rFonts w:asciiTheme="majorHAnsi" w:eastAsiaTheme="majorEastAsia" w:hAnsiTheme="majorHAnsi" w:cstheme="majorBidi"/>
-                        <w:color w:val="4F81BD" w:themeColor="accent1"/>
-                        <w:sz w:val="80"/>
-                        <w:szCs w:val="80"/>
-                      </w:rPr>
-                      <w:t xml:space="preserve"> </w:t>
-                    </w:r>
-                    <w:proofErr w:type="spellStart"/>
-                    <w:r>
-                      <w:rPr>
-                        <w:rFonts w:asciiTheme="majorHAnsi" w:eastAsiaTheme="majorEastAsia" w:hAnsiTheme="majorHAnsi" w:cstheme="majorBidi"/>
-                        <w:color w:val="4F81BD" w:themeColor="accent1"/>
-                        <w:sz w:val="80"/>
-                        <w:szCs w:val="80"/>
-                      </w:rPr>
-                      <w:t>Report</w:t>
-                    </w:r>
-                    <w:proofErr w:type="spellEnd"/>
                   </w:p>
                 </w:sdtContent>
               </w:sdt>
@@ -157,6 +129,7 @@
                 <w:dataBinding w:prefixMappings="xmlns:ns0='http://schemas.openxmlformats.org/package/2006/metadata/core-properties' xmlns:ns1='http://purl.org/dc/elements/1.1/'" w:xpath="/ns0:coreProperties[1]/ns1:subject[1]" w:storeItemID="{6C3C8BC8-F283-45AE-878A-BAB7291924A1}"/>
                 <w:text/>
               </w:sdtPr>
+              <w:sdtEndPr/>
               <w:sdtContent>
                 <w:tc>
                   <w:tcPr>
@@ -170,7 +143,7 @@
                   </w:tcPr>
                   <w:p>
                     <w:pPr>
-                      <w:pStyle w:val="SemEspaamento"/>
+                      <w:pStyle w:val="NoSpacing"/>
                       <w:rPr>
                         <w:rFonts w:asciiTheme="majorHAnsi" w:eastAsiaTheme="majorEastAsia" w:hAnsiTheme="majorHAnsi" w:cstheme="majorBidi"/>
                         <w:lang w:val="en-US"/>
@@ -179,9 +152,8 @@
                     <w:r>
                       <w:rPr>
                         <w:rFonts w:asciiTheme="majorHAnsi" w:eastAsiaTheme="majorEastAsia" w:hAnsiTheme="majorHAnsi" w:cstheme="majorBidi"/>
-                        <w:lang w:val="en-US"/>
                       </w:rPr>
-                      <w:t>Project Name</w:t>
+                      <w:t>Keep Your Time</w:t>
                     </w:r>
                   </w:p>
                 </w:tc>
@@ -207,7 +179,7 @@
           <w:tblPr>
             <w:tblpPr w:leftFromText="187" w:rightFromText="187" w:horzAnchor="margin" w:tblpXSpec="center" w:tblpYSpec="bottom"/>
             <w:tblW w:w="4000" w:type="pct"/>
-            <w:tblLook w:val="04A0"/>
+            <w:tblLook w:val="04A0" w:firstRow="1" w:lastRow="0" w:firstColumn="1" w:lastColumn="0" w:noHBand="0" w:noVBand="1"/>
           </w:tblPr>
           <w:tblGrid>
             <w:gridCol w:w="6987"/>
@@ -234,10 +206,11 @@
                   <w:dataBinding w:prefixMappings="xmlns:ns0='http://schemas.openxmlformats.org/package/2006/metadata/core-properties' xmlns:ns1='http://purl.org/dc/elements/1.1/'" w:xpath="/ns0:coreProperties[1]/ns1:creator[1]" w:storeItemID="{6C3C8BC8-F283-45AE-878A-BAB7291924A1}"/>
                   <w:text/>
                 </w:sdtPr>
+                <w:sdtEndPr/>
                 <w:sdtContent>
                   <w:p>
                     <w:pPr>
-                      <w:pStyle w:val="SemEspaamento"/>
+                      <w:pStyle w:val="NoSpacing"/>
                       <w:rPr>
                         <w:color w:val="4F81BD" w:themeColor="accent1"/>
                         <w:lang w:val="en-US"/>
@@ -269,10 +242,11 @@
                     <w:calendar w:val="gregorian"/>
                   </w:date>
                 </w:sdtPr>
+                <w:sdtEndPr/>
                 <w:sdtContent>
                   <w:p>
                     <w:pPr>
-                      <w:pStyle w:val="SemEspaamento"/>
+                      <w:pStyle w:val="NoSpacing"/>
                       <w:rPr>
                         <w:color w:val="4F81BD" w:themeColor="accent1"/>
                         <w:lang w:val="en-US"/>
@@ -290,7 +264,7 @@
               </w:sdt>
               <w:p>
                 <w:pPr>
-                  <w:pStyle w:val="SemEspaamento"/>
+                  <w:pStyle w:val="NoSpacing"/>
                   <w:rPr>
                     <w:color w:val="4F81BD" w:themeColor="accent1"/>
                     <w:lang w:val="en-US"/>
@@ -729,12 +703,10 @@
               <w:lang w:val="en-US"/>
             </w:rPr>
             <w:sectPr>
-              <w:headerReference w:type="even" r:id="rId9"/>
               <w:headerReference w:type="default" r:id="rId10"/>
-              <w:footerReference w:type="even" r:id="rId11"/>
-              <w:footerReference w:type="default" r:id="rId12"/>
-              <w:headerReference w:type="first" r:id="rId13"/>
-              <w:footerReference w:type="first" r:id="rId14"/>
+              <w:footerReference w:type="default" r:id="rId11"/>
+              <w:headerReference w:type="first" r:id="rId12"/>
+              <w:footerReference w:type="first" r:id="rId13"/>
               <w:pgSz w:w="11906" w:h="16838"/>
               <w:pgMar w:top="1417" w:right="1701" w:bottom="1417" w:left="1701" w:header="708" w:footer="708" w:gutter="0"/>
               <w:pgNumType w:fmt="lowerRoman" w:start="1"/>
@@ -777,10 +749,11 @@
           <w:docPartUnique/>
         </w:docPartObj>
       </w:sdtPr>
+      <w:sdtEndPr/>
       <w:sdtContent>
         <w:p>
           <w:pPr>
-            <w:pStyle w:val="Ttulodondice"/>
+            <w:pStyle w:val="TOCHeading"/>
             <w:rPr>
               <w:lang w:val="en-US"/>
             </w:rPr>
@@ -791,10 +764,12 @@
             </w:rPr>
             <w:t>Content</w:t>
           </w:r>
+          <w:bookmarkStart w:id="0" w:name="_GoBack"/>
+          <w:bookmarkEnd w:id="0"/>
         </w:p>
         <w:p>
           <w:pPr>
-            <w:pStyle w:val="ndice1"/>
+            <w:pStyle w:val="TOC1"/>
             <w:tabs>
               <w:tab w:val="left" w:pos="440"/>
               <w:tab w:val="right" w:leader="dot" w:pos="8494"/>
@@ -823,10 +798,10 @@
             </w:rPr>
             <w:fldChar w:fldCharType="separate"/>
           </w:r>
-          <w:hyperlink w:anchor="_Toc349583021" w:history="1">
-            <w:r>
-              <w:rPr>
-                <w:rStyle w:val="Hiperligao"/>
+          <w:hyperlink w:anchor="_Toc350540323" w:history="1">
+            <w:r>
+              <w:rPr>
+                <w:rStyle w:val="Hyperlink"/>
                 <w:noProof/>
                 <w:lang w:val="en-US"/>
               </w:rPr>
@@ -842,7 +817,7 @@
             </w:r>
             <w:r>
               <w:rPr>
-                <w:rStyle w:val="Hiperligao"/>
+                <w:rStyle w:val="Hyperlink"/>
                 <w:noProof/>
                 <w:lang w:val="en-US"/>
               </w:rPr>
@@ -867,7 +842,7 @@
                 <w:noProof/>
                 <w:webHidden/>
               </w:rPr>
-              <w:instrText xml:space="preserve"> PAGEREF _Toc349583021 \h </w:instrText>
+              <w:instrText xml:space="preserve"> PAGEREF _Toc350540323 \h </w:instrText>
             </w:r>
             <w:r>
               <w:rPr>
@@ -900,7 +875,7 @@
         </w:p>
         <w:p>
           <w:pPr>
-            <w:pStyle w:val="ndice1"/>
+            <w:pStyle w:val="TOC1"/>
             <w:tabs>
               <w:tab w:val="left" w:pos="660"/>
               <w:tab w:val="right" w:leader="dot" w:pos="8494"/>
@@ -911,10 +886,10 @@
               <w:lang w:eastAsia="pt-PT"/>
             </w:rPr>
           </w:pPr>
-          <w:hyperlink w:anchor="_Toc349583022" w:history="1">
-            <w:r>
-              <w:rPr>
-                <w:rStyle w:val="Hiperligao"/>
+          <w:hyperlink w:anchor="_Toc350540324" w:history="1">
+            <w:r>
+              <w:rPr>
+                <w:rStyle w:val="Hyperlink"/>
                 <w:noProof/>
                 <w:lang w:val="en-US"/>
               </w:rPr>
@@ -930,7 +905,7 @@
             </w:r>
             <w:r>
               <w:rPr>
-                <w:rStyle w:val="Hiperligao"/>
+                <w:rStyle w:val="Hyperlink"/>
                 <w:noProof/>
                 <w:lang w:val="en-US"/>
               </w:rPr>
@@ -955,7 +930,7 @@
                 <w:noProof/>
                 <w:webHidden/>
               </w:rPr>
-              <w:instrText xml:space="preserve"> PAGEREF _Toc349583022 \h </w:instrText>
+              <w:instrText xml:space="preserve"> PAGEREF _Toc350540324 \h </w:instrText>
             </w:r>
             <w:r>
               <w:rPr>
@@ -988,7 +963,7 @@
         </w:p>
         <w:p>
           <w:pPr>
-            <w:pStyle w:val="ndice1"/>
+            <w:pStyle w:val="TOC1"/>
             <w:tabs>
               <w:tab w:val="left" w:pos="660"/>
               <w:tab w:val="right" w:leader="dot" w:pos="8494"/>
@@ -999,10 +974,10 @@
               <w:lang w:eastAsia="pt-PT"/>
             </w:rPr>
           </w:pPr>
-          <w:hyperlink w:anchor="_Toc349583023" w:history="1">
-            <w:r>
-              <w:rPr>
-                <w:rStyle w:val="Hiperligao"/>
+          <w:hyperlink w:anchor="_Toc350540325" w:history="1">
+            <w:r>
+              <w:rPr>
+                <w:rStyle w:val="Hyperlink"/>
                 <w:noProof/>
                 <w:lang w:val="en-US"/>
               </w:rPr>
@@ -1018,7 +993,7 @@
             </w:r>
             <w:r>
               <w:rPr>
-                <w:rStyle w:val="Hiperligao"/>
+                <w:rStyle w:val="Hyperlink"/>
                 <w:noProof/>
                 <w:lang w:val="en-US"/>
               </w:rPr>
@@ -1043,7 +1018,7 @@
                 <w:noProof/>
                 <w:webHidden/>
               </w:rPr>
-              <w:instrText xml:space="preserve"> PAGEREF _Toc349583023 \h </w:instrText>
+              <w:instrText xml:space="preserve"> PAGEREF _Toc350540325 \h </w:instrText>
             </w:r>
             <w:r>
               <w:rPr>
@@ -1076,7 +1051,7 @@
         </w:p>
         <w:p>
           <w:pPr>
-            <w:pStyle w:val="ndice1"/>
+            <w:pStyle w:val="TOC1"/>
             <w:tabs>
               <w:tab w:val="left" w:pos="440"/>
               <w:tab w:val="right" w:leader="dot" w:pos="8494"/>
@@ -1087,10 +1062,10 @@
               <w:lang w:eastAsia="pt-PT"/>
             </w:rPr>
           </w:pPr>
-          <w:hyperlink w:anchor="_Toc349583024" w:history="1">
-            <w:r>
-              <w:rPr>
-                <w:rStyle w:val="Hiperligao"/>
+          <w:hyperlink w:anchor="_Toc350540326" w:history="1">
+            <w:r>
+              <w:rPr>
+                <w:rStyle w:val="Hyperlink"/>
                 <w:noProof/>
                 <w:lang w:val="en-US"/>
               </w:rPr>
@@ -1106,7 +1081,7 @@
             </w:r>
             <w:r>
               <w:rPr>
-                <w:rStyle w:val="Hiperligao"/>
+                <w:rStyle w:val="Hyperlink"/>
                 <w:noProof/>
                 <w:lang w:val="en-US"/>
               </w:rPr>
@@ -1131,7 +1106,7 @@
                 <w:noProof/>
                 <w:webHidden/>
               </w:rPr>
-              <w:instrText xml:space="preserve"> PAGEREF _Toc349583024 \h </w:instrText>
+              <w:instrText xml:space="preserve"> PAGEREF _Toc350540326 \h </w:instrText>
             </w:r>
             <w:r>
               <w:rPr>
@@ -1164,7 +1139,7 @@
         </w:p>
         <w:p>
           <w:pPr>
-            <w:pStyle w:val="ndice1"/>
+            <w:pStyle w:val="TOC1"/>
             <w:tabs>
               <w:tab w:val="left" w:pos="440"/>
               <w:tab w:val="right" w:leader="dot" w:pos="8494"/>
@@ -1175,10 +1150,10 @@
               <w:lang w:eastAsia="pt-PT"/>
             </w:rPr>
           </w:pPr>
-          <w:hyperlink w:anchor="_Toc349583025" w:history="1">
-            <w:r>
-              <w:rPr>
-                <w:rStyle w:val="Hiperligao"/>
+          <w:hyperlink w:anchor="_Toc350540327" w:history="1">
+            <w:r>
+              <w:rPr>
+                <w:rStyle w:val="Hyperlink"/>
                 <w:noProof/>
                 <w:lang w:val="en-US"/>
               </w:rPr>
@@ -1194,7 +1169,7 @@
             </w:r>
             <w:r>
               <w:rPr>
-                <w:rStyle w:val="Hiperligao"/>
+                <w:rStyle w:val="Hyperlink"/>
                 <w:noProof/>
                 <w:lang w:val="en-US"/>
               </w:rPr>
@@ -1219,7 +1194,7 @@
                 <w:noProof/>
                 <w:webHidden/>
               </w:rPr>
-              <w:instrText xml:space="preserve"> PAGEREF _Toc349583025 \h </w:instrText>
+              <w:instrText xml:space="preserve"> PAGEREF _Toc350540327 \h </w:instrText>
             </w:r>
             <w:r>
               <w:rPr>
@@ -1252,7 +1227,7 @@
         </w:p>
         <w:p>
           <w:pPr>
-            <w:pStyle w:val="ndice1"/>
+            <w:pStyle w:val="TOC1"/>
             <w:tabs>
               <w:tab w:val="left" w:pos="440"/>
               <w:tab w:val="right" w:leader="dot" w:pos="8494"/>
@@ -1263,10 +1238,10 @@
               <w:lang w:eastAsia="pt-PT"/>
             </w:rPr>
           </w:pPr>
-          <w:hyperlink w:anchor="_Toc349583026" w:history="1">
-            <w:r>
-              <w:rPr>
-                <w:rStyle w:val="Hiperligao"/>
+          <w:hyperlink w:anchor="_Toc350540328" w:history="1">
+            <w:r>
+              <w:rPr>
+                <w:rStyle w:val="Hyperlink"/>
                 <w:noProof/>
                 <w:lang w:val="en-US"/>
               </w:rPr>
@@ -1282,7 +1257,7 @@
             </w:r>
             <w:r>
               <w:rPr>
-                <w:rStyle w:val="Hiperligao"/>
+                <w:rStyle w:val="Hyperlink"/>
                 <w:noProof/>
                 <w:lang w:val="en-US"/>
               </w:rPr>
@@ -1307,7 +1282,7 @@
                 <w:noProof/>
                 <w:webHidden/>
               </w:rPr>
-              <w:instrText xml:space="preserve"> PAGEREF _Toc349583026 \h </w:instrText>
+              <w:instrText xml:space="preserve"> PAGEREF _Toc350540328 \h </w:instrText>
             </w:r>
             <w:r>
               <w:rPr>
@@ -1340,7 +1315,7 @@
         </w:p>
         <w:p>
           <w:pPr>
-            <w:pStyle w:val="ndice1"/>
+            <w:pStyle w:val="TOC1"/>
             <w:tabs>
               <w:tab w:val="left" w:pos="660"/>
               <w:tab w:val="right" w:leader="dot" w:pos="8494"/>
@@ -1351,10 +1326,10 @@
               <w:lang w:eastAsia="pt-PT"/>
             </w:rPr>
           </w:pPr>
-          <w:hyperlink w:anchor="_Toc349583027" w:history="1">
-            <w:r>
-              <w:rPr>
-                <w:rStyle w:val="Hiperligao"/>
+          <w:hyperlink w:anchor="_Toc350540329" w:history="1">
+            <w:r>
+              <w:rPr>
+                <w:rStyle w:val="Hyperlink"/>
                 <w:noProof/>
                 <w:lang w:val="en-US"/>
               </w:rPr>
@@ -1370,7 +1345,7 @@
             </w:r>
             <w:r>
               <w:rPr>
-                <w:rStyle w:val="Hiperligao"/>
+                <w:rStyle w:val="Hyperlink"/>
                 <w:noProof/>
                 <w:lang w:val="en-US"/>
               </w:rPr>
@@ -1395,7 +1370,7 @@
                 <w:noProof/>
                 <w:webHidden/>
               </w:rPr>
-              <w:instrText xml:space="preserve"> PAGEREF _Toc349583027 \h </w:instrText>
+              <w:instrText xml:space="preserve"> PAGEREF _Toc350540329 \h </w:instrText>
             </w:r>
             <w:r>
               <w:rPr>
@@ -1428,7 +1403,7 @@
         </w:p>
         <w:p>
           <w:pPr>
-            <w:pStyle w:val="ndice1"/>
+            <w:pStyle w:val="TOC1"/>
             <w:tabs>
               <w:tab w:val="left" w:pos="660"/>
               <w:tab w:val="right" w:leader="dot" w:pos="8494"/>
@@ -1439,10 +1414,10 @@
               <w:lang w:eastAsia="pt-PT"/>
             </w:rPr>
           </w:pPr>
-          <w:hyperlink w:anchor="_Toc349583028" w:history="1">
-            <w:r>
-              <w:rPr>
-                <w:rStyle w:val="Hiperligao"/>
+          <w:hyperlink w:anchor="_Toc350540330" w:history="1">
+            <w:r>
+              <w:rPr>
+                <w:rStyle w:val="Hyperlink"/>
                 <w:noProof/>
                 <w:lang w:val="en-US"/>
               </w:rPr>
@@ -1458,7 +1433,7 @@
             </w:r>
             <w:r>
               <w:rPr>
-                <w:rStyle w:val="Hiperligao"/>
+                <w:rStyle w:val="Hyperlink"/>
                 <w:noProof/>
                 <w:lang w:val="en-US"/>
               </w:rPr>
@@ -1483,7 +1458,7 @@
                 <w:noProof/>
                 <w:webHidden/>
               </w:rPr>
-              <w:instrText xml:space="preserve"> PAGEREF _Toc349583028 \h </w:instrText>
+              <w:instrText xml:space="preserve"> PAGEREF _Toc350540330 \h </w:instrText>
             </w:r>
             <w:r>
               <w:rPr>
@@ -1516,7 +1491,7 @@
         </w:p>
         <w:p>
           <w:pPr>
-            <w:pStyle w:val="ndice1"/>
+            <w:pStyle w:val="TOC1"/>
             <w:tabs>
               <w:tab w:val="left" w:pos="660"/>
               <w:tab w:val="right" w:leader="dot" w:pos="8494"/>
@@ -1527,10 +1502,10 @@
               <w:lang w:eastAsia="pt-PT"/>
             </w:rPr>
           </w:pPr>
-          <w:hyperlink w:anchor="_Toc349583029" w:history="1">
-            <w:r>
-              <w:rPr>
-                <w:rStyle w:val="Hiperligao"/>
+          <w:hyperlink w:anchor="_Toc350540331" w:history="1">
+            <w:r>
+              <w:rPr>
+                <w:rStyle w:val="Hyperlink"/>
                 <w:noProof/>
                 <w:lang w:val="en-US"/>
               </w:rPr>
@@ -1546,7 +1521,7 @@
             </w:r>
             <w:r>
               <w:rPr>
-                <w:rStyle w:val="Hiperligao"/>
+                <w:rStyle w:val="Hyperlink"/>
                 <w:noProof/>
                 <w:lang w:val="en-US"/>
               </w:rPr>
@@ -1571,7 +1546,7 @@
                 <w:noProof/>
                 <w:webHidden/>
               </w:rPr>
-              <w:instrText xml:space="preserve"> PAGEREF _Toc349583029 \h </w:instrText>
+              <w:instrText xml:space="preserve"> PAGEREF _Toc350540331 \h </w:instrText>
             </w:r>
             <w:r>
               <w:rPr>
@@ -1604,7 +1579,7 @@
         </w:p>
         <w:p>
           <w:pPr>
-            <w:pStyle w:val="ndice1"/>
+            <w:pStyle w:val="TOC1"/>
             <w:tabs>
               <w:tab w:val="left" w:pos="440"/>
               <w:tab w:val="right" w:leader="dot" w:pos="8494"/>
@@ -1615,10 +1590,10 @@
               <w:lang w:eastAsia="pt-PT"/>
             </w:rPr>
           </w:pPr>
-          <w:hyperlink w:anchor="_Toc349583030" w:history="1">
-            <w:r>
-              <w:rPr>
-                <w:rStyle w:val="Hiperligao"/>
+          <w:hyperlink w:anchor="_Toc350540332" w:history="1">
+            <w:r>
+              <w:rPr>
+                <w:rStyle w:val="Hyperlink"/>
                 <w:noProof/>
                 <w:lang w:val="en-US"/>
               </w:rPr>
@@ -1634,7 +1609,7 @@
             </w:r>
             <w:r>
               <w:rPr>
-                <w:rStyle w:val="Hiperligao"/>
+                <w:rStyle w:val="Hyperlink"/>
                 <w:noProof/>
                 <w:lang w:val="en-US"/>
               </w:rPr>
@@ -1659,7 +1634,7 @@
                 <w:noProof/>
                 <w:webHidden/>
               </w:rPr>
-              <w:instrText xml:space="preserve"> PAGEREF _Toc349583030 \h </w:instrText>
+              <w:instrText xml:space="preserve"> PAGEREF _Toc350540332 \h </w:instrText>
             </w:r>
             <w:r>
               <w:rPr>
@@ -1711,7 +1686,6 @@
           <w:lang w:val="en-US"/>
         </w:rPr>
       </w:pPr>
-      <w:proofErr w:type="spellStart"/>
       <w:r>
         <w:rPr>
           <w:rFonts w:asciiTheme="majorHAnsi" w:eastAsiaTheme="majorEastAsia" w:hAnsiTheme="majorHAnsi" w:cstheme="majorBidi"/>
@@ -1724,11 +1698,10 @@
         </w:rPr>
         <w:t>Images</w:t>
       </w:r>
-      <w:proofErr w:type="spellEnd"/>
-    </w:p>
-    <w:p>
-      <w:pPr>
-        <w:pStyle w:val="ndicedeilustraes"/>
+    </w:p>
+    <w:p>
+      <w:pPr>
+        <w:pStyle w:val="TableofFigures"/>
         <w:tabs>
           <w:tab w:val="right" w:leader="dot" w:pos="8494"/>
         </w:tabs>
@@ -1756,14 +1729,14 @@
       <w:hyperlink w:anchor="_Toc349583342" w:history="1">
         <w:r>
           <w:rPr>
-            <w:rStyle w:val="Hiperligao"/>
+            <w:rStyle w:val="Hyperlink"/>
             <w:noProof/>
           </w:rPr>
           <w:t xml:space="preserve">Figure 1: </w:t>
         </w:r>
         <w:r>
           <w:rPr>
-            <w:rStyle w:val="Hiperligao"/>
+            <w:rStyle w:val="Hyperlink"/>
             <w:noProof/>
             <w:lang w:val="en-US"/>
           </w:rPr>
@@ -1821,7 +1794,7 @@
     </w:p>
     <w:p>
       <w:pPr>
-        <w:pStyle w:val="ndicedeilustraes"/>
+        <w:pStyle w:val="TableofFigures"/>
         <w:tabs>
           <w:tab w:val="right" w:leader="dot" w:pos="8494"/>
         </w:tabs>
@@ -1834,7 +1807,7 @@
       <w:hyperlink w:anchor="_Toc349583343" w:history="1">
         <w:r>
           <w:rPr>
-            <w:rStyle w:val="Hiperligao"/>
+            <w:rStyle w:val="Hyperlink"/>
             <w:noProof/>
             <w:lang w:val="en-US"/>
           </w:rPr>
@@ -1892,7 +1865,7 @@
     </w:p>
     <w:p>
       <w:pPr>
-        <w:pStyle w:val="ndicedeilustraes"/>
+        <w:pStyle w:val="TableofFigures"/>
         <w:tabs>
           <w:tab w:val="right" w:leader="dot" w:pos="8494"/>
         </w:tabs>
@@ -1905,7 +1878,7 @@
       <w:hyperlink w:anchor="_Toc349583344" w:history="1">
         <w:r>
           <w:rPr>
-            <w:rStyle w:val="Hiperligao"/>
+            <w:rStyle w:val="Hyperlink"/>
             <w:noProof/>
             <w:lang w:val="en-US"/>
           </w:rPr>
@@ -1990,7 +1963,7 @@
     </w:p>
     <w:p>
       <w:pPr>
-        <w:pStyle w:val="ndicedeilustraes"/>
+        <w:pStyle w:val="TableofFigures"/>
         <w:tabs>
           <w:tab w:val="right" w:leader="dot" w:pos="8494"/>
         </w:tabs>
@@ -2021,7 +1994,7 @@
       <w:hyperlink w:anchor="_Toc349583034" w:history="1">
         <w:r>
           <w:rPr>
-            <w:rStyle w:val="Hiperligao"/>
+            <w:rStyle w:val="Hyperlink"/>
             <w:noProof/>
           </w:rPr>
           <w:t>Table 1: List of Contribuitors</w:t>
@@ -2078,7 +2051,7 @@
     </w:p>
     <w:p>
       <w:pPr>
-        <w:pStyle w:val="ndicedeilustraes"/>
+        <w:pStyle w:val="TableofFigures"/>
         <w:tabs>
           <w:tab w:val="right" w:leader="dot" w:pos="8494"/>
         </w:tabs>
@@ -2091,7 +2064,7 @@
       <w:hyperlink w:anchor="_Toc349583035" w:history="1">
         <w:r>
           <w:rPr>
-            <w:rStyle w:val="Hiperligao"/>
+            <w:rStyle w:val="Hyperlink"/>
             <w:noProof/>
             <w:lang w:val="en-US"/>
           </w:rPr>
@@ -2149,7 +2122,7 @@
     </w:p>
     <w:p>
       <w:pPr>
-        <w:pStyle w:val="ndicedeilustraes"/>
+        <w:pStyle w:val="TableofFigures"/>
         <w:tabs>
           <w:tab w:val="right" w:leader="dot" w:pos="8494"/>
         </w:tabs>
@@ -2162,7 +2135,7 @@
       <w:hyperlink w:anchor="_Toc349583036" w:history="1">
         <w:r>
           <w:rPr>
-            <w:rStyle w:val="Hiperligao"/>
+            <w:rStyle w:val="Hyperlink"/>
             <w:noProof/>
             <w:lang w:val="en-US"/>
           </w:rPr>
@@ -2247,9 +2220,9 @@
     <w:p/>
     <w:tbl>
       <w:tblPr>
-        <w:tblStyle w:val="Tabelacomgrelha"/>
+        <w:tblStyle w:val="TableGrid"/>
         <w:tblW w:w="9606" w:type="dxa"/>
-        <w:tblLook w:val="04A0"/>
+        <w:tblLook w:val="04A0" w:firstRow="1" w:lastRow="0" w:firstColumn="1" w:lastColumn="0" w:noHBand="0" w:noVBand="1"/>
       </w:tblPr>
       <w:tblGrid>
         <w:gridCol w:w="1668"/>
@@ -2411,10 +2384,11 @@
                 <w:calendar w:val="gregorian"/>
               </w:date>
             </w:sdtPr>
+            <w:sdtEndPr/>
             <w:sdtContent>
               <w:p>
                 <w:pPr>
-                  <w:pStyle w:val="SemEspaamento"/>
+                  <w:pStyle w:val="NoSpacing"/>
                   <w:jc w:val="center"/>
                   <w:rPr>
                     <w:rFonts w:eastAsiaTheme="minorHAnsi"/>
@@ -2498,7 +2472,7 @@
           </w:tcPr>
           <w:p>
             <w:pPr>
-              <w:pStyle w:val="SemEspaamento"/>
+              <w:pStyle w:val="NoSpacing"/>
               <w:jc w:val="center"/>
               <w:rPr>
                 <w:rFonts w:eastAsiaTheme="minorHAnsi"/>
@@ -2591,7 +2565,7 @@
           </w:tcPr>
           <w:p>
             <w:pPr>
-              <w:pStyle w:val="SemEspaamento"/>
+              <w:pStyle w:val="NoSpacing"/>
               <w:jc w:val="center"/>
               <w:rPr>
                 <w:rFonts w:eastAsiaTheme="minorHAnsi"/>
@@ -2651,7 +2625,7 @@
           </w:tcPr>
           <w:p>
             <w:pPr>
-              <w:pStyle w:val="SemEspaamento"/>
+              <w:pStyle w:val="NoSpacing"/>
               <w:jc w:val="center"/>
               <w:rPr>
                 <w:rFonts w:eastAsiaTheme="minorHAnsi"/>
@@ -2708,53 +2682,43 @@
     </w:tbl>
     <w:p>
       <w:pPr>
-        <w:pStyle w:val="Legenda"/>
+        <w:pStyle w:val="Caption"/>
         <w:rPr>
           <w:lang w:val="en-US"/>
         </w:rPr>
       </w:pPr>
       <w:bookmarkStart w:id="1" w:name="_Toc349583034"/>
-      <w:proofErr w:type="spellStart"/>
-      <w:r>
-        <w:t>Table</w:t>
-      </w:r>
-      <w:proofErr w:type="spellEnd"/>
-      <w:r>
-        <w:t xml:space="preserve"> </w:t>
-      </w:r>
-      <w:fldSimple w:instr=" SEQ Table \* ARABIC ">
-        <w:r>
-          <w:rPr>
-            <w:noProof/>
-          </w:rPr>
-          <w:t>1</w:t>
-        </w:r>
-      </w:fldSimple>
+      <w:r>
+        <w:t xml:space="preserve">Table </w:t>
+      </w:r>
+      <w:r>
+        <w:fldChar w:fldCharType="begin"/>
+      </w:r>
+      <w:r>
+        <w:instrText xml:space="preserve"> SEQ Table \* ARABIC </w:instrText>
+      </w:r>
+      <w:r>
+        <w:fldChar w:fldCharType="separate"/>
+      </w:r>
+      <w:r>
+        <w:rPr>
+          <w:noProof/>
+        </w:rPr>
+        <w:t>1</w:t>
+      </w:r>
+      <w:r>
+        <w:rPr>
+          <w:noProof/>
+        </w:rPr>
+        <w:fldChar w:fldCharType="end"/>
+      </w:r>
       <w:r>
         <w:t xml:space="preserve">: </w:t>
       </w:r>
-      <w:proofErr w:type="spellStart"/>
-      <w:r>
-        <w:t>List</w:t>
-      </w:r>
-      <w:proofErr w:type="spellEnd"/>
-      <w:r>
-        <w:t xml:space="preserve"> </w:t>
-      </w:r>
-      <w:proofErr w:type="spellStart"/>
-      <w:r>
-        <w:t>of</w:t>
-      </w:r>
-      <w:proofErr w:type="spellEnd"/>
-      <w:r>
-        <w:t xml:space="preserve"> </w:t>
-      </w:r>
-      <w:proofErr w:type="spellStart"/>
-      <w:r>
-        <w:t>Contribuitors</w:t>
+      <w:r>
+        <w:t>List of Contribuitors</w:t>
       </w:r>
       <w:bookmarkEnd w:id="1"/>
-      <w:proofErr w:type="spellEnd"/>
     </w:p>
     <w:p>
       <w:pPr>
@@ -2765,17 +2729,17 @@
     </w:p>
     <w:tbl>
       <w:tblPr>
-        <w:tblStyle w:val="Tabelacomgrelha"/>
+        <w:tblStyle w:val="TableGrid"/>
         <w:tblW w:w="9607" w:type="dxa"/>
-        <w:tblLook w:val="04A0"/>
+        <w:tblLook w:val="04A0" w:firstRow="1" w:lastRow="0" w:firstColumn="1" w:lastColumn="0" w:noHBand="0" w:noVBand="1"/>
       </w:tblPr>
       <w:tblGrid>
-        <w:gridCol w:w="1726"/>
+        <w:gridCol w:w="1725"/>
         <w:gridCol w:w="2200"/>
         <w:gridCol w:w="1728"/>
         <w:gridCol w:w="977"/>
         <w:gridCol w:w="1249"/>
-        <w:gridCol w:w="1727"/>
+        <w:gridCol w:w="1728"/>
       </w:tblGrid>
       <w:tr>
         <w:tc>
@@ -2983,10 +2947,11 @@
                 <w:calendar w:val="gregorian"/>
               </w:date>
             </w:sdtPr>
+            <w:sdtEndPr/>
             <w:sdtContent>
               <w:p>
                 <w:pPr>
-                  <w:pStyle w:val="SemEspaamento"/>
+                  <w:pStyle w:val="NoSpacing"/>
                   <w:jc w:val="center"/>
                   <w:rPr>
                     <w:rFonts w:eastAsiaTheme="minorHAnsi"/>
@@ -3104,7 +3069,7 @@
           </w:tcPr>
           <w:p>
             <w:pPr>
-              <w:pStyle w:val="SemEspaamento"/>
+              <w:pStyle w:val="NoSpacing"/>
               <w:jc w:val="center"/>
               <w:rPr>
                 <w:rFonts w:eastAsiaTheme="minorHAnsi"/>
@@ -3245,7 +3210,7 @@
           </w:tcPr>
           <w:p>
             <w:pPr>
-              <w:pStyle w:val="SemEspaamento"/>
+              <w:pStyle w:val="NoSpacing"/>
               <w:jc w:val="center"/>
               <w:rPr>
                 <w:rFonts w:eastAsiaTheme="minorHAnsi"/>
@@ -3378,7 +3343,7 @@
           </w:tcPr>
           <w:p>
             <w:pPr>
-              <w:pStyle w:val="SemEspaamento"/>
+              <w:pStyle w:val="NoSpacing"/>
               <w:jc w:val="center"/>
               <w:rPr>
                 <w:rFonts w:eastAsiaTheme="minorHAnsi"/>
@@ -3497,13 +3462,20 @@
           </w:tcPr>
           <w:p>
             <w:pPr>
-              <w:pStyle w:val="SemEspaamento"/>
+              <w:pStyle w:val="NoSpacing"/>
               <w:jc w:val="center"/>
               <w:rPr>
                 <w:rFonts w:eastAsiaTheme="minorHAnsi"/>
                 <w:lang w:val="en-US"/>
               </w:rPr>
             </w:pPr>
+            <w:r>
+              <w:rPr>
+                <w:rFonts w:eastAsiaTheme="minorHAnsi"/>
+                <w:lang w:val="en-US"/>
+              </w:rPr>
+              <w:t>08-03-2013</w:t>
+            </w:r>
           </w:p>
         </w:tc>
         <w:tc>
@@ -3518,6 +3490,19 @@
                 <w:lang w:val="en-US"/>
               </w:rPr>
             </w:pPr>
+            <w:r>
+              <w:rPr>
+                <w:lang w:val="en-US"/>
+              </w:rPr>
+              <w:t>Adding Project and Team Name.</w:t>
+            </w:r>
+            <w:r>
+              <w:rPr>
+                <w:lang w:val="en-US"/>
+              </w:rPr>
+              <w:br/>
+              <w:t>Ready for Revision</w:t>
+            </w:r>
           </w:p>
         </w:tc>
         <w:tc>
@@ -3532,6 +3517,12 @@
                 <w:lang w:val="en-US"/>
               </w:rPr>
             </w:pPr>
+            <w:r>
+              <w:rPr>
+                <w:lang w:val="en-US"/>
+              </w:rPr>
+              <w:t>Carla Machado</w:t>
+            </w:r>
           </w:p>
         </w:tc>
         <w:tc>
@@ -3546,6 +3537,12 @@
                 <w:lang w:val="en-US"/>
               </w:rPr>
             </w:pPr>
+            <w:r>
+              <w:rPr>
+                <w:lang w:val="en-US"/>
+              </w:rPr>
+              <w:t>0.5</w:t>
+            </w:r>
           </w:p>
         </w:tc>
         <w:tc>
@@ -3575,13 +3572,553 @@
                 <w:lang w:val="en-US"/>
               </w:rPr>
             </w:pPr>
+            <w:r>
+              <w:rPr>
+                <w:lang w:val="en-US"/>
+              </w:rPr>
+              <w:t>Ready for  Revision</w:t>
+            </w:r>
+          </w:p>
+        </w:tc>
+      </w:tr>
+      <w:tr>
+        <w:tc>
+          <w:tcPr>
+            <w:tcW w:w="1728" w:type="dxa"/>
+            <w:vAlign w:val="center"/>
+          </w:tcPr>
+          <w:p>
+            <w:pPr>
+              <w:pStyle w:val="NoSpacing"/>
+              <w:jc w:val="center"/>
+              <w:rPr>
+                <w:rFonts w:eastAsiaTheme="minorHAnsi"/>
+                <w:lang w:val="en-US"/>
+              </w:rPr>
+            </w:pPr>
+          </w:p>
+        </w:tc>
+        <w:tc>
+          <w:tcPr>
+            <w:tcW w:w="2201" w:type="dxa"/>
+            <w:vAlign w:val="center"/>
+          </w:tcPr>
+          <w:p>
+            <w:pPr>
+              <w:jc w:val="center"/>
+              <w:rPr>
+                <w:lang w:val="en-US"/>
+              </w:rPr>
+            </w:pPr>
+          </w:p>
+        </w:tc>
+        <w:tc>
+          <w:tcPr>
+            <w:tcW w:w="1729" w:type="dxa"/>
+            <w:vAlign w:val="center"/>
+          </w:tcPr>
+          <w:p>
+            <w:pPr>
+              <w:jc w:val="center"/>
+              <w:rPr>
+                <w:lang w:val="en-US"/>
+              </w:rPr>
+            </w:pPr>
+          </w:p>
+        </w:tc>
+        <w:tc>
+          <w:tcPr>
+            <w:tcW w:w="971" w:type="dxa"/>
+            <w:vAlign w:val="center"/>
+          </w:tcPr>
+          <w:p>
+            <w:pPr>
+              <w:jc w:val="center"/>
+              <w:rPr>
+                <w:lang w:val="en-US"/>
+              </w:rPr>
+            </w:pPr>
+          </w:p>
+        </w:tc>
+        <w:tc>
+          <w:tcPr>
+            <w:tcW w:w="1249" w:type="dxa"/>
+            <w:vAlign w:val="center"/>
+          </w:tcPr>
+          <w:p>
+            <w:pPr>
+              <w:jc w:val="center"/>
+              <w:rPr>
+                <w:lang w:val="en-US"/>
+              </w:rPr>
+            </w:pPr>
+          </w:p>
+        </w:tc>
+        <w:tc>
+          <w:tcPr>
+            <w:tcW w:w="1729" w:type="dxa"/>
+            <w:vAlign w:val="center"/>
+          </w:tcPr>
+          <w:p>
+            <w:pPr>
+              <w:keepNext/>
+              <w:jc w:val="center"/>
+              <w:rPr>
+                <w:lang w:val="en-US"/>
+              </w:rPr>
+            </w:pPr>
+          </w:p>
+        </w:tc>
+      </w:tr>
+      <w:tr>
+        <w:tc>
+          <w:tcPr>
+            <w:tcW w:w="1728" w:type="dxa"/>
+            <w:vAlign w:val="center"/>
+          </w:tcPr>
+          <w:p>
+            <w:pPr>
+              <w:pStyle w:val="NoSpacing"/>
+              <w:jc w:val="center"/>
+              <w:rPr>
+                <w:rFonts w:eastAsiaTheme="minorHAnsi"/>
+                <w:lang w:val="en-US"/>
+              </w:rPr>
+            </w:pPr>
+          </w:p>
+        </w:tc>
+        <w:tc>
+          <w:tcPr>
+            <w:tcW w:w="2201" w:type="dxa"/>
+            <w:vAlign w:val="center"/>
+          </w:tcPr>
+          <w:p>
+            <w:pPr>
+              <w:jc w:val="center"/>
+              <w:rPr>
+                <w:lang w:val="en-US"/>
+              </w:rPr>
+            </w:pPr>
+          </w:p>
+        </w:tc>
+        <w:tc>
+          <w:tcPr>
+            <w:tcW w:w="1729" w:type="dxa"/>
+            <w:vAlign w:val="center"/>
+          </w:tcPr>
+          <w:p>
+            <w:pPr>
+              <w:jc w:val="center"/>
+              <w:rPr>
+                <w:lang w:val="en-US"/>
+              </w:rPr>
+            </w:pPr>
+          </w:p>
+        </w:tc>
+        <w:tc>
+          <w:tcPr>
+            <w:tcW w:w="971" w:type="dxa"/>
+            <w:vAlign w:val="center"/>
+          </w:tcPr>
+          <w:p>
+            <w:pPr>
+              <w:jc w:val="center"/>
+              <w:rPr>
+                <w:lang w:val="en-US"/>
+              </w:rPr>
+            </w:pPr>
+          </w:p>
+        </w:tc>
+        <w:tc>
+          <w:tcPr>
+            <w:tcW w:w="1249" w:type="dxa"/>
+            <w:vAlign w:val="center"/>
+          </w:tcPr>
+          <w:p>
+            <w:pPr>
+              <w:jc w:val="center"/>
+              <w:rPr>
+                <w:lang w:val="en-US"/>
+              </w:rPr>
+            </w:pPr>
+          </w:p>
+        </w:tc>
+        <w:tc>
+          <w:tcPr>
+            <w:tcW w:w="1729" w:type="dxa"/>
+            <w:vAlign w:val="center"/>
+          </w:tcPr>
+          <w:p>
+            <w:pPr>
+              <w:keepNext/>
+              <w:jc w:val="center"/>
+              <w:rPr>
+                <w:lang w:val="en-US"/>
+              </w:rPr>
+            </w:pPr>
+          </w:p>
+        </w:tc>
+      </w:tr>
+      <w:tr>
+        <w:tc>
+          <w:tcPr>
+            <w:tcW w:w="1728" w:type="dxa"/>
+            <w:vAlign w:val="center"/>
+          </w:tcPr>
+          <w:p>
+            <w:pPr>
+              <w:pStyle w:val="NoSpacing"/>
+              <w:jc w:val="center"/>
+              <w:rPr>
+                <w:rFonts w:eastAsiaTheme="minorHAnsi"/>
+                <w:lang w:val="en-US"/>
+              </w:rPr>
+            </w:pPr>
+          </w:p>
+        </w:tc>
+        <w:tc>
+          <w:tcPr>
+            <w:tcW w:w="2201" w:type="dxa"/>
+            <w:vAlign w:val="center"/>
+          </w:tcPr>
+          <w:p>
+            <w:pPr>
+              <w:jc w:val="center"/>
+              <w:rPr>
+                <w:lang w:val="en-US"/>
+              </w:rPr>
+            </w:pPr>
+          </w:p>
+        </w:tc>
+        <w:tc>
+          <w:tcPr>
+            <w:tcW w:w="1729" w:type="dxa"/>
+            <w:vAlign w:val="center"/>
+          </w:tcPr>
+          <w:p>
+            <w:pPr>
+              <w:jc w:val="center"/>
+              <w:rPr>
+                <w:lang w:val="en-US"/>
+              </w:rPr>
+            </w:pPr>
+          </w:p>
+        </w:tc>
+        <w:tc>
+          <w:tcPr>
+            <w:tcW w:w="971" w:type="dxa"/>
+            <w:vAlign w:val="center"/>
+          </w:tcPr>
+          <w:p>
+            <w:pPr>
+              <w:jc w:val="center"/>
+              <w:rPr>
+                <w:lang w:val="en-US"/>
+              </w:rPr>
+            </w:pPr>
+          </w:p>
+        </w:tc>
+        <w:tc>
+          <w:tcPr>
+            <w:tcW w:w="1249" w:type="dxa"/>
+            <w:vAlign w:val="center"/>
+          </w:tcPr>
+          <w:p>
+            <w:pPr>
+              <w:jc w:val="center"/>
+              <w:rPr>
+                <w:lang w:val="en-US"/>
+              </w:rPr>
+            </w:pPr>
+          </w:p>
+        </w:tc>
+        <w:tc>
+          <w:tcPr>
+            <w:tcW w:w="1729" w:type="dxa"/>
+            <w:vAlign w:val="center"/>
+          </w:tcPr>
+          <w:p>
+            <w:pPr>
+              <w:keepNext/>
+              <w:jc w:val="center"/>
+              <w:rPr>
+                <w:lang w:val="en-US"/>
+              </w:rPr>
+            </w:pPr>
+          </w:p>
+        </w:tc>
+      </w:tr>
+      <w:tr>
+        <w:tc>
+          <w:tcPr>
+            <w:tcW w:w="1728" w:type="dxa"/>
+            <w:vAlign w:val="center"/>
+          </w:tcPr>
+          <w:p>
+            <w:pPr>
+              <w:pStyle w:val="NoSpacing"/>
+              <w:jc w:val="center"/>
+              <w:rPr>
+                <w:rFonts w:eastAsiaTheme="minorHAnsi"/>
+                <w:lang w:val="en-US"/>
+              </w:rPr>
+            </w:pPr>
+          </w:p>
+        </w:tc>
+        <w:tc>
+          <w:tcPr>
+            <w:tcW w:w="2201" w:type="dxa"/>
+            <w:vAlign w:val="center"/>
+          </w:tcPr>
+          <w:p>
+            <w:pPr>
+              <w:jc w:val="center"/>
+              <w:rPr>
+                <w:lang w:val="en-US"/>
+              </w:rPr>
+            </w:pPr>
+          </w:p>
+        </w:tc>
+        <w:tc>
+          <w:tcPr>
+            <w:tcW w:w="1729" w:type="dxa"/>
+            <w:vAlign w:val="center"/>
+          </w:tcPr>
+          <w:p>
+            <w:pPr>
+              <w:jc w:val="center"/>
+              <w:rPr>
+                <w:lang w:val="en-US"/>
+              </w:rPr>
+            </w:pPr>
+          </w:p>
+        </w:tc>
+        <w:tc>
+          <w:tcPr>
+            <w:tcW w:w="971" w:type="dxa"/>
+            <w:vAlign w:val="center"/>
+          </w:tcPr>
+          <w:p>
+            <w:pPr>
+              <w:jc w:val="center"/>
+              <w:rPr>
+                <w:lang w:val="en-US"/>
+              </w:rPr>
+            </w:pPr>
+          </w:p>
+        </w:tc>
+        <w:tc>
+          <w:tcPr>
+            <w:tcW w:w="1249" w:type="dxa"/>
+            <w:vAlign w:val="center"/>
+          </w:tcPr>
+          <w:p>
+            <w:pPr>
+              <w:jc w:val="center"/>
+              <w:rPr>
+                <w:lang w:val="en-US"/>
+              </w:rPr>
+            </w:pPr>
+          </w:p>
+        </w:tc>
+        <w:tc>
+          <w:tcPr>
+            <w:tcW w:w="1729" w:type="dxa"/>
+            <w:vAlign w:val="center"/>
+          </w:tcPr>
+          <w:p>
+            <w:pPr>
+              <w:keepNext/>
+              <w:jc w:val="center"/>
+              <w:rPr>
+                <w:lang w:val="en-US"/>
+              </w:rPr>
+            </w:pPr>
+          </w:p>
+        </w:tc>
+      </w:tr>
+      <w:tr>
+        <w:tc>
+          <w:tcPr>
+            <w:tcW w:w="1728" w:type="dxa"/>
+            <w:vAlign w:val="center"/>
+          </w:tcPr>
+          <w:p>
+            <w:pPr>
+              <w:pStyle w:val="NoSpacing"/>
+              <w:jc w:val="center"/>
+              <w:rPr>
+                <w:rFonts w:eastAsiaTheme="minorHAnsi"/>
+                <w:lang w:val="en-US"/>
+              </w:rPr>
+            </w:pPr>
+          </w:p>
+        </w:tc>
+        <w:tc>
+          <w:tcPr>
+            <w:tcW w:w="2201" w:type="dxa"/>
+            <w:vAlign w:val="center"/>
+          </w:tcPr>
+          <w:p>
+            <w:pPr>
+              <w:jc w:val="center"/>
+              <w:rPr>
+                <w:lang w:val="en-US"/>
+              </w:rPr>
+            </w:pPr>
+          </w:p>
+        </w:tc>
+        <w:tc>
+          <w:tcPr>
+            <w:tcW w:w="1729" w:type="dxa"/>
+            <w:vAlign w:val="center"/>
+          </w:tcPr>
+          <w:p>
+            <w:pPr>
+              <w:jc w:val="center"/>
+              <w:rPr>
+                <w:lang w:val="en-US"/>
+              </w:rPr>
+            </w:pPr>
+          </w:p>
+        </w:tc>
+        <w:tc>
+          <w:tcPr>
+            <w:tcW w:w="971" w:type="dxa"/>
+            <w:vAlign w:val="center"/>
+          </w:tcPr>
+          <w:p>
+            <w:pPr>
+              <w:jc w:val="center"/>
+              <w:rPr>
+                <w:lang w:val="en-US"/>
+              </w:rPr>
+            </w:pPr>
+          </w:p>
+        </w:tc>
+        <w:tc>
+          <w:tcPr>
+            <w:tcW w:w="1249" w:type="dxa"/>
+            <w:vAlign w:val="center"/>
+          </w:tcPr>
+          <w:p>
+            <w:pPr>
+              <w:jc w:val="center"/>
+              <w:rPr>
+                <w:lang w:val="en-US"/>
+              </w:rPr>
+            </w:pPr>
+          </w:p>
+        </w:tc>
+        <w:tc>
+          <w:tcPr>
+            <w:tcW w:w="1729" w:type="dxa"/>
+            <w:vAlign w:val="center"/>
+          </w:tcPr>
+          <w:p>
+            <w:pPr>
+              <w:keepNext/>
+              <w:jc w:val="center"/>
+              <w:rPr>
+                <w:lang w:val="en-US"/>
+              </w:rPr>
+            </w:pPr>
+          </w:p>
+        </w:tc>
+      </w:tr>
+      <w:tr>
+        <w:tc>
+          <w:tcPr>
+            <w:tcW w:w="1728" w:type="dxa"/>
+            <w:vAlign w:val="center"/>
+          </w:tcPr>
+          <w:p>
+            <w:pPr>
+              <w:pStyle w:val="NoSpacing"/>
+              <w:jc w:val="center"/>
+              <w:rPr>
+                <w:rFonts w:eastAsiaTheme="minorHAnsi"/>
+                <w:lang w:val="en-US"/>
+              </w:rPr>
+            </w:pPr>
+          </w:p>
+        </w:tc>
+        <w:tc>
+          <w:tcPr>
+            <w:tcW w:w="2201" w:type="dxa"/>
+            <w:vAlign w:val="center"/>
+          </w:tcPr>
+          <w:p>
+            <w:pPr>
+              <w:jc w:val="center"/>
+              <w:rPr>
+                <w:lang w:val="en-US"/>
+              </w:rPr>
+            </w:pPr>
+          </w:p>
+        </w:tc>
+        <w:tc>
+          <w:tcPr>
+            <w:tcW w:w="1729" w:type="dxa"/>
+            <w:vAlign w:val="center"/>
+          </w:tcPr>
+          <w:p>
+            <w:pPr>
+              <w:jc w:val="center"/>
+              <w:rPr>
+                <w:lang w:val="en-US"/>
+              </w:rPr>
+            </w:pPr>
+          </w:p>
+        </w:tc>
+        <w:tc>
+          <w:tcPr>
+            <w:tcW w:w="971" w:type="dxa"/>
+            <w:vAlign w:val="center"/>
+          </w:tcPr>
+          <w:p>
+            <w:pPr>
+              <w:jc w:val="center"/>
+              <w:rPr>
+                <w:lang w:val="en-US"/>
+              </w:rPr>
+            </w:pPr>
+          </w:p>
+        </w:tc>
+        <w:tc>
+          <w:tcPr>
+            <w:tcW w:w="1249" w:type="dxa"/>
+            <w:vAlign w:val="center"/>
+          </w:tcPr>
+          <w:p>
+            <w:pPr>
+              <w:jc w:val="center"/>
+              <w:rPr>
+                <w:lang w:val="en-US"/>
+              </w:rPr>
+            </w:pPr>
+          </w:p>
+        </w:tc>
+        <w:tc>
+          <w:tcPr>
+            <w:tcW w:w="1729" w:type="dxa"/>
+            <w:vAlign w:val="center"/>
+          </w:tcPr>
+          <w:p>
+            <w:pPr>
+              <w:keepNext/>
+              <w:jc w:val="center"/>
+              <w:rPr>
+                <w:lang w:val="en-US"/>
+              </w:rPr>
+            </w:pPr>
           </w:p>
         </w:tc>
       </w:tr>
     </w:tbl>
     <w:p>
       <w:pPr>
-        <w:pStyle w:val="Legenda"/>
+        <w:pStyle w:val="Caption"/>
         <w:rPr>
           <w:lang w:val="en-US"/>
         </w:rPr>
@@ -3639,7 +4176,7 @@
           <w:lang w:val="en-US"/>
         </w:rPr>
         <w:sectPr>
-          <w:footerReference w:type="default" r:id="rId15"/>
+          <w:footerReference w:type="default" r:id="rId14"/>
           <w:pgSz w:w="11906" w:h="16838"/>
           <w:pgMar w:top="1417" w:right="1701" w:bottom="1417" w:left="1701" w:header="708" w:footer="708" w:gutter="0"/>
           <w:pgNumType w:fmt="lowerRoman" w:start="1"/>
@@ -3650,7 +4187,7 @@
     </w:p>
     <w:p>
       <w:pPr>
-        <w:pStyle w:val="Ttulo1"/>
+        <w:pStyle w:val="Heading1"/>
         <w:numPr>
           <w:ilvl w:val="0"/>
           <w:numId w:val="1"/>
@@ -3659,7 +4196,7 @@
           <w:lang w:val="en-US"/>
         </w:rPr>
       </w:pPr>
-      <w:bookmarkStart w:id="3" w:name="_Toc349583021"/>
+      <w:bookmarkStart w:id="3" w:name="_Toc350540323"/>
       <w:r>
         <w:rPr>
           <w:lang w:val="en-US"/>
@@ -3678,7 +4215,7 @@
     </w:p>
     <w:p>
       <w:pPr>
-        <w:pStyle w:val="Ttulo1"/>
+        <w:pStyle w:val="Heading1"/>
         <w:numPr>
           <w:ilvl w:val="1"/>
           <w:numId w:val="1"/>
@@ -3687,7 +4224,7 @@
           <w:lang w:val="en-US"/>
         </w:rPr>
       </w:pPr>
-      <w:bookmarkStart w:id="4" w:name="_Toc349583022"/>
+      <w:bookmarkStart w:id="4" w:name="_Toc350540324"/>
       <w:r>
         <w:rPr>
           <w:lang w:val="en-US"/>
@@ -3705,7 +4242,7 @@
     </w:p>
     <w:p>
       <w:pPr>
-        <w:pStyle w:val="PargrafodaLista"/>
+        <w:pStyle w:val="ListParagraph"/>
         <w:numPr>
           <w:ilvl w:val="0"/>
           <w:numId w:val="3"/>
@@ -3723,7 +4260,7 @@
     </w:p>
     <w:p>
       <w:pPr>
-        <w:pStyle w:val="PargrafodaLista"/>
+        <w:pStyle w:val="ListParagraph"/>
         <w:numPr>
           <w:ilvl w:val="0"/>
           <w:numId w:val="3"/>
@@ -3741,7 +4278,7 @@
     </w:p>
     <w:p>
       <w:pPr>
-        <w:pStyle w:val="PargrafodaLista"/>
+        <w:pStyle w:val="ListParagraph"/>
         <w:numPr>
           <w:ilvl w:val="0"/>
           <w:numId w:val="3"/>
@@ -3759,7 +4296,7 @@
     </w:p>
     <w:p>
       <w:pPr>
-        <w:pStyle w:val="PargrafodaLista"/>
+        <w:pStyle w:val="ListParagraph"/>
         <w:numPr>
           <w:ilvl w:val="0"/>
           <w:numId w:val="3"/>
@@ -3777,7 +4314,7 @@
     </w:p>
     <w:p>
       <w:pPr>
-        <w:pStyle w:val="PargrafodaLista"/>
+        <w:pStyle w:val="ListParagraph"/>
         <w:numPr>
           <w:ilvl w:val="0"/>
           <w:numId w:val="3"/>
@@ -3795,7 +4332,7 @@
     </w:p>
     <w:p>
       <w:pPr>
-        <w:pStyle w:val="PargrafodaLista"/>
+        <w:pStyle w:val="ListParagraph"/>
         <w:numPr>
           <w:ilvl w:val="0"/>
           <w:numId w:val="3"/>
@@ -3813,7 +4350,7 @@
     </w:p>
     <w:p>
       <w:pPr>
-        <w:pStyle w:val="PargrafodaLista"/>
+        <w:pStyle w:val="ListParagraph"/>
         <w:numPr>
           <w:ilvl w:val="0"/>
           <w:numId w:val="3"/>
@@ -3831,7 +4368,7 @@
     </w:p>
     <w:p>
       <w:pPr>
-        <w:pStyle w:val="Ttulo1"/>
+        <w:pStyle w:val="Heading1"/>
         <w:numPr>
           <w:ilvl w:val="1"/>
           <w:numId w:val="1"/>
@@ -3840,7 +4377,7 @@
           <w:lang w:val="en-US"/>
         </w:rPr>
       </w:pPr>
-      <w:bookmarkStart w:id="5" w:name="_Toc349583023"/>
+      <w:bookmarkStart w:id="5" w:name="_Toc350540325"/>
       <w:r>
         <w:rPr>
           <w:lang w:val="en-US"/>
@@ -3878,7 +4415,7 @@
     </w:p>
     <w:p>
       <w:pPr>
-        <w:pStyle w:val="Ttulo1"/>
+        <w:pStyle w:val="Heading1"/>
         <w:numPr>
           <w:ilvl w:val="0"/>
           <w:numId w:val="1"/>
@@ -3887,7 +4424,7 @@
           <w:lang w:val="en-US"/>
         </w:rPr>
       </w:pPr>
-      <w:bookmarkStart w:id="6" w:name="_Toc349583024"/>
+      <w:bookmarkStart w:id="6" w:name="_Toc350540326"/>
       <w:r>
         <w:rPr>
           <w:lang w:val="en-US"/>
@@ -3925,7 +4462,7 @@
     </w:p>
     <w:p>
       <w:pPr>
-        <w:pStyle w:val="Ttulo1"/>
+        <w:pStyle w:val="Heading1"/>
         <w:numPr>
           <w:ilvl w:val="0"/>
           <w:numId w:val="1"/>
@@ -3934,7 +4471,7 @@
           <w:lang w:val="en-US"/>
         </w:rPr>
       </w:pPr>
-      <w:bookmarkStart w:id="7" w:name="_Toc349583025"/>
+      <w:bookmarkStart w:id="7" w:name="_Toc350540327"/>
       <w:r>
         <w:rPr>
           <w:lang w:val="en-US"/>
@@ -3992,7 +4529,7 @@
     </w:p>
     <w:p>
       <w:pPr>
-        <w:pStyle w:val="Ttulo1"/>
+        <w:pStyle w:val="Heading1"/>
         <w:numPr>
           <w:ilvl w:val="0"/>
           <w:numId w:val="1"/>
@@ -4001,7 +4538,7 @@
           <w:lang w:val="en-US"/>
         </w:rPr>
       </w:pPr>
-      <w:bookmarkStart w:id="8" w:name="_Toc349583026"/>
+      <w:bookmarkStart w:id="8" w:name="_Toc350540328"/>
       <w:r>
         <w:rPr>
           <w:lang w:val="en-US"/>
@@ -4020,7 +4557,7 @@
     </w:p>
     <w:p>
       <w:pPr>
-        <w:pStyle w:val="Ttulo1"/>
+        <w:pStyle w:val="Heading1"/>
         <w:numPr>
           <w:ilvl w:val="1"/>
           <w:numId w:val="1"/>
@@ -4029,7 +4566,7 @@
           <w:lang w:val="en-US"/>
         </w:rPr>
       </w:pPr>
-      <w:bookmarkStart w:id="9" w:name="_Toc349583027"/>
+      <w:bookmarkStart w:id="9" w:name="_Toc350540329"/>
       <w:r>
         <w:rPr>
           <w:lang w:val="en-US"/>
@@ -4067,10 +4604,10 @@
                     </pic:cNvPicPr>
                   </pic:nvPicPr>
                   <pic:blipFill>
-                    <a:blip r:embed="rId16" cstate="print">
+                    <a:blip r:embed="rId15" cstate="print">
                       <a:extLst>
                         <a:ext uri="{28A0092B-C50C-407E-A947-70E740481C1C}">
-                          <a14:useLocalDpi xmlns:a14="http://schemas.microsoft.com/office/drawing/2010/main" xmlns:wps="http://schemas.microsoft.com/office/word/2010/wordprocessingShape" xmlns:wpi="http://schemas.microsoft.com/office/word/2010/wordprocessingInk" xmlns:wpg="http://schemas.microsoft.com/office/word/2010/wordprocessingGroup" xmlns:w14="http://schemas.microsoft.com/office/word/2010/wordml" xmlns:w="http://schemas.openxmlformats.org/wordprocessingml/2006/main" xmlns:w10="urn:schemas-microsoft-com:office:word" xmlns:wp14="http://schemas.microsoft.com/office/word/2010/wordprocessingDrawing" xmlns:v="urn:schemas-microsoft-com:vml" xmlns:o="urn:schemas-microsoft-com:office:office" xmlns:mc="http://schemas.openxmlformats.org/markup-compatibility/2006" xmlns:wpc="http://schemas.microsoft.com/office/word/2010/wordprocessingCanvas" xmlns="" val="0"/>
+                          <a14:useLocalDpi xmlns:a14="http://schemas.microsoft.com/office/drawing/2010/main" val="0"/>
                         </a:ext>
                       </a:extLst>
                     </a:blip>
@@ -4101,7 +4638,7 @@
     </w:p>
     <w:p>
       <w:pPr>
-        <w:pStyle w:val="Legenda"/>
+        <w:pStyle w:val="Caption"/>
         <w:jc w:val="center"/>
         <w:rPr>
           <w:lang w:val="en-US"/>
@@ -4109,17 +4646,40 @@
       </w:pPr>
       <w:bookmarkStart w:id="10" w:name="_Toc349583342"/>
       <w:r>
+        <w:rPr>
+          <w:lang w:val="en-US"/>
+        </w:rPr>
         <w:t xml:space="preserve">Figure </w:t>
       </w:r>
-      <w:fldSimple w:instr=" SEQ Figure \* ARABIC ">
-        <w:r>
-          <w:rPr>
-            <w:noProof/>
-          </w:rPr>
-          <w:t>1</w:t>
-        </w:r>
-      </w:fldSimple>
-      <w:r>
+      <w:r>
+        <w:fldChar w:fldCharType="begin"/>
+      </w:r>
+      <w:r>
+        <w:rPr>
+          <w:lang w:val="en-US"/>
+        </w:rPr>
+        <w:instrText xml:space="preserve"> SEQ Figure \* ARABIC </w:instrText>
+      </w:r>
+      <w:r>
+        <w:fldChar w:fldCharType="separate"/>
+      </w:r>
+      <w:r>
+        <w:rPr>
+          <w:noProof/>
+          <w:lang w:val="en-US"/>
+        </w:rPr>
+        <w:t>1</w:t>
+      </w:r>
+      <w:r>
+        <w:rPr>
+          <w:noProof/>
+        </w:rPr>
+        <w:fldChar w:fldCharType="end"/>
+      </w:r>
+      <w:r>
+        <w:rPr>
+          <w:lang w:val="en-US"/>
+        </w:rPr>
         <w:t xml:space="preserve">: </w:t>
       </w:r>
       <w:r>
@@ -4158,7 +4718,7 @@
     </w:p>
     <w:p>
       <w:pPr>
-        <w:pStyle w:val="Ttulo1"/>
+        <w:pStyle w:val="Heading1"/>
         <w:numPr>
           <w:ilvl w:val="1"/>
           <w:numId w:val="1"/>
@@ -4167,7 +4727,7 @@
           <w:lang w:val="en-US"/>
         </w:rPr>
       </w:pPr>
-      <w:bookmarkStart w:id="11" w:name="_Toc349583028"/>
+      <w:bookmarkStart w:id="11" w:name="_Toc350540330"/>
       <w:r>
         <w:rPr>
           <w:lang w:val="en-US"/>
@@ -4209,10 +4769,10 @@
                     </pic:cNvPicPr>
                   </pic:nvPicPr>
                   <pic:blipFill>
-                    <a:blip r:embed="rId17" cstate="print">
+                    <a:blip r:embed="rId16" cstate="print">
                       <a:extLst>
                         <a:ext uri="{28A0092B-C50C-407E-A947-70E740481C1C}">
-                          <a14:useLocalDpi xmlns:a14="http://schemas.microsoft.com/office/drawing/2010/main" xmlns:wps="http://schemas.microsoft.com/office/word/2010/wordprocessingShape" xmlns:wpi="http://schemas.microsoft.com/office/word/2010/wordprocessingInk" xmlns:wpg="http://schemas.microsoft.com/office/word/2010/wordprocessingGroup" xmlns:w14="http://schemas.microsoft.com/office/word/2010/wordml" xmlns:w="http://schemas.openxmlformats.org/wordprocessingml/2006/main" xmlns:w10="urn:schemas-microsoft-com:office:word" xmlns:wp14="http://schemas.microsoft.com/office/word/2010/wordprocessingDrawing" xmlns:v="urn:schemas-microsoft-com:vml" xmlns:o="urn:schemas-microsoft-com:office:office" xmlns:mc="http://schemas.openxmlformats.org/markup-compatibility/2006" xmlns:wpc="http://schemas.microsoft.com/office/word/2010/wordprocessingCanvas" xmlns="" val="0"/>
+                          <a14:useLocalDpi xmlns:a14="http://schemas.microsoft.com/office/drawing/2010/main" val="0"/>
                         </a:ext>
                       </a:extLst>
                     </a:blip>
@@ -4243,7 +4803,7 @@
     </w:p>
     <w:p>
       <w:pPr>
-        <w:pStyle w:val="Legenda"/>
+        <w:pStyle w:val="Caption"/>
         <w:jc w:val="center"/>
         <w:rPr>
           <w:lang w:val="en-US"/>
@@ -4319,7 +4879,7 @@
     </w:p>
     <w:p>
       <w:pPr>
-        <w:pStyle w:val="Ttulo1"/>
+        <w:pStyle w:val="Heading1"/>
         <w:numPr>
           <w:ilvl w:val="1"/>
           <w:numId w:val="1"/>
@@ -4328,7 +4888,7 @@
           <w:lang w:val="en-US"/>
         </w:rPr>
       </w:pPr>
-      <w:bookmarkStart w:id="13" w:name="_Toc349583029"/>
+      <w:bookmarkStart w:id="13" w:name="_Toc350540331"/>
       <w:r>
         <w:rPr>
           <w:lang w:val="en-US"/>
@@ -4374,10 +4934,10 @@
                     </pic:cNvPicPr>
                   </pic:nvPicPr>
                   <pic:blipFill>
-                    <a:blip r:embed="rId18" cstate="print">
+                    <a:blip r:embed="rId17" cstate="print">
                       <a:extLst>
                         <a:ext uri="{28A0092B-C50C-407E-A947-70E740481C1C}">
-                          <a14:useLocalDpi xmlns:a14="http://schemas.microsoft.com/office/drawing/2010/main" xmlns:wps="http://schemas.microsoft.com/office/word/2010/wordprocessingShape" xmlns:wpi="http://schemas.microsoft.com/office/word/2010/wordprocessingInk" xmlns:wpg="http://schemas.microsoft.com/office/word/2010/wordprocessingGroup" xmlns:w14="http://schemas.microsoft.com/office/word/2010/wordml" xmlns:w="http://schemas.openxmlformats.org/wordprocessingml/2006/main" xmlns:w10="urn:schemas-microsoft-com:office:word" xmlns:wp14="http://schemas.microsoft.com/office/word/2010/wordprocessingDrawing" xmlns:v="urn:schemas-microsoft-com:vml" xmlns:o="urn:schemas-microsoft-com:office:office" xmlns:mc="http://schemas.openxmlformats.org/markup-compatibility/2006" xmlns:wpc="http://schemas.microsoft.com/office/word/2010/wordprocessingCanvas" xmlns="" val="0"/>
+                          <a14:useLocalDpi xmlns:a14="http://schemas.microsoft.com/office/drawing/2010/main" val="0"/>
                         </a:ext>
                       </a:extLst>
                     </a:blip>
@@ -4408,7 +4968,7 @@
     </w:p>
     <w:p>
       <w:pPr>
-        <w:pStyle w:val="Legenda"/>
+        <w:pStyle w:val="Caption"/>
         <w:jc w:val="center"/>
         <w:rPr>
           <w:lang w:val="en-US"/>
@@ -4463,11 +5023,11 @@
     <w:p/>
     <w:tbl>
       <w:tblPr>
-        <w:tblStyle w:val="Tabelacomgrelha"/>
+        <w:tblStyle w:val="TableGrid"/>
         <w:tblW w:w="0" w:type="auto"/>
         <w:jc w:val="center"/>
         <w:tblInd w:w="-198" w:type="dxa"/>
-        <w:tblLook w:val="04A0"/>
+        <w:tblLook w:val="04A0" w:firstRow="1" w:lastRow="0" w:firstColumn="1" w:lastColumn="0" w:noHBand="0" w:noVBand="1"/>
       </w:tblPr>
       <w:tblGrid>
         <w:gridCol w:w="2149"/>
@@ -4718,7 +5278,7 @@
     </w:tbl>
     <w:p>
       <w:pPr>
-        <w:pStyle w:val="Legenda"/>
+        <w:pStyle w:val="Caption"/>
         <w:jc w:val="center"/>
         <w:rPr>
           <w:lang w:val="en-US"/>
@@ -4763,7 +5323,7 @@
     </w:p>
     <w:p>
       <w:pPr>
-        <w:pStyle w:val="Ttulo1"/>
+        <w:pStyle w:val="Heading1"/>
         <w:numPr>
           <w:ilvl w:val="0"/>
           <w:numId w:val="1"/>
@@ -4772,7 +5332,7 @@
           <w:lang w:val="en-US"/>
         </w:rPr>
       </w:pPr>
-      <w:bookmarkStart w:id="16" w:name="_Toc349583030"/>
+      <w:bookmarkStart w:id="16" w:name="_Toc350540332"/>
       <w:r>
         <w:rPr>
           <w:lang w:val="en-US"/>
@@ -6232,7 +6792,7 @@
       </w:pPr>
     </w:p>
     <w:sectPr>
-      <w:footerReference w:type="first" r:id="rId19"/>
+      <w:footerReference w:type="first" r:id="rId18"/>
       <w:pgSz w:w="11906" w:h="16838"/>
       <w:pgMar w:top="1417" w:right="1701" w:bottom="1417" w:left="1701" w:header="708" w:footer="708" w:gutter="0"/>
       <w:pgNumType w:start="1"/>
@@ -6245,7 +6805,7 @@
 </file>
 
 <file path=word/endnotes.xml><?xml version="1.0" encoding="utf-8"?>
-<w:endnotes xmlns:ve="http://schemas.openxmlformats.org/markup-compatibility/2006" xmlns:o="urn:schemas-microsoft-com:office:office" xmlns:r="http://schemas.openxmlformats.org/officeDocument/2006/relationships" xmlns:m="http://schemas.openxmlformats.org/officeDocument/2006/math" xmlns:v="urn:schemas-microsoft-com:vml" xmlns:wp="http://schemas.openxmlformats.org/drawingml/2006/wordprocessingDrawing" xmlns:w10="urn:schemas-microsoft-com:office:word" xmlns:w="http://schemas.openxmlformats.org/wordprocessingml/2006/main" xmlns:wne="http://schemas.microsoft.com/office/word/2006/wordml">
+<w:endnotes xmlns:wpc="http://schemas.microsoft.com/office/word/2010/wordprocessingCanvas" xmlns:mc="http://schemas.openxmlformats.org/markup-compatibility/2006" xmlns:o="urn:schemas-microsoft-com:office:office" xmlns:r="http://schemas.openxmlformats.org/officeDocument/2006/relationships" xmlns:m="http://schemas.openxmlformats.org/officeDocument/2006/math" xmlns:v="urn:schemas-microsoft-com:vml" xmlns:wp14="http://schemas.microsoft.com/office/word/2010/wordprocessingDrawing" xmlns:wp="http://schemas.openxmlformats.org/drawingml/2006/wordprocessingDrawing" xmlns:w10="urn:schemas-microsoft-com:office:word" xmlns:w="http://schemas.openxmlformats.org/wordprocessingml/2006/main" xmlns:w14="http://schemas.microsoft.com/office/word/2010/wordml" xmlns:wpg="http://schemas.microsoft.com/office/word/2010/wordprocessingGroup" xmlns:wpi="http://schemas.microsoft.com/office/word/2010/wordprocessingInk" xmlns:wne="http://schemas.microsoft.com/office/word/2006/wordml" xmlns:wps="http://schemas.microsoft.com/office/word/2010/wordprocessingShape" mc:Ignorable="w14 wp14">
   <w:endnote w:type="separator" w:id="-1">
     <w:p>
       <w:pPr>
@@ -6270,20 +6830,10 @@
 </file>
 
 <file path=word/footer1.xml><?xml version="1.0" encoding="utf-8"?>
-<w:ftr xmlns:ve="http://schemas.openxmlformats.org/markup-compatibility/2006" xmlns:o="urn:schemas-microsoft-com:office:office" xmlns:r="http://schemas.openxmlformats.org/officeDocument/2006/relationships" xmlns:m="http://schemas.openxmlformats.org/officeDocument/2006/math" xmlns:v="urn:schemas-microsoft-com:vml" xmlns:wp="http://schemas.openxmlformats.org/drawingml/2006/wordprocessingDrawing" xmlns:w10="urn:schemas-microsoft-com:office:word" xmlns:w="http://schemas.openxmlformats.org/wordprocessingml/2006/main" xmlns:wne="http://schemas.microsoft.com/office/word/2006/wordml">
+<w:ftr xmlns:wpc="http://schemas.microsoft.com/office/word/2010/wordprocessingCanvas" xmlns:mc="http://schemas.openxmlformats.org/markup-compatibility/2006" xmlns:o="urn:schemas-microsoft-com:office:office" xmlns:r="http://schemas.openxmlformats.org/officeDocument/2006/relationships" xmlns:m="http://schemas.openxmlformats.org/officeDocument/2006/math" xmlns:v="urn:schemas-microsoft-com:vml" xmlns:wp14="http://schemas.microsoft.com/office/word/2010/wordprocessingDrawing" xmlns:wp="http://schemas.openxmlformats.org/drawingml/2006/wordprocessingDrawing" xmlns:w10="urn:schemas-microsoft-com:office:word" xmlns:w="http://schemas.openxmlformats.org/wordprocessingml/2006/main" xmlns:w14="http://schemas.microsoft.com/office/word/2010/wordml" xmlns:wpg="http://schemas.microsoft.com/office/word/2010/wordprocessingGroup" xmlns:wpi="http://schemas.microsoft.com/office/word/2010/wordprocessingInk" xmlns:wne="http://schemas.microsoft.com/office/word/2006/wordml" xmlns:wps="http://schemas.microsoft.com/office/word/2010/wordprocessingShape" mc:Ignorable="w14 wp14">
   <w:p>
     <w:pPr>
-      <w:pStyle w:val="Rodap"/>
-    </w:pPr>
-  </w:p>
-</w:ftr>
-</file>
-
-<file path=word/footer2.xml><?xml version="1.0" encoding="utf-8"?>
-<w:ftr xmlns:ve="http://schemas.openxmlformats.org/markup-compatibility/2006" xmlns:o="urn:schemas-microsoft-com:office:office" xmlns:r="http://schemas.openxmlformats.org/officeDocument/2006/relationships" xmlns:m="http://schemas.openxmlformats.org/officeDocument/2006/math" xmlns:v="urn:schemas-microsoft-com:vml" xmlns:wp="http://schemas.openxmlformats.org/drawingml/2006/wordprocessingDrawing" xmlns:w10="urn:schemas-microsoft-com:office:word" xmlns:w="http://schemas.openxmlformats.org/wordprocessingml/2006/main" xmlns:wne="http://schemas.microsoft.com/office/word/2006/wordml">
-  <w:p>
-    <w:pPr>
-      <w:pStyle w:val="Rodap"/>
+      <w:pStyle w:val="Footer"/>
     </w:pPr>
     <w:r>
       <w:t>Projeto Soft</w:t>
@@ -6294,7 +6844,7 @@
   </w:p>
   <w:p>
     <w:pPr>
-      <w:pStyle w:val="Rodap"/>
+      <w:pStyle w:val="Footer"/>
     </w:pPr>
     <w:sdt>
       <w:sdtPr>
@@ -6303,20 +6853,11 @@
         <w:dataBinding w:prefixMappings="xmlns:ns0='http://purl.org/dc/elements/1.1/' xmlns:ns1='http://schemas.openxmlformats.org/package/2006/metadata/core-properties' " w:xpath="/ns1:coreProperties[1]/ns0:title[1]" w:storeItemID="{6C3C8BC8-F283-45AE-878A-BAB7291924A1}"/>
         <w:text/>
       </w:sdtPr>
+      <w:sdtEndPr/>
       <w:sdtContent>
-        <w:proofErr w:type="spellStart"/>
         <w:r>
-          <w:t>Weekly</w:t>
+          <w:t>Weekly Report</w:t>
         </w:r>
-        <w:proofErr w:type="spellEnd"/>
-        <w:r>
-          <w:t xml:space="preserve"> </w:t>
-        </w:r>
-        <w:proofErr w:type="spellStart"/>
-        <w:r>
-          <w:t>Report</w:t>
-        </w:r>
-        <w:proofErr w:type="spellEnd"/>
       </w:sdtContent>
     </w:sdt>
     <w:r>
@@ -6329,11 +6870,11 @@
 </w:ftr>
 </file>
 
-<file path=word/footer3.xml><?xml version="1.0" encoding="utf-8"?>
-<w:ftr xmlns:ve="http://schemas.openxmlformats.org/markup-compatibility/2006" xmlns:o="urn:schemas-microsoft-com:office:office" xmlns:r="http://schemas.openxmlformats.org/officeDocument/2006/relationships" xmlns:m="http://schemas.openxmlformats.org/officeDocument/2006/math" xmlns:v="urn:schemas-microsoft-com:vml" xmlns:wp="http://schemas.openxmlformats.org/drawingml/2006/wordprocessingDrawing" xmlns:w10="urn:schemas-microsoft-com:office:word" xmlns:w="http://schemas.openxmlformats.org/wordprocessingml/2006/main" xmlns:wne="http://schemas.microsoft.com/office/word/2006/wordml">
+<file path=word/footer2.xml><?xml version="1.0" encoding="utf-8"?>
+<w:ftr xmlns:wpc="http://schemas.microsoft.com/office/word/2010/wordprocessingCanvas" xmlns:mc="http://schemas.openxmlformats.org/markup-compatibility/2006" xmlns:o="urn:schemas-microsoft-com:office:office" xmlns:r="http://schemas.openxmlformats.org/officeDocument/2006/relationships" xmlns:m="http://schemas.openxmlformats.org/officeDocument/2006/math" xmlns:v="urn:schemas-microsoft-com:vml" xmlns:wp14="http://schemas.microsoft.com/office/word/2010/wordprocessingDrawing" xmlns:wp="http://schemas.openxmlformats.org/drawingml/2006/wordprocessingDrawing" xmlns:w10="urn:schemas-microsoft-com:office:word" xmlns:w="http://schemas.openxmlformats.org/wordprocessingml/2006/main" xmlns:w14="http://schemas.microsoft.com/office/word/2010/wordml" xmlns:wpg="http://schemas.microsoft.com/office/word/2010/wordprocessingGroup" xmlns:wpi="http://schemas.microsoft.com/office/word/2010/wordprocessingInk" xmlns:wne="http://schemas.microsoft.com/office/word/2006/wordml" xmlns:wps="http://schemas.microsoft.com/office/word/2010/wordprocessingShape" mc:Ignorable="w14 wp14">
   <w:p>
     <w:pPr>
-      <w:pStyle w:val="Rodap"/>
+      <w:pStyle w:val="Footer"/>
     </w:pPr>
     <w:r>
       <w:t>Projeto Software 2013</w:t>
@@ -6347,7 +6888,7 @@
   </w:p>
   <w:p>
     <w:pPr>
-      <w:pStyle w:val="Rodap"/>
+      <w:pStyle w:val="Footer"/>
       <w:tabs>
         <w:tab w:val="clear" w:pos="4252"/>
       </w:tabs>
@@ -6359,20 +6900,11 @@
         <w:dataBinding w:prefixMappings="xmlns:ns0='http://purl.org/dc/elements/1.1/' xmlns:ns1='http://schemas.openxmlformats.org/package/2006/metadata/core-properties' " w:xpath="/ns1:coreProperties[1]/ns0:title[1]" w:storeItemID="{6C3C8BC8-F283-45AE-878A-BAB7291924A1}"/>
         <w:text/>
       </w:sdtPr>
+      <w:sdtEndPr/>
       <w:sdtContent>
-        <w:proofErr w:type="spellStart"/>
         <w:r>
-          <w:t>Weekly</w:t>
+          <w:t>Weekly Report</w:t>
         </w:r>
-        <w:proofErr w:type="spellEnd"/>
-        <w:r>
-          <w:t xml:space="preserve"> </w:t>
-        </w:r>
-        <w:proofErr w:type="spellStart"/>
-        <w:r>
-          <w:t>Report</w:t>
-        </w:r>
-        <w:proofErr w:type="spellEnd"/>
       </w:sdtContent>
     </w:sdt>
     <w:r>
@@ -6382,11 +6914,11 @@
 </w:ftr>
 </file>
 
-<file path=word/footer4.xml><?xml version="1.0" encoding="utf-8"?>
-<w:ftr xmlns:ve="http://schemas.openxmlformats.org/markup-compatibility/2006" xmlns:o="urn:schemas-microsoft-com:office:office" xmlns:r="http://schemas.openxmlformats.org/officeDocument/2006/relationships" xmlns:m="http://schemas.openxmlformats.org/officeDocument/2006/math" xmlns:v="urn:schemas-microsoft-com:vml" xmlns:wp="http://schemas.openxmlformats.org/drawingml/2006/wordprocessingDrawing" xmlns:w10="urn:schemas-microsoft-com:office:word" xmlns:w="http://schemas.openxmlformats.org/wordprocessingml/2006/main" xmlns:wne="http://schemas.microsoft.com/office/word/2006/wordml">
+<file path=word/footer3.xml><?xml version="1.0" encoding="utf-8"?>
+<w:ftr xmlns:wpc="http://schemas.microsoft.com/office/word/2010/wordprocessingCanvas" xmlns:mc="http://schemas.openxmlformats.org/markup-compatibility/2006" xmlns:o="urn:schemas-microsoft-com:office:office" xmlns:r="http://schemas.openxmlformats.org/officeDocument/2006/relationships" xmlns:m="http://schemas.openxmlformats.org/officeDocument/2006/math" xmlns:v="urn:schemas-microsoft-com:vml" xmlns:wp14="http://schemas.microsoft.com/office/word/2010/wordprocessingDrawing" xmlns:wp="http://schemas.openxmlformats.org/drawingml/2006/wordprocessingDrawing" xmlns:w10="urn:schemas-microsoft-com:office:word" xmlns:w="http://schemas.openxmlformats.org/wordprocessingml/2006/main" xmlns:w14="http://schemas.microsoft.com/office/word/2010/wordml" xmlns:wpg="http://schemas.microsoft.com/office/word/2010/wordprocessingGroup" xmlns:wpi="http://schemas.microsoft.com/office/word/2010/wordprocessingInk" xmlns:wne="http://schemas.microsoft.com/office/word/2006/wordml" xmlns:wps="http://schemas.microsoft.com/office/word/2010/wordprocessingShape" mc:Ignorable="w14 wp14">
   <w:p>
     <w:pPr>
-      <w:pStyle w:val="Rodap"/>
+      <w:pStyle w:val="Footer"/>
     </w:pPr>
     <w:r>
       <w:t>Projeto Software 2013</w:t>
@@ -6394,7 +6926,7 @@
   </w:p>
   <w:p>
     <w:pPr>
-      <w:pStyle w:val="Rodap"/>
+      <w:pStyle w:val="Footer"/>
     </w:pPr>
     <w:sdt>
       <w:sdtPr>
@@ -6403,20 +6935,11 @@
         <w:dataBinding w:prefixMappings="xmlns:ns0='http://purl.org/dc/elements/1.1/' xmlns:ns1='http://schemas.openxmlformats.org/package/2006/metadata/core-properties' " w:xpath="/ns1:coreProperties[1]/ns0:title[1]" w:storeItemID="{6C3C8BC8-F283-45AE-878A-BAB7291924A1}"/>
         <w:text/>
       </w:sdtPr>
+      <w:sdtEndPr/>
       <w:sdtContent>
-        <w:proofErr w:type="spellStart"/>
         <w:r>
-          <w:t>Weekly</w:t>
+          <w:t>Weekly Report</w:t>
         </w:r>
-        <w:proofErr w:type="spellEnd"/>
-        <w:r>
-          <w:t xml:space="preserve"> </w:t>
-        </w:r>
-        <w:proofErr w:type="spellStart"/>
-        <w:r>
-          <w:t>Report</w:t>
-        </w:r>
-        <w:proofErr w:type="spellEnd"/>
       </w:sdtContent>
     </w:sdt>
     <w:r>
@@ -6450,11 +6973,11 @@
 </w:ftr>
 </file>
 
-<file path=word/footer5.xml><?xml version="1.0" encoding="utf-8"?>
-<w:ftr xmlns:ve="http://schemas.openxmlformats.org/markup-compatibility/2006" xmlns:o="urn:schemas-microsoft-com:office:office" xmlns:r="http://schemas.openxmlformats.org/officeDocument/2006/relationships" xmlns:m="http://schemas.openxmlformats.org/officeDocument/2006/math" xmlns:v="urn:schemas-microsoft-com:vml" xmlns:wp="http://schemas.openxmlformats.org/drawingml/2006/wordprocessingDrawing" xmlns:w10="urn:schemas-microsoft-com:office:word" xmlns:w="http://schemas.openxmlformats.org/wordprocessingml/2006/main" xmlns:wne="http://schemas.microsoft.com/office/word/2006/wordml">
+<file path=word/footer4.xml><?xml version="1.0" encoding="utf-8"?>
+<w:ftr xmlns:wpc="http://schemas.microsoft.com/office/word/2010/wordprocessingCanvas" xmlns:mc="http://schemas.openxmlformats.org/markup-compatibility/2006" xmlns:o="urn:schemas-microsoft-com:office:office" xmlns:r="http://schemas.openxmlformats.org/officeDocument/2006/relationships" xmlns:m="http://schemas.openxmlformats.org/officeDocument/2006/math" xmlns:v="urn:schemas-microsoft-com:vml" xmlns:wp14="http://schemas.microsoft.com/office/word/2010/wordprocessingDrawing" xmlns:wp="http://schemas.openxmlformats.org/drawingml/2006/wordprocessingDrawing" xmlns:w10="urn:schemas-microsoft-com:office:word" xmlns:w="http://schemas.openxmlformats.org/wordprocessingml/2006/main" xmlns:w14="http://schemas.microsoft.com/office/word/2010/wordml" xmlns:wpg="http://schemas.microsoft.com/office/word/2010/wordprocessingGroup" xmlns:wpi="http://schemas.microsoft.com/office/word/2010/wordprocessingInk" xmlns:wne="http://schemas.microsoft.com/office/word/2006/wordml" xmlns:wps="http://schemas.microsoft.com/office/word/2010/wordprocessingShape" mc:Ignorable="w14 wp14">
   <w:p>
     <w:pPr>
-      <w:pStyle w:val="Rodap"/>
+      <w:pStyle w:val="Footer"/>
     </w:pPr>
     <w:r>
       <w:t>Projeto Software 2013</w:t>
@@ -6468,7 +6991,7 @@
   </w:p>
   <w:p>
     <w:pPr>
-      <w:pStyle w:val="Rodap"/>
+      <w:pStyle w:val="Footer"/>
       <w:tabs>
         <w:tab w:val="clear" w:pos="4252"/>
       </w:tabs>
@@ -6480,20 +7003,11 @@
         <w:dataBinding w:prefixMappings="xmlns:ns0='http://purl.org/dc/elements/1.1/' xmlns:ns1='http://schemas.openxmlformats.org/package/2006/metadata/core-properties' " w:xpath="/ns1:coreProperties[1]/ns0:title[1]" w:storeItemID="{6C3C8BC8-F283-45AE-878A-BAB7291924A1}"/>
         <w:text/>
       </w:sdtPr>
+      <w:sdtEndPr/>
       <w:sdtContent>
-        <w:proofErr w:type="spellStart"/>
         <w:r>
-          <w:t>Weekly</w:t>
+          <w:t>Weekly Report</w:t>
         </w:r>
-        <w:proofErr w:type="spellEnd"/>
-        <w:r>
-          <w:t xml:space="preserve"> </w:t>
-        </w:r>
-        <w:proofErr w:type="spellStart"/>
-        <w:r>
-          <w:t>Report</w:t>
-        </w:r>
-        <w:proofErr w:type="spellEnd"/>
       </w:sdtContent>
     </w:sdt>
     <w:r>
@@ -6525,7 +7039,7 @@
 </file>
 
 <file path=word/footnotes.xml><?xml version="1.0" encoding="utf-8"?>
-<w:footnotes xmlns:ve="http://schemas.openxmlformats.org/markup-compatibility/2006" xmlns:o="urn:schemas-microsoft-com:office:office" xmlns:r="http://schemas.openxmlformats.org/officeDocument/2006/relationships" xmlns:m="http://schemas.openxmlformats.org/officeDocument/2006/math" xmlns:v="urn:schemas-microsoft-com:vml" xmlns:wp="http://schemas.openxmlformats.org/drawingml/2006/wordprocessingDrawing" xmlns:w10="urn:schemas-microsoft-com:office:word" xmlns:w="http://schemas.openxmlformats.org/wordprocessingml/2006/main" xmlns:wne="http://schemas.microsoft.com/office/word/2006/wordml">
+<w:footnotes xmlns:wpc="http://schemas.microsoft.com/office/word/2010/wordprocessingCanvas" xmlns:mc="http://schemas.openxmlformats.org/markup-compatibility/2006" xmlns:o="urn:schemas-microsoft-com:office:office" xmlns:r="http://schemas.openxmlformats.org/officeDocument/2006/relationships" xmlns:m="http://schemas.openxmlformats.org/officeDocument/2006/math" xmlns:v="urn:schemas-microsoft-com:vml" xmlns:wp14="http://schemas.microsoft.com/office/word/2010/wordprocessingDrawing" xmlns:wp="http://schemas.openxmlformats.org/drawingml/2006/wordprocessingDrawing" xmlns:w10="urn:schemas-microsoft-com:office:word" xmlns:w="http://schemas.openxmlformats.org/wordprocessingml/2006/main" xmlns:w14="http://schemas.microsoft.com/office/word/2010/wordml" xmlns:wpg="http://schemas.microsoft.com/office/word/2010/wordprocessingGroup" xmlns:wpi="http://schemas.microsoft.com/office/word/2010/wordprocessingInk" xmlns:wne="http://schemas.microsoft.com/office/word/2006/wordml" xmlns:wps="http://schemas.microsoft.com/office/word/2010/wordprocessingShape" mc:Ignorable="w14 wp14">
   <w:footnote w:type="separator" w:id="-1">
     <w:p>
       <w:pPr>
@@ -6550,20 +7064,10 @@
 </file>
 
 <file path=word/header1.xml><?xml version="1.0" encoding="utf-8"?>
-<w:hdr xmlns:ve="http://schemas.openxmlformats.org/markup-compatibility/2006" xmlns:o="urn:schemas-microsoft-com:office:office" xmlns:r="http://schemas.openxmlformats.org/officeDocument/2006/relationships" xmlns:m="http://schemas.openxmlformats.org/officeDocument/2006/math" xmlns:v="urn:schemas-microsoft-com:vml" xmlns:wp="http://schemas.openxmlformats.org/drawingml/2006/wordprocessingDrawing" xmlns:w10="urn:schemas-microsoft-com:office:word" xmlns:w="http://schemas.openxmlformats.org/wordprocessingml/2006/main" xmlns:wne="http://schemas.microsoft.com/office/word/2006/wordml">
+<w:hdr xmlns:wpc="http://schemas.microsoft.com/office/word/2010/wordprocessingCanvas" xmlns:mc="http://schemas.openxmlformats.org/markup-compatibility/2006" xmlns:o="urn:schemas-microsoft-com:office:office" xmlns:r="http://schemas.openxmlformats.org/officeDocument/2006/relationships" xmlns:m="http://schemas.openxmlformats.org/officeDocument/2006/math" xmlns:v="urn:schemas-microsoft-com:vml" xmlns:wp14="http://schemas.microsoft.com/office/word/2010/wordprocessingDrawing" xmlns:wp="http://schemas.openxmlformats.org/drawingml/2006/wordprocessingDrawing" xmlns:w10="urn:schemas-microsoft-com:office:word" xmlns:w="http://schemas.openxmlformats.org/wordprocessingml/2006/main" xmlns:w14="http://schemas.microsoft.com/office/word/2010/wordml" xmlns:wpg="http://schemas.microsoft.com/office/word/2010/wordprocessingGroup" xmlns:wpi="http://schemas.microsoft.com/office/word/2010/wordprocessingInk" xmlns:wne="http://schemas.microsoft.com/office/word/2006/wordml" xmlns:wps="http://schemas.microsoft.com/office/word/2010/wordprocessingShape" mc:Ignorable="w14 wp14">
   <w:p>
     <w:pPr>
-      <w:pStyle w:val="Cabealho"/>
-    </w:pPr>
-  </w:p>
-</w:hdr>
-</file>
-
-<file path=word/header2.xml><?xml version="1.0" encoding="utf-8"?>
-<w:hdr xmlns:ve="http://schemas.openxmlformats.org/markup-compatibility/2006" xmlns:o="urn:schemas-microsoft-com:office:office" xmlns:r="http://schemas.openxmlformats.org/officeDocument/2006/relationships" xmlns:m="http://schemas.openxmlformats.org/officeDocument/2006/math" xmlns:v="urn:schemas-microsoft-com:vml" xmlns:wp="http://schemas.openxmlformats.org/drawingml/2006/wordprocessingDrawing" xmlns:w10="urn:schemas-microsoft-com:office:word" xmlns:w="http://schemas.openxmlformats.org/wordprocessingml/2006/main" xmlns:wne="http://schemas.microsoft.com/office/word/2006/wordml">
-  <w:p>
-    <w:pPr>
-      <w:pStyle w:val="Cabealho"/>
+      <w:pStyle w:val="Header"/>
     </w:pPr>
     <w:r>
       <w:rPr>
@@ -6571,7 +7075,7 @@
         <w:lang w:eastAsia="pt-PT"/>
       </w:rPr>
       <w:drawing>
-        <wp:anchor distT="0" distB="0" distL="114300" distR="114300" simplePos="0" relativeHeight="251658240" behindDoc="0" locked="0" layoutInCell="1" allowOverlap="1">
+        <wp:anchor distT="0" distB="0" distL="114300" distR="114300" simplePos="0" relativeHeight="251658240" behindDoc="0" locked="0" layoutInCell="1" allowOverlap="1" wp14:anchorId="172E5090" wp14:editId="66D55311">
           <wp:simplePos x="0" y="0"/>
           <wp:positionH relativeFrom="column">
             <wp:posOffset>15239</wp:posOffset>
@@ -6630,11 +7134,9 @@
     <w:r>
       <w:tab/>
     </w:r>
-    <w:proofErr w:type="spellStart"/>
     <w:r>
       <w:t>Owner</w:t>
     </w:r>
-    <w:proofErr w:type="spellEnd"/>
     <w:r>
       <w:t xml:space="preserve">: </w:t>
     </w:r>
@@ -6645,6 +7147,7 @@
         <w:dataBinding w:prefixMappings="xmlns:ns0='http://purl.org/dc/elements/1.1/' xmlns:ns1='http://schemas.openxmlformats.org/package/2006/metadata/core-properties' " w:xpath="/ns1:coreProperties[1]/ns0:creator[1]" w:storeItemID="{6C3C8BC8-F283-45AE-878A-BAB7291924A1}"/>
         <w:text/>
       </w:sdtPr>
+      <w:sdtEndPr/>
       <w:sdtContent>
         <w:r>
           <w:t>Carla Machado</w:t>
@@ -6654,7 +7157,7 @@
   </w:p>
   <w:p>
     <w:pPr>
-      <w:pStyle w:val="Cabealho"/>
+      <w:pStyle w:val="Header"/>
     </w:pPr>
     <w:r>
       <w:tab/>
@@ -6662,14 +7165,23 @@
     <w:r>
       <w:tab/>
     </w:r>
-    <w:r>
-      <w:t>V0.</w:t>
-    </w:r>
-    <w:r>
-      <w:t>3</w:t>
-    </w:r>
-    <w:bookmarkStart w:id="0" w:name="_GoBack"/>
-    <w:bookmarkEnd w:id="0"/>
+    <w:sdt>
+      <w:sdtPr>
+        <w:alias w:val="Comments"/>
+        <w:tag w:val=""/>
+        <w:id w:val="2002233613"/>
+        <w:placeholder>
+          <w:docPart w:val="F96F841BEDA540C399EEB6A87CC9FBEC"/>
+        </w:placeholder>
+        <w:dataBinding w:prefixMappings="xmlns:ns0='http://purl.org/dc/elements/1.1/' xmlns:ns1='http://schemas.openxmlformats.org/package/2006/metadata/core-properties' " w:xpath="/ns1:coreProperties[1]/ns0:description[1]" w:storeItemID="{6C3C8BC8-F283-45AE-878A-BAB7291924A1}"/>
+        <w:text w:multiLine="1"/>
+      </w:sdtPr>
+      <w:sdtContent>
+        <w:r>
+          <w:t>V0.5</w:t>
+        </w:r>
+      </w:sdtContent>
+    </w:sdt>
     <w:r>
       <w:t xml:space="preserve"> </w:t>
     </w:r>
@@ -6680,23 +7192,22 @@
         <w:dataBinding w:prefixMappings="xmlns:ns0='http://purl.org/dc/elements/1.1/' xmlns:ns1='http://schemas.openxmlformats.org/package/2006/metadata/core-properties' " w:xpath="/ns1:coreProperties[1]/ns1:contentStatus[1]" w:storeItemID="{6C3C8BC8-F283-45AE-878A-BAB7291924A1}"/>
         <w:text/>
       </w:sdtPr>
+      <w:sdtEndPr/>
       <w:sdtContent>
-        <w:proofErr w:type="spellStart"/>
         <w:r>
-          <w:t>Draft</w:t>
+          <w:t>Ready for Revision</w:t>
         </w:r>
-        <w:proofErr w:type="spellEnd"/>
       </w:sdtContent>
     </w:sdt>
   </w:p>
 </w:hdr>
 </file>
 
-<file path=word/header3.xml><?xml version="1.0" encoding="utf-8"?>
-<w:hdr xmlns:ve="http://schemas.openxmlformats.org/markup-compatibility/2006" xmlns:o="urn:schemas-microsoft-com:office:office" xmlns:r="http://schemas.openxmlformats.org/officeDocument/2006/relationships" xmlns:m="http://schemas.openxmlformats.org/officeDocument/2006/math" xmlns:v="urn:schemas-microsoft-com:vml" xmlns:wp="http://schemas.openxmlformats.org/drawingml/2006/wordprocessingDrawing" xmlns:w10="urn:schemas-microsoft-com:office:word" xmlns:w="http://schemas.openxmlformats.org/wordprocessingml/2006/main" xmlns:wne="http://schemas.microsoft.com/office/word/2006/wordml">
+<file path=word/header2.xml><?xml version="1.0" encoding="utf-8"?>
+<w:hdr xmlns:wpc="http://schemas.microsoft.com/office/word/2010/wordprocessingCanvas" xmlns:mc="http://schemas.openxmlformats.org/markup-compatibility/2006" xmlns:o="urn:schemas-microsoft-com:office:office" xmlns:r="http://schemas.openxmlformats.org/officeDocument/2006/relationships" xmlns:m="http://schemas.openxmlformats.org/officeDocument/2006/math" xmlns:v="urn:schemas-microsoft-com:vml" xmlns:wp14="http://schemas.microsoft.com/office/word/2010/wordprocessingDrawing" xmlns:wp="http://schemas.openxmlformats.org/drawingml/2006/wordprocessingDrawing" xmlns:w10="urn:schemas-microsoft-com:office:word" xmlns:w="http://schemas.openxmlformats.org/wordprocessingml/2006/main" xmlns:w14="http://schemas.microsoft.com/office/word/2010/wordml" xmlns:wpg="http://schemas.microsoft.com/office/word/2010/wordprocessingGroup" xmlns:wpi="http://schemas.microsoft.com/office/word/2010/wordprocessingInk" xmlns:wne="http://schemas.microsoft.com/office/word/2006/wordml" xmlns:wps="http://schemas.microsoft.com/office/word/2010/wordprocessingShape" mc:Ignorable="w14 wp14">
   <w:p>
     <w:pPr>
-      <w:pStyle w:val="Cabealho"/>
+      <w:pStyle w:val="Header"/>
     </w:pPr>
     <w:r>
       <w:rPr>
@@ -6704,7 +7215,7 @@
         <w:lang w:eastAsia="pt-PT"/>
       </w:rPr>
       <w:drawing>
-        <wp:anchor distT="0" distB="0" distL="114300" distR="114300" simplePos="0" relativeHeight="251660288" behindDoc="0" locked="0" layoutInCell="1" allowOverlap="1">
+        <wp:anchor distT="0" distB="0" distL="114300" distR="114300" simplePos="0" relativeHeight="251660288" behindDoc="0" locked="0" layoutInCell="1" allowOverlap="1" wp14:anchorId="33D13357" wp14:editId="7BAB6CD7">
           <wp:simplePos x="0" y="0"/>
           <wp:positionH relativeFrom="column">
             <wp:posOffset>81915</wp:posOffset>
@@ -6763,11 +7274,9 @@
     <w:r>
       <w:tab/>
     </w:r>
-    <w:proofErr w:type="spellStart"/>
     <w:r>
       <w:t>Owner</w:t>
     </w:r>
-    <w:proofErr w:type="spellEnd"/>
     <w:r>
       <w:t xml:space="preserve">: </w:t>
     </w:r>
@@ -6778,6 +7287,7 @@
         <w:dataBinding w:prefixMappings="xmlns:ns0='http://purl.org/dc/elements/1.1/' xmlns:ns1='http://schemas.openxmlformats.org/package/2006/metadata/core-properties' " w:xpath="/ns1:coreProperties[1]/ns0:creator[1]" w:storeItemID="{6C3C8BC8-F283-45AE-878A-BAB7291924A1}"/>
         <w:text/>
       </w:sdtPr>
+      <w:sdtEndPr/>
       <w:sdtContent>
         <w:r>
           <w:t>Carla Machado</w:t>
@@ -6787,7 +7297,7 @@
   </w:p>
   <w:p>
     <w:pPr>
-      <w:pStyle w:val="Cabealho"/>
+      <w:pStyle w:val="Header"/>
     </w:pPr>
     <w:r>
       <w:tab/>
@@ -6795,9 +7305,23 @@
     <w:r>
       <w:tab/>
     </w:r>
-    <w:r>
-      <w:t>V0.3</w:t>
-    </w:r>
+    <w:sdt>
+      <w:sdtPr>
+        <w:alias w:val="Comments"/>
+        <w:tag w:val=""/>
+        <w:id w:val="-1418169730"/>
+        <w:placeholder>
+          <w:docPart w:val="07FD0192AB4644A7AAA00D5AFD9AEE4B"/>
+        </w:placeholder>
+        <w:dataBinding w:prefixMappings="xmlns:ns0='http://purl.org/dc/elements/1.1/' xmlns:ns1='http://schemas.openxmlformats.org/package/2006/metadata/core-properties' " w:xpath="/ns1:coreProperties[1]/ns0:description[1]" w:storeItemID="{6C3C8BC8-F283-45AE-878A-BAB7291924A1}"/>
+        <w:text w:multiLine="1"/>
+      </w:sdtPr>
+      <w:sdtContent>
+        <w:r>
+          <w:t>V0.5</w:t>
+        </w:r>
+      </w:sdtContent>
+    </w:sdt>
     <w:r>
       <w:t xml:space="preserve"> </w:t>
     </w:r>
@@ -6808,12 +7332,11 @@
         <w:dataBinding w:prefixMappings="xmlns:ns0='http://purl.org/dc/elements/1.1/' xmlns:ns1='http://schemas.openxmlformats.org/package/2006/metadata/core-properties' " w:xpath="/ns1:coreProperties[1]/ns1:contentStatus[1]" w:storeItemID="{6C3C8BC8-F283-45AE-878A-BAB7291924A1}"/>
         <w:text/>
       </w:sdtPr>
+      <w:sdtEndPr/>
       <w:sdtContent>
-        <w:proofErr w:type="spellStart"/>
         <w:r>
-          <w:t>Draft</w:t>
+          <w:t>Ready for Revision</w:t>
         </w:r>
-        <w:proofErr w:type="spellEnd"/>
       </w:sdtContent>
     </w:sdt>
     <w:r>
@@ -6824,7 +7347,7 @@
 </file>
 
 <file path=word/numbering.xml><?xml version="1.0" encoding="utf-8"?>
-<w:numbering xmlns:ve="http://schemas.openxmlformats.org/markup-compatibility/2006" xmlns:o="urn:schemas-microsoft-com:office:office" xmlns:r="http://schemas.openxmlformats.org/officeDocument/2006/relationships" xmlns:m="http://schemas.openxmlformats.org/officeDocument/2006/math" xmlns:v="urn:schemas-microsoft-com:vml" xmlns:wp="http://schemas.openxmlformats.org/drawingml/2006/wordprocessingDrawing" xmlns:w10="urn:schemas-microsoft-com:office:word" xmlns:w="http://schemas.openxmlformats.org/wordprocessingml/2006/main" xmlns:wne="http://schemas.microsoft.com/office/word/2006/wordml">
+<w:numbering xmlns:wpc="http://schemas.microsoft.com/office/word/2010/wordprocessingCanvas" xmlns:mc="http://schemas.openxmlformats.org/markup-compatibility/2006" xmlns:o="urn:schemas-microsoft-com:office:office" xmlns:r="http://schemas.openxmlformats.org/officeDocument/2006/relationships" xmlns:m="http://schemas.openxmlformats.org/officeDocument/2006/math" xmlns:v="urn:schemas-microsoft-com:vml" xmlns:wp14="http://schemas.microsoft.com/office/word/2010/wordprocessingDrawing" xmlns:wp="http://schemas.openxmlformats.org/drawingml/2006/wordprocessingDrawing" xmlns:w10="urn:schemas-microsoft-com:office:word" xmlns:w="http://schemas.openxmlformats.org/wordprocessingml/2006/main" xmlns:w14="http://schemas.microsoft.com/office/word/2010/wordml" xmlns:wpg="http://schemas.microsoft.com/office/word/2010/wordprocessingGroup" xmlns:wpi="http://schemas.microsoft.com/office/word/2010/wordprocessingInk" xmlns:wne="http://schemas.microsoft.com/office/word/2006/wordml" xmlns:wps="http://schemas.microsoft.com/office/word/2010/wordprocessingShape" mc:Ignorable="w14 wp14">
   <w:abstractNum w:abstractNumId="0">
     <w:nsid w:val="0D552BEF"/>
     <w:multiLevelType w:val="multilevel"/>
@@ -7150,7 +7673,7 @@
 </file>
 
 <file path=word/styles.xml><?xml version="1.0" encoding="utf-8"?>
-<w:styles xmlns:r="http://schemas.openxmlformats.org/officeDocument/2006/relationships" xmlns:w="http://schemas.openxmlformats.org/wordprocessingml/2006/main">
+<w:styles xmlns:mc="http://schemas.openxmlformats.org/markup-compatibility/2006" xmlns:r="http://schemas.openxmlformats.org/officeDocument/2006/relationships" xmlns:w="http://schemas.openxmlformats.org/wordprocessingml/2006/main" xmlns:w14="http://schemas.microsoft.com/office/word/2010/wordml" mc:Ignorable="w14">
   <w:docDefaults>
     <w:rPrDefault>
       <w:rPr>
@@ -7310,11 +7833,11 @@
     <w:qFormat/>
     <w:rsid w:val="00345E81"/>
   </w:style>
-  <w:style w:type="paragraph" w:styleId="Ttulo1">
+  <w:style w:type="paragraph" w:styleId="Heading1">
     <w:name w:val="heading 1"/>
     <w:basedOn w:val="Normal"/>
     <w:next w:val="Normal"/>
-    <w:link w:val="Ttulo1Carcter"/>
+    <w:link w:val="Heading1Char"/>
     <w:uiPriority w:val="9"/>
     <w:qFormat/>
     <w:rsid w:val="00906D0A"/>
@@ -7333,18 +7856,17 @@
       <w:szCs w:val="28"/>
     </w:rPr>
   </w:style>
-  <w:style w:type="character" w:default="1" w:styleId="Tipodeletrapredefinidodopargrafo">
+  <w:style w:type="character" w:default="1" w:styleId="DefaultParagraphFont">
     <w:name w:val="Default Paragraph Font"/>
     <w:uiPriority w:val="1"/>
     <w:semiHidden/>
     <w:unhideWhenUsed/>
   </w:style>
-  <w:style w:type="table" w:default="1" w:styleId="Tabelanormal">
+  <w:style w:type="table" w:default="1" w:styleId="TableNormal">
     <w:name w:val="Normal Table"/>
     <w:uiPriority w:val="99"/>
     <w:semiHidden/>
     <w:unhideWhenUsed/>
-    <w:qFormat/>
     <w:tblPr>
       <w:tblInd w:w="0" w:type="dxa"/>
       <w:tblCellMar>
@@ -7355,16 +7877,16 @@
       </w:tblCellMar>
     </w:tblPr>
   </w:style>
-  <w:style w:type="numbering" w:default="1" w:styleId="Semlista">
+  <w:style w:type="numbering" w:default="1" w:styleId="NoList">
     <w:name w:val="No List"/>
     <w:uiPriority w:val="99"/>
     <w:semiHidden/>
     <w:unhideWhenUsed/>
   </w:style>
-  <w:style w:type="paragraph" w:styleId="Cabealho">
+  <w:style w:type="paragraph" w:styleId="Header">
     <w:name w:val="header"/>
     <w:basedOn w:val="Normal"/>
-    <w:link w:val="CabealhoCarcter"/>
+    <w:link w:val="HeaderChar"/>
     <w:uiPriority w:val="99"/>
     <w:unhideWhenUsed/>
     <w:rsid w:val="00042081"/>
@@ -7376,17 +7898,17 @@
       <w:spacing w:after="0" w:line="240" w:lineRule="auto"/>
     </w:pPr>
   </w:style>
-  <w:style w:type="character" w:customStyle="1" w:styleId="CabealhoCarcter">
-    <w:name w:val="Cabeçalho Carácter"/>
-    <w:basedOn w:val="Tipodeletrapredefinidodopargrafo"/>
-    <w:link w:val="Cabealho"/>
+  <w:style w:type="character" w:customStyle="1" w:styleId="HeaderChar">
+    <w:name w:val="Header Char"/>
+    <w:basedOn w:val="DefaultParagraphFont"/>
+    <w:link w:val="Header"/>
     <w:uiPriority w:val="99"/>
     <w:rsid w:val="00042081"/>
   </w:style>
-  <w:style w:type="paragraph" w:styleId="Rodap">
+  <w:style w:type="paragraph" w:styleId="Footer">
     <w:name w:val="footer"/>
     <w:basedOn w:val="Normal"/>
-    <w:link w:val="RodapCarcter"/>
+    <w:link w:val="FooterChar"/>
     <w:uiPriority w:val="99"/>
     <w:unhideWhenUsed/>
     <w:rsid w:val="00042081"/>
@@ -7398,16 +7920,16 @@
       <w:spacing w:after="0" w:line="240" w:lineRule="auto"/>
     </w:pPr>
   </w:style>
-  <w:style w:type="character" w:customStyle="1" w:styleId="RodapCarcter">
-    <w:name w:val="Rodapé Carácter"/>
-    <w:basedOn w:val="Tipodeletrapredefinidodopargrafo"/>
-    <w:link w:val="Rodap"/>
+  <w:style w:type="character" w:customStyle="1" w:styleId="FooterChar">
+    <w:name w:val="Footer Char"/>
+    <w:basedOn w:val="DefaultParagraphFont"/>
+    <w:link w:val="Footer"/>
     <w:uiPriority w:val="99"/>
     <w:rsid w:val="00042081"/>
   </w:style>
-  <w:style w:type="character" w:styleId="TextodoMarcadordePosio">
+  <w:style w:type="character" w:styleId="PlaceholderText">
     <w:name w:val="Placeholder Text"/>
-    <w:basedOn w:val="Tipodeletrapredefinidodopargrafo"/>
+    <w:basedOn w:val="DefaultParagraphFont"/>
     <w:uiPriority w:val="99"/>
     <w:semiHidden/>
     <w:rsid w:val="009553EC"/>
@@ -7415,10 +7937,10 @@
       <w:color w:val="808080"/>
     </w:rPr>
   </w:style>
-  <w:style w:type="paragraph" w:styleId="Textodebalo">
+  <w:style w:type="paragraph" w:styleId="BalloonText">
     <w:name w:val="Balloon Text"/>
     <w:basedOn w:val="Normal"/>
-    <w:link w:val="TextodebaloCarcter"/>
+    <w:link w:val="BalloonTextChar"/>
     <w:uiPriority w:val="99"/>
     <w:semiHidden/>
     <w:unhideWhenUsed/>
@@ -7432,10 +7954,10 @@
       <w:szCs w:val="16"/>
     </w:rPr>
   </w:style>
-  <w:style w:type="character" w:customStyle="1" w:styleId="TextodebaloCarcter">
-    <w:name w:val="Texto de balão Carácter"/>
-    <w:basedOn w:val="Tipodeletrapredefinidodopargrafo"/>
-    <w:link w:val="Textodebalo"/>
+  <w:style w:type="character" w:customStyle="1" w:styleId="BalloonTextChar">
+    <w:name w:val="Balloon Text Char"/>
+    <w:basedOn w:val="DefaultParagraphFont"/>
+    <w:link w:val="BalloonText"/>
     <w:uiPriority w:val="99"/>
     <w:semiHidden/>
     <w:rsid w:val="009553EC"/>
@@ -7445,9 +7967,9 @@
       <w:szCs w:val="16"/>
     </w:rPr>
   </w:style>
-  <w:style w:type="paragraph" w:styleId="SemEspaamento">
+  <w:style w:type="paragraph" w:styleId="NoSpacing">
     <w:name w:val="No Spacing"/>
-    <w:link w:val="SemEspaamentoCarcter"/>
+    <w:link w:val="NoSpacingChar"/>
     <w:uiPriority w:val="1"/>
     <w:qFormat/>
     <w:rsid w:val="00906D0A"/>
@@ -7458,19 +7980,19 @@
       <w:rFonts w:eastAsiaTheme="minorEastAsia"/>
     </w:rPr>
   </w:style>
-  <w:style w:type="character" w:customStyle="1" w:styleId="SemEspaamentoCarcter">
-    <w:name w:val="Sem Espaçamento Carácter"/>
-    <w:basedOn w:val="Tipodeletrapredefinidodopargrafo"/>
-    <w:link w:val="SemEspaamento"/>
+  <w:style w:type="character" w:customStyle="1" w:styleId="NoSpacingChar">
+    <w:name w:val="No Spacing Char"/>
+    <w:basedOn w:val="DefaultParagraphFont"/>
+    <w:link w:val="NoSpacing"/>
     <w:uiPriority w:val="1"/>
     <w:rsid w:val="00906D0A"/>
     <w:rPr>
       <w:rFonts w:eastAsiaTheme="minorEastAsia"/>
     </w:rPr>
   </w:style>
-  <w:style w:type="table" w:styleId="Tabelacomgrelha">
+  <w:style w:type="table" w:styleId="TableGrid">
     <w:name w:val="Table Grid"/>
-    <w:basedOn w:val="Tabelanormal"/>
+    <w:basedOn w:val="TableNormal"/>
     <w:uiPriority w:val="59"/>
     <w:rsid w:val="00906D0A"/>
     <w:pPr>
@@ -7494,10 +8016,10 @@
       </w:tblCellMar>
     </w:tblPr>
   </w:style>
-  <w:style w:type="character" w:customStyle="1" w:styleId="Ttulo1Carcter">
-    <w:name w:val="Título 1 Carácter"/>
-    <w:basedOn w:val="Tipodeletrapredefinidodopargrafo"/>
-    <w:link w:val="Ttulo1"/>
+  <w:style w:type="character" w:customStyle="1" w:styleId="Heading1Char">
+    <w:name w:val="Heading 1 Char"/>
+    <w:basedOn w:val="DefaultParagraphFont"/>
+    <w:link w:val="Heading1"/>
     <w:uiPriority w:val="9"/>
     <w:rsid w:val="00906D0A"/>
     <w:rPr>
@@ -7509,9 +8031,9 @@
       <w:szCs w:val="28"/>
     </w:rPr>
   </w:style>
-  <w:style w:type="paragraph" w:styleId="Ttulodondice">
+  <w:style w:type="paragraph" w:styleId="TOCHeading">
     <w:name w:val="TOC Heading"/>
-    <w:basedOn w:val="Ttulo1"/>
+    <w:basedOn w:val="Heading1"/>
     <w:next w:val="Normal"/>
     <w:uiPriority w:val="39"/>
     <w:semiHidden/>
@@ -7522,7 +8044,7 @@
       <w:outlineLvl w:val="9"/>
     </w:pPr>
   </w:style>
-  <w:style w:type="paragraph" w:styleId="Legenda">
+  <w:style w:type="paragraph" w:styleId="Caption">
     <w:name w:val="caption"/>
     <w:basedOn w:val="Normal"/>
     <w:next w:val="Normal"/>
@@ -7541,7 +8063,7 @@
       <w:szCs w:val="18"/>
     </w:rPr>
   </w:style>
-  <w:style w:type="paragraph" w:styleId="ndicedeilustraes">
+  <w:style w:type="paragraph" w:styleId="TableofFigures">
     <w:name w:val="table of figures"/>
     <w:basedOn w:val="Normal"/>
     <w:next w:val="Normal"/>
@@ -7552,9 +8074,9 @@
       <w:spacing w:after="0"/>
     </w:pPr>
   </w:style>
-  <w:style w:type="character" w:styleId="Hiperligao">
+  <w:style w:type="character" w:styleId="Hyperlink">
     <w:name w:val="Hyperlink"/>
-    <w:basedOn w:val="Tipodeletrapredefinidodopargrafo"/>
+    <w:basedOn w:val="DefaultParagraphFont"/>
     <w:uiPriority w:val="99"/>
     <w:unhideWhenUsed/>
     <w:rsid w:val="0071045A"/>
@@ -7580,7 +8102,7 @@
       <w:lang w:eastAsia="pt-PT"/>
     </w:rPr>
   </w:style>
-  <w:style w:type="paragraph" w:styleId="ndice1">
+  <w:style w:type="paragraph" w:styleId="TOC1">
     <w:name w:val="toc 1"/>
     <w:basedOn w:val="Normal"/>
     <w:next w:val="Normal"/>
@@ -7592,7 +8114,7 @@
       <w:spacing w:after="100"/>
     </w:pPr>
   </w:style>
-  <w:style w:type="paragraph" w:styleId="PargrafodaLista">
+  <w:style w:type="paragraph" w:styleId="ListParagraph">
     <w:name w:val="List Paragraph"/>
     <w:basedOn w:val="Normal"/>
     <w:uiPriority w:val="34"/>
@@ -7794,6 +8316,586 @@
     <w:unhideWhenUsed/>
   </w:style>
 </w:styles>
+</file>
+
+<file path=word/glossary/document.xml><?xml version="1.0" encoding="utf-8"?>
+<w:glossaryDocument xmlns:wpc="http://schemas.microsoft.com/office/word/2010/wordprocessingCanvas" xmlns:mc="http://schemas.openxmlformats.org/markup-compatibility/2006" xmlns:o="urn:schemas-microsoft-com:office:office" xmlns:r="http://schemas.openxmlformats.org/officeDocument/2006/relationships" xmlns:m="http://schemas.openxmlformats.org/officeDocument/2006/math" xmlns:v="urn:schemas-microsoft-com:vml" xmlns:wp14="http://schemas.microsoft.com/office/word/2010/wordprocessingDrawing" xmlns:wp="http://schemas.openxmlformats.org/drawingml/2006/wordprocessingDrawing" xmlns:w10="urn:schemas-microsoft-com:office:word" xmlns:w="http://schemas.openxmlformats.org/wordprocessingml/2006/main" xmlns:w14="http://schemas.microsoft.com/office/word/2010/wordml" xmlns:wpg="http://schemas.microsoft.com/office/word/2010/wordprocessingGroup" xmlns:wpi="http://schemas.microsoft.com/office/word/2010/wordprocessingInk" xmlns:wne="http://schemas.microsoft.com/office/word/2006/wordml" xmlns:wps="http://schemas.microsoft.com/office/word/2010/wordprocessingShape" mc:Ignorable="w14 wp14">
+  <w:docParts>
+    <w:docPart>
+      <w:docPartPr>
+        <w:name w:val="F96F841BEDA540C399EEB6A87CC9FBEC"/>
+        <w:category>
+          <w:name w:val="General"/>
+          <w:gallery w:val="placeholder"/>
+        </w:category>
+        <w:types>
+          <w:type w:val="bbPlcHdr"/>
+        </w:types>
+        <w:behaviors>
+          <w:behavior w:val="content"/>
+        </w:behaviors>
+        <w:guid w:val="{3E4DA62F-8E36-4FCA-9FCE-009080F9C308}"/>
+      </w:docPartPr>
+      <w:docPartBody>
+        <w:p>
+          <w:r>
+            <w:rPr>
+              <w:rStyle w:val="PlaceholderText"/>
+            </w:rPr>
+            <w:t>[Comments]</w:t>
+          </w:r>
+        </w:p>
+      </w:docPartBody>
+    </w:docPart>
+    <w:docPart>
+      <w:docPartPr>
+        <w:name w:val="07FD0192AB4644A7AAA00D5AFD9AEE4B"/>
+        <w:category>
+          <w:name w:val="General"/>
+          <w:gallery w:val="placeholder"/>
+        </w:category>
+        <w:types>
+          <w:type w:val="bbPlcHdr"/>
+        </w:types>
+        <w:behaviors>
+          <w:behavior w:val="content"/>
+        </w:behaviors>
+        <w:guid w:val="{EA58CB9F-56F0-4E9C-A738-E037EE8CEE4A}"/>
+      </w:docPartPr>
+      <w:docPartBody>
+        <w:p>
+          <w:r>
+            <w:rPr>
+              <w:rStyle w:val="PlaceholderText"/>
+            </w:rPr>
+            <w:t>[Comments]</w:t>
+          </w:r>
+        </w:p>
+      </w:docPartBody>
+    </w:docPart>
+  </w:docParts>
+</w:glossaryDocument>
+</file>
+
+<file path=word/glossary/fontTable.xml><?xml version="1.0" encoding="utf-8"?>
+<w:fonts xmlns:mc="http://schemas.openxmlformats.org/markup-compatibility/2006" xmlns:r="http://schemas.openxmlformats.org/officeDocument/2006/relationships" xmlns:w="http://schemas.openxmlformats.org/wordprocessingml/2006/main" xmlns:w14="http://schemas.microsoft.com/office/word/2010/wordml" mc:Ignorable="w14">
+  <w:font w:name="Wingdings">
+    <w:panose1 w:val="05000000000000000000"/>
+    <w:charset w:val="02"/>
+    <w:family w:val="auto"/>
+    <w:pitch w:val="variable"/>
+    <w:sig w:usb0="00000000" w:usb1="10000000" w:usb2="00000000" w:usb3="00000000" w:csb0="80000000" w:csb1="00000000"/>
+  </w:font>
+  <w:font w:name="Times New Roman">
+    <w:panose1 w:val="02020603050405020304"/>
+    <w:charset w:val="00"/>
+    <w:family w:val="roman"/>
+    <w:pitch w:val="variable"/>
+    <w:sig w:usb0="E0002AFF" w:usb1="C0007841" w:usb2="00000009" w:usb3="00000000" w:csb0="000001FF" w:csb1="00000000"/>
+  </w:font>
+  <w:font w:name="Courier New">
+    <w:panose1 w:val="02070309020205020404"/>
+    <w:charset w:val="00"/>
+    <w:family w:val="modern"/>
+    <w:pitch w:val="fixed"/>
+    <w:sig w:usb0="E0002AFF" w:usb1="C0007843" w:usb2="00000009" w:usb3="00000000" w:csb0="000001FF" w:csb1="00000000"/>
+  </w:font>
+  <w:font w:name="Symbol">
+    <w:panose1 w:val="05050102010706020507"/>
+    <w:charset w:val="02"/>
+    <w:family w:val="roman"/>
+    <w:pitch w:val="variable"/>
+    <w:sig w:usb0="00000000" w:usb1="10000000" w:usb2="00000000" w:usb3="00000000" w:csb0="80000000" w:csb1="00000000"/>
+  </w:font>
+  <w:font w:name="Calibri">
+    <w:panose1 w:val="020F0502020204030204"/>
+    <w:charset w:val="00"/>
+    <w:family w:val="swiss"/>
+    <w:pitch w:val="variable"/>
+    <w:sig w:usb0="E00002FF" w:usb1="4000ACFF" w:usb2="00000001" w:usb3="00000000" w:csb0="0000019F" w:csb1="00000000"/>
+  </w:font>
+  <w:font w:name="Cambria">
+    <w:panose1 w:val="02040503050406030204"/>
+    <w:charset w:val="00"/>
+    <w:family w:val="roman"/>
+    <w:pitch w:val="variable"/>
+    <w:sig w:usb0="E00002FF" w:usb1="400004FF" w:usb2="00000000" w:usb3="00000000" w:csb0="0000019F" w:csb1="00000000"/>
+  </w:font>
+  <w:font w:name="Tahoma">
+    <w:panose1 w:val="020B0604030504040204"/>
+    <w:charset w:val="00"/>
+    <w:family w:val="swiss"/>
+    <w:notTrueType/>
+    <w:pitch w:val="variable"/>
+    <w:sig w:usb0="00000003" w:usb1="00000000" w:usb2="00000000" w:usb3="00000000" w:csb0="00000001" w:csb1="00000000"/>
+  </w:font>
+  <w:font w:name="Arial">
+    <w:panose1 w:val="020B0604020202020204"/>
+    <w:charset w:val="00"/>
+    <w:family w:val="swiss"/>
+    <w:pitch w:val="variable"/>
+    <w:sig w:usb0="E0002AFF" w:usb1="C0007843" w:usb2="00000009" w:usb3="00000000" w:csb0="000001FF" w:csb1="00000000"/>
+  </w:font>
+</w:fonts>
+</file>
+
+<file path=word/glossary/settings.xml><?xml version="1.0" encoding="utf-8"?>
+<w:settings xmlns:mc="http://schemas.openxmlformats.org/markup-compatibility/2006" xmlns:o="urn:schemas-microsoft-com:office:office" xmlns:r="http://schemas.openxmlformats.org/officeDocument/2006/relationships" xmlns:m="http://schemas.openxmlformats.org/officeDocument/2006/math" xmlns:v="urn:schemas-microsoft-com:vml" xmlns:w10="urn:schemas-microsoft-com:office:word" xmlns:w="http://schemas.openxmlformats.org/wordprocessingml/2006/main" xmlns:w14="http://schemas.microsoft.com/office/word/2010/wordml" xmlns:sl="http://schemas.openxmlformats.org/schemaLibrary/2006/main" mc:Ignorable="w14">
+  <w:view w:val="normal"/>
+  <w:defaultTabStop w:val="708"/>
+  <w:hyphenationZone w:val="425"/>
+  <w:characterSpacingControl w:val="doNotCompress"/>
+  <w:compat>
+    <w:useFELayout/>
+    <w:compatSetting w:name="compatibilityMode" w:uri="http://schemas.microsoft.com/office/word" w:val="14"/>
+    <w:compatSetting w:name="overrideTableStyleFontSizeAndJustification" w:uri="http://schemas.microsoft.com/office/word" w:val="1"/>
+    <w:compatSetting w:name="enableOpenTypeFeatures" w:uri="http://schemas.microsoft.com/office/word" w:val="1"/>
+    <w:compatSetting w:name="doNotFlipMirrorIndents" w:uri="http://schemas.microsoft.com/office/word" w:val="1"/>
+  </w:compat>
+  <w:rsids>
+    <w:rsidRoot w:val="008A47D0"/>
+    <w:rsid w:val="003C0635"/>
+    <w:rsid w:val="008A47D0"/>
+  </w:rsids>
+  <m:mathPr>
+    <m:mathFont m:val="Cambria Math"/>
+    <m:brkBin m:val="before"/>
+    <m:brkBinSub m:val="--"/>
+    <m:smallFrac m:val="0"/>
+    <m:dispDef/>
+    <m:lMargin m:val="0"/>
+    <m:rMargin m:val="0"/>
+    <m:defJc m:val="centerGroup"/>
+    <m:wrapIndent m:val="1440"/>
+    <m:intLim m:val="subSup"/>
+    <m:naryLim m:val="undOvr"/>
+  </m:mathPr>
+  <w:themeFontLang w:val="pt-PT"/>
+  <w:clrSchemeMapping w:bg1="light1" w:t1="dark1" w:bg2="light2" w:t2="dark2" w:accent1="accent1" w:accent2="accent2" w:accent3="accent3" w:accent4="accent4" w:accent5="accent5" w:accent6="accent6" w:hyperlink="hyperlink" w:followedHyperlink="followedHyperlink"/>
+  <w:decimalSymbol w:val=","/>
+  <w:listSeparator w:val=";"/>
+</w:settings>
+</file>
+
+<file path=word/glossary/styles.xml><?xml version="1.0" encoding="utf-8"?>
+<w:styles xmlns:mc="http://schemas.openxmlformats.org/markup-compatibility/2006" xmlns:r="http://schemas.openxmlformats.org/officeDocument/2006/relationships" xmlns:w="http://schemas.openxmlformats.org/wordprocessingml/2006/main" xmlns:w14="http://schemas.microsoft.com/office/word/2010/wordml" mc:Ignorable="w14">
+  <w:docDefaults>
+    <w:rPrDefault>
+      <w:rPr>
+        <w:rFonts w:asciiTheme="minorHAnsi" w:eastAsiaTheme="minorEastAsia" w:hAnsiTheme="minorHAnsi" w:cstheme="minorBidi"/>
+        <w:sz w:val="22"/>
+        <w:szCs w:val="22"/>
+        <w:lang w:val="pt-PT" w:eastAsia="pt-PT" w:bidi="ar-SA"/>
+      </w:rPr>
+    </w:rPrDefault>
+    <w:pPrDefault>
+      <w:pPr>
+        <w:spacing w:after="200" w:line="276" w:lineRule="auto"/>
+      </w:pPr>
+    </w:pPrDefault>
+  </w:docDefaults>
+  <w:latentStyles w:defLockedState="0" w:defUIPriority="99" w:defSemiHidden="1" w:defUnhideWhenUsed="1" w:defQFormat="0" w:count="267">
+    <w:lsdException w:name="Normal" w:semiHidden="0" w:uiPriority="0" w:unhideWhenUsed="0" w:qFormat="1"/>
+    <w:lsdException w:name="heading 1" w:semiHidden="0" w:uiPriority="9" w:unhideWhenUsed="0" w:qFormat="1"/>
+    <w:lsdException w:name="heading 2" w:uiPriority="9" w:qFormat="1"/>
+    <w:lsdException w:name="heading 3" w:uiPriority="9" w:qFormat="1"/>
+    <w:lsdException w:name="heading 4" w:uiPriority="9" w:qFormat="1"/>
+    <w:lsdException w:name="heading 5" w:uiPriority="9" w:qFormat="1"/>
+    <w:lsdException w:name="heading 6" w:uiPriority="9" w:qFormat="1"/>
+    <w:lsdException w:name="heading 7" w:uiPriority="9" w:qFormat="1"/>
+    <w:lsdException w:name="heading 8" w:uiPriority="9" w:qFormat="1"/>
+    <w:lsdException w:name="heading 9" w:uiPriority="9" w:qFormat="1"/>
+    <w:lsdException w:name="toc 1" w:uiPriority="39"/>
+    <w:lsdException w:name="toc 2" w:uiPriority="39"/>
+    <w:lsdException w:name="toc 3" w:uiPriority="39"/>
+    <w:lsdException w:name="toc 4" w:uiPriority="39"/>
+    <w:lsdException w:name="toc 5" w:uiPriority="39"/>
+    <w:lsdException w:name="toc 6" w:uiPriority="39"/>
+    <w:lsdException w:name="toc 7" w:uiPriority="39"/>
+    <w:lsdException w:name="toc 8" w:uiPriority="39"/>
+    <w:lsdException w:name="toc 9" w:uiPriority="39"/>
+    <w:lsdException w:name="caption" w:uiPriority="35" w:qFormat="1"/>
+    <w:lsdException w:name="Title" w:semiHidden="0" w:uiPriority="10" w:unhideWhenUsed="0" w:qFormat="1"/>
+    <w:lsdException w:name="Default Paragraph Font" w:uiPriority="1"/>
+    <w:lsdException w:name="Subtitle" w:semiHidden="0" w:uiPriority="11" w:unhideWhenUsed="0" w:qFormat="1"/>
+    <w:lsdException w:name="Strong" w:semiHidden="0" w:uiPriority="22" w:unhideWhenUsed="0" w:qFormat="1"/>
+    <w:lsdException w:name="Emphasis" w:semiHidden="0" w:uiPriority="20" w:unhideWhenUsed="0" w:qFormat="1"/>
+    <w:lsdException w:name="Table Grid" w:semiHidden="0" w:uiPriority="59" w:unhideWhenUsed="0"/>
+    <w:lsdException w:name="Placeholder Text" w:unhideWhenUsed="0"/>
+    <w:lsdException w:name="No Spacing" w:semiHidden="0" w:uiPriority="1" w:unhideWhenUsed="0" w:qFormat="1"/>
+    <w:lsdException w:name="Light Shading" w:semiHidden="0" w:uiPriority="60" w:unhideWhenUsed="0"/>
+    <w:lsdException w:name="Light List" w:semiHidden="0" w:uiPriority="61" w:unhideWhenUsed="0"/>
+    <w:lsdException w:name="Light Grid" w:semiHidden="0" w:uiPriority="62" w:unhideWhenUsed="0"/>
+    <w:lsdException w:name="Medium Shading 1" w:semiHidden="0" w:uiPriority="63" w:unhideWhenUsed="0"/>
+    <w:lsdException w:name="Medium Shading 2" w:semiHidden="0" w:uiPriority="64" w:unhideWhenUsed="0"/>
+    <w:lsdException w:name="Medium List 1" w:semiHidden="0" w:uiPriority="65" w:unhideWhenUsed="0"/>
+    <w:lsdException w:name="Medium List 2" w:semiHidden="0" w:uiPriority="66" w:unhideWhenUsed="0"/>
+    <w:lsdException w:name="Medium Grid 1" w:semiHidden="0" w:uiPriority="67" w:unhideWhenUsed="0"/>
+    <w:lsdException w:name="Medium Grid 2" w:semiHidden="0" w:uiPriority="68" w:unhideWhenUsed="0"/>
+    <w:lsdException w:name="Medium Grid 3" w:semiHidden="0" w:uiPriority="69" w:unhideWhenUsed="0"/>
+    <w:lsdException w:name="Dark List" w:semiHidden="0" w:uiPriority="70" w:unhideWhenUsed="0"/>
+    <w:lsdException w:name="Colorful Shading" w:semiHidden="0" w:uiPriority="71" w:unhideWhenUsed="0"/>
+    <w:lsdException w:name="Colorful List" w:semiHidden="0" w:uiPriority="72" w:unhideWhenUsed="0"/>
+    <w:lsdException w:name="Colorful Grid" w:semiHidden="0" w:uiPriority="73" w:unhideWhenUsed="0"/>
+    <w:lsdException w:name="Light Shading Accent 1" w:semiHidden="0" w:uiPriority="60" w:unhideWhenUsed="0"/>
+    <w:lsdException w:name="Light List Accent 1" w:semiHidden="0" w:uiPriority="61" w:unhideWhenUsed="0"/>
+    <w:lsdException w:name="Light Grid Accent 1" w:semiHidden="0" w:uiPriority="62" w:unhideWhenUsed="0"/>
+    <w:lsdException w:name="Medium Shading 1 Accent 1" w:semiHidden="0" w:uiPriority="63" w:unhideWhenUsed="0"/>
+    <w:lsdException w:name="Medium Shading 2 Accent 1" w:semiHidden="0" w:uiPriority="64" w:unhideWhenUsed="0"/>
+    <w:lsdException w:name="Medium List 1 Accent 1" w:semiHidden="0" w:uiPriority="65" w:unhideWhenUsed="0"/>
+    <w:lsdException w:name="Revision" w:unhideWhenUsed="0"/>
+    <w:lsdException w:name="List Paragraph" w:semiHidden="0" w:uiPriority="34" w:unhideWhenUsed="0" w:qFormat="1"/>
+    <w:lsdException w:name="Quote" w:semiHidden="0" w:uiPriority="29" w:unhideWhenUsed="0" w:qFormat="1"/>
+    <w:lsdException w:name="Intense Quote" w:semiHidden="0" w:uiPriority="30" w:unhideWhenUsed="0" w:qFormat="1"/>
+    <w:lsdException w:name="Medium List 2 Accent 1" w:semiHidden="0" w:uiPriority="66" w:unhideWhenUsed="0"/>
+    <w:lsdException w:name="Medium Grid 1 Accent 1" w:semiHidden="0" w:uiPriority="67" w:unhideWhenUsed="0"/>
+    <w:lsdException w:name="Medium Grid 2 Accent 1" w:semiHidden="0" w:uiPriority="68" w:unhideWhenUsed="0"/>
+    <w:lsdException w:name="Medium Grid 3 Accent 1" w:semiHidden="0" w:uiPriority="69" w:unhideWhenUsed="0"/>
+    <w:lsdException w:name="Dark List Accent 1" w:semiHidden="0" w:uiPriority="70" w:unhideWhenUsed="0"/>
+    <w:lsdException w:name="Colorful Shading Accent 1" w:semiHidden="0" w:uiPriority="71" w:unhideWhenUsed="0"/>
+    <w:lsdException w:name="Colorful List Accent 1" w:semiHidden="0" w:uiPriority="72" w:unhideWhenUsed="0"/>
+    <w:lsdException w:name="Colorful Grid Accent 1" w:semiHidden="0" w:uiPriority="73" w:unhideWhenUsed="0"/>
+    <w:lsdException w:name="Light Shading Accent 2" w:semiHidden="0" w:uiPriority="60" w:unhideWhenUsed="0"/>
+    <w:lsdException w:name="Light List Accent 2" w:semiHidden="0" w:uiPriority="61" w:unhideWhenUsed="0"/>
+    <w:lsdException w:name="Light Grid Accent 2" w:semiHidden="0" w:uiPriority="62" w:unhideWhenUsed="0"/>
+    <w:lsdException w:name="Medium Shading 1 Accent 2" w:semiHidden="0" w:uiPriority="63" w:unhideWhenUsed="0"/>
+    <w:lsdException w:name="Medium Shading 2 Accent 2" w:semiHidden="0" w:uiPriority="64" w:unhideWhenUsed="0"/>
+    <w:lsdException w:name="Medium List 1 Accent 2" w:semiHidden="0" w:uiPriority="65" w:unhideWhenUsed="0"/>
+    <w:lsdException w:name="Medium List 2 Accent 2" w:semiHidden="0" w:uiPriority="66" w:unhideWhenUsed="0"/>
+    <w:lsdException w:name="Medium Grid 1 Accent 2" w:semiHidden="0" w:uiPriority="67" w:unhideWhenUsed="0"/>
+    <w:lsdException w:name="Medium Grid 2 Accent 2" w:semiHidden="0" w:uiPriority="68" w:unhideWhenUsed="0"/>
+    <w:lsdException w:name="Medium Grid 3 Accent 2" w:semiHidden="0" w:uiPriority="69" w:unhideWhenUsed="0"/>
+    <w:lsdException w:name="Dark List Accent 2" w:semiHidden="0" w:uiPriority="70" w:unhideWhenUsed="0"/>
+    <w:lsdException w:name="Colorful Shading Accent 2" w:semiHidden="0" w:uiPriority="71" w:unhideWhenUsed="0"/>
+    <w:lsdException w:name="Colorful List Accent 2" w:semiHidden="0" w:uiPriority="72" w:unhideWhenUsed="0"/>
+    <w:lsdException w:name="Colorful Grid Accent 2" w:semiHidden="0" w:uiPriority="73" w:unhideWhenUsed="0"/>
+    <w:lsdException w:name="Light Shading Accent 3" w:semiHidden="0" w:uiPriority="60" w:unhideWhenUsed="0"/>
+    <w:lsdException w:name="Light List Accent 3" w:semiHidden="0" w:uiPriority="61" w:unhideWhenUsed="0"/>
+    <w:lsdException w:name="Light Grid Accent 3" w:semiHidden="0" w:uiPriority="62" w:unhideWhenUsed="0"/>
+    <w:lsdException w:name="Medium Shading 1 Accent 3" w:semiHidden="0" w:uiPriority="63" w:unhideWhenUsed="0"/>
+    <w:lsdException w:name="Medium Shading 2 Accent 3" w:semiHidden="0" w:uiPriority="64" w:unhideWhenUsed="0"/>
+    <w:lsdException w:name="Medium List 1 Accent 3" w:semiHidden="0" w:uiPriority="65" w:unhideWhenUsed="0"/>
+    <w:lsdException w:name="Medium List 2 Accent 3" w:semiHidden="0" w:uiPriority="66" w:unhideWhenUsed="0"/>
+    <w:lsdException w:name="Medium Grid 1 Accent 3" w:semiHidden="0" w:uiPriority="67" w:unhideWhenUsed="0"/>
+    <w:lsdException w:name="Medium Grid 2 Accent 3" w:semiHidden="0" w:uiPriority="68" w:unhideWhenUsed="0"/>
+    <w:lsdException w:name="Medium Grid 3 Accent 3" w:semiHidden="0" w:uiPriority="69" w:unhideWhenUsed="0"/>
+    <w:lsdException w:name="Dark List Accent 3" w:semiHidden="0" w:uiPriority="70" w:unhideWhenUsed="0"/>
+    <w:lsdException w:name="Colorful Shading Accent 3" w:semiHidden="0" w:uiPriority="71" w:unhideWhenUsed="0"/>
+    <w:lsdException w:name="Colorful List Accent 3" w:semiHidden="0" w:uiPriority="72" w:unhideWhenUsed="0"/>
+    <w:lsdException w:name="Colorful Grid Accent 3" w:semiHidden="0" w:uiPriority="73" w:unhideWhenUsed="0"/>
+    <w:lsdException w:name="Light Shading Accent 4" w:semiHidden="0" w:uiPriority="60" w:unhideWhenUsed="0"/>
+    <w:lsdException w:name="Light List Accent 4" w:semiHidden="0" w:uiPriority="61" w:unhideWhenUsed="0"/>
+    <w:lsdException w:name="Light Grid Accent 4" w:semiHidden="0" w:uiPriority="62" w:unhideWhenUsed="0"/>
+    <w:lsdException w:name="Medium Shading 1 Accent 4" w:semiHidden="0" w:uiPriority="63" w:unhideWhenUsed="0"/>
+    <w:lsdException w:name="Medium Shading 2 Accent 4" w:semiHidden="0" w:uiPriority="64" w:unhideWhenUsed="0"/>
+    <w:lsdException w:name="Medium List 1 Accent 4" w:semiHidden="0" w:uiPriority="65" w:unhideWhenUsed="0"/>
+    <w:lsdException w:name="Medium List 2 Accent 4" w:semiHidden="0" w:uiPriority="66" w:unhideWhenUsed="0"/>
+    <w:lsdException w:name="Medium Grid 1 Accent 4" w:semiHidden="0" w:uiPriority="67" w:unhideWhenUsed="0"/>
+    <w:lsdException w:name="Medium Grid 2 Accent 4" w:semiHidden="0" w:uiPriority="68" w:unhideWhenUsed="0"/>
+    <w:lsdException w:name="Medium Grid 3 Accent 4" w:semiHidden="0" w:uiPriority="69" w:unhideWhenUsed="0"/>
+    <w:lsdException w:name="Dark List Accent 4" w:semiHidden="0" w:uiPriority="70" w:unhideWhenUsed="0"/>
+    <w:lsdException w:name="Colorful Shading Accent 4" w:semiHidden="0" w:uiPriority="71" w:unhideWhenUsed="0"/>
+    <w:lsdException w:name="Colorful List Accent 4" w:semiHidden="0" w:uiPriority="72" w:unhideWhenUsed="0"/>
+    <w:lsdException w:name="Colorful Grid Accent 4" w:semiHidden="0" w:uiPriority="73" w:unhideWhenUsed="0"/>
+    <w:lsdException w:name="Light Shading Accent 5" w:semiHidden="0" w:uiPriority="60" w:unhideWhenUsed="0"/>
+    <w:lsdException w:name="Light List Accent 5" w:semiHidden="0" w:uiPriority="61" w:unhideWhenUsed="0"/>
+    <w:lsdException w:name="Light Grid Accent 5" w:semiHidden="0" w:uiPriority="62" w:unhideWhenUsed="0"/>
+    <w:lsdException w:name="Medium Shading 1 Accent 5" w:semiHidden="0" w:uiPriority="63" w:unhideWhenUsed="0"/>
+    <w:lsdException w:name="Medium Shading 2 Accent 5" w:semiHidden="0" w:uiPriority="64" w:unhideWhenUsed="0"/>
+    <w:lsdException w:name="Medium List 1 Accent 5" w:semiHidden="0" w:uiPriority="65" w:unhideWhenUsed="0"/>
+    <w:lsdException w:name="Medium List 2 Accent 5" w:semiHidden="0" w:uiPriority="66" w:unhideWhenUsed="0"/>
+    <w:lsdException w:name="Medium Grid 1 Accent 5" w:semiHidden="0" w:uiPriority="67" w:unhideWhenUsed="0"/>
+    <w:lsdException w:name="Medium Grid 2 Accent 5" w:semiHidden="0" w:uiPriority="68" w:unhideWhenUsed="0"/>
+    <w:lsdException w:name="Medium Grid 3 Accent 5" w:semiHidden="0" w:uiPriority="69" w:unhideWhenUsed="0"/>
+    <w:lsdException w:name="Dark List Accent 5" w:semiHidden="0" w:uiPriority="70" w:unhideWhenUsed="0"/>
+    <w:lsdException w:name="Colorful Shading Accent 5" w:semiHidden="0" w:uiPriority="71" w:unhideWhenUsed="0"/>
+    <w:lsdException w:name="Colorful List Accent 5" w:semiHidden="0" w:uiPriority="72" w:unhideWhenUsed="0"/>
+    <w:lsdException w:name="Colorful Grid Accent 5" w:semiHidden="0" w:uiPriority="73" w:unhideWhenUsed="0"/>
+    <w:lsdException w:name="Light Shading Accent 6" w:semiHidden="0" w:uiPriority="60" w:unhideWhenUsed="0"/>
+    <w:lsdException w:name="Light List Accent 6" w:semiHidden="0" w:uiPriority="61" w:unhideWhenUsed="0"/>
+    <w:lsdException w:name="Light Grid Accent 6" w:semiHidden="0" w:uiPriority="62" w:unhideWhenUsed="0"/>
+    <w:lsdException w:name="Medium Shading 1 Accent 6" w:semiHidden="0" w:uiPriority="63" w:unhideWhenUsed="0"/>
+    <w:lsdException w:name="Medium Shading 2 Accent 6" w:semiHidden="0" w:uiPriority="64" w:unhideWhenUsed="0"/>
+    <w:lsdException w:name="Medium List 1 Accent 6" w:semiHidden="0" w:uiPriority="65" w:unhideWhenUsed="0"/>
+    <w:lsdException w:name="Medium List 2 Accent 6" w:semiHidden="0" w:uiPriority="66" w:unhideWhenUsed="0"/>
+    <w:lsdException w:name="Medium Grid 1 Accent 6" w:semiHidden="0" w:uiPriority="67" w:unhideWhenUsed="0"/>
+    <w:lsdException w:name="Medium Grid 2 Accent 6" w:semiHidden="0" w:uiPriority="68" w:unhideWhenUsed="0"/>
+    <w:lsdException w:name="Medium Grid 3 Accent 6" w:semiHidden="0" w:uiPriority="69" w:unhideWhenUsed="0"/>
+    <w:lsdException w:name="Dark List Accent 6" w:semiHidden="0" w:uiPriority="70" w:unhideWhenUsed="0"/>
+    <w:lsdException w:name="Colorful Shading Accent 6" w:semiHidden="0" w:uiPriority="71" w:unhideWhenUsed="0"/>
+    <w:lsdException w:name="Colorful List Accent 6" w:semiHidden="0" w:uiPriority="72" w:unhideWhenUsed="0"/>
+    <w:lsdException w:name="Colorful Grid Accent 6" w:semiHidden="0" w:uiPriority="73" w:unhideWhenUsed="0"/>
+    <w:lsdException w:name="Subtle Emphasis" w:semiHidden="0" w:uiPriority="19" w:unhideWhenUsed="0" w:qFormat="1"/>
+    <w:lsdException w:name="Intense Emphasis" w:semiHidden="0" w:uiPriority="21" w:unhideWhenUsed="0" w:qFormat="1"/>
+    <w:lsdException w:name="Subtle Reference" w:semiHidden="0" w:uiPriority="31" w:unhideWhenUsed="0" w:qFormat="1"/>
+    <w:lsdException w:name="Intense Reference" w:semiHidden="0" w:uiPriority="32" w:unhideWhenUsed="0" w:qFormat="1"/>
+    <w:lsdException w:name="Book Title" w:semiHidden="0" w:uiPriority="33" w:unhideWhenUsed="0" w:qFormat="1"/>
+    <w:lsdException w:name="Bibliography" w:uiPriority="37"/>
+    <w:lsdException w:name="TOC Heading" w:uiPriority="39" w:qFormat="1"/>
+  </w:latentStyles>
+  <w:style w:type="paragraph" w:default="1" w:styleId="Normal">
+    <w:name w:val="Normal"/>
+    <w:qFormat/>
+    <w:rsid w:val="008A47D0"/>
+    <w:rPr>
+      <w:rFonts w:cs="Times New Roman"/>
+      <w:sz w:val="3276"/>
+      <w:szCs w:val="3276"/>
+    </w:rPr>
+  </w:style>
+  <w:style w:type="character" w:default="1" w:styleId="DefaultParagraphFont">
+    <w:name w:val="Default Paragraph Font"/>
+    <w:uiPriority w:val="1"/>
+    <w:semiHidden/>
+    <w:unhideWhenUsed/>
+    <w:rsid w:val="008A47D0"/>
+  </w:style>
+  <w:style w:type="table" w:default="1" w:styleId="TableNormal">
+    <w:name w:val="Normal Table"/>
+    <w:uiPriority w:val="99"/>
+    <w:semiHidden/>
+    <w:unhideWhenUsed/>
+    <w:tblPr>
+      <w:tblInd w:w="0" w:type="dxa"/>
+      <w:tblCellMar>
+        <w:top w:w="0" w:type="dxa"/>
+        <w:left w:w="108" w:type="dxa"/>
+        <w:bottom w:w="0" w:type="dxa"/>
+        <w:right w:w="108" w:type="dxa"/>
+      </w:tblCellMar>
+    </w:tblPr>
+  </w:style>
+  <w:style w:type="numbering" w:default="1" w:styleId="NoList">
+    <w:name w:val="No List"/>
+    <w:uiPriority w:val="99"/>
+    <w:semiHidden/>
+    <w:unhideWhenUsed/>
+  </w:style>
+  <w:style w:type="character" w:styleId="PlaceholderText">
+    <w:name w:val="Placeholder Text"/>
+    <w:basedOn w:val="DefaultParagraphFont"/>
+    <w:uiPriority w:val="99"/>
+    <w:semiHidden/>
+    <w:rsid w:val="008A47D0"/>
+    <w:rPr>
+      <w:color w:val="808080"/>
+    </w:rPr>
+  </w:style>
+</w:styles>
+</file>
+
+<file path=word/glossary/stylesWithEffects.xml><?xml version="1.0" encoding="utf-8"?>
+<w:styles xmlns:wpc="http://schemas.microsoft.com/office/word/2010/wordprocessingCanvas" xmlns:mc="http://schemas.openxmlformats.org/markup-compatibility/2006" xmlns:o="urn:schemas-microsoft-com:office:office" xmlns:r="http://schemas.openxmlformats.org/officeDocument/2006/relationships" xmlns:m="http://schemas.openxmlformats.org/officeDocument/2006/math" xmlns:v="urn:schemas-microsoft-com:vml" xmlns:wp14="http://schemas.microsoft.com/office/word/2010/wordprocessingDrawing" xmlns:wp="http://schemas.openxmlformats.org/drawingml/2006/wordprocessingDrawing" xmlns:w10="urn:schemas-microsoft-com:office:word" xmlns:w="http://schemas.openxmlformats.org/wordprocessingml/2006/main" xmlns:w14="http://schemas.microsoft.com/office/word/2010/wordml" xmlns:wpg="http://schemas.microsoft.com/office/word/2010/wordprocessingGroup" xmlns:wpi="http://schemas.microsoft.com/office/word/2010/wordprocessingInk" xmlns:wne="http://schemas.microsoft.com/office/word/2006/wordml" xmlns:wps="http://schemas.microsoft.com/office/word/2010/wordprocessingShape" mc:Ignorable="w14 wp14">
+  <w:docDefaults>
+    <w:rPrDefault>
+      <w:rPr>
+        <w:rFonts w:asciiTheme="minorHAnsi" w:eastAsiaTheme="minorEastAsia" w:hAnsiTheme="minorHAnsi" w:cstheme="minorBidi"/>
+        <w:sz w:val="22"/>
+        <w:szCs w:val="22"/>
+        <w:lang w:val="pt-PT" w:eastAsia="pt-PT" w:bidi="ar-SA"/>
+      </w:rPr>
+    </w:rPrDefault>
+    <w:pPrDefault>
+      <w:pPr>
+        <w:spacing w:after="200" w:line="276" w:lineRule="auto"/>
+      </w:pPr>
+    </w:pPrDefault>
+  </w:docDefaults>
+  <w:latentStyles w:defLockedState="0" w:defUIPriority="99" w:defSemiHidden="1" w:defUnhideWhenUsed="1" w:defQFormat="0" w:count="267">
+    <w:lsdException w:name="Normal" w:semiHidden="0" w:uiPriority="0" w:unhideWhenUsed="0" w:qFormat="1"/>
+    <w:lsdException w:name="heading 1" w:semiHidden="0" w:uiPriority="9" w:unhideWhenUsed="0" w:qFormat="1"/>
+    <w:lsdException w:name="heading 2" w:uiPriority="9" w:qFormat="1"/>
+    <w:lsdException w:name="heading 3" w:uiPriority="9" w:qFormat="1"/>
+    <w:lsdException w:name="heading 4" w:uiPriority="9" w:qFormat="1"/>
+    <w:lsdException w:name="heading 5" w:uiPriority="9" w:qFormat="1"/>
+    <w:lsdException w:name="heading 6" w:uiPriority="9" w:qFormat="1"/>
+    <w:lsdException w:name="heading 7" w:uiPriority="9" w:qFormat="1"/>
+    <w:lsdException w:name="heading 8" w:uiPriority="9" w:qFormat="1"/>
+    <w:lsdException w:name="heading 9" w:uiPriority="9" w:qFormat="1"/>
+    <w:lsdException w:name="toc 1" w:uiPriority="39"/>
+    <w:lsdException w:name="toc 2" w:uiPriority="39"/>
+    <w:lsdException w:name="toc 3" w:uiPriority="39"/>
+    <w:lsdException w:name="toc 4" w:uiPriority="39"/>
+    <w:lsdException w:name="toc 5" w:uiPriority="39"/>
+    <w:lsdException w:name="toc 6" w:uiPriority="39"/>
+    <w:lsdException w:name="toc 7" w:uiPriority="39"/>
+    <w:lsdException w:name="toc 8" w:uiPriority="39"/>
+    <w:lsdException w:name="toc 9" w:uiPriority="39"/>
+    <w:lsdException w:name="caption" w:uiPriority="35" w:qFormat="1"/>
+    <w:lsdException w:name="Title" w:semiHidden="0" w:uiPriority="10" w:unhideWhenUsed="0" w:qFormat="1"/>
+    <w:lsdException w:name="Default Paragraph Font" w:uiPriority="1"/>
+    <w:lsdException w:name="Subtitle" w:semiHidden="0" w:uiPriority="11" w:unhideWhenUsed="0" w:qFormat="1"/>
+    <w:lsdException w:name="Strong" w:semiHidden="0" w:uiPriority="22" w:unhideWhenUsed="0" w:qFormat="1"/>
+    <w:lsdException w:name="Emphasis" w:semiHidden="0" w:uiPriority="20" w:unhideWhenUsed="0" w:qFormat="1"/>
+    <w:lsdException w:name="Table Grid" w:semiHidden="0" w:uiPriority="59" w:unhideWhenUsed="0"/>
+    <w:lsdException w:name="Placeholder Text" w:unhideWhenUsed="0"/>
+    <w:lsdException w:name="No Spacing" w:semiHidden="0" w:uiPriority="1" w:unhideWhenUsed="0" w:qFormat="1"/>
+    <w:lsdException w:name="Light Shading" w:semiHidden="0" w:uiPriority="60" w:unhideWhenUsed="0"/>
+    <w:lsdException w:name="Light List" w:semiHidden="0" w:uiPriority="61" w:unhideWhenUsed="0"/>
+    <w:lsdException w:name="Light Grid" w:semiHidden="0" w:uiPriority="62" w:unhideWhenUsed="0"/>
+    <w:lsdException w:name="Medium Shading 1" w:semiHidden="0" w:uiPriority="63" w:unhideWhenUsed="0"/>
+    <w:lsdException w:name="Medium Shading 2" w:semiHidden="0" w:uiPriority="64" w:unhideWhenUsed="0"/>
+    <w:lsdException w:name="Medium List 1" w:semiHidden="0" w:uiPriority="65" w:unhideWhenUsed="0"/>
+    <w:lsdException w:name="Medium List 2" w:semiHidden="0" w:uiPriority="66" w:unhideWhenUsed="0"/>
+    <w:lsdException w:name="Medium Grid 1" w:semiHidden="0" w:uiPriority="67" w:unhideWhenUsed="0"/>
+    <w:lsdException w:name="Medium Grid 2" w:semiHidden="0" w:uiPriority="68" w:unhideWhenUsed="0"/>
+    <w:lsdException w:name="Medium Grid 3" w:semiHidden="0" w:uiPriority="69" w:unhideWhenUsed="0"/>
+    <w:lsdException w:name="Dark List" w:semiHidden="0" w:uiPriority="70" w:unhideWhenUsed="0"/>
+    <w:lsdException w:name="Colorful Shading" w:semiHidden="0" w:uiPriority="71" w:unhideWhenUsed="0"/>
+    <w:lsdException w:name="Colorful List" w:semiHidden="0" w:uiPriority="72" w:unhideWhenUsed="0"/>
+    <w:lsdException w:name="Colorful Grid" w:semiHidden="0" w:uiPriority="73" w:unhideWhenUsed="0"/>
+    <w:lsdException w:name="Light Shading Accent 1" w:semiHidden="0" w:uiPriority="60" w:unhideWhenUsed="0"/>
+    <w:lsdException w:name="Light List Accent 1" w:semiHidden="0" w:uiPriority="61" w:unhideWhenUsed="0"/>
+    <w:lsdException w:name="Light Grid Accent 1" w:semiHidden="0" w:uiPriority="62" w:unhideWhenUsed="0"/>
+    <w:lsdException w:name="Medium Shading 1 Accent 1" w:semiHidden="0" w:uiPriority="63" w:unhideWhenUsed="0"/>
+    <w:lsdException w:name="Medium Shading 2 Accent 1" w:semiHidden="0" w:uiPriority="64" w:unhideWhenUsed="0"/>
+    <w:lsdException w:name="Medium List 1 Accent 1" w:semiHidden="0" w:uiPriority="65" w:unhideWhenUsed="0"/>
+    <w:lsdException w:name="Revision" w:unhideWhenUsed="0"/>
+    <w:lsdException w:name="List Paragraph" w:semiHidden="0" w:uiPriority="34" w:unhideWhenUsed="0" w:qFormat="1"/>
+    <w:lsdException w:name="Quote" w:semiHidden="0" w:uiPriority="29" w:unhideWhenUsed="0" w:qFormat="1"/>
+    <w:lsdException w:name="Intense Quote" w:semiHidden="0" w:uiPriority="30" w:unhideWhenUsed="0" w:qFormat="1"/>
+    <w:lsdException w:name="Medium List 2 Accent 1" w:semiHidden="0" w:uiPriority="66" w:unhideWhenUsed="0"/>
+    <w:lsdException w:name="Medium Grid 1 Accent 1" w:semiHidden="0" w:uiPriority="67" w:unhideWhenUsed="0"/>
+    <w:lsdException w:name="Medium Grid 2 Accent 1" w:semiHidden="0" w:uiPriority="68" w:unhideWhenUsed="0"/>
+    <w:lsdException w:name="Medium Grid 3 Accent 1" w:semiHidden="0" w:uiPriority="69" w:unhideWhenUsed="0"/>
+    <w:lsdException w:name="Dark List Accent 1" w:semiHidden="0" w:uiPriority="70" w:unhideWhenUsed="0"/>
+    <w:lsdException w:name="Colorful Shading Accent 1" w:semiHidden="0" w:uiPriority="71" w:unhideWhenUsed="0"/>
+    <w:lsdException w:name="Colorful List Accent 1" w:semiHidden="0" w:uiPriority="72" w:unhideWhenUsed="0"/>
+    <w:lsdException w:name="Colorful Grid Accent 1" w:semiHidden="0" w:uiPriority="73" w:unhideWhenUsed="0"/>
+    <w:lsdException w:name="Light Shading Accent 2" w:semiHidden="0" w:uiPriority="60" w:unhideWhenUsed="0"/>
+    <w:lsdException w:name="Light List Accent 2" w:semiHidden="0" w:uiPriority="61" w:unhideWhenUsed="0"/>
+    <w:lsdException w:name="Light Grid Accent 2" w:semiHidden="0" w:uiPriority="62" w:unhideWhenUsed="0"/>
+    <w:lsdException w:name="Medium Shading 1 Accent 2" w:semiHidden="0" w:uiPriority="63" w:unhideWhenUsed="0"/>
+    <w:lsdException w:name="Medium Shading 2 Accent 2" w:semiHidden="0" w:uiPriority="64" w:unhideWhenUsed="0"/>
+    <w:lsdException w:name="Medium List 1 Accent 2" w:semiHidden="0" w:uiPriority="65" w:unhideWhenUsed="0"/>
+    <w:lsdException w:name="Medium List 2 Accent 2" w:semiHidden="0" w:uiPriority="66" w:unhideWhenUsed="0"/>
+    <w:lsdException w:name="Medium Grid 1 Accent 2" w:semiHidden="0" w:uiPriority="67" w:unhideWhenUsed="0"/>
+    <w:lsdException w:name="Medium Grid 2 Accent 2" w:semiHidden="0" w:uiPriority="68" w:unhideWhenUsed="0"/>
+    <w:lsdException w:name="Medium Grid 3 Accent 2" w:semiHidden="0" w:uiPriority="69" w:unhideWhenUsed="0"/>
+    <w:lsdException w:name="Dark List Accent 2" w:semiHidden="0" w:uiPriority="70" w:unhideWhenUsed="0"/>
+    <w:lsdException w:name="Colorful Shading Accent 2" w:semiHidden="0" w:uiPriority="71" w:unhideWhenUsed="0"/>
+    <w:lsdException w:name="Colorful List Accent 2" w:semiHidden="0" w:uiPriority="72" w:unhideWhenUsed="0"/>
+    <w:lsdException w:name="Colorful Grid Accent 2" w:semiHidden="0" w:uiPriority="73" w:unhideWhenUsed="0"/>
+    <w:lsdException w:name="Light Shading Accent 3" w:semiHidden="0" w:uiPriority="60" w:unhideWhenUsed="0"/>
+    <w:lsdException w:name="Light List Accent 3" w:semiHidden="0" w:uiPriority="61" w:unhideWhenUsed="0"/>
+    <w:lsdException w:name="Light Grid Accent 3" w:semiHidden="0" w:uiPriority="62" w:unhideWhenUsed="0"/>
+    <w:lsdException w:name="Medium Shading 1 Accent 3" w:semiHidden="0" w:uiPriority="63" w:unhideWhenUsed="0"/>
+    <w:lsdException w:name="Medium Shading 2 Accent 3" w:semiHidden="0" w:uiPriority="64" w:unhideWhenUsed="0"/>
+    <w:lsdException w:name="Medium List 1 Accent 3" w:semiHidden="0" w:uiPriority="65" w:unhideWhenUsed="0"/>
+    <w:lsdException w:name="Medium List 2 Accent 3" w:semiHidden="0" w:uiPriority="66" w:unhideWhenUsed="0"/>
+    <w:lsdException w:name="Medium Grid 1 Accent 3" w:semiHidden="0" w:uiPriority="67" w:unhideWhenUsed="0"/>
+    <w:lsdException w:name="Medium Grid 2 Accent 3" w:semiHidden="0" w:uiPriority="68" w:unhideWhenUsed="0"/>
+    <w:lsdException w:name="Medium Grid 3 Accent 3" w:semiHidden="0" w:uiPriority="69" w:unhideWhenUsed="0"/>
+    <w:lsdException w:name="Dark List Accent 3" w:semiHidden="0" w:uiPriority="70" w:unhideWhenUsed="0"/>
+    <w:lsdException w:name="Colorful Shading Accent 3" w:semiHidden="0" w:uiPriority="71" w:unhideWhenUsed="0"/>
+    <w:lsdException w:name="Colorful List Accent 3" w:semiHidden="0" w:uiPriority="72" w:unhideWhenUsed="0"/>
+    <w:lsdException w:name="Colorful Grid Accent 3" w:semiHidden="0" w:uiPriority="73" w:unhideWhenUsed="0"/>
+    <w:lsdException w:name="Light Shading Accent 4" w:semiHidden="0" w:uiPriority="60" w:unhideWhenUsed="0"/>
+    <w:lsdException w:name="Light List Accent 4" w:semiHidden="0" w:uiPriority="61" w:unhideWhenUsed="0"/>
+    <w:lsdException w:name="Light Grid Accent 4" w:semiHidden="0" w:uiPriority="62" w:unhideWhenUsed="0"/>
+    <w:lsdException w:name="Medium Shading 1 Accent 4" w:semiHidden="0" w:uiPriority="63" w:unhideWhenUsed="0"/>
+    <w:lsdException w:name="Medium Shading 2 Accent 4" w:semiHidden="0" w:uiPriority="64" w:unhideWhenUsed="0"/>
+    <w:lsdException w:name="Medium List 1 Accent 4" w:semiHidden="0" w:uiPriority="65" w:unhideWhenUsed="0"/>
+    <w:lsdException w:name="Medium List 2 Accent 4" w:semiHidden="0" w:uiPriority="66" w:unhideWhenUsed="0"/>
+    <w:lsdException w:name="Medium Grid 1 Accent 4" w:semiHidden="0" w:uiPriority="67" w:unhideWhenUsed="0"/>
+    <w:lsdException w:name="Medium Grid 2 Accent 4" w:semiHidden="0" w:uiPriority="68" w:unhideWhenUsed="0"/>
+    <w:lsdException w:name="Medium Grid 3 Accent 4" w:semiHidden="0" w:uiPriority="69" w:unhideWhenUsed="0"/>
+    <w:lsdException w:name="Dark List Accent 4" w:semiHidden="0" w:uiPriority="70" w:unhideWhenUsed="0"/>
+    <w:lsdException w:name="Colorful Shading Accent 4" w:semiHidden="0" w:uiPriority="71" w:unhideWhenUsed="0"/>
+    <w:lsdException w:name="Colorful List Accent 4" w:semiHidden="0" w:uiPriority="72" w:unhideWhenUsed="0"/>
+    <w:lsdException w:name="Colorful Grid Accent 4" w:semiHidden="0" w:uiPriority="73" w:unhideWhenUsed="0"/>
+    <w:lsdException w:name="Light Shading Accent 5" w:semiHidden="0" w:uiPriority="60" w:unhideWhenUsed="0"/>
+    <w:lsdException w:name="Light List Accent 5" w:semiHidden="0" w:uiPriority="61" w:unhideWhenUsed="0"/>
+    <w:lsdException w:name="Light Grid Accent 5" w:semiHidden="0" w:uiPriority="62" w:unhideWhenUsed="0"/>
+    <w:lsdException w:name="Medium Shading 1 Accent 5" w:semiHidden="0" w:uiPriority="63" w:unhideWhenUsed="0"/>
+    <w:lsdException w:name="Medium Shading 2 Accent 5" w:semiHidden="0" w:uiPriority="64" w:unhideWhenUsed="0"/>
+    <w:lsdException w:name="Medium List 1 Accent 5" w:semiHidden="0" w:uiPriority="65" w:unhideWhenUsed="0"/>
+    <w:lsdException w:name="Medium List 2 Accent 5" w:semiHidden="0" w:uiPriority="66" w:unhideWhenUsed="0"/>
+    <w:lsdException w:name="Medium Grid 1 Accent 5" w:semiHidden="0" w:uiPriority="67" w:unhideWhenUsed="0"/>
+    <w:lsdException w:name="Medium Grid 2 Accent 5" w:semiHidden="0" w:uiPriority="68" w:unhideWhenUsed="0"/>
+    <w:lsdException w:name="Medium Grid 3 Accent 5" w:semiHidden="0" w:uiPriority="69" w:unhideWhenUsed="0"/>
+    <w:lsdException w:name="Dark List Accent 5" w:semiHidden="0" w:uiPriority="70" w:unhideWhenUsed="0"/>
+    <w:lsdException w:name="Colorful Shading Accent 5" w:semiHidden="0" w:uiPriority="71" w:unhideWhenUsed="0"/>
+    <w:lsdException w:name="Colorful List Accent 5" w:semiHidden="0" w:uiPriority="72" w:unhideWhenUsed="0"/>
+    <w:lsdException w:name="Colorful Grid Accent 5" w:semiHidden="0" w:uiPriority="73" w:unhideWhenUsed="0"/>
+    <w:lsdException w:name="Light Shading Accent 6" w:semiHidden="0" w:uiPriority="60" w:unhideWhenUsed="0"/>
+    <w:lsdException w:name="Light List Accent 6" w:semiHidden="0" w:uiPriority="61" w:unhideWhenUsed="0"/>
+    <w:lsdException w:name="Light Grid Accent 6" w:semiHidden="0" w:uiPriority="62" w:unhideWhenUsed="0"/>
+    <w:lsdException w:name="Medium Shading 1 Accent 6" w:semiHidden="0" w:uiPriority="63" w:unhideWhenUsed="0"/>
+    <w:lsdException w:name="Medium Shading 2 Accent 6" w:semiHidden="0" w:uiPriority="64" w:unhideWhenUsed="0"/>
+    <w:lsdException w:name="Medium List 1 Accent 6" w:semiHidden="0" w:uiPriority="65" w:unhideWhenUsed="0"/>
+    <w:lsdException w:name="Medium List 2 Accent 6" w:semiHidden="0" w:uiPriority="66" w:unhideWhenUsed="0"/>
+    <w:lsdException w:name="Medium Grid 1 Accent 6" w:semiHidden="0" w:uiPriority="67" w:unhideWhenUsed="0"/>
+    <w:lsdException w:name="Medium Grid 2 Accent 6" w:semiHidden="0" w:uiPriority="68" w:unhideWhenUsed="0"/>
+    <w:lsdException w:name="Medium Grid 3 Accent 6" w:semiHidden="0" w:uiPriority="69" w:unhideWhenUsed="0"/>
+    <w:lsdException w:name="Dark List Accent 6" w:semiHidden="0" w:uiPriority="70" w:unhideWhenUsed="0"/>
+    <w:lsdException w:name="Colorful Shading Accent 6" w:semiHidden="0" w:uiPriority="71" w:unhideWhenUsed="0"/>
+    <w:lsdException w:name="Colorful List Accent 6" w:semiHidden="0" w:uiPriority="72" w:unhideWhenUsed="0"/>
+    <w:lsdException w:name="Colorful Grid Accent 6" w:semiHidden="0" w:uiPriority="73" w:unhideWhenUsed="0"/>
+    <w:lsdException w:name="Subtle Emphasis" w:semiHidden="0" w:uiPriority="19" w:unhideWhenUsed="0" w:qFormat="1"/>
+    <w:lsdException w:name="Intense Emphasis" w:semiHidden="0" w:uiPriority="21" w:unhideWhenUsed="0" w:qFormat="1"/>
+    <w:lsdException w:name="Subtle Reference" w:semiHidden="0" w:uiPriority="31" w:unhideWhenUsed="0" w:qFormat="1"/>
+    <w:lsdException w:name="Intense Reference" w:semiHidden="0" w:uiPriority="32" w:unhideWhenUsed="0" w:qFormat="1"/>
+    <w:lsdException w:name="Book Title" w:semiHidden="0" w:uiPriority="33" w:unhideWhenUsed="0" w:qFormat="1"/>
+    <w:lsdException w:name="Bibliography" w:uiPriority="37"/>
+    <w:lsdException w:name="TOC Heading" w:uiPriority="39" w:qFormat="1"/>
+  </w:latentStyles>
+  <w:style w:type="paragraph" w:default="1" w:styleId="Normal">
+    <w:name w:val="Normal"/>
+    <w:qFormat/>
+    <w:rsid w:val="008A47D0"/>
+    <w:rPr>
+      <w:rFonts w:cs="Times New Roman"/>
+      <w:sz w:val="3276"/>
+      <w:szCs w:val="3276"/>
+    </w:rPr>
+  </w:style>
+  <w:style w:type="character" w:default="1" w:styleId="DefaultParagraphFont">
+    <w:name w:val="Default Paragraph Font"/>
+    <w:uiPriority w:val="1"/>
+    <w:semiHidden/>
+    <w:unhideWhenUsed/>
+    <w:rsid w:val="008A47D0"/>
+  </w:style>
+  <w:style w:type="table" w:default="1" w:styleId="TableNormal">
+    <w:name w:val="Normal Table"/>
+    <w:uiPriority w:val="99"/>
+    <w:semiHidden/>
+    <w:unhideWhenUsed/>
+    <w:tblPr>
+      <w:tblInd w:w="0" w:type="dxa"/>
+      <w:tblCellMar>
+        <w:top w:w="0" w:type="dxa"/>
+        <w:left w:w="108" w:type="dxa"/>
+        <w:bottom w:w="0" w:type="dxa"/>
+        <w:right w:w="108" w:type="dxa"/>
+      </w:tblCellMar>
+    </w:tblPr>
+  </w:style>
+  <w:style w:type="numbering" w:default="1" w:styleId="NoList">
+    <w:name w:val="No List"/>
+    <w:uiPriority w:val="99"/>
+    <w:semiHidden/>
+    <w:unhideWhenUsed/>
+  </w:style>
+  <w:style w:type="character" w:styleId="PlaceholderText">
+    <w:name w:val="Placeholder Text"/>
+    <w:basedOn w:val="DefaultParagraphFont"/>
+    <w:uiPriority w:val="99"/>
+    <w:semiHidden/>
+    <w:rsid w:val="008A47D0"/>
+    <w:rPr>
+      <w:color w:val="808080"/>
+    </w:rPr>
+  </w:style>
+</w:styles>
+</file>
+
+<file path=word/glossary/webSettings.xml><?xml version="1.0" encoding="utf-8"?>
+<w:webSettings xmlns:mc="http://schemas.openxmlformats.org/markup-compatibility/2006" xmlns:r="http://schemas.openxmlformats.org/officeDocument/2006/relationships" xmlns:w="http://schemas.openxmlformats.org/wordprocessingml/2006/main" xmlns:w14="http://schemas.microsoft.com/office/word/2010/wordml" mc:Ignorable="w14">
+  <w:optimizeForBrowser/>
+  <w:allowPNG/>
+</w:webSettings>
 </file>
 
 <file path=word/theme/theme1.xml><?xml version="1.0" encoding="utf-8"?>
@@ -8103,7 +9205,7 @@
 </file>
 
 <file path=customXml/itemProps2.xml><?xml version="1.0" encoding="utf-8"?>
-<ds:datastoreItem xmlns:ds="http://schemas.openxmlformats.org/officeDocument/2006/customXml" ds:itemID="{2BBAD2DD-015D-459C-B0DA-B672EA877B2B}">
+<ds:datastoreItem xmlns:ds="http://schemas.openxmlformats.org/officeDocument/2006/customXml" ds:itemID="{F3C0011B-992B-4CDA-B4FD-020C6065ED94}">
   <ds:schemaRefs>
     <ds:schemaRef ds:uri="http://schemas.openxmlformats.org/officeDocument/2006/bibliography"/>
   </ds:schemaRefs>

</xml_diff>

<commit_message>
Approved Weekly Report - Week 1.docx
</commit_message>
<xml_diff>
--- a/Docs/Weekly Report/Weekly Report - Week 1.docx
+++ b/Docs/Weekly Report/Weekly Report - Week 1.docx
@@ -1,6 +1,6 @@
 
 <file path=word/document.xml><?xml version="1.0" encoding="utf-8"?>
-<w:document xmlns:wpc="http://schemas.microsoft.com/office/word/2010/wordprocessingCanvas" xmlns:mc="http://schemas.openxmlformats.org/markup-compatibility/2006" xmlns:o="urn:schemas-microsoft-com:office:office" xmlns:r="http://schemas.openxmlformats.org/officeDocument/2006/relationships" xmlns:m="http://schemas.openxmlformats.org/officeDocument/2006/math" xmlns:v="urn:schemas-microsoft-com:vml" xmlns:wp14="http://schemas.microsoft.com/office/word/2010/wordprocessingDrawing" xmlns:wp="http://schemas.openxmlformats.org/drawingml/2006/wordprocessingDrawing" xmlns:w10="urn:schemas-microsoft-com:office:word" xmlns:w="http://schemas.openxmlformats.org/wordprocessingml/2006/main" xmlns:w14="http://schemas.microsoft.com/office/word/2010/wordml" xmlns:w15="http://schemas.microsoft.com/office/word/2012/wordml" xmlns:wpg="http://schemas.microsoft.com/office/word/2010/wordprocessingGroup" xmlns:wpi="http://schemas.microsoft.com/office/word/2010/wordprocessingInk" xmlns:wne="http://schemas.microsoft.com/office/word/2006/wordml" xmlns:wps="http://schemas.microsoft.com/office/word/2010/wordprocessingShape" mc:Ignorable="w14 w15 wp14">
+<w:document xmlns:wpc="http://schemas.microsoft.com/office/word/2010/wordprocessingCanvas" xmlns:mc="http://schemas.openxmlformats.org/markup-compatibility/2006" xmlns:o="urn:schemas-microsoft-com:office:office" xmlns:r="http://schemas.openxmlformats.org/officeDocument/2006/relationships" xmlns:m="http://schemas.openxmlformats.org/officeDocument/2006/math" xmlns:v="urn:schemas-microsoft-com:vml" xmlns:wp14="http://schemas.microsoft.com/office/word/2010/wordprocessingDrawing" xmlns:wp="http://schemas.openxmlformats.org/drawingml/2006/wordprocessingDrawing" xmlns:w10="urn:schemas-microsoft-com:office:word" xmlns:w="http://schemas.openxmlformats.org/wordprocessingml/2006/main" xmlns:w14="http://schemas.microsoft.com/office/word/2010/wordml" xmlns:wpg="http://schemas.microsoft.com/office/word/2010/wordprocessingGroup" xmlns:wpi="http://schemas.microsoft.com/office/word/2010/wordprocessingInk" xmlns:wne="http://schemas.microsoft.com/office/word/2006/wordml" xmlns:wps="http://schemas.microsoft.com/office/word/2010/wordprocessingShape" mc:Ignorable="w14 wp14">
   <w:body>
     <w:sdt>
       <w:sdtPr>
@@ -57,7 +57,7 @@
                   </w:tcPr>
                   <w:p>
                     <w:pPr>
-                      <w:pStyle w:val="SemEspaamento"/>
+                      <w:pStyle w:val="NoSpacing"/>
                       <w:rPr>
                         <w:rFonts w:asciiTheme="majorHAnsi" w:eastAsiaTheme="majorEastAsia" w:hAnsiTheme="majorHAnsi" w:cstheme="majorBidi"/>
                       </w:rPr>
@@ -95,7 +95,7 @@
                 <w:sdtContent>
                   <w:p>
                     <w:pPr>
-                      <w:pStyle w:val="SemEspaamento"/>
+                      <w:pStyle w:val="NoSpacing"/>
                       <w:rPr>
                         <w:rFonts w:asciiTheme="majorHAnsi" w:eastAsiaTheme="majorEastAsia" w:hAnsiTheme="majorHAnsi" w:cstheme="majorBidi"/>
                         <w:color w:val="4F81BD" w:themeColor="accent1"/>
@@ -103,6 +103,7 @@
                         <w:szCs w:val="80"/>
                       </w:rPr>
                     </w:pPr>
+                    <w:proofErr w:type="spellStart"/>
                     <w:r>
                       <w:rPr>
                         <w:rFonts w:asciiTheme="majorHAnsi" w:eastAsiaTheme="majorEastAsia" w:hAnsiTheme="majorHAnsi" w:cstheme="majorBidi"/>
@@ -110,8 +111,29 @@
                         <w:sz w:val="80"/>
                         <w:szCs w:val="80"/>
                       </w:rPr>
-                      <w:t>Weekly Report</w:t>
+                      <w:t>Weekly</w:t>
                     </w:r>
+                    <w:proofErr w:type="spellEnd"/>
+                    <w:r>
+                      <w:rPr>
+                        <w:rFonts w:asciiTheme="majorHAnsi" w:eastAsiaTheme="majorEastAsia" w:hAnsiTheme="majorHAnsi" w:cstheme="majorBidi"/>
+                        <w:color w:val="4F81BD" w:themeColor="accent1"/>
+                        <w:sz w:val="80"/>
+                        <w:szCs w:val="80"/>
+                      </w:rPr>
+                      <w:t xml:space="preserve"> </w:t>
+                    </w:r>
+                    <w:proofErr w:type="spellStart"/>
+                    <w:r>
+                      <w:rPr>
+                        <w:rFonts w:asciiTheme="majorHAnsi" w:eastAsiaTheme="majorEastAsia" w:hAnsiTheme="majorHAnsi" w:cstheme="majorBidi"/>
+                        <w:color w:val="4F81BD" w:themeColor="accent1"/>
+                        <w:sz w:val="80"/>
+                        <w:szCs w:val="80"/>
+                      </w:rPr>
+                      <w:t>Report</w:t>
+                    </w:r>
+                    <w:proofErr w:type="spellEnd"/>
                   </w:p>
                 </w:sdtContent>
               </w:sdt>
@@ -143,17 +165,39 @@
                   </w:tcPr>
                   <w:p>
                     <w:pPr>
-                      <w:pStyle w:val="SemEspaamento"/>
+                      <w:pStyle w:val="NoSpacing"/>
                       <w:rPr>
                         <w:rFonts w:asciiTheme="majorHAnsi" w:eastAsiaTheme="majorEastAsia" w:hAnsiTheme="majorHAnsi" w:cstheme="majorBidi"/>
                         <w:lang w:val="en-US"/>
                       </w:rPr>
                     </w:pPr>
+                    <w:proofErr w:type="spellStart"/>
                     <w:r>
                       <w:rPr>
                         <w:rFonts w:asciiTheme="majorHAnsi" w:eastAsiaTheme="majorEastAsia" w:hAnsiTheme="majorHAnsi" w:cstheme="majorBidi"/>
                       </w:rPr>
-                      <w:t>Keep Your Time</w:t>
+                      <w:t>Keep</w:t>
+                    </w:r>
+                    <w:proofErr w:type="spellEnd"/>
+                    <w:r>
+                      <w:rPr>
+                        <w:rFonts w:asciiTheme="majorHAnsi" w:eastAsiaTheme="majorEastAsia" w:hAnsiTheme="majorHAnsi" w:cstheme="majorBidi"/>
+                      </w:rPr>
+                      <w:t xml:space="preserve"> </w:t>
+                    </w:r>
+                    <w:proofErr w:type="spellStart"/>
+                    <w:r>
+                      <w:rPr>
+                        <w:rFonts w:asciiTheme="majorHAnsi" w:eastAsiaTheme="majorEastAsia" w:hAnsiTheme="majorHAnsi" w:cstheme="majorBidi"/>
+                      </w:rPr>
+                      <w:t>Your</w:t>
+                    </w:r>
+                    <w:proofErr w:type="spellEnd"/>
+                    <w:r>
+                      <w:rPr>
+                        <w:rFonts w:asciiTheme="majorHAnsi" w:eastAsiaTheme="majorEastAsia" w:hAnsiTheme="majorHAnsi" w:cstheme="majorBidi"/>
+                      </w:rPr>
+                      <w:t xml:space="preserve"> Time</w:t>
                     </w:r>
                   </w:p>
                 </w:tc>
@@ -210,7 +254,7 @@
                 <w:sdtContent>
                   <w:p>
                     <w:pPr>
-                      <w:pStyle w:val="SemEspaamento"/>
+                      <w:pStyle w:val="NoSpacing"/>
                       <w:rPr>
                         <w:color w:val="4F81BD" w:themeColor="accent1"/>
                         <w:lang w:val="en-US"/>
@@ -246,7 +290,7 @@
                 <w:sdtContent>
                   <w:p>
                     <w:pPr>
-                      <w:pStyle w:val="SemEspaamento"/>
+                      <w:pStyle w:val="NoSpacing"/>
                       <w:rPr>
                         <w:color w:val="4F81BD" w:themeColor="accent1"/>
                         <w:lang w:val="en-US"/>
@@ -264,7 +308,7 @@
               </w:sdt>
               <w:p>
                 <w:pPr>
-                  <w:pStyle w:val="SemEspaamento"/>
+                  <w:pStyle w:val="NoSpacing"/>
                   <w:rPr>
                     <w:color w:val="4F81BD" w:themeColor="accent1"/>
                     <w:lang w:val="en-US"/>
@@ -420,8 +464,16 @@
             <w:rPr>
               <w:lang w:val="en-US"/>
             </w:rPr>
-            <w:t>David João</w:t>
+            <w:t xml:space="preserve">David </w:t>
           </w:r>
+          <w:proofErr w:type="spellStart"/>
+          <w:r>
+            <w:rPr>
+              <w:lang w:val="en-US"/>
+            </w:rPr>
+            <w:t>João</w:t>
+          </w:r>
+          <w:proofErr w:type="spellEnd"/>
         </w:p>
         <w:p>
           <w:pPr>
@@ -435,7 +487,69 @@
             <w:rPr>
               <w:lang w:val="en-US"/>
             </w:rPr>
-            <w:t>Filipe Brandão</w:t>
+            <w:t xml:space="preserve">Filipe </w:t>
+          </w:r>
+          <w:proofErr w:type="spellStart"/>
+          <w:r>
+            <w:rPr>
+              <w:lang w:val="en-US"/>
+            </w:rPr>
+            <w:t>Brandão</w:t>
+          </w:r>
+          <w:proofErr w:type="spellEnd"/>
+        </w:p>
+        <w:p>
+          <w:pPr>
+            <w:spacing w:after="0"/>
+            <w:jc w:val="right"/>
+            <w:rPr>
+              <w:lang w:val="en-US"/>
+            </w:rPr>
+          </w:pPr>
+          <w:proofErr w:type="spellStart"/>
+          <w:r>
+            <w:rPr>
+              <w:lang w:val="en-US"/>
+            </w:rPr>
+            <w:t>João</w:t>
+          </w:r>
+          <w:proofErr w:type="spellEnd"/>
+          <w:r>
+            <w:rPr>
+              <w:lang w:val="en-US"/>
+            </w:rPr>
+            <w:t xml:space="preserve"> </w:t>
+          </w:r>
+          <w:proofErr w:type="spellStart"/>
+          <w:r>
+            <w:rPr>
+              <w:lang w:val="en-US"/>
+            </w:rPr>
+            <w:t>Girão</w:t>
+          </w:r>
+          <w:proofErr w:type="spellEnd"/>
+        </w:p>
+        <w:p>
+          <w:pPr>
+            <w:spacing w:after="0"/>
+            <w:jc w:val="right"/>
+            <w:rPr>
+              <w:lang w:val="en-US"/>
+            </w:rPr>
+          </w:pPr>
+          <w:proofErr w:type="spellStart"/>
+          <w:r>
+            <w:rPr>
+              <w:lang w:val="en-US"/>
+            </w:rPr>
+            <w:t>João</w:t>
+          </w:r>
+          <w:proofErr w:type="spellEnd"/>
+          <w:r>
+            <w:rPr>
+              <w:lang w:val="en-US"/>
+            </w:rPr>
+            <w:t xml:space="preserve"> Martins</w:t>
           </w:r>
         </w:p>
         <w:p>
@@ -446,11 +560,19 @@
               <w:lang w:val="en-US"/>
             </w:rPr>
           </w:pPr>
+          <w:proofErr w:type="spellStart"/>
           <w:r>
             <w:rPr>
               <w:lang w:val="en-US"/>
             </w:rPr>
-            <w:t>João Girão</w:t>
+            <w:t>Mário</w:t>
+          </w:r>
+          <w:proofErr w:type="spellEnd"/>
+          <w:r>
+            <w:rPr>
+              <w:lang w:val="en-US"/>
+            </w:rPr>
+            <w:t xml:space="preserve"> Oliveira</w:t>
           </w:r>
         </w:p>
         <w:p>
@@ -461,42 +583,28 @@
               <w:lang w:val="en-US"/>
             </w:rPr>
           </w:pPr>
+          <w:proofErr w:type="spellStart"/>
           <w:r>
             <w:rPr>
               <w:lang w:val="en-US"/>
             </w:rPr>
-            <w:t>João Martins</w:t>
+            <w:t>Rui</w:t>
           </w:r>
-        </w:p>
-        <w:p>
-          <w:pPr>
-            <w:spacing w:after="0"/>
-            <w:jc w:val="right"/>
-            <w:rPr>
-              <w:lang w:val="en-US"/>
-            </w:rPr>
-          </w:pPr>
+          <w:proofErr w:type="spellEnd"/>
           <w:r>
             <w:rPr>
               <w:lang w:val="en-US"/>
             </w:rPr>
-            <w:t>Mário Oliveira</w:t>
+            <w:t xml:space="preserve"> </w:t>
           </w:r>
-        </w:p>
-        <w:p>
-          <w:pPr>
-            <w:spacing w:after="0"/>
-            <w:jc w:val="right"/>
-            <w:rPr>
-              <w:lang w:val="en-US"/>
-            </w:rPr>
-          </w:pPr>
+          <w:proofErr w:type="spellStart"/>
           <w:r>
             <w:rPr>
               <w:lang w:val="en-US"/>
             </w:rPr>
-            <w:t>Rui Ganhoto</w:t>
+            <w:t>Ganhoto</w:t>
           </w:r>
+          <w:proofErr w:type="spellEnd"/>
         </w:p>
         <w:p>
           <w:pPr>
@@ -639,10 +747,10 @@
               <w:lang w:val="en-US"/>
             </w:rPr>
             <w:sectPr>
-              <w:headerReference w:type="default" r:id="rId9"/>
-              <w:footerReference w:type="default" r:id="rId10"/>
-              <w:headerReference w:type="first" r:id="rId11"/>
-              <w:footerReference w:type="first" r:id="rId12"/>
+              <w:headerReference w:type="default" r:id="rId10"/>
+              <w:footerReference w:type="default" r:id="rId11"/>
+              <w:headerReference w:type="first" r:id="rId12"/>
+              <w:footerReference w:type="first" r:id="rId13"/>
               <w:pgSz w:w="11906" w:h="16838"/>
               <w:pgMar w:top="1417" w:right="1701" w:bottom="1417" w:left="1701" w:header="708" w:footer="708" w:gutter="0"/>
               <w:pgNumType w:fmt="lowerRoman" w:start="1"/>
@@ -689,7 +797,7 @@
       <w:sdtContent>
         <w:p>
           <w:pPr>
-            <w:pStyle w:val="Cabealhodondice"/>
+            <w:pStyle w:val="TOCHeading"/>
             <w:rPr>
               <w:lang w:val="en-US"/>
             </w:rPr>
@@ -703,7 +811,7 @@
         </w:p>
         <w:p>
           <w:pPr>
-            <w:pStyle w:val="ndice1"/>
+            <w:pStyle w:val="TOC1"/>
             <w:tabs>
               <w:tab w:val="left" w:pos="440"/>
               <w:tab w:val="right" w:leader="dot" w:pos="8494"/>
@@ -735,7 +843,7 @@
           <w:hyperlink w:anchor="_Toc350540323" w:history="1">
             <w:r>
               <w:rPr>
-                <w:rStyle w:val="Hiperligao"/>
+                <w:rStyle w:val="Hyperlink"/>
                 <w:noProof/>
                 <w:lang w:val="en-US"/>
               </w:rPr>
@@ -751,7 +859,7 @@
             </w:r>
             <w:r>
               <w:rPr>
-                <w:rStyle w:val="Hiperligao"/>
+                <w:rStyle w:val="Hyperlink"/>
                 <w:noProof/>
                 <w:lang w:val="en-US"/>
               </w:rPr>
@@ -809,7 +917,7 @@
         </w:p>
         <w:p>
           <w:pPr>
-            <w:pStyle w:val="ndice1"/>
+            <w:pStyle w:val="TOC1"/>
             <w:tabs>
               <w:tab w:val="left" w:pos="660"/>
               <w:tab w:val="right" w:leader="dot" w:pos="8494"/>
@@ -823,7 +931,7 @@
           <w:hyperlink w:anchor="_Toc350540324" w:history="1">
             <w:r>
               <w:rPr>
-                <w:rStyle w:val="Hiperligao"/>
+                <w:rStyle w:val="Hyperlink"/>
                 <w:noProof/>
                 <w:lang w:val="en-US"/>
               </w:rPr>
@@ -839,7 +947,7 @@
             </w:r>
             <w:r>
               <w:rPr>
-                <w:rStyle w:val="Hiperligao"/>
+                <w:rStyle w:val="Hyperlink"/>
                 <w:noProof/>
                 <w:lang w:val="en-US"/>
               </w:rPr>
@@ -897,7 +1005,7 @@
         </w:p>
         <w:p>
           <w:pPr>
-            <w:pStyle w:val="ndice1"/>
+            <w:pStyle w:val="TOC1"/>
             <w:tabs>
               <w:tab w:val="left" w:pos="660"/>
               <w:tab w:val="right" w:leader="dot" w:pos="8494"/>
@@ -911,7 +1019,7 @@
           <w:hyperlink w:anchor="_Toc350540325" w:history="1">
             <w:r>
               <w:rPr>
-                <w:rStyle w:val="Hiperligao"/>
+                <w:rStyle w:val="Hyperlink"/>
                 <w:noProof/>
                 <w:lang w:val="en-US"/>
               </w:rPr>
@@ -927,7 +1035,7 @@
             </w:r>
             <w:r>
               <w:rPr>
-                <w:rStyle w:val="Hiperligao"/>
+                <w:rStyle w:val="Hyperlink"/>
                 <w:noProof/>
                 <w:lang w:val="en-US"/>
               </w:rPr>
@@ -985,7 +1093,7 @@
         </w:p>
         <w:p>
           <w:pPr>
-            <w:pStyle w:val="ndice1"/>
+            <w:pStyle w:val="TOC1"/>
             <w:tabs>
               <w:tab w:val="left" w:pos="440"/>
               <w:tab w:val="right" w:leader="dot" w:pos="8494"/>
@@ -999,7 +1107,7 @@
           <w:hyperlink w:anchor="_Toc350540326" w:history="1">
             <w:r>
               <w:rPr>
-                <w:rStyle w:val="Hiperligao"/>
+                <w:rStyle w:val="Hyperlink"/>
                 <w:noProof/>
                 <w:lang w:val="en-US"/>
               </w:rPr>
@@ -1015,7 +1123,7 @@
             </w:r>
             <w:r>
               <w:rPr>
-                <w:rStyle w:val="Hiperligao"/>
+                <w:rStyle w:val="Hyperlink"/>
                 <w:noProof/>
                 <w:lang w:val="en-US"/>
               </w:rPr>
@@ -1073,7 +1181,7 @@
         </w:p>
         <w:p>
           <w:pPr>
-            <w:pStyle w:val="ndice1"/>
+            <w:pStyle w:val="TOC1"/>
             <w:tabs>
               <w:tab w:val="left" w:pos="440"/>
               <w:tab w:val="right" w:leader="dot" w:pos="8494"/>
@@ -1087,7 +1195,7 @@
           <w:hyperlink w:anchor="_Toc350540327" w:history="1">
             <w:r>
               <w:rPr>
-                <w:rStyle w:val="Hiperligao"/>
+                <w:rStyle w:val="Hyperlink"/>
                 <w:noProof/>
                 <w:lang w:val="en-US"/>
               </w:rPr>
@@ -1103,7 +1211,7 @@
             </w:r>
             <w:r>
               <w:rPr>
-                <w:rStyle w:val="Hiperligao"/>
+                <w:rStyle w:val="Hyperlink"/>
                 <w:noProof/>
                 <w:lang w:val="en-US"/>
               </w:rPr>
@@ -1161,7 +1269,7 @@
         </w:p>
         <w:p>
           <w:pPr>
-            <w:pStyle w:val="ndice1"/>
+            <w:pStyle w:val="TOC1"/>
             <w:tabs>
               <w:tab w:val="left" w:pos="440"/>
               <w:tab w:val="right" w:leader="dot" w:pos="8494"/>
@@ -1175,7 +1283,7 @@
           <w:hyperlink w:anchor="_Toc350540328" w:history="1">
             <w:r>
               <w:rPr>
-                <w:rStyle w:val="Hiperligao"/>
+                <w:rStyle w:val="Hyperlink"/>
                 <w:noProof/>
                 <w:lang w:val="en-US"/>
               </w:rPr>
@@ -1191,7 +1299,7 @@
             </w:r>
             <w:r>
               <w:rPr>
-                <w:rStyle w:val="Hiperligao"/>
+                <w:rStyle w:val="Hyperlink"/>
                 <w:noProof/>
                 <w:lang w:val="en-US"/>
               </w:rPr>
@@ -1249,7 +1357,7 @@
         </w:p>
         <w:p>
           <w:pPr>
-            <w:pStyle w:val="ndice1"/>
+            <w:pStyle w:val="TOC1"/>
             <w:tabs>
               <w:tab w:val="left" w:pos="660"/>
               <w:tab w:val="right" w:leader="dot" w:pos="8494"/>
@@ -1263,7 +1371,7 @@
           <w:hyperlink w:anchor="_Toc350540329" w:history="1">
             <w:r>
               <w:rPr>
-                <w:rStyle w:val="Hiperligao"/>
+                <w:rStyle w:val="Hyperlink"/>
                 <w:noProof/>
                 <w:lang w:val="en-US"/>
               </w:rPr>
@@ -1279,7 +1387,7 @@
             </w:r>
             <w:r>
               <w:rPr>
-                <w:rStyle w:val="Hiperligao"/>
+                <w:rStyle w:val="Hyperlink"/>
                 <w:noProof/>
                 <w:lang w:val="en-US"/>
               </w:rPr>
@@ -1337,7 +1445,7 @@
         </w:p>
         <w:p>
           <w:pPr>
-            <w:pStyle w:val="ndice1"/>
+            <w:pStyle w:val="TOC1"/>
             <w:tabs>
               <w:tab w:val="left" w:pos="660"/>
               <w:tab w:val="right" w:leader="dot" w:pos="8494"/>
@@ -1351,7 +1459,7 @@
           <w:hyperlink w:anchor="_Toc350540330" w:history="1">
             <w:r>
               <w:rPr>
-                <w:rStyle w:val="Hiperligao"/>
+                <w:rStyle w:val="Hyperlink"/>
                 <w:noProof/>
                 <w:lang w:val="en-US"/>
               </w:rPr>
@@ -1367,7 +1475,7 @@
             </w:r>
             <w:r>
               <w:rPr>
-                <w:rStyle w:val="Hiperligao"/>
+                <w:rStyle w:val="Hyperlink"/>
                 <w:noProof/>
                 <w:lang w:val="en-US"/>
               </w:rPr>
@@ -1425,7 +1533,7 @@
         </w:p>
         <w:p>
           <w:pPr>
-            <w:pStyle w:val="ndice1"/>
+            <w:pStyle w:val="TOC1"/>
             <w:tabs>
               <w:tab w:val="left" w:pos="660"/>
               <w:tab w:val="right" w:leader="dot" w:pos="8494"/>
@@ -1439,7 +1547,7 @@
           <w:hyperlink w:anchor="_Toc350540331" w:history="1">
             <w:r>
               <w:rPr>
-                <w:rStyle w:val="Hiperligao"/>
+                <w:rStyle w:val="Hyperlink"/>
                 <w:noProof/>
                 <w:lang w:val="en-US"/>
               </w:rPr>
@@ -1455,7 +1563,7 @@
             </w:r>
             <w:r>
               <w:rPr>
-                <w:rStyle w:val="Hiperligao"/>
+                <w:rStyle w:val="Hyperlink"/>
                 <w:noProof/>
                 <w:lang w:val="en-US"/>
               </w:rPr>
@@ -1513,7 +1621,7 @@
         </w:p>
         <w:p>
           <w:pPr>
-            <w:pStyle w:val="ndice1"/>
+            <w:pStyle w:val="TOC1"/>
             <w:tabs>
               <w:tab w:val="left" w:pos="440"/>
               <w:tab w:val="right" w:leader="dot" w:pos="8494"/>
@@ -1527,7 +1635,7 @@
           <w:hyperlink w:anchor="_Toc350540332" w:history="1">
             <w:r>
               <w:rPr>
-                <w:rStyle w:val="Hiperligao"/>
+                <w:rStyle w:val="Hyperlink"/>
                 <w:noProof/>
                 <w:lang w:val="en-US"/>
               </w:rPr>
@@ -1543,7 +1651,7 @@
             </w:r>
             <w:r>
               <w:rPr>
-                <w:rStyle w:val="Hiperligao"/>
+                <w:rStyle w:val="Hyperlink"/>
                 <w:noProof/>
                 <w:lang w:val="en-US"/>
               </w:rPr>
@@ -1635,7 +1743,7 @@
     </w:p>
     <w:p>
       <w:pPr>
-        <w:pStyle w:val="ndicedeilustraes"/>
+        <w:pStyle w:val="TableofFigures"/>
         <w:tabs>
           <w:tab w:val="right" w:leader="dot" w:pos="8494"/>
         </w:tabs>
@@ -1663,14 +1771,14 @@
       <w:hyperlink w:anchor="_Toc349583342" w:history="1">
         <w:r>
           <w:rPr>
-            <w:rStyle w:val="Hiperligao"/>
+            <w:rStyle w:val="Hyperlink"/>
             <w:noProof/>
           </w:rPr>
           <w:t xml:space="preserve">Figure 1: </w:t>
         </w:r>
         <w:r>
           <w:rPr>
-            <w:rStyle w:val="Hiperligao"/>
+            <w:rStyle w:val="Hyperlink"/>
             <w:noProof/>
             <w:lang w:val="en-US"/>
           </w:rPr>
@@ -1728,7 +1836,7 @@
     </w:p>
     <w:p>
       <w:pPr>
-        <w:pStyle w:val="ndicedeilustraes"/>
+        <w:pStyle w:val="TableofFigures"/>
         <w:tabs>
           <w:tab w:val="right" w:leader="dot" w:pos="8494"/>
         </w:tabs>
@@ -1741,7 +1849,7 @@
       <w:hyperlink w:anchor="_Toc349583343" w:history="1">
         <w:r>
           <w:rPr>
-            <w:rStyle w:val="Hiperligao"/>
+            <w:rStyle w:val="Hyperlink"/>
             <w:noProof/>
             <w:lang w:val="en-US"/>
           </w:rPr>
@@ -1799,7 +1907,7 @@
     </w:p>
     <w:p>
       <w:pPr>
-        <w:pStyle w:val="ndicedeilustraes"/>
+        <w:pStyle w:val="TableofFigures"/>
         <w:tabs>
           <w:tab w:val="right" w:leader="dot" w:pos="8494"/>
         </w:tabs>
@@ -1812,7 +1920,7 @@
       <w:hyperlink w:anchor="_Toc349583344" w:history="1">
         <w:r>
           <w:rPr>
-            <w:rStyle w:val="Hiperligao"/>
+            <w:rStyle w:val="Hyperlink"/>
             <w:noProof/>
             <w:lang w:val="en-US"/>
           </w:rPr>
@@ -1897,7 +2005,7 @@
     </w:p>
     <w:p>
       <w:pPr>
-        <w:pStyle w:val="ndicedeilustraes"/>
+        <w:pStyle w:val="TableofFigures"/>
         <w:tabs>
           <w:tab w:val="right" w:leader="dot" w:pos="8494"/>
         </w:tabs>
@@ -1928,7 +2036,7 @@
       <w:hyperlink w:anchor="_Toc349583034" w:history="1">
         <w:r>
           <w:rPr>
-            <w:rStyle w:val="Hiperligao"/>
+            <w:rStyle w:val="Hyperlink"/>
             <w:noProof/>
           </w:rPr>
           <w:t>Table 1: List of Contribuitors</w:t>
@@ -1985,7 +2093,7 @@
     </w:p>
     <w:p>
       <w:pPr>
-        <w:pStyle w:val="ndicedeilustraes"/>
+        <w:pStyle w:val="TableofFigures"/>
         <w:tabs>
           <w:tab w:val="right" w:leader="dot" w:pos="8494"/>
         </w:tabs>
@@ -1998,7 +2106,7 @@
       <w:hyperlink w:anchor="_Toc349583035" w:history="1">
         <w:r>
           <w:rPr>
-            <w:rStyle w:val="Hiperligao"/>
+            <w:rStyle w:val="Hyperlink"/>
             <w:noProof/>
             <w:lang w:val="en-US"/>
           </w:rPr>
@@ -2056,7 +2164,7 @@
     </w:p>
     <w:p>
       <w:pPr>
-        <w:pStyle w:val="ndicedeilustraes"/>
+        <w:pStyle w:val="TableofFigures"/>
         <w:tabs>
           <w:tab w:val="right" w:leader="dot" w:pos="8494"/>
         </w:tabs>
@@ -2069,7 +2177,7 @@
       <w:hyperlink w:anchor="_Toc349583036" w:history="1">
         <w:r>
           <w:rPr>
-            <w:rStyle w:val="Hiperligao"/>
+            <w:rStyle w:val="Hyperlink"/>
             <w:noProof/>
             <w:lang w:val="en-US"/>
           </w:rPr>
@@ -2154,7 +2262,7 @@
     <w:p/>
     <w:tbl>
       <w:tblPr>
-        <w:tblStyle w:val="Tabelacomgrelha"/>
+        <w:tblStyle w:val="TableGrid"/>
         <w:tblW w:w="9606" w:type="dxa"/>
         <w:tblLook w:val="04A0" w:firstRow="1" w:lastRow="0" w:firstColumn="1" w:lastColumn="0" w:noHBand="0" w:noVBand="1"/>
       </w:tblPr>
@@ -2322,7 +2430,7 @@
             <w:sdtContent>
               <w:p>
                 <w:pPr>
-                  <w:pStyle w:val="SemEspaamento"/>
+                  <w:pStyle w:val="NoSpacing"/>
                   <w:jc w:val="center"/>
                   <w:rPr>
                     <w:rFonts w:eastAsiaTheme="minorHAnsi"/>
@@ -2406,7 +2514,7 @@
           </w:tcPr>
           <w:p>
             <w:pPr>
-              <w:pStyle w:val="SemEspaamento"/>
+              <w:pStyle w:val="NoSpacing"/>
               <w:jc w:val="center"/>
               <w:rPr>
                 <w:rFonts w:eastAsiaTheme="minorHAnsi"/>
@@ -2438,8 +2546,16 @@
               <w:rPr>
                 <w:lang w:val="en-US"/>
               </w:rPr>
-              <w:t>Filipe Brandão</w:t>
-            </w:r>
+              <w:t xml:space="preserve">Filipe </w:t>
+            </w:r>
+            <w:proofErr w:type="spellStart"/>
+            <w:r>
+              <w:rPr>
+                <w:lang w:val="en-US"/>
+              </w:rPr>
+              <w:t>Brandão</w:t>
+            </w:r>
+            <w:proofErr w:type="spellEnd"/>
           </w:p>
         </w:tc>
         <w:tc>
@@ -2491,7 +2607,7 @@
           </w:tcPr>
           <w:p>
             <w:pPr>
-              <w:pStyle w:val="SemEspaamento"/>
+              <w:pStyle w:val="NoSpacing"/>
               <w:jc w:val="center"/>
               <w:rPr>
                 <w:rFonts w:eastAsiaTheme="minorHAnsi"/>
@@ -2551,7 +2667,7 @@
           </w:tcPr>
           <w:p>
             <w:pPr>
-              <w:pStyle w:val="SemEspaamento"/>
+              <w:pStyle w:val="NoSpacing"/>
               <w:jc w:val="center"/>
               <w:rPr>
                 <w:rFonts w:eastAsiaTheme="minorHAnsi"/>
@@ -2608,30 +2724,66 @@
     </w:tbl>
     <w:p>
       <w:pPr>
-        <w:pStyle w:val="Legenda"/>
+        <w:pStyle w:val="Caption"/>
         <w:rPr>
           <w:lang w:val="en-US"/>
         </w:rPr>
       </w:pPr>
       <w:bookmarkStart w:id="0" w:name="_Toc349583034"/>
-      <w:r>
-        <w:t xml:space="preserve">Table </w:t>
-      </w:r>
-      <w:fldSimple w:instr=" SEQ Table \* ARABIC ">
-        <w:r>
-          <w:rPr>
-            <w:noProof/>
-          </w:rPr>
-          <w:t>1</w:t>
-        </w:r>
-      </w:fldSimple>
+      <w:proofErr w:type="spellStart"/>
+      <w:r>
+        <w:t>Table</w:t>
+      </w:r>
+      <w:proofErr w:type="spellEnd"/>
+      <w:r>
+        <w:t xml:space="preserve"> </w:t>
+      </w:r>
+      <w:r>
+        <w:fldChar w:fldCharType="begin"/>
+      </w:r>
+      <w:r>
+        <w:instrText xml:space="preserve"> SEQ Table \* ARABIC </w:instrText>
+      </w:r>
+      <w:r>
+        <w:fldChar w:fldCharType="separate"/>
+      </w:r>
+      <w:r>
+        <w:rPr>
+          <w:noProof/>
+        </w:rPr>
+        <w:t>1</w:t>
+      </w:r>
+      <w:r>
+        <w:rPr>
+          <w:noProof/>
+        </w:rPr>
+        <w:fldChar w:fldCharType="end"/>
+      </w:r>
       <w:r>
         <w:t xml:space="preserve">: </w:t>
       </w:r>
-      <w:r>
-        <w:t>List of Contribuitors</w:t>
+      <w:proofErr w:type="spellStart"/>
+      <w:r>
+        <w:t>List</w:t>
+      </w:r>
+      <w:proofErr w:type="spellEnd"/>
+      <w:r>
+        <w:t xml:space="preserve"> </w:t>
+      </w:r>
+      <w:proofErr w:type="spellStart"/>
+      <w:r>
+        <w:t>of</w:t>
+      </w:r>
+      <w:proofErr w:type="spellEnd"/>
+      <w:r>
+        <w:t xml:space="preserve"> </w:t>
+      </w:r>
+      <w:proofErr w:type="spellStart"/>
+      <w:r>
+        <w:t>Contribuitors</w:t>
       </w:r>
       <w:bookmarkEnd w:id="0"/>
+      <w:proofErr w:type="spellEnd"/>
     </w:p>
     <w:p>
       <w:pPr>
@@ -2642,7 +2794,7 @@
     </w:p>
     <w:tbl>
       <w:tblPr>
-        <w:tblStyle w:val="Tabelacomgrelha"/>
+        <w:tblStyle w:val="TableGrid"/>
         <w:tblW w:w="9607" w:type="dxa"/>
         <w:tblLook w:val="04A0" w:firstRow="1" w:lastRow="0" w:firstColumn="1" w:lastColumn="0" w:noHBand="0" w:noVBand="1"/>
       </w:tblPr>
@@ -2864,7 +3016,7 @@
             <w:sdtContent>
               <w:p>
                 <w:pPr>
-                  <w:pStyle w:val="SemEspaamento"/>
+                  <w:pStyle w:val="NoSpacing"/>
                   <w:jc w:val="center"/>
                   <w:rPr>
                     <w:rFonts w:eastAsiaTheme="minorHAnsi"/>
@@ -2982,7 +3134,7 @@
           </w:tcPr>
           <w:p>
             <w:pPr>
-              <w:pStyle w:val="SemEspaamento"/>
+              <w:pStyle w:val="NoSpacing"/>
               <w:jc w:val="center"/>
               <w:rPr>
                 <w:rFonts w:eastAsiaTheme="minorHAnsi"/>
@@ -3014,7 +3166,21 @@
               <w:rPr>
                 <w:lang w:val="en-US"/>
               </w:rPr>
-              <w:t xml:space="preserve">Filled work executed, achievements ,impediments and plans for next week. </w:t>
+              <w:t xml:space="preserve">Filled work executed, </w:t>
+            </w:r>
+            <w:proofErr w:type="gramStart"/>
+            <w:r>
+              <w:rPr>
+                <w:lang w:val="en-US"/>
+              </w:rPr>
+              <w:t>achievements ,impediments</w:t>
+            </w:r>
+            <w:proofErr w:type="gramEnd"/>
+            <w:r>
+              <w:rPr>
+                <w:lang w:val="en-US"/>
+              </w:rPr>
+              <w:t xml:space="preserve"> and plans for next week. </w:t>
             </w:r>
           </w:p>
         </w:tc>
@@ -3034,8 +3200,16 @@
               <w:rPr>
                 <w:lang w:val="en-US"/>
               </w:rPr>
-              <w:t>Filipe Brandão</w:t>
-            </w:r>
+              <w:t xml:space="preserve">Filipe </w:t>
+            </w:r>
+            <w:proofErr w:type="spellStart"/>
+            <w:r>
+              <w:rPr>
+                <w:lang w:val="en-US"/>
+              </w:rPr>
+              <w:t>Brandão</w:t>
+            </w:r>
+            <w:proofErr w:type="spellEnd"/>
           </w:p>
         </w:tc>
         <w:tc>
@@ -3101,7 +3275,7 @@
           </w:tcPr>
           <w:p>
             <w:pPr>
-              <w:pStyle w:val="SemEspaamento"/>
+              <w:pStyle w:val="NoSpacing"/>
               <w:jc w:val="center"/>
               <w:rPr>
                 <w:rFonts w:eastAsiaTheme="minorHAnsi"/>
@@ -3153,8 +3327,16 @@
               <w:rPr>
                 <w:lang w:val="en-US"/>
               </w:rPr>
-              <w:t>Filipe Brandão</w:t>
-            </w:r>
+              <w:t xml:space="preserve">Filipe </w:t>
+            </w:r>
+            <w:proofErr w:type="spellStart"/>
+            <w:r>
+              <w:rPr>
+                <w:lang w:val="en-US"/>
+              </w:rPr>
+              <w:t>Brandão</w:t>
+            </w:r>
+            <w:proofErr w:type="spellEnd"/>
           </w:p>
         </w:tc>
         <w:tc>
@@ -3226,7 +3408,7 @@
           </w:tcPr>
           <w:p>
             <w:pPr>
-              <w:pStyle w:val="SemEspaamento"/>
+              <w:pStyle w:val="NoSpacing"/>
               <w:jc w:val="center"/>
               <w:rPr>
                 <w:rFonts w:eastAsiaTheme="minorHAnsi"/>
@@ -3345,7 +3527,7 @@
           </w:tcPr>
           <w:p>
             <w:pPr>
-              <w:pStyle w:val="SemEspaamento"/>
+              <w:pStyle w:val="NoSpacing"/>
               <w:jc w:val="center"/>
               <w:rPr>
                 <w:rFonts w:eastAsiaTheme="minorHAnsi"/>
@@ -3472,7 +3654,7 @@
           </w:tcPr>
           <w:p>
             <w:pPr>
-              <w:pStyle w:val="SemEspaamento"/>
+              <w:pStyle w:val="NoSpacing"/>
               <w:jc w:val="center"/>
               <w:rPr>
                 <w:rFonts w:eastAsiaTheme="minorHAnsi"/>
@@ -3506,8 +3688,6 @@
               </w:rPr>
               <w:t>Document reviewed</w:t>
             </w:r>
-            <w:bookmarkStart w:id="1" w:name="_GoBack"/>
-            <w:bookmarkEnd w:id="1"/>
           </w:p>
         </w:tc>
         <w:tc>
@@ -3522,11 +3702,19 @@
                 <w:lang w:val="en-US"/>
               </w:rPr>
             </w:pPr>
-            <w:r>
-              <w:rPr>
-                <w:lang w:val="en-US"/>
-              </w:rPr>
-              <w:t>Mário Oliveira</w:t>
+            <w:proofErr w:type="spellStart"/>
+            <w:r>
+              <w:rPr>
+                <w:lang w:val="en-US"/>
+              </w:rPr>
+              <w:t>Mário</w:t>
+            </w:r>
+            <w:proofErr w:type="spellEnd"/>
+            <w:r>
+              <w:rPr>
+                <w:lang w:val="en-US"/>
+              </w:rPr>
+              <w:t xml:space="preserve"> Oliveira</w:t>
             </w:r>
           </w:p>
         </w:tc>
@@ -3594,13 +3782,22 @@
           </w:tcPr>
           <w:p>
             <w:pPr>
-              <w:pStyle w:val="SemEspaamento"/>
+              <w:pStyle w:val="NoSpacing"/>
               <w:jc w:val="center"/>
               <w:rPr>
                 <w:rFonts w:eastAsiaTheme="minorHAnsi"/>
                 <w:lang w:val="en-US"/>
               </w:rPr>
             </w:pPr>
+            <w:ins w:id="1" w:author="Filipe" w:date="2013-03-09T20:49:00Z">
+              <w:r>
+                <w:rPr>
+                  <w:rFonts w:eastAsiaTheme="minorHAnsi"/>
+                  <w:lang w:val="en-US"/>
+                </w:rPr>
+                <w:t>09-03-2013</w:t>
+              </w:r>
+            </w:ins>
           </w:p>
         </w:tc>
         <w:tc>
@@ -3615,6 +3812,14 @@
                 <w:lang w:val="en-US"/>
               </w:rPr>
             </w:pPr>
+            <w:ins w:id="2" w:author="Filipe" w:date="2013-03-09T20:49:00Z">
+              <w:r>
+                <w:rPr>
+                  <w:lang w:val="en-US"/>
+                </w:rPr>
+                <w:t>Changing state for approval</w:t>
+              </w:r>
+            </w:ins>
           </w:p>
         </w:tc>
         <w:tc>
@@ -3629,6 +3834,14 @@
                 <w:lang w:val="en-US"/>
               </w:rPr>
             </w:pPr>
+            <w:ins w:id="3" w:author="Filipe" w:date="2013-03-09T20:50:00Z">
+              <w:r>
+                <w:rPr>
+                  <w:lang w:val="en-US"/>
+                </w:rPr>
+                <w:t>Carla Machado</w:t>
+              </w:r>
+            </w:ins>
           </w:p>
         </w:tc>
         <w:tc>
@@ -3643,6 +3856,14 @@
                 <w:lang w:val="en-US"/>
               </w:rPr>
             </w:pPr>
+            <w:ins w:id="4" w:author="Filipe" w:date="2013-03-09T20:50:00Z">
+              <w:r>
+                <w:rPr>
+                  <w:lang w:val="en-US"/>
+                </w:rPr>
+                <w:t>0.5</w:t>
+              </w:r>
+            </w:ins>
           </w:p>
         </w:tc>
         <w:tc>
@@ -3672,6 +3893,14 @@
                 <w:lang w:val="en-US"/>
               </w:rPr>
             </w:pPr>
+            <w:ins w:id="5" w:author="Filipe" w:date="2013-03-09T20:50:00Z">
+              <w:r>
+                <w:rPr>
+                  <w:lang w:val="en-US"/>
+                </w:rPr>
+                <w:t>Ready for approval</w:t>
+              </w:r>
+            </w:ins>
           </w:p>
         </w:tc>
       </w:tr>
@@ -3683,13 +3912,22 @@
           </w:tcPr>
           <w:p>
             <w:pPr>
-              <w:pStyle w:val="SemEspaamento"/>
+              <w:pStyle w:val="NoSpacing"/>
               <w:jc w:val="center"/>
               <w:rPr>
                 <w:rFonts w:eastAsiaTheme="minorHAnsi"/>
                 <w:lang w:val="en-US"/>
               </w:rPr>
             </w:pPr>
+            <w:ins w:id="6" w:author="Filipe" w:date="2013-03-09T20:50:00Z">
+              <w:r>
+                <w:rPr>
+                  <w:rFonts w:eastAsiaTheme="minorHAnsi"/>
+                  <w:lang w:val="en-US"/>
+                </w:rPr>
+                <w:t>09-03-2013</w:t>
+              </w:r>
+            </w:ins>
           </w:p>
         </w:tc>
         <w:tc>
@@ -3704,6 +3942,14 @@
                 <w:lang w:val="en-US"/>
               </w:rPr>
             </w:pPr>
+            <w:ins w:id="7" w:author="Filipe" w:date="2013-03-09T20:50:00Z">
+              <w:r>
+                <w:rPr>
+                  <w:lang w:val="en-US"/>
+                </w:rPr>
+                <w:t>Approval</w:t>
+              </w:r>
+            </w:ins>
           </w:p>
         </w:tc>
         <w:tc>
@@ -3732,6 +3978,16 @@
                 <w:lang w:val="en-US"/>
               </w:rPr>
             </w:pPr>
+            <w:ins w:id="8" w:author="Filipe" w:date="2013-03-09T20:50:00Z">
+              <w:r>
+                <w:rPr>
+                  <w:lang w:val="en-US"/>
+                </w:rPr>
+                <w:t>0.5</w:t>
+              </w:r>
+            </w:ins>
+            <w:bookmarkStart w:id="9" w:name="_GoBack"/>
+            <w:bookmarkEnd w:id="9"/>
           </w:p>
         </w:tc>
         <w:tc>
@@ -3746,6 +4002,22 @@
                 <w:lang w:val="en-US"/>
               </w:rPr>
             </w:pPr>
+            <w:ins w:id="10" w:author="Filipe" w:date="2013-03-09T20:50:00Z">
+              <w:r>
+                <w:rPr>
+                  <w:lang w:val="en-US"/>
+                </w:rPr>
+                <w:t xml:space="preserve">Filipe </w:t>
+              </w:r>
+              <w:proofErr w:type="spellStart"/>
+              <w:r>
+                <w:rPr>
+                  <w:lang w:val="en-US"/>
+                </w:rPr>
+                <w:t>Brandão</w:t>
+              </w:r>
+            </w:ins>
+            <w:proofErr w:type="spellEnd"/>
           </w:p>
         </w:tc>
         <w:tc>
@@ -3772,7 +4044,7 @@
           </w:tcPr>
           <w:p>
             <w:pPr>
-              <w:pStyle w:val="SemEspaamento"/>
+              <w:pStyle w:val="NoSpacing"/>
               <w:jc w:val="center"/>
               <w:rPr>
                 <w:rFonts w:eastAsiaTheme="minorHAnsi"/>
@@ -3861,7 +4133,7 @@
           </w:tcPr>
           <w:p>
             <w:pPr>
-              <w:pStyle w:val="SemEspaamento"/>
+              <w:pStyle w:val="NoSpacing"/>
               <w:jc w:val="center"/>
               <w:rPr>
                 <w:rFonts w:eastAsiaTheme="minorHAnsi"/>
@@ -3950,7 +4222,7 @@
           </w:tcPr>
           <w:p>
             <w:pPr>
-              <w:pStyle w:val="SemEspaamento"/>
+              <w:pStyle w:val="NoSpacing"/>
               <w:jc w:val="center"/>
               <w:rPr>
                 <w:rFonts w:eastAsiaTheme="minorHAnsi"/>
@@ -4034,12 +4306,12 @@
     </w:tbl>
     <w:p>
       <w:pPr>
-        <w:pStyle w:val="Legenda"/>
-        <w:rPr>
-          <w:lang w:val="en-US"/>
-        </w:rPr>
-      </w:pPr>
-      <w:bookmarkStart w:id="2" w:name="_Toc349583035"/>
+        <w:pStyle w:val="Caption"/>
+        <w:rPr>
+          <w:lang w:val="en-US"/>
+        </w:rPr>
+      </w:pPr>
+      <w:bookmarkStart w:id="11" w:name="_Toc349583035"/>
       <w:r>
         <w:rPr>
           <w:lang w:val="en-US"/>
@@ -4077,7 +4349,7 @@
         </w:rPr>
         <w:t>: Version history</w:t>
       </w:r>
-      <w:bookmarkEnd w:id="2"/>
+      <w:bookmarkEnd w:id="11"/>
     </w:p>
     <w:p>
       <w:pPr>
@@ -4092,7 +4364,7 @@
           <w:lang w:val="en-US"/>
         </w:rPr>
         <w:sectPr>
-          <w:footerReference w:type="default" r:id="rId13"/>
+          <w:footerReference w:type="default" r:id="rId14"/>
           <w:pgSz w:w="11906" w:h="16838"/>
           <w:pgMar w:top="1417" w:right="1701" w:bottom="1417" w:left="1701" w:header="708" w:footer="708" w:gutter="0"/>
           <w:pgNumType w:fmt="lowerRoman" w:start="1"/>
@@ -4103,7 +4375,7 @@
     </w:p>
     <w:p>
       <w:pPr>
-        <w:pStyle w:val="Cabealho1"/>
+        <w:pStyle w:val="Heading1"/>
         <w:numPr>
           <w:ilvl w:val="0"/>
           <w:numId w:val="1"/>
@@ -4112,7 +4384,7 @@
           <w:lang w:val="en-US"/>
         </w:rPr>
       </w:pPr>
-      <w:bookmarkStart w:id="3" w:name="_Toc350540323"/>
+      <w:bookmarkStart w:id="12" w:name="_Toc350540323"/>
       <w:r>
         <w:rPr>
           <w:lang w:val="en-US"/>
@@ -4120,18 +4392,18 @@
         <w:lastRenderedPageBreak/>
         <w:t>Week Activities</w:t>
       </w:r>
-      <w:bookmarkEnd w:id="3"/>
-    </w:p>
-    <w:p>
-      <w:pPr>
-        <w:rPr>
-          <w:lang w:val="en-US"/>
-        </w:rPr>
-      </w:pPr>
-    </w:p>
-    <w:p>
-      <w:pPr>
-        <w:pStyle w:val="Cabealho1"/>
+      <w:bookmarkEnd w:id="12"/>
+    </w:p>
+    <w:p>
+      <w:pPr>
+        <w:rPr>
+          <w:lang w:val="en-US"/>
+        </w:rPr>
+      </w:pPr>
+    </w:p>
+    <w:p>
+      <w:pPr>
+        <w:pStyle w:val="Heading1"/>
         <w:numPr>
           <w:ilvl w:val="1"/>
           <w:numId w:val="1"/>
@@ -4140,25 +4412,25 @@
           <w:lang w:val="en-US"/>
         </w:rPr>
       </w:pPr>
-      <w:bookmarkStart w:id="4" w:name="_Toc350540324"/>
+      <w:bookmarkStart w:id="13" w:name="_Toc350540324"/>
       <w:r>
         <w:rPr>
           <w:lang w:val="en-US"/>
         </w:rPr>
         <w:t>Work Executed</w:t>
       </w:r>
-      <w:bookmarkEnd w:id="4"/>
-    </w:p>
-    <w:p>
-      <w:pPr>
-        <w:rPr>
-          <w:lang w:val="en-US"/>
-        </w:rPr>
-      </w:pPr>
-    </w:p>
-    <w:p>
-      <w:pPr>
-        <w:pStyle w:val="PargrafodaLista"/>
+      <w:bookmarkEnd w:id="13"/>
+    </w:p>
+    <w:p>
+      <w:pPr>
+        <w:rPr>
+          <w:lang w:val="en-US"/>
+        </w:rPr>
+      </w:pPr>
+    </w:p>
+    <w:p>
+      <w:pPr>
+        <w:pStyle w:val="ListParagraph"/>
         <w:numPr>
           <w:ilvl w:val="0"/>
           <w:numId w:val="3"/>
@@ -4176,7 +4448,7 @@
     </w:p>
     <w:p>
       <w:pPr>
-        <w:pStyle w:val="PargrafodaLista"/>
+        <w:pStyle w:val="ListParagraph"/>
         <w:numPr>
           <w:ilvl w:val="0"/>
           <w:numId w:val="3"/>
@@ -4194,7 +4466,7 @@
     </w:p>
     <w:p>
       <w:pPr>
-        <w:pStyle w:val="PargrafodaLista"/>
+        <w:pStyle w:val="ListParagraph"/>
         <w:numPr>
           <w:ilvl w:val="0"/>
           <w:numId w:val="3"/>
@@ -4212,7 +4484,7 @@
     </w:p>
     <w:p>
       <w:pPr>
-        <w:pStyle w:val="PargrafodaLista"/>
+        <w:pStyle w:val="ListParagraph"/>
         <w:numPr>
           <w:ilvl w:val="0"/>
           <w:numId w:val="3"/>
@@ -4230,7 +4502,7 @@
     </w:p>
     <w:p>
       <w:pPr>
-        <w:pStyle w:val="PargrafodaLista"/>
+        <w:pStyle w:val="ListParagraph"/>
         <w:numPr>
           <w:ilvl w:val="0"/>
           <w:numId w:val="3"/>
@@ -4248,7 +4520,7 @@
     </w:p>
     <w:p>
       <w:pPr>
-        <w:pStyle w:val="PargrafodaLista"/>
+        <w:pStyle w:val="ListParagraph"/>
         <w:numPr>
           <w:ilvl w:val="0"/>
           <w:numId w:val="3"/>
@@ -4266,7 +4538,7 @@
     </w:p>
     <w:p>
       <w:pPr>
-        <w:pStyle w:val="PargrafodaLista"/>
+        <w:pStyle w:val="ListParagraph"/>
         <w:numPr>
           <w:ilvl w:val="0"/>
           <w:numId w:val="3"/>
@@ -4284,7 +4556,7 @@
     </w:p>
     <w:p>
       <w:pPr>
-        <w:pStyle w:val="Cabealho1"/>
+        <w:pStyle w:val="Heading1"/>
         <w:numPr>
           <w:ilvl w:val="1"/>
           <w:numId w:val="1"/>
@@ -4293,14 +4565,14 @@
           <w:lang w:val="en-US"/>
         </w:rPr>
       </w:pPr>
-      <w:bookmarkStart w:id="5" w:name="_Toc350540325"/>
+      <w:bookmarkStart w:id="14" w:name="_Toc350540325"/>
       <w:r>
         <w:rPr>
           <w:lang w:val="en-US"/>
         </w:rPr>
         <w:t>Achievements</w:t>
       </w:r>
-      <w:bookmarkEnd w:id="5"/>
+      <w:bookmarkEnd w:id="14"/>
     </w:p>
     <w:p>
       <w:pPr>
@@ -4331,7 +4603,7 @@
     </w:p>
     <w:p>
       <w:pPr>
-        <w:pStyle w:val="Cabealho1"/>
+        <w:pStyle w:val="Heading1"/>
         <w:numPr>
           <w:ilvl w:val="0"/>
           <w:numId w:val="1"/>
@@ -4340,14 +4612,14 @@
           <w:lang w:val="en-US"/>
         </w:rPr>
       </w:pPr>
-      <w:bookmarkStart w:id="6" w:name="_Toc350540326"/>
+      <w:bookmarkStart w:id="15" w:name="_Toc350540326"/>
       <w:r>
         <w:rPr>
           <w:lang w:val="en-US"/>
         </w:rPr>
         <w:t>Impediments</w:t>
       </w:r>
-      <w:bookmarkEnd w:id="6"/>
+      <w:bookmarkEnd w:id="15"/>
     </w:p>
     <w:p>
       <w:pPr>
@@ -4378,7 +4650,7 @@
     </w:p>
     <w:p>
       <w:pPr>
-        <w:pStyle w:val="Cabealho1"/>
+        <w:pStyle w:val="Heading1"/>
         <w:numPr>
           <w:ilvl w:val="0"/>
           <w:numId w:val="1"/>
@@ -4387,14 +4659,28 @@
           <w:lang w:val="en-US"/>
         </w:rPr>
       </w:pPr>
-      <w:bookmarkStart w:id="7" w:name="_Toc350540327"/>
-      <w:r>
-        <w:rPr>
-          <w:lang w:val="en-US"/>
-        </w:rPr>
-        <w:t>Plans For Next Week</w:t>
-      </w:r>
-      <w:bookmarkEnd w:id="7"/>
+      <w:bookmarkStart w:id="16" w:name="_Toc350540327"/>
+      <w:r>
+        <w:rPr>
+          <w:lang w:val="en-US"/>
+        </w:rPr>
+        <w:t xml:space="preserve">Plans </w:t>
+      </w:r>
+      <w:proofErr w:type="gramStart"/>
+      <w:r>
+        <w:rPr>
+          <w:lang w:val="en-US"/>
+        </w:rPr>
+        <w:t>For</w:t>
+      </w:r>
+      <w:proofErr w:type="gramEnd"/>
+      <w:r>
+        <w:rPr>
+          <w:lang w:val="en-US"/>
+        </w:rPr>
+        <w:t xml:space="preserve"> Next Week</w:t>
+      </w:r>
+      <w:bookmarkEnd w:id="16"/>
     </w:p>
     <w:p>
       <w:pPr>
@@ -4431,7 +4717,7 @@
     </w:p>
     <w:p>
       <w:pPr>
-        <w:pStyle w:val="Cabealho1"/>
+        <w:pStyle w:val="Heading1"/>
         <w:numPr>
           <w:ilvl w:val="0"/>
           <w:numId w:val="1"/>
@@ -4440,7 +4726,7 @@
           <w:lang w:val="en-US"/>
         </w:rPr>
       </w:pPr>
-      <w:bookmarkStart w:id="8" w:name="_Toc350540328"/>
+      <w:bookmarkStart w:id="17" w:name="_Toc350540328"/>
       <w:r>
         <w:rPr>
           <w:lang w:val="en-US"/>
@@ -4448,18 +4734,18 @@
         <w:lastRenderedPageBreak/>
         <w:t>Progress</w:t>
       </w:r>
-      <w:bookmarkEnd w:id="8"/>
-    </w:p>
-    <w:p>
-      <w:pPr>
-        <w:rPr>
-          <w:lang w:val="en-US"/>
-        </w:rPr>
-      </w:pPr>
-    </w:p>
-    <w:p>
-      <w:pPr>
-        <w:pStyle w:val="Cabealho1"/>
+      <w:bookmarkEnd w:id="17"/>
+    </w:p>
+    <w:p>
+      <w:pPr>
+        <w:rPr>
+          <w:lang w:val="en-US"/>
+        </w:rPr>
+      </w:pPr>
+    </w:p>
+    <w:p>
+      <w:pPr>
+        <w:pStyle w:val="Heading1"/>
         <w:numPr>
           <w:ilvl w:val="1"/>
           <w:numId w:val="1"/>
@@ -4468,14 +4754,14 @@
           <w:lang w:val="en-US"/>
         </w:rPr>
       </w:pPr>
-      <w:bookmarkStart w:id="9" w:name="_Toc350540329"/>
+      <w:bookmarkStart w:id="18" w:name="_Toc350540329"/>
       <w:r>
         <w:rPr>
           <w:lang w:val="en-US"/>
         </w:rPr>
         <w:t>Earned value and/or Gantt Image</w:t>
       </w:r>
-      <w:bookmarkEnd w:id="9"/>
+      <w:bookmarkEnd w:id="18"/>
     </w:p>
     <w:p>
       <w:pPr>
@@ -4486,7 +4772,7 @@
       <w:r>
         <w:rPr>
           <w:noProof/>
-          <w:lang w:eastAsia="pt-PT"/>
+          <w:lang w:val="en-US"/>
         </w:rPr>
         <w:drawing>
           <wp:inline distT="0" distB="0" distL="0" distR="0" wp14:anchorId="11EEBEEF" wp14:editId="0F1F8176">
@@ -4506,7 +4792,7 @@
                     </pic:cNvPicPr>
                   </pic:nvPicPr>
                   <pic:blipFill>
-                    <a:blip r:embed="rId14" cstate="print">
+                    <a:blip r:embed="rId15" cstate="print">
                       <a:extLst>
                         <a:ext uri="{28A0092B-C50C-407E-A947-70E740481C1C}">
                           <a14:useLocalDpi xmlns:a14="http://schemas.microsoft.com/office/drawing/2010/main" val="0"/>
@@ -4540,13 +4826,13 @@
     </w:p>
     <w:p>
       <w:pPr>
-        <w:pStyle w:val="Legenda"/>
+        <w:pStyle w:val="Caption"/>
         <w:jc w:val="center"/>
         <w:rPr>
           <w:lang w:val="en-US"/>
         </w:rPr>
       </w:pPr>
-      <w:bookmarkStart w:id="10" w:name="_Toc349583342"/>
+      <w:bookmarkStart w:id="19" w:name="_Toc349583342"/>
       <w:r>
         <w:rPr>
           <w:lang w:val="en-US"/>
@@ -4590,7 +4876,7 @@
         </w:rPr>
         <w:t>Earned Value</w:t>
       </w:r>
-      <w:bookmarkEnd w:id="10"/>
+      <w:bookmarkEnd w:id="19"/>
     </w:p>
     <w:p>
       <w:pPr>
@@ -4620,7 +4906,7 @@
     </w:p>
     <w:p>
       <w:pPr>
-        <w:pStyle w:val="Cabealho1"/>
+        <w:pStyle w:val="Heading1"/>
         <w:numPr>
           <w:ilvl w:val="1"/>
           <w:numId w:val="1"/>
@@ -4629,14 +4915,14 @@
           <w:lang w:val="en-US"/>
         </w:rPr>
       </w:pPr>
-      <w:bookmarkStart w:id="11" w:name="_Toc350540330"/>
+      <w:bookmarkStart w:id="20" w:name="_Toc350540330"/>
       <w:r>
         <w:rPr>
           <w:lang w:val="en-US"/>
         </w:rPr>
         <w:t>Effort by task</w:t>
       </w:r>
-      <w:bookmarkEnd w:id="11"/>
+      <w:bookmarkEnd w:id="20"/>
     </w:p>
     <w:p>
       <w:pPr>
@@ -4651,7 +4937,7 @@
           <w:sz w:val="24"/>
           <w:szCs w:val="24"/>
           <w:shd w:val="clear" w:color="auto" w:fill="FAFAFA"/>
-          <w:lang w:eastAsia="pt-PT"/>
+          <w:lang w:val="en-US"/>
         </w:rPr>
         <w:drawing>
           <wp:inline distT="0" distB="0" distL="0" distR="0" wp14:anchorId="46B64CE8" wp14:editId="5AB12D3B">
@@ -4671,7 +4957,7 @@
                     </pic:cNvPicPr>
                   </pic:nvPicPr>
                   <pic:blipFill>
-                    <a:blip r:embed="rId15" cstate="print">
+                    <a:blip r:embed="rId16" cstate="print">
                       <a:extLst>
                         <a:ext uri="{28A0092B-C50C-407E-A947-70E740481C1C}">
                           <a14:useLocalDpi xmlns:a14="http://schemas.microsoft.com/office/drawing/2010/main" val="0"/>
@@ -4705,13 +4991,13 @@
     </w:p>
     <w:p>
       <w:pPr>
-        <w:pStyle w:val="Legenda"/>
+        <w:pStyle w:val="Caption"/>
         <w:jc w:val="center"/>
         <w:rPr>
           <w:lang w:val="en-US"/>
         </w:rPr>
       </w:pPr>
-      <w:bookmarkStart w:id="12" w:name="_Toc349583343"/>
+      <w:bookmarkStart w:id="21" w:name="_Toc349583343"/>
       <w:r>
         <w:rPr>
           <w:lang w:val="en-US"/>
@@ -4764,7 +5050,7 @@
         </w:rPr>
         <w:t xml:space="preserve"> chart</w:t>
       </w:r>
-      <w:bookmarkEnd w:id="12"/>
+      <w:bookmarkEnd w:id="21"/>
     </w:p>
     <w:p>
       <w:pPr>
@@ -4781,7 +5067,7 @@
     </w:p>
     <w:p>
       <w:pPr>
-        <w:pStyle w:val="Cabealho1"/>
+        <w:pStyle w:val="Heading1"/>
         <w:numPr>
           <w:ilvl w:val="1"/>
           <w:numId w:val="1"/>
@@ -4790,7 +5076,7 @@
           <w:lang w:val="en-US"/>
         </w:rPr>
       </w:pPr>
-      <w:bookmarkStart w:id="13" w:name="_Toc350540331"/>
+      <w:bookmarkStart w:id="22" w:name="_Toc350540331"/>
       <w:r>
         <w:rPr>
           <w:lang w:val="en-US"/>
@@ -4798,7 +5084,7 @@
         <w:lastRenderedPageBreak/>
         <w:t>Individual effort</w:t>
       </w:r>
-      <w:bookmarkEnd w:id="13"/>
+      <w:bookmarkEnd w:id="22"/>
     </w:p>
     <w:p>
       <w:pPr>
@@ -4813,11 +5099,11 @@
         <w:spacing w:after="0"/>
         <w:jc w:val="center"/>
       </w:pPr>
-      <w:commentRangeStart w:id="14"/>
+      <w:commentRangeStart w:id="23"/>
       <w:r>
         <w:rPr>
           <w:noProof/>
-          <w:lang w:eastAsia="pt-PT"/>
+          <w:lang w:val="en-US"/>
         </w:rPr>
         <w:drawing>
           <wp:inline distT="0" distB="0" distL="0" distR="0" wp14:anchorId="40B6878A" wp14:editId="357A93CC">
@@ -4837,7 +5123,7 @@
                     </pic:cNvPicPr>
                   </pic:nvPicPr>
                   <pic:blipFill>
-                    <a:blip r:embed="rId16" cstate="print">
+                    <a:blip r:embed="rId17" cstate="print">
                       <a:extLst>
                         <a:ext uri="{28A0092B-C50C-407E-A947-70E740481C1C}">
                           <a14:useLocalDpi xmlns:a14="http://schemas.microsoft.com/office/drawing/2010/main" val="0"/>
@@ -4868,23 +5154,23 @@
           </wp:inline>
         </w:drawing>
       </w:r>
-      <w:commentRangeEnd w:id="14"/>
-      <w:r>
-        <w:rPr>
-          <w:rStyle w:val="Refdecomentrio"/>
-        </w:rPr>
-        <w:commentReference w:id="14"/>
-      </w:r>
-    </w:p>
-    <w:p>
-      <w:pPr>
-        <w:pStyle w:val="Legenda"/>
+      <w:commentRangeEnd w:id="23"/>
+      <w:r>
+        <w:rPr>
+          <w:rStyle w:val="CommentReference"/>
+        </w:rPr>
+        <w:commentReference w:id="23"/>
+      </w:r>
+    </w:p>
+    <w:p>
+      <w:pPr>
+        <w:pStyle w:val="Caption"/>
         <w:jc w:val="center"/>
         <w:rPr>
           <w:lang w:val="en-US"/>
         </w:rPr>
       </w:pPr>
-      <w:bookmarkStart w:id="15" w:name="_Toc349583344"/>
+      <w:bookmarkStart w:id="24" w:name="_Toc349583344"/>
       <w:r>
         <w:rPr>
           <w:lang w:val="en-US"/>
@@ -4928,12 +5214,12 @@
         </w:rPr>
         <w:t>: Individual effort chart</w:t>
       </w:r>
-      <w:bookmarkEnd w:id="15"/>
+      <w:bookmarkEnd w:id="24"/>
     </w:p>
     <w:p/>
     <w:tbl>
       <w:tblPr>
-        <w:tblStyle w:val="Tabelacomgrelha"/>
+        <w:tblStyle w:val="TableGrid"/>
         <w:tblW w:w="0" w:type="auto"/>
         <w:jc w:val="center"/>
         <w:tblLook w:val="04A0" w:firstRow="1" w:lastRow="0" w:firstColumn="1" w:lastColumn="0" w:noHBand="0" w:noVBand="1"/>
@@ -5166,8 +5452,13 @@
           </w:tcPr>
           <w:p>
             <w:r>
-              <w:t>Rui Ganhoto</w:t>
-            </w:r>
+              <w:t xml:space="preserve">Rui </w:t>
+            </w:r>
+            <w:proofErr w:type="spellStart"/>
+            <w:r>
+              <w:t>Ganhoto</w:t>
+            </w:r>
+            <w:proofErr w:type="spellEnd"/>
           </w:p>
         </w:tc>
         <w:tc>
@@ -5187,13 +5478,13 @@
     </w:tbl>
     <w:p>
       <w:pPr>
-        <w:pStyle w:val="Legenda"/>
+        <w:pStyle w:val="Caption"/>
         <w:jc w:val="center"/>
         <w:rPr>
           <w:lang w:val="en-US"/>
         </w:rPr>
       </w:pPr>
-      <w:bookmarkStart w:id="16" w:name="_Toc349583036"/>
+      <w:bookmarkStart w:id="25" w:name="_Toc349583036"/>
       <w:r>
         <w:rPr>
           <w:lang w:val="en-US"/>
@@ -5228,11 +5519,11 @@
         </w:rPr>
         <w:t>: Log of individual effort</w:t>
       </w:r>
-      <w:bookmarkEnd w:id="16"/>
-    </w:p>
-    <w:p>
-      <w:pPr>
-        <w:pStyle w:val="Cabealho1"/>
+      <w:bookmarkEnd w:id="25"/>
+    </w:p>
+    <w:p>
+      <w:pPr>
+        <w:pStyle w:val="Heading1"/>
         <w:numPr>
           <w:ilvl w:val="0"/>
           <w:numId w:val="1"/>
@@ -5241,31 +5532,31 @@
           <w:lang w:val="en-US"/>
         </w:rPr>
       </w:pPr>
-      <w:bookmarkStart w:id="17" w:name="_Toc350540332"/>
+      <w:bookmarkStart w:id="26" w:name="_Toc350540332"/>
       <w:r>
         <w:rPr>
           <w:lang w:val="en-US"/>
         </w:rPr>
         <w:t xml:space="preserve">Individual </w:t>
       </w:r>
-      <w:commentRangeStart w:id="18"/>
+      <w:commentRangeStart w:id="27"/>
       <w:r>
         <w:rPr>
           <w:lang w:val="en-US"/>
         </w:rPr>
         <w:t>log</w:t>
       </w:r>
-      <w:bookmarkEnd w:id="17"/>
-      <w:commentRangeEnd w:id="18"/>
-      <w:r>
-        <w:rPr>
-          <w:rStyle w:val="Refdecomentrio"/>
+      <w:bookmarkEnd w:id="26"/>
+      <w:commentRangeEnd w:id="27"/>
+      <w:r>
+        <w:rPr>
+          <w:rStyle w:val="CommentReference"/>
           <w:rFonts w:asciiTheme="minorHAnsi" w:eastAsiaTheme="minorHAnsi" w:hAnsiTheme="minorHAnsi" w:cstheme="minorBidi"/>
           <w:b w:val="0"/>
           <w:bCs w:val="0"/>
           <w:color w:val="auto"/>
         </w:rPr>
-        <w:commentReference w:id="18"/>
+        <w:commentReference w:id="27"/>
       </w:r>
     </w:p>
     <w:p>
@@ -5524,7 +5815,29 @@
           <w:shd w:val="clear" w:color="auto" w:fill="FFFFFF"/>
           <w:lang w:val="en-US"/>
         </w:rPr>
-        <w:t>David João - Tasks done</w:t>
+        <w:t xml:space="preserve">David </w:t>
+      </w:r>
+      <w:proofErr w:type="spellStart"/>
+      <w:r>
+        <w:rPr>
+          <w:rFonts w:ascii="Arial" w:hAnsi="Arial" w:cs="Arial"/>
+          <w:b/>
+          <w:color w:val="000000"/>
+          <w:shd w:val="clear" w:color="auto" w:fill="FFFFFF"/>
+          <w:lang w:val="en-US"/>
+        </w:rPr>
+        <w:t>João</w:t>
+      </w:r>
+      <w:proofErr w:type="spellEnd"/>
+      <w:r>
+        <w:rPr>
+          <w:rFonts w:ascii="Arial" w:hAnsi="Arial" w:cs="Arial"/>
+          <w:b/>
+          <w:color w:val="000000"/>
+          <w:shd w:val="clear" w:color="auto" w:fill="FFFFFF"/>
+          <w:lang w:val="en-US"/>
+        </w:rPr>
+        <w:t xml:space="preserve"> - Tasks done</w:t>
       </w:r>
       <w:r>
         <w:rPr>
@@ -5676,7 +5989,29 @@
           <w:shd w:val="clear" w:color="auto" w:fill="FFFFFF"/>
           <w:lang w:val="en-US"/>
         </w:rPr>
-        <w:t>Filipe Brandão - Tasks done</w:t>
+        <w:t xml:space="preserve">Filipe </w:t>
+      </w:r>
+      <w:proofErr w:type="spellStart"/>
+      <w:r>
+        <w:rPr>
+          <w:rFonts w:ascii="Arial" w:hAnsi="Arial" w:cs="Arial"/>
+          <w:b/>
+          <w:color w:val="000000"/>
+          <w:shd w:val="clear" w:color="auto" w:fill="FFFFFF"/>
+          <w:lang w:val="en-US"/>
+        </w:rPr>
+        <w:t>Brandão</w:t>
+      </w:r>
+      <w:proofErr w:type="spellEnd"/>
+      <w:r>
+        <w:rPr>
+          <w:rFonts w:ascii="Arial" w:hAnsi="Arial" w:cs="Arial"/>
+          <w:b/>
+          <w:color w:val="000000"/>
+          <w:shd w:val="clear" w:color="auto" w:fill="FFFFFF"/>
+          <w:lang w:val="en-US"/>
+        </w:rPr>
+        <w:t xml:space="preserve"> - Tasks done</w:t>
       </w:r>
       <w:r>
         <w:rPr>
@@ -5738,7 +6073,27 @@
           <w:shd w:val="clear" w:color="auto" w:fill="FFFFFF"/>
           <w:lang w:val="en-US"/>
         </w:rPr>
-        <w:t>Dashboard, logs and burndownchart preparation.</w:t>
+        <w:t xml:space="preserve">Dashboard, logs and </w:t>
+      </w:r>
+      <w:proofErr w:type="spellStart"/>
+      <w:r>
+        <w:rPr>
+          <w:rFonts w:ascii="Arial" w:hAnsi="Arial" w:cs="Arial"/>
+          <w:color w:val="000000"/>
+          <w:shd w:val="clear" w:color="auto" w:fill="FFFFFF"/>
+          <w:lang w:val="en-US"/>
+        </w:rPr>
+        <w:t>burndownchart</w:t>
+      </w:r>
+      <w:proofErr w:type="spellEnd"/>
+      <w:r>
+        <w:rPr>
+          <w:rFonts w:ascii="Arial" w:hAnsi="Arial" w:cs="Arial"/>
+          <w:color w:val="000000"/>
+          <w:shd w:val="clear" w:color="auto" w:fill="FFFFFF"/>
+          <w:lang w:val="en-US"/>
+        </w:rPr>
+        <w:t xml:space="preserve"> preparation.</w:t>
       </w:r>
     </w:p>
     <w:p>
@@ -5845,6 +6200,7 @@
           <w:lang w:val="en-US"/>
         </w:rPr>
       </w:pPr>
+      <w:proofErr w:type="spellStart"/>
       <w:r>
         <w:rPr>
           <w:rFonts w:ascii="Arial" w:hAnsi="Arial" w:cs="Arial"/>
@@ -5853,7 +6209,40 @@
           <w:shd w:val="clear" w:color="auto" w:fill="FFFFFF"/>
           <w:lang w:val="en-US"/>
         </w:rPr>
-        <w:t xml:space="preserve">João Girão </w:t>
+        <w:t>João</w:t>
+      </w:r>
+      <w:proofErr w:type="spellEnd"/>
+      <w:r>
+        <w:rPr>
+          <w:rFonts w:ascii="Arial" w:hAnsi="Arial" w:cs="Arial"/>
+          <w:b/>
+          <w:color w:val="000000"/>
+          <w:shd w:val="clear" w:color="auto" w:fill="FFFFFF"/>
+          <w:lang w:val="en-US"/>
+        </w:rPr>
+        <w:t xml:space="preserve"> </w:t>
+      </w:r>
+      <w:proofErr w:type="spellStart"/>
+      <w:r>
+        <w:rPr>
+          <w:rFonts w:ascii="Arial" w:hAnsi="Arial" w:cs="Arial"/>
+          <w:b/>
+          <w:color w:val="000000"/>
+          <w:shd w:val="clear" w:color="auto" w:fill="FFFFFF"/>
+          <w:lang w:val="en-US"/>
+        </w:rPr>
+        <w:t>Girão</w:t>
+      </w:r>
+      <w:proofErr w:type="spellEnd"/>
+      <w:r>
+        <w:rPr>
+          <w:rFonts w:ascii="Arial" w:hAnsi="Arial" w:cs="Arial"/>
+          <w:b/>
+          <w:color w:val="000000"/>
+          <w:shd w:val="clear" w:color="auto" w:fill="FFFFFF"/>
+          <w:lang w:val="en-US"/>
+        </w:rPr>
+        <w:t xml:space="preserve"> </w:t>
       </w:r>
       <w:r>
         <w:rPr>
@@ -6007,6 +6396,7 @@
           <w:lang w:val="en-US"/>
         </w:rPr>
       </w:pPr>
+      <w:proofErr w:type="spellStart"/>
       <w:r>
         <w:rPr>
           <w:rFonts w:ascii="Arial" w:hAnsi="Arial" w:cs="Arial"/>
@@ -6015,7 +6405,18 @@
           <w:shd w:val="clear" w:color="auto" w:fill="FFFFFF"/>
           <w:lang w:val="en-US"/>
         </w:rPr>
-        <w:t>João Martins - Tasks done</w:t>
+        <w:t>João</w:t>
+      </w:r>
+      <w:proofErr w:type="spellEnd"/>
+      <w:r>
+        <w:rPr>
+          <w:rFonts w:ascii="Arial" w:hAnsi="Arial" w:cs="Arial"/>
+          <w:b/>
+          <w:color w:val="000000"/>
+          <w:shd w:val="clear" w:color="auto" w:fill="FFFFFF"/>
+          <w:lang w:val="en-US"/>
+        </w:rPr>
+        <w:t xml:space="preserve"> Martins - Tasks done</w:t>
       </w:r>
       <w:r>
         <w:rPr>
@@ -6173,6 +6574,7 @@
           <w:lang w:val="en-US"/>
         </w:rPr>
       </w:pPr>
+      <w:proofErr w:type="spellStart"/>
       <w:r>
         <w:rPr>
           <w:rFonts w:ascii="Arial" w:hAnsi="Arial" w:cs="Arial"/>
@@ -6182,7 +6584,18 @@
           <w:lang w:val="en-US"/>
         </w:rPr>
         <w:lastRenderedPageBreak/>
-        <w:t>Mário Oliveira - Tasks done</w:t>
+        <w:t>Mário</w:t>
+      </w:r>
+      <w:proofErr w:type="spellEnd"/>
+      <w:r>
+        <w:rPr>
+          <w:rFonts w:ascii="Arial" w:hAnsi="Arial" w:cs="Arial"/>
+          <w:b/>
+          <w:color w:val="000000"/>
+          <w:shd w:val="clear" w:color="auto" w:fill="FFFFFF"/>
+          <w:lang w:val="en-US"/>
+        </w:rPr>
+        <w:t xml:space="preserve"> Oliveira - Tasks done</w:t>
       </w:r>
       <w:r>
         <w:rPr>
@@ -6378,6 +6791,7 @@
           <w:lang w:val="en-US"/>
         </w:rPr>
       </w:pPr>
+      <w:proofErr w:type="spellStart"/>
       <w:r>
         <w:rPr>
           <w:rFonts w:ascii="Arial" w:hAnsi="Arial" w:cs="Arial"/>
@@ -6386,7 +6800,40 @@
           <w:shd w:val="clear" w:color="auto" w:fill="FFFFFF"/>
           <w:lang w:val="en-US"/>
         </w:rPr>
-        <w:t>Rui Ganhoto - Tasks done</w:t>
+        <w:t>Rui</w:t>
+      </w:r>
+      <w:proofErr w:type="spellEnd"/>
+      <w:r>
+        <w:rPr>
+          <w:rFonts w:ascii="Arial" w:hAnsi="Arial" w:cs="Arial"/>
+          <w:b/>
+          <w:color w:val="000000"/>
+          <w:shd w:val="clear" w:color="auto" w:fill="FFFFFF"/>
+          <w:lang w:val="en-US"/>
+        </w:rPr>
+        <w:t xml:space="preserve"> </w:t>
+      </w:r>
+      <w:proofErr w:type="spellStart"/>
+      <w:r>
+        <w:rPr>
+          <w:rFonts w:ascii="Arial" w:hAnsi="Arial" w:cs="Arial"/>
+          <w:b/>
+          <w:color w:val="000000"/>
+          <w:shd w:val="clear" w:color="auto" w:fill="FFFFFF"/>
+          <w:lang w:val="en-US"/>
+        </w:rPr>
+        <w:t>Ganhoto</w:t>
+      </w:r>
+      <w:proofErr w:type="spellEnd"/>
+      <w:r>
+        <w:rPr>
+          <w:rFonts w:ascii="Arial" w:hAnsi="Arial" w:cs="Arial"/>
+          <w:b/>
+          <w:color w:val="000000"/>
+          <w:shd w:val="clear" w:color="auto" w:fill="FFFFFF"/>
+          <w:lang w:val="en-US"/>
+        </w:rPr>
+        <w:t xml:space="preserve"> - Tasks done</w:t>
       </w:r>
       <w:r>
         <w:rPr>
@@ -6576,15 +7023,15 @@
 </file>
 
 <file path=word/comments.xml><?xml version="1.0" encoding="utf-8"?>
-<w:comments xmlns:wpc="http://schemas.microsoft.com/office/word/2010/wordprocessingCanvas" xmlns:mc="http://schemas.openxmlformats.org/markup-compatibility/2006" xmlns:o="urn:schemas-microsoft-com:office:office" xmlns:r="http://schemas.openxmlformats.org/officeDocument/2006/relationships" xmlns:m="http://schemas.openxmlformats.org/officeDocument/2006/math" xmlns:v="urn:schemas-microsoft-com:vml" xmlns:wp14="http://schemas.microsoft.com/office/word/2010/wordprocessingDrawing" xmlns:wp="http://schemas.openxmlformats.org/drawingml/2006/wordprocessingDrawing" xmlns:w10="urn:schemas-microsoft-com:office:word" xmlns:w="http://schemas.openxmlformats.org/wordprocessingml/2006/main" xmlns:w14="http://schemas.microsoft.com/office/word/2010/wordml" xmlns:w15="http://schemas.microsoft.com/office/word/2012/wordml" xmlns:wpg="http://schemas.microsoft.com/office/word/2010/wordprocessingGroup" xmlns:wpi="http://schemas.microsoft.com/office/word/2010/wordprocessingInk" xmlns:wne="http://schemas.microsoft.com/office/word/2006/wordml" xmlns:wps="http://schemas.microsoft.com/office/word/2010/wordprocessingShape" mc:Ignorable="w14 w15 wp14">
-  <w:comment w:id="14" w:author="Mário Oliveira" w:date="2013-03-08T21:23:00Z" w:initials="MO">
-    <w:p>
-      <w:pPr>
-        <w:pStyle w:val="Textodecomentrio"/>
-      </w:pPr>
-      <w:r>
-        <w:rPr>
-          <w:rStyle w:val="Refdecomentrio"/>
+<w:comments xmlns:wpc="http://schemas.microsoft.com/office/word/2010/wordprocessingCanvas" xmlns:mc="http://schemas.openxmlformats.org/markup-compatibility/2006" xmlns:o="urn:schemas-microsoft-com:office:office" xmlns:r="http://schemas.openxmlformats.org/officeDocument/2006/relationships" xmlns:m="http://schemas.openxmlformats.org/officeDocument/2006/math" xmlns:v="urn:schemas-microsoft-com:vml" xmlns:wp14="http://schemas.microsoft.com/office/word/2010/wordprocessingDrawing" xmlns:wp="http://schemas.openxmlformats.org/drawingml/2006/wordprocessingDrawing" xmlns:w10="urn:schemas-microsoft-com:office:word" xmlns:w="http://schemas.openxmlformats.org/wordprocessingml/2006/main" xmlns:w14="http://schemas.microsoft.com/office/word/2010/wordml" xmlns:wpg="http://schemas.microsoft.com/office/word/2010/wordprocessingGroup" xmlns:wpi="http://schemas.microsoft.com/office/word/2010/wordprocessingInk" xmlns:wne="http://schemas.microsoft.com/office/word/2006/wordml" xmlns:wps="http://schemas.microsoft.com/office/word/2010/wordprocessingShape" mc:Ignorable="w14 wp14">
+  <w:comment w:id="23" w:author="Mário Oliveira" w:date="2013-03-08T21:23:00Z" w:initials="MO">
+    <w:p>
+      <w:pPr>
+        <w:pStyle w:val="CommentText"/>
+      </w:pPr>
+      <w:r>
+        <w:rPr>
+          <w:rStyle w:val="CommentReference"/>
         </w:rPr>
         <w:annotationRef/>
       </w:r>
@@ -6594,28 +7041,36 @@
     </w:p>
     <w:p>
       <w:pPr>
-        <w:pStyle w:val="Textodecomentrio"/>
+        <w:pStyle w:val="CommentText"/>
       </w:pPr>
     </w:p>
   </w:comment>
-  <w:comment w:id="18" w:author="Mário Oliveira" w:date="2013-03-08T21:26:00Z" w:initials="MO">
-    <w:p>
-      <w:pPr>
-        <w:pStyle w:val="Textodecomentrio"/>
-      </w:pPr>
-      <w:r>
-        <w:rPr>
-          <w:rStyle w:val="Refdecomentrio"/>
+  <w:comment w:id="27" w:author="Mário Oliveira" w:date="2013-03-08T21:26:00Z" w:initials="MO">
+    <w:p>
+      <w:pPr>
+        <w:pStyle w:val="CommentText"/>
+      </w:pPr>
+      <w:r>
+        <w:rPr>
+          <w:rStyle w:val="CommentReference"/>
         </w:rPr>
         <w:annotationRef/>
       </w:r>
       <w:r>
-        <w:t>Algumas frases acabam com “:”, outras não contêm nada.</w:t>
-      </w:r>
-    </w:p>
-    <w:p>
-      <w:pPr>
-        <w:pStyle w:val="Textodecomentrio"/>
+        <w:t xml:space="preserve">Algumas frases acabam </w:t>
+      </w:r>
+      <w:proofErr w:type="gramStart"/>
+      <w:r>
+        <w:t>com</w:t>
+      </w:r>
+      <w:proofErr w:type="gramEnd"/>
+      <w:r>
+        <w:t xml:space="preserve"> “:”, outras não contêm nada.</w:t>
+      </w:r>
+    </w:p>
+    <w:p>
+      <w:pPr>
+        <w:pStyle w:val="CommentText"/>
       </w:pPr>
     </w:p>
   </w:comment>
@@ -6630,7 +7085,7 @@
 </file>
 
 <file path=word/endnotes.xml><?xml version="1.0" encoding="utf-8"?>
-<w:endnotes xmlns:wpc="http://schemas.microsoft.com/office/word/2010/wordprocessingCanvas" xmlns:mc="http://schemas.openxmlformats.org/markup-compatibility/2006" xmlns:o="urn:schemas-microsoft-com:office:office" xmlns:r="http://schemas.openxmlformats.org/officeDocument/2006/relationships" xmlns:m="http://schemas.openxmlformats.org/officeDocument/2006/math" xmlns:v="urn:schemas-microsoft-com:vml" xmlns:wp14="http://schemas.microsoft.com/office/word/2010/wordprocessingDrawing" xmlns:wp="http://schemas.openxmlformats.org/drawingml/2006/wordprocessingDrawing" xmlns:w10="urn:schemas-microsoft-com:office:word" xmlns:w="http://schemas.openxmlformats.org/wordprocessingml/2006/main" xmlns:w14="http://schemas.microsoft.com/office/word/2010/wordml" xmlns:w15="http://schemas.microsoft.com/office/word/2012/wordml" xmlns:wpg="http://schemas.microsoft.com/office/word/2010/wordprocessingGroup" xmlns:wpi="http://schemas.microsoft.com/office/word/2010/wordprocessingInk" xmlns:wne="http://schemas.microsoft.com/office/word/2006/wordml" xmlns:wps="http://schemas.microsoft.com/office/word/2010/wordprocessingShape" mc:Ignorable="w14 w15 wp14">
+<w:endnotes xmlns:wpc="http://schemas.microsoft.com/office/word/2010/wordprocessingCanvas" xmlns:mc="http://schemas.openxmlformats.org/markup-compatibility/2006" xmlns:o="urn:schemas-microsoft-com:office:office" xmlns:r="http://schemas.openxmlformats.org/officeDocument/2006/relationships" xmlns:m="http://schemas.openxmlformats.org/officeDocument/2006/math" xmlns:v="urn:schemas-microsoft-com:vml" xmlns:wp14="http://schemas.microsoft.com/office/word/2010/wordprocessingDrawing" xmlns:wp="http://schemas.openxmlformats.org/drawingml/2006/wordprocessingDrawing" xmlns:w10="urn:schemas-microsoft-com:office:word" xmlns:w="http://schemas.openxmlformats.org/wordprocessingml/2006/main" xmlns:w14="http://schemas.microsoft.com/office/word/2010/wordml" xmlns:wpg="http://schemas.microsoft.com/office/word/2010/wordprocessingGroup" xmlns:wpi="http://schemas.microsoft.com/office/word/2010/wordprocessingInk" xmlns:wne="http://schemas.microsoft.com/office/word/2006/wordml" xmlns:wps="http://schemas.microsoft.com/office/word/2010/wordprocessingShape" mc:Ignorable="w14 wp14">
   <w:endnote w:type="separator" w:id="-1">
     <w:p>
       <w:pPr>
@@ -6655,13 +7110,18 @@
 </file>
 
 <file path=word/footer1.xml><?xml version="1.0" encoding="utf-8"?>
-<w:ftr xmlns:wpc="http://schemas.microsoft.com/office/word/2010/wordprocessingCanvas" xmlns:mc="http://schemas.openxmlformats.org/markup-compatibility/2006" xmlns:o="urn:schemas-microsoft-com:office:office" xmlns:r="http://schemas.openxmlformats.org/officeDocument/2006/relationships" xmlns:m="http://schemas.openxmlformats.org/officeDocument/2006/math" xmlns:v="urn:schemas-microsoft-com:vml" xmlns:wp14="http://schemas.microsoft.com/office/word/2010/wordprocessingDrawing" xmlns:wp="http://schemas.openxmlformats.org/drawingml/2006/wordprocessingDrawing" xmlns:w10="urn:schemas-microsoft-com:office:word" xmlns:w="http://schemas.openxmlformats.org/wordprocessingml/2006/main" xmlns:w14="http://schemas.microsoft.com/office/word/2010/wordml" xmlns:w15="http://schemas.microsoft.com/office/word/2012/wordml" xmlns:wpg="http://schemas.microsoft.com/office/word/2010/wordprocessingGroup" xmlns:wpi="http://schemas.microsoft.com/office/word/2010/wordprocessingInk" xmlns:wne="http://schemas.microsoft.com/office/word/2006/wordml" xmlns:wps="http://schemas.microsoft.com/office/word/2010/wordprocessingShape" mc:Ignorable="w14 w15 wp14">
+<w:ftr xmlns:wpc="http://schemas.microsoft.com/office/word/2010/wordprocessingCanvas" xmlns:mc="http://schemas.openxmlformats.org/markup-compatibility/2006" xmlns:o="urn:schemas-microsoft-com:office:office" xmlns:r="http://schemas.openxmlformats.org/officeDocument/2006/relationships" xmlns:m="http://schemas.openxmlformats.org/officeDocument/2006/math" xmlns:v="urn:schemas-microsoft-com:vml" xmlns:wp14="http://schemas.microsoft.com/office/word/2010/wordprocessingDrawing" xmlns:wp="http://schemas.openxmlformats.org/drawingml/2006/wordprocessingDrawing" xmlns:w10="urn:schemas-microsoft-com:office:word" xmlns:w="http://schemas.openxmlformats.org/wordprocessingml/2006/main" xmlns:w14="http://schemas.microsoft.com/office/word/2010/wordml" xmlns:wpg="http://schemas.microsoft.com/office/word/2010/wordprocessingGroup" xmlns:wpi="http://schemas.microsoft.com/office/word/2010/wordprocessingInk" xmlns:wne="http://schemas.microsoft.com/office/word/2006/wordml" xmlns:wps="http://schemas.microsoft.com/office/word/2010/wordprocessingShape" mc:Ignorable="w14 wp14">
   <w:p>
     <w:pPr>
-      <w:pStyle w:val="Rodap"/>
+      <w:pStyle w:val="Footer"/>
     </w:pPr>
+    <w:proofErr w:type="spellStart"/>
     <w:r>
-      <w:t>Projeto Soft</w:t>
+      <w:t>Projeto</w:t>
+    </w:r>
+    <w:proofErr w:type="spellEnd"/>
+    <w:r>
+      <w:t xml:space="preserve"> Soft</w:t>
     </w:r>
     <w:r>
       <w:t>ware 2013</w:t>
@@ -6669,7 +7129,7 @@
   </w:p>
   <w:p>
     <w:pPr>
-      <w:pStyle w:val="Rodap"/>
+      <w:pStyle w:val="Footer"/>
     </w:pPr>
     <w:sdt>
       <w:sdtPr>
@@ -6680,9 +7140,19 @@
       </w:sdtPr>
       <w:sdtEndPr/>
       <w:sdtContent>
+        <w:proofErr w:type="spellStart"/>
         <w:r>
-          <w:t>Weekly Report</w:t>
+          <w:t>Weekly</w:t>
         </w:r>
+        <w:proofErr w:type="spellEnd"/>
+        <w:r>
+          <w:t xml:space="preserve"> </w:t>
+        </w:r>
+        <w:proofErr w:type="spellStart"/>
+        <w:r>
+          <w:t>Report</w:t>
+        </w:r>
+        <w:proofErr w:type="spellEnd"/>
       </w:sdtContent>
     </w:sdt>
     <w:r>
@@ -6696,13 +7166,18 @@
 </file>
 
 <file path=word/footer2.xml><?xml version="1.0" encoding="utf-8"?>
-<w:ftr xmlns:wpc="http://schemas.microsoft.com/office/word/2010/wordprocessingCanvas" xmlns:mc="http://schemas.openxmlformats.org/markup-compatibility/2006" xmlns:o="urn:schemas-microsoft-com:office:office" xmlns:r="http://schemas.openxmlformats.org/officeDocument/2006/relationships" xmlns:m="http://schemas.openxmlformats.org/officeDocument/2006/math" xmlns:v="urn:schemas-microsoft-com:vml" xmlns:wp14="http://schemas.microsoft.com/office/word/2010/wordprocessingDrawing" xmlns:wp="http://schemas.openxmlformats.org/drawingml/2006/wordprocessingDrawing" xmlns:w10="urn:schemas-microsoft-com:office:word" xmlns:w="http://schemas.openxmlformats.org/wordprocessingml/2006/main" xmlns:w14="http://schemas.microsoft.com/office/word/2010/wordml" xmlns:w15="http://schemas.microsoft.com/office/word/2012/wordml" xmlns:wpg="http://schemas.microsoft.com/office/word/2010/wordprocessingGroup" xmlns:wpi="http://schemas.microsoft.com/office/word/2010/wordprocessingInk" xmlns:wne="http://schemas.microsoft.com/office/word/2006/wordml" xmlns:wps="http://schemas.microsoft.com/office/word/2010/wordprocessingShape" mc:Ignorable="w14 w15 wp14">
+<w:ftr xmlns:wpc="http://schemas.microsoft.com/office/word/2010/wordprocessingCanvas" xmlns:mc="http://schemas.openxmlformats.org/markup-compatibility/2006" xmlns:o="urn:schemas-microsoft-com:office:office" xmlns:r="http://schemas.openxmlformats.org/officeDocument/2006/relationships" xmlns:m="http://schemas.openxmlformats.org/officeDocument/2006/math" xmlns:v="urn:schemas-microsoft-com:vml" xmlns:wp14="http://schemas.microsoft.com/office/word/2010/wordprocessingDrawing" xmlns:wp="http://schemas.openxmlformats.org/drawingml/2006/wordprocessingDrawing" xmlns:w10="urn:schemas-microsoft-com:office:word" xmlns:w="http://schemas.openxmlformats.org/wordprocessingml/2006/main" xmlns:w14="http://schemas.microsoft.com/office/word/2010/wordml" xmlns:wpg="http://schemas.microsoft.com/office/word/2010/wordprocessingGroup" xmlns:wpi="http://schemas.microsoft.com/office/word/2010/wordprocessingInk" xmlns:wne="http://schemas.microsoft.com/office/word/2006/wordml" xmlns:wps="http://schemas.microsoft.com/office/word/2010/wordprocessingShape" mc:Ignorable="w14 wp14">
   <w:p>
     <w:pPr>
-      <w:pStyle w:val="Rodap"/>
+      <w:pStyle w:val="Footer"/>
     </w:pPr>
+    <w:proofErr w:type="spellStart"/>
     <w:r>
-      <w:t>Projeto Software 2013</w:t>
+      <w:t>Projeto</w:t>
+    </w:r>
+    <w:proofErr w:type="spellEnd"/>
+    <w:r>
+      <w:t xml:space="preserve"> Software 2013</w:t>
     </w:r>
     <w:r>
       <w:tab/>
@@ -6713,7 +7188,7 @@
   </w:p>
   <w:p>
     <w:pPr>
-      <w:pStyle w:val="Rodap"/>
+      <w:pStyle w:val="Footer"/>
       <w:tabs>
         <w:tab w:val="clear" w:pos="4252"/>
       </w:tabs>
@@ -6727,9 +7202,19 @@
       </w:sdtPr>
       <w:sdtEndPr/>
       <w:sdtContent>
+        <w:proofErr w:type="spellStart"/>
         <w:r>
-          <w:t>Weekly Report</w:t>
+          <w:t>Weekly</w:t>
         </w:r>
+        <w:proofErr w:type="spellEnd"/>
+        <w:r>
+          <w:t xml:space="preserve"> </w:t>
+        </w:r>
+        <w:proofErr w:type="spellStart"/>
+        <w:r>
+          <w:t>Report</w:t>
+        </w:r>
+        <w:proofErr w:type="spellEnd"/>
       </w:sdtContent>
     </w:sdt>
     <w:r>
@@ -6740,18 +7225,23 @@
 </file>
 
 <file path=word/footer3.xml><?xml version="1.0" encoding="utf-8"?>
-<w:ftr xmlns:wpc="http://schemas.microsoft.com/office/word/2010/wordprocessingCanvas" xmlns:mc="http://schemas.openxmlformats.org/markup-compatibility/2006" xmlns:o="urn:schemas-microsoft-com:office:office" xmlns:r="http://schemas.openxmlformats.org/officeDocument/2006/relationships" xmlns:m="http://schemas.openxmlformats.org/officeDocument/2006/math" xmlns:v="urn:schemas-microsoft-com:vml" xmlns:wp14="http://schemas.microsoft.com/office/word/2010/wordprocessingDrawing" xmlns:wp="http://schemas.openxmlformats.org/drawingml/2006/wordprocessingDrawing" xmlns:w10="urn:schemas-microsoft-com:office:word" xmlns:w="http://schemas.openxmlformats.org/wordprocessingml/2006/main" xmlns:w14="http://schemas.microsoft.com/office/word/2010/wordml" xmlns:w15="http://schemas.microsoft.com/office/word/2012/wordml" xmlns:wpg="http://schemas.microsoft.com/office/word/2010/wordprocessingGroup" xmlns:wpi="http://schemas.microsoft.com/office/word/2010/wordprocessingInk" xmlns:wne="http://schemas.microsoft.com/office/word/2006/wordml" xmlns:wps="http://schemas.microsoft.com/office/word/2010/wordprocessingShape" mc:Ignorable="w14 w15 wp14">
+<w:ftr xmlns:wpc="http://schemas.microsoft.com/office/word/2010/wordprocessingCanvas" xmlns:mc="http://schemas.openxmlformats.org/markup-compatibility/2006" xmlns:o="urn:schemas-microsoft-com:office:office" xmlns:r="http://schemas.openxmlformats.org/officeDocument/2006/relationships" xmlns:m="http://schemas.openxmlformats.org/officeDocument/2006/math" xmlns:v="urn:schemas-microsoft-com:vml" xmlns:wp14="http://schemas.microsoft.com/office/word/2010/wordprocessingDrawing" xmlns:wp="http://schemas.openxmlformats.org/drawingml/2006/wordprocessingDrawing" xmlns:w10="urn:schemas-microsoft-com:office:word" xmlns:w="http://schemas.openxmlformats.org/wordprocessingml/2006/main" xmlns:w14="http://schemas.microsoft.com/office/word/2010/wordml" xmlns:wpg="http://schemas.microsoft.com/office/word/2010/wordprocessingGroup" xmlns:wpi="http://schemas.microsoft.com/office/word/2010/wordprocessingInk" xmlns:wne="http://schemas.microsoft.com/office/word/2006/wordml" xmlns:wps="http://schemas.microsoft.com/office/word/2010/wordprocessingShape" mc:Ignorable="w14 wp14">
   <w:p>
     <w:pPr>
-      <w:pStyle w:val="Rodap"/>
+      <w:pStyle w:val="Footer"/>
     </w:pPr>
+    <w:proofErr w:type="spellStart"/>
     <w:r>
-      <w:t>Projeto Software 2013</w:t>
+      <w:t>Projeto</w:t>
+    </w:r>
+    <w:proofErr w:type="spellEnd"/>
+    <w:r>
+      <w:t xml:space="preserve"> Software 2013</w:t>
     </w:r>
   </w:p>
   <w:p>
     <w:pPr>
-      <w:pStyle w:val="Rodap"/>
+      <w:pStyle w:val="Footer"/>
     </w:pPr>
     <w:sdt>
       <w:sdtPr>
@@ -6762,9 +7252,19 @@
       </w:sdtPr>
       <w:sdtEndPr/>
       <w:sdtContent>
+        <w:proofErr w:type="spellStart"/>
         <w:r>
-          <w:t>Weekly Report</w:t>
+          <w:t>Weekly</w:t>
         </w:r>
+        <w:proofErr w:type="spellEnd"/>
+        <w:r>
+          <w:t xml:space="preserve"> </w:t>
+        </w:r>
+        <w:proofErr w:type="spellStart"/>
+        <w:r>
+          <w:t>Report</w:t>
+        </w:r>
+        <w:proofErr w:type="spellEnd"/>
       </w:sdtContent>
     </w:sdt>
     <w:r>
@@ -6799,13 +7299,18 @@
 </file>
 
 <file path=word/footer4.xml><?xml version="1.0" encoding="utf-8"?>
-<w:ftr xmlns:wpc="http://schemas.microsoft.com/office/word/2010/wordprocessingCanvas" xmlns:mc="http://schemas.openxmlformats.org/markup-compatibility/2006" xmlns:o="urn:schemas-microsoft-com:office:office" xmlns:r="http://schemas.openxmlformats.org/officeDocument/2006/relationships" xmlns:m="http://schemas.openxmlformats.org/officeDocument/2006/math" xmlns:v="urn:schemas-microsoft-com:vml" xmlns:wp14="http://schemas.microsoft.com/office/word/2010/wordprocessingDrawing" xmlns:wp="http://schemas.openxmlformats.org/drawingml/2006/wordprocessingDrawing" xmlns:w10="urn:schemas-microsoft-com:office:word" xmlns:w="http://schemas.openxmlformats.org/wordprocessingml/2006/main" xmlns:w14="http://schemas.microsoft.com/office/word/2010/wordml" xmlns:w15="http://schemas.microsoft.com/office/word/2012/wordml" xmlns:wpg="http://schemas.microsoft.com/office/word/2010/wordprocessingGroup" xmlns:wpi="http://schemas.microsoft.com/office/word/2010/wordprocessingInk" xmlns:wne="http://schemas.microsoft.com/office/word/2006/wordml" xmlns:wps="http://schemas.microsoft.com/office/word/2010/wordprocessingShape" mc:Ignorable="w14 w15 wp14">
+<w:ftr xmlns:wpc="http://schemas.microsoft.com/office/word/2010/wordprocessingCanvas" xmlns:mc="http://schemas.openxmlformats.org/markup-compatibility/2006" xmlns:o="urn:schemas-microsoft-com:office:office" xmlns:r="http://schemas.openxmlformats.org/officeDocument/2006/relationships" xmlns:m="http://schemas.openxmlformats.org/officeDocument/2006/math" xmlns:v="urn:schemas-microsoft-com:vml" xmlns:wp14="http://schemas.microsoft.com/office/word/2010/wordprocessingDrawing" xmlns:wp="http://schemas.openxmlformats.org/drawingml/2006/wordprocessingDrawing" xmlns:w10="urn:schemas-microsoft-com:office:word" xmlns:w="http://schemas.openxmlformats.org/wordprocessingml/2006/main" xmlns:w14="http://schemas.microsoft.com/office/word/2010/wordml" xmlns:wpg="http://schemas.microsoft.com/office/word/2010/wordprocessingGroup" xmlns:wpi="http://schemas.microsoft.com/office/word/2010/wordprocessingInk" xmlns:wne="http://schemas.microsoft.com/office/word/2006/wordml" xmlns:wps="http://schemas.microsoft.com/office/word/2010/wordprocessingShape" mc:Ignorable="w14 wp14">
   <w:p>
     <w:pPr>
-      <w:pStyle w:val="Rodap"/>
+      <w:pStyle w:val="Footer"/>
     </w:pPr>
+    <w:proofErr w:type="spellStart"/>
     <w:r>
-      <w:t>Projeto Software 2013</w:t>
+      <w:t>Projeto</w:t>
+    </w:r>
+    <w:proofErr w:type="spellEnd"/>
+    <w:r>
+      <w:t xml:space="preserve"> Software 2013</w:t>
     </w:r>
     <w:r>
       <w:tab/>
@@ -6816,7 +7321,7 @@
   </w:p>
   <w:p>
     <w:pPr>
-      <w:pStyle w:val="Rodap"/>
+      <w:pStyle w:val="Footer"/>
       <w:tabs>
         <w:tab w:val="clear" w:pos="4252"/>
       </w:tabs>
@@ -6830,9 +7335,19 @@
       </w:sdtPr>
       <w:sdtEndPr/>
       <w:sdtContent>
+        <w:proofErr w:type="spellStart"/>
         <w:r>
-          <w:t>Weekly Report</w:t>
+          <w:t>Weekly</w:t>
         </w:r>
+        <w:proofErr w:type="spellEnd"/>
+        <w:r>
+          <w:t xml:space="preserve"> </w:t>
+        </w:r>
+        <w:proofErr w:type="spellStart"/>
+        <w:r>
+          <w:t>Report</w:t>
+        </w:r>
+        <w:proofErr w:type="spellEnd"/>
       </w:sdtContent>
     </w:sdt>
     <w:r>
@@ -6864,7 +7379,7 @@
 </file>
 
 <file path=word/footnotes.xml><?xml version="1.0" encoding="utf-8"?>
-<w:footnotes xmlns:wpc="http://schemas.microsoft.com/office/word/2010/wordprocessingCanvas" xmlns:mc="http://schemas.openxmlformats.org/markup-compatibility/2006" xmlns:o="urn:schemas-microsoft-com:office:office" xmlns:r="http://schemas.openxmlformats.org/officeDocument/2006/relationships" xmlns:m="http://schemas.openxmlformats.org/officeDocument/2006/math" xmlns:v="urn:schemas-microsoft-com:vml" xmlns:wp14="http://schemas.microsoft.com/office/word/2010/wordprocessingDrawing" xmlns:wp="http://schemas.openxmlformats.org/drawingml/2006/wordprocessingDrawing" xmlns:w10="urn:schemas-microsoft-com:office:word" xmlns:w="http://schemas.openxmlformats.org/wordprocessingml/2006/main" xmlns:w14="http://schemas.microsoft.com/office/word/2010/wordml" xmlns:w15="http://schemas.microsoft.com/office/word/2012/wordml" xmlns:wpg="http://schemas.microsoft.com/office/word/2010/wordprocessingGroup" xmlns:wpi="http://schemas.microsoft.com/office/word/2010/wordprocessingInk" xmlns:wne="http://schemas.microsoft.com/office/word/2006/wordml" xmlns:wps="http://schemas.microsoft.com/office/word/2010/wordprocessingShape" mc:Ignorable="w14 w15 wp14">
+<w:footnotes xmlns:wpc="http://schemas.microsoft.com/office/word/2010/wordprocessingCanvas" xmlns:mc="http://schemas.openxmlformats.org/markup-compatibility/2006" xmlns:o="urn:schemas-microsoft-com:office:office" xmlns:r="http://schemas.openxmlformats.org/officeDocument/2006/relationships" xmlns:m="http://schemas.openxmlformats.org/officeDocument/2006/math" xmlns:v="urn:schemas-microsoft-com:vml" xmlns:wp14="http://schemas.microsoft.com/office/word/2010/wordprocessingDrawing" xmlns:wp="http://schemas.openxmlformats.org/drawingml/2006/wordprocessingDrawing" xmlns:w10="urn:schemas-microsoft-com:office:word" xmlns:w="http://schemas.openxmlformats.org/wordprocessingml/2006/main" xmlns:w14="http://schemas.microsoft.com/office/word/2010/wordml" xmlns:wpg="http://schemas.microsoft.com/office/word/2010/wordprocessingGroup" xmlns:wpi="http://schemas.microsoft.com/office/word/2010/wordprocessingInk" xmlns:wne="http://schemas.microsoft.com/office/word/2006/wordml" xmlns:wps="http://schemas.microsoft.com/office/word/2010/wordprocessingShape" mc:Ignorable="w14 wp14">
   <w:footnote w:type="separator" w:id="-1">
     <w:p>
       <w:pPr>
@@ -6889,15 +7404,15 @@
 </file>
 
 <file path=word/header1.xml><?xml version="1.0" encoding="utf-8"?>
-<w:hdr xmlns:wpc="http://schemas.microsoft.com/office/word/2010/wordprocessingCanvas" xmlns:mc="http://schemas.openxmlformats.org/markup-compatibility/2006" xmlns:o="urn:schemas-microsoft-com:office:office" xmlns:r="http://schemas.openxmlformats.org/officeDocument/2006/relationships" xmlns:m="http://schemas.openxmlformats.org/officeDocument/2006/math" xmlns:v="urn:schemas-microsoft-com:vml" xmlns:wp14="http://schemas.microsoft.com/office/word/2010/wordprocessingDrawing" xmlns:wp="http://schemas.openxmlformats.org/drawingml/2006/wordprocessingDrawing" xmlns:w10="urn:schemas-microsoft-com:office:word" xmlns:w="http://schemas.openxmlformats.org/wordprocessingml/2006/main" xmlns:w14="http://schemas.microsoft.com/office/word/2010/wordml" xmlns:w15="http://schemas.microsoft.com/office/word/2012/wordml" xmlns:wpg="http://schemas.microsoft.com/office/word/2010/wordprocessingGroup" xmlns:wpi="http://schemas.microsoft.com/office/word/2010/wordprocessingInk" xmlns:wne="http://schemas.microsoft.com/office/word/2006/wordml" xmlns:wps="http://schemas.microsoft.com/office/word/2010/wordprocessingShape" mc:Ignorable="w14 w15 wp14">
+<w:hdr xmlns:wpc="http://schemas.microsoft.com/office/word/2010/wordprocessingCanvas" xmlns:mc="http://schemas.openxmlformats.org/markup-compatibility/2006" xmlns:o="urn:schemas-microsoft-com:office:office" xmlns:r="http://schemas.openxmlformats.org/officeDocument/2006/relationships" xmlns:m="http://schemas.openxmlformats.org/officeDocument/2006/math" xmlns:v="urn:schemas-microsoft-com:vml" xmlns:wp14="http://schemas.microsoft.com/office/word/2010/wordprocessingDrawing" xmlns:wp="http://schemas.openxmlformats.org/drawingml/2006/wordprocessingDrawing" xmlns:w10="urn:schemas-microsoft-com:office:word" xmlns:w="http://schemas.openxmlformats.org/wordprocessingml/2006/main" xmlns:w14="http://schemas.microsoft.com/office/word/2010/wordml" xmlns:wpg="http://schemas.microsoft.com/office/word/2010/wordprocessingGroup" xmlns:wpi="http://schemas.microsoft.com/office/word/2010/wordprocessingInk" xmlns:wne="http://schemas.microsoft.com/office/word/2006/wordml" xmlns:wps="http://schemas.microsoft.com/office/word/2010/wordprocessingShape" mc:Ignorable="w14 wp14">
   <w:p>
     <w:pPr>
-      <w:pStyle w:val="Cabealho"/>
+      <w:pStyle w:val="Header"/>
     </w:pPr>
     <w:r>
       <w:rPr>
         <w:noProof/>
-        <w:lang w:eastAsia="pt-PT"/>
+        <w:lang w:val="en-US"/>
       </w:rPr>
       <w:drawing>
         <wp:anchor distT="0" distB="0" distL="114300" distR="114300" simplePos="0" relativeHeight="251658240" behindDoc="0" locked="0" layoutInCell="1" allowOverlap="1" wp14:anchorId="783C4523" wp14:editId="3B353BFD">
@@ -6959,9 +7474,11 @@
     <w:r>
       <w:tab/>
     </w:r>
+    <w:proofErr w:type="spellStart"/>
     <w:r>
       <w:t>Owner</w:t>
     </w:r>
+    <w:proofErr w:type="spellEnd"/>
     <w:r>
       <w:t xml:space="preserve">: </w:t>
     </w:r>
@@ -6982,7 +7499,7 @@
   </w:p>
   <w:p>
     <w:pPr>
-      <w:pStyle w:val="Cabealho"/>
+      <w:pStyle w:val="Header"/>
     </w:pPr>
     <w:r>
       <w:tab/>
@@ -7020,9 +7537,19 @@
       </w:sdtPr>
       <w:sdtEndPr/>
       <w:sdtContent>
+        <w:proofErr w:type="spellStart"/>
         <w:r>
-          <w:t>Ready for Revision</w:t>
+          <w:t>Ready</w:t>
         </w:r>
+        <w:proofErr w:type="spellEnd"/>
+        <w:r>
+          <w:t xml:space="preserve"> for </w:t>
+        </w:r>
+        <w:proofErr w:type="spellStart"/>
+        <w:r>
+          <w:t>Revision</w:t>
+        </w:r>
+        <w:proofErr w:type="spellEnd"/>
       </w:sdtContent>
     </w:sdt>
   </w:p>
@@ -7030,15 +7557,15 @@
 </file>
 
 <file path=word/header2.xml><?xml version="1.0" encoding="utf-8"?>
-<w:hdr xmlns:wpc="http://schemas.microsoft.com/office/word/2010/wordprocessingCanvas" xmlns:mc="http://schemas.openxmlformats.org/markup-compatibility/2006" xmlns:o="urn:schemas-microsoft-com:office:office" xmlns:r="http://schemas.openxmlformats.org/officeDocument/2006/relationships" xmlns:m="http://schemas.openxmlformats.org/officeDocument/2006/math" xmlns:v="urn:schemas-microsoft-com:vml" xmlns:wp14="http://schemas.microsoft.com/office/word/2010/wordprocessingDrawing" xmlns:wp="http://schemas.openxmlformats.org/drawingml/2006/wordprocessingDrawing" xmlns:w10="urn:schemas-microsoft-com:office:word" xmlns:w="http://schemas.openxmlformats.org/wordprocessingml/2006/main" xmlns:w14="http://schemas.microsoft.com/office/word/2010/wordml" xmlns:w15="http://schemas.microsoft.com/office/word/2012/wordml" xmlns:wpg="http://schemas.microsoft.com/office/word/2010/wordprocessingGroup" xmlns:wpi="http://schemas.microsoft.com/office/word/2010/wordprocessingInk" xmlns:wne="http://schemas.microsoft.com/office/word/2006/wordml" xmlns:wps="http://schemas.microsoft.com/office/word/2010/wordprocessingShape" mc:Ignorable="w14 w15 wp14">
+<w:hdr xmlns:wpc="http://schemas.microsoft.com/office/word/2010/wordprocessingCanvas" xmlns:mc="http://schemas.openxmlformats.org/markup-compatibility/2006" xmlns:o="urn:schemas-microsoft-com:office:office" xmlns:r="http://schemas.openxmlformats.org/officeDocument/2006/relationships" xmlns:m="http://schemas.openxmlformats.org/officeDocument/2006/math" xmlns:v="urn:schemas-microsoft-com:vml" xmlns:wp14="http://schemas.microsoft.com/office/word/2010/wordprocessingDrawing" xmlns:wp="http://schemas.openxmlformats.org/drawingml/2006/wordprocessingDrawing" xmlns:w10="urn:schemas-microsoft-com:office:word" xmlns:w="http://schemas.openxmlformats.org/wordprocessingml/2006/main" xmlns:w14="http://schemas.microsoft.com/office/word/2010/wordml" xmlns:wpg="http://schemas.microsoft.com/office/word/2010/wordprocessingGroup" xmlns:wpi="http://schemas.microsoft.com/office/word/2010/wordprocessingInk" xmlns:wne="http://schemas.microsoft.com/office/word/2006/wordml" xmlns:wps="http://schemas.microsoft.com/office/word/2010/wordprocessingShape" mc:Ignorable="w14 wp14">
   <w:p>
     <w:pPr>
-      <w:pStyle w:val="Cabealho"/>
+      <w:pStyle w:val="Header"/>
     </w:pPr>
     <w:r>
       <w:rPr>
         <w:noProof/>
-        <w:lang w:eastAsia="pt-PT"/>
+        <w:lang w:val="en-US"/>
       </w:rPr>
       <w:drawing>
         <wp:anchor distT="0" distB="0" distL="114300" distR="114300" simplePos="0" relativeHeight="251660288" behindDoc="0" locked="0" layoutInCell="1" allowOverlap="1" wp14:anchorId="044B1E86" wp14:editId="50DEA457">
@@ -7100,9 +7627,11 @@
     <w:r>
       <w:tab/>
     </w:r>
+    <w:proofErr w:type="spellStart"/>
     <w:r>
       <w:t>Owner</w:t>
     </w:r>
+    <w:proofErr w:type="spellEnd"/>
     <w:r>
       <w:t xml:space="preserve">: </w:t>
     </w:r>
@@ -7123,7 +7652,7 @@
   </w:p>
   <w:p>
     <w:pPr>
-      <w:pStyle w:val="Cabealho"/>
+      <w:pStyle w:val="Header"/>
     </w:pPr>
     <w:r>
       <w:tab/>
@@ -7161,9 +7690,19 @@
       </w:sdtPr>
       <w:sdtEndPr/>
       <w:sdtContent>
+        <w:proofErr w:type="spellStart"/>
         <w:r>
-          <w:t>Ready for Revision</w:t>
+          <w:t>Ready</w:t>
         </w:r>
+        <w:proofErr w:type="spellEnd"/>
+        <w:r>
+          <w:t xml:space="preserve"> for </w:t>
+        </w:r>
+        <w:proofErr w:type="spellStart"/>
+        <w:r>
+          <w:t>Revision</w:t>
+        </w:r>
+        <w:proofErr w:type="spellEnd"/>
       </w:sdtContent>
     </w:sdt>
     <w:r>
@@ -7174,7 +7713,7 @@
 </file>
 
 <file path=word/numbering.xml><?xml version="1.0" encoding="utf-8"?>
-<w:numbering xmlns:wpc="http://schemas.microsoft.com/office/word/2010/wordprocessingCanvas" xmlns:mc="http://schemas.openxmlformats.org/markup-compatibility/2006" xmlns:o="urn:schemas-microsoft-com:office:office" xmlns:r="http://schemas.openxmlformats.org/officeDocument/2006/relationships" xmlns:m="http://schemas.openxmlformats.org/officeDocument/2006/math" xmlns:v="urn:schemas-microsoft-com:vml" xmlns:wp14="http://schemas.microsoft.com/office/word/2010/wordprocessingDrawing" xmlns:wp="http://schemas.openxmlformats.org/drawingml/2006/wordprocessingDrawing" xmlns:w10="urn:schemas-microsoft-com:office:word" xmlns:w="http://schemas.openxmlformats.org/wordprocessingml/2006/main" xmlns:w14="http://schemas.microsoft.com/office/word/2010/wordml" xmlns:w15="http://schemas.microsoft.com/office/word/2012/wordml" xmlns:wpg="http://schemas.microsoft.com/office/word/2010/wordprocessingGroup" xmlns:wpi="http://schemas.microsoft.com/office/word/2010/wordprocessingInk" xmlns:wne="http://schemas.microsoft.com/office/word/2006/wordml" xmlns:wps="http://schemas.microsoft.com/office/word/2010/wordprocessingShape" mc:Ignorable="w14 w15 wp14">
+<w:numbering xmlns:wpc="http://schemas.microsoft.com/office/word/2010/wordprocessingCanvas" xmlns:mc="http://schemas.openxmlformats.org/markup-compatibility/2006" xmlns:o="urn:schemas-microsoft-com:office:office" xmlns:r="http://schemas.openxmlformats.org/officeDocument/2006/relationships" xmlns:m="http://schemas.openxmlformats.org/officeDocument/2006/math" xmlns:v="urn:schemas-microsoft-com:vml" xmlns:wp14="http://schemas.microsoft.com/office/word/2010/wordprocessingDrawing" xmlns:wp="http://schemas.openxmlformats.org/drawingml/2006/wordprocessingDrawing" xmlns:w10="urn:schemas-microsoft-com:office:word" xmlns:w="http://schemas.openxmlformats.org/wordprocessingml/2006/main" xmlns:w14="http://schemas.microsoft.com/office/word/2010/wordml" xmlns:wpg="http://schemas.microsoft.com/office/word/2010/wordprocessingGroup" xmlns:wpi="http://schemas.microsoft.com/office/word/2010/wordprocessingInk" xmlns:wne="http://schemas.microsoft.com/office/word/2006/wordml" xmlns:wps="http://schemas.microsoft.com/office/word/2010/wordprocessingShape" mc:Ignorable="w14 wp14">
   <w:abstractNum w:abstractNumId="0">
     <w:nsid w:val="0D552BEF"/>
     <w:multiLevelType w:val="multilevel"/>
@@ -7508,7 +8047,7 @@
 </file>
 
 <file path=word/styles.xml><?xml version="1.0" encoding="utf-8"?>
-<w:styles xmlns:mc="http://schemas.openxmlformats.org/markup-compatibility/2006" xmlns:r="http://schemas.openxmlformats.org/officeDocument/2006/relationships" xmlns:w="http://schemas.openxmlformats.org/wordprocessingml/2006/main" xmlns:w14="http://schemas.microsoft.com/office/word/2010/wordml" xmlns:w15="http://schemas.microsoft.com/office/word/2012/wordml" mc:Ignorable="w14 w15">
+<w:styles xmlns:mc="http://schemas.openxmlformats.org/markup-compatibility/2006" xmlns:r="http://schemas.openxmlformats.org/officeDocument/2006/relationships" xmlns:w="http://schemas.openxmlformats.org/wordprocessingml/2006/main" xmlns:w14="http://schemas.microsoft.com/office/word/2010/wordml" mc:Ignorable="w14">
   <w:docDefaults>
     <w:rPrDefault>
       <w:rPr>
@@ -7524,389 +8063,155 @@
       </w:pPr>
     </w:pPrDefault>
   </w:docDefaults>
-  <w:latentStyles w:defLockedState="0" w:defUIPriority="99" w:defSemiHidden="0" w:defUnhideWhenUsed="0" w:defQFormat="0" w:count="371">
-    <w:lsdException w:name="Normal" w:uiPriority="0" w:qFormat="1"/>
-    <w:lsdException w:name="heading 1" w:uiPriority="9" w:qFormat="1"/>
-    <w:lsdException w:name="heading 2" w:semiHidden="1" w:uiPriority="9" w:unhideWhenUsed="1" w:qFormat="1"/>
-    <w:lsdException w:name="heading 3" w:semiHidden="1" w:uiPriority="9" w:unhideWhenUsed="1" w:qFormat="1"/>
-    <w:lsdException w:name="heading 4" w:semiHidden="1" w:uiPriority="9" w:unhideWhenUsed="1" w:qFormat="1"/>
-    <w:lsdException w:name="heading 5" w:semiHidden="1" w:uiPriority="9" w:unhideWhenUsed="1" w:qFormat="1"/>
-    <w:lsdException w:name="heading 6" w:semiHidden="1" w:uiPriority="9" w:unhideWhenUsed="1" w:qFormat="1"/>
-    <w:lsdException w:name="heading 7" w:semiHidden="1" w:uiPriority="9" w:unhideWhenUsed="1" w:qFormat="1"/>
-    <w:lsdException w:name="heading 8" w:semiHidden="1" w:uiPriority="9" w:unhideWhenUsed="1" w:qFormat="1"/>
-    <w:lsdException w:name="heading 9" w:semiHidden="1" w:uiPriority="9" w:unhideWhenUsed="1" w:qFormat="1"/>
-    <w:lsdException w:name="index 1" w:semiHidden="1" w:unhideWhenUsed="1"/>
-    <w:lsdException w:name="index 2" w:semiHidden="1" w:unhideWhenUsed="1"/>
-    <w:lsdException w:name="index 3" w:semiHidden="1" w:unhideWhenUsed="1"/>
-    <w:lsdException w:name="index 4" w:semiHidden="1" w:unhideWhenUsed="1"/>
-    <w:lsdException w:name="index 5" w:semiHidden="1" w:unhideWhenUsed="1"/>
-    <w:lsdException w:name="index 6" w:semiHidden="1" w:unhideWhenUsed="1"/>
-    <w:lsdException w:name="index 7" w:semiHidden="1" w:unhideWhenUsed="1"/>
-    <w:lsdException w:name="index 8" w:semiHidden="1" w:unhideWhenUsed="1"/>
-    <w:lsdException w:name="index 9" w:semiHidden="1" w:unhideWhenUsed="1"/>
-    <w:lsdException w:name="toc 1" w:semiHidden="1" w:uiPriority="39" w:unhideWhenUsed="1"/>
-    <w:lsdException w:name="toc 2" w:semiHidden="1" w:uiPriority="39" w:unhideWhenUsed="1"/>
-    <w:lsdException w:name="toc 3" w:semiHidden="1" w:uiPriority="39" w:unhideWhenUsed="1"/>
-    <w:lsdException w:name="toc 4" w:semiHidden="1" w:uiPriority="39" w:unhideWhenUsed="1"/>
-    <w:lsdException w:name="toc 5" w:semiHidden="1" w:uiPriority="39" w:unhideWhenUsed="1"/>
-    <w:lsdException w:name="toc 6" w:semiHidden="1" w:uiPriority="39" w:unhideWhenUsed="1"/>
-    <w:lsdException w:name="toc 7" w:semiHidden="1" w:uiPriority="39" w:unhideWhenUsed="1"/>
-    <w:lsdException w:name="toc 8" w:semiHidden="1" w:uiPriority="39" w:unhideWhenUsed="1"/>
-    <w:lsdException w:name="toc 9" w:semiHidden="1" w:uiPriority="39" w:unhideWhenUsed="1"/>
-    <w:lsdException w:name="Normal Indent" w:semiHidden="1" w:unhideWhenUsed="1"/>
-    <w:lsdException w:name="footnote text" w:semiHidden="1" w:unhideWhenUsed="1"/>
-    <w:lsdException w:name="annotation text" w:semiHidden="1" w:unhideWhenUsed="1"/>
-    <w:lsdException w:name="header" w:semiHidden="1" w:unhideWhenUsed="1"/>
-    <w:lsdException w:name="footer" w:semiHidden="1" w:unhideWhenUsed="1"/>
-    <w:lsdException w:name="index heading" w:semiHidden="1" w:unhideWhenUsed="1"/>
-    <w:lsdException w:name="caption" w:semiHidden="1" w:uiPriority="35" w:unhideWhenUsed="1" w:qFormat="1"/>
-    <w:lsdException w:name="table of figures" w:semiHidden="1" w:unhideWhenUsed="1"/>
-    <w:lsdException w:name="envelope address" w:semiHidden="1" w:unhideWhenUsed="1"/>
-    <w:lsdException w:name="envelope return" w:semiHidden="1" w:unhideWhenUsed="1"/>
-    <w:lsdException w:name="footnote reference" w:semiHidden="1" w:unhideWhenUsed="1"/>
-    <w:lsdException w:name="annotation reference" w:semiHidden="1" w:unhideWhenUsed="1"/>
-    <w:lsdException w:name="line number" w:semiHidden="1" w:unhideWhenUsed="1"/>
-    <w:lsdException w:name="page number" w:semiHidden="1" w:unhideWhenUsed="1"/>
-    <w:lsdException w:name="endnote reference" w:semiHidden="1" w:unhideWhenUsed="1"/>
-    <w:lsdException w:name="endnote text" w:semiHidden="1" w:unhideWhenUsed="1"/>
-    <w:lsdException w:name="table of authorities" w:semiHidden="1" w:unhideWhenUsed="1"/>
-    <w:lsdException w:name="macro" w:semiHidden="1" w:unhideWhenUsed="1"/>
-    <w:lsdException w:name="toa heading" w:semiHidden="1" w:unhideWhenUsed="1"/>
-    <w:lsdException w:name="List" w:semiHidden="1" w:unhideWhenUsed="1"/>
-    <w:lsdException w:name="List Bullet" w:semiHidden="1" w:unhideWhenUsed="1"/>
-    <w:lsdException w:name="List Number" w:semiHidden="1" w:unhideWhenUsed="1"/>
-    <w:lsdException w:name="List 2" w:semiHidden="1" w:unhideWhenUsed="1"/>
-    <w:lsdException w:name="List 3" w:semiHidden="1" w:unhideWhenUsed="1"/>
-    <w:lsdException w:name="List 4" w:semiHidden="1" w:unhideWhenUsed="1"/>
-    <w:lsdException w:name="List 5" w:semiHidden="1" w:unhideWhenUsed="1"/>
-    <w:lsdException w:name="List Bullet 2" w:semiHidden="1" w:unhideWhenUsed="1"/>
-    <w:lsdException w:name="List Bullet 3" w:semiHidden="1" w:unhideWhenUsed="1"/>
-    <w:lsdException w:name="List Bullet 4" w:semiHidden="1" w:unhideWhenUsed="1"/>
-    <w:lsdException w:name="List Bullet 5" w:semiHidden="1" w:unhideWhenUsed="1"/>
-    <w:lsdException w:name="List Number 2" w:semiHidden="1" w:unhideWhenUsed="1"/>
-    <w:lsdException w:name="List Number 3" w:semiHidden="1" w:unhideWhenUsed="1"/>
-    <w:lsdException w:name="List Number 4" w:semiHidden="1" w:unhideWhenUsed="1"/>
-    <w:lsdException w:name="List Number 5" w:semiHidden="1" w:unhideWhenUsed="1"/>
-    <w:lsdException w:name="Title" w:uiPriority="10" w:qFormat="1"/>
-    <w:lsdException w:name="Closing" w:semiHidden="1" w:unhideWhenUsed="1"/>
-    <w:lsdException w:name="Signature" w:semiHidden="1" w:unhideWhenUsed="1"/>
-    <w:lsdException w:name="Default Paragraph Font" w:semiHidden="1" w:uiPriority="1" w:unhideWhenUsed="1"/>
-    <w:lsdException w:name="Body Text" w:semiHidden="1" w:unhideWhenUsed="1"/>
-    <w:lsdException w:name="Body Text Indent" w:semiHidden="1" w:unhideWhenUsed="1"/>
-    <w:lsdException w:name="List Continue" w:semiHidden="1" w:unhideWhenUsed="1"/>
-    <w:lsdException w:name="List Continue 2" w:semiHidden="1" w:unhideWhenUsed="1"/>
-    <w:lsdException w:name="List Continue 3" w:semiHidden="1" w:unhideWhenUsed="1"/>
-    <w:lsdException w:name="List Continue 4" w:semiHidden="1" w:unhideWhenUsed="1"/>
-    <w:lsdException w:name="List Continue 5" w:semiHidden="1" w:unhideWhenUsed="1"/>
-    <w:lsdException w:name="Message Header" w:semiHidden="1" w:unhideWhenUsed="1"/>
-    <w:lsdException w:name="Subtitle" w:uiPriority="11" w:qFormat="1"/>
-    <w:lsdException w:name="Salutation" w:semiHidden="1" w:unhideWhenUsed="1"/>
-    <w:lsdException w:name="Date" w:semiHidden="1" w:unhideWhenUsed="1"/>
-    <w:lsdException w:name="Body Text First Indent" w:semiHidden="1" w:unhideWhenUsed="1"/>
-    <w:lsdException w:name="Body Text First Indent 2" w:semiHidden="1" w:unhideWhenUsed="1"/>
-    <w:lsdException w:name="Note Heading" w:semiHidden="1" w:unhideWhenUsed="1"/>
-    <w:lsdException w:name="Body Text 2" w:semiHidden="1" w:unhideWhenUsed="1"/>
-    <w:lsdException w:name="Body Text 3" w:semiHidden="1" w:unhideWhenUsed="1"/>
-    <w:lsdException w:name="Body Text Indent 2" w:semiHidden="1" w:unhideWhenUsed="1"/>
-    <w:lsdException w:name="Body Text Indent 3" w:semiHidden="1" w:unhideWhenUsed="1"/>
-    <w:lsdException w:name="Block Text" w:semiHidden="1" w:unhideWhenUsed="1"/>
-    <w:lsdException w:name="Hyperlink" w:semiHidden="1" w:unhideWhenUsed="1"/>
-    <w:lsdException w:name="FollowedHyperlink" w:semiHidden="1" w:unhideWhenUsed="1"/>
-    <w:lsdException w:name="Strong" w:uiPriority="22" w:qFormat="1"/>
-    <w:lsdException w:name="Emphasis" w:uiPriority="20" w:qFormat="1"/>
-    <w:lsdException w:name="Document Map" w:semiHidden="1" w:unhideWhenUsed="1"/>
-    <w:lsdException w:name="Plain Text" w:semiHidden="1" w:unhideWhenUsed="1"/>
-    <w:lsdException w:name="E-mail Signature" w:semiHidden="1" w:unhideWhenUsed="1"/>
-    <w:lsdException w:name="HTML Top of Form" w:semiHidden="1" w:unhideWhenUsed="1"/>
-    <w:lsdException w:name="HTML Bottom of Form" w:semiHidden="1" w:unhideWhenUsed="1"/>
-    <w:lsdException w:name="Normal (Web)" w:semiHidden="1" w:unhideWhenUsed="1"/>
-    <w:lsdException w:name="HTML Acronym" w:semiHidden="1" w:unhideWhenUsed="1"/>
-    <w:lsdException w:name="HTML Address" w:semiHidden="1" w:unhideWhenUsed="1"/>
-    <w:lsdException w:name="HTML Cite" w:semiHidden="1" w:unhideWhenUsed="1"/>
-    <w:lsdException w:name="HTML Code" w:semiHidden="1" w:unhideWhenUsed="1"/>
-    <w:lsdException w:name="HTML Definition" w:semiHidden="1" w:unhideWhenUsed="1"/>
-    <w:lsdException w:name="HTML Keyboard" w:semiHidden="1" w:unhideWhenUsed="1"/>
-    <w:lsdException w:name="HTML Preformatted" w:semiHidden="1" w:unhideWhenUsed="1"/>
-    <w:lsdException w:name="HTML Sample" w:semiHidden="1" w:unhideWhenUsed="1"/>
-    <w:lsdException w:name="HTML Typewriter" w:semiHidden="1" w:unhideWhenUsed="1"/>
-    <w:lsdException w:name="HTML Variable" w:semiHidden="1" w:unhideWhenUsed="1"/>
-    <w:lsdException w:name="Normal Table" w:semiHidden="1" w:unhideWhenUsed="1"/>
-    <w:lsdException w:name="annotation subject" w:semiHidden="1" w:unhideWhenUsed="1"/>
-    <w:lsdException w:name="No List" w:semiHidden="1" w:unhideWhenUsed="1"/>
-    <w:lsdException w:name="Outline List 1" w:semiHidden="1" w:unhideWhenUsed="1"/>
-    <w:lsdException w:name="Outline List 2" w:semiHidden="1" w:unhideWhenUsed="1"/>
-    <w:lsdException w:name="Outline List 3" w:semiHidden="1" w:unhideWhenUsed="1"/>
-    <w:lsdException w:name="Table Simple 1" w:semiHidden="1" w:unhideWhenUsed="1"/>
-    <w:lsdException w:name="Table Simple 2" w:semiHidden="1" w:unhideWhenUsed="1"/>
-    <w:lsdException w:name="Table Simple 3" w:semiHidden="1" w:unhideWhenUsed="1"/>
-    <w:lsdException w:name="Table Classic 1" w:semiHidden="1" w:unhideWhenUsed="1"/>
-    <w:lsdException w:name="Table Classic 2" w:semiHidden="1" w:unhideWhenUsed="1"/>
-    <w:lsdException w:name="Table Classic 3" w:semiHidden="1" w:unhideWhenUsed="1"/>
-    <w:lsdException w:name="Table Classic 4" w:semiHidden="1" w:unhideWhenUsed="1"/>
-    <w:lsdException w:name="Table Colorful 1" w:semiHidden="1" w:unhideWhenUsed="1"/>
-    <w:lsdException w:name="Table Colorful 2" w:semiHidden="1" w:unhideWhenUsed="1"/>
-    <w:lsdException w:name="Table Colorful 3" w:semiHidden="1" w:unhideWhenUsed="1"/>
-    <w:lsdException w:name="Table Columns 1" w:semiHidden="1" w:unhideWhenUsed="1"/>
-    <w:lsdException w:name="Table Columns 2" w:semiHidden="1" w:unhideWhenUsed="1"/>
-    <w:lsdException w:name="Table Columns 3" w:semiHidden="1" w:unhideWhenUsed="1"/>
-    <w:lsdException w:name="Table Columns 4" w:semiHidden="1" w:unhideWhenUsed="1"/>
-    <w:lsdException w:name="Table Columns 5" w:semiHidden="1" w:unhideWhenUsed="1"/>
-    <w:lsdException w:name="Table Grid 1" w:semiHidden="1" w:unhideWhenUsed="1"/>
-    <w:lsdException w:name="Table Grid 2" w:semiHidden="1" w:unhideWhenUsed="1"/>
-    <w:lsdException w:name="Table Grid 3" w:semiHidden="1" w:unhideWhenUsed="1"/>
-    <w:lsdException w:name="Table Grid 4" w:semiHidden="1" w:unhideWhenUsed="1"/>
-    <w:lsdException w:name="Table Grid 5" w:semiHidden="1" w:unhideWhenUsed="1"/>
-    <w:lsdException w:name="Table Grid 6" w:semiHidden="1" w:unhideWhenUsed="1"/>
-    <w:lsdException w:name="Table Grid 7" w:semiHidden="1" w:unhideWhenUsed="1"/>
-    <w:lsdException w:name="Table Grid 8" w:semiHidden="1" w:unhideWhenUsed="1"/>
-    <w:lsdException w:name="Table List 1" w:semiHidden="1" w:unhideWhenUsed="1"/>
-    <w:lsdException w:name="Table List 2" w:semiHidden="1" w:unhideWhenUsed="1"/>
-    <w:lsdException w:name="Table List 3" w:semiHidden="1" w:unhideWhenUsed="1"/>
-    <w:lsdException w:name="Table List 4" w:semiHidden="1" w:unhideWhenUsed="1"/>
-    <w:lsdException w:name="Table List 5" w:semiHidden="1" w:unhideWhenUsed="1"/>
-    <w:lsdException w:name="Table List 6" w:semiHidden="1" w:unhideWhenUsed="1"/>
-    <w:lsdException w:name="Table List 7" w:semiHidden="1" w:unhideWhenUsed="1"/>
-    <w:lsdException w:name="Table List 8" w:semiHidden="1" w:unhideWhenUsed="1"/>
-    <w:lsdException w:name="Table 3D effects 1" w:semiHidden="1" w:unhideWhenUsed="1"/>
-    <w:lsdException w:name="Table 3D effects 2" w:semiHidden="1" w:unhideWhenUsed="1"/>
-    <w:lsdException w:name="Table 3D effects 3" w:semiHidden="1" w:unhideWhenUsed="1"/>
-    <w:lsdException w:name="Table Contemporary" w:semiHidden="1" w:unhideWhenUsed="1"/>
-    <w:lsdException w:name="Table Elegant" w:semiHidden="1" w:unhideWhenUsed="1"/>
-    <w:lsdException w:name="Table Professional" w:semiHidden="1" w:unhideWhenUsed="1"/>
-    <w:lsdException w:name="Table Subtle 1" w:semiHidden="1" w:unhideWhenUsed="1"/>
-    <w:lsdException w:name="Table Subtle 2" w:semiHidden="1" w:unhideWhenUsed="1"/>
-    <w:lsdException w:name="Table Web 1" w:semiHidden="1" w:unhideWhenUsed="1"/>
-    <w:lsdException w:name="Table Web 2" w:semiHidden="1" w:unhideWhenUsed="1"/>
-    <w:lsdException w:name="Table Web 3" w:semiHidden="1" w:unhideWhenUsed="1"/>
-    <w:lsdException w:name="Balloon Text" w:semiHidden="1" w:unhideWhenUsed="1"/>
-    <w:lsdException w:name="Table Grid" w:uiPriority="59"/>
-    <w:lsdException w:name="Table Theme" w:semiHidden="1" w:unhideWhenUsed="1"/>
-    <w:lsdException w:name="Placeholder Text" w:semiHidden="1"/>
-    <w:lsdException w:name="No Spacing" w:uiPriority="1" w:qFormat="1"/>
-    <w:lsdException w:name="Light Shading" w:uiPriority="60"/>
-    <w:lsdException w:name="Light List" w:uiPriority="61"/>
-    <w:lsdException w:name="Light Grid" w:uiPriority="62"/>
-    <w:lsdException w:name="Medium Shading 1" w:uiPriority="63"/>
-    <w:lsdException w:name="Medium Shading 2" w:uiPriority="64"/>
-    <w:lsdException w:name="Medium List 1" w:uiPriority="65"/>
-    <w:lsdException w:name="Medium List 2" w:uiPriority="66"/>
-    <w:lsdException w:name="Medium Grid 1" w:uiPriority="67"/>
-    <w:lsdException w:name="Medium Grid 2" w:uiPriority="68"/>
-    <w:lsdException w:name="Medium Grid 3" w:uiPriority="69"/>
-    <w:lsdException w:name="Dark List" w:uiPriority="70"/>
-    <w:lsdException w:name="Colorful Shading" w:uiPriority="71"/>
-    <w:lsdException w:name="Colorful List" w:uiPriority="72"/>
-    <w:lsdException w:name="Colorful Grid" w:uiPriority="73"/>
-    <w:lsdException w:name="Light Shading Accent 1" w:uiPriority="60"/>
-    <w:lsdException w:name="Light List Accent 1" w:uiPriority="61"/>
-    <w:lsdException w:name="Light Grid Accent 1" w:uiPriority="62"/>
-    <w:lsdException w:name="Medium Shading 1 Accent 1" w:uiPriority="63"/>
-    <w:lsdException w:name="Medium Shading 2 Accent 1" w:uiPriority="64"/>
-    <w:lsdException w:name="Medium List 1 Accent 1" w:uiPriority="65"/>
-    <w:lsdException w:name="Revision" w:semiHidden="1"/>
-    <w:lsdException w:name="List Paragraph" w:uiPriority="34" w:qFormat="1"/>
-    <w:lsdException w:name="Quote" w:uiPriority="29" w:qFormat="1"/>
-    <w:lsdException w:name="Intense Quote" w:uiPriority="30" w:qFormat="1"/>
-    <w:lsdException w:name="Medium List 2 Accent 1" w:uiPriority="66"/>
-    <w:lsdException w:name="Medium Grid 1 Accent 1" w:uiPriority="67"/>
-    <w:lsdException w:name="Medium Grid 2 Accent 1" w:uiPriority="68"/>
-    <w:lsdException w:name="Medium Grid 3 Accent 1" w:uiPriority="69"/>
-    <w:lsdException w:name="Dark List Accent 1" w:uiPriority="70"/>
-    <w:lsdException w:name="Colorful Shading Accent 1" w:uiPriority="71"/>
-    <w:lsdException w:name="Colorful List Accent 1" w:uiPriority="72"/>
-    <w:lsdException w:name="Colorful Grid Accent 1" w:uiPriority="73"/>
-    <w:lsdException w:name="Light Shading Accent 2" w:uiPriority="60"/>
-    <w:lsdException w:name="Light List Accent 2" w:uiPriority="61"/>
-    <w:lsdException w:name="Light Grid Accent 2" w:uiPriority="62"/>
-    <w:lsdException w:name="Medium Shading 1 Accent 2" w:uiPriority="63"/>
-    <w:lsdException w:name="Medium Shading 2 Accent 2" w:uiPriority="64"/>
-    <w:lsdException w:name="Medium List 1 Accent 2" w:uiPriority="65"/>
-    <w:lsdException w:name="Medium List 2 Accent 2" w:uiPriority="66"/>
-    <w:lsdException w:name="Medium Grid 1 Accent 2" w:uiPriority="67"/>
-    <w:lsdException w:name="Medium Grid 2 Accent 2" w:uiPriority="68"/>
-    <w:lsdException w:name="Medium Grid 3 Accent 2" w:uiPriority="69"/>
-    <w:lsdException w:name="Dark List Accent 2" w:uiPriority="70"/>
-    <w:lsdException w:name="Colorful Shading Accent 2" w:uiPriority="71"/>
-    <w:lsdException w:name="Colorful List Accent 2" w:uiPriority="72"/>
-    <w:lsdException w:name="Colorful Grid Accent 2" w:uiPriority="73"/>
-    <w:lsdException w:name="Light Shading Accent 3" w:uiPriority="60"/>
-    <w:lsdException w:name="Light List Accent 3" w:uiPriority="61"/>
-    <w:lsdException w:name="Light Grid Accent 3" w:uiPriority="62"/>
-    <w:lsdException w:name="Medium Shading 1 Accent 3" w:uiPriority="63"/>
-    <w:lsdException w:name="Medium Shading 2 Accent 3" w:uiPriority="64"/>
-    <w:lsdException w:name="Medium List 1 Accent 3" w:uiPriority="65"/>
-    <w:lsdException w:name="Medium List 2 Accent 3" w:uiPriority="66"/>
-    <w:lsdException w:name="Medium Grid 1 Accent 3" w:uiPriority="67"/>
-    <w:lsdException w:name="Medium Grid 2 Accent 3" w:uiPriority="68"/>
-    <w:lsdException w:name="Medium Grid 3 Accent 3" w:uiPriority="69"/>
-    <w:lsdException w:name="Dark List Accent 3" w:uiPriority="70"/>
-    <w:lsdException w:name="Colorful Shading Accent 3" w:uiPriority="71"/>
-    <w:lsdException w:name="Colorful List Accent 3" w:uiPriority="72"/>
-    <w:lsdException w:name="Colorful Grid Accent 3" w:uiPriority="73"/>
-    <w:lsdException w:name="Light Shading Accent 4" w:uiPriority="60"/>
-    <w:lsdException w:name="Light List Accent 4" w:uiPriority="61"/>
-    <w:lsdException w:name="Light Grid Accent 4" w:uiPriority="62"/>
-    <w:lsdException w:name="Medium Shading 1 Accent 4" w:uiPriority="63"/>
-    <w:lsdException w:name="Medium Shading 2 Accent 4" w:uiPriority="64"/>
-    <w:lsdException w:name="Medium List 1 Accent 4" w:uiPriority="65"/>
-    <w:lsdException w:name="Medium List 2 Accent 4" w:uiPriority="66"/>
-    <w:lsdException w:name="Medium Grid 1 Accent 4" w:uiPriority="67"/>
-    <w:lsdException w:name="Medium Grid 2 Accent 4" w:uiPriority="68"/>
-    <w:lsdException w:name="Medium Grid 3 Accent 4" w:uiPriority="69"/>
-    <w:lsdException w:name="Dark List Accent 4" w:uiPriority="70"/>
-    <w:lsdException w:name="Colorful Shading Accent 4" w:uiPriority="71"/>
-    <w:lsdException w:name="Colorful List Accent 4" w:uiPriority="72"/>
-    <w:lsdException w:name="Colorful Grid Accent 4" w:uiPriority="73"/>
-    <w:lsdException w:name="Light Shading Accent 5" w:uiPriority="60"/>
-    <w:lsdException w:name="Light List Accent 5" w:uiPriority="61"/>
-    <w:lsdException w:name="Light Grid Accent 5" w:uiPriority="62"/>
-    <w:lsdException w:name="Medium Shading 1 Accent 5" w:uiPriority="63"/>
-    <w:lsdException w:name="Medium Shading 2 Accent 5" w:uiPriority="64"/>
-    <w:lsdException w:name="Medium List 1 Accent 5" w:uiPriority="65"/>
-    <w:lsdException w:name="Medium List 2 Accent 5" w:uiPriority="66"/>
-    <w:lsdException w:name="Medium Grid 1 Accent 5" w:uiPriority="67"/>
-    <w:lsdException w:name="Medium Grid 2 Accent 5" w:uiPriority="68"/>
-    <w:lsdException w:name="Medium Grid 3 Accent 5" w:uiPriority="69"/>
-    <w:lsdException w:name="Dark List Accent 5" w:uiPriority="70"/>
-    <w:lsdException w:name="Colorful Shading Accent 5" w:uiPriority="71"/>
-    <w:lsdException w:name="Colorful List Accent 5" w:uiPriority="72"/>
-    <w:lsdException w:name="Colorful Grid Accent 5" w:uiPriority="73"/>
-    <w:lsdException w:name="Light Shading Accent 6" w:uiPriority="60"/>
-    <w:lsdException w:name="Light List Accent 6" w:uiPriority="61"/>
-    <w:lsdException w:name="Light Grid Accent 6" w:uiPriority="62"/>
-    <w:lsdException w:name="Medium Shading 1 Accent 6" w:uiPriority="63"/>
-    <w:lsdException w:name="Medium Shading 2 Accent 6" w:uiPriority="64"/>
-    <w:lsdException w:name="Medium List 1 Accent 6" w:uiPriority="65"/>
-    <w:lsdException w:name="Medium List 2 Accent 6" w:uiPriority="66"/>
-    <w:lsdException w:name="Medium Grid 1 Accent 6" w:uiPriority="67"/>
-    <w:lsdException w:name="Medium Grid 2 Accent 6" w:uiPriority="68"/>
-    <w:lsdException w:name="Medium Grid 3 Accent 6" w:uiPriority="69"/>
-    <w:lsdException w:name="Dark List Accent 6" w:uiPriority="70"/>
-    <w:lsdException w:name="Colorful Shading Accent 6" w:uiPriority="71"/>
-    <w:lsdException w:name="Colorful List Accent 6" w:uiPriority="72"/>
-    <w:lsdException w:name="Colorful Grid Accent 6" w:uiPriority="73"/>
-    <w:lsdException w:name="Subtle Emphasis" w:uiPriority="19" w:qFormat="1"/>
-    <w:lsdException w:name="Intense Emphasis" w:uiPriority="21" w:qFormat="1"/>
-    <w:lsdException w:name="Subtle Reference" w:uiPriority="31" w:qFormat="1"/>
-    <w:lsdException w:name="Intense Reference" w:uiPriority="32" w:qFormat="1"/>
-    <w:lsdException w:name="Book Title" w:uiPriority="33" w:qFormat="1"/>
-    <w:lsdException w:name="Bibliography" w:semiHidden="1" w:uiPriority="37" w:unhideWhenUsed="1"/>
-    <w:lsdException w:name="TOC Heading" w:semiHidden="1" w:uiPriority="39" w:unhideWhenUsed="1" w:qFormat="1"/>
-    <w:lsdException w:name="Plain Table 1" w:uiPriority="41"/>
-    <w:lsdException w:name="Plain Table 2" w:uiPriority="42"/>
-    <w:lsdException w:name="Plain Table 3" w:uiPriority="43"/>
-    <w:lsdException w:name="Plain Table 4" w:uiPriority="44"/>
-    <w:lsdException w:name="Plain Table 5" w:uiPriority="45"/>
-    <w:lsdException w:name="Grid Table Light" w:uiPriority="40"/>
-    <w:lsdException w:name="Grid Table 1 Light" w:uiPriority="46"/>
-    <w:lsdException w:name="Grid Table 2" w:uiPriority="47"/>
-    <w:lsdException w:name="Grid Table 3" w:uiPriority="48"/>
-    <w:lsdException w:name="Grid Table 4" w:uiPriority="49"/>
-    <w:lsdException w:name="Grid Table 5 Dark" w:uiPriority="50"/>
-    <w:lsdException w:name="Grid Table 6 Colorful" w:uiPriority="51"/>
-    <w:lsdException w:name="Grid Table 7 Colorful" w:uiPriority="52"/>
-    <w:lsdException w:name="Grid Table 1 Light Accent 1" w:uiPriority="46"/>
-    <w:lsdException w:name="Grid Table 2 Accent 1" w:uiPriority="47"/>
-    <w:lsdException w:name="Grid Table 3 Accent 1" w:uiPriority="48"/>
-    <w:lsdException w:name="Grid Table 4 Accent 1" w:uiPriority="49"/>
-    <w:lsdException w:name="Grid Table 5 Dark Accent 1" w:uiPriority="50"/>
-    <w:lsdException w:name="Grid Table 6 Colorful Accent 1" w:uiPriority="51"/>
-    <w:lsdException w:name="Grid Table 7 Colorful Accent 1" w:uiPriority="52"/>
-    <w:lsdException w:name="Grid Table 1 Light Accent 2" w:uiPriority="46"/>
-    <w:lsdException w:name="Grid Table 2 Accent 2" w:uiPriority="47"/>
-    <w:lsdException w:name="Grid Table 3 Accent 2" w:uiPriority="48"/>
-    <w:lsdException w:name="Grid Table 4 Accent 2" w:uiPriority="49"/>
-    <w:lsdException w:name="Grid Table 5 Dark Accent 2" w:uiPriority="50"/>
-    <w:lsdException w:name="Grid Table 6 Colorful Accent 2" w:uiPriority="51"/>
-    <w:lsdException w:name="Grid Table 7 Colorful Accent 2" w:uiPriority="52"/>
-    <w:lsdException w:name="Grid Table 1 Light Accent 3" w:uiPriority="46"/>
-    <w:lsdException w:name="Grid Table 2 Accent 3" w:uiPriority="47"/>
-    <w:lsdException w:name="Grid Table 3 Accent 3" w:uiPriority="48"/>
-    <w:lsdException w:name="Grid Table 4 Accent 3" w:uiPriority="49"/>
-    <w:lsdException w:name="Grid Table 5 Dark Accent 3" w:uiPriority="50"/>
-    <w:lsdException w:name="Grid Table 6 Colorful Accent 3" w:uiPriority="51"/>
-    <w:lsdException w:name="Grid Table 7 Colorful Accent 3" w:uiPriority="52"/>
-    <w:lsdException w:name="Grid Table 1 Light Accent 4" w:uiPriority="46"/>
-    <w:lsdException w:name="Grid Table 2 Accent 4" w:uiPriority="47"/>
-    <w:lsdException w:name="Grid Table 3 Accent 4" w:uiPriority="48"/>
-    <w:lsdException w:name="Grid Table 4 Accent 4" w:uiPriority="49"/>
-    <w:lsdException w:name="Grid Table 5 Dark Accent 4" w:uiPriority="50"/>
-    <w:lsdException w:name="Grid Table 6 Colorful Accent 4" w:uiPriority="51"/>
-    <w:lsdException w:name="Grid Table 7 Colorful Accent 4" w:uiPriority="52"/>
-    <w:lsdException w:name="Grid Table 1 Light Accent 5" w:uiPriority="46"/>
-    <w:lsdException w:name="Grid Table 2 Accent 5" w:uiPriority="47"/>
-    <w:lsdException w:name="Grid Table 3 Accent 5" w:uiPriority="48"/>
-    <w:lsdException w:name="Grid Table 4 Accent 5" w:uiPriority="49"/>
-    <w:lsdException w:name="Grid Table 5 Dark Accent 5" w:uiPriority="50"/>
-    <w:lsdException w:name="Grid Table 6 Colorful Accent 5" w:uiPriority="51"/>
-    <w:lsdException w:name="Grid Table 7 Colorful Accent 5" w:uiPriority="52"/>
-    <w:lsdException w:name="Grid Table 1 Light Accent 6" w:uiPriority="46"/>
-    <w:lsdException w:name="Grid Table 2 Accent 6" w:uiPriority="47"/>
-    <w:lsdException w:name="Grid Table 3 Accent 6" w:uiPriority="48"/>
-    <w:lsdException w:name="Grid Table 4 Accent 6" w:uiPriority="49"/>
-    <w:lsdException w:name="Grid Table 5 Dark Accent 6" w:uiPriority="50"/>
-    <w:lsdException w:name="Grid Table 6 Colorful Accent 6" w:uiPriority="51"/>
-    <w:lsdException w:name="Grid Table 7 Colorful Accent 6" w:uiPriority="52"/>
-    <w:lsdException w:name="List Table 1 Light" w:uiPriority="46"/>
-    <w:lsdException w:name="List Table 2" w:uiPriority="47"/>
-    <w:lsdException w:name="List Table 3" w:uiPriority="48"/>
-    <w:lsdException w:name="List Table 4" w:uiPriority="49"/>
-    <w:lsdException w:name="List Table 5 Dark" w:uiPriority="50"/>
-    <w:lsdException w:name="List Table 6 Colorful" w:uiPriority="51"/>
-    <w:lsdException w:name="List Table 7 Colorful" w:uiPriority="52"/>
-    <w:lsdException w:name="List Table 1 Light Accent 1" w:uiPriority="46"/>
-    <w:lsdException w:name="List Table 2 Accent 1" w:uiPriority="47"/>
-    <w:lsdException w:name="List Table 3 Accent 1" w:uiPriority="48"/>
-    <w:lsdException w:name="List Table 4 Accent 1" w:uiPriority="49"/>
-    <w:lsdException w:name="List Table 5 Dark Accent 1" w:uiPriority="50"/>
-    <w:lsdException w:name="List Table 6 Colorful Accent 1" w:uiPriority="51"/>
-    <w:lsdException w:name="List Table 7 Colorful Accent 1" w:uiPriority="52"/>
-    <w:lsdException w:name="List Table 1 Light Accent 2" w:uiPriority="46"/>
-    <w:lsdException w:name="List Table 2 Accent 2" w:uiPriority="47"/>
-    <w:lsdException w:name="List Table 3 Accent 2" w:uiPriority="48"/>
-    <w:lsdException w:name="List Table 4 Accent 2" w:uiPriority="49"/>
-    <w:lsdException w:name="List Table 5 Dark Accent 2" w:uiPriority="50"/>
-    <w:lsdException w:name="List Table 6 Colorful Accent 2" w:uiPriority="51"/>
-    <w:lsdException w:name="List Table 7 Colorful Accent 2" w:uiPriority="52"/>
-    <w:lsdException w:name="List Table 1 Light Accent 3" w:uiPriority="46"/>
-    <w:lsdException w:name="List Table 2 Accent 3" w:uiPriority="47"/>
-    <w:lsdException w:name="List Table 3 Accent 3" w:uiPriority="48"/>
-    <w:lsdException w:name="List Table 4 Accent 3" w:uiPriority="49"/>
-    <w:lsdException w:name="List Table 5 Dark Accent 3" w:uiPriority="50"/>
-    <w:lsdException w:name="List Table 6 Colorful Accent 3" w:uiPriority="51"/>
-    <w:lsdException w:name="List Table 7 Colorful Accent 3" w:uiPriority="52"/>
-    <w:lsdException w:name="List Table 1 Light Accent 4" w:uiPriority="46"/>
-    <w:lsdException w:name="List Table 2 Accent 4" w:uiPriority="47"/>
-    <w:lsdException w:name="List Table 3 Accent 4" w:uiPriority="48"/>
-    <w:lsdException w:name="List Table 4 Accent 4" w:uiPriority="49"/>
-    <w:lsdException w:name="List Table 5 Dark Accent 4" w:uiPriority="50"/>
-    <w:lsdException w:name="List Table 6 Colorful Accent 4" w:uiPriority="51"/>
-    <w:lsdException w:name="List Table 7 Colorful Accent 4" w:uiPriority="52"/>
-    <w:lsdException w:name="List Table 1 Light Accent 5" w:uiPriority="46"/>
-    <w:lsdException w:name="List Table 2 Accent 5" w:uiPriority="47"/>
-    <w:lsdException w:name="List Table 3 Accent 5" w:uiPriority="48"/>
-    <w:lsdException w:name="List Table 4 Accent 5" w:uiPriority="49"/>
-    <w:lsdException w:name="List Table 5 Dark Accent 5" w:uiPriority="50"/>
-    <w:lsdException w:name="List Table 6 Colorful Accent 5" w:uiPriority="51"/>
-    <w:lsdException w:name="List Table 7 Colorful Accent 5" w:uiPriority="52"/>
-    <w:lsdException w:name="List Table 1 Light Accent 6" w:uiPriority="46"/>
-    <w:lsdException w:name="List Table 2 Accent 6" w:uiPriority="47"/>
-    <w:lsdException w:name="List Table 3 Accent 6" w:uiPriority="48"/>
-    <w:lsdException w:name="List Table 4 Accent 6" w:uiPriority="49"/>
-    <w:lsdException w:name="List Table 5 Dark Accent 6" w:uiPriority="50"/>
-    <w:lsdException w:name="List Table 6 Colorful Accent 6" w:uiPriority="51"/>
-    <w:lsdException w:name="List Table 7 Colorful Accent 6" w:uiPriority="52"/>
+  <w:latentStyles w:defLockedState="0" w:defUIPriority="99" w:defSemiHidden="1" w:defUnhideWhenUsed="1" w:defQFormat="0" w:count="267">
+    <w:lsdException w:name="Normal" w:semiHidden="0" w:uiPriority="0" w:unhideWhenUsed="0" w:qFormat="1"/>
+    <w:lsdException w:name="heading 1" w:semiHidden="0" w:uiPriority="9" w:unhideWhenUsed="0" w:qFormat="1"/>
+    <w:lsdException w:name="heading 2" w:uiPriority="9" w:qFormat="1"/>
+    <w:lsdException w:name="heading 3" w:uiPriority="9" w:qFormat="1"/>
+    <w:lsdException w:name="heading 4" w:uiPriority="9" w:qFormat="1"/>
+    <w:lsdException w:name="heading 5" w:uiPriority="9" w:qFormat="1"/>
+    <w:lsdException w:name="heading 6" w:uiPriority="9" w:qFormat="1"/>
+    <w:lsdException w:name="heading 7" w:uiPriority="9" w:qFormat="1"/>
+    <w:lsdException w:name="heading 8" w:uiPriority="9" w:qFormat="1"/>
+    <w:lsdException w:name="heading 9" w:uiPriority="9" w:qFormat="1"/>
+    <w:lsdException w:name="toc 1" w:uiPriority="39"/>
+    <w:lsdException w:name="toc 2" w:uiPriority="39"/>
+    <w:lsdException w:name="toc 3" w:uiPriority="39"/>
+    <w:lsdException w:name="toc 4" w:uiPriority="39"/>
+    <w:lsdException w:name="toc 5" w:uiPriority="39"/>
+    <w:lsdException w:name="toc 6" w:uiPriority="39"/>
+    <w:lsdException w:name="toc 7" w:uiPriority="39"/>
+    <w:lsdException w:name="toc 8" w:uiPriority="39"/>
+    <w:lsdException w:name="toc 9" w:uiPriority="39"/>
+    <w:lsdException w:name="caption" w:uiPriority="35" w:qFormat="1"/>
+    <w:lsdException w:name="Title" w:semiHidden="0" w:uiPriority="10" w:unhideWhenUsed="0" w:qFormat="1"/>
+    <w:lsdException w:name="Default Paragraph Font" w:uiPriority="1"/>
+    <w:lsdException w:name="Subtitle" w:semiHidden="0" w:uiPriority="11" w:unhideWhenUsed="0" w:qFormat="1"/>
+    <w:lsdException w:name="Strong" w:semiHidden="0" w:uiPriority="22" w:unhideWhenUsed="0" w:qFormat="1"/>
+    <w:lsdException w:name="Emphasis" w:semiHidden="0" w:uiPriority="20" w:unhideWhenUsed="0" w:qFormat="1"/>
+    <w:lsdException w:name="Table Grid" w:semiHidden="0" w:uiPriority="59" w:unhideWhenUsed="0"/>
+    <w:lsdException w:name="Placeholder Text" w:unhideWhenUsed="0"/>
+    <w:lsdException w:name="No Spacing" w:semiHidden="0" w:uiPriority="1" w:unhideWhenUsed="0" w:qFormat="1"/>
+    <w:lsdException w:name="Light Shading" w:semiHidden="0" w:uiPriority="60" w:unhideWhenUsed="0"/>
+    <w:lsdException w:name="Light List" w:semiHidden="0" w:uiPriority="61" w:unhideWhenUsed="0"/>
+    <w:lsdException w:name="Light Grid" w:semiHidden="0" w:uiPriority="62" w:unhideWhenUsed="0"/>
+    <w:lsdException w:name="Medium Shading 1" w:semiHidden="0" w:uiPriority="63" w:unhideWhenUsed="0"/>
+    <w:lsdException w:name="Medium Shading 2" w:semiHidden="0" w:uiPriority="64" w:unhideWhenUsed="0"/>
+    <w:lsdException w:name="Medium List 1" w:semiHidden="0" w:uiPriority="65" w:unhideWhenUsed="0"/>
+    <w:lsdException w:name="Medium List 2" w:semiHidden="0" w:uiPriority="66" w:unhideWhenUsed="0"/>
+    <w:lsdException w:name="Medium Grid 1" w:semiHidden="0" w:uiPriority="67" w:unhideWhenUsed="0"/>
+    <w:lsdException w:name="Medium Grid 2" w:semiHidden="0" w:uiPriority="68" w:unhideWhenUsed="0"/>
+    <w:lsdException w:name="Medium Grid 3" w:semiHidden="0" w:uiPriority="69" w:unhideWhenUsed="0"/>
+    <w:lsdException w:name="Dark List" w:semiHidden="0" w:uiPriority="70" w:unhideWhenUsed="0"/>
+    <w:lsdException w:name="Colorful Shading" w:semiHidden="0" w:uiPriority="71" w:unhideWhenUsed="0"/>
+    <w:lsdException w:name="Colorful List" w:semiHidden="0" w:uiPriority="72" w:unhideWhenUsed="0"/>
+    <w:lsdException w:name="Colorful Grid" w:semiHidden="0" w:uiPriority="73" w:unhideWhenUsed="0"/>
+    <w:lsdException w:name="Light Shading Accent 1" w:semiHidden="0" w:uiPriority="60" w:unhideWhenUsed="0"/>
+    <w:lsdException w:name="Light List Accent 1" w:semiHidden="0" w:uiPriority="61" w:unhideWhenUsed="0"/>
+    <w:lsdException w:name="Light Grid Accent 1" w:semiHidden="0" w:uiPriority="62" w:unhideWhenUsed="0"/>
+    <w:lsdException w:name="Medium Shading 1 Accent 1" w:semiHidden="0" w:uiPriority="63" w:unhideWhenUsed="0"/>
+    <w:lsdException w:name="Medium Shading 2 Accent 1" w:semiHidden="0" w:uiPriority="64" w:unhideWhenUsed="0"/>
+    <w:lsdException w:name="Medium List 1 Accent 1" w:semiHidden="0" w:uiPriority="65" w:unhideWhenUsed="0"/>
+    <w:lsdException w:name="Revision" w:unhideWhenUsed="0"/>
+    <w:lsdException w:name="List Paragraph" w:semiHidden="0" w:uiPriority="34" w:unhideWhenUsed="0" w:qFormat="1"/>
+    <w:lsdException w:name="Quote" w:semiHidden="0" w:uiPriority="29" w:unhideWhenUsed="0" w:qFormat="1"/>
+    <w:lsdException w:name="Intense Quote" w:semiHidden="0" w:uiPriority="30" w:unhideWhenUsed="0" w:qFormat="1"/>
+    <w:lsdException w:name="Medium List 2 Accent 1" w:semiHidden="0" w:uiPriority="66" w:unhideWhenUsed="0"/>
+    <w:lsdException w:name="Medium Grid 1 Accent 1" w:semiHidden="0" w:uiPriority="67" w:unhideWhenUsed="0"/>
+    <w:lsdException w:name="Medium Grid 2 Accent 1" w:semiHidden="0" w:uiPriority="68" w:unhideWhenUsed="0"/>
+    <w:lsdException w:name="Medium Grid 3 Accent 1" w:semiHidden="0" w:uiPriority="69" w:unhideWhenUsed="0"/>
+    <w:lsdException w:name="Dark List Accent 1" w:semiHidden="0" w:uiPriority="70" w:unhideWhenUsed="0"/>
+    <w:lsdException w:name="Colorful Shading Accent 1" w:semiHidden="0" w:uiPriority="71" w:unhideWhenUsed="0"/>
+    <w:lsdException w:name="Colorful List Accent 1" w:semiHidden="0" w:uiPriority="72" w:unhideWhenUsed="0"/>
+    <w:lsdException w:name="Colorful Grid Accent 1" w:semiHidden="0" w:uiPriority="73" w:unhideWhenUsed="0"/>
+    <w:lsdException w:name="Light Shading Accent 2" w:semiHidden="0" w:uiPriority="60" w:unhideWhenUsed="0"/>
+    <w:lsdException w:name="Light List Accent 2" w:semiHidden="0" w:uiPriority="61" w:unhideWhenUsed="0"/>
+    <w:lsdException w:name="Light Grid Accent 2" w:semiHidden="0" w:uiPriority="62" w:unhideWhenUsed="0"/>
+    <w:lsdException w:name="Medium Shading 1 Accent 2" w:semiHidden="0" w:uiPriority="63" w:unhideWhenUsed="0"/>
+    <w:lsdException w:name="Medium Shading 2 Accent 2" w:semiHidden="0" w:uiPriority="64" w:unhideWhenUsed="0"/>
+    <w:lsdException w:name="Medium List 1 Accent 2" w:semiHidden="0" w:uiPriority="65" w:unhideWhenUsed="0"/>
+    <w:lsdException w:name="Medium List 2 Accent 2" w:semiHidden="0" w:uiPriority="66" w:unhideWhenUsed="0"/>
+    <w:lsdException w:name="Medium Grid 1 Accent 2" w:semiHidden="0" w:uiPriority="67" w:unhideWhenUsed="0"/>
+    <w:lsdException w:name="Medium Grid 2 Accent 2" w:semiHidden="0" w:uiPriority="68" w:unhideWhenUsed="0"/>
+    <w:lsdException w:name="Medium Grid 3 Accent 2" w:semiHidden="0" w:uiPriority="69" w:unhideWhenUsed="0"/>
+    <w:lsdException w:name="Dark List Accent 2" w:semiHidden="0" w:uiPriority="70" w:unhideWhenUsed="0"/>
+    <w:lsdException w:name="Colorful Shading Accent 2" w:semiHidden="0" w:uiPriority="71" w:unhideWhenUsed="0"/>
+    <w:lsdException w:name="Colorful List Accent 2" w:semiHidden="0" w:uiPriority="72" w:unhideWhenUsed="0"/>
+    <w:lsdException w:name="Colorful Grid Accent 2" w:semiHidden="0" w:uiPriority="73" w:unhideWhenUsed="0"/>
+    <w:lsdException w:name="Light Shading Accent 3" w:semiHidden="0" w:uiPriority="60" w:unhideWhenUsed="0"/>
+    <w:lsdException w:name="Light List Accent 3" w:semiHidden="0" w:uiPriority="61" w:unhideWhenUsed="0"/>
+    <w:lsdException w:name="Light Grid Accent 3" w:semiHidden="0" w:uiPriority="62" w:unhideWhenUsed="0"/>
+    <w:lsdException w:name="Medium Shading 1 Accent 3" w:semiHidden="0" w:uiPriority="63" w:unhideWhenUsed="0"/>
+    <w:lsdException w:name="Medium Shading 2 Accent 3" w:semiHidden="0" w:uiPriority="64" w:unhideWhenUsed="0"/>
+    <w:lsdException w:name="Medium List 1 Accent 3" w:semiHidden="0" w:uiPriority="65" w:unhideWhenUsed="0"/>
+    <w:lsdException w:name="Medium List 2 Accent 3" w:semiHidden="0" w:uiPriority="66" w:unhideWhenUsed="0"/>
+    <w:lsdException w:name="Medium Grid 1 Accent 3" w:semiHidden="0" w:uiPriority="67" w:unhideWhenUsed="0"/>
+    <w:lsdException w:name="Medium Grid 2 Accent 3" w:semiHidden="0" w:uiPriority="68" w:unhideWhenUsed="0"/>
+    <w:lsdException w:name="Medium Grid 3 Accent 3" w:semiHidden="0" w:uiPriority="69" w:unhideWhenUsed="0"/>
+    <w:lsdException w:name="Dark List Accent 3" w:semiHidden="0" w:uiPriority="70" w:unhideWhenUsed="0"/>
+    <w:lsdException w:name="Colorful Shading Accent 3" w:semiHidden="0" w:uiPriority="71" w:unhideWhenUsed="0"/>
+    <w:lsdException w:name="Colorful List Accent 3" w:semiHidden="0" w:uiPriority="72" w:unhideWhenUsed="0"/>
+    <w:lsdException w:name="Colorful Grid Accent 3" w:semiHidden="0" w:uiPriority="73" w:unhideWhenUsed="0"/>
+    <w:lsdException w:name="Light Shading Accent 4" w:semiHidden="0" w:uiPriority="60" w:unhideWhenUsed="0"/>
+    <w:lsdException w:name="Light List Accent 4" w:semiHidden="0" w:uiPriority="61" w:unhideWhenUsed="0"/>
+    <w:lsdException w:name="Light Grid Accent 4" w:semiHidden="0" w:uiPriority="62" w:unhideWhenUsed="0"/>
+    <w:lsdException w:name="Medium Shading 1 Accent 4" w:semiHidden="0" w:uiPriority="63" w:unhideWhenUsed="0"/>
+    <w:lsdException w:name="Medium Shading 2 Accent 4" w:semiHidden="0" w:uiPriority="64" w:unhideWhenUsed="0"/>
+    <w:lsdException w:name="Medium List 1 Accent 4" w:semiHidden="0" w:uiPriority="65" w:unhideWhenUsed="0"/>
+    <w:lsdException w:name="Medium List 2 Accent 4" w:semiHidden="0" w:uiPriority="66" w:unhideWhenUsed="0"/>
+    <w:lsdException w:name="Medium Grid 1 Accent 4" w:semiHidden="0" w:uiPriority="67" w:unhideWhenUsed="0"/>
+    <w:lsdException w:name="Medium Grid 2 Accent 4" w:semiHidden="0" w:uiPriority="68" w:unhideWhenUsed="0"/>
+    <w:lsdException w:name="Medium Grid 3 Accent 4" w:semiHidden="0" w:uiPriority="69" w:unhideWhenUsed="0"/>
+    <w:lsdException w:name="Dark List Accent 4" w:semiHidden="0" w:uiPriority="70" w:unhideWhenUsed="0"/>
+    <w:lsdException w:name="Colorful Shading Accent 4" w:semiHidden="0" w:uiPriority="71" w:unhideWhenUsed="0"/>
+    <w:lsdException w:name="Colorful List Accent 4" w:semiHidden="0" w:uiPriority="72" w:unhideWhenUsed="0"/>
+    <w:lsdException w:name="Colorful Grid Accent 4" w:semiHidden="0" w:uiPriority="73" w:unhideWhenUsed="0"/>
+    <w:lsdException w:name="Light Shading Accent 5" w:semiHidden="0" w:uiPriority="60" w:unhideWhenUsed="0"/>
+    <w:lsdException w:name="Light List Accent 5" w:semiHidden="0" w:uiPriority="61" w:unhideWhenUsed="0"/>
+    <w:lsdException w:name="Light Grid Accent 5" w:semiHidden="0" w:uiPriority="62" w:unhideWhenUsed="0"/>
+    <w:lsdException w:name="Medium Shading 1 Accent 5" w:semiHidden="0" w:uiPriority="63" w:unhideWhenUsed="0"/>
+    <w:lsdException w:name="Medium Shading 2 Accent 5" w:semiHidden="0" w:uiPriority="64" w:unhideWhenUsed="0"/>
+    <w:lsdException w:name="Medium List 1 Accent 5" w:semiHidden="0" w:uiPriority="65" w:unhideWhenUsed="0"/>
+    <w:lsdException w:name="Medium List 2 Accent 5" w:semiHidden="0" w:uiPriority="66" w:unhideWhenUsed="0"/>
+    <w:lsdException w:name="Medium Grid 1 Accent 5" w:semiHidden="0" w:uiPriority="67" w:unhideWhenUsed="0"/>
+    <w:lsdException w:name="Medium Grid 2 Accent 5" w:semiHidden="0" w:uiPriority="68" w:unhideWhenUsed="0"/>
+    <w:lsdException w:name="Medium Grid 3 Accent 5" w:semiHidden="0" w:uiPriority="69" w:unhideWhenUsed="0"/>
+    <w:lsdException w:name="Dark List Accent 5" w:semiHidden="0" w:uiPriority="70" w:unhideWhenUsed="0"/>
+    <w:lsdException w:name="Colorful Shading Accent 5" w:semiHidden="0" w:uiPriority="71" w:unhideWhenUsed="0"/>
+    <w:lsdException w:name="Colorful List Accent 5" w:semiHidden="0" w:uiPriority="72" w:unhideWhenUsed="0"/>
+    <w:lsdException w:name="Colorful Grid Accent 5" w:semiHidden="0" w:uiPriority="73" w:unhideWhenUsed="0"/>
+    <w:lsdException w:name="Light Shading Accent 6" w:semiHidden="0" w:uiPriority="60" w:unhideWhenUsed="0"/>
+    <w:lsdException w:name="Light List Accent 6" w:semiHidden="0" w:uiPriority="61" w:unhideWhenUsed="0"/>
+    <w:lsdException w:name="Light Grid Accent 6" w:semiHidden="0" w:uiPriority="62" w:unhideWhenUsed="0"/>
+    <w:lsdException w:name="Medium Shading 1 Accent 6" w:semiHidden="0" w:uiPriority="63" w:unhideWhenUsed="0"/>
+    <w:lsdException w:name="Medium Shading 2 Accent 6" w:semiHidden="0" w:uiPriority="64" w:unhideWhenUsed="0"/>
+    <w:lsdException w:name="Medium List 1 Accent 6" w:semiHidden="0" w:uiPriority="65" w:unhideWhenUsed="0"/>
+    <w:lsdException w:name="Medium List 2 Accent 6" w:semiHidden="0" w:uiPriority="66" w:unhideWhenUsed="0"/>
+    <w:lsdException w:name="Medium Grid 1 Accent 6" w:semiHidden="0" w:uiPriority="67" w:unhideWhenUsed="0"/>
+    <w:lsdException w:name="Medium Grid 2 Accent 6" w:semiHidden="0" w:uiPriority="68" w:unhideWhenUsed="0"/>
+    <w:lsdException w:name="Medium Grid 3 Accent 6" w:semiHidden="0" w:uiPriority="69" w:unhideWhenUsed="0"/>
+    <w:lsdException w:name="Dark List Accent 6" w:semiHidden="0" w:uiPriority="70" w:unhideWhenUsed="0"/>
+    <w:lsdException w:name="Colorful Shading Accent 6" w:semiHidden="0" w:uiPriority="71" w:unhideWhenUsed="0"/>
+    <w:lsdException w:name="Colorful List Accent 6" w:semiHidden="0" w:uiPriority="72" w:unhideWhenUsed="0"/>
+    <w:lsdException w:name="Colorful Grid Accent 6" w:semiHidden="0" w:uiPriority="73" w:unhideWhenUsed="0"/>
+    <w:lsdException w:name="Subtle Emphasis" w:semiHidden="0" w:uiPriority="19" w:unhideWhenUsed="0" w:qFormat="1"/>
+    <w:lsdException w:name="Intense Emphasis" w:semiHidden="0" w:uiPriority="21" w:unhideWhenUsed="0" w:qFormat="1"/>
+    <w:lsdException w:name="Subtle Reference" w:semiHidden="0" w:uiPriority="31" w:unhideWhenUsed="0" w:qFormat="1"/>
+    <w:lsdException w:name="Intense Reference" w:semiHidden="0" w:uiPriority="32" w:unhideWhenUsed="0" w:qFormat="1"/>
+    <w:lsdException w:name="Book Title" w:semiHidden="0" w:uiPriority="33" w:unhideWhenUsed="0" w:qFormat="1"/>
+    <w:lsdException w:name="Bibliography" w:uiPriority="37"/>
+    <w:lsdException w:name="TOC Heading" w:uiPriority="39" w:qFormat="1"/>
   </w:latentStyles>
   <w:style w:type="paragraph" w:default="1" w:styleId="Normal">
     <w:name w:val="Normal"/>
     <w:qFormat/>
     <w:rsid w:val="00345E81"/>
   </w:style>
-  <w:style w:type="paragraph" w:styleId="Cabealho1">
+  <w:style w:type="paragraph" w:styleId="Heading1">
     <w:name w:val="heading 1"/>
     <w:basedOn w:val="Normal"/>
     <w:next w:val="Normal"/>
-    <w:link w:val="Cabealho1Carter"/>
+    <w:link w:val="Heading1Char"/>
     <w:uiPriority w:val="9"/>
     <w:qFormat/>
     <w:rsid w:val="00906D0A"/>
@@ -7925,13 +8230,13 @@
       <w:szCs w:val="28"/>
     </w:rPr>
   </w:style>
-  <w:style w:type="character" w:default="1" w:styleId="Tipodeletrapredefinidodopargrafo">
+  <w:style w:type="character" w:default="1" w:styleId="DefaultParagraphFont">
     <w:name w:val="Default Paragraph Font"/>
     <w:uiPriority w:val="1"/>
     <w:semiHidden/>
     <w:unhideWhenUsed/>
   </w:style>
-  <w:style w:type="table" w:default="1" w:styleId="Tabelanormal">
+  <w:style w:type="table" w:default="1" w:styleId="TableNormal">
     <w:name w:val="Normal Table"/>
     <w:uiPriority w:val="99"/>
     <w:semiHidden/>
@@ -7946,16 +8251,16 @@
       </w:tblCellMar>
     </w:tblPr>
   </w:style>
-  <w:style w:type="numbering" w:default="1" w:styleId="Semlista">
+  <w:style w:type="numbering" w:default="1" w:styleId="NoList">
     <w:name w:val="No List"/>
     <w:uiPriority w:val="99"/>
     <w:semiHidden/>
     <w:unhideWhenUsed/>
   </w:style>
-  <w:style w:type="paragraph" w:styleId="Cabealho">
+  <w:style w:type="paragraph" w:styleId="Header">
     <w:name w:val="header"/>
     <w:basedOn w:val="Normal"/>
-    <w:link w:val="CabealhoCarter"/>
+    <w:link w:val="HeaderChar"/>
     <w:uiPriority w:val="99"/>
     <w:unhideWhenUsed/>
     <w:rsid w:val="00042081"/>
@@ -7967,17 +8272,17 @@
       <w:spacing w:after="0" w:line="240" w:lineRule="auto"/>
     </w:pPr>
   </w:style>
-  <w:style w:type="character" w:customStyle="1" w:styleId="CabealhoCarter">
-    <w:name w:val="Cabeçalho Caráter"/>
-    <w:basedOn w:val="Tipodeletrapredefinidodopargrafo"/>
-    <w:link w:val="Cabealho"/>
+  <w:style w:type="character" w:customStyle="1" w:styleId="HeaderChar">
+    <w:name w:val="Header Char"/>
+    <w:basedOn w:val="DefaultParagraphFont"/>
+    <w:link w:val="Header"/>
     <w:uiPriority w:val="99"/>
     <w:rsid w:val="00042081"/>
   </w:style>
-  <w:style w:type="paragraph" w:styleId="Rodap">
+  <w:style w:type="paragraph" w:styleId="Footer">
     <w:name w:val="footer"/>
     <w:basedOn w:val="Normal"/>
-    <w:link w:val="RodapCarter"/>
+    <w:link w:val="FooterChar"/>
     <w:uiPriority w:val="99"/>
     <w:unhideWhenUsed/>
     <w:rsid w:val="00042081"/>
@@ -7989,16 +8294,16 @@
       <w:spacing w:after="0" w:line="240" w:lineRule="auto"/>
     </w:pPr>
   </w:style>
-  <w:style w:type="character" w:customStyle="1" w:styleId="RodapCarter">
-    <w:name w:val="Rodapé Caráter"/>
-    <w:basedOn w:val="Tipodeletrapredefinidodopargrafo"/>
-    <w:link w:val="Rodap"/>
+  <w:style w:type="character" w:customStyle="1" w:styleId="FooterChar">
+    <w:name w:val="Footer Char"/>
+    <w:basedOn w:val="DefaultParagraphFont"/>
+    <w:link w:val="Footer"/>
     <w:uiPriority w:val="99"/>
     <w:rsid w:val="00042081"/>
   </w:style>
-  <w:style w:type="character" w:styleId="TextodoMarcadordePosio">
+  <w:style w:type="character" w:styleId="PlaceholderText">
     <w:name w:val="Placeholder Text"/>
-    <w:basedOn w:val="Tipodeletrapredefinidodopargrafo"/>
+    <w:basedOn w:val="DefaultParagraphFont"/>
     <w:uiPriority w:val="99"/>
     <w:semiHidden/>
     <w:rsid w:val="009553EC"/>
@@ -8006,10 +8311,10 @@
       <w:color w:val="808080"/>
     </w:rPr>
   </w:style>
-  <w:style w:type="paragraph" w:styleId="Textodebalo">
+  <w:style w:type="paragraph" w:styleId="BalloonText">
     <w:name w:val="Balloon Text"/>
     <w:basedOn w:val="Normal"/>
-    <w:link w:val="TextodebaloCarter"/>
+    <w:link w:val="BalloonTextChar"/>
     <w:uiPriority w:val="99"/>
     <w:semiHidden/>
     <w:unhideWhenUsed/>
@@ -8023,10 +8328,10 @@
       <w:szCs w:val="16"/>
     </w:rPr>
   </w:style>
-  <w:style w:type="character" w:customStyle="1" w:styleId="TextodebaloCarter">
-    <w:name w:val="Texto de balão Caráter"/>
-    <w:basedOn w:val="Tipodeletrapredefinidodopargrafo"/>
-    <w:link w:val="Textodebalo"/>
+  <w:style w:type="character" w:customStyle="1" w:styleId="BalloonTextChar">
+    <w:name w:val="Balloon Text Char"/>
+    <w:basedOn w:val="DefaultParagraphFont"/>
+    <w:link w:val="BalloonText"/>
     <w:uiPriority w:val="99"/>
     <w:semiHidden/>
     <w:rsid w:val="009553EC"/>
@@ -8036,9 +8341,9 @@
       <w:szCs w:val="16"/>
     </w:rPr>
   </w:style>
-  <w:style w:type="paragraph" w:styleId="SemEspaamento">
+  <w:style w:type="paragraph" w:styleId="NoSpacing">
     <w:name w:val="No Spacing"/>
-    <w:link w:val="SemEspaamentoCarter"/>
+    <w:link w:val="NoSpacingChar"/>
     <w:uiPriority w:val="1"/>
     <w:qFormat/>
     <w:rsid w:val="00906D0A"/>
@@ -8049,19 +8354,19 @@
       <w:rFonts w:eastAsiaTheme="minorEastAsia"/>
     </w:rPr>
   </w:style>
-  <w:style w:type="character" w:customStyle="1" w:styleId="SemEspaamentoCarter">
-    <w:name w:val="Sem Espaçamento Caráter"/>
-    <w:basedOn w:val="Tipodeletrapredefinidodopargrafo"/>
-    <w:link w:val="SemEspaamento"/>
+  <w:style w:type="character" w:customStyle="1" w:styleId="NoSpacingChar">
+    <w:name w:val="No Spacing Char"/>
+    <w:basedOn w:val="DefaultParagraphFont"/>
+    <w:link w:val="NoSpacing"/>
     <w:uiPriority w:val="1"/>
     <w:rsid w:val="00906D0A"/>
     <w:rPr>
       <w:rFonts w:eastAsiaTheme="minorEastAsia"/>
     </w:rPr>
   </w:style>
-  <w:style w:type="table" w:styleId="Tabelacomgrelha">
+  <w:style w:type="table" w:styleId="TableGrid">
     <w:name w:val="Table Grid"/>
-    <w:basedOn w:val="Tabelanormal"/>
+    <w:basedOn w:val="TableNormal"/>
     <w:uiPriority w:val="59"/>
     <w:rsid w:val="00906D0A"/>
     <w:pPr>
@@ -8085,10 +8390,10 @@
       </w:tblCellMar>
     </w:tblPr>
   </w:style>
-  <w:style w:type="character" w:customStyle="1" w:styleId="Cabealho1Carter">
-    <w:name w:val="Cabeçalho 1 Caráter"/>
-    <w:basedOn w:val="Tipodeletrapredefinidodopargrafo"/>
-    <w:link w:val="Cabealho1"/>
+  <w:style w:type="character" w:customStyle="1" w:styleId="Heading1Char">
+    <w:name w:val="Heading 1 Char"/>
+    <w:basedOn w:val="DefaultParagraphFont"/>
+    <w:link w:val="Heading1"/>
     <w:uiPriority w:val="9"/>
     <w:rsid w:val="00906D0A"/>
     <w:rPr>
@@ -8100,9 +8405,9 @@
       <w:szCs w:val="28"/>
     </w:rPr>
   </w:style>
-  <w:style w:type="paragraph" w:styleId="Cabealhodondice">
+  <w:style w:type="paragraph" w:styleId="TOCHeading">
     <w:name w:val="TOC Heading"/>
-    <w:basedOn w:val="Cabealho1"/>
+    <w:basedOn w:val="Heading1"/>
     <w:next w:val="Normal"/>
     <w:uiPriority w:val="39"/>
     <w:semiHidden/>
@@ -8113,7 +8418,7 @@
       <w:outlineLvl w:val="9"/>
     </w:pPr>
   </w:style>
-  <w:style w:type="paragraph" w:styleId="Legenda">
+  <w:style w:type="paragraph" w:styleId="Caption">
     <w:name w:val="caption"/>
     <w:basedOn w:val="Normal"/>
     <w:next w:val="Normal"/>
@@ -8132,7 +8437,7 @@
       <w:szCs w:val="18"/>
     </w:rPr>
   </w:style>
-  <w:style w:type="paragraph" w:styleId="ndicedeilustraes">
+  <w:style w:type="paragraph" w:styleId="TableofFigures">
     <w:name w:val="table of figures"/>
     <w:basedOn w:val="Normal"/>
     <w:next w:val="Normal"/>
@@ -8143,9 +8448,9 @@
       <w:spacing w:after="0"/>
     </w:pPr>
   </w:style>
-  <w:style w:type="character" w:styleId="Hiperligao">
+  <w:style w:type="character" w:styleId="Hyperlink">
     <w:name w:val="Hyperlink"/>
-    <w:basedOn w:val="Tipodeletrapredefinidodopargrafo"/>
+    <w:basedOn w:val="DefaultParagraphFont"/>
     <w:uiPriority w:val="99"/>
     <w:unhideWhenUsed/>
     <w:rsid w:val="0071045A"/>
@@ -8171,7 +8476,7 @@
       <w:lang w:eastAsia="pt-PT"/>
     </w:rPr>
   </w:style>
-  <w:style w:type="paragraph" w:styleId="ndice1">
+  <w:style w:type="paragraph" w:styleId="TOC1">
     <w:name w:val="toc 1"/>
     <w:basedOn w:val="Normal"/>
     <w:next w:val="Normal"/>
@@ -8183,7 +8488,7 @@
       <w:spacing w:after="100"/>
     </w:pPr>
   </w:style>
-  <w:style w:type="paragraph" w:styleId="PargrafodaLista">
+  <w:style w:type="paragraph" w:styleId="ListParagraph">
     <w:name w:val="List Paragraph"/>
     <w:basedOn w:val="Normal"/>
     <w:uiPriority w:val="34"/>
@@ -8194,9 +8499,9 @@
       <w:contextualSpacing/>
     </w:pPr>
   </w:style>
-  <w:style w:type="character" w:styleId="Refdecomentrio">
+  <w:style w:type="character" w:styleId="CommentReference">
     <w:name w:val="annotation reference"/>
-    <w:basedOn w:val="Tipodeletrapredefinidodopargrafo"/>
+    <w:basedOn w:val="DefaultParagraphFont"/>
     <w:uiPriority w:val="99"/>
     <w:semiHidden/>
     <w:unhideWhenUsed/>
@@ -8206,10 +8511,10 @@
       <w:szCs w:val="16"/>
     </w:rPr>
   </w:style>
-  <w:style w:type="paragraph" w:styleId="Textodecomentrio">
+  <w:style w:type="paragraph" w:styleId="CommentText">
     <w:name w:val="annotation text"/>
     <w:basedOn w:val="Normal"/>
-    <w:link w:val="TextodecomentrioCarter"/>
+    <w:link w:val="CommentTextChar"/>
     <w:uiPriority w:val="99"/>
     <w:semiHidden/>
     <w:unhideWhenUsed/>
@@ -8222,10 +8527,10 @@
       <w:szCs w:val="20"/>
     </w:rPr>
   </w:style>
-  <w:style w:type="character" w:customStyle="1" w:styleId="TextodecomentrioCarter">
-    <w:name w:val="Texto de comentário Caráter"/>
-    <w:basedOn w:val="Tipodeletrapredefinidodopargrafo"/>
-    <w:link w:val="Textodecomentrio"/>
+  <w:style w:type="character" w:customStyle="1" w:styleId="CommentTextChar">
+    <w:name w:val="Comment Text Char"/>
+    <w:basedOn w:val="DefaultParagraphFont"/>
+    <w:link w:val="CommentText"/>
     <w:uiPriority w:val="99"/>
     <w:semiHidden/>
     <w:rsid w:val="00C12C3F"/>
@@ -8234,11 +8539,11 @@
       <w:szCs w:val="20"/>
     </w:rPr>
   </w:style>
-  <w:style w:type="paragraph" w:styleId="Assuntodecomentrio">
+  <w:style w:type="paragraph" w:styleId="CommentSubject">
     <w:name w:val="annotation subject"/>
-    <w:basedOn w:val="Textodecomentrio"/>
-    <w:next w:val="Textodecomentrio"/>
-    <w:link w:val="AssuntodecomentrioCarter"/>
+    <w:basedOn w:val="CommentText"/>
+    <w:next w:val="CommentText"/>
+    <w:link w:val="CommentSubjectChar"/>
     <w:uiPriority w:val="99"/>
     <w:semiHidden/>
     <w:unhideWhenUsed/>
@@ -8248,10 +8553,10 @@
       <w:bCs/>
     </w:rPr>
   </w:style>
-  <w:style w:type="character" w:customStyle="1" w:styleId="AssuntodecomentrioCarter">
-    <w:name w:val="Assunto de comentário Caráter"/>
-    <w:basedOn w:val="TextodecomentrioCarter"/>
-    <w:link w:val="Assuntodecomentrio"/>
+  <w:style w:type="character" w:customStyle="1" w:styleId="CommentSubjectChar">
+    <w:name w:val="Comment Subject Char"/>
+    <w:basedOn w:val="CommentTextChar"/>
+    <w:link w:val="CommentSubject"/>
     <w:uiPriority w:val="99"/>
     <w:semiHidden/>
     <w:rsid w:val="00C12C3F"/>
@@ -8265,8 +8570,198 @@
 </w:styles>
 </file>
 
+<file path=word/stylesWithEffects.xml><?xml version="1.0" encoding="utf-8"?>
+<w:styles xmlns:wpc="http://schemas.microsoft.com/office/word/2010/wordprocessingCanvas" xmlns:mc="http://schemas.openxmlformats.org/markup-compatibility/2006" xmlns:o="urn:schemas-microsoft-com:office:office" xmlns:r="http://schemas.openxmlformats.org/officeDocument/2006/relationships" xmlns:m="http://schemas.openxmlformats.org/officeDocument/2006/math" xmlns:v="urn:schemas-microsoft-com:vml" xmlns:wp14="http://schemas.microsoft.com/office/word/2010/wordprocessingDrawing" xmlns:wp="http://schemas.openxmlformats.org/drawingml/2006/wordprocessingDrawing" xmlns:w10="urn:schemas-microsoft-com:office:word" xmlns:w="http://schemas.openxmlformats.org/wordprocessingml/2006/main" xmlns:w14="http://schemas.microsoft.com/office/word/2010/wordml" xmlns:wpg="http://schemas.microsoft.com/office/word/2010/wordprocessingGroup" xmlns:wpi="http://schemas.microsoft.com/office/word/2010/wordprocessingInk" xmlns:wne="http://schemas.microsoft.com/office/word/2006/wordml" xmlns:wps="http://schemas.microsoft.com/office/word/2010/wordprocessingShape" mc:Ignorable="w14 wp14">
+  <w:docDefaults>
+    <w:rPrDefault>
+      <w:rPr>
+        <w:rFonts w:asciiTheme="minorHAnsi" w:eastAsiaTheme="minorEastAsia" w:hAnsiTheme="minorHAnsi" w:cstheme="minorBidi"/>
+        <w:sz w:val="22"/>
+        <w:szCs w:val="22"/>
+        <w:lang w:val="en-US" w:eastAsia="en-US" w:bidi="ar-SA"/>
+      </w:rPr>
+    </w:rPrDefault>
+    <w:pPrDefault>
+      <w:pPr>
+        <w:spacing w:after="200" w:line="276" w:lineRule="auto"/>
+      </w:pPr>
+    </w:pPrDefault>
+  </w:docDefaults>
+  <w:latentStyles w:defLockedState="0" w:defUIPriority="99" w:defSemiHidden="1" w:defUnhideWhenUsed="1" w:defQFormat="0" w:count="267">
+    <w:lsdException w:name="Normal" w:semiHidden="0" w:uiPriority="0" w:unhideWhenUsed="0" w:qFormat="1"/>
+    <w:lsdException w:name="heading 1" w:semiHidden="0" w:uiPriority="9" w:unhideWhenUsed="0" w:qFormat="1"/>
+    <w:lsdException w:name="heading 2" w:uiPriority="9" w:qFormat="1"/>
+    <w:lsdException w:name="heading 3" w:uiPriority="9" w:qFormat="1"/>
+    <w:lsdException w:name="heading 4" w:uiPriority="9" w:qFormat="1"/>
+    <w:lsdException w:name="heading 5" w:uiPriority="9" w:qFormat="1"/>
+    <w:lsdException w:name="heading 6" w:uiPriority="9" w:qFormat="1"/>
+    <w:lsdException w:name="heading 7" w:uiPriority="9" w:qFormat="1"/>
+    <w:lsdException w:name="heading 8" w:uiPriority="9" w:qFormat="1"/>
+    <w:lsdException w:name="heading 9" w:uiPriority="9" w:qFormat="1"/>
+    <w:lsdException w:name="toc 1" w:uiPriority="39"/>
+    <w:lsdException w:name="toc 2" w:uiPriority="39"/>
+    <w:lsdException w:name="toc 3" w:uiPriority="39"/>
+    <w:lsdException w:name="toc 4" w:uiPriority="39"/>
+    <w:lsdException w:name="toc 5" w:uiPriority="39"/>
+    <w:lsdException w:name="toc 6" w:uiPriority="39"/>
+    <w:lsdException w:name="toc 7" w:uiPriority="39"/>
+    <w:lsdException w:name="toc 8" w:uiPriority="39"/>
+    <w:lsdException w:name="toc 9" w:uiPriority="39"/>
+    <w:lsdException w:name="caption" w:uiPriority="35" w:qFormat="1"/>
+    <w:lsdException w:name="Title" w:semiHidden="0" w:uiPriority="10" w:unhideWhenUsed="0" w:qFormat="1"/>
+    <w:lsdException w:name="Default Paragraph Font" w:uiPriority="1"/>
+    <w:lsdException w:name="Subtitle" w:semiHidden="0" w:uiPriority="11" w:unhideWhenUsed="0" w:qFormat="1"/>
+    <w:lsdException w:name="Strong" w:semiHidden="0" w:uiPriority="22" w:unhideWhenUsed="0" w:qFormat="1"/>
+    <w:lsdException w:name="Emphasis" w:semiHidden="0" w:uiPriority="20" w:unhideWhenUsed="0" w:qFormat="1"/>
+    <w:lsdException w:name="Table Grid" w:semiHidden="0" w:uiPriority="59" w:unhideWhenUsed="0"/>
+    <w:lsdException w:name="Placeholder Text" w:unhideWhenUsed="0"/>
+    <w:lsdException w:name="No Spacing" w:semiHidden="0" w:uiPriority="1" w:unhideWhenUsed="0" w:qFormat="1"/>
+    <w:lsdException w:name="Light Shading" w:semiHidden="0" w:uiPriority="60" w:unhideWhenUsed="0"/>
+    <w:lsdException w:name="Light List" w:semiHidden="0" w:uiPriority="61" w:unhideWhenUsed="0"/>
+    <w:lsdException w:name="Light Grid" w:semiHidden="0" w:uiPriority="62" w:unhideWhenUsed="0"/>
+    <w:lsdException w:name="Medium Shading 1" w:semiHidden="0" w:uiPriority="63" w:unhideWhenUsed="0"/>
+    <w:lsdException w:name="Medium Shading 2" w:semiHidden="0" w:uiPriority="64" w:unhideWhenUsed="0"/>
+    <w:lsdException w:name="Medium List 1" w:semiHidden="0" w:uiPriority="65" w:unhideWhenUsed="0"/>
+    <w:lsdException w:name="Medium List 2" w:semiHidden="0" w:uiPriority="66" w:unhideWhenUsed="0"/>
+    <w:lsdException w:name="Medium Grid 1" w:semiHidden="0" w:uiPriority="67" w:unhideWhenUsed="0"/>
+    <w:lsdException w:name="Medium Grid 2" w:semiHidden="0" w:uiPriority="68" w:unhideWhenUsed="0"/>
+    <w:lsdException w:name="Medium Grid 3" w:semiHidden="0" w:uiPriority="69" w:unhideWhenUsed="0"/>
+    <w:lsdException w:name="Dark List" w:semiHidden="0" w:uiPriority="70" w:unhideWhenUsed="0"/>
+    <w:lsdException w:name="Colorful Shading" w:semiHidden="0" w:uiPriority="71" w:unhideWhenUsed="0"/>
+    <w:lsdException w:name="Colorful List" w:semiHidden="0" w:uiPriority="72" w:unhideWhenUsed="0"/>
+    <w:lsdException w:name="Colorful Grid" w:semiHidden="0" w:uiPriority="73" w:unhideWhenUsed="0"/>
+    <w:lsdException w:name="Light Shading Accent 1" w:semiHidden="0" w:uiPriority="60" w:unhideWhenUsed="0"/>
+    <w:lsdException w:name="Light List Accent 1" w:semiHidden="0" w:uiPriority="61" w:unhideWhenUsed="0"/>
+    <w:lsdException w:name="Light Grid Accent 1" w:semiHidden="0" w:uiPriority="62" w:unhideWhenUsed="0"/>
+    <w:lsdException w:name="Medium Shading 1 Accent 1" w:semiHidden="0" w:uiPriority="63" w:unhideWhenUsed="0"/>
+    <w:lsdException w:name="Medium Shading 2 Accent 1" w:semiHidden="0" w:uiPriority="64" w:unhideWhenUsed="0"/>
+    <w:lsdException w:name="Medium List 1 Accent 1" w:semiHidden="0" w:uiPriority="65" w:unhideWhenUsed="0"/>
+    <w:lsdException w:name="Revision" w:unhideWhenUsed="0"/>
+    <w:lsdException w:name="List Paragraph" w:semiHidden="0" w:uiPriority="34" w:unhideWhenUsed="0" w:qFormat="1"/>
+    <w:lsdException w:name="Quote" w:semiHidden="0" w:uiPriority="29" w:unhideWhenUsed="0" w:qFormat="1"/>
+    <w:lsdException w:name="Intense Quote" w:semiHidden="0" w:uiPriority="30" w:unhideWhenUsed="0" w:qFormat="1"/>
+    <w:lsdException w:name="Medium List 2 Accent 1" w:semiHidden="0" w:uiPriority="66" w:unhideWhenUsed="0"/>
+    <w:lsdException w:name="Medium Grid 1 Accent 1" w:semiHidden="0" w:uiPriority="67" w:unhideWhenUsed="0"/>
+    <w:lsdException w:name="Medium Grid 2 Accent 1" w:semiHidden="0" w:uiPriority="68" w:unhideWhenUsed="0"/>
+    <w:lsdException w:name="Medium Grid 3 Accent 1" w:semiHidden="0" w:uiPriority="69" w:unhideWhenUsed="0"/>
+    <w:lsdException w:name="Dark List Accent 1" w:semiHidden="0" w:uiPriority="70" w:unhideWhenUsed="0"/>
+    <w:lsdException w:name="Colorful Shading Accent 1" w:semiHidden="0" w:uiPriority="71" w:unhideWhenUsed="0"/>
+    <w:lsdException w:name="Colorful List Accent 1" w:semiHidden="0" w:uiPriority="72" w:unhideWhenUsed="0"/>
+    <w:lsdException w:name="Colorful Grid Accent 1" w:semiHidden="0" w:uiPriority="73" w:unhideWhenUsed="0"/>
+    <w:lsdException w:name="Light Shading Accent 2" w:semiHidden="0" w:uiPriority="60" w:unhideWhenUsed="0"/>
+    <w:lsdException w:name="Light List Accent 2" w:semiHidden="0" w:uiPriority="61" w:unhideWhenUsed="0"/>
+    <w:lsdException w:name="Light Grid Accent 2" w:semiHidden="0" w:uiPriority="62" w:unhideWhenUsed="0"/>
+    <w:lsdException w:name="Medium Shading 1 Accent 2" w:semiHidden="0" w:uiPriority="63" w:unhideWhenUsed="0"/>
+    <w:lsdException w:name="Medium Shading 2 Accent 2" w:semiHidden="0" w:uiPriority="64" w:unhideWhenUsed="0"/>
+    <w:lsdException w:name="Medium List 1 Accent 2" w:semiHidden="0" w:uiPriority="65" w:unhideWhenUsed="0"/>
+    <w:lsdException w:name="Medium List 2 Accent 2" w:semiHidden="0" w:uiPriority="66" w:unhideWhenUsed="0"/>
+    <w:lsdException w:name="Medium Grid 1 Accent 2" w:semiHidden="0" w:uiPriority="67" w:unhideWhenUsed="0"/>
+    <w:lsdException w:name="Medium Grid 2 Accent 2" w:semiHidden="0" w:uiPriority="68" w:unhideWhenUsed="0"/>
+    <w:lsdException w:name="Medium Grid 3 Accent 2" w:semiHidden="0" w:uiPriority="69" w:unhideWhenUsed="0"/>
+    <w:lsdException w:name="Dark List Accent 2" w:semiHidden="0" w:uiPriority="70" w:unhideWhenUsed="0"/>
+    <w:lsdException w:name="Colorful Shading Accent 2" w:semiHidden="0" w:uiPriority="71" w:unhideWhenUsed="0"/>
+    <w:lsdException w:name="Colorful List Accent 2" w:semiHidden="0" w:uiPriority="72" w:unhideWhenUsed="0"/>
+    <w:lsdException w:name="Colorful Grid Accent 2" w:semiHidden="0" w:uiPriority="73" w:unhideWhenUsed="0"/>
+    <w:lsdException w:name="Light Shading Accent 3" w:semiHidden="0" w:uiPriority="60" w:unhideWhenUsed="0"/>
+    <w:lsdException w:name="Light List Accent 3" w:semiHidden="0" w:uiPriority="61" w:unhideWhenUsed="0"/>
+    <w:lsdException w:name="Light Grid Accent 3" w:semiHidden="0" w:uiPriority="62" w:unhideWhenUsed="0"/>
+    <w:lsdException w:name="Medium Shading 1 Accent 3" w:semiHidden="0" w:uiPriority="63" w:unhideWhenUsed="0"/>
+    <w:lsdException w:name="Medium Shading 2 Accent 3" w:semiHidden="0" w:uiPriority="64" w:unhideWhenUsed="0"/>
+    <w:lsdException w:name="Medium List 1 Accent 3" w:semiHidden="0" w:uiPriority="65" w:unhideWhenUsed="0"/>
+    <w:lsdException w:name="Medium List 2 Accent 3" w:semiHidden="0" w:uiPriority="66" w:unhideWhenUsed="0"/>
+    <w:lsdException w:name="Medium Grid 1 Accent 3" w:semiHidden="0" w:uiPriority="67" w:unhideWhenUsed="0"/>
+    <w:lsdException w:name="Medium Grid 2 Accent 3" w:semiHidden="0" w:uiPriority="68" w:unhideWhenUsed="0"/>
+    <w:lsdException w:name="Medium Grid 3 Accent 3" w:semiHidden="0" w:uiPriority="69" w:unhideWhenUsed="0"/>
+    <w:lsdException w:name="Dark List Accent 3" w:semiHidden="0" w:uiPriority="70" w:unhideWhenUsed="0"/>
+    <w:lsdException w:name="Colorful Shading Accent 3" w:semiHidden="0" w:uiPriority="71" w:unhideWhenUsed="0"/>
+    <w:lsdException w:name="Colorful List Accent 3" w:semiHidden="0" w:uiPriority="72" w:unhideWhenUsed="0"/>
+    <w:lsdException w:name="Colorful Grid Accent 3" w:semiHidden="0" w:uiPriority="73" w:unhideWhenUsed="0"/>
+    <w:lsdException w:name="Light Shading Accent 4" w:semiHidden="0" w:uiPriority="60" w:unhideWhenUsed="0"/>
+    <w:lsdException w:name="Light List Accent 4" w:semiHidden="0" w:uiPriority="61" w:unhideWhenUsed="0"/>
+    <w:lsdException w:name="Light Grid Accent 4" w:semiHidden="0" w:uiPriority="62" w:unhideWhenUsed="0"/>
+    <w:lsdException w:name="Medium Shading 1 Accent 4" w:semiHidden="0" w:uiPriority="63" w:unhideWhenUsed="0"/>
+    <w:lsdException w:name="Medium Shading 2 Accent 4" w:semiHidden="0" w:uiPriority="64" w:unhideWhenUsed="0"/>
+    <w:lsdException w:name="Medium List 1 Accent 4" w:semiHidden="0" w:uiPriority="65" w:unhideWhenUsed="0"/>
+    <w:lsdException w:name="Medium List 2 Accent 4" w:semiHidden="0" w:uiPriority="66" w:unhideWhenUsed="0"/>
+    <w:lsdException w:name="Medium Grid 1 Accent 4" w:semiHidden="0" w:uiPriority="67" w:unhideWhenUsed="0"/>
+    <w:lsdException w:name="Medium Grid 2 Accent 4" w:semiHidden="0" w:uiPriority="68" w:unhideWhenUsed="0"/>
+    <w:lsdException w:name="Medium Grid 3 Accent 4" w:semiHidden="0" w:uiPriority="69" w:unhideWhenUsed="0"/>
+    <w:lsdException w:name="Dark List Accent 4" w:semiHidden="0" w:uiPriority="70" w:unhideWhenUsed="0"/>
+    <w:lsdException w:name="Colorful Shading Accent 4" w:semiHidden="0" w:uiPriority="71" w:unhideWhenUsed="0"/>
+    <w:lsdException w:name="Colorful List Accent 4" w:semiHidden="0" w:uiPriority="72" w:unhideWhenUsed="0"/>
+    <w:lsdException w:name="Colorful Grid Accent 4" w:semiHidden="0" w:uiPriority="73" w:unhideWhenUsed="0"/>
+    <w:lsdException w:name="Light Shading Accent 5" w:semiHidden="0" w:uiPriority="60" w:unhideWhenUsed="0"/>
+    <w:lsdException w:name="Light List Accent 5" w:semiHidden="0" w:uiPriority="61" w:unhideWhenUsed="0"/>
+    <w:lsdException w:name="Light Grid Accent 5" w:semiHidden="0" w:uiPriority="62" w:unhideWhenUsed="0"/>
+    <w:lsdException w:name="Medium Shading 1 Accent 5" w:semiHidden="0" w:uiPriority="63" w:unhideWhenUsed="0"/>
+    <w:lsdException w:name="Medium Shading 2 Accent 5" w:semiHidden="0" w:uiPriority="64" w:unhideWhenUsed="0"/>
+    <w:lsdException w:name="Medium List 1 Accent 5" w:semiHidden="0" w:uiPriority="65" w:unhideWhenUsed="0"/>
+    <w:lsdException w:name="Medium List 2 Accent 5" w:semiHidden="0" w:uiPriority="66" w:unhideWhenUsed="0"/>
+    <w:lsdException w:name="Medium Grid 1 Accent 5" w:semiHidden="0" w:uiPriority="67" w:unhideWhenUsed="0"/>
+    <w:lsdException w:name="Medium Grid 2 Accent 5" w:semiHidden="0" w:uiPriority="68" w:unhideWhenUsed="0"/>
+    <w:lsdException w:name="Medium Grid 3 Accent 5" w:semiHidden="0" w:uiPriority="69" w:unhideWhenUsed="0"/>
+    <w:lsdException w:name="Dark List Accent 5" w:semiHidden="0" w:uiPriority="70" w:unhideWhenUsed="0"/>
+    <w:lsdException w:name="Colorful Shading Accent 5" w:semiHidden="0" w:uiPriority="71" w:unhideWhenUsed="0"/>
+    <w:lsdException w:name="Colorful List Accent 5" w:semiHidden="0" w:uiPriority="72" w:unhideWhenUsed="0"/>
+    <w:lsdException w:name="Colorful Grid Accent 5" w:semiHidden="0" w:uiPriority="73" w:unhideWhenUsed="0"/>
+    <w:lsdException w:name="Light Shading Accent 6" w:semiHidden="0" w:uiPriority="60" w:unhideWhenUsed="0"/>
+    <w:lsdException w:name="Light List Accent 6" w:semiHidden="0" w:uiPriority="61" w:unhideWhenUsed="0"/>
+    <w:lsdException w:name="Light Grid Accent 6" w:semiHidden="0" w:uiPriority="62" w:unhideWhenUsed="0"/>
+    <w:lsdException w:name="Medium Shading 1 Accent 6" w:semiHidden="0" w:uiPriority="63" w:unhideWhenUsed="0"/>
+    <w:lsdException w:name="Medium Shading 2 Accent 6" w:semiHidden="0" w:uiPriority="64" w:unhideWhenUsed="0"/>
+    <w:lsdException w:name="Medium List 1 Accent 6" w:semiHidden="0" w:uiPriority="65" w:unhideWhenUsed="0"/>
+    <w:lsdException w:name="Medium List 2 Accent 6" w:semiHidden="0" w:uiPriority="66" w:unhideWhenUsed="0"/>
+    <w:lsdException w:name="Medium Grid 1 Accent 6" w:semiHidden="0" w:uiPriority="67" w:unhideWhenUsed="0"/>
+    <w:lsdException w:name="Medium Grid 2 Accent 6" w:semiHidden="0" w:uiPriority="68" w:unhideWhenUsed="0"/>
+    <w:lsdException w:name="Medium Grid 3 Accent 6" w:semiHidden="0" w:uiPriority="69" w:unhideWhenUsed="0"/>
+    <w:lsdException w:name="Dark List Accent 6" w:semiHidden="0" w:uiPriority="70" w:unhideWhenUsed="0"/>
+    <w:lsdException w:name="Colorful Shading Accent 6" w:semiHidden="0" w:uiPriority="71" w:unhideWhenUsed="0"/>
+    <w:lsdException w:name="Colorful List Accent 6" w:semiHidden="0" w:uiPriority="72" w:unhideWhenUsed="0"/>
+    <w:lsdException w:name="Colorful Grid Accent 6" w:semiHidden="0" w:uiPriority="73" w:unhideWhenUsed="0"/>
+    <w:lsdException w:name="Subtle Emphasis" w:semiHidden="0" w:uiPriority="19" w:unhideWhenUsed="0" w:qFormat="1"/>
+    <w:lsdException w:name="Intense Emphasis" w:semiHidden="0" w:uiPriority="21" w:unhideWhenUsed="0" w:qFormat="1"/>
+    <w:lsdException w:name="Subtle Reference" w:semiHidden="0" w:uiPriority="31" w:unhideWhenUsed="0" w:qFormat="1"/>
+    <w:lsdException w:name="Intense Reference" w:semiHidden="0" w:uiPriority="32" w:unhideWhenUsed="0" w:qFormat="1"/>
+    <w:lsdException w:name="Book Title" w:semiHidden="0" w:uiPriority="33" w:unhideWhenUsed="0" w:qFormat="1"/>
+    <w:lsdException w:name="Bibliography" w:uiPriority="37"/>
+    <w:lsdException w:name="TOC Heading" w:uiPriority="39" w:qFormat="1"/>
+  </w:latentStyles>
+  <w:style w:type="paragraph" w:default="1" w:styleId="Normal">
+    <w:name w:val="Normal"/>
+    <w:qFormat/>
+  </w:style>
+  <w:style w:type="character" w:default="1" w:styleId="DefaultParagraphFont">
+    <w:name w:val="Default Paragraph Font"/>
+    <w:uiPriority w:val="1"/>
+    <w:semiHidden/>
+    <w:unhideWhenUsed/>
+  </w:style>
+  <w:style w:type="table" w:default="1" w:styleId="TableNormal">
+    <w:name w:val="Normal Table"/>
+    <w:uiPriority w:val="99"/>
+    <w:semiHidden/>
+    <w:unhideWhenUsed/>
+    <w:tblPr>
+      <w:tblInd w:w="0" w:type="dxa"/>
+      <w:tblCellMar>
+        <w:top w:w="0" w:type="dxa"/>
+        <w:left w:w="108" w:type="dxa"/>
+        <w:bottom w:w="0" w:type="dxa"/>
+        <w:right w:w="108" w:type="dxa"/>
+      </w:tblCellMar>
+    </w:tblPr>
+  </w:style>
+  <w:style w:type="numbering" w:default="1" w:styleId="NoList">
+    <w:name w:val="No List"/>
+    <w:uiPriority w:val="99"/>
+    <w:semiHidden/>
+    <w:unhideWhenUsed/>
+  </w:style>
+</w:styles>
+</file>
+
 <file path=word/glossary/document.xml><?xml version="1.0" encoding="utf-8"?>
-<w:glossaryDocument xmlns:wpc="http://schemas.microsoft.com/office/word/2010/wordprocessingCanvas" xmlns:mc="http://schemas.openxmlformats.org/markup-compatibility/2006" xmlns:o="urn:schemas-microsoft-com:office:office" xmlns:r="http://schemas.openxmlformats.org/officeDocument/2006/relationships" xmlns:m="http://schemas.openxmlformats.org/officeDocument/2006/math" xmlns:v="urn:schemas-microsoft-com:vml" xmlns:wp14="http://schemas.microsoft.com/office/word/2010/wordprocessingDrawing" xmlns:wp="http://schemas.openxmlformats.org/drawingml/2006/wordprocessingDrawing" xmlns:w10="urn:schemas-microsoft-com:office:word" xmlns:w="http://schemas.openxmlformats.org/wordprocessingml/2006/main" xmlns:w14="http://schemas.microsoft.com/office/word/2010/wordml" xmlns:w15="http://schemas.microsoft.com/office/word/2012/wordml" xmlns:wpg="http://schemas.microsoft.com/office/word/2010/wordprocessingGroup" xmlns:wpi="http://schemas.microsoft.com/office/word/2010/wordprocessingInk" xmlns:wne="http://schemas.microsoft.com/office/word/2006/wordml" xmlns:wps="http://schemas.microsoft.com/office/word/2010/wordprocessingShape" mc:Ignorable="w14 w15 wp14">
+<w:glossaryDocument xmlns:wpc="http://schemas.microsoft.com/office/word/2010/wordprocessingCanvas" xmlns:mc="http://schemas.openxmlformats.org/markup-compatibility/2006" xmlns:o="urn:schemas-microsoft-com:office:office" xmlns:r="http://schemas.openxmlformats.org/officeDocument/2006/relationships" xmlns:m="http://schemas.openxmlformats.org/officeDocument/2006/math" xmlns:v="urn:schemas-microsoft-com:vml" xmlns:wp14="http://schemas.microsoft.com/office/word/2010/wordprocessingDrawing" xmlns:wp="http://schemas.openxmlformats.org/drawingml/2006/wordprocessingDrawing" xmlns:w10="urn:schemas-microsoft-com:office:word" xmlns:w="http://schemas.openxmlformats.org/wordprocessingml/2006/main" xmlns:w14="http://schemas.microsoft.com/office/word/2010/wordml" xmlns:wpg="http://schemas.microsoft.com/office/word/2010/wordprocessingGroup" xmlns:wpi="http://schemas.microsoft.com/office/word/2010/wordprocessingInk" xmlns:wne="http://schemas.microsoft.com/office/word/2006/wordml" xmlns:wps="http://schemas.microsoft.com/office/word/2010/wordprocessingShape" mc:Ignorable="w14 wp14">
   <w:docParts>
     <w:docPart>
       <w:docPartPr>
@@ -8287,7 +8782,7 @@
         <w:p>
           <w:r>
             <w:rPr>
-              <w:rStyle w:val="TextodoMarcadordePosio"/>
+              <w:rStyle w:val="PlaceholderText"/>
             </w:rPr>
             <w:t>[Comments]</w:t>
           </w:r>
@@ -8313,7 +8808,7 @@
         <w:p>
           <w:r>
             <w:rPr>
-              <w:rStyle w:val="TextodoMarcadordePosio"/>
+              <w:rStyle w:val="PlaceholderText"/>
             </w:rPr>
             <w:t>[Comments]</w:t>
           </w:r>
@@ -8325,7 +8820,7 @@
 </file>
 
 <file path=word/glossary/fontTable.xml><?xml version="1.0" encoding="utf-8"?>
-<w:fonts xmlns:mc="http://schemas.openxmlformats.org/markup-compatibility/2006" xmlns:r="http://schemas.openxmlformats.org/officeDocument/2006/relationships" xmlns:w="http://schemas.openxmlformats.org/wordprocessingml/2006/main" xmlns:w14="http://schemas.microsoft.com/office/word/2010/wordml" xmlns:w15="http://schemas.microsoft.com/office/word/2012/wordml" mc:Ignorable="w14 w15">
+<w:fonts xmlns:mc="http://schemas.openxmlformats.org/markup-compatibility/2006" xmlns:r="http://schemas.openxmlformats.org/officeDocument/2006/relationships" xmlns:w="http://schemas.openxmlformats.org/wordprocessingml/2006/main" xmlns:w14="http://schemas.microsoft.com/office/word/2010/wordml" mc:Ignorable="w14">
   <w:font w:name="Wingdings">
     <w:panose1 w:val="05000000000000000000"/>
     <w:charset w:val="02"/>
@@ -8382,18 +8877,11 @@
     <w:pitch w:val="variable"/>
     <w:sig w:usb0="E0002AFF" w:usb1="C0007843" w:usb2="00000009" w:usb3="00000000" w:csb0="000001FF" w:csb1="00000000"/>
   </w:font>
-  <w:font w:name="Calibri Light">
-    <w:panose1 w:val="020F0302020204030204"/>
-    <w:charset w:val="00"/>
-    <w:family w:val="swiss"/>
-    <w:pitch w:val="variable"/>
-    <w:sig w:usb0="A00002EF" w:usb1="4000207B" w:usb2="00000000" w:usb3="00000000" w:csb0="0000019F" w:csb1="00000000"/>
-  </w:font>
 </w:fonts>
 </file>
 
 <file path=word/glossary/settings.xml><?xml version="1.0" encoding="utf-8"?>
-<w:settings xmlns:mc="http://schemas.openxmlformats.org/markup-compatibility/2006" xmlns:o="urn:schemas-microsoft-com:office:office" xmlns:r="http://schemas.openxmlformats.org/officeDocument/2006/relationships" xmlns:m="http://schemas.openxmlformats.org/officeDocument/2006/math" xmlns:v="urn:schemas-microsoft-com:vml" xmlns:w10="urn:schemas-microsoft-com:office:word" xmlns:w="http://schemas.openxmlformats.org/wordprocessingml/2006/main" xmlns:w14="http://schemas.microsoft.com/office/word/2010/wordml" xmlns:w15="http://schemas.microsoft.com/office/word/2012/wordml" xmlns:sl="http://schemas.openxmlformats.org/schemaLibrary/2006/main" mc:Ignorable="w14 w15">
+<w:settings xmlns:mc="http://schemas.openxmlformats.org/markup-compatibility/2006" xmlns:o="urn:schemas-microsoft-com:office:office" xmlns:r="http://schemas.openxmlformats.org/officeDocument/2006/relationships" xmlns:m="http://schemas.openxmlformats.org/officeDocument/2006/math" xmlns:v="urn:schemas-microsoft-com:vml" xmlns:w10="urn:schemas-microsoft-com:office:word" xmlns:w="http://schemas.openxmlformats.org/wordprocessingml/2006/main" xmlns:w14="http://schemas.microsoft.com/office/word/2010/wordml" xmlns:sl="http://schemas.openxmlformats.org/schemaLibrary/2006/main" mc:Ignorable="w14">
   <w:view w:val="normal"/>
   <w:defaultTabStop w:val="708"/>
   <w:hyphenationZone w:val="425"/>
@@ -8411,6 +8899,7 @@
     <w:rsid w:val="007141C9"/>
     <w:rsid w:val="008A47D0"/>
     <w:rsid w:val="00C204B8"/>
+    <w:rsid w:val="00F67791"/>
   </w:rsids>
   <m:mathPr>
     <m:mathFont m:val="Cambria Math"/>
@@ -8427,13 +8916,13 @@
   </m:mathPr>
   <w:themeFontLang w:val="pt-PT"/>
   <w:clrSchemeMapping w:bg1="light1" w:t1="dark1" w:bg2="light2" w:t2="dark2" w:accent1="accent1" w:accent2="accent2" w:accent3="accent3" w:accent4="accent4" w:accent5="accent5" w:accent6="accent6" w:hyperlink="hyperlink" w:followedHyperlink="followedHyperlink"/>
-  <w:decimalSymbol w:val=","/>
-  <w:listSeparator w:val=";"/>
+  <w:decimalSymbol w:val="."/>
+  <w:listSeparator w:val=","/>
 </w:settings>
 </file>
 
 <file path=word/glossary/styles.xml><?xml version="1.0" encoding="utf-8"?>
-<w:styles xmlns:mc="http://schemas.openxmlformats.org/markup-compatibility/2006" xmlns:r="http://schemas.openxmlformats.org/officeDocument/2006/relationships" xmlns:w="http://schemas.openxmlformats.org/wordprocessingml/2006/main" xmlns:w14="http://schemas.microsoft.com/office/word/2010/wordml" xmlns:w15="http://schemas.microsoft.com/office/word/2012/wordml" mc:Ignorable="w14 w15">
+<w:styles xmlns:mc="http://schemas.openxmlformats.org/markup-compatibility/2006" xmlns:r="http://schemas.openxmlformats.org/officeDocument/2006/relationships" xmlns:w="http://schemas.openxmlformats.org/wordprocessingml/2006/main" xmlns:w14="http://schemas.microsoft.com/office/word/2010/wordml" mc:Ignorable="w14">
   <w:docDefaults>
     <w:rPrDefault>
       <w:rPr>
@@ -8449,378 +8938,144 @@
       </w:pPr>
     </w:pPrDefault>
   </w:docDefaults>
-  <w:latentStyles w:defLockedState="0" w:defUIPriority="99" w:defSemiHidden="0" w:defUnhideWhenUsed="0" w:defQFormat="0" w:count="371">
-    <w:lsdException w:name="Normal" w:uiPriority="0" w:qFormat="1"/>
-    <w:lsdException w:name="heading 1" w:uiPriority="9" w:qFormat="1"/>
-    <w:lsdException w:name="heading 2" w:semiHidden="1" w:uiPriority="9" w:unhideWhenUsed="1" w:qFormat="1"/>
-    <w:lsdException w:name="heading 3" w:semiHidden="1" w:uiPriority="9" w:unhideWhenUsed="1" w:qFormat="1"/>
-    <w:lsdException w:name="heading 4" w:semiHidden="1" w:uiPriority="9" w:unhideWhenUsed="1" w:qFormat="1"/>
-    <w:lsdException w:name="heading 5" w:semiHidden="1" w:uiPriority="9" w:unhideWhenUsed="1" w:qFormat="1"/>
-    <w:lsdException w:name="heading 6" w:semiHidden="1" w:uiPriority="9" w:unhideWhenUsed="1" w:qFormat="1"/>
-    <w:lsdException w:name="heading 7" w:semiHidden="1" w:uiPriority="9" w:unhideWhenUsed="1" w:qFormat="1"/>
-    <w:lsdException w:name="heading 8" w:semiHidden="1" w:uiPriority="9" w:unhideWhenUsed="1" w:qFormat="1"/>
-    <w:lsdException w:name="heading 9" w:semiHidden="1" w:uiPriority="9" w:unhideWhenUsed="1" w:qFormat="1"/>
-    <w:lsdException w:name="index 1" w:semiHidden="1" w:unhideWhenUsed="1"/>
-    <w:lsdException w:name="index 2" w:semiHidden="1" w:unhideWhenUsed="1"/>
-    <w:lsdException w:name="index 3" w:semiHidden="1" w:unhideWhenUsed="1"/>
-    <w:lsdException w:name="index 4" w:semiHidden="1" w:unhideWhenUsed="1"/>
-    <w:lsdException w:name="index 5" w:semiHidden="1" w:unhideWhenUsed="1"/>
-    <w:lsdException w:name="index 6" w:semiHidden="1" w:unhideWhenUsed="1"/>
-    <w:lsdException w:name="index 7" w:semiHidden="1" w:unhideWhenUsed="1"/>
-    <w:lsdException w:name="index 8" w:semiHidden="1" w:unhideWhenUsed="1"/>
-    <w:lsdException w:name="index 9" w:semiHidden="1" w:unhideWhenUsed="1"/>
-    <w:lsdException w:name="toc 1" w:semiHidden="1" w:uiPriority="39" w:unhideWhenUsed="1"/>
-    <w:lsdException w:name="toc 2" w:semiHidden="1" w:uiPriority="39" w:unhideWhenUsed="1"/>
-    <w:lsdException w:name="toc 3" w:semiHidden="1" w:uiPriority="39" w:unhideWhenUsed="1"/>
-    <w:lsdException w:name="toc 4" w:semiHidden="1" w:uiPriority="39" w:unhideWhenUsed="1"/>
-    <w:lsdException w:name="toc 5" w:semiHidden="1" w:uiPriority="39" w:unhideWhenUsed="1"/>
-    <w:lsdException w:name="toc 6" w:semiHidden="1" w:uiPriority="39" w:unhideWhenUsed="1"/>
-    <w:lsdException w:name="toc 7" w:semiHidden="1" w:uiPriority="39" w:unhideWhenUsed="1"/>
-    <w:lsdException w:name="toc 8" w:semiHidden="1" w:uiPriority="39" w:unhideWhenUsed="1"/>
-    <w:lsdException w:name="toc 9" w:semiHidden="1" w:uiPriority="39" w:unhideWhenUsed="1"/>
-    <w:lsdException w:name="Normal Indent" w:semiHidden="1" w:unhideWhenUsed="1"/>
-    <w:lsdException w:name="footnote text" w:semiHidden="1" w:unhideWhenUsed="1"/>
-    <w:lsdException w:name="annotation text" w:semiHidden="1" w:unhideWhenUsed="1"/>
-    <w:lsdException w:name="header" w:semiHidden="1" w:unhideWhenUsed="1"/>
-    <w:lsdException w:name="footer" w:semiHidden="1" w:unhideWhenUsed="1"/>
-    <w:lsdException w:name="index heading" w:semiHidden="1" w:unhideWhenUsed="1"/>
-    <w:lsdException w:name="caption" w:semiHidden="1" w:uiPriority="35" w:unhideWhenUsed="1" w:qFormat="1"/>
-    <w:lsdException w:name="table of figures" w:semiHidden="1" w:unhideWhenUsed="1"/>
-    <w:lsdException w:name="envelope address" w:semiHidden="1" w:unhideWhenUsed="1"/>
-    <w:lsdException w:name="envelope return" w:semiHidden="1" w:unhideWhenUsed="1"/>
-    <w:lsdException w:name="footnote reference" w:semiHidden="1" w:unhideWhenUsed="1"/>
-    <w:lsdException w:name="annotation reference" w:semiHidden="1" w:unhideWhenUsed="1"/>
-    <w:lsdException w:name="line number" w:semiHidden="1" w:unhideWhenUsed="1"/>
-    <w:lsdException w:name="page number" w:semiHidden="1" w:unhideWhenUsed="1"/>
-    <w:lsdException w:name="endnote reference" w:semiHidden="1" w:unhideWhenUsed="1"/>
-    <w:lsdException w:name="endnote text" w:semiHidden="1" w:unhideWhenUsed="1"/>
-    <w:lsdException w:name="table of authorities" w:semiHidden="1" w:unhideWhenUsed="1"/>
-    <w:lsdException w:name="macro" w:semiHidden="1" w:unhideWhenUsed="1"/>
-    <w:lsdException w:name="toa heading" w:semiHidden="1" w:unhideWhenUsed="1"/>
-    <w:lsdException w:name="List" w:semiHidden="1" w:unhideWhenUsed="1"/>
-    <w:lsdException w:name="List Bullet" w:semiHidden="1" w:unhideWhenUsed="1"/>
-    <w:lsdException w:name="List Number" w:semiHidden="1" w:unhideWhenUsed="1"/>
-    <w:lsdException w:name="List 2" w:semiHidden="1" w:unhideWhenUsed="1"/>
-    <w:lsdException w:name="List 3" w:semiHidden="1" w:unhideWhenUsed="1"/>
-    <w:lsdException w:name="List 4" w:semiHidden="1" w:unhideWhenUsed="1"/>
-    <w:lsdException w:name="List 5" w:semiHidden="1" w:unhideWhenUsed="1"/>
-    <w:lsdException w:name="List Bullet 2" w:semiHidden="1" w:unhideWhenUsed="1"/>
-    <w:lsdException w:name="List Bullet 3" w:semiHidden="1" w:unhideWhenUsed="1"/>
-    <w:lsdException w:name="List Bullet 4" w:semiHidden="1" w:unhideWhenUsed="1"/>
-    <w:lsdException w:name="List Bullet 5" w:semiHidden="1" w:unhideWhenUsed="1"/>
-    <w:lsdException w:name="List Number 2" w:semiHidden="1" w:unhideWhenUsed="1"/>
-    <w:lsdException w:name="List Number 3" w:semiHidden="1" w:unhideWhenUsed="1"/>
-    <w:lsdException w:name="List Number 4" w:semiHidden="1" w:unhideWhenUsed="1"/>
-    <w:lsdException w:name="List Number 5" w:semiHidden="1" w:unhideWhenUsed="1"/>
-    <w:lsdException w:name="Title" w:uiPriority="10" w:qFormat="1"/>
-    <w:lsdException w:name="Closing" w:semiHidden="1" w:unhideWhenUsed="1"/>
-    <w:lsdException w:name="Signature" w:semiHidden="1" w:unhideWhenUsed="1"/>
-    <w:lsdException w:name="Default Paragraph Font" w:semiHidden="1" w:uiPriority="1" w:unhideWhenUsed="1"/>
-    <w:lsdException w:name="Body Text" w:semiHidden="1" w:unhideWhenUsed="1"/>
-    <w:lsdException w:name="Body Text Indent" w:semiHidden="1" w:unhideWhenUsed="1"/>
-    <w:lsdException w:name="List Continue" w:semiHidden="1" w:unhideWhenUsed="1"/>
-    <w:lsdException w:name="List Continue 2" w:semiHidden="1" w:unhideWhenUsed="1"/>
-    <w:lsdException w:name="List Continue 3" w:semiHidden="1" w:unhideWhenUsed="1"/>
-    <w:lsdException w:name="List Continue 4" w:semiHidden="1" w:unhideWhenUsed="1"/>
-    <w:lsdException w:name="List Continue 5" w:semiHidden="1" w:unhideWhenUsed="1"/>
-    <w:lsdException w:name="Message Header" w:semiHidden="1" w:unhideWhenUsed="1"/>
-    <w:lsdException w:name="Subtitle" w:uiPriority="11" w:qFormat="1"/>
-    <w:lsdException w:name="Salutation" w:semiHidden="1" w:unhideWhenUsed="1"/>
-    <w:lsdException w:name="Date" w:semiHidden="1" w:unhideWhenUsed="1"/>
-    <w:lsdException w:name="Body Text First Indent" w:semiHidden="1" w:unhideWhenUsed="1"/>
-    <w:lsdException w:name="Body Text First Indent 2" w:semiHidden="1" w:unhideWhenUsed="1"/>
-    <w:lsdException w:name="Note Heading" w:semiHidden="1" w:unhideWhenUsed="1"/>
-    <w:lsdException w:name="Body Text 2" w:semiHidden="1" w:unhideWhenUsed="1"/>
-    <w:lsdException w:name="Body Text 3" w:semiHidden="1" w:unhideWhenUsed="1"/>
-    <w:lsdException w:name="Body Text Indent 2" w:semiHidden="1" w:unhideWhenUsed="1"/>
-    <w:lsdException w:name="Body Text Indent 3" w:semiHidden="1" w:unhideWhenUsed="1"/>
-    <w:lsdException w:name="Block Text" w:semiHidden="1" w:unhideWhenUsed="1"/>
-    <w:lsdException w:name="Hyperlink" w:semiHidden="1" w:unhideWhenUsed="1"/>
-    <w:lsdException w:name="FollowedHyperlink" w:semiHidden="1" w:unhideWhenUsed="1"/>
-    <w:lsdException w:name="Strong" w:uiPriority="22" w:qFormat="1"/>
-    <w:lsdException w:name="Emphasis" w:uiPriority="20" w:qFormat="1"/>
-    <w:lsdException w:name="Document Map" w:semiHidden="1" w:unhideWhenUsed="1"/>
-    <w:lsdException w:name="Plain Text" w:semiHidden="1" w:unhideWhenUsed="1"/>
-    <w:lsdException w:name="E-mail Signature" w:semiHidden="1" w:unhideWhenUsed="1"/>
-    <w:lsdException w:name="HTML Top of Form" w:semiHidden="1" w:unhideWhenUsed="1"/>
-    <w:lsdException w:name="HTML Bottom of Form" w:semiHidden="1" w:unhideWhenUsed="1"/>
-    <w:lsdException w:name="Normal (Web)" w:semiHidden="1" w:unhideWhenUsed="1"/>
-    <w:lsdException w:name="HTML Acronym" w:semiHidden="1" w:unhideWhenUsed="1"/>
-    <w:lsdException w:name="HTML Address" w:semiHidden="1" w:unhideWhenUsed="1"/>
-    <w:lsdException w:name="HTML Cite" w:semiHidden="1" w:unhideWhenUsed="1"/>
-    <w:lsdException w:name="HTML Code" w:semiHidden="1" w:unhideWhenUsed="1"/>
-    <w:lsdException w:name="HTML Definition" w:semiHidden="1" w:unhideWhenUsed="1"/>
-    <w:lsdException w:name="HTML Keyboard" w:semiHidden="1" w:unhideWhenUsed="1"/>
-    <w:lsdException w:name="HTML Preformatted" w:semiHidden="1" w:unhideWhenUsed="1"/>
-    <w:lsdException w:name="HTML Sample" w:semiHidden="1" w:unhideWhenUsed="1"/>
-    <w:lsdException w:name="HTML Typewriter" w:semiHidden="1" w:unhideWhenUsed="1"/>
-    <w:lsdException w:name="HTML Variable" w:semiHidden="1" w:unhideWhenUsed="1"/>
-    <w:lsdException w:name="Normal Table" w:semiHidden="1" w:unhideWhenUsed="1"/>
-    <w:lsdException w:name="annotation subject" w:semiHidden="1" w:unhideWhenUsed="1"/>
-    <w:lsdException w:name="No List" w:semiHidden="1" w:unhideWhenUsed="1"/>
-    <w:lsdException w:name="Outline List 1" w:semiHidden="1" w:unhideWhenUsed="1"/>
-    <w:lsdException w:name="Outline List 2" w:semiHidden="1" w:unhideWhenUsed="1"/>
-    <w:lsdException w:name="Outline List 3" w:semiHidden="1" w:unhideWhenUsed="1"/>
-    <w:lsdException w:name="Table Simple 1" w:semiHidden="1" w:unhideWhenUsed="1"/>
-    <w:lsdException w:name="Table Simple 2" w:semiHidden="1" w:unhideWhenUsed="1"/>
-    <w:lsdException w:name="Table Simple 3" w:semiHidden="1" w:unhideWhenUsed="1"/>
-    <w:lsdException w:name="Table Classic 1" w:semiHidden="1" w:unhideWhenUsed="1"/>
-    <w:lsdException w:name="Table Classic 2" w:semiHidden="1" w:unhideWhenUsed="1"/>
-    <w:lsdException w:name="Table Classic 3" w:semiHidden="1" w:unhideWhenUsed="1"/>
-    <w:lsdException w:name="Table Classic 4" w:semiHidden="1" w:unhideWhenUsed="1"/>
-    <w:lsdException w:name="Table Colorful 1" w:semiHidden="1" w:unhideWhenUsed="1"/>
-    <w:lsdException w:name="Table Colorful 2" w:semiHidden="1" w:unhideWhenUsed="1"/>
-    <w:lsdException w:name="Table Colorful 3" w:semiHidden="1" w:unhideWhenUsed="1"/>
-    <w:lsdException w:name="Table Columns 1" w:semiHidden="1" w:unhideWhenUsed="1"/>
-    <w:lsdException w:name="Table Columns 2" w:semiHidden="1" w:unhideWhenUsed="1"/>
-    <w:lsdException w:name="Table Columns 3" w:semiHidden="1" w:unhideWhenUsed="1"/>
-    <w:lsdException w:name="Table Columns 4" w:semiHidden="1" w:unhideWhenUsed="1"/>
-    <w:lsdException w:name="Table Columns 5" w:semiHidden="1" w:unhideWhenUsed="1"/>
-    <w:lsdException w:name="Table Grid 1" w:semiHidden="1" w:unhideWhenUsed="1"/>
-    <w:lsdException w:name="Table Grid 2" w:semiHidden="1" w:unhideWhenUsed="1"/>
-    <w:lsdException w:name="Table Grid 3" w:semiHidden="1" w:unhideWhenUsed="1"/>
-    <w:lsdException w:name="Table Grid 4" w:semiHidden="1" w:unhideWhenUsed="1"/>
-    <w:lsdException w:name="Table Grid 5" w:semiHidden="1" w:unhideWhenUsed="1"/>
-    <w:lsdException w:name="Table Grid 6" w:semiHidden="1" w:unhideWhenUsed="1"/>
-    <w:lsdException w:name="Table Grid 7" w:semiHidden="1" w:unhideWhenUsed="1"/>
-    <w:lsdException w:name="Table Grid 8" w:semiHidden="1" w:unhideWhenUsed="1"/>
-    <w:lsdException w:name="Table List 1" w:semiHidden="1" w:unhideWhenUsed="1"/>
-    <w:lsdException w:name="Table List 2" w:semiHidden="1" w:unhideWhenUsed="1"/>
-    <w:lsdException w:name="Table List 3" w:semiHidden="1" w:unhideWhenUsed="1"/>
-    <w:lsdException w:name="Table List 4" w:semiHidden="1" w:unhideWhenUsed="1"/>
-    <w:lsdException w:name="Table List 5" w:semiHidden="1" w:unhideWhenUsed="1"/>
-    <w:lsdException w:name="Table List 6" w:semiHidden="1" w:unhideWhenUsed="1"/>
-    <w:lsdException w:name="Table List 7" w:semiHidden="1" w:unhideWhenUsed="1"/>
-    <w:lsdException w:name="Table List 8" w:semiHidden="1" w:unhideWhenUsed="1"/>
-    <w:lsdException w:name="Table 3D effects 1" w:semiHidden="1" w:unhideWhenUsed="1"/>
-    <w:lsdException w:name="Table 3D effects 2" w:semiHidden="1" w:unhideWhenUsed="1"/>
-    <w:lsdException w:name="Table 3D effects 3" w:semiHidden="1" w:unhideWhenUsed="1"/>
-    <w:lsdException w:name="Table Contemporary" w:semiHidden="1" w:unhideWhenUsed="1"/>
-    <w:lsdException w:name="Table Elegant" w:semiHidden="1" w:unhideWhenUsed="1"/>
-    <w:lsdException w:name="Table Professional" w:semiHidden="1" w:unhideWhenUsed="1"/>
-    <w:lsdException w:name="Table Subtle 1" w:semiHidden="1" w:unhideWhenUsed="1"/>
-    <w:lsdException w:name="Table Subtle 2" w:semiHidden="1" w:unhideWhenUsed="1"/>
-    <w:lsdException w:name="Table Web 1" w:semiHidden="1" w:unhideWhenUsed="1"/>
-    <w:lsdException w:name="Table Web 2" w:semiHidden="1" w:unhideWhenUsed="1"/>
-    <w:lsdException w:name="Table Web 3" w:semiHidden="1" w:unhideWhenUsed="1"/>
-    <w:lsdException w:name="Balloon Text" w:semiHidden="1" w:unhideWhenUsed="1"/>
-    <w:lsdException w:name="Table Grid" w:uiPriority="59"/>
-    <w:lsdException w:name="Table Theme" w:semiHidden="1" w:unhideWhenUsed="1"/>
-    <w:lsdException w:name="Placeholder Text" w:semiHidden="1"/>
-    <w:lsdException w:name="No Spacing" w:uiPriority="1" w:qFormat="1"/>
-    <w:lsdException w:name="Light Shading" w:uiPriority="60"/>
-    <w:lsdException w:name="Light List" w:uiPriority="61"/>
-    <w:lsdException w:name="Light Grid" w:uiPriority="62"/>
-    <w:lsdException w:name="Medium Shading 1" w:uiPriority="63"/>
-    <w:lsdException w:name="Medium Shading 2" w:uiPriority="64"/>
-    <w:lsdException w:name="Medium List 1" w:uiPriority="65"/>
-    <w:lsdException w:name="Medium List 2" w:uiPriority="66"/>
-    <w:lsdException w:name="Medium Grid 1" w:uiPriority="67"/>
-    <w:lsdException w:name="Medium Grid 2" w:uiPriority="68"/>
-    <w:lsdException w:name="Medium Grid 3" w:uiPriority="69"/>
-    <w:lsdException w:name="Dark List" w:uiPriority="70"/>
-    <w:lsdException w:name="Colorful Shading" w:uiPriority="71"/>
-    <w:lsdException w:name="Colorful List" w:uiPriority="72"/>
-    <w:lsdException w:name="Colorful Grid" w:uiPriority="73"/>
-    <w:lsdException w:name="Light Shading Accent 1" w:uiPriority="60"/>
-    <w:lsdException w:name="Light List Accent 1" w:uiPriority="61"/>
-    <w:lsdException w:name="Light Grid Accent 1" w:uiPriority="62"/>
-    <w:lsdException w:name="Medium Shading 1 Accent 1" w:uiPriority="63"/>
-    <w:lsdException w:name="Medium Shading 2 Accent 1" w:uiPriority="64"/>
-    <w:lsdException w:name="Medium List 1 Accent 1" w:uiPriority="65"/>
-    <w:lsdException w:name="Revision" w:semiHidden="1"/>
-    <w:lsdException w:name="List Paragraph" w:uiPriority="34" w:qFormat="1"/>
-    <w:lsdException w:name="Quote" w:uiPriority="29" w:qFormat="1"/>
-    <w:lsdException w:name="Intense Quote" w:uiPriority="30" w:qFormat="1"/>
-    <w:lsdException w:name="Medium List 2 Accent 1" w:uiPriority="66"/>
-    <w:lsdException w:name="Medium Grid 1 Accent 1" w:uiPriority="67"/>
-    <w:lsdException w:name="Medium Grid 2 Accent 1" w:uiPriority="68"/>
-    <w:lsdException w:name="Medium Grid 3 Accent 1" w:uiPriority="69"/>
-    <w:lsdException w:name="Dark List Accent 1" w:uiPriority="70"/>
-    <w:lsdException w:name="Colorful Shading Accent 1" w:uiPriority="71"/>
-    <w:lsdException w:name="Colorful List Accent 1" w:uiPriority="72"/>
-    <w:lsdException w:name="Colorful Grid Accent 1" w:uiPriority="73"/>
-    <w:lsdException w:name="Light Shading Accent 2" w:uiPriority="60"/>
-    <w:lsdException w:name="Light List Accent 2" w:uiPriority="61"/>
-    <w:lsdException w:name="Light Grid Accent 2" w:uiPriority="62"/>
-    <w:lsdException w:name="Medium Shading 1 Accent 2" w:uiPriority="63"/>
-    <w:lsdException w:name="Medium Shading 2 Accent 2" w:uiPriority="64"/>
-    <w:lsdException w:name="Medium List 1 Accent 2" w:uiPriority="65"/>
-    <w:lsdException w:name="Medium List 2 Accent 2" w:uiPriority="66"/>
-    <w:lsdException w:name="Medium Grid 1 Accent 2" w:uiPriority="67"/>
-    <w:lsdException w:name="Medium Grid 2 Accent 2" w:uiPriority="68"/>
-    <w:lsdException w:name="Medium Grid 3 Accent 2" w:uiPriority="69"/>
-    <w:lsdException w:name="Dark List Accent 2" w:uiPriority="70"/>
-    <w:lsdException w:name="Colorful Shading Accent 2" w:uiPriority="71"/>
-    <w:lsdException w:name="Colorful List Accent 2" w:uiPriority="72"/>
-    <w:lsdException w:name="Colorful Grid Accent 2" w:uiPriority="73"/>
-    <w:lsdException w:name="Light Shading Accent 3" w:uiPriority="60"/>
-    <w:lsdException w:name="Light List Accent 3" w:uiPriority="61"/>
-    <w:lsdException w:name="Light Grid Accent 3" w:uiPriority="62"/>
-    <w:lsdException w:name="Medium Shading 1 Accent 3" w:uiPriority="63"/>
-    <w:lsdException w:name="Medium Shading 2 Accent 3" w:uiPriority="64"/>
-    <w:lsdException w:name="Medium List 1 Accent 3" w:uiPriority="65"/>
-    <w:lsdException w:name="Medium List 2 Accent 3" w:uiPriority="66"/>
-    <w:lsdException w:name="Medium Grid 1 Accent 3" w:uiPriority="67"/>
-    <w:lsdException w:name="Medium Grid 2 Accent 3" w:uiPriority="68"/>
-    <w:lsdException w:name="Medium Grid 3 Accent 3" w:uiPriority="69"/>
-    <w:lsdException w:name="Dark List Accent 3" w:uiPriority="70"/>
-    <w:lsdException w:name="Colorful Shading Accent 3" w:uiPriority="71"/>
-    <w:lsdException w:name="Colorful List Accent 3" w:uiPriority="72"/>
-    <w:lsdException w:name="Colorful Grid Accent 3" w:uiPriority="73"/>
-    <w:lsdException w:name="Light Shading Accent 4" w:uiPriority="60"/>
-    <w:lsdException w:name="Light List Accent 4" w:uiPriority="61"/>
-    <w:lsdException w:name="Light Grid Accent 4" w:uiPriority="62"/>
-    <w:lsdException w:name="Medium Shading 1 Accent 4" w:uiPriority="63"/>
-    <w:lsdException w:name="Medium Shading 2 Accent 4" w:uiPriority="64"/>
-    <w:lsdException w:name="Medium List 1 Accent 4" w:uiPriority="65"/>
-    <w:lsdException w:name="Medium List 2 Accent 4" w:uiPriority="66"/>
-    <w:lsdException w:name="Medium Grid 1 Accent 4" w:uiPriority="67"/>
-    <w:lsdException w:name="Medium Grid 2 Accent 4" w:uiPriority="68"/>
-    <w:lsdException w:name="Medium Grid 3 Accent 4" w:uiPriority="69"/>
-    <w:lsdException w:name="Dark List Accent 4" w:uiPriority="70"/>
-    <w:lsdException w:name="Colorful Shading Accent 4" w:uiPriority="71"/>
-    <w:lsdException w:name="Colorful List Accent 4" w:uiPriority="72"/>
-    <w:lsdException w:name="Colorful Grid Accent 4" w:uiPriority="73"/>
-    <w:lsdException w:name="Light Shading Accent 5" w:uiPriority="60"/>
-    <w:lsdException w:name="Light List Accent 5" w:uiPriority="61"/>
-    <w:lsdException w:name="Light Grid Accent 5" w:uiPriority="62"/>
-    <w:lsdException w:name="Medium Shading 1 Accent 5" w:uiPriority="63"/>
-    <w:lsdException w:name="Medium Shading 2 Accent 5" w:uiPriority="64"/>
-    <w:lsdException w:name="Medium List 1 Accent 5" w:uiPriority="65"/>
-    <w:lsdException w:name="Medium List 2 Accent 5" w:uiPriority="66"/>
-    <w:lsdException w:name="Medium Grid 1 Accent 5" w:uiPriority="67"/>
-    <w:lsdException w:name="Medium Grid 2 Accent 5" w:uiPriority="68"/>
-    <w:lsdException w:name="Medium Grid 3 Accent 5" w:uiPriority="69"/>
-    <w:lsdException w:name="Dark List Accent 5" w:uiPriority="70"/>
-    <w:lsdException w:name="Colorful Shading Accent 5" w:uiPriority="71"/>
-    <w:lsdException w:name="Colorful List Accent 5" w:uiPriority="72"/>
-    <w:lsdException w:name="Colorful Grid Accent 5" w:uiPriority="73"/>
-    <w:lsdException w:name="Light Shading Accent 6" w:uiPriority="60"/>
-    <w:lsdException w:name="Light List Accent 6" w:uiPriority="61"/>
-    <w:lsdException w:name="Light Grid Accent 6" w:uiPriority="62"/>
-    <w:lsdException w:name="Medium Shading 1 Accent 6" w:uiPriority="63"/>
-    <w:lsdException w:name="Medium Shading 2 Accent 6" w:uiPriority="64"/>
-    <w:lsdException w:name="Medium List 1 Accent 6" w:uiPriority="65"/>
-    <w:lsdException w:name="Medium List 2 Accent 6" w:uiPriority="66"/>
-    <w:lsdException w:name="Medium Grid 1 Accent 6" w:uiPriority="67"/>
-    <w:lsdException w:name="Medium Grid 2 Accent 6" w:uiPriority="68"/>
-    <w:lsdException w:name="Medium Grid 3 Accent 6" w:uiPriority="69"/>
-    <w:lsdException w:name="Dark List Accent 6" w:uiPriority="70"/>
-    <w:lsdException w:name="Colorful Shading Accent 6" w:uiPriority="71"/>
-    <w:lsdException w:name="Colorful List Accent 6" w:uiPriority="72"/>
-    <w:lsdException w:name="Colorful Grid Accent 6" w:uiPriority="73"/>
-    <w:lsdException w:name="Subtle Emphasis" w:uiPriority="19" w:qFormat="1"/>
-    <w:lsdException w:name="Intense Emphasis" w:uiPriority="21" w:qFormat="1"/>
-    <w:lsdException w:name="Subtle Reference" w:uiPriority="31" w:qFormat="1"/>
-    <w:lsdException w:name="Intense Reference" w:uiPriority="32" w:qFormat="1"/>
-    <w:lsdException w:name="Book Title" w:uiPriority="33" w:qFormat="1"/>
-    <w:lsdException w:name="Bibliography" w:semiHidden="1" w:uiPriority="37" w:unhideWhenUsed="1"/>
-    <w:lsdException w:name="TOC Heading" w:semiHidden="1" w:uiPriority="39" w:unhideWhenUsed="1" w:qFormat="1"/>
-    <w:lsdException w:name="Plain Table 1" w:uiPriority="41"/>
-    <w:lsdException w:name="Plain Table 2" w:uiPriority="42"/>
-    <w:lsdException w:name="Plain Table 3" w:uiPriority="43"/>
-    <w:lsdException w:name="Plain Table 4" w:uiPriority="44"/>
-    <w:lsdException w:name="Plain Table 5" w:uiPriority="45"/>
-    <w:lsdException w:name="Grid Table Light" w:uiPriority="40"/>
-    <w:lsdException w:name="Grid Table 1 Light" w:uiPriority="46"/>
-    <w:lsdException w:name="Grid Table 2" w:uiPriority="47"/>
-    <w:lsdException w:name="Grid Table 3" w:uiPriority="48"/>
-    <w:lsdException w:name="Grid Table 4" w:uiPriority="49"/>
-    <w:lsdException w:name="Grid Table 5 Dark" w:uiPriority="50"/>
-    <w:lsdException w:name="Grid Table 6 Colorful" w:uiPriority="51"/>
-    <w:lsdException w:name="Grid Table 7 Colorful" w:uiPriority="52"/>
-    <w:lsdException w:name="Grid Table 1 Light Accent 1" w:uiPriority="46"/>
-    <w:lsdException w:name="Grid Table 2 Accent 1" w:uiPriority="47"/>
-    <w:lsdException w:name="Grid Table 3 Accent 1" w:uiPriority="48"/>
-    <w:lsdException w:name="Grid Table 4 Accent 1" w:uiPriority="49"/>
-    <w:lsdException w:name="Grid Table 5 Dark Accent 1" w:uiPriority="50"/>
-    <w:lsdException w:name="Grid Table 6 Colorful Accent 1" w:uiPriority="51"/>
-    <w:lsdException w:name="Grid Table 7 Colorful Accent 1" w:uiPriority="52"/>
-    <w:lsdException w:name="Grid Table 1 Light Accent 2" w:uiPriority="46"/>
-    <w:lsdException w:name="Grid Table 2 Accent 2" w:uiPriority="47"/>
-    <w:lsdException w:name="Grid Table 3 Accent 2" w:uiPriority="48"/>
-    <w:lsdException w:name="Grid Table 4 Accent 2" w:uiPriority="49"/>
-    <w:lsdException w:name="Grid Table 5 Dark Accent 2" w:uiPriority="50"/>
-    <w:lsdException w:name="Grid Table 6 Colorful Accent 2" w:uiPriority="51"/>
-    <w:lsdException w:name="Grid Table 7 Colorful Accent 2" w:uiPriority="52"/>
-    <w:lsdException w:name="Grid Table 1 Light Accent 3" w:uiPriority="46"/>
-    <w:lsdException w:name="Grid Table 2 Accent 3" w:uiPriority="47"/>
-    <w:lsdException w:name="Grid Table 3 Accent 3" w:uiPriority="48"/>
-    <w:lsdException w:name="Grid Table 4 Accent 3" w:uiPriority="49"/>
-    <w:lsdException w:name="Grid Table 5 Dark Accent 3" w:uiPriority="50"/>
-    <w:lsdException w:name="Grid Table 6 Colorful Accent 3" w:uiPriority="51"/>
-    <w:lsdException w:name="Grid Table 7 Colorful Accent 3" w:uiPriority="52"/>
-    <w:lsdException w:name="Grid Table 1 Light Accent 4" w:uiPriority="46"/>
-    <w:lsdException w:name="Grid Table 2 Accent 4" w:uiPriority="47"/>
-    <w:lsdException w:name="Grid Table 3 Accent 4" w:uiPriority="48"/>
-    <w:lsdException w:name="Grid Table 4 Accent 4" w:uiPriority="49"/>
-    <w:lsdException w:name="Grid Table 5 Dark Accent 4" w:uiPriority="50"/>
-    <w:lsdException w:name="Grid Table 6 Colorful Accent 4" w:uiPriority="51"/>
-    <w:lsdException w:name="Grid Table 7 Colorful Accent 4" w:uiPriority="52"/>
-    <w:lsdException w:name="Grid Table 1 Light Accent 5" w:uiPriority="46"/>
-    <w:lsdException w:name="Grid Table 2 Accent 5" w:uiPriority="47"/>
-    <w:lsdException w:name="Grid Table 3 Accent 5" w:uiPriority="48"/>
-    <w:lsdException w:name="Grid Table 4 Accent 5" w:uiPriority="49"/>
-    <w:lsdException w:name="Grid Table 5 Dark Accent 5" w:uiPriority="50"/>
-    <w:lsdException w:name="Grid Table 6 Colorful Accent 5" w:uiPriority="51"/>
-    <w:lsdException w:name="Grid Table 7 Colorful Accent 5" w:uiPriority="52"/>
-    <w:lsdException w:name="Grid Table 1 Light Accent 6" w:uiPriority="46"/>
-    <w:lsdException w:name="Grid Table 2 Accent 6" w:uiPriority="47"/>
-    <w:lsdException w:name="Grid Table 3 Accent 6" w:uiPriority="48"/>
-    <w:lsdException w:name="Grid Table 4 Accent 6" w:uiPriority="49"/>
-    <w:lsdException w:name="Grid Table 5 Dark Accent 6" w:uiPriority="50"/>
-    <w:lsdException w:name="Grid Table 6 Colorful Accent 6" w:uiPriority="51"/>
-    <w:lsdException w:name="Grid Table 7 Colorful Accent 6" w:uiPriority="52"/>
-    <w:lsdException w:name="List Table 1 Light" w:uiPriority="46"/>
-    <w:lsdException w:name="List Table 2" w:uiPriority="47"/>
-    <w:lsdException w:name="List Table 3" w:uiPriority="48"/>
-    <w:lsdException w:name="List Table 4" w:uiPriority="49"/>
-    <w:lsdException w:name="List Table 5 Dark" w:uiPriority="50"/>
-    <w:lsdException w:name="List Table 6 Colorful" w:uiPriority="51"/>
-    <w:lsdException w:name="List Table 7 Colorful" w:uiPriority="52"/>
-    <w:lsdException w:name="List Table 1 Light Accent 1" w:uiPriority="46"/>
-    <w:lsdException w:name="List Table 2 Accent 1" w:uiPriority="47"/>
-    <w:lsdException w:name="List Table 3 Accent 1" w:uiPriority="48"/>
-    <w:lsdException w:name="List Table 4 Accent 1" w:uiPriority="49"/>
-    <w:lsdException w:name="List Table 5 Dark Accent 1" w:uiPriority="50"/>
-    <w:lsdException w:name="List Table 6 Colorful Accent 1" w:uiPriority="51"/>
-    <w:lsdException w:name="List Table 7 Colorful Accent 1" w:uiPriority="52"/>
-    <w:lsdException w:name="List Table 1 Light Accent 2" w:uiPriority="46"/>
-    <w:lsdException w:name="List Table 2 Accent 2" w:uiPriority="47"/>
-    <w:lsdException w:name="List Table 3 Accent 2" w:uiPriority="48"/>
-    <w:lsdException w:name="List Table 4 Accent 2" w:uiPriority="49"/>
-    <w:lsdException w:name="List Table 5 Dark Accent 2" w:uiPriority="50"/>
-    <w:lsdException w:name="List Table 6 Colorful Accent 2" w:uiPriority="51"/>
-    <w:lsdException w:name="List Table 7 Colorful Accent 2" w:uiPriority="52"/>
-    <w:lsdException w:name="List Table 1 Light Accent 3" w:uiPriority="46"/>
-    <w:lsdException w:name="List Table 2 Accent 3" w:uiPriority="47"/>
-    <w:lsdException w:name="List Table 3 Accent 3" w:uiPriority="48"/>
-    <w:lsdException w:name="List Table 4 Accent 3" w:uiPriority="49"/>
-    <w:lsdException w:name="List Table 5 Dark Accent 3" w:uiPriority="50"/>
-    <w:lsdException w:name="List Table 6 Colorful Accent 3" w:uiPriority="51"/>
-    <w:lsdException w:name="List Table 7 Colorful Accent 3" w:uiPriority="52"/>
-    <w:lsdException w:name="List Table 1 Light Accent 4" w:uiPriority="46"/>
-    <w:lsdException w:name="List Table 2 Accent 4" w:uiPriority="47"/>
-    <w:lsdException w:name="List Table 3 Accent 4" w:uiPriority="48"/>
-    <w:lsdException w:name="List Table 4 Accent 4" w:uiPriority="49"/>
-    <w:lsdException w:name="List Table 5 Dark Accent 4" w:uiPriority="50"/>
-    <w:lsdException w:name="List Table 6 Colorful Accent 4" w:uiPriority="51"/>
-    <w:lsdException w:name="List Table 7 Colorful Accent 4" w:uiPriority="52"/>
-    <w:lsdException w:name="List Table 1 Light Accent 5" w:uiPriority="46"/>
-    <w:lsdException w:name="List Table 2 Accent 5" w:uiPriority="47"/>
-    <w:lsdException w:name="List Table 3 Accent 5" w:uiPriority="48"/>
-    <w:lsdException w:name="List Table 4 Accent 5" w:uiPriority="49"/>
-    <w:lsdException w:name="List Table 5 Dark Accent 5" w:uiPriority="50"/>
-    <w:lsdException w:name="List Table 6 Colorful Accent 5" w:uiPriority="51"/>
-    <w:lsdException w:name="List Table 7 Colorful Accent 5" w:uiPriority="52"/>
-    <w:lsdException w:name="List Table 1 Light Accent 6" w:uiPriority="46"/>
-    <w:lsdException w:name="List Table 2 Accent 6" w:uiPriority="47"/>
-    <w:lsdException w:name="List Table 3 Accent 6" w:uiPriority="48"/>
-    <w:lsdException w:name="List Table 4 Accent 6" w:uiPriority="49"/>
-    <w:lsdException w:name="List Table 5 Dark Accent 6" w:uiPriority="50"/>
-    <w:lsdException w:name="List Table 6 Colorful Accent 6" w:uiPriority="51"/>
-    <w:lsdException w:name="List Table 7 Colorful Accent 6" w:uiPriority="52"/>
+  <w:latentStyles w:defLockedState="0" w:defUIPriority="99" w:defSemiHidden="1" w:defUnhideWhenUsed="1" w:defQFormat="0" w:count="267">
+    <w:lsdException w:name="Normal" w:semiHidden="0" w:uiPriority="0" w:unhideWhenUsed="0" w:qFormat="1"/>
+    <w:lsdException w:name="heading 1" w:semiHidden="0" w:uiPriority="9" w:unhideWhenUsed="0" w:qFormat="1"/>
+    <w:lsdException w:name="heading 2" w:uiPriority="9" w:qFormat="1"/>
+    <w:lsdException w:name="heading 3" w:uiPriority="9" w:qFormat="1"/>
+    <w:lsdException w:name="heading 4" w:uiPriority="9" w:qFormat="1"/>
+    <w:lsdException w:name="heading 5" w:uiPriority="9" w:qFormat="1"/>
+    <w:lsdException w:name="heading 6" w:uiPriority="9" w:qFormat="1"/>
+    <w:lsdException w:name="heading 7" w:uiPriority="9" w:qFormat="1"/>
+    <w:lsdException w:name="heading 8" w:uiPriority="9" w:qFormat="1"/>
+    <w:lsdException w:name="heading 9" w:uiPriority="9" w:qFormat="1"/>
+    <w:lsdException w:name="toc 1" w:uiPriority="39"/>
+    <w:lsdException w:name="toc 2" w:uiPriority="39"/>
+    <w:lsdException w:name="toc 3" w:uiPriority="39"/>
+    <w:lsdException w:name="toc 4" w:uiPriority="39"/>
+    <w:lsdException w:name="toc 5" w:uiPriority="39"/>
+    <w:lsdException w:name="toc 6" w:uiPriority="39"/>
+    <w:lsdException w:name="toc 7" w:uiPriority="39"/>
+    <w:lsdException w:name="toc 8" w:uiPriority="39"/>
+    <w:lsdException w:name="toc 9" w:uiPriority="39"/>
+    <w:lsdException w:name="caption" w:uiPriority="35" w:qFormat="1"/>
+    <w:lsdException w:name="Title" w:semiHidden="0" w:uiPriority="10" w:unhideWhenUsed="0" w:qFormat="1"/>
+    <w:lsdException w:name="Default Paragraph Font" w:uiPriority="1"/>
+    <w:lsdException w:name="Subtitle" w:semiHidden="0" w:uiPriority="11" w:unhideWhenUsed="0" w:qFormat="1"/>
+    <w:lsdException w:name="Strong" w:semiHidden="0" w:uiPriority="22" w:unhideWhenUsed="0" w:qFormat="1"/>
+    <w:lsdException w:name="Emphasis" w:semiHidden="0" w:uiPriority="20" w:unhideWhenUsed="0" w:qFormat="1"/>
+    <w:lsdException w:name="Table Grid" w:semiHidden="0" w:uiPriority="59" w:unhideWhenUsed="0"/>
+    <w:lsdException w:name="Placeholder Text" w:unhideWhenUsed="0"/>
+    <w:lsdException w:name="No Spacing" w:semiHidden="0" w:uiPriority="1" w:unhideWhenUsed="0" w:qFormat="1"/>
+    <w:lsdException w:name="Light Shading" w:semiHidden="0" w:uiPriority="60" w:unhideWhenUsed="0"/>
+    <w:lsdException w:name="Light List" w:semiHidden="0" w:uiPriority="61" w:unhideWhenUsed="0"/>
+    <w:lsdException w:name="Light Grid" w:semiHidden="0" w:uiPriority="62" w:unhideWhenUsed="0"/>
+    <w:lsdException w:name="Medium Shading 1" w:semiHidden="0" w:uiPriority="63" w:unhideWhenUsed="0"/>
+    <w:lsdException w:name="Medium Shading 2" w:semiHidden="0" w:uiPriority="64" w:unhideWhenUsed="0"/>
+    <w:lsdException w:name="Medium List 1" w:semiHidden="0" w:uiPriority="65" w:unhideWhenUsed="0"/>
+    <w:lsdException w:name="Medium List 2" w:semiHidden="0" w:uiPriority="66" w:unhideWhenUsed="0"/>
+    <w:lsdException w:name="Medium Grid 1" w:semiHidden="0" w:uiPriority="67" w:unhideWhenUsed="0"/>
+    <w:lsdException w:name="Medium Grid 2" w:semiHidden="0" w:uiPriority="68" w:unhideWhenUsed="0"/>
+    <w:lsdException w:name="Medium Grid 3" w:semiHidden="0" w:uiPriority="69" w:unhideWhenUsed="0"/>
+    <w:lsdException w:name="Dark List" w:semiHidden="0" w:uiPriority="70" w:unhideWhenUsed="0"/>
+    <w:lsdException w:name="Colorful Shading" w:semiHidden="0" w:uiPriority="71" w:unhideWhenUsed="0"/>
+    <w:lsdException w:name="Colorful List" w:semiHidden="0" w:uiPriority="72" w:unhideWhenUsed="0"/>
+    <w:lsdException w:name="Colorful Grid" w:semiHidden="0" w:uiPriority="73" w:unhideWhenUsed="0"/>
+    <w:lsdException w:name="Light Shading Accent 1" w:semiHidden="0" w:uiPriority="60" w:unhideWhenUsed="0"/>
+    <w:lsdException w:name="Light List Accent 1" w:semiHidden="0" w:uiPriority="61" w:unhideWhenUsed="0"/>
+    <w:lsdException w:name="Light Grid Accent 1" w:semiHidden="0" w:uiPriority="62" w:unhideWhenUsed="0"/>
+    <w:lsdException w:name="Medium Shading 1 Accent 1" w:semiHidden="0" w:uiPriority="63" w:unhideWhenUsed="0"/>
+    <w:lsdException w:name="Medium Shading 2 Accent 1" w:semiHidden="0" w:uiPriority="64" w:unhideWhenUsed="0"/>
+    <w:lsdException w:name="Medium List 1 Accent 1" w:semiHidden="0" w:uiPriority="65" w:unhideWhenUsed="0"/>
+    <w:lsdException w:name="Revision" w:unhideWhenUsed="0"/>
+    <w:lsdException w:name="List Paragraph" w:semiHidden="0" w:uiPriority="34" w:unhideWhenUsed="0" w:qFormat="1"/>
+    <w:lsdException w:name="Quote" w:semiHidden="0" w:uiPriority="29" w:unhideWhenUsed="0" w:qFormat="1"/>
+    <w:lsdException w:name="Intense Quote" w:semiHidden="0" w:uiPriority="30" w:unhideWhenUsed="0" w:qFormat="1"/>
+    <w:lsdException w:name="Medium List 2 Accent 1" w:semiHidden="0" w:uiPriority="66" w:unhideWhenUsed="0"/>
+    <w:lsdException w:name="Medium Grid 1 Accent 1" w:semiHidden="0" w:uiPriority="67" w:unhideWhenUsed="0"/>
+    <w:lsdException w:name="Medium Grid 2 Accent 1" w:semiHidden="0" w:uiPriority="68" w:unhideWhenUsed="0"/>
+    <w:lsdException w:name="Medium Grid 3 Accent 1" w:semiHidden="0" w:uiPriority="69" w:unhideWhenUsed="0"/>
+    <w:lsdException w:name="Dark List Accent 1" w:semiHidden="0" w:uiPriority="70" w:unhideWhenUsed="0"/>
+    <w:lsdException w:name="Colorful Shading Accent 1" w:semiHidden="0" w:uiPriority="71" w:unhideWhenUsed="0"/>
+    <w:lsdException w:name="Colorful List Accent 1" w:semiHidden="0" w:uiPriority="72" w:unhideWhenUsed="0"/>
+    <w:lsdException w:name="Colorful Grid Accent 1" w:semiHidden="0" w:uiPriority="73" w:unhideWhenUsed="0"/>
+    <w:lsdException w:name="Light Shading Accent 2" w:semiHidden="0" w:uiPriority="60" w:unhideWhenUsed="0"/>
+    <w:lsdException w:name="Light List Accent 2" w:semiHidden="0" w:uiPriority="61" w:unhideWhenUsed="0"/>
+    <w:lsdException w:name="Light Grid Accent 2" w:semiHidden="0" w:uiPriority="62" w:unhideWhenUsed="0"/>
+    <w:lsdException w:name="Medium Shading 1 Accent 2" w:semiHidden="0" w:uiPriority="63" w:unhideWhenUsed="0"/>
+    <w:lsdException w:name="Medium Shading 2 Accent 2" w:semiHidden="0" w:uiPriority="64" w:unhideWhenUsed="0"/>
+    <w:lsdException w:name="Medium List 1 Accent 2" w:semiHidden="0" w:uiPriority="65" w:unhideWhenUsed="0"/>
+    <w:lsdException w:name="Medium List 2 Accent 2" w:semiHidden="0" w:uiPriority="66" w:unhideWhenUsed="0"/>
+    <w:lsdException w:name="Medium Grid 1 Accent 2" w:semiHidden="0" w:uiPriority="67" w:unhideWhenUsed="0"/>
+    <w:lsdException w:name="Medium Grid 2 Accent 2" w:semiHidden="0" w:uiPriority="68" w:unhideWhenUsed="0"/>
+    <w:lsdException w:name="Medium Grid 3 Accent 2" w:semiHidden="0" w:uiPriority="69" w:unhideWhenUsed="0"/>
+    <w:lsdException w:name="Dark List Accent 2" w:semiHidden="0" w:uiPriority="70" w:unhideWhenUsed="0"/>
+    <w:lsdException w:name="Colorful Shading Accent 2" w:semiHidden="0" w:uiPriority="71" w:unhideWhenUsed="0"/>
+    <w:lsdException w:name="Colorful List Accent 2" w:semiHidden="0" w:uiPriority="72" w:unhideWhenUsed="0"/>
+    <w:lsdException w:name="Colorful Grid Accent 2" w:semiHidden="0" w:uiPriority="73" w:unhideWhenUsed="0"/>
+    <w:lsdException w:name="Light Shading Accent 3" w:semiHidden="0" w:uiPriority="60" w:unhideWhenUsed="0"/>
+    <w:lsdException w:name="Light List Accent 3" w:semiHidden="0" w:uiPriority="61" w:unhideWhenUsed="0"/>
+    <w:lsdException w:name="Light Grid Accent 3" w:semiHidden="0" w:uiPriority="62" w:unhideWhenUsed="0"/>
+    <w:lsdException w:name="Medium Shading 1 Accent 3" w:semiHidden="0" w:uiPriority="63" w:unhideWhenUsed="0"/>
+    <w:lsdException w:name="Medium Shading 2 Accent 3" w:semiHidden="0" w:uiPriority="64" w:unhideWhenUsed="0"/>
+    <w:lsdException w:name="Medium List 1 Accent 3" w:semiHidden="0" w:uiPriority="65" w:unhideWhenUsed="0"/>
+    <w:lsdException w:name="Medium List 2 Accent 3" w:semiHidden="0" w:uiPriority="66" w:unhideWhenUsed="0"/>
+    <w:lsdException w:name="Medium Grid 1 Accent 3" w:semiHidden="0" w:uiPriority="67" w:unhideWhenUsed="0"/>
+    <w:lsdException w:name="Medium Grid 2 Accent 3" w:semiHidden="0" w:uiPriority="68" w:unhideWhenUsed="0"/>
+    <w:lsdException w:name="Medium Grid 3 Accent 3" w:semiHidden="0" w:uiPriority="69" w:unhideWhenUsed="0"/>
+    <w:lsdException w:name="Dark List Accent 3" w:semiHidden="0" w:uiPriority="70" w:unhideWhenUsed="0"/>
+    <w:lsdException w:name="Colorful Shading Accent 3" w:semiHidden="0" w:uiPriority="71" w:unhideWhenUsed="0"/>
+    <w:lsdException w:name="Colorful List Accent 3" w:semiHidden="0" w:uiPriority="72" w:unhideWhenUsed="0"/>
+    <w:lsdException w:name="Colorful Grid Accent 3" w:semiHidden="0" w:uiPriority="73" w:unhideWhenUsed="0"/>
+    <w:lsdException w:name="Light Shading Accent 4" w:semiHidden="0" w:uiPriority="60" w:unhideWhenUsed="0"/>
+    <w:lsdException w:name="Light List Accent 4" w:semiHidden="0" w:uiPriority="61" w:unhideWhenUsed="0"/>
+    <w:lsdException w:name="Light Grid Accent 4" w:semiHidden="0" w:uiPriority="62" w:unhideWhenUsed="0"/>
+    <w:lsdException w:name="Medium Shading 1 Accent 4" w:semiHidden="0" w:uiPriority="63" w:unhideWhenUsed="0"/>
+    <w:lsdException w:name="Medium Shading 2 Accent 4" w:semiHidden="0" w:uiPriority="64" w:unhideWhenUsed="0"/>
+    <w:lsdException w:name="Medium List 1 Accent 4" w:semiHidden="0" w:uiPriority="65" w:unhideWhenUsed="0"/>
+    <w:lsdException w:name="Medium List 2 Accent 4" w:semiHidden="0" w:uiPriority="66" w:unhideWhenUsed="0"/>
+    <w:lsdException w:name="Medium Grid 1 Accent 4" w:semiHidden="0" w:uiPriority="67" w:unhideWhenUsed="0"/>
+    <w:lsdException w:name="Medium Grid 2 Accent 4" w:semiHidden="0" w:uiPriority="68" w:unhideWhenUsed="0"/>
+    <w:lsdException w:name="Medium Grid 3 Accent 4" w:semiHidden="0" w:uiPriority="69" w:unhideWhenUsed="0"/>
+    <w:lsdException w:name="Dark List Accent 4" w:semiHidden="0" w:uiPriority="70" w:unhideWhenUsed="0"/>
+    <w:lsdException w:name="Colorful Shading Accent 4" w:semiHidden="0" w:uiPriority="71" w:unhideWhenUsed="0"/>
+    <w:lsdException w:name="Colorful List Accent 4" w:semiHidden="0" w:uiPriority="72" w:unhideWhenUsed="0"/>
+    <w:lsdException w:name="Colorful Grid Accent 4" w:semiHidden="0" w:uiPriority="73" w:unhideWhenUsed="0"/>
+    <w:lsdException w:name="Light Shading Accent 5" w:semiHidden="0" w:uiPriority="60" w:unhideWhenUsed="0"/>
+    <w:lsdException w:name="Light List Accent 5" w:semiHidden="0" w:uiPriority="61" w:unhideWhenUsed="0"/>
+    <w:lsdException w:name="Light Grid Accent 5" w:semiHidden="0" w:uiPriority="62" w:unhideWhenUsed="0"/>
+    <w:lsdException w:name="Medium Shading 1 Accent 5" w:semiHidden="0" w:uiPriority="63" w:unhideWhenUsed="0"/>
+    <w:lsdException w:name="Medium Shading 2 Accent 5" w:semiHidden="0" w:uiPriority="64" w:unhideWhenUsed="0"/>
+    <w:lsdException w:name="Medium List 1 Accent 5" w:semiHidden="0" w:uiPriority="65" w:unhideWhenUsed="0"/>
+    <w:lsdException w:name="Medium List 2 Accent 5" w:semiHidden="0" w:uiPriority="66" w:unhideWhenUsed="0"/>
+    <w:lsdException w:name="Medium Grid 1 Accent 5" w:semiHidden="0" w:uiPriority="67" w:unhideWhenUsed="0"/>
+    <w:lsdException w:name="Medium Grid 2 Accent 5" w:semiHidden="0" w:uiPriority="68" w:unhideWhenUsed="0"/>
+    <w:lsdException w:name="Medium Grid 3 Accent 5" w:semiHidden="0" w:uiPriority="69" w:unhideWhenUsed="0"/>
+    <w:lsdException w:name="Dark List Accent 5" w:semiHidden="0" w:uiPriority="70" w:unhideWhenUsed="0"/>
+    <w:lsdException w:name="Colorful Shading Accent 5" w:semiHidden="0" w:uiPriority="71" w:unhideWhenUsed="0"/>
+    <w:lsdException w:name="Colorful List Accent 5" w:semiHidden="0" w:uiPriority="72" w:unhideWhenUsed="0"/>
+    <w:lsdException w:name="Colorful Grid Accent 5" w:semiHidden="0" w:uiPriority="73" w:unhideWhenUsed="0"/>
+    <w:lsdException w:name="Light Shading Accent 6" w:semiHidden="0" w:uiPriority="60" w:unhideWhenUsed="0"/>
+    <w:lsdException w:name="Light List Accent 6" w:semiHidden="0" w:uiPriority="61" w:unhideWhenUsed="0"/>
+    <w:lsdException w:name="Light Grid Accent 6" w:semiHidden="0" w:uiPriority="62" w:unhideWhenUsed="0"/>
+    <w:lsdException w:name="Medium Shading 1 Accent 6" w:semiHidden="0" w:uiPriority="63" w:unhideWhenUsed="0"/>
+    <w:lsdException w:name="Medium Shading 2 Accent 6" w:semiHidden="0" w:uiPriority="64" w:unhideWhenUsed="0"/>
+    <w:lsdException w:name="Medium List 1 Accent 6" w:semiHidden="0" w:uiPriority="65" w:unhideWhenUsed="0"/>
+    <w:lsdException w:name="Medium List 2 Accent 6" w:semiHidden="0" w:uiPriority="66" w:unhideWhenUsed="0"/>
+    <w:lsdException w:name="Medium Grid 1 Accent 6" w:semiHidden="0" w:uiPriority="67" w:unhideWhenUsed="0"/>
+    <w:lsdException w:name="Medium Grid 2 Accent 6" w:semiHidden="0" w:uiPriority="68" w:unhideWhenUsed="0"/>
+    <w:lsdException w:name="Medium Grid 3 Accent 6" w:semiHidden="0" w:uiPriority="69" w:unhideWhenUsed="0"/>
+    <w:lsdException w:name="Dark List Accent 6" w:semiHidden="0" w:uiPriority="70" w:unhideWhenUsed="0"/>
+    <w:lsdException w:name="Colorful Shading Accent 6" w:semiHidden="0" w:uiPriority="71" w:unhideWhenUsed="0"/>
+    <w:lsdException w:name="Colorful List Accent 6" w:semiHidden="0" w:uiPriority="72" w:unhideWhenUsed="0"/>
+    <w:lsdException w:name="Colorful Grid Accent 6" w:semiHidden="0" w:uiPriority="73" w:unhideWhenUsed="0"/>
+    <w:lsdException w:name="Subtle Emphasis" w:semiHidden="0" w:uiPriority="19" w:unhideWhenUsed="0" w:qFormat="1"/>
+    <w:lsdException w:name="Intense Emphasis" w:semiHidden="0" w:uiPriority="21" w:unhideWhenUsed="0" w:qFormat="1"/>
+    <w:lsdException w:name="Subtle Reference" w:semiHidden="0" w:uiPriority="31" w:unhideWhenUsed="0" w:qFormat="1"/>
+    <w:lsdException w:name="Intense Reference" w:semiHidden="0" w:uiPriority="32" w:unhideWhenUsed="0" w:qFormat="1"/>
+    <w:lsdException w:name="Book Title" w:semiHidden="0" w:uiPriority="33" w:unhideWhenUsed="0" w:qFormat="1"/>
+    <w:lsdException w:name="Bibliography" w:uiPriority="37"/>
+    <w:lsdException w:name="TOC Heading" w:uiPriority="39" w:qFormat="1"/>
   </w:latentStyles>
   <w:style w:type="paragraph" w:default="1" w:styleId="Normal">
     <w:name w:val="Normal"/>
@@ -8832,13 +9087,13 @@
       <w:szCs w:val="3276"/>
     </w:rPr>
   </w:style>
-  <w:style w:type="character" w:default="1" w:styleId="Tipodeletrapredefinidodopargrafo">
+  <w:style w:type="character" w:default="1" w:styleId="DefaultParagraphFont">
     <w:name w:val="Default Paragraph Font"/>
     <w:uiPriority w:val="1"/>
     <w:semiHidden/>
     <w:unhideWhenUsed/>
   </w:style>
-  <w:style w:type="table" w:default="1" w:styleId="Tabelanormal">
+  <w:style w:type="table" w:default="1" w:styleId="TableNormal">
     <w:name w:val="Normal Table"/>
     <w:uiPriority w:val="99"/>
     <w:semiHidden/>
@@ -8853,15 +9108,221 @@
       </w:tblCellMar>
     </w:tblPr>
   </w:style>
-  <w:style w:type="numbering" w:default="1" w:styleId="Semlista">
+  <w:style w:type="numbering" w:default="1" w:styleId="NoList">
     <w:name w:val="No List"/>
     <w:uiPriority w:val="99"/>
     <w:semiHidden/>
     <w:unhideWhenUsed/>
   </w:style>
-  <w:style w:type="character" w:styleId="TextodoMarcadordePosio">
+  <w:style w:type="character" w:styleId="PlaceholderText">
     <w:name w:val="Placeholder Text"/>
-    <w:basedOn w:val="Tipodeletrapredefinidodopargrafo"/>
+    <w:basedOn w:val="DefaultParagraphFont"/>
+    <w:uiPriority w:val="99"/>
+    <w:semiHidden/>
+    <w:rsid w:val="008A47D0"/>
+    <w:rPr>
+      <w:color w:val="808080"/>
+    </w:rPr>
+  </w:style>
+</w:styles>
+</file>
+
+<file path=word/glossary/stylesWithEffects.xml><?xml version="1.0" encoding="utf-8"?>
+<w:styles xmlns:wpc="http://schemas.microsoft.com/office/word/2010/wordprocessingCanvas" xmlns:mc="http://schemas.openxmlformats.org/markup-compatibility/2006" xmlns:o="urn:schemas-microsoft-com:office:office" xmlns:r="http://schemas.openxmlformats.org/officeDocument/2006/relationships" xmlns:m="http://schemas.openxmlformats.org/officeDocument/2006/math" xmlns:v="urn:schemas-microsoft-com:vml" xmlns:wp14="http://schemas.microsoft.com/office/word/2010/wordprocessingDrawing" xmlns:wp="http://schemas.openxmlformats.org/drawingml/2006/wordprocessingDrawing" xmlns:w10="urn:schemas-microsoft-com:office:word" xmlns:w="http://schemas.openxmlformats.org/wordprocessingml/2006/main" xmlns:w14="http://schemas.microsoft.com/office/word/2010/wordml" xmlns:wpg="http://schemas.microsoft.com/office/word/2010/wordprocessingGroup" xmlns:wpi="http://schemas.microsoft.com/office/word/2010/wordprocessingInk" xmlns:wne="http://schemas.microsoft.com/office/word/2006/wordml" xmlns:wps="http://schemas.microsoft.com/office/word/2010/wordprocessingShape" mc:Ignorable="w14 wp14">
+  <w:docDefaults>
+    <w:rPrDefault>
+      <w:rPr>
+        <w:rFonts w:asciiTheme="minorHAnsi" w:eastAsiaTheme="minorEastAsia" w:hAnsiTheme="minorHAnsi" w:cstheme="minorBidi"/>
+        <w:sz w:val="22"/>
+        <w:szCs w:val="22"/>
+        <w:lang w:val="pt-PT" w:eastAsia="pt-PT" w:bidi="ar-SA"/>
+      </w:rPr>
+    </w:rPrDefault>
+    <w:pPrDefault>
+      <w:pPr>
+        <w:spacing w:after="200" w:line="276" w:lineRule="auto"/>
+      </w:pPr>
+    </w:pPrDefault>
+  </w:docDefaults>
+  <w:latentStyles w:defLockedState="0" w:defUIPriority="99" w:defSemiHidden="1" w:defUnhideWhenUsed="1" w:defQFormat="0" w:count="267">
+    <w:lsdException w:name="Normal" w:semiHidden="0" w:uiPriority="0" w:unhideWhenUsed="0" w:qFormat="1"/>
+    <w:lsdException w:name="heading 1" w:semiHidden="0" w:uiPriority="9" w:unhideWhenUsed="0" w:qFormat="1"/>
+    <w:lsdException w:name="heading 2" w:uiPriority="9" w:qFormat="1"/>
+    <w:lsdException w:name="heading 3" w:uiPriority="9" w:qFormat="1"/>
+    <w:lsdException w:name="heading 4" w:uiPriority="9" w:qFormat="1"/>
+    <w:lsdException w:name="heading 5" w:uiPriority="9" w:qFormat="1"/>
+    <w:lsdException w:name="heading 6" w:uiPriority="9" w:qFormat="1"/>
+    <w:lsdException w:name="heading 7" w:uiPriority="9" w:qFormat="1"/>
+    <w:lsdException w:name="heading 8" w:uiPriority="9" w:qFormat="1"/>
+    <w:lsdException w:name="heading 9" w:uiPriority="9" w:qFormat="1"/>
+    <w:lsdException w:name="toc 1" w:uiPriority="39"/>
+    <w:lsdException w:name="toc 2" w:uiPriority="39"/>
+    <w:lsdException w:name="toc 3" w:uiPriority="39"/>
+    <w:lsdException w:name="toc 4" w:uiPriority="39"/>
+    <w:lsdException w:name="toc 5" w:uiPriority="39"/>
+    <w:lsdException w:name="toc 6" w:uiPriority="39"/>
+    <w:lsdException w:name="toc 7" w:uiPriority="39"/>
+    <w:lsdException w:name="toc 8" w:uiPriority="39"/>
+    <w:lsdException w:name="toc 9" w:uiPriority="39"/>
+    <w:lsdException w:name="caption" w:uiPriority="35" w:qFormat="1"/>
+    <w:lsdException w:name="Title" w:semiHidden="0" w:uiPriority="10" w:unhideWhenUsed="0" w:qFormat="1"/>
+    <w:lsdException w:name="Default Paragraph Font" w:uiPriority="1"/>
+    <w:lsdException w:name="Subtitle" w:semiHidden="0" w:uiPriority="11" w:unhideWhenUsed="0" w:qFormat="1"/>
+    <w:lsdException w:name="Strong" w:semiHidden="0" w:uiPriority="22" w:unhideWhenUsed="0" w:qFormat="1"/>
+    <w:lsdException w:name="Emphasis" w:semiHidden="0" w:uiPriority="20" w:unhideWhenUsed="0" w:qFormat="1"/>
+    <w:lsdException w:name="Table Grid" w:semiHidden="0" w:uiPriority="59" w:unhideWhenUsed="0"/>
+    <w:lsdException w:name="Placeholder Text" w:unhideWhenUsed="0"/>
+    <w:lsdException w:name="No Spacing" w:semiHidden="0" w:uiPriority="1" w:unhideWhenUsed="0" w:qFormat="1"/>
+    <w:lsdException w:name="Light Shading" w:semiHidden="0" w:uiPriority="60" w:unhideWhenUsed="0"/>
+    <w:lsdException w:name="Light List" w:semiHidden="0" w:uiPriority="61" w:unhideWhenUsed="0"/>
+    <w:lsdException w:name="Light Grid" w:semiHidden="0" w:uiPriority="62" w:unhideWhenUsed="0"/>
+    <w:lsdException w:name="Medium Shading 1" w:semiHidden="0" w:uiPriority="63" w:unhideWhenUsed="0"/>
+    <w:lsdException w:name="Medium Shading 2" w:semiHidden="0" w:uiPriority="64" w:unhideWhenUsed="0"/>
+    <w:lsdException w:name="Medium List 1" w:semiHidden="0" w:uiPriority="65" w:unhideWhenUsed="0"/>
+    <w:lsdException w:name="Medium List 2" w:semiHidden="0" w:uiPriority="66" w:unhideWhenUsed="0"/>
+    <w:lsdException w:name="Medium Grid 1" w:semiHidden="0" w:uiPriority="67" w:unhideWhenUsed="0"/>
+    <w:lsdException w:name="Medium Grid 2" w:semiHidden="0" w:uiPriority="68" w:unhideWhenUsed="0"/>
+    <w:lsdException w:name="Medium Grid 3" w:semiHidden="0" w:uiPriority="69" w:unhideWhenUsed="0"/>
+    <w:lsdException w:name="Dark List" w:semiHidden="0" w:uiPriority="70" w:unhideWhenUsed="0"/>
+    <w:lsdException w:name="Colorful Shading" w:semiHidden="0" w:uiPriority="71" w:unhideWhenUsed="0"/>
+    <w:lsdException w:name="Colorful List" w:semiHidden="0" w:uiPriority="72" w:unhideWhenUsed="0"/>
+    <w:lsdException w:name="Colorful Grid" w:semiHidden="0" w:uiPriority="73" w:unhideWhenUsed="0"/>
+    <w:lsdException w:name="Light Shading Accent 1" w:semiHidden="0" w:uiPriority="60" w:unhideWhenUsed="0"/>
+    <w:lsdException w:name="Light List Accent 1" w:semiHidden="0" w:uiPriority="61" w:unhideWhenUsed="0"/>
+    <w:lsdException w:name="Light Grid Accent 1" w:semiHidden="0" w:uiPriority="62" w:unhideWhenUsed="0"/>
+    <w:lsdException w:name="Medium Shading 1 Accent 1" w:semiHidden="0" w:uiPriority="63" w:unhideWhenUsed="0"/>
+    <w:lsdException w:name="Medium Shading 2 Accent 1" w:semiHidden="0" w:uiPriority="64" w:unhideWhenUsed="0"/>
+    <w:lsdException w:name="Medium List 1 Accent 1" w:semiHidden="0" w:uiPriority="65" w:unhideWhenUsed="0"/>
+    <w:lsdException w:name="Revision" w:unhideWhenUsed="0"/>
+    <w:lsdException w:name="List Paragraph" w:semiHidden="0" w:uiPriority="34" w:unhideWhenUsed="0" w:qFormat="1"/>
+    <w:lsdException w:name="Quote" w:semiHidden="0" w:uiPriority="29" w:unhideWhenUsed="0" w:qFormat="1"/>
+    <w:lsdException w:name="Intense Quote" w:semiHidden="0" w:uiPriority="30" w:unhideWhenUsed="0" w:qFormat="1"/>
+    <w:lsdException w:name="Medium List 2 Accent 1" w:semiHidden="0" w:uiPriority="66" w:unhideWhenUsed="0"/>
+    <w:lsdException w:name="Medium Grid 1 Accent 1" w:semiHidden="0" w:uiPriority="67" w:unhideWhenUsed="0"/>
+    <w:lsdException w:name="Medium Grid 2 Accent 1" w:semiHidden="0" w:uiPriority="68" w:unhideWhenUsed="0"/>
+    <w:lsdException w:name="Medium Grid 3 Accent 1" w:semiHidden="0" w:uiPriority="69" w:unhideWhenUsed="0"/>
+    <w:lsdException w:name="Dark List Accent 1" w:semiHidden="0" w:uiPriority="70" w:unhideWhenUsed="0"/>
+    <w:lsdException w:name="Colorful Shading Accent 1" w:semiHidden="0" w:uiPriority="71" w:unhideWhenUsed="0"/>
+    <w:lsdException w:name="Colorful List Accent 1" w:semiHidden="0" w:uiPriority="72" w:unhideWhenUsed="0"/>
+    <w:lsdException w:name="Colorful Grid Accent 1" w:semiHidden="0" w:uiPriority="73" w:unhideWhenUsed="0"/>
+    <w:lsdException w:name="Light Shading Accent 2" w:semiHidden="0" w:uiPriority="60" w:unhideWhenUsed="0"/>
+    <w:lsdException w:name="Light List Accent 2" w:semiHidden="0" w:uiPriority="61" w:unhideWhenUsed="0"/>
+    <w:lsdException w:name="Light Grid Accent 2" w:semiHidden="0" w:uiPriority="62" w:unhideWhenUsed="0"/>
+    <w:lsdException w:name="Medium Shading 1 Accent 2" w:semiHidden="0" w:uiPriority="63" w:unhideWhenUsed="0"/>
+    <w:lsdException w:name="Medium Shading 2 Accent 2" w:semiHidden="0" w:uiPriority="64" w:unhideWhenUsed="0"/>
+    <w:lsdException w:name="Medium List 1 Accent 2" w:semiHidden="0" w:uiPriority="65" w:unhideWhenUsed="0"/>
+    <w:lsdException w:name="Medium List 2 Accent 2" w:semiHidden="0" w:uiPriority="66" w:unhideWhenUsed="0"/>
+    <w:lsdException w:name="Medium Grid 1 Accent 2" w:semiHidden="0" w:uiPriority="67" w:unhideWhenUsed="0"/>
+    <w:lsdException w:name="Medium Grid 2 Accent 2" w:semiHidden="0" w:uiPriority="68" w:unhideWhenUsed="0"/>
+    <w:lsdException w:name="Medium Grid 3 Accent 2" w:semiHidden="0" w:uiPriority="69" w:unhideWhenUsed="0"/>
+    <w:lsdException w:name="Dark List Accent 2" w:semiHidden="0" w:uiPriority="70" w:unhideWhenUsed="0"/>
+    <w:lsdException w:name="Colorful Shading Accent 2" w:semiHidden="0" w:uiPriority="71" w:unhideWhenUsed="0"/>
+    <w:lsdException w:name="Colorful List Accent 2" w:semiHidden="0" w:uiPriority="72" w:unhideWhenUsed="0"/>
+    <w:lsdException w:name="Colorful Grid Accent 2" w:semiHidden="0" w:uiPriority="73" w:unhideWhenUsed="0"/>
+    <w:lsdException w:name="Light Shading Accent 3" w:semiHidden="0" w:uiPriority="60" w:unhideWhenUsed="0"/>
+    <w:lsdException w:name="Light List Accent 3" w:semiHidden="0" w:uiPriority="61" w:unhideWhenUsed="0"/>
+    <w:lsdException w:name="Light Grid Accent 3" w:semiHidden="0" w:uiPriority="62" w:unhideWhenUsed="0"/>
+    <w:lsdException w:name="Medium Shading 1 Accent 3" w:semiHidden="0" w:uiPriority="63" w:unhideWhenUsed="0"/>
+    <w:lsdException w:name="Medium Shading 2 Accent 3" w:semiHidden="0" w:uiPriority="64" w:unhideWhenUsed="0"/>
+    <w:lsdException w:name="Medium List 1 Accent 3" w:semiHidden="0" w:uiPriority="65" w:unhideWhenUsed="0"/>
+    <w:lsdException w:name="Medium List 2 Accent 3" w:semiHidden="0" w:uiPriority="66" w:unhideWhenUsed="0"/>
+    <w:lsdException w:name="Medium Grid 1 Accent 3" w:semiHidden="0" w:uiPriority="67" w:unhideWhenUsed="0"/>
+    <w:lsdException w:name="Medium Grid 2 Accent 3" w:semiHidden="0" w:uiPriority="68" w:unhideWhenUsed="0"/>
+    <w:lsdException w:name="Medium Grid 3 Accent 3" w:semiHidden="0" w:uiPriority="69" w:unhideWhenUsed="0"/>
+    <w:lsdException w:name="Dark List Accent 3" w:semiHidden="0" w:uiPriority="70" w:unhideWhenUsed="0"/>
+    <w:lsdException w:name="Colorful Shading Accent 3" w:semiHidden="0" w:uiPriority="71" w:unhideWhenUsed="0"/>
+    <w:lsdException w:name="Colorful List Accent 3" w:semiHidden="0" w:uiPriority="72" w:unhideWhenUsed="0"/>
+    <w:lsdException w:name="Colorful Grid Accent 3" w:semiHidden="0" w:uiPriority="73" w:unhideWhenUsed="0"/>
+    <w:lsdException w:name="Light Shading Accent 4" w:semiHidden="0" w:uiPriority="60" w:unhideWhenUsed="0"/>
+    <w:lsdException w:name="Light List Accent 4" w:semiHidden="0" w:uiPriority="61" w:unhideWhenUsed="0"/>
+    <w:lsdException w:name="Light Grid Accent 4" w:semiHidden="0" w:uiPriority="62" w:unhideWhenUsed="0"/>
+    <w:lsdException w:name="Medium Shading 1 Accent 4" w:semiHidden="0" w:uiPriority="63" w:unhideWhenUsed="0"/>
+    <w:lsdException w:name="Medium Shading 2 Accent 4" w:semiHidden="0" w:uiPriority="64" w:unhideWhenUsed="0"/>
+    <w:lsdException w:name="Medium List 1 Accent 4" w:semiHidden="0" w:uiPriority="65" w:unhideWhenUsed="0"/>
+    <w:lsdException w:name="Medium List 2 Accent 4" w:semiHidden="0" w:uiPriority="66" w:unhideWhenUsed="0"/>
+    <w:lsdException w:name="Medium Grid 1 Accent 4" w:semiHidden="0" w:uiPriority="67" w:unhideWhenUsed="0"/>
+    <w:lsdException w:name="Medium Grid 2 Accent 4" w:semiHidden="0" w:uiPriority="68" w:unhideWhenUsed="0"/>
+    <w:lsdException w:name="Medium Grid 3 Accent 4" w:semiHidden="0" w:uiPriority="69" w:unhideWhenUsed="0"/>
+    <w:lsdException w:name="Dark List Accent 4" w:semiHidden="0" w:uiPriority="70" w:unhideWhenUsed="0"/>
+    <w:lsdException w:name="Colorful Shading Accent 4" w:semiHidden="0" w:uiPriority="71" w:unhideWhenUsed="0"/>
+    <w:lsdException w:name="Colorful List Accent 4" w:semiHidden="0" w:uiPriority="72" w:unhideWhenUsed="0"/>
+    <w:lsdException w:name="Colorful Grid Accent 4" w:semiHidden="0" w:uiPriority="73" w:unhideWhenUsed="0"/>
+    <w:lsdException w:name="Light Shading Accent 5" w:semiHidden="0" w:uiPriority="60" w:unhideWhenUsed="0"/>
+    <w:lsdException w:name="Light List Accent 5" w:semiHidden="0" w:uiPriority="61" w:unhideWhenUsed="0"/>
+    <w:lsdException w:name="Light Grid Accent 5" w:semiHidden="0" w:uiPriority="62" w:unhideWhenUsed="0"/>
+    <w:lsdException w:name="Medium Shading 1 Accent 5" w:semiHidden="0" w:uiPriority="63" w:unhideWhenUsed="0"/>
+    <w:lsdException w:name="Medium Shading 2 Accent 5" w:semiHidden="0" w:uiPriority="64" w:unhideWhenUsed="0"/>
+    <w:lsdException w:name="Medium List 1 Accent 5" w:semiHidden="0" w:uiPriority="65" w:unhideWhenUsed="0"/>
+    <w:lsdException w:name="Medium List 2 Accent 5" w:semiHidden="0" w:uiPriority="66" w:unhideWhenUsed="0"/>
+    <w:lsdException w:name="Medium Grid 1 Accent 5" w:semiHidden="0" w:uiPriority="67" w:unhideWhenUsed="0"/>
+    <w:lsdException w:name="Medium Grid 2 Accent 5" w:semiHidden="0" w:uiPriority="68" w:unhideWhenUsed="0"/>
+    <w:lsdException w:name="Medium Grid 3 Accent 5" w:semiHidden="0" w:uiPriority="69" w:unhideWhenUsed="0"/>
+    <w:lsdException w:name="Dark List Accent 5" w:semiHidden="0" w:uiPriority="70" w:unhideWhenUsed="0"/>
+    <w:lsdException w:name="Colorful Shading Accent 5" w:semiHidden="0" w:uiPriority="71" w:unhideWhenUsed="0"/>
+    <w:lsdException w:name="Colorful List Accent 5" w:semiHidden="0" w:uiPriority="72" w:unhideWhenUsed="0"/>
+    <w:lsdException w:name="Colorful Grid Accent 5" w:semiHidden="0" w:uiPriority="73" w:unhideWhenUsed="0"/>
+    <w:lsdException w:name="Light Shading Accent 6" w:semiHidden="0" w:uiPriority="60" w:unhideWhenUsed="0"/>
+    <w:lsdException w:name="Light List Accent 6" w:semiHidden="0" w:uiPriority="61" w:unhideWhenUsed="0"/>
+    <w:lsdException w:name="Light Grid Accent 6" w:semiHidden="0" w:uiPriority="62" w:unhideWhenUsed="0"/>
+    <w:lsdException w:name="Medium Shading 1 Accent 6" w:semiHidden="0" w:uiPriority="63" w:unhideWhenUsed="0"/>
+    <w:lsdException w:name="Medium Shading 2 Accent 6" w:semiHidden="0" w:uiPriority="64" w:unhideWhenUsed="0"/>
+    <w:lsdException w:name="Medium List 1 Accent 6" w:semiHidden="0" w:uiPriority="65" w:unhideWhenUsed="0"/>
+    <w:lsdException w:name="Medium List 2 Accent 6" w:semiHidden="0" w:uiPriority="66" w:unhideWhenUsed="0"/>
+    <w:lsdException w:name="Medium Grid 1 Accent 6" w:semiHidden="0" w:uiPriority="67" w:unhideWhenUsed="0"/>
+    <w:lsdException w:name="Medium Grid 2 Accent 6" w:semiHidden="0" w:uiPriority="68" w:unhideWhenUsed="0"/>
+    <w:lsdException w:name="Medium Grid 3 Accent 6" w:semiHidden="0" w:uiPriority="69" w:unhideWhenUsed="0"/>
+    <w:lsdException w:name="Dark List Accent 6" w:semiHidden="0" w:uiPriority="70" w:unhideWhenUsed="0"/>
+    <w:lsdException w:name="Colorful Shading Accent 6" w:semiHidden="0" w:uiPriority="71" w:unhideWhenUsed="0"/>
+    <w:lsdException w:name="Colorful List Accent 6" w:semiHidden="0" w:uiPriority="72" w:unhideWhenUsed="0"/>
+    <w:lsdException w:name="Colorful Grid Accent 6" w:semiHidden="0" w:uiPriority="73" w:unhideWhenUsed="0"/>
+    <w:lsdException w:name="Subtle Emphasis" w:semiHidden="0" w:uiPriority="19" w:unhideWhenUsed="0" w:qFormat="1"/>
+    <w:lsdException w:name="Intense Emphasis" w:semiHidden="0" w:uiPriority="21" w:unhideWhenUsed="0" w:qFormat="1"/>
+    <w:lsdException w:name="Subtle Reference" w:semiHidden="0" w:uiPriority="31" w:unhideWhenUsed="0" w:qFormat="1"/>
+    <w:lsdException w:name="Intense Reference" w:semiHidden="0" w:uiPriority="32" w:unhideWhenUsed="0" w:qFormat="1"/>
+    <w:lsdException w:name="Book Title" w:semiHidden="0" w:uiPriority="33" w:unhideWhenUsed="0" w:qFormat="1"/>
+    <w:lsdException w:name="Bibliography" w:uiPriority="37"/>
+    <w:lsdException w:name="TOC Heading" w:uiPriority="39" w:qFormat="1"/>
+  </w:latentStyles>
+  <w:style w:type="paragraph" w:default="1" w:styleId="Normal">
+    <w:name w:val="Normal"/>
+    <w:qFormat/>
+    <w:rsid w:val="008A47D0"/>
+    <w:rPr>
+      <w:rFonts w:cs="Times New Roman"/>
+      <w:sz w:val="3276"/>
+      <w:szCs w:val="3276"/>
+    </w:rPr>
+  </w:style>
+  <w:style w:type="character" w:default="1" w:styleId="DefaultParagraphFont">
+    <w:name w:val="Default Paragraph Font"/>
+    <w:uiPriority w:val="1"/>
+    <w:semiHidden/>
+    <w:unhideWhenUsed/>
+  </w:style>
+  <w:style w:type="table" w:default="1" w:styleId="TableNormal">
+    <w:name w:val="Normal Table"/>
+    <w:uiPriority w:val="99"/>
+    <w:semiHidden/>
+    <w:unhideWhenUsed/>
+    <w:tblPr>
+      <w:tblInd w:w="0" w:type="dxa"/>
+      <w:tblCellMar>
+        <w:top w:w="0" w:type="dxa"/>
+        <w:left w:w="108" w:type="dxa"/>
+        <w:bottom w:w="0" w:type="dxa"/>
+        <w:right w:w="108" w:type="dxa"/>
+      </w:tblCellMar>
+    </w:tblPr>
+  </w:style>
+  <w:style w:type="numbering" w:default="1" w:styleId="NoList">
+    <w:name w:val="No List"/>
+    <w:uiPriority w:val="99"/>
+    <w:semiHidden/>
+    <w:unhideWhenUsed/>
+  </w:style>
+  <w:style w:type="character" w:styleId="PlaceholderText">
+    <w:name w:val="Placeholder Text"/>
+    <w:basedOn w:val="DefaultParagraphFont"/>
     <w:uiPriority w:val="99"/>
     <w:semiHidden/>
     <w:rsid w:val="008A47D0"/>
@@ -8873,7 +9334,7 @@
 </file>
 
 <file path=word/glossary/webSettings.xml><?xml version="1.0" encoding="utf-8"?>
-<w:webSettings xmlns:mc="http://schemas.openxmlformats.org/markup-compatibility/2006" xmlns:r="http://schemas.openxmlformats.org/officeDocument/2006/relationships" xmlns:w="http://schemas.openxmlformats.org/wordprocessingml/2006/main" xmlns:w14="http://schemas.microsoft.com/office/word/2010/wordml" xmlns:w15="http://schemas.microsoft.com/office/word/2012/wordml" mc:Ignorable="w14 w15">
+<w:webSettings xmlns:mc="http://schemas.openxmlformats.org/markup-compatibility/2006" xmlns:r="http://schemas.openxmlformats.org/officeDocument/2006/relationships" xmlns:w="http://schemas.openxmlformats.org/wordprocessingml/2006/main" xmlns:w14="http://schemas.microsoft.com/office/word/2010/wordml" mc:Ignorable="w14">
   <w:optimizeForBrowser/>
   <w:allowPNG/>
 </w:webSettings>
@@ -9186,7 +9647,7 @@
 </file>
 
 <file path=customXml/itemProps2.xml><?xml version="1.0" encoding="utf-8"?>
-<ds:datastoreItem xmlns:ds="http://schemas.openxmlformats.org/officeDocument/2006/customXml" ds:itemID="{0878E0FE-8BBC-4B5C-BBB5-B48818B7220E}">
+<ds:datastoreItem xmlns:ds="http://schemas.openxmlformats.org/officeDocument/2006/customXml" ds:itemID="{22AA3660-5C73-4274-907B-5515EED39756}">
   <ds:schemaRefs>
     <ds:schemaRef ds:uri="http://schemas.openxmlformats.org/officeDocument/2006/bibliography"/>
   </ds:schemaRefs>

</xml_diff>

<commit_message>
Baselined Weekly Report  week1 & week2
</commit_message>
<xml_diff>
--- a/Docs/Weekly Report/Weekly Report - Week 1.docx
+++ b/Docs/Weekly Report/Weekly Report - Week 1.docx
@@ -1,6 +1,6 @@
 
 <file path=word/document.xml><?xml version="1.0" encoding="utf-8"?>
-<w:document xmlns:wpc="http://schemas.microsoft.com/office/word/2010/wordprocessingCanvas" xmlns:mc="http://schemas.openxmlformats.org/markup-compatibility/2006" xmlns:o="urn:schemas-microsoft-com:office:office" xmlns:r="http://schemas.openxmlformats.org/officeDocument/2006/relationships" xmlns:m="http://schemas.openxmlformats.org/officeDocument/2006/math" xmlns:v="urn:schemas-microsoft-com:vml" xmlns:wp14="http://schemas.microsoft.com/office/word/2010/wordprocessingDrawing" xmlns:wp="http://schemas.openxmlformats.org/drawingml/2006/wordprocessingDrawing" xmlns:w10="urn:schemas-microsoft-com:office:word" xmlns:w="http://schemas.openxmlformats.org/wordprocessingml/2006/main" xmlns:w14="http://schemas.microsoft.com/office/word/2010/wordml" xmlns:w15="http://schemas.microsoft.com/office/word/2012/wordml" xmlns:wpg="http://schemas.microsoft.com/office/word/2010/wordprocessingGroup" xmlns:wpi="http://schemas.microsoft.com/office/word/2010/wordprocessingInk" xmlns:wne="http://schemas.microsoft.com/office/word/2006/wordml" xmlns:wps="http://schemas.microsoft.com/office/word/2010/wordprocessingShape" mc:Ignorable="w14 w15 wp14">
+<w:document xmlns:ve="http://schemas.openxmlformats.org/markup-compatibility/2006" xmlns:o="urn:schemas-microsoft-com:office:office" xmlns:r="http://schemas.openxmlformats.org/officeDocument/2006/relationships" xmlns:m="http://schemas.openxmlformats.org/officeDocument/2006/math" xmlns:v="urn:schemas-microsoft-com:vml" xmlns:wp="http://schemas.openxmlformats.org/drawingml/2006/wordprocessingDrawing" xmlns:w10="urn:schemas-microsoft-com:office:word" xmlns:w="http://schemas.openxmlformats.org/wordprocessingml/2006/main" xmlns:wne="http://schemas.microsoft.com/office/word/2006/wordml">
   <w:body>
     <w:sdt>
       <w:sdtPr>
@@ -27,7 +27,7 @@
             <w:tblBorders>
               <w:left w:val="single" w:sz="18" w:space="0" w:color="4F81BD" w:themeColor="accent1"/>
             </w:tblBorders>
-            <w:tblLook w:val="04A0" w:firstRow="1" w:lastRow="0" w:firstColumn="1" w:lastColumn="0" w:noHBand="0" w:noVBand="1"/>
+            <w:tblLook w:val="04A0"/>
           </w:tblPr>
           <w:tblGrid>
             <w:gridCol w:w="6987"/>
@@ -43,7 +43,6 @@
                 <w:dataBinding w:prefixMappings="xmlns:ns0='http://schemas.openxmlformats.org/officeDocument/2006/extended-properties'" w:xpath="/ns0:Properties[1]/ns0:Company[1]" w:storeItemID="{6668398D-A668-4E3E-A5EB-62B293D839F1}"/>
                 <w:text/>
               </w:sdtPr>
-              <w:sdtEndPr/>
               <w:sdtContent>
                 <w:tc>
                   <w:tcPr>
@@ -57,7 +56,7 @@
                   </w:tcPr>
                   <w:p>
                     <w:pPr>
-                      <w:pStyle w:val="NoSpacing"/>
+                      <w:pStyle w:val="SemEspaamento"/>
                       <w:rPr>
                         <w:rFonts w:asciiTheme="majorHAnsi" w:eastAsiaTheme="majorEastAsia" w:hAnsiTheme="majorHAnsi" w:cstheme="majorBidi"/>
                       </w:rPr>
@@ -91,11 +90,10 @@
                   <w:dataBinding w:prefixMappings="xmlns:ns0='http://schemas.openxmlformats.org/package/2006/metadata/core-properties' xmlns:ns1='http://purl.org/dc/elements/1.1/'" w:xpath="/ns0:coreProperties[1]/ns1:title[1]" w:storeItemID="{6C3C8BC8-F283-45AE-878A-BAB7291924A1}"/>
                   <w:text/>
                 </w:sdtPr>
-                <w:sdtEndPr/>
                 <w:sdtContent>
                   <w:p>
                     <w:pPr>
-                      <w:pStyle w:val="NoSpacing"/>
+                      <w:pStyle w:val="SemEspaamento"/>
                       <w:rPr>
                         <w:rFonts w:asciiTheme="majorHAnsi" w:eastAsiaTheme="majorEastAsia" w:hAnsiTheme="majorHAnsi" w:cstheme="majorBidi"/>
                         <w:color w:val="4F81BD" w:themeColor="accent1"/>
@@ -103,6 +101,7 @@
                         <w:szCs w:val="80"/>
                       </w:rPr>
                     </w:pPr>
+                    <w:proofErr w:type="spellStart"/>
                     <w:r>
                       <w:rPr>
                         <w:rFonts w:asciiTheme="majorHAnsi" w:eastAsiaTheme="majorEastAsia" w:hAnsiTheme="majorHAnsi" w:cstheme="majorBidi"/>
@@ -110,8 +109,29 @@
                         <w:sz w:val="80"/>
                         <w:szCs w:val="80"/>
                       </w:rPr>
-                      <w:t>Weekly Report</w:t>
+                      <w:t>Weekly</w:t>
                     </w:r>
+                    <w:proofErr w:type="spellEnd"/>
+                    <w:r>
+                      <w:rPr>
+                        <w:rFonts w:asciiTheme="majorHAnsi" w:eastAsiaTheme="majorEastAsia" w:hAnsiTheme="majorHAnsi" w:cstheme="majorBidi"/>
+                        <w:color w:val="4F81BD" w:themeColor="accent1"/>
+                        <w:sz w:val="80"/>
+                        <w:szCs w:val="80"/>
+                      </w:rPr>
+                      <w:t xml:space="preserve"> </w:t>
+                    </w:r>
+                    <w:proofErr w:type="spellStart"/>
+                    <w:r>
+                      <w:rPr>
+                        <w:rFonts w:asciiTheme="majorHAnsi" w:eastAsiaTheme="majorEastAsia" w:hAnsiTheme="majorHAnsi" w:cstheme="majorBidi"/>
+                        <w:color w:val="4F81BD" w:themeColor="accent1"/>
+                        <w:sz w:val="80"/>
+                        <w:szCs w:val="80"/>
+                      </w:rPr>
+                      <w:t>Report</w:t>
+                    </w:r>
+                    <w:proofErr w:type="spellEnd"/>
                   </w:p>
                 </w:sdtContent>
               </w:sdt>
@@ -129,7 +149,6 @@
                 <w:dataBinding w:prefixMappings="xmlns:ns0='http://schemas.openxmlformats.org/package/2006/metadata/core-properties' xmlns:ns1='http://purl.org/dc/elements/1.1/'" w:xpath="/ns0:coreProperties[1]/ns1:subject[1]" w:storeItemID="{6C3C8BC8-F283-45AE-878A-BAB7291924A1}"/>
                 <w:text/>
               </w:sdtPr>
-              <w:sdtEndPr/>
               <w:sdtContent>
                 <w:tc>
                   <w:tcPr>
@@ -143,17 +162,39 @@
                   </w:tcPr>
                   <w:p>
                     <w:pPr>
-                      <w:pStyle w:val="NoSpacing"/>
+                      <w:pStyle w:val="SemEspaamento"/>
                       <w:rPr>
                         <w:rFonts w:asciiTheme="majorHAnsi" w:eastAsiaTheme="majorEastAsia" w:hAnsiTheme="majorHAnsi" w:cstheme="majorBidi"/>
                         <w:lang w:val="en-US"/>
                       </w:rPr>
                     </w:pPr>
+                    <w:proofErr w:type="spellStart"/>
                     <w:r>
                       <w:rPr>
                         <w:rFonts w:asciiTheme="majorHAnsi" w:eastAsiaTheme="majorEastAsia" w:hAnsiTheme="majorHAnsi" w:cstheme="majorBidi"/>
                       </w:rPr>
-                      <w:t>Keep Your Time</w:t>
+                      <w:t>Keep</w:t>
+                    </w:r>
+                    <w:proofErr w:type="spellEnd"/>
+                    <w:r>
+                      <w:rPr>
+                        <w:rFonts w:asciiTheme="majorHAnsi" w:eastAsiaTheme="majorEastAsia" w:hAnsiTheme="majorHAnsi" w:cstheme="majorBidi"/>
+                      </w:rPr>
+                      <w:t xml:space="preserve"> </w:t>
+                    </w:r>
+                    <w:proofErr w:type="spellStart"/>
+                    <w:r>
+                      <w:rPr>
+                        <w:rFonts w:asciiTheme="majorHAnsi" w:eastAsiaTheme="majorEastAsia" w:hAnsiTheme="majorHAnsi" w:cstheme="majorBidi"/>
+                      </w:rPr>
+                      <w:t>Your</w:t>
+                    </w:r>
+                    <w:proofErr w:type="spellEnd"/>
+                    <w:r>
+                      <w:rPr>
+                        <w:rFonts w:asciiTheme="majorHAnsi" w:eastAsiaTheme="majorEastAsia" w:hAnsiTheme="majorHAnsi" w:cstheme="majorBidi"/>
+                      </w:rPr>
+                      <w:t xml:space="preserve"> Time</w:t>
                     </w:r>
                   </w:p>
                 </w:tc>
@@ -179,7 +220,7 @@
           <w:tblPr>
             <w:tblpPr w:leftFromText="187" w:rightFromText="187" w:horzAnchor="margin" w:tblpXSpec="center" w:tblpYSpec="bottom"/>
             <w:tblW w:w="4000" w:type="pct"/>
-            <w:tblLook w:val="04A0" w:firstRow="1" w:lastRow="0" w:firstColumn="1" w:lastColumn="0" w:noHBand="0" w:noVBand="1"/>
+            <w:tblLook w:val="04A0"/>
           </w:tblPr>
           <w:tblGrid>
             <w:gridCol w:w="6987"/>
@@ -206,11 +247,10 @@
                   <w:dataBinding w:prefixMappings="xmlns:ns0='http://schemas.openxmlformats.org/package/2006/metadata/core-properties' xmlns:ns1='http://purl.org/dc/elements/1.1/'" w:xpath="/ns0:coreProperties[1]/ns1:creator[1]" w:storeItemID="{6C3C8BC8-F283-45AE-878A-BAB7291924A1}"/>
                   <w:text/>
                 </w:sdtPr>
-                <w:sdtEndPr/>
                 <w:sdtContent>
                   <w:p>
                     <w:pPr>
-                      <w:pStyle w:val="NoSpacing"/>
+                      <w:pStyle w:val="SemEspaamento"/>
                       <w:rPr>
                         <w:color w:val="4F81BD" w:themeColor="accent1"/>
                         <w:lang w:val="en-US"/>
@@ -242,11 +282,10 @@
                     <w:calendar w:val="gregorian"/>
                   </w:date>
                 </w:sdtPr>
-                <w:sdtEndPr/>
                 <w:sdtContent>
                   <w:p>
                     <w:pPr>
-                      <w:pStyle w:val="NoSpacing"/>
+                      <w:pStyle w:val="SemEspaamento"/>
                       <w:rPr>
                         <w:color w:val="4F81BD" w:themeColor="accent1"/>
                         <w:lang w:val="en-US"/>
@@ -264,7 +303,7 @@
               </w:sdt>
               <w:p>
                 <w:pPr>
-                  <w:pStyle w:val="NoSpacing"/>
+                  <w:pStyle w:val="SemEspaamento"/>
                   <w:rPr>
                     <w:color w:val="4F81BD" w:themeColor="accent1"/>
                     <w:lang w:val="en-US"/>
@@ -420,8 +459,16 @@
             <w:rPr>
               <w:lang w:val="en-US"/>
             </w:rPr>
-            <w:t>David João</w:t>
+            <w:t xml:space="preserve">David </w:t>
           </w:r>
+          <w:proofErr w:type="spellStart"/>
+          <w:r>
+            <w:rPr>
+              <w:lang w:val="en-US"/>
+            </w:rPr>
+            <w:t>João</w:t>
+          </w:r>
+          <w:proofErr w:type="spellEnd"/>
         </w:p>
         <w:p>
           <w:pPr>
@@ -435,7 +482,69 @@
             <w:rPr>
               <w:lang w:val="en-US"/>
             </w:rPr>
-            <w:t>Filipe Brandão</w:t>
+            <w:t xml:space="preserve">Filipe </w:t>
+          </w:r>
+          <w:proofErr w:type="spellStart"/>
+          <w:r>
+            <w:rPr>
+              <w:lang w:val="en-US"/>
+            </w:rPr>
+            <w:t>Brandão</w:t>
+          </w:r>
+          <w:proofErr w:type="spellEnd"/>
+        </w:p>
+        <w:p>
+          <w:pPr>
+            <w:spacing w:after="0"/>
+            <w:jc w:val="right"/>
+            <w:rPr>
+              <w:lang w:val="en-US"/>
+            </w:rPr>
+          </w:pPr>
+          <w:proofErr w:type="spellStart"/>
+          <w:r>
+            <w:rPr>
+              <w:lang w:val="en-US"/>
+            </w:rPr>
+            <w:t>João</w:t>
+          </w:r>
+          <w:proofErr w:type="spellEnd"/>
+          <w:r>
+            <w:rPr>
+              <w:lang w:val="en-US"/>
+            </w:rPr>
+            <w:t xml:space="preserve"> </w:t>
+          </w:r>
+          <w:proofErr w:type="spellStart"/>
+          <w:r>
+            <w:rPr>
+              <w:lang w:val="en-US"/>
+            </w:rPr>
+            <w:t>Girão</w:t>
+          </w:r>
+          <w:proofErr w:type="spellEnd"/>
+        </w:p>
+        <w:p>
+          <w:pPr>
+            <w:spacing w:after="0"/>
+            <w:jc w:val="right"/>
+            <w:rPr>
+              <w:lang w:val="en-US"/>
+            </w:rPr>
+          </w:pPr>
+          <w:proofErr w:type="spellStart"/>
+          <w:r>
+            <w:rPr>
+              <w:lang w:val="en-US"/>
+            </w:rPr>
+            <w:t>João</w:t>
+          </w:r>
+          <w:proofErr w:type="spellEnd"/>
+          <w:r>
+            <w:rPr>
+              <w:lang w:val="en-US"/>
+            </w:rPr>
+            <w:t xml:space="preserve"> Martins</w:t>
           </w:r>
         </w:p>
         <w:p>
@@ -446,11 +555,19 @@
               <w:lang w:val="en-US"/>
             </w:rPr>
           </w:pPr>
+          <w:proofErr w:type="spellStart"/>
           <w:r>
             <w:rPr>
               <w:lang w:val="en-US"/>
             </w:rPr>
-            <w:t>João Girão</w:t>
+            <w:t>Mário</w:t>
+          </w:r>
+          <w:proofErr w:type="spellEnd"/>
+          <w:r>
+            <w:rPr>
+              <w:lang w:val="en-US"/>
+            </w:rPr>
+            <w:t xml:space="preserve"> Oliveira</w:t>
           </w:r>
         </w:p>
         <w:p>
@@ -461,42 +578,28 @@
               <w:lang w:val="en-US"/>
             </w:rPr>
           </w:pPr>
+          <w:proofErr w:type="spellStart"/>
           <w:r>
             <w:rPr>
               <w:lang w:val="en-US"/>
             </w:rPr>
-            <w:t>João Martins</w:t>
+            <w:t>Rui</w:t>
           </w:r>
-        </w:p>
-        <w:p>
-          <w:pPr>
-            <w:spacing w:after="0"/>
-            <w:jc w:val="right"/>
-            <w:rPr>
-              <w:lang w:val="en-US"/>
-            </w:rPr>
-          </w:pPr>
+          <w:proofErr w:type="spellEnd"/>
           <w:r>
             <w:rPr>
               <w:lang w:val="en-US"/>
             </w:rPr>
-            <w:t>Mário Oliveira</w:t>
+            <w:t xml:space="preserve"> </w:t>
           </w:r>
-        </w:p>
-        <w:p>
-          <w:pPr>
-            <w:spacing w:after="0"/>
-            <w:jc w:val="right"/>
-            <w:rPr>
-              <w:lang w:val="en-US"/>
-            </w:rPr>
-          </w:pPr>
+          <w:proofErr w:type="spellStart"/>
           <w:r>
             <w:rPr>
               <w:lang w:val="en-US"/>
             </w:rPr>
-            <w:t>Rui Ganhoto</w:t>
+            <w:t>Ganhoto</w:t>
           </w:r>
+          <w:proofErr w:type="spellEnd"/>
         </w:p>
         <w:p>
           <w:pPr>
@@ -685,11 +788,10 @@
           <w:docPartUnique/>
         </w:docPartObj>
       </w:sdtPr>
-      <w:sdtEndPr/>
       <w:sdtContent>
         <w:p>
           <w:pPr>
-            <w:pStyle w:val="TOCHeading"/>
+            <w:pStyle w:val="Ttulodondice"/>
             <w:rPr>
               <w:lang w:val="en-US"/>
             </w:rPr>
@@ -703,7 +805,7 @@
         </w:p>
         <w:p>
           <w:pPr>
-            <w:pStyle w:val="TOC1"/>
+            <w:pStyle w:val="ndice1"/>
             <w:tabs>
               <w:tab w:val="left" w:pos="440"/>
               <w:tab w:val="right" w:leader="dot" w:pos="8494"/>
@@ -735,7 +837,7 @@
           <w:hyperlink w:anchor="_Toc350540323" w:history="1">
             <w:r>
               <w:rPr>
-                <w:rStyle w:val="Hyperlink"/>
+                <w:rStyle w:val="Hiperligao"/>
                 <w:noProof/>
                 <w:lang w:val="en-US"/>
               </w:rPr>
@@ -751,7 +853,7 @@
             </w:r>
             <w:r>
               <w:rPr>
-                <w:rStyle w:val="Hyperlink"/>
+                <w:rStyle w:val="Hiperligao"/>
                 <w:noProof/>
                 <w:lang w:val="en-US"/>
               </w:rPr>
@@ -809,7 +911,7 @@
         </w:p>
         <w:p>
           <w:pPr>
-            <w:pStyle w:val="TOC1"/>
+            <w:pStyle w:val="ndice1"/>
             <w:tabs>
               <w:tab w:val="left" w:pos="660"/>
               <w:tab w:val="right" w:leader="dot" w:pos="8494"/>
@@ -823,7 +925,7 @@
           <w:hyperlink w:anchor="_Toc350540324" w:history="1">
             <w:r>
               <w:rPr>
-                <w:rStyle w:val="Hyperlink"/>
+                <w:rStyle w:val="Hiperligao"/>
                 <w:noProof/>
                 <w:lang w:val="en-US"/>
               </w:rPr>
@@ -839,7 +941,7 @@
             </w:r>
             <w:r>
               <w:rPr>
-                <w:rStyle w:val="Hyperlink"/>
+                <w:rStyle w:val="Hiperligao"/>
                 <w:noProof/>
                 <w:lang w:val="en-US"/>
               </w:rPr>
@@ -897,7 +999,7 @@
         </w:p>
         <w:p>
           <w:pPr>
-            <w:pStyle w:val="TOC1"/>
+            <w:pStyle w:val="ndice1"/>
             <w:tabs>
               <w:tab w:val="left" w:pos="660"/>
               <w:tab w:val="right" w:leader="dot" w:pos="8494"/>
@@ -911,7 +1013,7 @@
           <w:hyperlink w:anchor="_Toc350540325" w:history="1">
             <w:r>
               <w:rPr>
-                <w:rStyle w:val="Hyperlink"/>
+                <w:rStyle w:val="Hiperligao"/>
                 <w:noProof/>
                 <w:lang w:val="en-US"/>
               </w:rPr>
@@ -927,7 +1029,7 @@
             </w:r>
             <w:r>
               <w:rPr>
-                <w:rStyle w:val="Hyperlink"/>
+                <w:rStyle w:val="Hiperligao"/>
                 <w:noProof/>
                 <w:lang w:val="en-US"/>
               </w:rPr>
@@ -985,7 +1087,7 @@
         </w:p>
         <w:p>
           <w:pPr>
-            <w:pStyle w:val="TOC1"/>
+            <w:pStyle w:val="ndice1"/>
             <w:tabs>
               <w:tab w:val="left" w:pos="440"/>
               <w:tab w:val="right" w:leader="dot" w:pos="8494"/>
@@ -999,7 +1101,7 @@
           <w:hyperlink w:anchor="_Toc350540326" w:history="1">
             <w:r>
               <w:rPr>
-                <w:rStyle w:val="Hyperlink"/>
+                <w:rStyle w:val="Hiperligao"/>
                 <w:noProof/>
                 <w:lang w:val="en-US"/>
               </w:rPr>
@@ -1015,7 +1117,7 @@
             </w:r>
             <w:r>
               <w:rPr>
-                <w:rStyle w:val="Hyperlink"/>
+                <w:rStyle w:val="Hiperligao"/>
                 <w:noProof/>
                 <w:lang w:val="en-US"/>
               </w:rPr>
@@ -1073,7 +1175,7 @@
         </w:p>
         <w:p>
           <w:pPr>
-            <w:pStyle w:val="TOC1"/>
+            <w:pStyle w:val="ndice1"/>
             <w:tabs>
               <w:tab w:val="left" w:pos="440"/>
               <w:tab w:val="right" w:leader="dot" w:pos="8494"/>
@@ -1087,7 +1189,7 @@
           <w:hyperlink w:anchor="_Toc350540327" w:history="1">
             <w:r>
               <w:rPr>
-                <w:rStyle w:val="Hyperlink"/>
+                <w:rStyle w:val="Hiperligao"/>
                 <w:noProof/>
                 <w:lang w:val="en-US"/>
               </w:rPr>
@@ -1103,7 +1205,7 @@
             </w:r>
             <w:r>
               <w:rPr>
-                <w:rStyle w:val="Hyperlink"/>
+                <w:rStyle w:val="Hiperligao"/>
                 <w:noProof/>
                 <w:lang w:val="en-US"/>
               </w:rPr>
@@ -1161,7 +1263,7 @@
         </w:p>
         <w:p>
           <w:pPr>
-            <w:pStyle w:val="TOC1"/>
+            <w:pStyle w:val="ndice1"/>
             <w:tabs>
               <w:tab w:val="left" w:pos="440"/>
               <w:tab w:val="right" w:leader="dot" w:pos="8494"/>
@@ -1175,7 +1277,7 @@
           <w:hyperlink w:anchor="_Toc350540328" w:history="1">
             <w:r>
               <w:rPr>
-                <w:rStyle w:val="Hyperlink"/>
+                <w:rStyle w:val="Hiperligao"/>
                 <w:noProof/>
                 <w:lang w:val="en-US"/>
               </w:rPr>
@@ -1191,7 +1293,7 @@
             </w:r>
             <w:r>
               <w:rPr>
-                <w:rStyle w:val="Hyperlink"/>
+                <w:rStyle w:val="Hiperligao"/>
                 <w:noProof/>
                 <w:lang w:val="en-US"/>
               </w:rPr>
@@ -1249,7 +1351,7 @@
         </w:p>
         <w:p>
           <w:pPr>
-            <w:pStyle w:val="TOC1"/>
+            <w:pStyle w:val="ndice1"/>
             <w:tabs>
               <w:tab w:val="left" w:pos="660"/>
               <w:tab w:val="right" w:leader="dot" w:pos="8494"/>
@@ -1263,7 +1365,7 @@
           <w:hyperlink w:anchor="_Toc350540329" w:history="1">
             <w:r>
               <w:rPr>
-                <w:rStyle w:val="Hyperlink"/>
+                <w:rStyle w:val="Hiperligao"/>
                 <w:noProof/>
                 <w:lang w:val="en-US"/>
               </w:rPr>
@@ -1279,7 +1381,7 @@
             </w:r>
             <w:r>
               <w:rPr>
-                <w:rStyle w:val="Hyperlink"/>
+                <w:rStyle w:val="Hiperligao"/>
                 <w:noProof/>
                 <w:lang w:val="en-US"/>
               </w:rPr>
@@ -1337,7 +1439,7 @@
         </w:p>
         <w:p>
           <w:pPr>
-            <w:pStyle w:val="TOC1"/>
+            <w:pStyle w:val="ndice1"/>
             <w:tabs>
               <w:tab w:val="left" w:pos="660"/>
               <w:tab w:val="right" w:leader="dot" w:pos="8494"/>
@@ -1351,7 +1453,7 @@
           <w:hyperlink w:anchor="_Toc350540330" w:history="1">
             <w:r>
               <w:rPr>
-                <w:rStyle w:val="Hyperlink"/>
+                <w:rStyle w:val="Hiperligao"/>
                 <w:noProof/>
                 <w:lang w:val="en-US"/>
               </w:rPr>
@@ -1367,7 +1469,7 @@
             </w:r>
             <w:r>
               <w:rPr>
-                <w:rStyle w:val="Hyperlink"/>
+                <w:rStyle w:val="Hiperligao"/>
                 <w:noProof/>
                 <w:lang w:val="en-US"/>
               </w:rPr>
@@ -1425,7 +1527,7 @@
         </w:p>
         <w:p>
           <w:pPr>
-            <w:pStyle w:val="TOC1"/>
+            <w:pStyle w:val="ndice1"/>
             <w:tabs>
               <w:tab w:val="left" w:pos="660"/>
               <w:tab w:val="right" w:leader="dot" w:pos="8494"/>
@@ -1439,7 +1541,7 @@
           <w:hyperlink w:anchor="_Toc350540331" w:history="1">
             <w:r>
               <w:rPr>
-                <w:rStyle w:val="Hyperlink"/>
+                <w:rStyle w:val="Hiperligao"/>
                 <w:noProof/>
                 <w:lang w:val="en-US"/>
               </w:rPr>
@@ -1455,7 +1557,7 @@
             </w:r>
             <w:r>
               <w:rPr>
-                <w:rStyle w:val="Hyperlink"/>
+                <w:rStyle w:val="Hiperligao"/>
                 <w:noProof/>
                 <w:lang w:val="en-US"/>
               </w:rPr>
@@ -1513,7 +1615,7 @@
         </w:p>
         <w:p>
           <w:pPr>
-            <w:pStyle w:val="TOC1"/>
+            <w:pStyle w:val="ndice1"/>
             <w:tabs>
               <w:tab w:val="left" w:pos="440"/>
               <w:tab w:val="right" w:leader="dot" w:pos="8494"/>
@@ -1527,7 +1629,7 @@
           <w:hyperlink w:anchor="_Toc350540332" w:history="1">
             <w:r>
               <w:rPr>
-                <w:rStyle w:val="Hyperlink"/>
+                <w:rStyle w:val="Hiperligao"/>
                 <w:noProof/>
                 <w:lang w:val="en-US"/>
               </w:rPr>
@@ -1543,7 +1645,7 @@
             </w:r>
             <w:r>
               <w:rPr>
-                <w:rStyle w:val="Hyperlink"/>
+                <w:rStyle w:val="Hiperligao"/>
                 <w:noProof/>
                 <w:lang w:val="en-US"/>
               </w:rPr>
@@ -1635,7 +1737,7 @@
     </w:p>
     <w:p>
       <w:pPr>
-        <w:pStyle w:val="TableofFigures"/>
+        <w:pStyle w:val="ndicedeilustraes"/>
         <w:tabs>
           <w:tab w:val="right" w:leader="dot" w:pos="8494"/>
         </w:tabs>
@@ -1663,14 +1765,14 @@
       <w:hyperlink w:anchor="_Toc349583342" w:history="1">
         <w:r>
           <w:rPr>
-            <w:rStyle w:val="Hyperlink"/>
+            <w:rStyle w:val="Hiperligao"/>
             <w:noProof/>
           </w:rPr>
           <w:t xml:space="preserve">Figure 1: </w:t>
         </w:r>
         <w:r>
           <w:rPr>
-            <w:rStyle w:val="Hyperlink"/>
+            <w:rStyle w:val="Hiperligao"/>
             <w:noProof/>
             <w:lang w:val="en-US"/>
           </w:rPr>
@@ -1728,7 +1830,7 @@
     </w:p>
     <w:p>
       <w:pPr>
-        <w:pStyle w:val="TableofFigures"/>
+        <w:pStyle w:val="ndicedeilustraes"/>
         <w:tabs>
           <w:tab w:val="right" w:leader="dot" w:pos="8494"/>
         </w:tabs>
@@ -1741,7 +1843,7 @@
       <w:hyperlink w:anchor="_Toc349583343" w:history="1">
         <w:r>
           <w:rPr>
-            <w:rStyle w:val="Hyperlink"/>
+            <w:rStyle w:val="Hiperligao"/>
             <w:noProof/>
             <w:lang w:val="en-US"/>
           </w:rPr>
@@ -1799,7 +1901,7 @@
     </w:p>
     <w:p>
       <w:pPr>
-        <w:pStyle w:val="TableofFigures"/>
+        <w:pStyle w:val="ndicedeilustraes"/>
         <w:tabs>
           <w:tab w:val="right" w:leader="dot" w:pos="8494"/>
         </w:tabs>
@@ -1812,7 +1914,7 @@
       <w:hyperlink w:anchor="_Toc349583344" w:history="1">
         <w:r>
           <w:rPr>
-            <w:rStyle w:val="Hyperlink"/>
+            <w:rStyle w:val="Hiperligao"/>
             <w:noProof/>
             <w:lang w:val="en-US"/>
           </w:rPr>
@@ -1897,7 +1999,7 @@
     </w:p>
     <w:p>
       <w:pPr>
-        <w:pStyle w:val="TableofFigures"/>
+        <w:pStyle w:val="ndicedeilustraes"/>
         <w:tabs>
           <w:tab w:val="right" w:leader="dot" w:pos="8494"/>
         </w:tabs>
@@ -1928,7 +2030,7 @@
       <w:hyperlink w:anchor="_Toc349583034" w:history="1">
         <w:r>
           <w:rPr>
-            <w:rStyle w:val="Hyperlink"/>
+            <w:rStyle w:val="Hiperligao"/>
             <w:noProof/>
           </w:rPr>
           <w:t>Table 1: List of Contribuitors</w:t>
@@ -1985,7 +2087,7 @@
     </w:p>
     <w:p>
       <w:pPr>
-        <w:pStyle w:val="TableofFigures"/>
+        <w:pStyle w:val="ndicedeilustraes"/>
         <w:tabs>
           <w:tab w:val="right" w:leader="dot" w:pos="8494"/>
         </w:tabs>
@@ -1998,7 +2100,7 @@
       <w:hyperlink w:anchor="_Toc349583035" w:history="1">
         <w:r>
           <w:rPr>
-            <w:rStyle w:val="Hyperlink"/>
+            <w:rStyle w:val="Hiperligao"/>
             <w:noProof/>
             <w:lang w:val="en-US"/>
           </w:rPr>
@@ -2056,7 +2158,7 @@
     </w:p>
     <w:p>
       <w:pPr>
-        <w:pStyle w:val="TableofFigures"/>
+        <w:pStyle w:val="ndicedeilustraes"/>
         <w:tabs>
           <w:tab w:val="right" w:leader="dot" w:pos="8494"/>
         </w:tabs>
@@ -2069,7 +2171,7 @@
       <w:hyperlink w:anchor="_Toc349583036" w:history="1">
         <w:r>
           <w:rPr>
-            <w:rStyle w:val="Hyperlink"/>
+            <w:rStyle w:val="Hiperligao"/>
             <w:noProof/>
             <w:lang w:val="en-US"/>
           </w:rPr>
@@ -2154,23 +2256,15 @@
     <w:p/>
     <w:tbl>
       <w:tblPr>
-        <w:tblStyle w:val="TableGrid"/>
+        <w:tblStyle w:val="Tabelacomgrelha"/>
         <w:tblW w:w="9606" w:type="dxa"/>
-        <w:tblLook w:val="04A0" w:firstRow="1" w:lastRow="0" w:firstColumn="1" w:lastColumn="0" w:noHBand="0" w:noVBand="1"/>
+        <w:tblLook w:val="04A0"/>
       </w:tblPr>
       <w:tblGrid>
         <w:gridCol w:w="1668"/>
         <w:gridCol w:w="2268"/>
         <w:gridCol w:w="3260"/>
         <w:gridCol w:w="2410"/>
-        <w:tblGridChange w:id="25">
-          <w:tblGrid>
-            <w:gridCol w:w="1668"/>
-            <w:gridCol w:w="2268"/>
-            <w:gridCol w:w="3260"/>
-            <w:gridCol w:w="2410"/>
-          </w:tblGrid>
-        </w:tblGridChange>
       </w:tblGrid>
       <w:tr>
         <w:tc>
@@ -2326,11 +2420,10 @@
                 <w:calendar w:val="gregorian"/>
               </w:date>
             </w:sdtPr>
-            <w:sdtEndPr/>
             <w:sdtContent>
               <w:p>
                 <w:pPr>
-                  <w:pStyle w:val="NoSpacing"/>
+                  <w:pStyle w:val="SemEspaamento"/>
                   <w:jc w:val="center"/>
                   <w:rPr>
                     <w:rFonts w:eastAsiaTheme="minorHAnsi"/>
@@ -2414,7 +2507,7 @@
           </w:tcPr>
           <w:p>
             <w:pPr>
-              <w:pStyle w:val="NoSpacing"/>
+              <w:pStyle w:val="SemEspaamento"/>
               <w:jc w:val="center"/>
               <w:rPr>
                 <w:rFonts w:eastAsiaTheme="minorHAnsi"/>
@@ -2446,8 +2539,16 @@
               <w:rPr>
                 <w:lang w:val="en-US"/>
               </w:rPr>
-              <w:t>Filipe Brandão</w:t>
-            </w:r>
+              <w:t xml:space="preserve">Filipe </w:t>
+            </w:r>
+            <w:proofErr w:type="spellStart"/>
+            <w:r>
+              <w:rPr>
+                <w:lang w:val="en-US"/>
+              </w:rPr>
+              <w:t>Brandão</w:t>
+            </w:r>
+            <w:proofErr w:type="spellEnd"/>
           </w:p>
         </w:tc>
         <w:tc>
@@ -2492,160 +2593,323 @@
         </w:tc>
       </w:tr>
       <w:tr>
-        <w:tblPrEx>
-          <w:tblW w:w="9606" w:type="dxa"/>
-          <w:tblPrExChange w:id="26" w:author="Rui Ganhoto" w:date="2013-03-10T09:57:00Z">
-            <w:tblPrEx>
-              <w:tblW w:w="9606" w:type="dxa"/>
-            </w:tblPrEx>
-          </w:tblPrExChange>
-        </w:tblPrEx>
+        <w:trPr>
+          <w:trHeight w:val="306"/>
+        </w:trPr>
         <w:tc>
           <w:tcPr>
             <w:tcW w:w="1668" w:type="dxa"/>
-            <w:tcPrChange w:id="27" w:author="Rui Ganhoto" w:date="2013-03-10T09:57:00Z">
-              <w:tcPr>
-                <w:tcW w:w="1668" w:type="dxa"/>
-                <w:vAlign w:val="center"/>
-              </w:tcPr>
-            </w:tcPrChange>
-          </w:tcPr>
-          <w:p>
-            <w:pPr>
-              <w:pStyle w:val="NoSpacing"/>
-              <w:jc w:val="center"/>
+          </w:tcPr>
+          <w:p>
+            <w:pPr>
+              <w:pStyle w:val="SemEspaamento"/>
+              <w:keepNext/>
+              <w:keepLines/>
+              <w:jc w:val="center"/>
+              <w:outlineLvl w:val="6"/>
+              <w:rPr>
+                <w:lang w:val="en-GB"/>
+              </w:rPr>
+            </w:pPr>
+            <w:r>
+              <w:rPr>
+                <w:lang w:val="en-GB"/>
+              </w:rPr>
+              <w:t>09-03-2013</w:t>
+            </w:r>
+          </w:p>
+        </w:tc>
+        <w:tc>
+          <w:tcPr>
+            <w:tcW w:w="2268" w:type="dxa"/>
+          </w:tcPr>
+          <w:p>
+            <w:pPr>
+              <w:keepNext/>
+              <w:keepLines/>
+              <w:jc w:val="center"/>
+              <w:outlineLvl w:val="6"/>
+              <w:rPr>
+                <w:lang w:val="en-GB"/>
+              </w:rPr>
+            </w:pPr>
+            <w:proofErr w:type="spellStart"/>
+            <w:r>
+              <w:rPr>
+                <w:lang w:val="en-GB"/>
+              </w:rPr>
+              <w:t>Mário</w:t>
+            </w:r>
+            <w:proofErr w:type="spellEnd"/>
+            <w:r>
+              <w:rPr>
+                <w:lang w:val="en-GB"/>
+              </w:rPr>
+              <w:t xml:space="preserve"> Oliveira</w:t>
+            </w:r>
+          </w:p>
+        </w:tc>
+        <w:tc>
+          <w:tcPr>
+            <w:tcW w:w="3260" w:type="dxa"/>
+          </w:tcPr>
+          <w:p>
+            <w:pPr>
+              <w:keepNext/>
+              <w:keepLines/>
+              <w:jc w:val="center"/>
+              <w:outlineLvl w:val="6"/>
+              <w:rPr>
+                <w:lang w:val="en-GB"/>
+              </w:rPr>
+            </w:pPr>
+            <w:r>
+              <w:rPr>
+                <w:lang w:val="en-US"/>
+              </w:rPr>
+              <w:t>a21170292@alunos.isec.pt</w:t>
+            </w:r>
+          </w:p>
+        </w:tc>
+        <w:tc>
+          <w:tcPr>
+            <w:tcW w:w="2410" w:type="dxa"/>
+          </w:tcPr>
+          <w:p>
+            <w:pPr>
+              <w:keepNext/>
+              <w:keepLines/>
+              <w:jc w:val="center"/>
+              <w:outlineLvl w:val="6"/>
+              <w:rPr>
+                <w:lang w:val="en-GB"/>
+              </w:rPr>
+            </w:pPr>
+            <w:r>
+              <w:rPr>
+                <w:lang w:val="en-US"/>
+              </w:rPr>
+              <w:t>Contributor</w:t>
+            </w:r>
+          </w:p>
+        </w:tc>
+      </w:tr>
+      <w:tr>
+        <w:tc>
+          <w:tcPr>
+            <w:tcW w:w="1668" w:type="dxa"/>
+            <w:vAlign w:val="center"/>
+          </w:tcPr>
+          <w:p>
+            <w:pPr>
+              <w:pStyle w:val="SemEspaamento"/>
+              <w:jc w:val="center"/>
+              <w:rPr>
+                <w:rFonts w:eastAsiaTheme="minorHAnsi"/>
+                <w:lang w:val="en-US"/>
+              </w:rPr>
+            </w:pPr>
+            <w:r>
+              <w:rPr>
+                <w:rFonts w:eastAsiaTheme="minorHAnsi"/>
+                <w:lang w:val="en-US"/>
+              </w:rPr>
+              <w:t>09-03-2013</w:t>
+            </w:r>
+          </w:p>
+        </w:tc>
+        <w:tc>
+          <w:tcPr>
+            <w:tcW w:w="2268" w:type="dxa"/>
+            <w:vAlign w:val="center"/>
+          </w:tcPr>
+          <w:p>
+            <w:pPr>
+              <w:jc w:val="center"/>
+              <w:rPr>
+                <w:lang w:val="en-US"/>
+              </w:rPr>
+            </w:pPr>
+            <w:proofErr w:type="spellStart"/>
+            <w:r>
+              <w:rPr>
+                <w:lang w:val="en-US"/>
+              </w:rPr>
+              <w:t>João</w:t>
+            </w:r>
+            <w:proofErr w:type="spellEnd"/>
+            <w:r>
+              <w:rPr>
+                <w:lang w:val="en-US"/>
+              </w:rPr>
+              <w:t xml:space="preserve"> </w:t>
+            </w:r>
+            <w:proofErr w:type="spellStart"/>
+            <w:r>
+              <w:rPr>
+                <w:lang w:val="en-US"/>
+              </w:rPr>
+              <w:t>Girão</w:t>
+            </w:r>
+            <w:proofErr w:type="spellEnd"/>
+          </w:p>
+        </w:tc>
+        <w:tc>
+          <w:tcPr>
+            <w:tcW w:w="3260" w:type="dxa"/>
+            <w:vAlign w:val="center"/>
+          </w:tcPr>
+          <w:p>
+            <w:pPr>
+              <w:keepNext/>
+              <w:jc w:val="center"/>
+              <w:rPr>
+                <w:lang w:val="en-US"/>
+              </w:rPr>
+            </w:pPr>
+            <w:r>
+              <w:rPr>
+                <w:lang w:val="en-US"/>
+              </w:rPr>
+              <w:t>a21170831@alunos.isec.pt</w:t>
+            </w:r>
+          </w:p>
+        </w:tc>
+        <w:tc>
+          <w:tcPr>
+            <w:tcW w:w="2410" w:type="dxa"/>
+            <w:vAlign w:val="center"/>
+          </w:tcPr>
+          <w:p>
+            <w:pPr>
+              <w:keepNext/>
+              <w:jc w:val="center"/>
+              <w:rPr>
+                <w:lang w:val="en-US"/>
+              </w:rPr>
+            </w:pPr>
+            <w:r>
+              <w:rPr>
+                <w:lang w:val="en-US"/>
+              </w:rPr>
+              <w:t>Contributor</w:t>
+            </w:r>
+          </w:p>
+        </w:tc>
+      </w:tr>
+      <w:tr>
+        <w:tc>
+          <w:tcPr>
+            <w:tcW w:w="1668" w:type="dxa"/>
+          </w:tcPr>
+          <w:p>
+            <w:pPr>
+              <w:pStyle w:val="SemEspaamento"/>
+              <w:keepNext/>
+              <w:keepLines/>
+              <w:jc w:val="center"/>
+              <w:outlineLvl w:val="6"/>
               <w:rPr>
                 <w:rFonts w:eastAsiaTheme="minorHAnsi"/>
                 <w:lang w:val="en-GB"/>
-                <w:rPrChange w:id="28" w:author="Rui Ganhoto" w:date="2013-03-10T09:57:00Z">
-                  <w:rPr>
-                    <w:rFonts w:eastAsiaTheme="minorHAnsi"/>
-                    <w:lang w:val="en-US"/>
-                  </w:rPr>
-                </w:rPrChange>
-              </w:rPr>
-            </w:pPr>
-            <w:bookmarkStart w:id="29" w:name="_GoBack"/>
-            <w:ins w:id="30" w:author="Rui Ganhoto" w:date="2013-03-10T09:57:00Z">
-              <w:r>
-                <w:rPr>
-                  <w:lang w:val="en-GB"/>
-                  <w:rPrChange w:id="31" w:author="Rui Ganhoto" w:date="2013-03-10T09:57:00Z">
-                    <w:rPr/>
-                  </w:rPrChange>
-                </w:rPr>
-                <w:t>10-03-2013</w:t>
-              </w:r>
-            </w:ins>
+              </w:rPr>
+            </w:pPr>
+            <w:bookmarkStart w:id="0" w:name="_GoBack"/>
+            <w:r>
+              <w:rPr>
+                <w:lang w:val="en-GB"/>
+              </w:rPr>
+              <w:t>10-03-2013</w:t>
+            </w:r>
           </w:p>
         </w:tc>
         <w:tc>
           <w:tcPr>
             <w:tcW w:w="2268" w:type="dxa"/>
-            <w:tcPrChange w:id="32" w:author="Rui Ganhoto" w:date="2013-03-10T09:57:00Z">
-              <w:tcPr>
-                <w:tcW w:w="2268" w:type="dxa"/>
-                <w:vAlign w:val="center"/>
-              </w:tcPr>
-            </w:tcPrChange>
-          </w:tcPr>
-          <w:p>
-            <w:pPr>
-              <w:jc w:val="center"/>
+          </w:tcPr>
+          <w:p>
+            <w:pPr>
+              <w:keepNext/>
+              <w:keepLines/>
+              <w:spacing w:line="276" w:lineRule="auto"/>
+              <w:jc w:val="center"/>
+              <w:outlineLvl w:val="6"/>
               <w:rPr>
                 <w:lang w:val="en-GB"/>
-                <w:rPrChange w:id="33" w:author="Rui Ganhoto" w:date="2013-03-10T09:57:00Z">
-                  <w:rPr>
-                    <w:lang w:val="en-US"/>
-                  </w:rPr>
-                </w:rPrChange>
-              </w:rPr>
-            </w:pPr>
-            <w:ins w:id="34" w:author="Rui Ganhoto" w:date="2013-03-10T09:57:00Z">
-              <w:r>
-                <w:rPr>
-                  <w:lang w:val="en-GB"/>
-                  <w:rPrChange w:id="35" w:author="Rui Ganhoto" w:date="2013-03-10T09:57:00Z">
-                    <w:rPr/>
-                  </w:rPrChange>
-                </w:rPr>
-                <w:t>Rui Ganhoto</w:t>
-              </w:r>
-            </w:ins>
+              </w:rPr>
+            </w:pPr>
+            <w:proofErr w:type="spellStart"/>
+            <w:r>
+              <w:rPr>
+                <w:lang w:val="en-GB"/>
+              </w:rPr>
+              <w:t>Rui</w:t>
+            </w:r>
+            <w:proofErr w:type="spellEnd"/>
+            <w:r>
+              <w:rPr>
+                <w:lang w:val="en-GB"/>
+              </w:rPr>
+              <w:t xml:space="preserve"> </w:t>
+            </w:r>
+            <w:proofErr w:type="spellStart"/>
+            <w:r>
+              <w:rPr>
+                <w:lang w:val="en-GB"/>
+              </w:rPr>
+              <w:t>Ganhoto</w:t>
+            </w:r>
+            <w:proofErr w:type="spellEnd"/>
           </w:p>
         </w:tc>
         <w:tc>
           <w:tcPr>
             <w:tcW w:w="3260" w:type="dxa"/>
-            <w:tcPrChange w:id="36" w:author="Rui Ganhoto" w:date="2013-03-10T09:57:00Z">
-              <w:tcPr>
-                <w:tcW w:w="3260" w:type="dxa"/>
-                <w:vAlign w:val="center"/>
-              </w:tcPr>
-            </w:tcPrChange>
-          </w:tcPr>
-          <w:p>
-            <w:pPr>
-              <w:jc w:val="center"/>
+          </w:tcPr>
+          <w:p>
+            <w:pPr>
+              <w:keepNext/>
+              <w:keepLines/>
+              <w:spacing w:line="276" w:lineRule="auto"/>
+              <w:jc w:val="center"/>
+              <w:outlineLvl w:val="6"/>
               <w:rPr>
                 <w:lang w:val="en-GB"/>
-                <w:rPrChange w:id="37" w:author="Rui Ganhoto" w:date="2013-03-10T09:57:00Z">
-                  <w:rPr>
-                    <w:lang w:val="en-US"/>
-                  </w:rPr>
-                </w:rPrChange>
-              </w:rPr>
-            </w:pPr>
-            <w:ins w:id="38" w:author="Rui Ganhoto" w:date="2013-03-10T09:57:00Z">
-              <w:r>
-                <w:rPr>
-                  <w:lang w:val="en-GB"/>
-                  <w:rPrChange w:id="39" w:author="Rui Ganhoto" w:date="2013-03-10T09:57:00Z">
-                    <w:rPr/>
-                  </w:rPrChange>
-                </w:rPr>
-                <w:t>a21170262@alunos.isec.pt</w:t>
-              </w:r>
-            </w:ins>
+              </w:rPr>
+            </w:pPr>
+            <w:r>
+              <w:rPr>
+                <w:lang w:val="en-GB"/>
+              </w:rPr>
+              <w:t>a21170262@alunos.isec.pt</w:t>
+            </w:r>
           </w:p>
         </w:tc>
         <w:tc>
           <w:tcPr>
             <w:tcW w:w="2410" w:type="dxa"/>
-            <w:tcPrChange w:id="40" w:author="Rui Ganhoto" w:date="2013-03-10T09:57:00Z">
-              <w:tcPr>
-                <w:tcW w:w="2410" w:type="dxa"/>
-                <w:vAlign w:val="center"/>
-              </w:tcPr>
-            </w:tcPrChange>
-          </w:tcPr>
-          <w:p>
-            <w:pPr>
-              <w:jc w:val="center"/>
+          </w:tcPr>
+          <w:p>
+            <w:pPr>
+              <w:keepNext/>
+              <w:keepLines/>
+              <w:spacing w:line="276" w:lineRule="auto"/>
+              <w:jc w:val="center"/>
+              <w:outlineLvl w:val="6"/>
               <w:rPr>
                 <w:lang w:val="en-GB"/>
-                <w:rPrChange w:id="41" w:author="Rui Ganhoto" w:date="2013-03-10T09:57:00Z">
-                  <w:rPr>
-                    <w:lang w:val="en-US"/>
-                  </w:rPr>
-                </w:rPrChange>
-              </w:rPr>
-            </w:pPr>
-            <w:ins w:id="42" w:author="Rui Ganhoto" w:date="2013-03-10T09:57:00Z">
-              <w:r>
-                <w:rPr>
-                  <w:lang w:val="en-GB"/>
-                  <w:rPrChange w:id="43" w:author="Rui Ganhoto" w:date="2013-03-10T09:57:00Z">
-                    <w:rPr/>
-                  </w:rPrChange>
-                </w:rPr>
-                <w:t>Contributor</w:t>
-              </w:r>
-            </w:ins>
+              </w:rPr>
+            </w:pPr>
+            <w:r>
+              <w:rPr>
+                <w:lang w:val="en-GB"/>
+              </w:rPr>
+              <w:t>Contributor</w:t>
+            </w:r>
           </w:p>
         </w:tc>
       </w:tr>
-      <w:bookmarkEnd w:id="29"/>
+      <w:bookmarkEnd w:id="0"/>
       <w:tr>
         <w:tc>
           <w:tcPr>
@@ -2654,7 +2918,7 @@
           </w:tcPr>
           <w:p>
             <w:pPr>
-              <w:pStyle w:val="NoSpacing"/>
+              <w:pStyle w:val="SemEspaamento"/>
               <w:jc w:val="center"/>
               <w:rPr>
                 <w:rFonts w:eastAsiaTheme="minorHAnsi"/>
@@ -2711,43 +2975,63 @@
     </w:tbl>
     <w:p>
       <w:pPr>
-        <w:pStyle w:val="Caption"/>
-        <w:rPr>
-          <w:lang w:val="en-US"/>
-        </w:rPr>
-      </w:pPr>
-      <w:bookmarkStart w:id="44" w:name="_Toc349583034"/>
-      <w:r>
+        <w:pStyle w:val="Legenda"/>
+        <w:rPr>
+          <w:lang w:val="en-US"/>
+        </w:rPr>
+      </w:pPr>
+      <w:bookmarkStart w:id="1" w:name="_Toc349583034"/>
+      <w:r>
+        <w:rPr>
+          <w:lang w:val="en-US"/>
+        </w:rPr>
         <w:t xml:space="preserve">Table </w:t>
       </w:r>
       <w:r>
+        <w:rPr>
+          <w:lang w:val="en-US"/>
+        </w:rPr>
         <w:fldChar w:fldCharType="begin"/>
       </w:r>
       <w:r>
+        <w:rPr>
+          <w:lang w:val="en-US"/>
+        </w:rPr>
         <w:instrText xml:space="preserve"> SEQ Table \* ARABIC </w:instrText>
       </w:r>
       <w:r>
+        <w:rPr>
+          <w:lang w:val="en-US"/>
+        </w:rPr>
         <w:fldChar w:fldCharType="separate"/>
       </w:r>
       <w:r>
         <w:rPr>
           <w:noProof/>
+          <w:lang w:val="en-US"/>
         </w:rPr>
         <w:t>1</w:t>
       </w:r>
       <w:r>
         <w:rPr>
           <w:noProof/>
+          <w:lang w:val="en-US"/>
         </w:rPr>
         <w:fldChar w:fldCharType="end"/>
       </w:r>
       <w:r>
-        <w:t xml:space="preserve">: </w:t>
-      </w:r>
-      <w:r>
-        <w:t>List of Contribuitors</w:t>
-      </w:r>
-      <w:bookmarkEnd w:id="44"/>
+        <w:rPr>
+          <w:lang w:val="en-US"/>
+        </w:rPr>
+        <w:t xml:space="preserve">: List of </w:t>
+      </w:r>
+      <w:bookmarkEnd w:id="1"/>
+      <w:r>
+        <w:rPr>
+          <w:lang w:val="en-US"/>
+        </w:rPr>
+        <w:t>Contributors</w:t>
+      </w:r>
     </w:p>
     <w:p>
       <w:pPr>
@@ -2758,9 +3042,9 @@
     </w:p>
     <w:tbl>
       <w:tblPr>
-        <w:tblStyle w:val="TableGrid"/>
+        <w:tblStyle w:val="Tabelacomgrelha"/>
         <w:tblW w:w="9607" w:type="dxa"/>
-        <w:tblLook w:val="04A0" w:firstRow="1" w:lastRow="0" w:firstColumn="1" w:lastColumn="0" w:noHBand="0" w:noVBand="1"/>
+        <w:tblLook w:val="04A0"/>
       </w:tblPr>
       <w:tblGrid>
         <w:gridCol w:w="1725"/>
@@ -2976,11 +3260,10 @@
                 <w:calendar w:val="gregorian"/>
               </w:date>
             </w:sdtPr>
-            <w:sdtEndPr/>
             <w:sdtContent>
               <w:p>
                 <w:pPr>
-                  <w:pStyle w:val="NoSpacing"/>
+                  <w:pStyle w:val="SemEspaamento"/>
                   <w:jc w:val="center"/>
                   <w:rPr>
                     <w:rFonts w:eastAsiaTheme="minorHAnsi"/>
@@ -3098,7 +3381,7 @@
           </w:tcPr>
           <w:p>
             <w:pPr>
-              <w:pStyle w:val="NoSpacing"/>
+              <w:pStyle w:val="SemEspaamento"/>
               <w:jc w:val="center"/>
               <w:rPr>
                 <w:rFonts w:eastAsiaTheme="minorHAnsi"/>
@@ -3130,7 +3413,33 @@
               <w:rPr>
                 <w:lang w:val="en-US"/>
               </w:rPr>
-              <w:t xml:space="preserve">Filled work executed, achievements ,impediments and plans for next week. </w:t>
+              <w:t xml:space="preserve">Filled work </w:t>
+            </w:r>
+            <w:proofErr w:type="gramStart"/>
+            <w:r>
+              <w:rPr>
+                <w:lang w:val="en-US"/>
+              </w:rPr>
+              <w:t>executed,</w:t>
+            </w:r>
+            <w:proofErr w:type="gramEnd"/>
+            <w:r>
+              <w:rPr>
+                <w:lang w:val="en-US"/>
+              </w:rPr>
+              <w:t xml:space="preserve"> achievements,</w:t>
+            </w:r>
+            <w:r>
+              <w:rPr>
+                <w:lang w:val="en-US"/>
+              </w:rPr>
+              <w:t xml:space="preserve"> </w:t>
+            </w:r>
+            <w:r>
+              <w:rPr>
+                <w:lang w:val="en-US"/>
+              </w:rPr>
+              <w:t xml:space="preserve">impediments and plans for next week. </w:t>
             </w:r>
           </w:p>
         </w:tc>
@@ -3150,8 +3459,16 @@
               <w:rPr>
                 <w:lang w:val="en-US"/>
               </w:rPr>
-              <w:t>Filipe Brandão</w:t>
-            </w:r>
+              <w:t xml:space="preserve">Filipe </w:t>
+            </w:r>
+            <w:proofErr w:type="spellStart"/>
+            <w:r>
+              <w:rPr>
+                <w:lang w:val="en-US"/>
+              </w:rPr>
+              <w:t>Brandão</w:t>
+            </w:r>
+            <w:proofErr w:type="spellEnd"/>
           </w:p>
         </w:tc>
         <w:tc>
@@ -3217,7 +3534,7 @@
           </w:tcPr>
           <w:p>
             <w:pPr>
-              <w:pStyle w:val="NoSpacing"/>
+              <w:pStyle w:val="SemEspaamento"/>
               <w:jc w:val="center"/>
               <w:rPr>
                 <w:rFonts w:eastAsiaTheme="minorHAnsi"/>
@@ -3269,8 +3586,16 @@
               <w:rPr>
                 <w:lang w:val="en-US"/>
               </w:rPr>
-              <w:t>Filipe Brandão</w:t>
-            </w:r>
+              <w:t xml:space="preserve">Filipe </w:t>
+            </w:r>
+            <w:proofErr w:type="spellStart"/>
+            <w:r>
+              <w:rPr>
+                <w:lang w:val="en-US"/>
+              </w:rPr>
+              <w:t>Brandão</w:t>
+            </w:r>
+            <w:proofErr w:type="spellEnd"/>
           </w:p>
         </w:tc>
         <w:tc>
@@ -3342,7 +3667,7 @@
           </w:tcPr>
           <w:p>
             <w:pPr>
-              <w:pStyle w:val="NoSpacing"/>
+              <w:pStyle w:val="SemEspaamento"/>
               <w:jc w:val="center"/>
               <w:rPr>
                 <w:rFonts w:eastAsiaTheme="minorHAnsi"/>
@@ -3461,7 +3786,7 @@
           </w:tcPr>
           <w:p>
             <w:pPr>
-              <w:pStyle w:val="NoSpacing"/>
+              <w:pStyle w:val="SemEspaamento"/>
               <w:jc w:val="center"/>
               <w:rPr>
                 <w:rFonts w:eastAsiaTheme="minorHAnsi"/>
@@ -3588,7 +3913,7 @@
           </w:tcPr>
           <w:p>
             <w:pPr>
-              <w:pStyle w:val="NoSpacing"/>
+              <w:pStyle w:val="SemEspaamento"/>
               <w:jc w:val="center"/>
               <w:rPr>
                 <w:rFonts w:eastAsiaTheme="minorHAnsi"/>
@@ -3636,11 +3961,19 @@
                 <w:lang w:val="en-US"/>
               </w:rPr>
             </w:pPr>
-            <w:r>
-              <w:rPr>
-                <w:lang w:val="en-US"/>
-              </w:rPr>
-              <w:t>Mário Oliveira</w:t>
+            <w:proofErr w:type="spellStart"/>
+            <w:r>
+              <w:rPr>
+                <w:lang w:val="en-US"/>
+              </w:rPr>
+              <w:t>Mário</w:t>
+            </w:r>
+            <w:proofErr w:type="spellEnd"/>
+            <w:r>
+              <w:rPr>
+                <w:lang w:val="en-US"/>
+              </w:rPr>
+              <w:t xml:space="preserve"> Oliveira</w:t>
             </w:r>
           </w:p>
         </w:tc>
@@ -3708,22 +4041,20 @@
           </w:tcPr>
           <w:p>
             <w:pPr>
-              <w:pStyle w:val="NoSpacing"/>
+              <w:pStyle w:val="SemEspaamento"/>
               <w:jc w:val="center"/>
               <w:rPr>
                 <w:rFonts w:eastAsiaTheme="minorHAnsi"/>
                 <w:lang w:val="en-US"/>
               </w:rPr>
             </w:pPr>
-            <w:ins w:id="45" w:author="Filipe" w:date="2013-03-09T20:49:00Z">
-              <w:r>
-                <w:rPr>
-                  <w:rFonts w:eastAsiaTheme="minorHAnsi"/>
-                  <w:lang w:val="en-US"/>
-                </w:rPr>
-                <w:t>09-03-2013</w:t>
-              </w:r>
-            </w:ins>
+            <w:r>
+              <w:rPr>
+                <w:rFonts w:eastAsiaTheme="minorHAnsi"/>
+                <w:lang w:val="en-US"/>
+              </w:rPr>
+              <w:t>09-03-2013</w:t>
+            </w:r>
           </w:p>
         </w:tc>
         <w:tc>
@@ -3738,14 +4069,12 @@
                 <w:lang w:val="en-US"/>
               </w:rPr>
             </w:pPr>
-            <w:ins w:id="46" w:author="Filipe" w:date="2013-03-09T21:34:00Z">
-              <w:r>
-                <w:rPr>
-                  <w:lang w:val="en-US"/>
-                </w:rPr>
-                <w:t>Changes as result of review</w:t>
-              </w:r>
-            </w:ins>
+            <w:r>
+              <w:rPr>
+                <w:lang w:val="en-US"/>
+              </w:rPr>
+              <w:t>Changes as result of review</w:t>
+            </w:r>
           </w:p>
         </w:tc>
         <w:tc>
@@ -3760,14 +4089,20 @@
                 <w:lang w:val="en-US"/>
               </w:rPr>
             </w:pPr>
-            <w:ins w:id="47" w:author="Filipe" w:date="2013-03-09T21:03:00Z">
-              <w:r>
-                <w:rPr>
-                  <w:lang w:val="en-US"/>
-                </w:rPr>
-                <w:t>Filipe Brandão</w:t>
-              </w:r>
-            </w:ins>
+            <w:r>
+              <w:rPr>
+                <w:lang w:val="en-US"/>
+              </w:rPr>
+              <w:t xml:space="preserve">Filipe </w:t>
+            </w:r>
+            <w:proofErr w:type="spellStart"/>
+            <w:r>
+              <w:rPr>
+                <w:lang w:val="en-US"/>
+              </w:rPr>
+              <w:t>Brandão</w:t>
+            </w:r>
+            <w:proofErr w:type="spellEnd"/>
           </w:p>
         </w:tc>
         <w:tc>
@@ -3782,22 +4117,18 @@
                 <w:lang w:val="en-US"/>
               </w:rPr>
             </w:pPr>
-            <w:ins w:id="48" w:author="Filipe" w:date="2013-03-09T20:50:00Z">
-              <w:r>
-                <w:rPr>
-                  <w:lang w:val="en-US"/>
-                </w:rPr>
-                <w:t>0.</w:t>
-              </w:r>
-            </w:ins>
-            <w:ins w:id="49" w:author="Filipe" w:date="2013-03-09T21:34:00Z">
-              <w:r>
-                <w:rPr>
-                  <w:lang w:val="en-US"/>
-                </w:rPr>
-                <w:t>6</w:t>
-              </w:r>
-            </w:ins>
+            <w:r>
+              <w:rPr>
+                <w:lang w:val="en-US"/>
+              </w:rPr>
+              <w:t>0.</w:t>
+            </w:r>
+            <w:r>
+              <w:rPr>
+                <w:lang w:val="en-US"/>
+              </w:rPr>
+              <w:t>6</w:t>
+            </w:r>
           </w:p>
         </w:tc>
         <w:tc>
@@ -3827,14 +4158,12 @@
                 <w:lang w:val="en-US"/>
               </w:rPr>
             </w:pPr>
-            <w:ins w:id="50" w:author="Filipe" w:date="2013-03-09T21:42:00Z">
-              <w:r>
-                <w:rPr>
-                  <w:lang w:val="en-US"/>
-                </w:rPr>
-                <w:t>Ready for approval</w:t>
-              </w:r>
-            </w:ins>
+            <w:r>
+              <w:rPr>
+                <w:lang w:val="en-US"/>
+              </w:rPr>
+              <w:t>Ready for approval</w:t>
+            </w:r>
           </w:p>
         </w:tc>
       </w:tr>
@@ -3846,22 +4175,20 @@
           </w:tcPr>
           <w:p>
             <w:pPr>
-              <w:pStyle w:val="NoSpacing"/>
+              <w:pStyle w:val="SemEspaamento"/>
               <w:jc w:val="center"/>
               <w:rPr>
                 <w:rFonts w:eastAsiaTheme="minorHAnsi"/>
                 <w:lang w:val="en-US"/>
               </w:rPr>
             </w:pPr>
-            <w:ins w:id="51" w:author="João Girão" w:date="2013-03-10T00:59:00Z">
-              <w:r>
-                <w:rPr>
-                  <w:rFonts w:eastAsiaTheme="minorHAnsi"/>
-                  <w:lang w:val="en-US"/>
-                </w:rPr>
-                <w:t>09-03-2013</w:t>
-              </w:r>
-            </w:ins>
+            <w:r>
+              <w:rPr>
+                <w:rFonts w:eastAsiaTheme="minorHAnsi"/>
+                <w:lang w:val="en-US"/>
+              </w:rPr>
+              <w:t>09-03-2013</w:t>
+            </w:r>
           </w:p>
         </w:tc>
         <w:tc>
@@ -3876,14 +4203,12 @@
                 <w:lang w:val="en-US"/>
               </w:rPr>
             </w:pPr>
-            <w:ins w:id="52" w:author="João Girão" w:date="2013-03-10T00:59:00Z">
-              <w:r>
-                <w:rPr>
-                  <w:lang w:val="en-US"/>
-                </w:rPr>
-                <w:t>Approval</w:t>
-              </w:r>
-            </w:ins>
+            <w:r>
+              <w:rPr>
+                <w:lang w:val="en-US"/>
+              </w:rPr>
+              <w:t>Approval</w:t>
+            </w:r>
           </w:p>
         </w:tc>
         <w:tc>
@@ -3926,14 +4251,28 @@
                 <w:lang w:val="en-US"/>
               </w:rPr>
             </w:pPr>
-            <w:ins w:id="53" w:author="João Girão" w:date="2013-03-10T00:59:00Z">
-              <w:r>
-                <w:rPr>
-                  <w:lang w:val="en-US"/>
-                </w:rPr>
-                <w:t>João Girão</w:t>
-              </w:r>
-            </w:ins>
+            <w:proofErr w:type="spellStart"/>
+            <w:r>
+              <w:rPr>
+                <w:lang w:val="en-US"/>
+              </w:rPr>
+              <w:t>João</w:t>
+            </w:r>
+            <w:proofErr w:type="spellEnd"/>
+            <w:r>
+              <w:rPr>
+                <w:lang w:val="en-US"/>
+              </w:rPr>
+              <w:t xml:space="preserve"> </w:t>
+            </w:r>
+            <w:proofErr w:type="spellStart"/>
+            <w:r>
+              <w:rPr>
+                <w:lang w:val="en-US"/>
+              </w:rPr>
+              <w:t>Girão</w:t>
+            </w:r>
+            <w:proofErr w:type="spellEnd"/>
           </w:p>
         </w:tc>
         <w:tc>
@@ -3953,9 +4292,6 @@
         </w:tc>
       </w:tr>
       <w:tr>
-        <w:trPr>
-          <w:ins w:id="54" w:author="Rui Ganhoto" w:date="2013-03-10T09:53:00Z"/>
-        </w:trPr>
         <w:tc>
           <w:tcPr>
             <w:tcW w:w="1725" w:type="dxa"/>
@@ -3963,23 +4299,20 @@
           </w:tcPr>
           <w:p>
             <w:pPr>
-              <w:pStyle w:val="NoSpacing"/>
-              <w:jc w:val="center"/>
-              <w:rPr>
-                <w:ins w:id="55" w:author="Rui Ganhoto" w:date="2013-03-10T09:53:00Z"/>
+              <w:pStyle w:val="SemEspaamento"/>
+              <w:jc w:val="center"/>
+              <w:rPr>
                 <w:rFonts w:eastAsiaTheme="minorHAnsi"/>
                 <w:lang w:val="en-US"/>
               </w:rPr>
             </w:pPr>
-            <w:ins w:id="56" w:author="Rui Ganhoto" w:date="2013-03-10T09:53:00Z">
-              <w:r>
-                <w:rPr>
-                  <w:rFonts w:eastAsiaTheme="minorHAnsi"/>
-                  <w:lang w:val="en-US"/>
-                </w:rPr>
-                <w:t>09-03-2013</w:t>
-              </w:r>
-            </w:ins>
+            <w:r>
+              <w:rPr>
+                <w:rFonts w:eastAsiaTheme="minorHAnsi"/>
+                <w:lang w:val="en-US"/>
+              </w:rPr>
+              <w:t>09-03-2013</w:t>
+            </w:r>
           </w:p>
         </w:tc>
         <w:tc>
@@ -3991,18 +4324,15 @@
             <w:pPr>
               <w:jc w:val="center"/>
               <w:rPr>
-                <w:ins w:id="57" w:author="Rui Ganhoto" w:date="2013-03-10T09:53:00Z"/>
-                <w:lang w:val="en-US"/>
-              </w:rPr>
-            </w:pPr>
-            <w:ins w:id="58" w:author="Rui Ganhoto" w:date="2013-03-10T09:53:00Z">
-              <w:r>
-                <w:rPr>
-                  <w:lang w:val="en-US"/>
-                </w:rPr>
-                <w:t>Approval</w:t>
-              </w:r>
-            </w:ins>
+                <w:lang w:val="en-US"/>
+              </w:rPr>
+            </w:pPr>
+            <w:r>
+              <w:rPr>
+                <w:lang w:val="en-US"/>
+              </w:rPr>
+              <w:t>Approval</w:t>
+            </w:r>
           </w:p>
         </w:tc>
         <w:tc>
@@ -4014,7 +4344,6 @@
             <w:pPr>
               <w:jc w:val="center"/>
               <w:rPr>
-                <w:ins w:id="59" w:author="Rui Ganhoto" w:date="2013-03-10T09:53:00Z"/>
                 <w:lang w:val="en-US"/>
               </w:rPr>
             </w:pPr>
@@ -4029,7 +4358,6 @@
             <w:pPr>
               <w:jc w:val="center"/>
               <w:rPr>
-                <w:ins w:id="60" w:author="Rui Ganhoto" w:date="2013-03-10T09:53:00Z"/>
                 <w:lang w:val="en-US"/>
               </w:rPr>
             </w:pPr>
@@ -4044,18 +4372,31 @@
             <w:pPr>
               <w:jc w:val="center"/>
               <w:rPr>
-                <w:ins w:id="61" w:author="Rui Ganhoto" w:date="2013-03-10T09:53:00Z"/>
-                <w:lang w:val="en-US"/>
-              </w:rPr>
-            </w:pPr>
-            <w:ins w:id="62" w:author="Rui Ganhoto" w:date="2013-03-10T09:53:00Z">
-              <w:r>
-                <w:rPr>
-                  <w:lang w:val="en-US"/>
-                </w:rPr>
-                <w:t>Rui Ganhoto</w:t>
-              </w:r>
-            </w:ins>
+                <w:lang w:val="en-US"/>
+              </w:rPr>
+            </w:pPr>
+            <w:proofErr w:type="spellStart"/>
+            <w:r>
+              <w:rPr>
+                <w:lang w:val="en-US"/>
+              </w:rPr>
+              <w:t>Rui</w:t>
+            </w:r>
+            <w:proofErr w:type="spellEnd"/>
+            <w:r>
+              <w:rPr>
+                <w:lang w:val="en-US"/>
+              </w:rPr>
+              <w:t xml:space="preserve"> </w:t>
+            </w:r>
+            <w:proofErr w:type="spellStart"/>
+            <w:r>
+              <w:rPr>
+                <w:lang w:val="en-US"/>
+              </w:rPr>
+              <w:t>Ganhoto</w:t>
+            </w:r>
+            <w:proofErr w:type="spellEnd"/>
           </w:p>
         </w:tc>
         <w:tc>
@@ -4068,7 +4409,6 @@
               <w:keepNext/>
               <w:jc w:val="center"/>
               <w:rPr>
-                <w:ins w:id="63" w:author="Rui Ganhoto" w:date="2013-03-10T09:53:00Z"/>
                 <w:lang w:val="en-US"/>
               </w:rPr>
             </w:pPr>
@@ -4083,13 +4423,20 @@
           </w:tcPr>
           <w:p>
             <w:pPr>
-              <w:pStyle w:val="NoSpacing"/>
+              <w:pStyle w:val="SemEspaamento"/>
               <w:jc w:val="center"/>
               <w:rPr>
                 <w:rFonts w:eastAsiaTheme="minorHAnsi"/>
                 <w:lang w:val="en-US"/>
               </w:rPr>
             </w:pPr>
+            <w:r>
+              <w:rPr>
+                <w:rFonts w:eastAsiaTheme="minorHAnsi"/>
+                <w:lang w:val="en-US"/>
+              </w:rPr>
+              <w:t>10-03-2013</w:t>
+            </w:r>
           </w:p>
         </w:tc>
         <w:tc>
@@ -4104,6 +4451,20 @@
                 <w:lang w:val="en-US"/>
               </w:rPr>
             </w:pPr>
+            <w:proofErr w:type="spellStart"/>
+            <w:r>
+              <w:rPr>
+                <w:lang w:val="en-US"/>
+              </w:rPr>
+              <w:t>Baselined</w:t>
+            </w:r>
+            <w:proofErr w:type="spellEnd"/>
+            <w:r>
+              <w:rPr>
+                <w:lang w:val="en-US"/>
+              </w:rPr>
+              <w:t xml:space="preserve"> Document</w:t>
+            </w:r>
           </w:p>
         </w:tc>
         <w:tc>
@@ -4118,6 +4479,12 @@
                 <w:lang w:val="en-US"/>
               </w:rPr>
             </w:pPr>
+            <w:r>
+              <w:rPr>
+                <w:lang w:val="en-US"/>
+              </w:rPr>
+              <w:t>Carla Machado</w:t>
+            </w:r>
           </w:p>
         </w:tc>
         <w:tc>
@@ -4132,6 +4499,12 @@
                 <w:lang w:val="en-US"/>
               </w:rPr>
             </w:pPr>
+            <w:r>
+              <w:rPr>
+                <w:lang w:val="en-US"/>
+              </w:rPr>
+              <w:t>1.0</w:t>
+            </w:r>
           </w:p>
         </w:tc>
         <w:tc>
@@ -4161,6 +4534,14 @@
                 <w:lang w:val="en-US"/>
               </w:rPr>
             </w:pPr>
+            <w:proofErr w:type="spellStart"/>
+            <w:r>
+              <w:rPr>
+                <w:lang w:val="en-US"/>
+              </w:rPr>
+              <w:t>Baselined</w:t>
+            </w:r>
+            <w:proofErr w:type="spellEnd"/>
           </w:p>
         </w:tc>
       </w:tr>
@@ -4172,7 +4553,7 @@
           </w:tcPr>
           <w:p>
             <w:pPr>
-              <w:pStyle w:val="NoSpacing"/>
+              <w:pStyle w:val="SemEspaamento"/>
               <w:jc w:val="center"/>
               <w:rPr>
                 <w:rFonts w:eastAsiaTheme="minorHAnsi"/>
@@ -4261,7 +4642,7 @@
           </w:tcPr>
           <w:p>
             <w:pPr>
-              <w:pStyle w:val="NoSpacing"/>
+              <w:pStyle w:val="SemEspaamento"/>
               <w:jc w:val="center"/>
               <w:rPr>
                 <w:rFonts w:eastAsiaTheme="minorHAnsi"/>
@@ -4345,12 +4726,12 @@
     </w:tbl>
     <w:p>
       <w:pPr>
-        <w:pStyle w:val="Caption"/>
-        <w:rPr>
-          <w:lang w:val="en-US"/>
-        </w:rPr>
-      </w:pPr>
-      <w:bookmarkStart w:id="64" w:name="_Toc349583035"/>
+        <w:pStyle w:val="Legenda"/>
+        <w:rPr>
+          <w:lang w:val="en-US"/>
+        </w:rPr>
+      </w:pPr>
+      <w:bookmarkStart w:id="2" w:name="_Toc349583035"/>
       <w:r>
         <w:rPr>
           <w:lang w:val="en-US"/>
@@ -4388,7 +4769,7 @@
         </w:rPr>
         <w:t>: Version history</w:t>
       </w:r>
-      <w:bookmarkEnd w:id="64"/>
+      <w:bookmarkEnd w:id="2"/>
     </w:p>
     <w:p>
       <w:pPr>
@@ -4414,7 +4795,7 @@
     </w:p>
     <w:p>
       <w:pPr>
-        <w:pStyle w:val="Heading1"/>
+        <w:pStyle w:val="Ttulo1"/>
         <w:numPr>
           <w:ilvl w:val="0"/>
           <w:numId w:val="1"/>
@@ -4423,7 +4804,7 @@
           <w:lang w:val="en-US"/>
         </w:rPr>
       </w:pPr>
-      <w:bookmarkStart w:id="65" w:name="_Toc350540323"/>
+      <w:bookmarkStart w:id="3" w:name="_Toc350540323"/>
       <w:r>
         <w:rPr>
           <w:lang w:val="en-US"/>
@@ -4431,18 +4812,18 @@
         <w:lastRenderedPageBreak/>
         <w:t>Week Activities</w:t>
       </w:r>
-      <w:bookmarkEnd w:id="65"/>
-    </w:p>
-    <w:p>
-      <w:pPr>
-        <w:rPr>
-          <w:lang w:val="en-US"/>
-        </w:rPr>
-      </w:pPr>
-    </w:p>
-    <w:p>
-      <w:pPr>
-        <w:pStyle w:val="Heading1"/>
+      <w:bookmarkEnd w:id="3"/>
+    </w:p>
+    <w:p>
+      <w:pPr>
+        <w:rPr>
+          <w:lang w:val="en-US"/>
+        </w:rPr>
+      </w:pPr>
+    </w:p>
+    <w:p>
+      <w:pPr>
+        <w:pStyle w:val="Ttulo1"/>
         <w:numPr>
           <w:ilvl w:val="1"/>
           <w:numId w:val="1"/>
@@ -4451,53 +4832,43 @@
           <w:lang w:val="en-US"/>
         </w:rPr>
       </w:pPr>
-      <w:bookmarkStart w:id="66" w:name="_Toc350540324"/>
+      <w:bookmarkStart w:id="4" w:name="_Toc350540324"/>
       <w:r>
         <w:rPr>
           <w:lang w:val="en-US"/>
         </w:rPr>
         <w:t>Work Executed</w:t>
       </w:r>
-      <w:bookmarkEnd w:id="66"/>
-    </w:p>
-    <w:p>
-      <w:pPr>
-        <w:rPr>
-          <w:lang w:val="en-US"/>
-        </w:rPr>
-      </w:pPr>
-    </w:p>
-    <w:p>
-      <w:pPr>
-        <w:pStyle w:val="ListParagraph"/>
+      <w:bookmarkEnd w:id="4"/>
+    </w:p>
+    <w:p>
+      <w:pPr>
+        <w:rPr>
+          <w:lang w:val="en-US"/>
+        </w:rPr>
+      </w:pPr>
+    </w:p>
+    <w:p>
+      <w:pPr>
+        <w:pStyle w:val="PargrafodaLista"/>
         <w:numPr>
           <w:ilvl w:val="0"/>
           <w:numId w:val="3"/>
         </w:numPr>
         <w:rPr>
           <w:lang w:val="it-IT"/>
-          <w:rPrChange w:id="67" w:author="Rui Ganhoto" w:date="2013-03-10T09:44:00Z">
-            <w:rPr>
-              <w:lang w:val="en-US"/>
-            </w:rPr>
-          </w:rPrChange>
         </w:rPr>
       </w:pPr>
       <w:r>
         <w:rPr>
           <w:lang w:val="it-IT"/>
-          <w:rPrChange w:id="68" w:author="Rui Ganhoto" w:date="2013-03-10T09:44:00Z">
-            <w:rPr>
-              <w:lang w:val="en-US"/>
-            </w:rPr>
-          </w:rPrChange>
         </w:rPr>
         <w:t>Study processes (CMMI, ISO/IEC 12207)</w:t>
       </w:r>
     </w:p>
     <w:p>
       <w:pPr>
-        <w:pStyle w:val="ListParagraph"/>
+        <w:pStyle w:val="PargrafodaLista"/>
         <w:numPr>
           <w:ilvl w:val="0"/>
           <w:numId w:val="3"/>
@@ -4515,7 +4886,7 @@
     </w:p>
     <w:p>
       <w:pPr>
-        <w:pStyle w:val="ListParagraph"/>
+        <w:pStyle w:val="PargrafodaLista"/>
         <w:numPr>
           <w:ilvl w:val="0"/>
           <w:numId w:val="3"/>
@@ -4533,7 +4904,7 @@
     </w:p>
     <w:p>
       <w:pPr>
-        <w:pStyle w:val="ListParagraph"/>
+        <w:pStyle w:val="PargrafodaLista"/>
         <w:numPr>
           <w:ilvl w:val="0"/>
           <w:numId w:val="3"/>
@@ -4551,7 +4922,7 @@
     </w:p>
     <w:p>
       <w:pPr>
-        <w:pStyle w:val="ListParagraph"/>
+        <w:pStyle w:val="PargrafodaLista"/>
         <w:numPr>
           <w:ilvl w:val="0"/>
           <w:numId w:val="3"/>
@@ -4569,7 +4940,7 @@
     </w:p>
     <w:p>
       <w:pPr>
-        <w:pStyle w:val="ListParagraph"/>
+        <w:pStyle w:val="PargrafodaLista"/>
         <w:numPr>
           <w:ilvl w:val="0"/>
           <w:numId w:val="3"/>
@@ -4587,7 +4958,7 @@
     </w:p>
     <w:p>
       <w:pPr>
-        <w:pStyle w:val="ListParagraph"/>
+        <w:pStyle w:val="PargrafodaLista"/>
         <w:numPr>
           <w:ilvl w:val="0"/>
           <w:numId w:val="3"/>
@@ -4605,7 +4976,7 @@
     </w:p>
     <w:p>
       <w:pPr>
-        <w:pStyle w:val="Heading1"/>
+        <w:pStyle w:val="Ttulo1"/>
         <w:numPr>
           <w:ilvl w:val="1"/>
           <w:numId w:val="1"/>
@@ -4614,14 +4985,14 @@
           <w:lang w:val="en-US"/>
         </w:rPr>
       </w:pPr>
-      <w:bookmarkStart w:id="69" w:name="_Toc350540325"/>
+      <w:bookmarkStart w:id="5" w:name="_Toc350540325"/>
       <w:r>
         <w:rPr>
           <w:lang w:val="en-US"/>
         </w:rPr>
         <w:t>Achievements</w:t>
       </w:r>
-      <w:bookmarkEnd w:id="69"/>
+      <w:bookmarkEnd w:id="5"/>
     </w:p>
     <w:p>
       <w:pPr>
@@ -4652,7 +5023,7 @@
     </w:p>
     <w:p>
       <w:pPr>
-        <w:pStyle w:val="Heading1"/>
+        <w:pStyle w:val="Ttulo1"/>
         <w:numPr>
           <w:ilvl w:val="0"/>
           <w:numId w:val="1"/>
@@ -4661,14 +5032,14 @@
           <w:lang w:val="en-US"/>
         </w:rPr>
       </w:pPr>
-      <w:bookmarkStart w:id="70" w:name="_Toc350540326"/>
+      <w:bookmarkStart w:id="6" w:name="_Toc350540326"/>
       <w:r>
         <w:rPr>
           <w:lang w:val="en-US"/>
         </w:rPr>
         <w:t>Impediments</w:t>
       </w:r>
-      <w:bookmarkEnd w:id="70"/>
+      <w:bookmarkEnd w:id="6"/>
     </w:p>
     <w:p>
       <w:pPr>
@@ -4699,7 +5070,7 @@
     </w:p>
     <w:p>
       <w:pPr>
-        <w:pStyle w:val="Heading1"/>
+        <w:pStyle w:val="Ttulo1"/>
         <w:numPr>
           <w:ilvl w:val="0"/>
           <w:numId w:val="1"/>
@@ -4708,14 +5079,28 @@
           <w:lang w:val="en-US"/>
         </w:rPr>
       </w:pPr>
-      <w:bookmarkStart w:id="71" w:name="_Toc350540327"/>
-      <w:r>
-        <w:rPr>
-          <w:lang w:val="en-US"/>
-        </w:rPr>
-        <w:t>Plans For Next Week</w:t>
-      </w:r>
-      <w:bookmarkEnd w:id="71"/>
+      <w:bookmarkStart w:id="7" w:name="_Toc350540327"/>
+      <w:r>
+        <w:rPr>
+          <w:lang w:val="en-US"/>
+        </w:rPr>
+        <w:t xml:space="preserve">Plans </w:t>
+      </w:r>
+      <w:proofErr w:type="gramStart"/>
+      <w:r>
+        <w:rPr>
+          <w:lang w:val="en-US"/>
+        </w:rPr>
+        <w:t>For</w:t>
+      </w:r>
+      <w:proofErr w:type="gramEnd"/>
+      <w:r>
+        <w:rPr>
+          <w:lang w:val="en-US"/>
+        </w:rPr>
+        <w:t xml:space="preserve"> Next Week</w:t>
+      </w:r>
+      <w:bookmarkEnd w:id="7"/>
     </w:p>
     <w:p>
       <w:pPr>
@@ -4752,7 +5137,7 @@
     </w:p>
     <w:p>
       <w:pPr>
-        <w:pStyle w:val="Heading1"/>
+        <w:pStyle w:val="Ttulo1"/>
         <w:numPr>
           <w:ilvl w:val="0"/>
           <w:numId w:val="1"/>
@@ -4761,7 +5146,7 @@
           <w:lang w:val="en-US"/>
         </w:rPr>
       </w:pPr>
-      <w:bookmarkStart w:id="72" w:name="_Toc350540328"/>
+      <w:bookmarkStart w:id="8" w:name="_Toc350540328"/>
       <w:r>
         <w:rPr>
           <w:lang w:val="en-US"/>
@@ -4769,18 +5154,18 @@
         <w:lastRenderedPageBreak/>
         <w:t>Progress</w:t>
       </w:r>
-      <w:bookmarkEnd w:id="72"/>
-    </w:p>
-    <w:p>
-      <w:pPr>
-        <w:rPr>
-          <w:lang w:val="en-US"/>
-        </w:rPr>
-      </w:pPr>
-    </w:p>
-    <w:p>
-      <w:pPr>
-        <w:pStyle w:val="Heading1"/>
+      <w:bookmarkEnd w:id="8"/>
+    </w:p>
+    <w:p>
+      <w:pPr>
+        <w:rPr>
+          <w:lang w:val="en-US"/>
+        </w:rPr>
+      </w:pPr>
+    </w:p>
+    <w:p>
+      <w:pPr>
+        <w:pStyle w:val="Ttulo1"/>
         <w:numPr>
           <w:ilvl w:val="1"/>
           <w:numId w:val="1"/>
@@ -4789,14 +5174,14 @@
           <w:lang w:val="en-US"/>
         </w:rPr>
       </w:pPr>
-      <w:bookmarkStart w:id="73" w:name="_Toc350540329"/>
+      <w:bookmarkStart w:id="9" w:name="_Toc350540329"/>
       <w:r>
         <w:rPr>
           <w:lang w:val="en-US"/>
         </w:rPr>
         <w:t>Earned value and/or Gantt Image</w:t>
       </w:r>
-      <w:bookmarkEnd w:id="73"/>
+      <w:bookmarkEnd w:id="9"/>
     </w:p>
     <w:p>
       <w:pPr>
@@ -4810,7 +5195,7 @@
           <w:lang w:eastAsia="pt-PT"/>
         </w:rPr>
         <w:drawing>
-          <wp:inline distT="0" distB="0" distL="0" distR="0" wp14:anchorId="11EEBEEF" wp14:editId="0F1F8176">
+          <wp:inline distT="0" distB="0" distL="0" distR="0">
             <wp:extent cx="3878580" cy="2065020"/>
             <wp:effectExtent l="0" t="0" r="0" b="0"/>
             <wp:docPr id="2" name="Picture 2"/>
@@ -4830,7 +5215,7 @@
                     <a:blip r:embed="rId14" cstate="print">
                       <a:extLst>
                         <a:ext uri="{28A0092B-C50C-407E-A947-70E740481C1C}">
-                          <a14:useLocalDpi xmlns:a14="http://schemas.microsoft.com/office/drawing/2010/main" val="0"/>
+                          <a14:useLocalDpi xmlns:a14="http://schemas.microsoft.com/office/drawing/2010/main" xmlns:wps="http://schemas.microsoft.com/office/word/2010/wordprocessingShape" xmlns:wpi="http://schemas.microsoft.com/office/word/2010/wordprocessingInk" xmlns:wpg="http://schemas.microsoft.com/office/word/2010/wordprocessingGroup" xmlns:w15="http://schemas.microsoft.com/office/word/2012/wordml" xmlns:w14="http://schemas.microsoft.com/office/word/2010/wordml" xmlns:w="http://schemas.openxmlformats.org/wordprocessingml/2006/main" xmlns:w10="urn:schemas-microsoft-com:office:word" xmlns:wp14="http://schemas.microsoft.com/office/word/2010/wordprocessingDrawing" xmlns:v="urn:schemas-microsoft-com:vml" xmlns:o="urn:schemas-microsoft-com:office:office" xmlns:mc="http://schemas.openxmlformats.org/markup-compatibility/2006" xmlns:wpc="http://schemas.microsoft.com/office/word/2010/wordprocessingCanvas" xmlns="" val="0"/>
                         </a:ext>
                       </a:extLst>
                     </a:blip>
@@ -4861,13 +5246,13 @@
     </w:p>
     <w:p>
       <w:pPr>
-        <w:pStyle w:val="Caption"/>
+        <w:pStyle w:val="Legenda"/>
         <w:jc w:val="center"/>
         <w:rPr>
           <w:lang w:val="en-US"/>
         </w:rPr>
       </w:pPr>
-      <w:bookmarkStart w:id="74" w:name="_Toc349583342"/>
+      <w:bookmarkStart w:id="10" w:name="_Toc349583342"/>
       <w:r>
         <w:rPr>
           <w:lang w:val="en-US"/>
@@ -4911,7 +5296,7 @@
         </w:rPr>
         <w:t>Earned Value</w:t>
       </w:r>
-      <w:bookmarkEnd w:id="74"/>
+      <w:bookmarkEnd w:id="10"/>
     </w:p>
     <w:p>
       <w:pPr>
@@ -4941,7 +5326,7 @@
     </w:p>
     <w:p>
       <w:pPr>
-        <w:pStyle w:val="Heading1"/>
+        <w:pStyle w:val="Ttulo1"/>
         <w:numPr>
           <w:ilvl w:val="1"/>
           <w:numId w:val="1"/>
@@ -4950,14 +5335,14 @@
           <w:lang w:val="en-US"/>
         </w:rPr>
       </w:pPr>
-      <w:bookmarkStart w:id="75" w:name="_Toc350540330"/>
+      <w:bookmarkStart w:id="11" w:name="_Toc350540330"/>
       <w:r>
         <w:rPr>
           <w:lang w:val="en-US"/>
         </w:rPr>
         <w:t>Effort by task</w:t>
       </w:r>
-      <w:bookmarkEnd w:id="75"/>
+      <w:bookmarkEnd w:id="11"/>
     </w:p>
     <w:p>
       <w:pPr>
@@ -4975,7 +5360,7 @@
           <w:lang w:eastAsia="pt-PT"/>
         </w:rPr>
         <w:drawing>
-          <wp:inline distT="0" distB="0" distL="0" distR="0" wp14:anchorId="46B64CE8" wp14:editId="5AB12D3B">
+          <wp:inline distT="0" distB="0" distL="0" distR="0">
             <wp:extent cx="5036820" cy="3208020"/>
             <wp:effectExtent l="0" t="0" r="0" b="0"/>
             <wp:docPr id="1" name="Picture 1"/>
@@ -4995,7 +5380,7 @@
                     <a:blip r:embed="rId15" cstate="print">
                       <a:extLst>
                         <a:ext uri="{28A0092B-C50C-407E-A947-70E740481C1C}">
-                          <a14:useLocalDpi xmlns:a14="http://schemas.microsoft.com/office/drawing/2010/main" val="0"/>
+                          <a14:useLocalDpi xmlns:a14="http://schemas.microsoft.com/office/drawing/2010/main" xmlns:wps="http://schemas.microsoft.com/office/word/2010/wordprocessingShape" xmlns:wpi="http://schemas.microsoft.com/office/word/2010/wordprocessingInk" xmlns:wpg="http://schemas.microsoft.com/office/word/2010/wordprocessingGroup" xmlns:w15="http://schemas.microsoft.com/office/word/2012/wordml" xmlns:w14="http://schemas.microsoft.com/office/word/2010/wordml" xmlns:w="http://schemas.openxmlformats.org/wordprocessingml/2006/main" xmlns:w10="urn:schemas-microsoft-com:office:word" xmlns:wp14="http://schemas.microsoft.com/office/word/2010/wordprocessingDrawing" xmlns:v="urn:schemas-microsoft-com:vml" xmlns:o="urn:schemas-microsoft-com:office:office" xmlns:mc="http://schemas.openxmlformats.org/markup-compatibility/2006" xmlns:wpc="http://schemas.microsoft.com/office/word/2010/wordprocessingCanvas" xmlns="" val="0"/>
                         </a:ext>
                       </a:extLst>
                     </a:blip>
@@ -5026,13 +5411,13 @@
     </w:p>
     <w:p>
       <w:pPr>
-        <w:pStyle w:val="Caption"/>
+        <w:pStyle w:val="Legenda"/>
         <w:jc w:val="center"/>
         <w:rPr>
           <w:lang w:val="en-US"/>
         </w:rPr>
       </w:pPr>
-      <w:bookmarkStart w:id="76" w:name="_Toc349583343"/>
+      <w:bookmarkStart w:id="12" w:name="_Toc349583343"/>
       <w:r>
         <w:rPr>
           <w:lang w:val="en-US"/>
@@ -5085,7 +5470,7 @@
         </w:rPr>
         <w:t xml:space="preserve"> chart</w:t>
       </w:r>
-      <w:bookmarkEnd w:id="76"/>
+      <w:bookmarkEnd w:id="12"/>
     </w:p>
     <w:p>
       <w:pPr>
@@ -5102,7 +5487,7 @@
     </w:p>
     <w:p>
       <w:pPr>
-        <w:pStyle w:val="Heading1"/>
+        <w:pStyle w:val="Ttulo1"/>
         <w:numPr>
           <w:ilvl w:val="1"/>
           <w:numId w:val="1"/>
@@ -5111,7 +5496,7 @@
           <w:lang w:val="en-US"/>
         </w:rPr>
       </w:pPr>
-      <w:bookmarkStart w:id="77" w:name="_Toc350540331"/>
+      <w:bookmarkStart w:id="13" w:name="_Toc350540331"/>
       <w:r>
         <w:rPr>
           <w:lang w:val="en-US"/>
@@ -5119,7 +5504,7 @@
         <w:lastRenderedPageBreak/>
         <w:t>Individual effort</w:t>
       </w:r>
-      <w:bookmarkEnd w:id="77"/>
+      <w:bookmarkEnd w:id="13"/>
     </w:p>
     <w:p>
       <w:pPr>
@@ -5134,136 +5519,70 @@
         <w:spacing w:after="0"/>
         <w:jc w:val="center"/>
       </w:pPr>
-      <w:commentRangeStart w:id="78"/>
-      <w:ins w:id="79" w:author="Filipe" w:date="2013-03-09T21:33:00Z">
-        <w:r>
-          <w:rPr>
-            <w:noProof/>
-            <w:lang w:eastAsia="pt-PT"/>
-          </w:rPr>
-          <w:drawing>
-            <wp:inline distT="0" distB="0" distL="0" distR="0" wp14:anchorId="1A14390A" wp14:editId="2F85B7B0">
-              <wp:extent cx="5257800" cy="2506980"/>
-              <wp:effectExtent l="0" t="0" r="0" b="0"/>
-              <wp:docPr id="4" name="Picture 4"/>
-              <wp:cNvGraphicFramePr>
-                <a:graphicFrameLocks xmlns:a="http://schemas.openxmlformats.org/drawingml/2006/main" noChangeAspect="1"/>
-              </wp:cNvGraphicFramePr>
-              <a:graphic xmlns:a="http://schemas.openxmlformats.org/drawingml/2006/main">
-                <a:graphicData uri="http://schemas.openxmlformats.org/drawingml/2006/picture">
-                  <pic:pic xmlns:pic="http://schemas.openxmlformats.org/drawingml/2006/picture">
-                    <pic:nvPicPr>
-                      <pic:cNvPr id="0" name="Picture 1"/>
-                      <pic:cNvPicPr>
-                        <a:picLocks noChangeAspect="1" noChangeArrowheads="1"/>
-                      </pic:cNvPicPr>
-                    </pic:nvPicPr>
-                    <pic:blipFill>
-                      <a:blip r:embed="rId16">
-                        <a:extLst>
-                          <a:ext uri="{28A0092B-C50C-407E-A947-70E740481C1C}">
-                            <a14:useLocalDpi xmlns:a14="http://schemas.microsoft.com/office/drawing/2010/main" val="0"/>
-                          </a:ext>
-                        </a:extLst>
-                      </a:blip>
-                      <a:srcRect/>
-                      <a:stretch>
-                        <a:fillRect/>
-                      </a:stretch>
-                    </pic:blipFill>
-                    <pic:spPr bwMode="auto">
-                      <a:xfrm>
-                        <a:off x="0" y="0"/>
-                        <a:ext cx="5257800" cy="2506980"/>
-                      </a:xfrm>
-                      <a:prstGeom prst="rect">
-                        <a:avLst/>
-                      </a:prstGeom>
+      <w:r>
+        <w:rPr>
+          <w:noProof/>
+          <w:lang w:eastAsia="pt-PT"/>
+        </w:rPr>
+        <w:drawing>
+          <wp:inline distT="0" distB="0" distL="0" distR="0">
+            <wp:extent cx="5257800" cy="2506980"/>
+            <wp:effectExtent l="0" t="0" r="0" b="0"/>
+            <wp:docPr id="4" name="Picture 4"/>
+            <wp:cNvGraphicFramePr>
+              <a:graphicFrameLocks xmlns:a="http://schemas.openxmlformats.org/drawingml/2006/main" noChangeAspect="1"/>
+            </wp:cNvGraphicFramePr>
+            <a:graphic xmlns:a="http://schemas.openxmlformats.org/drawingml/2006/main">
+              <a:graphicData uri="http://schemas.openxmlformats.org/drawingml/2006/picture">
+                <pic:pic xmlns:pic="http://schemas.openxmlformats.org/drawingml/2006/picture">
+                  <pic:nvPicPr>
+                    <pic:cNvPr id="0" name="Picture 1"/>
+                    <pic:cNvPicPr>
+                      <a:picLocks noChangeAspect="1" noChangeArrowheads="1"/>
+                    </pic:cNvPicPr>
+                  </pic:nvPicPr>
+                  <pic:blipFill>
+                    <a:blip r:embed="rId16" cstate="print">
+                      <a:extLst>
+                        <a:ext uri="{28A0092B-C50C-407E-A947-70E740481C1C}">
+                          <a14:useLocalDpi xmlns:a14="http://schemas.microsoft.com/office/drawing/2010/main" xmlns:wps="http://schemas.microsoft.com/office/word/2010/wordprocessingShape" xmlns:wpi="http://schemas.microsoft.com/office/word/2010/wordprocessingInk" xmlns:wpg="http://schemas.microsoft.com/office/word/2010/wordprocessingGroup" xmlns:w15="http://schemas.microsoft.com/office/word/2012/wordml" xmlns:w14="http://schemas.microsoft.com/office/word/2010/wordml" xmlns:w="http://schemas.openxmlformats.org/wordprocessingml/2006/main" xmlns:w10="urn:schemas-microsoft-com:office:word" xmlns:wp14="http://schemas.microsoft.com/office/word/2010/wordprocessingDrawing" xmlns:v="urn:schemas-microsoft-com:vml" xmlns:o="urn:schemas-microsoft-com:office:office" xmlns:mc="http://schemas.openxmlformats.org/markup-compatibility/2006" xmlns:wpc="http://schemas.microsoft.com/office/word/2010/wordprocessingCanvas" xmlns="" val="0"/>
+                        </a:ext>
+                      </a:extLst>
+                    </a:blip>
+                    <a:srcRect/>
+                    <a:stretch>
+                      <a:fillRect/>
+                    </a:stretch>
+                  </pic:blipFill>
+                  <pic:spPr bwMode="auto">
+                    <a:xfrm>
+                      <a:off x="0" y="0"/>
+                      <a:ext cx="5257800" cy="2506980"/>
+                    </a:xfrm>
+                    <a:prstGeom prst="rect">
+                      <a:avLst/>
+                    </a:prstGeom>
+                    <a:noFill/>
+                    <a:ln>
                       <a:noFill/>
-                      <a:ln>
-                        <a:noFill/>
-                      </a:ln>
-                    </pic:spPr>
-                  </pic:pic>
-                </a:graphicData>
-              </a:graphic>
-            </wp:inline>
-          </w:drawing>
-        </w:r>
-      </w:ins>
-      <w:del w:id="80" w:author="Filipe" w:date="2013-03-09T21:33:00Z">
-        <w:r>
-          <w:rPr>
-            <w:noProof/>
-            <w:lang w:eastAsia="pt-PT"/>
-          </w:rPr>
-          <w:drawing>
-            <wp:inline distT="0" distB="0" distL="0" distR="0" wp14:anchorId="40B6878A" wp14:editId="439CD203">
-              <wp:extent cx="4777740" cy="2363648"/>
-              <wp:effectExtent l="0" t="0" r="0" b="0"/>
-              <wp:docPr id="3" name="Picture 3"/>
-              <wp:cNvGraphicFramePr>
-                <a:graphicFrameLocks xmlns:a="http://schemas.openxmlformats.org/drawingml/2006/main" noChangeAspect="1"/>
-              </wp:cNvGraphicFramePr>
-              <a:graphic xmlns:a="http://schemas.openxmlformats.org/drawingml/2006/main">
-                <a:graphicData uri="http://schemas.openxmlformats.org/drawingml/2006/picture">
-                  <pic:pic xmlns:pic="http://schemas.openxmlformats.org/drawingml/2006/picture">
-                    <pic:nvPicPr>
-                      <pic:cNvPr id="0" name="Picture 3"/>
-                      <pic:cNvPicPr>
-                        <a:picLocks noChangeAspect="1" noChangeArrowheads="1"/>
-                      </pic:cNvPicPr>
-                    </pic:nvPicPr>
-                    <pic:blipFill>
-                      <a:blip r:embed="rId17" cstate="print">
-                        <a:extLst>
-                          <a:ext uri="{28A0092B-C50C-407E-A947-70E740481C1C}">
-                            <a14:useLocalDpi xmlns:a14="http://schemas.microsoft.com/office/drawing/2010/main" val="0"/>
-                          </a:ext>
-                        </a:extLst>
-                      </a:blip>
-                      <a:srcRect/>
-                      <a:stretch>
-                        <a:fillRect/>
-                      </a:stretch>
-                    </pic:blipFill>
-                    <pic:spPr bwMode="auto">
-                      <a:xfrm>
-                        <a:off x="0" y="0"/>
-                        <a:ext cx="4777740" cy="2363648"/>
-                      </a:xfrm>
-                      <a:prstGeom prst="rect">
-                        <a:avLst/>
-                      </a:prstGeom>
-                      <a:noFill/>
-                      <a:ln>
-                        <a:noFill/>
-                      </a:ln>
-                    </pic:spPr>
-                  </pic:pic>
-                </a:graphicData>
-              </a:graphic>
-            </wp:inline>
-          </w:drawing>
-        </w:r>
-      </w:del>
-      <w:commentRangeEnd w:id="78"/>
-      <w:r>
-        <w:rPr>
-          <w:rStyle w:val="CommentReference"/>
-        </w:rPr>
-        <w:commentReference w:id="78"/>
-      </w:r>
-    </w:p>
-    <w:p>
-      <w:pPr>
-        <w:pStyle w:val="Caption"/>
+                    </a:ln>
+                  </pic:spPr>
+                </pic:pic>
+              </a:graphicData>
+            </a:graphic>
+          </wp:inline>
+        </w:drawing>
+      </w:r>
+    </w:p>
+    <w:p>
+      <w:pPr>
+        <w:pStyle w:val="Legenda"/>
         <w:jc w:val="center"/>
         <w:rPr>
           <w:lang w:val="en-US"/>
         </w:rPr>
       </w:pPr>
-      <w:bookmarkStart w:id="81" w:name="_Toc349583344"/>
+      <w:bookmarkStart w:id="14" w:name="_Toc349583344"/>
       <w:r>
         <w:rPr>
           <w:lang w:val="en-US"/>
@@ -5307,15 +5626,15 @@
         </w:rPr>
         <w:t>: Individual effort chart</w:t>
       </w:r>
-      <w:bookmarkEnd w:id="81"/>
+      <w:bookmarkEnd w:id="14"/>
     </w:p>
     <w:p/>
     <w:tbl>
       <w:tblPr>
-        <w:tblStyle w:val="TableGrid"/>
+        <w:tblStyle w:val="Tabelacomgrelha"/>
         <w:tblW w:w="0" w:type="auto"/>
         <w:jc w:val="center"/>
-        <w:tblLook w:val="04A0" w:firstRow="1" w:lastRow="0" w:firstColumn="1" w:lastColumn="0" w:noHBand="0" w:noVBand="1"/>
+        <w:tblLook w:val="04A0"/>
       </w:tblPr>
       <w:tblGrid>
         <w:gridCol w:w="2149"/>
@@ -5566,13 +5885,13 @@
     </w:tbl>
     <w:p>
       <w:pPr>
-        <w:pStyle w:val="Caption"/>
+        <w:pStyle w:val="Legenda"/>
         <w:jc w:val="center"/>
         <w:rPr>
           <w:lang w:val="en-US"/>
         </w:rPr>
       </w:pPr>
-      <w:bookmarkStart w:id="82" w:name="_Toc349583036"/>
+      <w:bookmarkStart w:id="15" w:name="_Toc349583036"/>
       <w:r>
         <w:rPr>
           <w:lang w:val="en-US"/>
@@ -5607,11 +5926,11 @@
         </w:rPr>
         <w:t>: Log of individual effort</w:t>
       </w:r>
-      <w:bookmarkEnd w:id="82"/>
-    </w:p>
-    <w:p>
-      <w:pPr>
-        <w:pStyle w:val="Heading1"/>
+      <w:bookmarkEnd w:id="15"/>
+    </w:p>
+    <w:p>
+      <w:pPr>
+        <w:pStyle w:val="Ttulo1"/>
         <w:numPr>
           <w:ilvl w:val="0"/>
           <w:numId w:val="1"/>
@@ -5620,32 +5939,14 @@
           <w:lang w:val="en-US"/>
         </w:rPr>
       </w:pPr>
-      <w:bookmarkStart w:id="83" w:name="_Toc350540332"/>
-      <w:r>
-        <w:rPr>
-          <w:lang w:val="en-US"/>
-        </w:rPr>
-        <w:t xml:space="preserve">Individual </w:t>
-      </w:r>
-      <w:commentRangeStart w:id="84"/>
-      <w:r>
-        <w:rPr>
-          <w:lang w:val="en-US"/>
-        </w:rPr>
-        <w:t>log</w:t>
-      </w:r>
-      <w:bookmarkEnd w:id="83"/>
-      <w:commentRangeEnd w:id="84"/>
-      <w:r>
-        <w:rPr>
-          <w:rStyle w:val="CommentReference"/>
-          <w:rFonts w:asciiTheme="minorHAnsi" w:eastAsiaTheme="minorHAnsi" w:hAnsiTheme="minorHAnsi" w:cstheme="minorBidi"/>
-          <w:b w:val="0"/>
-          <w:bCs w:val="0"/>
-          <w:color w:val="auto"/>
-        </w:rPr>
-        <w:commentReference w:id="84"/>
-      </w:r>
+      <w:bookmarkStart w:id="16" w:name="_Toc350540332"/>
+      <w:r>
+        <w:rPr>
+          <w:lang w:val="en-US"/>
+        </w:rPr>
+        <w:t>Individual log</w:t>
+      </w:r>
+      <w:bookmarkEnd w:id="16"/>
     </w:p>
     <w:p>
       <w:pPr>
@@ -5712,17 +6013,15 @@
         </w:rPr>
         <w:t>Initial discussion</w:t>
       </w:r>
-      <w:ins w:id="85" w:author="Filipe" w:date="2013-03-09T21:02:00Z">
-        <w:r>
-          <w:rPr>
-            <w:rFonts w:ascii="Arial" w:hAnsi="Arial" w:cs="Arial"/>
-            <w:color w:val="000000"/>
-            <w:shd w:val="clear" w:color="auto" w:fill="FFFFFF"/>
-            <w:lang w:val="en-US"/>
-          </w:rPr>
-          <w:t>.</w:t>
-        </w:r>
-      </w:ins>
+      <w:r>
+        <w:rPr>
+          <w:rFonts w:ascii="Arial" w:hAnsi="Arial" w:cs="Arial"/>
+          <w:color w:val="000000"/>
+          <w:shd w:val="clear" w:color="auto" w:fill="FFFFFF"/>
+          <w:lang w:val="en-US"/>
+        </w:rPr>
+        <w:t>.</w:t>
+      </w:r>
     </w:p>
     <w:p>
       <w:pPr>
@@ -5749,17 +6048,15 @@
         </w:rPr>
         <w:t>Creating document templates</w:t>
       </w:r>
-      <w:ins w:id="86" w:author="Filipe" w:date="2013-03-09T21:02:00Z">
-        <w:r>
-          <w:rPr>
-            <w:rFonts w:ascii="Arial" w:hAnsi="Arial" w:cs="Arial"/>
-            <w:color w:val="000000"/>
-            <w:shd w:val="clear" w:color="auto" w:fill="FFFFFF"/>
-            <w:lang w:val="en-US"/>
-          </w:rPr>
-          <w:t>:</w:t>
-        </w:r>
-      </w:ins>
+      <w:r>
+        <w:rPr>
+          <w:rFonts w:ascii="Arial" w:hAnsi="Arial" w:cs="Arial"/>
+          <w:color w:val="000000"/>
+          <w:shd w:val="clear" w:color="auto" w:fill="FFFFFF"/>
+          <w:lang w:val="en-US"/>
+        </w:rPr>
+        <w:t>:</w:t>
+      </w:r>
     </w:p>
     <w:p>
       <w:pPr>
@@ -5786,17 +6083,15 @@
         </w:rPr>
         <w:t>Basic template</w:t>
       </w:r>
-      <w:ins w:id="87" w:author="Filipe" w:date="2013-03-09T21:02:00Z">
-        <w:r>
-          <w:rPr>
-            <w:rFonts w:ascii="Arial" w:hAnsi="Arial" w:cs="Arial"/>
-            <w:color w:val="000000"/>
-            <w:shd w:val="clear" w:color="auto" w:fill="FFFFFF"/>
-            <w:lang w:val="en-US"/>
-          </w:rPr>
-          <w:t>.</w:t>
-        </w:r>
-      </w:ins>
+      <w:r>
+        <w:rPr>
+          <w:rFonts w:ascii="Arial" w:hAnsi="Arial" w:cs="Arial"/>
+          <w:color w:val="000000"/>
+          <w:shd w:val="clear" w:color="auto" w:fill="FFFFFF"/>
+          <w:lang w:val="en-US"/>
+        </w:rPr>
+        <w:t>.</w:t>
+      </w:r>
     </w:p>
     <w:p>
       <w:pPr>
@@ -5823,17 +6118,15 @@
         </w:rPr>
         <w:t>Processes template</w:t>
       </w:r>
-      <w:ins w:id="88" w:author="Filipe" w:date="2013-03-09T21:02:00Z">
-        <w:r>
-          <w:rPr>
-            <w:rFonts w:ascii="Arial" w:hAnsi="Arial" w:cs="Arial"/>
-            <w:color w:val="000000"/>
-            <w:shd w:val="clear" w:color="auto" w:fill="FFFFFF"/>
-            <w:lang w:val="en-US"/>
-          </w:rPr>
-          <w:t>.</w:t>
-        </w:r>
-      </w:ins>
+      <w:r>
+        <w:rPr>
+          <w:rFonts w:ascii="Arial" w:hAnsi="Arial" w:cs="Arial"/>
+          <w:color w:val="000000"/>
+          <w:shd w:val="clear" w:color="auto" w:fill="FFFFFF"/>
+          <w:lang w:val="en-US"/>
+        </w:rPr>
+        <w:t>.</w:t>
+      </w:r>
     </w:p>
     <w:p>
       <w:pPr>
@@ -5860,17 +6153,15 @@
         </w:rPr>
         <w:t>Weekly Report template</w:t>
       </w:r>
-      <w:ins w:id="89" w:author="Filipe" w:date="2013-03-09T21:02:00Z">
-        <w:r>
-          <w:rPr>
-            <w:rFonts w:ascii="Arial" w:hAnsi="Arial" w:cs="Arial"/>
-            <w:color w:val="000000"/>
-            <w:shd w:val="clear" w:color="auto" w:fill="FFFFFF"/>
-            <w:lang w:val="en-US"/>
-          </w:rPr>
-          <w:t>.</w:t>
-        </w:r>
-      </w:ins>
+      <w:r>
+        <w:rPr>
+          <w:rFonts w:ascii="Arial" w:hAnsi="Arial" w:cs="Arial"/>
+          <w:color w:val="000000"/>
+          <w:shd w:val="clear" w:color="auto" w:fill="FFFFFF"/>
+          <w:lang w:val="en-US"/>
+        </w:rPr>
+        <w:t>.</w:t>
+      </w:r>
     </w:p>
     <w:p>
       <w:pPr>
@@ -5897,17 +6188,15 @@
         </w:rPr>
         <w:t>Listing of the needed processes</w:t>
       </w:r>
-      <w:ins w:id="90" w:author="Filipe" w:date="2013-03-09T21:02:00Z">
-        <w:r>
-          <w:rPr>
-            <w:rFonts w:ascii="Arial" w:hAnsi="Arial" w:cs="Arial"/>
-            <w:color w:val="000000"/>
-            <w:shd w:val="clear" w:color="auto" w:fill="FFFFFF"/>
-            <w:lang w:val="en-US"/>
-          </w:rPr>
-          <w:t>.</w:t>
-        </w:r>
-      </w:ins>
+      <w:r>
+        <w:rPr>
+          <w:rFonts w:ascii="Arial" w:hAnsi="Arial" w:cs="Arial"/>
+          <w:color w:val="000000"/>
+          <w:shd w:val="clear" w:color="auto" w:fill="FFFFFF"/>
+          <w:lang w:val="en-US"/>
+        </w:rPr>
+        <w:t>.</w:t>
+      </w:r>
     </w:p>
     <w:p>
       <w:pPr>
@@ -5934,17 +6223,15 @@
         </w:rPr>
         <w:t>Creating draft of the document management process</w:t>
       </w:r>
-      <w:ins w:id="91" w:author="Filipe" w:date="2013-03-09T21:02:00Z">
-        <w:r>
-          <w:rPr>
-            <w:rFonts w:ascii="Arial" w:hAnsi="Arial" w:cs="Arial"/>
-            <w:color w:val="000000"/>
-            <w:shd w:val="clear" w:color="auto" w:fill="FFFFFF"/>
-            <w:lang w:val="en-US"/>
-          </w:rPr>
-          <w:t>.</w:t>
-        </w:r>
-      </w:ins>
+      <w:r>
+        <w:rPr>
+          <w:rFonts w:ascii="Arial" w:hAnsi="Arial" w:cs="Arial"/>
+          <w:color w:val="000000"/>
+          <w:shd w:val="clear" w:color="auto" w:fill="FFFFFF"/>
+          <w:lang w:val="en-US"/>
+        </w:rPr>
+        <w:t>.</w:t>
+      </w:r>
     </w:p>
     <w:p>
       <w:pPr>
@@ -5980,7 +6267,29 @@
           <w:shd w:val="clear" w:color="auto" w:fill="FFFFFF"/>
           <w:lang w:val="en-US"/>
         </w:rPr>
-        <w:t>David João - Tasks done</w:t>
+        <w:t xml:space="preserve">David </w:t>
+      </w:r>
+      <w:proofErr w:type="spellStart"/>
+      <w:r>
+        <w:rPr>
+          <w:rFonts w:ascii="Arial" w:hAnsi="Arial" w:cs="Arial"/>
+          <w:b/>
+          <w:color w:val="000000"/>
+          <w:shd w:val="clear" w:color="auto" w:fill="FFFFFF"/>
+          <w:lang w:val="en-US"/>
+        </w:rPr>
+        <w:t>João</w:t>
+      </w:r>
+      <w:proofErr w:type="spellEnd"/>
+      <w:r>
+        <w:rPr>
+          <w:rFonts w:ascii="Arial" w:hAnsi="Arial" w:cs="Arial"/>
+          <w:b/>
+          <w:color w:val="000000"/>
+          <w:shd w:val="clear" w:color="auto" w:fill="FFFFFF"/>
+          <w:lang w:val="en-US"/>
+        </w:rPr>
+        <w:t xml:space="preserve"> - Tasks done</w:t>
       </w:r>
       <w:r>
         <w:rPr>
@@ -6132,7 +6441,29 @@
           <w:shd w:val="clear" w:color="auto" w:fill="FFFFFF"/>
           <w:lang w:val="en-US"/>
         </w:rPr>
-        <w:t>Filipe Brandão - Tasks done</w:t>
+        <w:t xml:space="preserve">Filipe </w:t>
+      </w:r>
+      <w:proofErr w:type="spellStart"/>
+      <w:r>
+        <w:rPr>
+          <w:rFonts w:ascii="Arial" w:hAnsi="Arial" w:cs="Arial"/>
+          <w:b/>
+          <w:color w:val="000000"/>
+          <w:shd w:val="clear" w:color="auto" w:fill="FFFFFF"/>
+          <w:lang w:val="en-US"/>
+        </w:rPr>
+        <w:t>Brandão</w:t>
+      </w:r>
+      <w:proofErr w:type="spellEnd"/>
+      <w:r>
+        <w:rPr>
+          <w:rFonts w:ascii="Arial" w:hAnsi="Arial" w:cs="Arial"/>
+          <w:b/>
+          <w:color w:val="000000"/>
+          <w:shd w:val="clear" w:color="auto" w:fill="FFFFFF"/>
+          <w:lang w:val="en-US"/>
+        </w:rPr>
+        <w:t xml:space="preserve"> - Tasks done</w:t>
       </w:r>
       <w:r>
         <w:rPr>
@@ -6170,17 +6501,15 @@
         </w:rPr>
         <w:t>Initial discussion</w:t>
       </w:r>
-      <w:ins w:id="92" w:author="Filipe" w:date="2013-03-09T21:02:00Z">
-        <w:r>
-          <w:rPr>
-            <w:rFonts w:ascii="Arial" w:hAnsi="Arial" w:cs="Arial"/>
-            <w:color w:val="000000"/>
-            <w:shd w:val="clear" w:color="auto" w:fill="FFFFFF"/>
-            <w:lang w:val="en-US"/>
-          </w:rPr>
-          <w:t>.</w:t>
-        </w:r>
-      </w:ins>
+      <w:r>
+        <w:rPr>
+          <w:rFonts w:ascii="Arial" w:hAnsi="Arial" w:cs="Arial"/>
+          <w:color w:val="000000"/>
+          <w:shd w:val="clear" w:color="auto" w:fill="FFFFFF"/>
+          <w:lang w:val="en-US"/>
+        </w:rPr>
+        <w:t>.</w:t>
+      </w:r>
     </w:p>
     <w:p>
       <w:pPr>
@@ -6205,19 +6534,28 @@
           <w:shd w:val="clear" w:color="auto" w:fill="FFFFFF"/>
           <w:lang w:val="en-US"/>
         </w:rPr>
-        <w:t>Dashboard, logs and burndown</w:t>
-      </w:r>
-      <w:ins w:id="93" w:author="Rui Ganhoto" w:date="2013-03-10T09:53:00Z">
-        <w:r>
-          <w:rPr>
-            <w:rFonts w:ascii="Arial" w:hAnsi="Arial" w:cs="Arial"/>
-            <w:color w:val="000000"/>
-            <w:shd w:val="clear" w:color="auto" w:fill="FFFFFF"/>
-            <w:lang w:val="en-US"/>
-          </w:rPr>
-          <w:t xml:space="preserve"> </w:t>
-        </w:r>
-      </w:ins>
+        <w:t xml:space="preserve">Dashboard, logs and </w:t>
+      </w:r>
+      <w:proofErr w:type="spellStart"/>
+      <w:r>
+        <w:rPr>
+          <w:rFonts w:ascii="Arial" w:hAnsi="Arial" w:cs="Arial"/>
+          <w:color w:val="000000"/>
+          <w:shd w:val="clear" w:color="auto" w:fill="FFFFFF"/>
+          <w:lang w:val="en-US"/>
+        </w:rPr>
+        <w:t>burndown</w:t>
+      </w:r>
+      <w:proofErr w:type="spellEnd"/>
+      <w:r>
+        <w:rPr>
+          <w:rFonts w:ascii="Arial" w:hAnsi="Arial" w:cs="Arial"/>
+          <w:color w:val="000000"/>
+          <w:shd w:val="clear" w:color="auto" w:fill="FFFFFF"/>
+          <w:lang w:val="en-US"/>
+        </w:rPr>
+        <w:t xml:space="preserve"> </w:t>
+      </w:r>
       <w:r>
         <w:rPr>
           <w:rFonts w:ascii="Arial" w:hAnsi="Arial" w:cs="Arial"/>
@@ -6332,6 +6670,7 @@
           <w:lang w:val="en-US"/>
         </w:rPr>
       </w:pPr>
+      <w:proofErr w:type="spellStart"/>
       <w:r>
         <w:rPr>
           <w:rFonts w:ascii="Arial" w:hAnsi="Arial" w:cs="Arial"/>
@@ -6340,7 +6679,40 @@
           <w:shd w:val="clear" w:color="auto" w:fill="FFFFFF"/>
           <w:lang w:val="en-US"/>
         </w:rPr>
-        <w:t xml:space="preserve">João Girão </w:t>
+        <w:t>João</w:t>
+      </w:r>
+      <w:proofErr w:type="spellEnd"/>
+      <w:r>
+        <w:rPr>
+          <w:rFonts w:ascii="Arial" w:hAnsi="Arial" w:cs="Arial"/>
+          <w:b/>
+          <w:color w:val="000000"/>
+          <w:shd w:val="clear" w:color="auto" w:fill="FFFFFF"/>
+          <w:lang w:val="en-US"/>
+        </w:rPr>
+        <w:t xml:space="preserve"> </w:t>
+      </w:r>
+      <w:proofErr w:type="spellStart"/>
+      <w:r>
+        <w:rPr>
+          <w:rFonts w:ascii="Arial" w:hAnsi="Arial" w:cs="Arial"/>
+          <w:b/>
+          <w:color w:val="000000"/>
+          <w:shd w:val="clear" w:color="auto" w:fill="FFFFFF"/>
+          <w:lang w:val="en-US"/>
+        </w:rPr>
+        <w:t>Girão</w:t>
+      </w:r>
+      <w:proofErr w:type="spellEnd"/>
+      <w:r>
+        <w:rPr>
+          <w:rFonts w:ascii="Arial" w:hAnsi="Arial" w:cs="Arial"/>
+          <w:b/>
+          <w:color w:val="000000"/>
+          <w:shd w:val="clear" w:color="auto" w:fill="FFFFFF"/>
+          <w:lang w:val="en-US"/>
+        </w:rPr>
+        <w:t xml:space="preserve"> </w:t>
       </w:r>
       <w:r>
         <w:rPr>
@@ -6466,17 +6838,15 @@
         </w:rPr>
         <w:t>Create document "Processes List"; Organize Repository SVN; Update Dashboard</w:t>
       </w:r>
-      <w:ins w:id="94" w:author="Filipe" w:date="2013-03-09T21:03:00Z">
-        <w:r>
-          <w:rPr>
-            <w:rFonts w:ascii="Arial" w:hAnsi="Arial" w:cs="Arial"/>
-            <w:color w:val="000000"/>
-            <w:shd w:val="clear" w:color="auto" w:fill="FFFFFF"/>
-            <w:lang w:val="en-US"/>
-          </w:rPr>
-          <w:t>.</w:t>
-        </w:r>
-      </w:ins>
+      <w:r>
+        <w:rPr>
+          <w:rFonts w:ascii="Arial" w:hAnsi="Arial" w:cs="Arial"/>
+          <w:color w:val="000000"/>
+          <w:shd w:val="clear" w:color="auto" w:fill="FFFFFF"/>
+          <w:lang w:val="en-US"/>
+        </w:rPr>
+        <w:t>.</w:t>
+      </w:r>
     </w:p>
     <w:p>
       <w:pPr>
@@ -6505,6 +6875,7 @@
           <w:lang w:val="en-US"/>
         </w:rPr>
       </w:pPr>
+      <w:proofErr w:type="spellStart"/>
       <w:r>
         <w:rPr>
           <w:rFonts w:ascii="Arial" w:hAnsi="Arial" w:cs="Arial"/>
@@ -6513,7 +6884,18 @@
           <w:shd w:val="clear" w:color="auto" w:fill="FFFFFF"/>
           <w:lang w:val="en-US"/>
         </w:rPr>
-        <w:t>João Martins - Tasks done</w:t>
+        <w:t>João</w:t>
+      </w:r>
+      <w:proofErr w:type="spellEnd"/>
+      <w:r>
+        <w:rPr>
+          <w:rFonts w:ascii="Arial" w:hAnsi="Arial" w:cs="Arial"/>
+          <w:b/>
+          <w:color w:val="000000"/>
+          <w:shd w:val="clear" w:color="auto" w:fill="FFFFFF"/>
+          <w:lang w:val="en-US"/>
+        </w:rPr>
+        <w:t xml:space="preserve"> Martins - Tasks done</w:t>
       </w:r>
       <w:r>
         <w:rPr>
@@ -6671,6 +7053,7 @@
           <w:lang w:val="en-US"/>
         </w:rPr>
       </w:pPr>
+      <w:proofErr w:type="spellStart"/>
       <w:r>
         <w:rPr>
           <w:rFonts w:ascii="Arial" w:hAnsi="Arial" w:cs="Arial"/>
@@ -6680,7 +7063,18 @@
           <w:lang w:val="en-US"/>
         </w:rPr>
         <w:lastRenderedPageBreak/>
-        <w:t>Mário Oliveira - Tasks done</w:t>
+        <w:t>Mário</w:t>
+      </w:r>
+      <w:proofErr w:type="spellEnd"/>
+      <w:r>
+        <w:rPr>
+          <w:rFonts w:ascii="Arial" w:hAnsi="Arial" w:cs="Arial"/>
+          <w:b/>
+          <w:color w:val="000000"/>
+          <w:shd w:val="clear" w:color="auto" w:fill="FFFFFF"/>
+          <w:lang w:val="en-US"/>
+        </w:rPr>
+        <w:t xml:space="preserve"> Oliveira - Tasks done</w:t>
       </w:r>
       <w:r>
         <w:rPr>
@@ -6744,17 +7138,15 @@
         </w:rPr>
         <w:t>Creating Document templates (Drafts)</w:t>
       </w:r>
-      <w:ins w:id="95" w:author="Filipe" w:date="2013-03-09T21:03:00Z">
-        <w:r>
-          <w:rPr>
-            <w:rFonts w:ascii="Arial" w:hAnsi="Arial" w:cs="Arial"/>
-            <w:color w:val="000000"/>
-            <w:shd w:val="clear" w:color="auto" w:fill="FFFFFF"/>
-            <w:lang w:val="en-US"/>
-          </w:rPr>
-          <w:t>.</w:t>
-        </w:r>
-      </w:ins>
+      <w:r>
+        <w:rPr>
+          <w:rFonts w:ascii="Arial" w:hAnsi="Arial" w:cs="Arial"/>
+          <w:color w:val="000000"/>
+          <w:shd w:val="clear" w:color="auto" w:fill="FFFFFF"/>
+          <w:lang w:val="en-US"/>
+        </w:rPr>
+        <w:t>.</w:t>
+      </w:r>
     </w:p>
     <w:p>
       <w:pPr>
@@ -6859,17 +7251,15 @@
         </w:rPr>
         <w:t>Creating Draft Document Management Process</w:t>
       </w:r>
-      <w:ins w:id="96" w:author="Filipe" w:date="2013-03-09T21:03:00Z">
-        <w:r>
-          <w:rPr>
-            <w:rFonts w:ascii="Arial" w:hAnsi="Arial" w:cs="Arial"/>
-            <w:color w:val="000000"/>
-            <w:shd w:val="clear" w:color="auto" w:fill="FFFFFF"/>
-            <w:lang w:val="en-US"/>
-          </w:rPr>
-          <w:t>.</w:t>
-        </w:r>
-      </w:ins>
+      <w:r>
+        <w:rPr>
+          <w:rFonts w:ascii="Arial" w:hAnsi="Arial" w:cs="Arial"/>
+          <w:color w:val="000000"/>
+          <w:shd w:val="clear" w:color="auto" w:fill="FFFFFF"/>
+          <w:lang w:val="en-US"/>
+        </w:rPr>
+        <w:t>.</w:t>
+      </w:r>
     </w:p>
     <w:p>
       <w:pPr>
@@ -6898,6 +7288,7 @@
           <w:lang w:val="en-US"/>
         </w:rPr>
       </w:pPr>
+      <w:proofErr w:type="spellStart"/>
       <w:r>
         <w:rPr>
           <w:rFonts w:ascii="Arial" w:hAnsi="Arial" w:cs="Arial"/>
@@ -6906,7 +7297,40 @@
           <w:shd w:val="clear" w:color="auto" w:fill="FFFFFF"/>
           <w:lang w:val="en-US"/>
         </w:rPr>
-        <w:t>Rui Ganhoto - Tasks done</w:t>
+        <w:t>Rui</w:t>
+      </w:r>
+      <w:proofErr w:type="spellEnd"/>
+      <w:r>
+        <w:rPr>
+          <w:rFonts w:ascii="Arial" w:hAnsi="Arial" w:cs="Arial"/>
+          <w:b/>
+          <w:color w:val="000000"/>
+          <w:shd w:val="clear" w:color="auto" w:fill="FFFFFF"/>
+          <w:lang w:val="en-US"/>
+        </w:rPr>
+        <w:t xml:space="preserve"> </w:t>
+      </w:r>
+      <w:proofErr w:type="spellStart"/>
+      <w:r>
+        <w:rPr>
+          <w:rFonts w:ascii="Arial" w:hAnsi="Arial" w:cs="Arial"/>
+          <w:b/>
+          <w:color w:val="000000"/>
+          <w:shd w:val="clear" w:color="auto" w:fill="FFFFFF"/>
+          <w:lang w:val="en-US"/>
+        </w:rPr>
+        <w:t>Ganhoto</w:t>
+      </w:r>
+      <w:proofErr w:type="spellEnd"/>
+      <w:r>
+        <w:rPr>
+          <w:rFonts w:ascii="Arial" w:hAnsi="Arial" w:cs="Arial"/>
+          <w:b/>
+          <w:color w:val="000000"/>
+          <w:shd w:val="clear" w:color="auto" w:fill="FFFFFF"/>
+          <w:lang w:val="en-US"/>
+        </w:rPr>
+        <w:t xml:space="preserve"> - Tasks done</w:t>
       </w:r>
       <w:r>
         <w:rPr>
@@ -6970,17 +7394,15 @@
         </w:rPr>
         <w:t>Documents and code repository creation</w:t>
       </w:r>
-      <w:ins w:id="97" w:author="Filipe" w:date="2013-03-09T21:03:00Z">
-        <w:r>
-          <w:rPr>
-            <w:rFonts w:ascii="Arial" w:hAnsi="Arial" w:cs="Arial"/>
-            <w:color w:val="000000"/>
-            <w:shd w:val="clear" w:color="auto" w:fill="FFFFFF"/>
-            <w:lang w:val="en-US"/>
-          </w:rPr>
-          <w:t>.</w:t>
-        </w:r>
-      </w:ins>
+      <w:r>
+        <w:rPr>
+          <w:rFonts w:ascii="Arial" w:hAnsi="Arial" w:cs="Arial"/>
+          <w:color w:val="000000"/>
+          <w:shd w:val="clear" w:color="auto" w:fill="FFFFFF"/>
+          <w:lang w:val="en-US"/>
+        </w:rPr>
+        <w:t>.</w:t>
+      </w:r>
     </w:p>
     <w:p>
       <w:pPr>
@@ -7059,17 +7481,15 @@
         </w:rPr>
         <w:t>Group platform creation for better communication</w:t>
       </w:r>
-      <w:ins w:id="98" w:author="Filipe" w:date="2013-03-09T21:03:00Z">
-        <w:r>
-          <w:rPr>
-            <w:rFonts w:ascii="Arial" w:hAnsi="Arial" w:cs="Arial"/>
-            <w:color w:val="000000"/>
-            <w:shd w:val="clear" w:color="auto" w:fill="FFFFFF"/>
-            <w:lang w:val="en-US"/>
-          </w:rPr>
-          <w:t>.</w:t>
-        </w:r>
-      </w:ins>
+      <w:r>
+        <w:rPr>
+          <w:rFonts w:ascii="Arial" w:hAnsi="Arial" w:cs="Arial"/>
+          <w:color w:val="000000"/>
+          <w:shd w:val="clear" w:color="auto" w:fill="FFFFFF"/>
+          <w:lang w:val="en-US"/>
+        </w:rPr>
+        <w:t>.</w:t>
+      </w:r>
     </w:p>
     <w:p>
       <w:pPr>
@@ -7096,17 +7516,15 @@
         </w:rPr>
         <w:t>Weekly Report</w:t>
       </w:r>
-      <w:ins w:id="99" w:author="Filipe" w:date="2013-03-09T21:03:00Z">
-        <w:r>
-          <w:rPr>
-            <w:rFonts w:ascii="Arial" w:hAnsi="Arial" w:cs="Arial"/>
-            <w:color w:val="000000"/>
-            <w:shd w:val="clear" w:color="auto" w:fill="FFFFFF"/>
-            <w:lang w:val="en-US"/>
-          </w:rPr>
-          <w:t>.</w:t>
-        </w:r>
-      </w:ins>
+      <w:r>
+        <w:rPr>
+          <w:rFonts w:ascii="Arial" w:hAnsi="Arial" w:cs="Arial"/>
+          <w:color w:val="000000"/>
+          <w:shd w:val="clear" w:color="auto" w:fill="FFFFFF"/>
+          <w:lang w:val="en-US"/>
+        </w:rPr>
+        <w:t>.</w:t>
+      </w:r>
     </w:p>
     <w:p>
       <w:pPr>
@@ -7116,7 +7534,7 @@
       </w:pPr>
     </w:p>
     <w:sectPr>
-      <w:footerReference w:type="first" r:id="rId20"/>
+      <w:footerReference w:type="first" r:id="rId17"/>
       <w:pgSz w:w="11906" w:h="16838"/>
       <w:pgMar w:top="1417" w:right="1701" w:bottom="1417" w:left="1701" w:header="708" w:footer="708" w:gutter="0"/>
       <w:pgNumType w:start="1"/>
@@ -7128,53 +7546,6 @@
 </w:document>
 </file>
 
-<file path=word/comments.xml><?xml version="1.0" encoding="utf-8"?>
-<w:comments xmlns:wpc="http://schemas.microsoft.com/office/word/2010/wordprocessingCanvas" xmlns:mc="http://schemas.openxmlformats.org/markup-compatibility/2006" xmlns:o="urn:schemas-microsoft-com:office:office" xmlns:r="http://schemas.openxmlformats.org/officeDocument/2006/relationships" xmlns:m="http://schemas.openxmlformats.org/officeDocument/2006/math" xmlns:v="urn:schemas-microsoft-com:vml" xmlns:wp14="http://schemas.microsoft.com/office/word/2010/wordprocessingDrawing" xmlns:wp="http://schemas.openxmlformats.org/drawingml/2006/wordprocessingDrawing" xmlns:w10="urn:schemas-microsoft-com:office:word" xmlns:w="http://schemas.openxmlformats.org/wordprocessingml/2006/main" xmlns:w14="http://schemas.microsoft.com/office/word/2010/wordml" xmlns:w15="http://schemas.microsoft.com/office/word/2012/wordml" xmlns:wpg="http://schemas.microsoft.com/office/word/2010/wordprocessingGroup" xmlns:wpi="http://schemas.microsoft.com/office/word/2010/wordprocessingInk" xmlns:wne="http://schemas.microsoft.com/office/word/2006/wordml" xmlns:wps="http://schemas.microsoft.com/office/word/2010/wordprocessingShape" mc:Ignorable="w14 w15 wp14">
-  <w:comment w:id="78" w:author="Mário Oliveira" w:date="2013-03-08T21:23:00Z" w:initials="MO">
-    <w:p>
-      <w:pPr>
-        <w:pStyle w:val="CommentText"/>
-      </w:pPr>
-      <w:r>
-        <w:rPr>
-          <w:rStyle w:val="CommentReference"/>
-        </w:rPr>
-        <w:annotationRef/>
-      </w:r>
-      <w:r>
-        <w:t>A escala do gráfico não está adequada.</w:t>
-      </w:r>
-    </w:p>
-    <w:p>
-      <w:pPr>
-        <w:pStyle w:val="CommentText"/>
-      </w:pPr>
-    </w:p>
-  </w:comment>
-  <w:comment w:id="84" w:author="Mário Oliveira" w:date="2013-03-08T21:26:00Z" w:initials="MO">
-    <w:p>
-      <w:pPr>
-        <w:pStyle w:val="CommentText"/>
-      </w:pPr>
-      <w:r>
-        <w:rPr>
-          <w:rStyle w:val="CommentReference"/>
-        </w:rPr>
-        <w:annotationRef/>
-      </w:r>
-      <w:r>
-        <w:t>Algumas frases acabam com “:”, outras não contêm nada.</w:t>
-      </w:r>
-    </w:p>
-    <w:p>
-      <w:pPr>
-        <w:pStyle w:val="CommentText"/>
-      </w:pPr>
-    </w:p>
-  </w:comment>
-</w:comments>
-</file>
-
 <file path=word/commentsExtended.xml><?xml version="1.0" encoding="utf-8"?>
 <w15:commentsEx xmlns:wpc="http://schemas.microsoft.com/office/word/2010/wordprocessingCanvas" xmlns:mc="http://schemas.openxmlformats.org/markup-compatibility/2006" xmlns:o="urn:schemas-microsoft-com:office:office" xmlns:r="http://schemas.openxmlformats.org/officeDocument/2006/relationships" xmlns:m="http://schemas.openxmlformats.org/officeDocument/2006/math" xmlns:v="urn:schemas-microsoft-com:vml" xmlns:wp14="http://schemas.microsoft.com/office/word/2010/wordprocessingDrawing" xmlns:wp="http://schemas.openxmlformats.org/drawingml/2006/wordprocessingDrawing" xmlns:w10="urn:schemas-microsoft-com:office:word" xmlns:w="http://schemas.openxmlformats.org/wordprocessingml/2006/main" xmlns:w14="http://schemas.microsoft.com/office/word/2010/wordml" xmlns:w15="http://schemas.microsoft.com/office/word/2012/wordml" xmlns:wpg="http://schemas.microsoft.com/office/word/2010/wordprocessingGroup" xmlns:wpi="http://schemas.microsoft.com/office/word/2010/wordprocessingInk" xmlns:wne="http://schemas.microsoft.com/office/word/2006/wordml" xmlns:wps="http://schemas.microsoft.com/office/word/2010/wordprocessingShape" mc:Ignorable="w14 w15 wp14">
   <w15:commentEx w15:paraId="1361542E" w15:done="0"/>
@@ -7183,7 +7554,7 @@
 </file>
 
 <file path=word/endnotes.xml><?xml version="1.0" encoding="utf-8"?>
-<w:endnotes xmlns:wpc="http://schemas.microsoft.com/office/word/2010/wordprocessingCanvas" xmlns:mc="http://schemas.openxmlformats.org/markup-compatibility/2006" xmlns:o="urn:schemas-microsoft-com:office:office" xmlns:r="http://schemas.openxmlformats.org/officeDocument/2006/relationships" xmlns:m="http://schemas.openxmlformats.org/officeDocument/2006/math" xmlns:v="urn:schemas-microsoft-com:vml" xmlns:wp14="http://schemas.microsoft.com/office/word/2010/wordprocessingDrawing" xmlns:wp="http://schemas.openxmlformats.org/drawingml/2006/wordprocessingDrawing" xmlns:w10="urn:schemas-microsoft-com:office:word" xmlns:w="http://schemas.openxmlformats.org/wordprocessingml/2006/main" xmlns:w14="http://schemas.microsoft.com/office/word/2010/wordml" xmlns:w15="http://schemas.microsoft.com/office/word/2012/wordml" xmlns:wpg="http://schemas.microsoft.com/office/word/2010/wordprocessingGroup" xmlns:wpi="http://schemas.microsoft.com/office/word/2010/wordprocessingInk" xmlns:wne="http://schemas.microsoft.com/office/word/2006/wordml" xmlns:wps="http://schemas.microsoft.com/office/word/2010/wordprocessingShape" mc:Ignorable="w14 w15 wp14">
+<w:endnotes xmlns:ve="http://schemas.openxmlformats.org/markup-compatibility/2006" xmlns:o="urn:schemas-microsoft-com:office:office" xmlns:r="http://schemas.openxmlformats.org/officeDocument/2006/relationships" xmlns:m="http://schemas.openxmlformats.org/officeDocument/2006/math" xmlns:v="urn:schemas-microsoft-com:vml" xmlns:wp="http://schemas.openxmlformats.org/drawingml/2006/wordprocessingDrawing" xmlns:w10="urn:schemas-microsoft-com:office:word" xmlns:w="http://schemas.openxmlformats.org/wordprocessingml/2006/main" xmlns:wne="http://schemas.microsoft.com/office/word/2006/wordml">
   <w:endnote w:type="separator" w:id="-1">
     <w:p>
       <w:pPr>
@@ -7208,10 +7579,10 @@
 </file>
 
 <file path=word/footer1.xml><?xml version="1.0" encoding="utf-8"?>
-<w:ftr xmlns:wpc="http://schemas.microsoft.com/office/word/2010/wordprocessingCanvas" xmlns:mc="http://schemas.openxmlformats.org/markup-compatibility/2006" xmlns:o="urn:schemas-microsoft-com:office:office" xmlns:r="http://schemas.openxmlformats.org/officeDocument/2006/relationships" xmlns:m="http://schemas.openxmlformats.org/officeDocument/2006/math" xmlns:v="urn:schemas-microsoft-com:vml" xmlns:wp14="http://schemas.microsoft.com/office/word/2010/wordprocessingDrawing" xmlns:wp="http://schemas.openxmlformats.org/drawingml/2006/wordprocessingDrawing" xmlns:w10="urn:schemas-microsoft-com:office:word" xmlns:w="http://schemas.openxmlformats.org/wordprocessingml/2006/main" xmlns:w14="http://schemas.microsoft.com/office/word/2010/wordml" xmlns:w15="http://schemas.microsoft.com/office/word/2012/wordml" xmlns:wpg="http://schemas.microsoft.com/office/word/2010/wordprocessingGroup" xmlns:wpi="http://schemas.microsoft.com/office/word/2010/wordprocessingInk" xmlns:wne="http://schemas.microsoft.com/office/word/2006/wordml" xmlns:wps="http://schemas.microsoft.com/office/word/2010/wordprocessingShape" mc:Ignorable="w14 w15 wp14">
+<w:ftr xmlns:ve="http://schemas.openxmlformats.org/markup-compatibility/2006" xmlns:o="urn:schemas-microsoft-com:office:office" xmlns:r="http://schemas.openxmlformats.org/officeDocument/2006/relationships" xmlns:m="http://schemas.openxmlformats.org/officeDocument/2006/math" xmlns:v="urn:schemas-microsoft-com:vml" xmlns:wp="http://schemas.openxmlformats.org/drawingml/2006/wordprocessingDrawing" xmlns:w10="urn:schemas-microsoft-com:office:word" xmlns:w="http://schemas.openxmlformats.org/wordprocessingml/2006/main" xmlns:wne="http://schemas.microsoft.com/office/word/2006/wordml">
   <w:p>
     <w:pPr>
-      <w:pStyle w:val="Footer"/>
+      <w:pStyle w:val="Rodap"/>
     </w:pPr>
     <w:r>
       <w:t>Projeto Soft</w:t>
@@ -7222,7 +7593,7 @@
   </w:p>
   <w:p>
     <w:pPr>
-      <w:pStyle w:val="Footer"/>
+      <w:pStyle w:val="Rodap"/>
     </w:pPr>
     <w:sdt>
       <w:sdtPr>
@@ -7231,11 +7602,20 @@
         <w:dataBinding w:prefixMappings="xmlns:ns0='http://purl.org/dc/elements/1.1/' xmlns:ns1='http://schemas.openxmlformats.org/package/2006/metadata/core-properties' " w:xpath="/ns1:coreProperties[1]/ns0:title[1]" w:storeItemID="{6C3C8BC8-F283-45AE-878A-BAB7291924A1}"/>
         <w:text/>
       </w:sdtPr>
-      <w:sdtEndPr/>
       <w:sdtContent>
+        <w:proofErr w:type="spellStart"/>
         <w:r>
-          <w:t>Weekly Report</w:t>
+          <w:t>Weekly</w:t>
         </w:r>
+        <w:proofErr w:type="spellEnd"/>
+        <w:r>
+          <w:t xml:space="preserve"> </w:t>
+        </w:r>
+        <w:proofErr w:type="spellStart"/>
+        <w:r>
+          <w:t>Report</w:t>
+        </w:r>
+        <w:proofErr w:type="spellEnd"/>
       </w:sdtContent>
     </w:sdt>
     <w:r>
@@ -7249,10 +7629,10 @@
 </file>
 
 <file path=word/footer2.xml><?xml version="1.0" encoding="utf-8"?>
-<w:ftr xmlns:wpc="http://schemas.microsoft.com/office/word/2010/wordprocessingCanvas" xmlns:mc="http://schemas.openxmlformats.org/markup-compatibility/2006" xmlns:o="urn:schemas-microsoft-com:office:office" xmlns:r="http://schemas.openxmlformats.org/officeDocument/2006/relationships" xmlns:m="http://schemas.openxmlformats.org/officeDocument/2006/math" xmlns:v="urn:schemas-microsoft-com:vml" xmlns:wp14="http://schemas.microsoft.com/office/word/2010/wordprocessingDrawing" xmlns:wp="http://schemas.openxmlformats.org/drawingml/2006/wordprocessingDrawing" xmlns:w10="urn:schemas-microsoft-com:office:word" xmlns:w="http://schemas.openxmlformats.org/wordprocessingml/2006/main" xmlns:w14="http://schemas.microsoft.com/office/word/2010/wordml" xmlns:w15="http://schemas.microsoft.com/office/word/2012/wordml" xmlns:wpg="http://schemas.microsoft.com/office/word/2010/wordprocessingGroup" xmlns:wpi="http://schemas.microsoft.com/office/word/2010/wordprocessingInk" xmlns:wne="http://schemas.microsoft.com/office/word/2006/wordml" xmlns:wps="http://schemas.microsoft.com/office/word/2010/wordprocessingShape" mc:Ignorable="w14 w15 wp14">
+<w:ftr xmlns:ve="http://schemas.openxmlformats.org/markup-compatibility/2006" xmlns:o="urn:schemas-microsoft-com:office:office" xmlns:r="http://schemas.openxmlformats.org/officeDocument/2006/relationships" xmlns:m="http://schemas.openxmlformats.org/officeDocument/2006/math" xmlns:v="urn:schemas-microsoft-com:vml" xmlns:wp="http://schemas.openxmlformats.org/drawingml/2006/wordprocessingDrawing" xmlns:w10="urn:schemas-microsoft-com:office:word" xmlns:w="http://schemas.openxmlformats.org/wordprocessingml/2006/main" xmlns:wne="http://schemas.microsoft.com/office/word/2006/wordml">
   <w:p>
     <w:pPr>
-      <w:pStyle w:val="Footer"/>
+      <w:pStyle w:val="Rodap"/>
     </w:pPr>
     <w:r>
       <w:t>Projeto Software 2013</w:t>
@@ -7266,7 +7646,7 @@
   </w:p>
   <w:p>
     <w:pPr>
-      <w:pStyle w:val="Footer"/>
+      <w:pStyle w:val="Rodap"/>
       <w:tabs>
         <w:tab w:val="clear" w:pos="4252"/>
       </w:tabs>
@@ -7278,11 +7658,20 @@
         <w:dataBinding w:prefixMappings="xmlns:ns0='http://purl.org/dc/elements/1.1/' xmlns:ns1='http://schemas.openxmlformats.org/package/2006/metadata/core-properties' " w:xpath="/ns1:coreProperties[1]/ns0:title[1]" w:storeItemID="{6C3C8BC8-F283-45AE-878A-BAB7291924A1}"/>
         <w:text/>
       </w:sdtPr>
-      <w:sdtEndPr/>
       <w:sdtContent>
+        <w:proofErr w:type="spellStart"/>
         <w:r>
-          <w:t>Weekly Report</w:t>
+          <w:t>Weekly</w:t>
         </w:r>
+        <w:proofErr w:type="spellEnd"/>
+        <w:r>
+          <w:t xml:space="preserve"> </w:t>
+        </w:r>
+        <w:proofErr w:type="spellStart"/>
+        <w:r>
+          <w:t>Report</w:t>
+        </w:r>
+        <w:proofErr w:type="spellEnd"/>
       </w:sdtContent>
     </w:sdt>
     <w:r>
@@ -7293,10 +7682,10 @@
 </file>
 
 <file path=word/footer3.xml><?xml version="1.0" encoding="utf-8"?>
-<w:ftr xmlns:wpc="http://schemas.microsoft.com/office/word/2010/wordprocessingCanvas" xmlns:mc="http://schemas.openxmlformats.org/markup-compatibility/2006" xmlns:o="urn:schemas-microsoft-com:office:office" xmlns:r="http://schemas.openxmlformats.org/officeDocument/2006/relationships" xmlns:m="http://schemas.openxmlformats.org/officeDocument/2006/math" xmlns:v="urn:schemas-microsoft-com:vml" xmlns:wp14="http://schemas.microsoft.com/office/word/2010/wordprocessingDrawing" xmlns:wp="http://schemas.openxmlformats.org/drawingml/2006/wordprocessingDrawing" xmlns:w10="urn:schemas-microsoft-com:office:word" xmlns:w="http://schemas.openxmlformats.org/wordprocessingml/2006/main" xmlns:w14="http://schemas.microsoft.com/office/word/2010/wordml" xmlns:w15="http://schemas.microsoft.com/office/word/2012/wordml" xmlns:wpg="http://schemas.microsoft.com/office/word/2010/wordprocessingGroup" xmlns:wpi="http://schemas.microsoft.com/office/word/2010/wordprocessingInk" xmlns:wne="http://schemas.microsoft.com/office/word/2006/wordml" xmlns:wps="http://schemas.microsoft.com/office/word/2010/wordprocessingShape" mc:Ignorable="w14 w15 wp14">
+<w:ftr xmlns:ve="http://schemas.openxmlformats.org/markup-compatibility/2006" xmlns:o="urn:schemas-microsoft-com:office:office" xmlns:r="http://schemas.openxmlformats.org/officeDocument/2006/relationships" xmlns:m="http://schemas.openxmlformats.org/officeDocument/2006/math" xmlns:v="urn:schemas-microsoft-com:vml" xmlns:wp="http://schemas.openxmlformats.org/drawingml/2006/wordprocessingDrawing" xmlns:w10="urn:schemas-microsoft-com:office:word" xmlns:w="http://schemas.openxmlformats.org/wordprocessingml/2006/main" xmlns:wne="http://schemas.microsoft.com/office/word/2006/wordml">
   <w:p>
     <w:pPr>
-      <w:pStyle w:val="Footer"/>
+      <w:pStyle w:val="Rodap"/>
     </w:pPr>
     <w:r>
       <w:t>Projeto Software 2013</w:t>
@@ -7304,7 +7693,7 @@
   </w:p>
   <w:p>
     <w:pPr>
-      <w:pStyle w:val="Footer"/>
+      <w:pStyle w:val="Rodap"/>
     </w:pPr>
     <w:sdt>
       <w:sdtPr>
@@ -7313,11 +7702,20 @@
         <w:dataBinding w:prefixMappings="xmlns:ns0='http://purl.org/dc/elements/1.1/' xmlns:ns1='http://schemas.openxmlformats.org/package/2006/metadata/core-properties' " w:xpath="/ns1:coreProperties[1]/ns0:title[1]" w:storeItemID="{6C3C8BC8-F283-45AE-878A-BAB7291924A1}"/>
         <w:text/>
       </w:sdtPr>
-      <w:sdtEndPr/>
       <w:sdtContent>
+        <w:proofErr w:type="spellStart"/>
         <w:r>
-          <w:t>Weekly Report</w:t>
+          <w:t>Weekly</w:t>
         </w:r>
+        <w:proofErr w:type="spellEnd"/>
+        <w:r>
+          <w:t xml:space="preserve"> </w:t>
+        </w:r>
+        <w:proofErr w:type="spellStart"/>
+        <w:r>
+          <w:t>Report</w:t>
+        </w:r>
+        <w:proofErr w:type="spellEnd"/>
       </w:sdtContent>
     </w:sdt>
     <w:r>
@@ -7339,7 +7737,7 @@
       <w:rPr>
         <w:noProof/>
       </w:rPr>
-      <w:t>i</w:t>
+      <w:t>ii</w:t>
     </w:r>
     <w:r>
       <w:rPr>
@@ -7352,10 +7750,10 @@
 </file>
 
 <file path=word/footer4.xml><?xml version="1.0" encoding="utf-8"?>
-<w:ftr xmlns:wpc="http://schemas.microsoft.com/office/word/2010/wordprocessingCanvas" xmlns:mc="http://schemas.openxmlformats.org/markup-compatibility/2006" xmlns:o="urn:schemas-microsoft-com:office:office" xmlns:r="http://schemas.openxmlformats.org/officeDocument/2006/relationships" xmlns:m="http://schemas.openxmlformats.org/officeDocument/2006/math" xmlns:v="urn:schemas-microsoft-com:vml" xmlns:wp14="http://schemas.microsoft.com/office/word/2010/wordprocessingDrawing" xmlns:wp="http://schemas.openxmlformats.org/drawingml/2006/wordprocessingDrawing" xmlns:w10="urn:schemas-microsoft-com:office:word" xmlns:w="http://schemas.openxmlformats.org/wordprocessingml/2006/main" xmlns:w14="http://schemas.microsoft.com/office/word/2010/wordml" xmlns:w15="http://schemas.microsoft.com/office/word/2012/wordml" xmlns:wpg="http://schemas.microsoft.com/office/word/2010/wordprocessingGroup" xmlns:wpi="http://schemas.microsoft.com/office/word/2010/wordprocessingInk" xmlns:wne="http://schemas.microsoft.com/office/word/2006/wordml" xmlns:wps="http://schemas.microsoft.com/office/word/2010/wordprocessingShape" mc:Ignorable="w14 w15 wp14">
+<w:ftr xmlns:ve="http://schemas.openxmlformats.org/markup-compatibility/2006" xmlns:o="urn:schemas-microsoft-com:office:office" xmlns:r="http://schemas.openxmlformats.org/officeDocument/2006/relationships" xmlns:m="http://schemas.openxmlformats.org/officeDocument/2006/math" xmlns:v="urn:schemas-microsoft-com:vml" xmlns:wp="http://schemas.openxmlformats.org/drawingml/2006/wordprocessingDrawing" xmlns:w10="urn:schemas-microsoft-com:office:word" xmlns:w="http://schemas.openxmlformats.org/wordprocessingml/2006/main" xmlns:wne="http://schemas.microsoft.com/office/word/2006/wordml">
   <w:p>
     <w:pPr>
-      <w:pStyle w:val="Footer"/>
+      <w:pStyle w:val="Rodap"/>
     </w:pPr>
     <w:r>
       <w:t>Projeto Software 2013</w:t>
@@ -7369,7 +7767,7 @@
   </w:p>
   <w:p>
     <w:pPr>
-      <w:pStyle w:val="Footer"/>
+      <w:pStyle w:val="Rodap"/>
       <w:tabs>
         <w:tab w:val="clear" w:pos="4252"/>
       </w:tabs>
@@ -7381,11 +7779,20 @@
         <w:dataBinding w:prefixMappings="xmlns:ns0='http://purl.org/dc/elements/1.1/' xmlns:ns1='http://schemas.openxmlformats.org/package/2006/metadata/core-properties' " w:xpath="/ns1:coreProperties[1]/ns0:title[1]" w:storeItemID="{6C3C8BC8-F283-45AE-878A-BAB7291924A1}"/>
         <w:text/>
       </w:sdtPr>
-      <w:sdtEndPr/>
       <w:sdtContent>
+        <w:proofErr w:type="spellStart"/>
         <w:r>
-          <w:t>Weekly Report</w:t>
+          <w:t>Weekly</w:t>
         </w:r>
+        <w:proofErr w:type="spellEnd"/>
+        <w:r>
+          <w:t xml:space="preserve"> </w:t>
+        </w:r>
+        <w:proofErr w:type="spellStart"/>
+        <w:r>
+          <w:t>Report</w:t>
+        </w:r>
+        <w:proofErr w:type="spellEnd"/>
       </w:sdtContent>
     </w:sdt>
     <w:r>
@@ -7417,7 +7824,7 @@
 </file>
 
 <file path=word/footnotes.xml><?xml version="1.0" encoding="utf-8"?>
-<w:footnotes xmlns:wpc="http://schemas.microsoft.com/office/word/2010/wordprocessingCanvas" xmlns:mc="http://schemas.openxmlformats.org/markup-compatibility/2006" xmlns:o="urn:schemas-microsoft-com:office:office" xmlns:r="http://schemas.openxmlformats.org/officeDocument/2006/relationships" xmlns:m="http://schemas.openxmlformats.org/officeDocument/2006/math" xmlns:v="urn:schemas-microsoft-com:vml" xmlns:wp14="http://schemas.microsoft.com/office/word/2010/wordprocessingDrawing" xmlns:wp="http://schemas.openxmlformats.org/drawingml/2006/wordprocessingDrawing" xmlns:w10="urn:schemas-microsoft-com:office:word" xmlns:w="http://schemas.openxmlformats.org/wordprocessingml/2006/main" xmlns:w14="http://schemas.microsoft.com/office/word/2010/wordml" xmlns:w15="http://schemas.microsoft.com/office/word/2012/wordml" xmlns:wpg="http://schemas.microsoft.com/office/word/2010/wordprocessingGroup" xmlns:wpi="http://schemas.microsoft.com/office/word/2010/wordprocessingInk" xmlns:wne="http://schemas.microsoft.com/office/word/2006/wordml" xmlns:wps="http://schemas.microsoft.com/office/word/2010/wordprocessingShape" mc:Ignorable="w14 w15 wp14">
+<w:footnotes xmlns:ve="http://schemas.openxmlformats.org/markup-compatibility/2006" xmlns:o="urn:schemas-microsoft-com:office:office" xmlns:r="http://schemas.openxmlformats.org/officeDocument/2006/relationships" xmlns:m="http://schemas.openxmlformats.org/officeDocument/2006/math" xmlns:v="urn:schemas-microsoft-com:vml" xmlns:wp="http://schemas.openxmlformats.org/drawingml/2006/wordprocessingDrawing" xmlns:w10="urn:schemas-microsoft-com:office:word" xmlns:w="http://schemas.openxmlformats.org/wordprocessingml/2006/main" xmlns:wne="http://schemas.microsoft.com/office/word/2006/wordml">
   <w:footnote w:type="separator" w:id="-1">
     <w:p>
       <w:pPr>
@@ -7442,15 +7849,12 @@
 </file>
 
 <file path=word/header1.xml><?xml version="1.0" encoding="utf-8"?>
-<w:hdr xmlns:wpc="http://schemas.microsoft.com/office/word/2010/wordprocessingCanvas" xmlns:mc="http://schemas.openxmlformats.org/markup-compatibility/2006" xmlns:o="urn:schemas-microsoft-com:office:office" xmlns:r="http://schemas.openxmlformats.org/officeDocument/2006/relationships" xmlns:m="http://schemas.openxmlformats.org/officeDocument/2006/math" xmlns:v="urn:schemas-microsoft-com:vml" xmlns:wp14="http://schemas.microsoft.com/office/word/2010/wordprocessingDrawing" xmlns:wp="http://schemas.openxmlformats.org/drawingml/2006/wordprocessingDrawing" xmlns:w10="urn:schemas-microsoft-com:office:word" xmlns:w="http://schemas.openxmlformats.org/wordprocessingml/2006/main" xmlns:w14="http://schemas.microsoft.com/office/word/2010/wordml" xmlns:w15="http://schemas.microsoft.com/office/word/2012/wordml" xmlns:wpg="http://schemas.microsoft.com/office/word/2010/wordprocessingGroup" xmlns:wpi="http://schemas.microsoft.com/office/word/2010/wordprocessingInk" xmlns:wne="http://schemas.microsoft.com/office/word/2006/wordml" xmlns:wps="http://schemas.microsoft.com/office/word/2010/wordprocessingShape" mc:Ignorable="w14 w15 wp14">
+<w:hdr xmlns:ve="http://schemas.openxmlformats.org/markup-compatibility/2006" xmlns:o="urn:schemas-microsoft-com:office:office" xmlns:r="http://schemas.openxmlformats.org/officeDocument/2006/relationships" xmlns:m="http://schemas.openxmlformats.org/officeDocument/2006/math" xmlns:v="urn:schemas-microsoft-com:vml" xmlns:wp="http://schemas.openxmlformats.org/drawingml/2006/wordprocessingDrawing" xmlns:w10="urn:schemas-microsoft-com:office:word" xmlns:w="http://schemas.openxmlformats.org/wordprocessingml/2006/main" xmlns:wne="http://schemas.microsoft.com/office/word/2006/wordml">
   <w:p>
     <w:pPr>
-      <w:pStyle w:val="Header"/>
+      <w:pStyle w:val="Cabealho"/>
       <w:rPr>
         <w:lang w:val="en-GB"/>
-        <w:rPrChange w:id="0" w:author="Rui Ganhoto" w:date="2013-03-10T09:44:00Z">
-          <w:rPr/>
-        </w:rPrChange>
       </w:rPr>
     </w:pPr>
     <w:r>
@@ -7459,7 +7863,7 @@
         <w:lang w:eastAsia="pt-PT"/>
       </w:rPr>
       <w:drawing>
-        <wp:anchor distT="0" distB="0" distL="114300" distR="114300" simplePos="0" relativeHeight="251658240" behindDoc="0" locked="0" layoutInCell="1" allowOverlap="1" wp14:anchorId="783C4523" wp14:editId="3B353BFD">
+        <wp:anchor distT="0" distB="0" distL="114300" distR="114300" simplePos="0" relativeHeight="251658240" behindDoc="0" locked="0" layoutInCell="1" allowOverlap="1">
           <wp:simplePos x="0" y="0"/>
           <wp:positionH relativeFrom="column">
             <wp:posOffset>15239</wp:posOffset>
@@ -7515,38 +7919,15 @@
     <w:r>
       <w:rPr>
         <w:lang w:val="en-GB"/>
-        <w:rPrChange w:id="1" w:author="Rui Ganhoto" w:date="2013-03-10T09:44:00Z">
-          <w:rPr/>
-        </w:rPrChange>
       </w:rPr>
       <w:tab/>
     </w:r>
     <w:r>
       <w:rPr>
         <w:lang w:val="en-GB"/>
-        <w:rPrChange w:id="2" w:author="Rui Ganhoto" w:date="2013-03-10T09:44:00Z">
-          <w:rPr/>
-        </w:rPrChange>
       </w:rPr>
       <w:tab/>
-    </w:r>
-    <w:r>
-      <w:rPr>
-        <w:lang w:val="en-GB"/>
-        <w:rPrChange w:id="3" w:author="Rui Ganhoto" w:date="2013-03-10T09:44:00Z">
-          <w:rPr/>
-        </w:rPrChange>
-      </w:rPr>
-      <w:t>Owner</w:t>
-    </w:r>
-    <w:r>
-      <w:rPr>
-        <w:lang w:val="en-GB"/>
-        <w:rPrChange w:id="4" w:author="Rui Ganhoto" w:date="2013-03-10T09:44:00Z">
-          <w:rPr/>
-        </w:rPrChange>
-      </w:rPr>
-      <w:t xml:space="preserve">: </w:t>
+      <w:t xml:space="preserve">Owner: </w:t>
     </w:r>
     <w:sdt>
       <w:sdtPr>
@@ -7558,14 +7939,10 @@
         <w:dataBinding w:prefixMappings="xmlns:ns0='http://purl.org/dc/elements/1.1/' xmlns:ns1='http://schemas.openxmlformats.org/package/2006/metadata/core-properties' " w:xpath="/ns1:coreProperties[1]/ns0:creator[1]" w:storeItemID="{6C3C8BC8-F283-45AE-878A-BAB7291924A1}"/>
         <w:text/>
       </w:sdtPr>
-      <w:sdtEndPr/>
       <w:sdtContent>
         <w:r>
           <w:rPr>
             <w:lang w:val="en-GB"/>
-            <w:rPrChange w:id="5" w:author="Rui Ganhoto" w:date="2013-03-10T09:44:00Z">
-              <w:rPr/>
-            </w:rPrChange>
           </w:rPr>
           <w:t>Carla Machado</w:t>
         </w:r>
@@ -7574,29 +7951,20 @@
   </w:p>
   <w:p>
     <w:pPr>
-      <w:pStyle w:val="Header"/>
+      <w:pStyle w:val="Cabealho"/>
       <w:rPr>
         <w:lang w:val="en-GB"/>
-        <w:rPrChange w:id="6" w:author="Rui Ganhoto" w:date="2013-03-10T09:44:00Z">
-          <w:rPr/>
-        </w:rPrChange>
       </w:rPr>
     </w:pPr>
     <w:r>
       <w:rPr>
         <w:lang w:val="en-GB"/>
-        <w:rPrChange w:id="7" w:author="Rui Ganhoto" w:date="2013-03-10T09:44:00Z">
-          <w:rPr/>
-        </w:rPrChange>
       </w:rPr>
       <w:tab/>
     </w:r>
     <w:r>
       <w:rPr>
         <w:lang w:val="en-GB"/>
-        <w:rPrChange w:id="8" w:author="Rui Ganhoto" w:date="2013-03-10T09:44:00Z">
-          <w:rPr/>
-        </w:rPrChange>
       </w:rPr>
       <w:tab/>
     </w:r>
@@ -7611,25 +7979,15 @@
         <w:dataBinding w:prefixMappings="xmlns:ns0='http://purl.org/dc/elements/1.1/' xmlns:ns1='http://schemas.openxmlformats.org/package/2006/metadata/core-properties' " w:xpath="/ns1:coreProperties[1]/ns0:description[1]" w:storeItemID="{6C3C8BC8-F283-45AE-878A-BAB7291924A1}"/>
         <w:text w:multiLine="1"/>
       </w:sdtPr>
-      <w:sdtEndPr/>
       <w:sdtContent>
         <w:r>
-          <w:rPr>
-            <w:lang w:val="en-GB"/>
-            <w:rPrChange w:id="9" w:author="Rui Ganhoto" w:date="2013-03-10T09:44:00Z">
-              <w:rPr/>
-            </w:rPrChange>
-          </w:rPr>
-          <w:t>V0.5</w:t>
+          <w:t>V1.0</w:t>
         </w:r>
       </w:sdtContent>
     </w:sdt>
     <w:r>
       <w:rPr>
         <w:lang w:val="en-GB"/>
-        <w:rPrChange w:id="10" w:author="Rui Ganhoto" w:date="2013-03-10T09:44:00Z">
-          <w:rPr/>
-        </w:rPrChange>
       </w:rPr>
       <w:t xml:space="preserve"> </w:t>
     </w:r>
@@ -7643,16 +8001,14 @@
         <w:dataBinding w:prefixMappings="xmlns:ns0='http://purl.org/dc/elements/1.1/' xmlns:ns1='http://schemas.openxmlformats.org/package/2006/metadata/core-properties' " w:xpath="/ns1:coreProperties[1]/ns1:contentStatus[1]" w:storeItemID="{6C3C8BC8-F283-45AE-878A-BAB7291924A1}"/>
         <w:text/>
       </w:sdtPr>
-      <w:sdtEndPr/>
       <w:sdtContent>
+        <w:proofErr w:type="spellStart"/>
         <w:r>
-          <w:rPr>
-            <w:lang w:val="en-GB"/>
-            <w:rPrChange w:id="11" w:author="Rui Ganhoto" w:date="2013-03-10T09:44:00Z">
-              <w:rPr/>
-            </w:rPrChange>
-          </w:rPr>
-          <w:t>Ready for Revision</w:t>
+          <w:t>Baseline</w:t>
+        </w:r>
+        <w:proofErr w:type="spellEnd"/>
+        <w:r>
+          <w:t>d</w:t>
         </w:r>
       </w:sdtContent>
     </w:sdt>
@@ -7661,15 +8017,12 @@
 </file>
 
 <file path=word/header2.xml><?xml version="1.0" encoding="utf-8"?>
-<w:hdr xmlns:wpc="http://schemas.microsoft.com/office/word/2010/wordprocessingCanvas" xmlns:mc="http://schemas.openxmlformats.org/markup-compatibility/2006" xmlns:o="urn:schemas-microsoft-com:office:office" xmlns:r="http://schemas.openxmlformats.org/officeDocument/2006/relationships" xmlns:m="http://schemas.openxmlformats.org/officeDocument/2006/math" xmlns:v="urn:schemas-microsoft-com:vml" xmlns:wp14="http://schemas.microsoft.com/office/word/2010/wordprocessingDrawing" xmlns:wp="http://schemas.openxmlformats.org/drawingml/2006/wordprocessingDrawing" xmlns:w10="urn:schemas-microsoft-com:office:word" xmlns:w="http://schemas.openxmlformats.org/wordprocessingml/2006/main" xmlns:w14="http://schemas.microsoft.com/office/word/2010/wordml" xmlns:w15="http://schemas.microsoft.com/office/word/2012/wordml" xmlns:wpg="http://schemas.microsoft.com/office/word/2010/wordprocessingGroup" xmlns:wpi="http://schemas.microsoft.com/office/word/2010/wordprocessingInk" xmlns:wne="http://schemas.microsoft.com/office/word/2006/wordml" xmlns:wps="http://schemas.microsoft.com/office/word/2010/wordprocessingShape" mc:Ignorable="w14 w15 wp14">
+<w:hdr xmlns:ve="http://schemas.openxmlformats.org/markup-compatibility/2006" xmlns:o="urn:schemas-microsoft-com:office:office" xmlns:r="http://schemas.openxmlformats.org/officeDocument/2006/relationships" xmlns:m="http://schemas.openxmlformats.org/officeDocument/2006/math" xmlns:v="urn:schemas-microsoft-com:vml" xmlns:wp="http://schemas.openxmlformats.org/drawingml/2006/wordprocessingDrawing" xmlns:w10="urn:schemas-microsoft-com:office:word" xmlns:w="http://schemas.openxmlformats.org/wordprocessingml/2006/main" xmlns:wne="http://schemas.microsoft.com/office/word/2006/wordml">
   <w:p>
     <w:pPr>
-      <w:pStyle w:val="Header"/>
+      <w:pStyle w:val="Cabealho"/>
       <w:rPr>
         <w:lang w:val="en-GB"/>
-        <w:rPrChange w:id="12" w:author="Rui Ganhoto" w:date="2013-03-10T09:44:00Z">
-          <w:rPr/>
-        </w:rPrChange>
       </w:rPr>
     </w:pPr>
     <w:r>
@@ -7678,7 +8031,7 @@
         <w:lang w:eastAsia="pt-PT"/>
       </w:rPr>
       <w:drawing>
-        <wp:anchor distT="0" distB="0" distL="114300" distR="114300" simplePos="0" relativeHeight="251660288" behindDoc="0" locked="0" layoutInCell="1" allowOverlap="1" wp14:anchorId="044B1E86" wp14:editId="50DEA457">
+        <wp:anchor distT="0" distB="0" distL="114300" distR="114300" simplePos="0" relativeHeight="251660288" behindDoc="0" locked="0" layoutInCell="1" allowOverlap="1">
           <wp:simplePos x="0" y="0"/>
           <wp:positionH relativeFrom="column">
             <wp:posOffset>81915</wp:posOffset>
@@ -7734,38 +8087,15 @@
     <w:r>
       <w:rPr>
         <w:lang w:val="en-GB"/>
-        <w:rPrChange w:id="13" w:author="Rui Ganhoto" w:date="2013-03-10T09:44:00Z">
-          <w:rPr/>
-        </w:rPrChange>
       </w:rPr>
       <w:tab/>
     </w:r>
     <w:r>
       <w:rPr>
         <w:lang w:val="en-GB"/>
-        <w:rPrChange w:id="14" w:author="Rui Ganhoto" w:date="2013-03-10T09:44:00Z">
-          <w:rPr/>
-        </w:rPrChange>
       </w:rPr>
       <w:tab/>
-    </w:r>
-    <w:r>
-      <w:rPr>
-        <w:lang w:val="en-GB"/>
-        <w:rPrChange w:id="15" w:author="Rui Ganhoto" w:date="2013-03-10T09:44:00Z">
-          <w:rPr/>
-        </w:rPrChange>
-      </w:rPr>
-      <w:t>Owner</w:t>
-    </w:r>
-    <w:r>
-      <w:rPr>
-        <w:lang w:val="en-GB"/>
-        <w:rPrChange w:id="16" w:author="Rui Ganhoto" w:date="2013-03-10T09:44:00Z">
-          <w:rPr/>
-        </w:rPrChange>
-      </w:rPr>
-      <w:t xml:space="preserve">: </w:t>
+      <w:t xml:space="preserve">Owner: </w:t>
     </w:r>
     <w:sdt>
       <w:sdtPr>
@@ -7777,14 +8107,10 @@
         <w:dataBinding w:prefixMappings="xmlns:ns0='http://purl.org/dc/elements/1.1/' xmlns:ns1='http://schemas.openxmlformats.org/package/2006/metadata/core-properties' " w:xpath="/ns1:coreProperties[1]/ns0:creator[1]" w:storeItemID="{6C3C8BC8-F283-45AE-878A-BAB7291924A1}"/>
         <w:text/>
       </w:sdtPr>
-      <w:sdtEndPr/>
       <w:sdtContent>
         <w:r>
           <w:rPr>
             <w:lang w:val="en-GB"/>
-            <w:rPrChange w:id="17" w:author="Rui Ganhoto" w:date="2013-03-10T09:44:00Z">
-              <w:rPr/>
-            </w:rPrChange>
           </w:rPr>
           <w:t>Carla Machado</w:t>
         </w:r>
@@ -7793,29 +8119,20 @@
   </w:p>
   <w:p>
     <w:pPr>
-      <w:pStyle w:val="Header"/>
+      <w:pStyle w:val="Cabealho"/>
       <w:rPr>
         <w:lang w:val="en-GB"/>
-        <w:rPrChange w:id="18" w:author="Rui Ganhoto" w:date="2013-03-10T09:44:00Z">
-          <w:rPr/>
-        </w:rPrChange>
       </w:rPr>
     </w:pPr>
     <w:r>
       <w:rPr>
         <w:lang w:val="en-GB"/>
-        <w:rPrChange w:id="19" w:author="Rui Ganhoto" w:date="2013-03-10T09:44:00Z">
-          <w:rPr/>
-        </w:rPrChange>
       </w:rPr>
       <w:tab/>
     </w:r>
     <w:r>
       <w:rPr>
         <w:lang w:val="en-GB"/>
-        <w:rPrChange w:id="20" w:author="Rui Ganhoto" w:date="2013-03-10T09:44:00Z">
-          <w:rPr/>
-        </w:rPrChange>
       </w:rPr>
       <w:tab/>
     </w:r>
@@ -7830,25 +8147,15 @@
         <w:dataBinding w:prefixMappings="xmlns:ns0='http://purl.org/dc/elements/1.1/' xmlns:ns1='http://schemas.openxmlformats.org/package/2006/metadata/core-properties' " w:xpath="/ns1:coreProperties[1]/ns0:description[1]" w:storeItemID="{6C3C8BC8-F283-45AE-878A-BAB7291924A1}"/>
         <w:text w:multiLine="1"/>
       </w:sdtPr>
-      <w:sdtEndPr/>
       <w:sdtContent>
         <w:r>
-          <w:rPr>
-            <w:lang w:val="en-GB"/>
-            <w:rPrChange w:id="21" w:author="Rui Ganhoto" w:date="2013-03-10T09:44:00Z">
-              <w:rPr/>
-            </w:rPrChange>
-          </w:rPr>
-          <w:t>V0.5</w:t>
+          <w:t>V1.0</w:t>
         </w:r>
       </w:sdtContent>
     </w:sdt>
     <w:r>
       <w:rPr>
         <w:lang w:val="en-GB"/>
-        <w:rPrChange w:id="22" w:author="Rui Ganhoto" w:date="2013-03-10T09:44:00Z">
-          <w:rPr/>
-        </w:rPrChange>
       </w:rPr>
       <w:t xml:space="preserve"> </w:t>
     </w:r>
@@ -7862,25 +8169,17 @@
         <w:dataBinding w:prefixMappings="xmlns:ns0='http://purl.org/dc/elements/1.1/' xmlns:ns1='http://schemas.openxmlformats.org/package/2006/metadata/core-properties' " w:xpath="/ns1:coreProperties[1]/ns1:contentStatus[1]" w:storeItemID="{6C3C8BC8-F283-45AE-878A-BAB7291924A1}"/>
         <w:text/>
       </w:sdtPr>
-      <w:sdtEndPr/>
       <w:sdtContent>
+        <w:proofErr w:type="spellStart"/>
         <w:r>
-          <w:rPr>
-            <w:lang w:val="en-GB"/>
-            <w:rPrChange w:id="23" w:author="Rui Ganhoto" w:date="2013-03-10T09:44:00Z">
-              <w:rPr/>
-            </w:rPrChange>
-          </w:rPr>
-          <w:t>Ready for Revision</w:t>
+          <w:t>Baselined</w:t>
         </w:r>
+        <w:proofErr w:type="spellEnd"/>
       </w:sdtContent>
     </w:sdt>
     <w:r>
       <w:rPr>
         <w:lang w:val="en-GB"/>
-        <w:rPrChange w:id="24" w:author="Rui Ganhoto" w:date="2013-03-10T09:44:00Z">
-          <w:rPr/>
-        </w:rPrChange>
       </w:rPr>
       <w:t xml:space="preserve"> </w:t>
     </w:r>
@@ -7889,7 +8188,7 @@
 </file>
 
 <file path=word/numbering.xml><?xml version="1.0" encoding="utf-8"?>
-<w:numbering xmlns:wpc="http://schemas.microsoft.com/office/word/2010/wordprocessingCanvas" xmlns:mc="http://schemas.openxmlformats.org/markup-compatibility/2006" xmlns:o="urn:schemas-microsoft-com:office:office" xmlns:r="http://schemas.openxmlformats.org/officeDocument/2006/relationships" xmlns:m="http://schemas.openxmlformats.org/officeDocument/2006/math" xmlns:v="urn:schemas-microsoft-com:vml" xmlns:wp14="http://schemas.microsoft.com/office/word/2010/wordprocessingDrawing" xmlns:wp="http://schemas.openxmlformats.org/drawingml/2006/wordprocessingDrawing" xmlns:w10="urn:schemas-microsoft-com:office:word" xmlns:w="http://schemas.openxmlformats.org/wordprocessingml/2006/main" xmlns:w14="http://schemas.microsoft.com/office/word/2010/wordml" xmlns:w15="http://schemas.microsoft.com/office/word/2012/wordml" xmlns:wpg="http://schemas.microsoft.com/office/word/2010/wordprocessingGroup" xmlns:wpi="http://schemas.microsoft.com/office/word/2010/wordprocessingInk" xmlns:wne="http://schemas.microsoft.com/office/word/2006/wordml" xmlns:wps="http://schemas.microsoft.com/office/word/2010/wordprocessingShape" mc:Ignorable="w14 w15 wp14">
+<w:numbering xmlns:ve="http://schemas.openxmlformats.org/markup-compatibility/2006" xmlns:o="urn:schemas-microsoft-com:office:office" xmlns:r="http://schemas.openxmlformats.org/officeDocument/2006/relationships" xmlns:m="http://schemas.openxmlformats.org/officeDocument/2006/math" xmlns:v="urn:schemas-microsoft-com:vml" xmlns:wp="http://schemas.openxmlformats.org/drawingml/2006/wordprocessingDrawing" xmlns:w10="urn:schemas-microsoft-com:office:word" xmlns:w="http://schemas.openxmlformats.org/wordprocessingml/2006/main" xmlns:wne="http://schemas.microsoft.com/office/word/2006/wordml">
   <w:abstractNum w:abstractNumId="0">
     <w:nsid w:val="0D552BEF"/>
     <w:multiLevelType w:val="multilevel"/>
@@ -8229,7 +8528,7 @@
 </file>
 
 <file path=word/styles.xml><?xml version="1.0" encoding="utf-8"?>
-<w:styles xmlns:mc="http://schemas.openxmlformats.org/markup-compatibility/2006" xmlns:r="http://schemas.openxmlformats.org/officeDocument/2006/relationships" xmlns:w="http://schemas.openxmlformats.org/wordprocessingml/2006/main" xmlns:w14="http://schemas.microsoft.com/office/word/2010/wordml" xmlns:w15="http://schemas.microsoft.com/office/word/2012/wordml" mc:Ignorable="w14 w15">
+<w:styles xmlns:r="http://schemas.openxmlformats.org/officeDocument/2006/relationships" xmlns:w="http://schemas.openxmlformats.org/wordprocessingml/2006/main">
   <w:docDefaults>
     <w:rPrDefault>
       <w:rPr>
@@ -8245,389 +8544,155 @@
       </w:pPr>
     </w:pPrDefault>
   </w:docDefaults>
-  <w:latentStyles w:defLockedState="0" w:defUIPriority="99" w:defSemiHidden="0" w:defUnhideWhenUsed="0" w:defQFormat="0" w:count="371">
-    <w:lsdException w:name="Normal" w:uiPriority="0" w:qFormat="1"/>
-    <w:lsdException w:name="heading 1" w:uiPriority="9" w:qFormat="1"/>
-    <w:lsdException w:name="heading 2" w:semiHidden="1" w:uiPriority="9" w:unhideWhenUsed="1" w:qFormat="1"/>
-    <w:lsdException w:name="heading 3" w:semiHidden="1" w:uiPriority="9" w:unhideWhenUsed="1" w:qFormat="1"/>
-    <w:lsdException w:name="heading 4" w:semiHidden="1" w:uiPriority="9" w:unhideWhenUsed="1" w:qFormat="1"/>
-    <w:lsdException w:name="heading 5" w:semiHidden="1" w:uiPriority="9" w:unhideWhenUsed="1" w:qFormat="1"/>
-    <w:lsdException w:name="heading 6" w:semiHidden="1" w:uiPriority="9" w:unhideWhenUsed="1" w:qFormat="1"/>
-    <w:lsdException w:name="heading 7" w:semiHidden="1" w:uiPriority="9" w:unhideWhenUsed="1" w:qFormat="1"/>
-    <w:lsdException w:name="heading 8" w:semiHidden="1" w:uiPriority="9" w:unhideWhenUsed="1" w:qFormat="1"/>
-    <w:lsdException w:name="heading 9" w:semiHidden="1" w:uiPriority="9" w:unhideWhenUsed="1" w:qFormat="1"/>
-    <w:lsdException w:name="index 1" w:semiHidden="1" w:unhideWhenUsed="1"/>
-    <w:lsdException w:name="index 2" w:semiHidden="1" w:unhideWhenUsed="1"/>
-    <w:lsdException w:name="index 3" w:semiHidden="1" w:unhideWhenUsed="1"/>
-    <w:lsdException w:name="index 4" w:semiHidden="1" w:unhideWhenUsed="1"/>
-    <w:lsdException w:name="index 5" w:semiHidden="1" w:unhideWhenUsed="1"/>
-    <w:lsdException w:name="index 6" w:semiHidden="1" w:unhideWhenUsed="1"/>
-    <w:lsdException w:name="index 7" w:semiHidden="1" w:unhideWhenUsed="1"/>
-    <w:lsdException w:name="index 8" w:semiHidden="1" w:unhideWhenUsed="1"/>
-    <w:lsdException w:name="index 9" w:semiHidden="1" w:unhideWhenUsed="1"/>
-    <w:lsdException w:name="toc 1" w:semiHidden="1" w:uiPriority="39" w:unhideWhenUsed="1"/>
-    <w:lsdException w:name="toc 2" w:semiHidden="1" w:uiPriority="39" w:unhideWhenUsed="1"/>
-    <w:lsdException w:name="toc 3" w:semiHidden="1" w:uiPriority="39" w:unhideWhenUsed="1"/>
-    <w:lsdException w:name="toc 4" w:semiHidden="1" w:uiPriority="39" w:unhideWhenUsed="1"/>
-    <w:lsdException w:name="toc 5" w:semiHidden="1" w:uiPriority="39" w:unhideWhenUsed="1"/>
-    <w:lsdException w:name="toc 6" w:semiHidden="1" w:uiPriority="39" w:unhideWhenUsed="1"/>
-    <w:lsdException w:name="toc 7" w:semiHidden="1" w:uiPriority="39" w:unhideWhenUsed="1"/>
-    <w:lsdException w:name="toc 8" w:semiHidden="1" w:uiPriority="39" w:unhideWhenUsed="1"/>
-    <w:lsdException w:name="toc 9" w:semiHidden="1" w:uiPriority="39" w:unhideWhenUsed="1"/>
-    <w:lsdException w:name="Normal Indent" w:semiHidden="1" w:unhideWhenUsed="1"/>
-    <w:lsdException w:name="footnote text" w:semiHidden="1" w:unhideWhenUsed="1"/>
-    <w:lsdException w:name="annotation text" w:semiHidden="1" w:unhideWhenUsed="1"/>
-    <w:lsdException w:name="header" w:semiHidden="1" w:unhideWhenUsed="1"/>
-    <w:lsdException w:name="footer" w:semiHidden="1" w:unhideWhenUsed="1"/>
-    <w:lsdException w:name="index heading" w:semiHidden="1" w:unhideWhenUsed="1"/>
-    <w:lsdException w:name="caption" w:semiHidden="1" w:uiPriority="35" w:unhideWhenUsed="1" w:qFormat="1"/>
-    <w:lsdException w:name="table of figures" w:semiHidden="1" w:unhideWhenUsed="1"/>
-    <w:lsdException w:name="envelope address" w:semiHidden="1" w:unhideWhenUsed="1"/>
-    <w:lsdException w:name="envelope return" w:semiHidden="1" w:unhideWhenUsed="1"/>
-    <w:lsdException w:name="footnote reference" w:semiHidden="1" w:unhideWhenUsed="1"/>
-    <w:lsdException w:name="annotation reference" w:semiHidden="1" w:unhideWhenUsed="1"/>
-    <w:lsdException w:name="line number" w:semiHidden="1" w:unhideWhenUsed="1"/>
-    <w:lsdException w:name="page number" w:semiHidden="1" w:unhideWhenUsed="1"/>
-    <w:lsdException w:name="endnote reference" w:semiHidden="1" w:unhideWhenUsed="1"/>
-    <w:lsdException w:name="endnote text" w:semiHidden="1" w:unhideWhenUsed="1"/>
-    <w:lsdException w:name="table of authorities" w:semiHidden="1" w:unhideWhenUsed="1"/>
-    <w:lsdException w:name="macro" w:semiHidden="1" w:unhideWhenUsed="1"/>
-    <w:lsdException w:name="toa heading" w:semiHidden="1" w:unhideWhenUsed="1"/>
-    <w:lsdException w:name="List" w:semiHidden="1" w:unhideWhenUsed="1"/>
-    <w:lsdException w:name="List Bullet" w:semiHidden="1" w:unhideWhenUsed="1"/>
-    <w:lsdException w:name="List Number" w:semiHidden="1" w:unhideWhenUsed="1"/>
-    <w:lsdException w:name="List 2" w:semiHidden="1" w:unhideWhenUsed="1"/>
-    <w:lsdException w:name="List 3" w:semiHidden="1" w:unhideWhenUsed="1"/>
-    <w:lsdException w:name="List 4" w:semiHidden="1" w:unhideWhenUsed="1"/>
-    <w:lsdException w:name="List 5" w:semiHidden="1" w:unhideWhenUsed="1"/>
-    <w:lsdException w:name="List Bullet 2" w:semiHidden="1" w:unhideWhenUsed="1"/>
-    <w:lsdException w:name="List Bullet 3" w:semiHidden="1" w:unhideWhenUsed="1"/>
-    <w:lsdException w:name="List Bullet 4" w:semiHidden="1" w:unhideWhenUsed="1"/>
-    <w:lsdException w:name="List Bullet 5" w:semiHidden="1" w:unhideWhenUsed="1"/>
-    <w:lsdException w:name="List Number 2" w:semiHidden="1" w:unhideWhenUsed="1"/>
-    <w:lsdException w:name="List Number 3" w:semiHidden="1" w:unhideWhenUsed="1"/>
-    <w:lsdException w:name="List Number 4" w:semiHidden="1" w:unhideWhenUsed="1"/>
-    <w:lsdException w:name="List Number 5" w:semiHidden="1" w:unhideWhenUsed="1"/>
-    <w:lsdException w:name="Title" w:uiPriority="10" w:qFormat="1"/>
-    <w:lsdException w:name="Closing" w:semiHidden="1" w:unhideWhenUsed="1"/>
-    <w:lsdException w:name="Signature" w:semiHidden="1" w:unhideWhenUsed="1"/>
-    <w:lsdException w:name="Default Paragraph Font" w:semiHidden="1" w:uiPriority="1" w:unhideWhenUsed="1"/>
-    <w:lsdException w:name="Body Text" w:semiHidden="1" w:unhideWhenUsed="1"/>
-    <w:lsdException w:name="Body Text Indent" w:semiHidden="1" w:unhideWhenUsed="1"/>
-    <w:lsdException w:name="List Continue" w:semiHidden="1" w:unhideWhenUsed="1"/>
-    <w:lsdException w:name="List Continue 2" w:semiHidden="1" w:unhideWhenUsed="1"/>
-    <w:lsdException w:name="List Continue 3" w:semiHidden="1" w:unhideWhenUsed="1"/>
-    <w:lsdException w:name="List Continue 4" w:semiHidden="1" w:unhideWhenUsed="1"/>
-    <w:lsdException w:name="List Continue 5" w:semiHidden="1" w:unhideWhenUsed="1"/>
-    <w:lsdException w:name="Message Header" w:semiHidden="1" w:unhideWhenUsed="1"/>
-    <w:lsdException w:name="Subtitle" w:uiPriority="11" w:qFormat="1"/>
-    <w:lsdException w:name="Salutation" w:semiHidden="1" w:unhideWhenUsed="1"/>
-    <w:lsdException w:name="Date" w:semiHidden="1" w:unhideWhenUsed="1"/>
-    <w:lsdException w:name="Body Text First Indent" w:semiHidden="1" w:unhideWhenUsed="1"/>
-    <w:lsdException w:name="Body Text First Indent 2" w:semiHidden="1" w:unhideWhenUsed="1"/>
-    <w:lsdException w:name="Note Heading" w:semiHidden="1" w:unhideWhenUsed="1"/>
-    <w:lsdException w:name="Body Text 2" w:semiHidden="1" w:unhideWhenUsed="1"/>
-    <w:lsdException w:name="Body Text 3" w:semiHidden="1" w:unhideWhenUsed="1"/>
-    <w:lsdException w:name="Body Text Indent 2" w:semiHidden="1" w:unhideWhenUsed="1"/>
-    <w:lsdException w:name="Body Text Indent 3" w:semiHidden="1" w:unhideWhenUsed="1"/>
-    <w:lsdException w:name="Block Text" w:semiHidden="1" w:unhideWhenUsed="1"/>
-    <w:lsdException w:name="Hyperlink" w:semiHidden="1" w:unhideWhenUsed="1"/>
-    <w:lsdException w:name="FollowedHyperlink" w:semiHidden="1" w:unhideWhenUsed="1"/>
-    <w:lsdException w:name="Strong" w:uiPriority="22" w:qFormat="1"/>
-    <w:lsdException w:name="Emphasis" w:uiPriority="20" w:qFormat="1"/>
-    <w:lsdException w:name="Document Map" w:semiHidden="1" w:unhideWhenUsed="1"/>
-    <w:lsdException w:name="Plain Text" w:semiHidden="1" w:unhideWhenUsed="1"/>
-    <w:lsdException w:name="E-mail Signature" w:semiHidden="1" w:unhideWhenUsed="1"/>
-    <w:lsdException w:name="HTML Top of Form" w:semiHidden="1" w:unhideWhenUsed="1"/>
-    <w:lsdException w:name="HTML Bottom of Form" w:semiHidden="1" w:unhideWhenUsed="1"/>
-    <w:lsdException w:name="Normal (Web)" w:semiHidden="1" w:unhideWhenUsed="1"/>
-    <w:lsdException w:name="HTML Acronym" w:semiHidden="1" w:unhideWhenUsed="1"/>
-    <w:lsdException w:name="HTML Address" w:semiHidden="1" w:unhideWhenUsed="1"/>
-    <w:lsdException w:name="HTML Cite" w:semiHidden="1" w:unhideWhenUsed="1"/>
-    <w:lsdException w:name="HTML Code" w:semiHidden="1" w:unhideWhenUsed="1"/>
-    <w:lsdException w:name="HTML Definition" w:semiHidden="1" w:unhideWhenUsed="1"/>
-    <w:lsdException w:name="HTML Keyboard" w:semiHidden="1" w:unhideWhenUsed="1"/>
-    <w:lsdException w:name="HTML Preformatted" w:semiHidden="1" w:unhideWhenUsed="1"/>
-    <w:lsdException w:name="HTML Sample" w:semiHidden="1" w:unhideWhenUsed="1"/>
-    <w:lsdException w:name="HTML Typewriter" w:semiHidden="1" w:unhideWhenUsed="1"/>
-    <w:lsdException w:name="HTML Variable" w:semiHidden="1" w:unhideWhenUsed="1"/>
-    <w:lsdException w:name="Normal Table" w:semiHidden="1" w:unhideWhenUsed="1"/>
-    <w:lsdException w:name="annotation subject" w:semiHidden="1" w:unhideWhenUsed="1"/>
-    <w:lsdException w:name="No List" w:semiHidden="1" w:unhideWhenUsed="1"/>
-    <w:lsdException w:name="Outline List 1" w:semiHidden="1" w:unhideWhenUsed="1"/>
-    <w:lsdException w:name="Outline List 2" w:semiHidden="1" w:unhideWhenUsed="1"/>
-    <w:lsdException w:name="Outline List 3" w:semiHidden="1" w:unhideWhenUsed="1"/>
-    <w:lsdException w:name="Table Simple 1" w:semiHidden="1" w:unhideWhenUsed="1"/>
-    <w:lsdException w:name="Table Simple 2" w:semiHidden="1" w:unhideWhenUsed="1"/>
-    <w:lsdException w:name="Table Simple 3" w:semiHidden="1" w:unhideWhenUsed="1"/>
-    <w:lsdException w:name="Table Classic 1" w:semiHidden="1" w:unhideWhenUsed="1"/>
-    <w:lsdException w:name="Table Classic 2" w:semiHidden="1" w:unhideWhenUsed="1"/>
-    <w:lsdException w:name="Table Classic 3" w:semiHidden="1" w:unhideWhenUsed="1"/>
-    <w:lsdException w:name="Table Classic 4" w:semiHidden="1" w:unhideWhenUsed="1"/>
-    <w:lsdException w:name="Table Colorful 1" w:semiHidden="1" w:unhideWhenUsed="1"/>
-    <w:lsdException w:name="Table Colorful 2" w:semiHidden="1" w:unhideWhenUsed="1"/>
-    <w:lsdException w:name="Table Colorful 3" w:semiHidden="1" w:unhideWhenUsed="1"/>
-    <w:lsdException w:name="Table Columns 1" w:semiHidden="1" w:unhideWhenUsed="1"/>
-    <w:lsdException w:name="Table Columns 2" w:semiHidden="1" w:unhideWhenUsed="1"/>
-    <w:lsdException w:name="Table Columns 3" w:semiHidden="1" w:unhideWhenUsed="1"/>
-    <w:lsdException w:name="Table Columns 4" w:semiHidden="1" w:unhideWhenUsed="1"/>
-    <w:lsdException w:name="Table Columns 5" w:semiHidden="1" w:unhideWhenUsed="1"/>
-    <w:lsdException w:name="Table Grid 1" w:semiHidden="1" w:unhideWhenUsed="1"/>
-    <w:lsdException w:name="Table Grid 2" w:semiHidden="1" w:unhideWhenUsed="1"/>
-    <w:lsdException w:name="Table Grid 3" w:semiHidden="1" w:unhideWhenUsed="1"/>
-    <w:lsdException w:name="Table Grid 4" w:semiHidden="1" w:unhideWhenUsed="1"/>
-    <w:lsdException w:name="Table Grid 5" w:semiHidden="1" w:unhideWhenUsed="1"/>
-    <w:lsdException w:name="Table Grid 6" w:semiHidden="1" w:unhideWhenUsed="1"/>
-    <w:lsdException w:name="Table Grid 7" w:semiHidden="1" w:unhideWhenUsed="1"/>
-    <w:lsdException w:name="Table Grid 8" w:semiHidden="1" w:unhideWhenUsed="1"/>
-    <w:lsdException w:name="Table List 1" w:semiHidden="1" w:unhideWhenUsed="1"/>
-    <w:lsdException w:name="Table List 2" w:semiHidden="1" w:unhideWhenUsed="1"/>
-    <w:lsdException w:name="Table List 3" w:semiHidden="1" w:unhideWhenUsed="1"/>
-    <w:lsdException w:name="Table List 4" w:semiHidden="1" w:unhideWhenUsed="1"/>
-    <w:lsdException w:name="Table List 5" w:semiHidden="1" w:unhideWhenUsed="1"/>
-    <w:lsdException w:name="Table List 6" w:semiHidden="1" w:unhideWhenUsed="1"/>
-    <w:lsdException w:name="Table List 7" w:semiHidden="1" w:unhideWhenUsed="1"/>
-    <w:lsdException w:name="Table List 8" w:semiHidden="1" w:unhideWhenUsed="1"/>
-    <w:lsdException w:name="Table 3D effects 1" w:semiHidden="1" w:unhideWhenUsed="1"/>
-    <w:lsdException w:name="Table 3D effects 2" w:semiHidden="1" w:unhideWhenUsed="1"/>
-    <w:lsdException w:name="Table 3D effects 3" w:semiHidden="1" w:unhideWhenUsed="1"/>
-    <w:lsdException w:name="Table Contemporary" w:semiHidden="1" w:unhideWhenUsed="1"/>
-    <w:lsdException w:name="Table Elegant" w:semiHidden="1" w:unhideWhenUsed="1"/>
-    <w:lsdException w:name="Table Professional" w:semiHidden="1" w:unhideWhenUsed="1"/>
-    <w:lsdException w:name="Table Subtle 1" w:semiHidden="1" w:unhideWhenUsed="1"/>
-    <w:lsdException w:name="Table Subtle 2" w:semiHidden="1" w:unhideWhenUsed="1"/>
-    <w:lsdException w:name="Table Web 1" w:semiHidden="1" w:unhideWhenUsed="1"/>
-    <w:lsdException w:name="Table Web 2" w:semiHidden="1" w:unhideWhenUsed="1"/>
-    <w:lsdException w:name="Table Web 3" w:semiHidden="1" w:unhideWhenUsed="1"/>
-    <w:lsdException w:name="Balloon Text" w:semiHidden="1" w:unhideWhenUsed="1"/>
-    <w:lsdException w:name="Table Grid" w:uiPriority="59"/>
-    <w:lsdException w:name="Table Theme" w:semiHidden="1" w:unhideWhenUsed="1"/>
-    <w:lsdException w:name="Placeholder Text" w:semiHidden="1"/>
-    <w:lsdException w:name="No Spacing" w:uiPriority="1" w:qFormat="1"/>
-    <w:lsdException w:name="Light Shading" w:uiPriority="60"/>
-    <w:lsdException w:name="Light List" w:uiPriority="61"/>
-    <w:lsdException w:name="Light Grid" w:uiPriority="62"/>
-    <w:lsdException w:name="Medium Shading 1" w:uiPriority="63"/>
-    <w:lsdException w:name="Medium Shading 2" w:uiPriority="64"/>
-    <w:lsdException w:name="Medium List 1" w:uiPriority="65"/>
-    <w:lsdException w:name="Medium List 2" w:uiPriority="66"/>
-    <w:lsdException w:name="Medium Grid 1" w:uiPriority="67"/>
-    <w:lsdException w:name="Medium Grid 2" w:uiPriority="68"/>
-    <w:lsdException w:name="Medium Grid 3" w:uiPriority="69"/>
-    <w:lsdException w:name="Dark List" w:uiPriority="70"/>
-    <w:lsdException w:name="Colorful Shading" w:uiPriority="71"/>
-    <w:lsdException w:name="Colorful List" w:uiPriority="72"/>
-    <w:lsdException w:name="Colorful Grid" w:uiPriority="73"/>
-    <w:lsdException w:name="Light Shading Accent 1" w:uiPriority="60"/>
-    <w:lsdException w:name="Light List Accent 1" w:uiPriority="61"/>
-    <w:lsdException w:name="Light Grid Accent 1" w:uiPriority="62"/>
-    <w:lsdException w:name="Medium Shading 1 Accent 1" w:uiPriority="63"/>
-    <w:lsdException w:name="Medium Shading 2 Accent 1" w:uiPriority="64"/>
-    <w:lsdException w:name="Medium List 1 Accent 1" w:uiPriority="65"/>
-    <w:lsdException w:name="Revision" w:semiHidden="1"/>
-    <w:lsdException w:name="List Paragraph" w:uiPriority="34" w:qFormat="1"/>
-    <w:lsdException w:name="Quote" w:uiPriority="29" w:qFormat="1"/>
-    <w:lsdException w:name="Intense Quote" w:uiPriority="30" w:qFormat="1"/>
-    <w:lsdException w:name="Medium List 2 Accent 1" w:uiPriority="66"/>
-    <w:lsdException w:name="Medium Grid 1 Accent 1" w:uiPriority="67"/>
-    <w:lsdException w:name="Medium Grid 2 Accent 1" w:uiPriority="68"/>
-    <w:lsdException w:name="Medium Grid 3 Accent 1" w:uiPriority="69"/>
-    <w:lsdException w:name="Dark List Accent 1" w:uiPriority="70"/>
-    <w:lsdException w:name="Colorful Shading Accent 1" w:uiPriority="71"/>
-    <w:lsdException w:name="Colorful List Accent 1" w:uiPriority="72"/>
-    <w:lsdException w:name="Colorful Grid Accent 1" w:uiPriority="73"/>
-    <w:lsdException w:name="Light Shading Accent 2" w:uiPriority="60"/>
-    <w:lsdException w:name="Light List Accent 2" w:uiPriority="61"/>
-    <w:lsdException w:name="Light Grid Accent 2" w:uiPriority="62"/>
-    <w:lsdException w:name="Medium Shading 1 Accent 2" w:uiPriority="63"/>
-    <w:lsdException w:name="Medium Shading 2 Accent 2" w:uiPriority="64"/>
-    <w:lsdException w:name="Medium List 1 Accent 2" w:uiPriority="65"/>
-    <w:lsdException w:name="Medium List 2 Accent 2" w:uiPriority="66"/>
-    <w:lsdException w:name="Medium Grid 1 Accent 2" w:uiPriority="67"/>
-    <w:lsdException w:name="Medium Grid 2 Accent 2" w:uiPriority="68"/>
-    <w:lsdException w:name="Medium Grid 3 Accent 2" w:uiPriority="69"/>
-    <w:lsdException w:name="Dark List Accent 2" w:uiPriority="70"/>
-    <w:lsdException w:name="Colorful Shading Accent 2" w:uiPriority="71"/>
-    <w:lsdException w:name="Colorful List Accent 2" w:uiPriority="72"/>
-    <w:lsdException w:name="Colorful Grid Accent 2" w:uiPriority="73"/>
-    <w:lsdException w:name="Light Shading Accent 3" w:uiPriority="60"/>
-    <w:lsdException w:name="Light List Accent 3" w:uiPriority="61"/>
-    <w:lsdException w:name="Light Grid Accent 3" w:uiPriority="62"/>
-    <w:lsdException w:name="Medium Shading 1 Accent 3" w:uiPriority="63"/>
-    <w:lsdException w:name="Medium Shading 2 Accent 3" w:uiPriority="64"/>
-    <w:lsdException w:name="Medium List 1 Accent 3" w:uiPriority="65"/>
-    <w:lsdException w:name="Medium List 2 Accent 3" w:uiPriority="66"/>
-    <w:lsdException w:name="Medium Grid 1 Accent 3" w:uiPriority="67"/>
-    <w:lsdException w:name="Medium Grid 2 Accent 3" w:uiPriority="68"/>
-    <w:lsdException w:name="Medium Grid 3 Accent 3" w:uiPriority="69"/>
-    <w:lsdException w:name="Dark List Accent 3" w:uiPriority="70"/>
-    <w:lsdException w:name="Colorful Shading Accent 3" w:uiPriority="71"/>
-    <w:lsdException w:name="Colorful List Accent 3" w:uiPriority="72"/>
-    <w:lsdException w:name="Colorful Grid Accent 3" w:uiPriority="73"/>
-    <w:lsdException w:name="Light Shading Accent 4" w:uiPriority="60"/>
-    <w:lsdException w:name="Light List Accent 4" w:uiPriority="61"/>
-    <w:lsdException w:name="Light Grid Accent 4" w:uiPriority="62"/>
-    <w:lsdException w:name="Medium Shading 1 Accent 4" w:uiPriority="63"/>
-    <w:lsdException w:name="Medium Shading 2 Accent 4" w:uiPriority="64"/>
-    <w:lsdException w:name="Medium List 1 Accent 4" w:uiPriority="65"/>
-    <w:lsdException w:name="Medium List 2 Accent 4" w:uiPriority="66"/>
-    <w:lsdException w:name="Medium Grid 1 Accent 4" w:uiPriority="67"/>
-    <w:lsdException w:name="Medium Grid 2 Accent 4" w:uiPriority="68"/>
-    <w:lsdException w:name="Medium Grid 3 Accent 4" w:uiPriority="69"/>
-    <w:lsdException w:name="Dark List Accent 4" w:uiPriority="70"/>
-    <w:lsdException w:name="Colorful Shading Accent 4" w:uiPriority="71"/>
-    <w:lsdException w:name="Colorful List Accent 4" w:uiPriority="72"/>
-    <w:lsdException w:name="Colorful Grid Accent 4" w:uiPriority="73"/>
-    <w:lsdException w:name="Light Shading Accent 5" w:uiPriority="60"/>
-    <w:lsdException w:name="Light List Accent 5" w:uiPriority="61"/>
-    <w:lsdException w:name="Light Grid Accent 5" w:uiPriority="62"/>
-    <w:lsdException w:name="Medium Shading 1 Accent 5" w:uiPriority="63"/>
-    <w:lsdException w:name="Medium Shading 2 Accent 5" w:uiPriority="64"/>
-    <w:lsdException w:name="Medium List 1 Accent 5" w:uiPriority="65"/>
-    <w:lsdException w:name="Medium List 2 Accent 5" w:uiPriority="66"/>
-    <w:lsdException w:name="Medium Grid 1 Accent 5" w:uiPriority="67"/>
-    <w:lsdException w:name="Medium Grid 2 Accent 5" w:uiPriority="68"/>
-    <w:lsdException w:name="Medium Grid 3 Accent 5" w:uiPriority="69"/>
-    <w:lsdException w:name="Dark List Accent 5" w:uiPriority="70"/>
-    <w:lsdException w:name="Colorful Shading Accent 5" w:uiPriority="71"/>
-    <w:lsdException w:name="Colorful List Accent 5" w:uiPriority="72"/>
-    <w:lsdException w:name="Colorful Grid Accent 5" w:uiPriority="73"/>
-    <w:lsdException w:name="Light Shading Accent 6" w:uiPriority="60"/>
-    <w:lsdException w:name="Light List Accent 6" w:uiPriority="61"/>
-    <w:lsdException w:name="Light Grid Accent 6" w:uiPriority="62"/>
-    <w:lsdException w:name="Medium Shading 1 Accent 6" w:uiPriority="63"/>
-    <w:lsdException w:name="Medium Shading 2 Accent 6" w:uiPriority="64"/>
-    <w:lsdException w:name="Medium List 1 Accent 6" w:uiPriority="65"/>
-    <w:lsdException w:name="Medium List 2 Accent 6" w:uiPriority="66"/>
-    <w:lsdException w:name="Medium Grid 1 Accent 6" w:uiPriority="67"/>
-    <w:lsdException w:name="Medium Grid 2 Accent 6" w:uiPriority="68"/>
-    <w:lsdException w:name="Medium Grid 3 Accent 6" w:uiPriority="69"/>
-    <w:lsdException w:name="Dark List Accent 6" w:uiPriority="70"/>
-    <w:lsdException w:name="Colorful Shading Accent 6" w:uiPriority="71"/>
-    <w:lsdException w:name="Colorful List Accent 6" w:uiPriority="72"/>
-    <w:lsdException w:name="Colorful Grid Accent 6" w:uiPriority="73"/>
-    <w:lsdException w:name="Subtle Emphasis" w:uiPriority="19" w:qFormat="1"/>
-    <w:lsdException w:name="Intense Emphasis" w:uiPriority="21" w:qFormat="1"/>
-    <w:lsdException w:name="Subtle Reference" w:uiPriority="31" w:qFormat="1"/>
-    <w:lsdException w:name="Intense Reference" w:uiPriority="32" w:qFormat="1"/>
-    <w:lsdException w:name="Book Title" w:uiPriority="33" w:qFormat="1"/>
-    <w:lsdException w:name="Bibliography" w:semiHidden="1" w:uiPriority="37" w:unhideWhenUsed="1"/>
-    <w:lsdException w:name="TOC Heading" w:semiHidden="1" w:uiPriority="39" w:unhideWhenUsed="1" w:qFormat="1"/>
-    <w:lsdException w:name="Plain Table 1" w:uiPriority="41"/>
-    <w:lsdException w:name="Plain Table 2" w:uiPriority="42"/>
-    <w:lsdException w:name="Plain Table 3" w:uiPriority="43"/>
-    <w:lsdException w:name="Plain Table 4" w:uiPriority="44"/>
-    <w:lsdException w:name="Plain Table 5" w:uiPriority="45"/>
-    <w:lsdException w:name="Grid Table Light" w:uiPriority="40"/>
-    <w:lsdException w:name="Grid Table 1 Light" w:uiPriority="46"/>
-    <w:lsdException w:name="Grid Table 2" w:uiPriority="47"/>
-    <w:lsdException w:name="Grid Table 3" w:uiPriority="48"/>
-    <w:lsdException w:name="Grid Table 4" w:uiPriority="49"/>
-    <w:lsdException w:name="Grid Table 5 Dark" w:uiPriority="50"/>
-    <w:lsdException w:name="Grid Table 6 Colorful" w:uiPriority="51"/>
-    <w:lsdException w:name="Grid Table 7 Colorful" w:uiPriority="52"/>
-    <w:lsdException w:name="Grid Table 1 Light Accent 1" w:uiPriority="46"/>
-    <w:lsdException w:name="Grid Table 2 Accent 1" w:uiPriority="47"/>
-    <w:lsdException w:name="Grid Table 3 Accent 1" w:uiPriority="48"/>
-    <w:lsdException w:name="Grid Table 4 Accent 1" w:uiPriority="49"/>
-    <w:lsdException w:name="Grid Table 5 Dark Accent 1" w:uiPriority="50"/>
-    <w:lsdException w:name="Grid Table 6 Colorful Accent 1" w:uiPriority="51"/>
-    <w:lsdException w:name="Grid Table 7 Colorful Accent 1" w:uiPriority="52"/>
-    <w:lsdException w:name="Grid Table 1 Light Accent 2" w:uiPriority="46"/>
-    <w:lsdException w:name="Grid Table 2 Accent 2" w:uiPriority="47"/>
-    <w:lsdException w:name="Grid Table 3 Accent 2" w:uiPriority="48"/>
-    <w:lsdException w:name="Grid Table 4 Accent 2" w:uiPriority="49"/>
-    <w:lsdException w:name="Grid Table 5 Dark Accent 2" w:uiPriority="50"/>
-    <w:lsdException w:name="Grid Table 6 Colorful Accent 2" w:uiPriority="51"/>
-    <w:lsdException w:name="Grid Table 7 Colorful Accent 2" w:uiPriority="52"/>
-    <w:lsdException w:name="Grid Table 1 Light Accent 3" w:uiPriority="46"/>
-    <w:lsdException w:name="Grid Table 2 Accent 3" w:uiPriority="47"/>
-    <w:lsdException w:name="Grid Table 3 Accent 3" w:uiPriority="48"/>
-    <w:lsdException w:name="Grid Table 4 Accent 3" w:uiPriority="49"/>
-    <w:lsdException w:name="Grid Table 5 Dark Accent 3" w:uiPriority="50"/>
-    <w:lsdException w:name="Grid Table 6 Colorful Accent 3" w:uiPriority="51"/>
-    <w:lsdException w:name="Grid Table 7 Colorful Accent 3" w:uiPriority="52"/>
-    <w:lsdException w:name="Grid Table 1 Light Accent 4" w:uiPriority="46"/>
-    <w:lsdException w:name="Grid Table 2 Accent 4" w:uiPriority="47"/>
-    <w:lsdException w:name="Grid Table 3 Accent 4" w:uiPriority="48"/>
-    <w:lsdException w:name="Grid Table 4 Accent 4" w:uiPriority="49"/>
-    <w:lsdException w:name="Grid Table 5 Dark Accent 4" w:uiPriority="50"/>
-    <w:lsdException w:name="Grid Table 6 Colorful Accent 4" w:uiPriority="51"/>
-    <w:lsdException w:name="Grid Table 7 Colorful Accent 4" w:uiPriority="52"/>
-    <w:lsdException w:name="Grid Table 1 Light Accent 5" w:uiPriority="46"/>
-    <w:lsdException w:name="Grid Table 2 Accent 5" w:uiPriority="47"/>
-    <w:lsdException w:name="Grid Table 3 Accent 5" w:uiPriority="48"/>
-    <w:lsdException w:name="Grid Table 4 Accent 5" w:uiPriority="49"/>
-    <w:lsdException w:name="Grid Table 5 Dark Accent 5" w:uiPriority="50"/>
-    <w:lsdException w:name="Grid Table 6 Colorful Accent 5" w:uiPriority="51"/>
-    <w:lsdException w:name="Grid Table 7 Colorful Accent 5" w:uiPriority="52"/>
-    <w:lsdException w:name="Grid Table 1 Light Accent 6" w:uiPriority="46"/>
-    <w:lsdException w:name="Grid Table 2 Accent 6" w:uiPriority="47"/>
-    <w:lsdException w:name="Grid Table 3 Accent 6" w:uiPriority="48"/>
-    <w:lsdException w:name="Grid Table 4 Accent 6" w:uiPriority="49"/>
-    <w:lsdException w:name="Grid Table 5 Dark Accent 6" w:uiPriority="50"/>
-    <w:lsdException w:name="Grid Table 6 Colorful Accent 6" w:uiPriority="51"/>
-    <w:lsdException w:name="Grid Table 7 Colorful Accent 6" w:uiPriority="52"/>
-    <w:lsdException w:name="List Table 1 Light" w:uiPriority="46"/>
-    <w:lsdException w:name="List Table 2" w:uiPriority="47"/>
-    <w:lsdException w:name="List Table 3" w:uiPriority="48"/>
-    <w:lsdException w:name="List Table 4" w:uiPriority="49"/>
-    <w:lsdException w:name="List Table 5 Dark" w:uiPriority="50"/>
-    <w:lsdException w:name="List Table 6 Colorful" w:uiPriority="51"/>
-    <w:lsdException w:name="List Table 7 Colorful" w:uiPriority="52"/>
-    <w:lsdException w:name="List Table 1 Light Accent 1" w:uiPriority="46"/>
-    <w:lsdException w:name="List Table 2 Accent 1" w:uiPriority="47"/>
-    <w:lsdException w:name="List Table 3 Accent 1" w:uiPriority="48"/>
-    <w:lsdException w:name="List Table 4 Accent 1" w:uiPriority="49"/>
-    <w:lsdException w:name="List Table 5 Dark Accent 1" w:uiPriority="50"/>
-    <w:lsdException w:name="List Table 6 Colorful Accent 1" w:uiPriority="51"/>
-    <w:lsdException w:name="List Table 7 Colorful Accent 1" w:uiPriority="52"/>
-    <w:lsdException w:name="List Table 1 Light Accent 2" w:uiPriority="46"/>
-    <w:lsdException w:name="List Table 2 Accent 2" w:uiPriority="47"/>
-    <w:lsdException w:name="List Table 3 Accent 2" w:uiPriority="48"/>
-    <w:lsdException w:name="List Table 4 Accent 2" w:uiPriority="49"/>
-    <w:lsdException w:name="List Table 5 Dark Accent 2" w:uiPriority="50"/>
-    <w:lsdException w:name="List Table 6 Colorful Accent 2" w:uiPriority="51"/>
-    <w:lsdException w:name="List Table 7 Colorful Accent 2" w:uiPriority="52"/>
-    <w:lsdException w:name="List Table 1 Light Accent 3" w:uiPriority="46"/>
-    <w:lsdException w:name="List Table 2 Accent 3" w:uiPriority="47"/>
-    <w:lsdException w:name="List Table 3 Accent 3" w:uiPriority="48"/>
-    <w:lsdException w:name="List Table 4 Accent 3" w:uiPriority="49"/>
-    <w:lsdException w:name="List Table 5 Dark Accent 3" w:uiPriority="50"/>
-    <w:lsdException w:name="List Table 6 Colorful Accent 3" w:uiPriority="51"/>
-    <w:lsdException w:name="List Table 7 Colorful Accent 3" w:uiPriority="52"/>
-    <w:lsdException w:name="List Table 1 Light Accent 4" w:uiPriority="46"/>
-    <w:lsdException w:name="List Table 2 Accent 4" w:uiPriority="47"/>
-    <w:lsdException w:name="List Table 3 Accent 4" w:uiPriority="48"/>
-    <w:lsdException w:name="List Table 4 Accent 4" w:uiPriority="49"/>
-    <w:lsdException w:name="List Table 5 Dark Accent 4" w:uiPriority="50"/>
-    <w:lsdException w:name="List Table 6 Colorful Accent 4" w:uiPriority="51"/>
-    <w:lsdException w:name="List Table 7 Colorful Accent 4" w:uiPriority="52"/>
-    <w:lsdException w:name="List Table 1 Light Accent 5" w:uiPriority="46"/>
-    <w:lsdException w:name="List Table 2 Accent 5" w:uiPriority="47"/>
-    <w:lsdException w:name="List Table 3 Accent 5" w:uiPriority="48"/>
-    <w:lsdException w:name="List Table 4 Accent 5" w:uiPriority="49"/>
-    <w:lsdException w:name="List Table 5 Dark Accent 5" w:uiPriority="50"/>
-    <w:lsdException w:name="List Table 6 Colorful Accent 5" w:uiPriority="51"/>
-    <w:lsdException w:name="List Table 7 Colorful Accent 5" w:uiPriority="52"/>
-    <w:lsdException w:name="List Table 1 Light Accent 6" w:uiPriority="46"/>
-    <w:lsdException w:name="List Table 2 Accent 6" w:uiPriority="47"/>
-    <w:lsdException w:name="List Table 3 Accent 6" w:uiPriority="48"/>
-    <w:lsdException w:name="List Table 4 Accent 6" w:uiPriority="49"/>
-    <w:lsdException w:name="List Table 5 Dark Accent 6" w:uiPriority="50"/>
-    <w:lsdException w:name="List Table 6 Colorful Accent 6" w:uiPriority="51"/>
-    <w:lsdException w:name="List Table 7 Colorful Accent 6" w:uiPriority="52"/>
+  <w:latentStyles w:defLockedState="0" w:defUIPriority="99" w:defSemiHidden="1" w:defUnhideWhenUsed="1" w:defQFormat="0" w:count="267">
+    <w:lsdException w:name="Normal" w:semiHidden="0" w:uiPriority="0" w:unhideWhenUsed="0" w:qFormat="1"/>
+    <w:lsdException w:name="heading 1" w:semiHidden="0" w:uiPriority="9" w:unhideWhenUsed="0" w:qFormat="1"/>
+    <w:lsdException w:name="heading 2" w:uiPriority="9" w:qFormat="1"/>
+    <w:lsdException w:name="heading 3" w:uiPriority="9" w:qFormat="1"/>
+    <w:lsdException w:name="heading 4" w:uiPriority="9" w:qFormat="1"/>
+    <w:lsdException w:name="heading 5" w:uiPriority="9" w:qFormat="1"/>
+    <w:lsdException w:name="heading 6" w:uiPriority="9" w:qFormat="1"/>
+    <w:lsdException w:name="heading 7" w:uiPriority="9" w:qFormat="1"/>
+    <w:lsdException w:name="heading 8" w:uiPriority="9" w:qFormat="1"/>
+    <w:lsdException w:name="heading 9" w:uiPriority="9" w:qFormat="1"/>
+    <w:lsdException w:name="toc 1" w:uiPriority="39"/>
+    <w:lsdException w:name="toc 2" w:uiPriority="39"/>
+    <w:lsdException w:name="toc 3" w:uiPriority="39"/>
+    <w:lsdException w:name="toc 4" w:uiPriority="39"/>
+    <w:lsdException w:name="toc 5" w:uiPriority="39"/>
+    <w:lsdException w:name="toc 6" w:uiPriority="39"/>
+    <w:lsdException w:name="toc 7" w:uiPriority="39"/>
+    <w:lsdException w:name="toc 8" w:uiPriority="39"/>
+    <w:lsdException w:name="toc 9" w:uiPriority="39"/>
+    <w:lsdException w:name="caption" w:uiPriority="35" w:qFormat="1"/>
+    <w:lsdException w:name="Title" w:semiHidden="0" w:uiPriority="10" w:unhideWhenUsed="0" w:qFormat="1"/>
+    <w:lsdException w:name="Default Paragraph Font" w:uiPriority="1"/>
+    <w:lsdException w:name="Subtitle" w:semiHidden="0" w:uiPriority="11" w:unhideWhenUsed="0" w:qFormat="1"/>
+    <w:lsdException w:name="Strong" w:semiHidden="0" w:uiPriority="22" w:unhideWhenUsed="0" w:qFormat="1"/>
+    <w:lsdException w:name="Emphasis" w:semiHidden="0" w:uiPriority="20" w:unhideWhenUsed="0" w:qFormat="1"/>
+    <w:lsdException w:name="Table Grid" w:semiHidden="0" w:uiPriority="59" w:unhideWhenUsed="0"/>
+    <w:lsdException w:name="Placeholder Text" w:unhideWhenUsed="0"/>
+    <w:lsdException w:name="No Spacing" w:semiHidden="0" w:uiPriority="1" w:unhideWhenUsed="0" w:qFormat="1"/>
+    <w:lsdException w:name="Light Shading" w:semiHidden="0" w:uiPriority="60" w:unhideWhenUsed="0"/>
+    <w:lsdException w:name="Light List" w:semiHidden="0" w:uiPriority="61" w:unhideWhenUsed="0"/>
+    <w:lsdException w:name="Light Grid" w:semiHidden="0" w:uiPriority="62" w:unhideWhenUsed="0"/>
+    <w:lsdException w:name="Medium Shading 1" w:semiHidden="0" w:uiPriority="63" w:unhideWhenUsed="0"/>
+    <w:lsdException w:name="Medium Shading 2" w:semiHidden="0" w:uiPriority="64" w:unhideWhenUsed="0"/>
+    <w:lsdException w:name="Medium List 1" w:semiHidden="0" w:uiPriority="65" w:unhideWhenUsed="0"/>
+    <w:lsdException w:name="Medium List 2" w:semiHidden="0" w:uiPriority="66" w:unhideWhenUsed="0"/>
+    <w:lsdException w:name="Medium Grid 1" w:semiHidden="0" w:uiPriority="67" w:unhideWhenUsed="0"/>
+    <w:lsdException w:name="Medium Grid 2" w:semiHidden="0" w:uiPriority="68" w:unhideWhenUsed="0"/>
+    <w:lsdException w:name="Medium Grid 3" w:semiHidden="0" w:uiPriority="69" w:unhideWhenUsed="0"/>
+    <w:lsdException w:name="Dark List" w:semiHidden="0" w:uiPriority="70" w:unhideWhenUsed="0"/>
+    <w:lsdException w:name="Colorful Shading" w:semiHidden="0" w:uiPriority="71" w:unhideWhenUsed="0"/>
+    <w:lsdException w:name="Colorful List" w:semiHidden="0" w:uiPriority="72" w:unhideWhenUsed="0"/>
+    <w:lsdException w:name="Colorful Grid" w:semiHidden="0" w:uiPriority="73" w:unhideWhenUsed="0"/>
+    <w:lsdException w:name="Light Shading Accent 1" w:semiHidden="0" w:uiPriority="60" w:unhideWhenUsed="0"/>
+    <w:lsdException w:name="Light List Accent 1" w:semiHidden="0" w:uiPriority="61" w:unhideWhenUsed="0"/>
+    <w:lsdException w:name="Light Grid Accent 1" w:semiHidden="0" w:uiPriority="62" w:unhideWhenUsed="0"/>
+    <w:lsdException w:name="Medium Shading 1 Accent 1" w:semiHidden="0" w:uiPriority="63" w:unhideWhenUsed="0"/>
+    <w:lsdException w:name="Medium Shading 2 Accent 1" w:semiHidden="0" w:uiPriority="64" w:unhideWhenUsed="0"/>
+    <w:lsdException w:name="Medium List 1 Accent 1" w:semiHidden="0" w:uiPriority="65" w:unhideWhenUsed="0"/>
+    <w:lsdException w:name="Revision" w:unhideWhenUsed="0"/>
+    <w:lsdException w:name="List Paragraph" w:semiHidden="0" w:uiPriority="34" w:unhideWhenUsed="0" w:qFormat="1"/>
+    <w:lsdException w:name="Quote" w:semiHidden="0" w:uiPriority="29" w:unhideWhenUsed="0" w:qFormat="1"/>
+    <w:lsdException w:name="Intense Quote" w:semiHidden="0" w:uiPriority="30" w:unhideWhenUsed="0" w:qFormat="1"/>
+    <w:lsdException w:name="Medium List 2 Accent 1" w:semiHidden="0" w:uiPriority="66" w:unhideWhenUsed="0"/>
+    <w:lsdException w:name="Medium Grid 1 Accent 1" w:semiHidden="0" w:uiPriority="67" w:unhideWhenUsed="0"/>
+    <w:lsdException w:name="Medium Grid 2 Accent 1" w:semiHidden="0" w:uiPriority="68" w:unhideWhenUsed="0"/>
+    <w:lsdException w:name="Medium Grid 3 Accent 1" w:semiHidden="0" w:uiPriority="69" w:unhideWhenUsed="0"/>
+    <w:lsdException w:name="Dark List Accent 1" w:semiHidden="0" w:uiPriority="70" w:unhideWhenUsed="0"/>
+    <w:lsdException w:name="Colorful Shading Accent 1" w:semiHidden="0" w:uiPriority="71" w:unhideWhenUsed="0"/>
+    <w:lsdException w:name="Colorful List Accent 1" w:semiHidden="0" w:uiPriority="72" w:unhideWhenUsed="0"/>
+    <w:lsdException w:name="Colorful Grid Accent 1" w:semiHidden="0" w:uiPriority="73" w:unhideWhenUsed="0"/>
+    <w:lsdException w:name="Light Shading Accent 2" w:semiHidden="0" w:uiPriority="60" w:unhideWhenUsed="0"/>
+    <w:lsdException w:name="Light List Accent 2" w:semiHidden="0" w:uiPriority="61" w:unhideWhenUsed="0"/>
+    <w:lsdException w:name="Light Grid Accent 2" w:semiHidden="0" w:uiPriority="62" w:unhideWhenUsed="0"/>
+    <w:lsdException w:name="Medium Shading 1 Accent 2" w:semiHidden="0" w:uiPriority="63" w:unhideWhenUsed="0"/>
+    <w:lsdException w:name="Medium Shading 2 Accent 2" w:semiHidden="0" w:uiPriority="64" w:unhideWhenUsed="0"/>
+    <w:lsdException w:name="Medium List 1 Accent 2" w:semiHidden="0" w:uiPriority="65" w:unhideWhenUsed="0"/>
+    <w:lsdException w:name="Medium List 2 Accent 2" w:semiHidden="0" w:uiPriority="66" w:unhideWhenUsed="0"/>
+    <w:lsdException w:name="Medium Grid 1 Accent 2" w:semiHidden="0" w:uiPriority="67" w:unhideWhenUsed="0"/>
+    <w:lsdException w:name="Medium Grid 2 Accent 2" w:semiHidden="0" w:uiPriority="68" w:unhideWhenUsed="0"/>
+    <w:lsdException w:name="Medium Grid 3 Accent 2" w:semiHidden="0" w:uiPriority="69" w:unhideWhenUsed="0"/>
+    <w:lsdException w:name="Dark List Accent 2" w:semiHidden="0" w:uiPriority="70" w:unhideWhenUsed="0"/>
+    <w:lsdException w:name="Colorful Shading Accent 2" w:semiHidden="0" w:uiPriority="71" w:unhideWhenUsed="0"/>
+    <w:lsdException w:name="Colorful List Accent 2" w:semiHidden="0" w:uiPriority="72" w:unhideWhenUsed="0"/>
+    <w:lsdException w:name="Colorful Grid Accent 2" w:semiHidden="0" w:uiPriority="73" w:unhideWhenUsed="0"/>
+    <w:lsdException w:name="Light Shading Accent 3" w:semiHidden="0" w:uiPriority="60" w:unhideWhenUsed="0"/>
+    <w:lsdException w:name="Light List Accent 3" w:semiHidden="0" w:uiPriority="61" w:unhideWhenUsed="0"/>
+    <w:lsdException w:name="Light Grid Accent 3" w:semiHidden="0" w:uiPriority="62" w:unhideWhenUsed="0"/>
+    <w:lsdException w:name="Medium Shading 1 Accent 3" w:semiHidden="0" w:uiPriority="63" w:unhideWhenUsed="0"/>
+    <w:lsdException w:name="Medium Shading 2 Accent 3" w:semiHidden="0" w:uiPriority="64" w:unhideWhenUsed="0"/>
+    <w:lsdException w:name="Medium List 1 Accent 3" w:semiHidden="0" w:uiPriority="65" w:unhideWhenUsed="0"/>
+    <w:lsdException w:name="Medium List 2 Accent 3" w:semiHidden="0" w:uiPriority="66" w:unhideWhenUsed="0"/>
+    <w:lsdException w:name="Medium Grid 1 Accent 3" w:semiHidden="0" w:uiPriority="67" w:unhideWhenUsed="0"/>
+    <w:lsdException w:name="Medium Grid 2 Accent 3" w:semiHidden="0" w:uiPriority="68" w:unhideWhenUsed="0"/>
+    <w:lsdException w:name="Medium Grid 3 Accent 3" w:semiHidden="0" w:uiPriority="69" w:unhideWhenUsed="0"/>
+    <w:lsdException w:name="Dark List Accent 3" w:semiHidden="0" w:uiPriority="70" w:unhideWhenUsed="0"/>
+    <w:lsdException w:name="Colorful Shading Accent 3" w:semiHidden="0" w:uiPriority="71" w:unhideWhenUsed="0"/>
+    <w:lsdException w:name="Colorful List Accent 3" w:semiHidden="0" w:uiPriority="72" w:unhideWhenUsed="0"/>
+    <w:lsdException w:name="Colorful Grid Accent 3" w:semiHidden="0" w:uiPriority="73" w:unhideWhenUsed="0"/>
+    <w:lsdException w:name="Light Shading Accent 4" w:semiHidden="0" w:uiPriority="60" w:unhideWhenUsed="0"/>
+    <w:lsdException w:name="Light List Accent 4" w:semiHidden="0" w:uiPriority="61" w:unhideWhenUsed="0"/>
+    <w:lsdException w:name="Light Grid Accent 4" w:semiHidden="0" w:uiPriority="62" w:unhideWhenUsed="0"/>
+    <w:lsdException w:name="Medium Shading 1 Accent 4" w:semiHidden="0" w:uiPriority="63" w:unhideWhenUsed="0"/>
+    <w:lsdException w:name="Medium Shading 2 Accent 4" w:semiHidden="0" w:uiPriority="64" w:unhideWhenUsed="0"/>
+    <w:lsdException w:name="Medium List 1 Accent 4" w:semiHidden="0" w:uiPriority="65" w:unhideWhenUsed="0"/>
+    <w:lsdException w:name="Medium List 2 Accent 4" w:semiHidden="0" w:uiPriority="66" w:unhideWhenUsed="0"/>
+    <w:lsdException w:name="Medium Grid 1 Accent 4" w:semiHidden="0" w:uiPriority="67" w:unhideWhenUsed="0"/>
+    <w:lsdException w:name="Medium Grid 2 Accent 4" w:semiHidden="0" w:uiPriority="68" w:unhideWhenUsed="0"/>
+    <w:lsdException w:name="Medium Grid 3 Accent 4" w:semiHidden="0" w:uiPriority="69" w:unhideWhenUsed="0"/>
+    <w:lsdException w:name="Dark List Accent 4" w:semiHidden="0" w:uiPriority="70" w:unhideWhenUsed="0"/>
+    <w:lsdException w:name="Colorful Shading Accent 4" w:semiHidden="0" w:uiPriority="71" w:unhideWhenUsed="0"/>
+    <w:lsdException w:name="Colorful List Accent 4" w:semiHidden="0" w:uiPriority="72" w:unhideWhenUsed="0"/>
+    <w:lsdException w:name="Colorful Grid Accent 4" w:semiHidden="0" w:uiPriority="73" w:unhideWhenUsed="0"/>
+    <w:lsdException w:name="Light Shading Accent 5" w:semiHidden="0" w:uiPriority="60" w:unhideWhenUsed="0"/>
+    <w:lsdException w:name="Light List Accent 5" w:semiHidden="0" w:uiPriority="61" w:unhideWhenUsed="0"/>
+    <w:lsdException w:name="Light Grid Accent 5" w:semiHidden="0" w:uiPriority="62" w:unhideWhenUsed="0"/>
+    <w:lsdException w:name="Medium Shading 1 Accent 5" w:semiHidden="0" w:uiPriority="63" w:unhideWhenUsed="0"/>
+    <w:lsdException w:name="Medium Shading 2 Accent 5" w:semiHidden="0" w:uiPriority="64" w:unhideWhenUsed="0"/>
+    <w:lsdException w:name="Medium List 1 Accent 5" w:semiHidden="0" w:uiPriority="65" w:unhideWhenUsed="0"/>
+    <w:lsdException w:name="Medium List 2 Accent 5" w:semiHidden="0" w:uiPriority="66" w:unhideWhenUsed="0"/>
+    <w:lsdException w:name="Medium Grid 1 Accent 5" w:semiHidden="0" w:uiPriority="67" w:unhideWhenUsed="0"/>
+    <w:lsdException w:name="Medium Grid 2 Accent 5" w:semiHidden="0" w:uiPriority="68" w:unhideWhenUsed="0"/>
+    <w:lsdException w:name="Medium Grid 3 Accent 5" w:semiHidden="0" w:uiPriority="69" w:unhideWhenUsed="0"/>
+    <w:lsdException w:name="Dark List Accent 5" w:semiHidden="0" w:uiPriority="70" w:unhideWhenUsed="0"/>
+    <w:lsdException w:name="Colorful Shading Accent 5" w:semiHidden="0" w:uiPriority="71" w:unhideWhenUsed="0"/>
+    <w:lsdException w:name="Colorful List Accent 5" w:semiHidden="0" w:uiPriority="72" w:unhideWhenUsed="0"/>
+    <w:lsdException w:name="Colorful Grid Accent 5" w:semiHidden="0" w:uiPriority="73" w:unhideWhenUsed="0"/>
+    <w:lsdException w:name="Light Shading Accent 6" w:semiHidden="0" w:uiPriority="60" w:unhideWhenUsed="0"/>
+    <w:lsdException w:name="Light List Accent 6" w:semiHidden="0" w:uiPriority="61" w:unhideWhenUsed="0"/>
+    <w:lsdException w:name="Light Grid Accent 6" w:semiHidden="0" w:uiPriority="62" w:unhideWhenUsed="0"/>
+    <w:lsdException w:name="Medium Shading 1 Accent 6" w:semiHidden="0" w:uiPriority="63" w:unhideWhenUsed="0"/>
+    <w:lsdException w:name="Medium Shading 2 Accent 6" w:semiHidden="0" w:uiPriority="64" w:unhideWhenUsed="0"/>
+    <w:lsdException w:name="Medium List 1 Accent 6" w:semiHidden="0" w:uiPriority="65" w:unhideWhenUsed="0"/>
+    <w:lsdException w:name="Medium List 2 Accent 6" w:semiHidden="0" w:uiPriority="66" w:unhideWhenUsed="0"/>
+    <w:lsdException w:name="Medium Grid 1 Accent 6" w:semiHidden="0" w:uiPriority="67" w:unhideWhenUsed="0"/>
+    <w:lsdException w:name="Medium Grid 2 Accent 6" w:semiHidden="0" w:uiPriority="68" w:unhideWhenUsed="0"/>
+    <w:lsdException w:name="Medium Grid 3 Accent 6" w:semiHidden="0" w:uiPriority="69" w:unhideWhenUsed="0"/>
+    <w:lsdException w:name="Dark List Accent 6" w:semiHidden="0" w:uiPriority="70" w:unhideWhenUsed="0"/>
+    <w:lsdException w:name="Colorful Shading Accent 6" w:semiHidden="0" w:uiPriority="71" w:unhideWhenUsed="0"/>
+    <w:lsdException w:name="Colorful List Accent 6" w:semiHidden="0" w:uiPriority="72" w:unhideWhenUsed="0"/>
+    <w:lsdException w:name="Colorful Grid Accent 6" w:semiHidden="0" w:uiPriority="73" w:unhideWhenUsed="0"/>
+    <w:lsdException w:name="Subtle Emphasis" w:semiHidden="0" w:uiPriority="19" w:unhideWhenUsed="0" w:qFormat="1"/>
+    <w:lsdException w:name="Intense Emphasis" w:semiHidden="0" w:uiPriority="21" w:unhideWhenUsed="0" w:qFormat="1"/>
+    <w:lsdException w:name="Subtle Reference" w:semiHidden="0" w:uiPriority="31" w:unhideWhenUsed="0" w:qFormat="1"/>
+    <w:lsdException w:name="Intense Reference" w:semiHidden="0" w:uiPriority="32" w:unhideWhenUsed="0" w:qFormat="1"/>
+    <w:lsdException w:name="Book Title" w:semiHidden="0" w:uiPriority="33" w:unhideWhenUsed="0" w:qFormat="1"/>
+    <w:lsdException w:name="Bibliography" w:uiPriority="37"/>
+    <w:lsdException w:name="TOC Heading" w:uiPriority="39" w:qFormat="1"/>
   </w:latentStyles>
   <w:style w:type="paragraph" w:default="1" w:styleId="Normal">
     <w:name w:val="Normal"/>
     <w:qFormat/>
     <w:rsid w:val="00345E81"/>
   </w:style>
-  <w:style w:type="paragraph" w:styleId="Heading1">
+  <w:style w:type="paragraph" w:styleId="Ttulo1">
     <w:name w:val="heading 1"/>
     <w:basedOn w:val="Normal"/>
     <w:next w:val="Normal"/>
-    <w:link w:val="Heading1Char"/>
+    <w:link w:val="Ttulo1Carcter"/>
     <w:uiPriority w:val="9"/>
     <w:qFormat/>
     <w:rsid w:val="00906D0A"/>
@@ -8646,17 +8711,18 @@
       <w:szCs w:val="28"/>
     </w:rPr>
   </w:style>
-  <w:style w:type="character" w:default="1" w:styleId="DefaultParagraphFont">
+  <w:style w:type="character" w:default="1" w:styleId="Tipodeletrapredefinidodopargrafo">
     <w:name w:val="Default Paragraph Font"/>
     <w:uiPriority w:val="1"/>
     <w:semiHidden/>
     <w:unhideWhenUsed/>
   </w:style>
-  <w:style w:type="table" w:default="1" w:styleId="TableNormal">
+  <w:style w:type="table" w:default="1" w:styleId="Tabelanormal">
     <w:name w:val="Normal Table"/>
     <w:uiPriority w:val="99"/>
     <w:semiHidden/>
     <w:unhideWhenUsed/>
+    <w:qFormat/>
     <w:tblPr>
       <w:tblInd w:w="0" w:type="dxa"/>
       <w:tblCellMar>
@@ -8667,16 +8733,16 @@
       </w:tblCellMar>
     </w:tblPr>
   </w:style>
-  <w:style w:type="numbering" w:default="1" w:styleId="NoList">
+  <w:style w:type="numbering" w:default="1" w:styleId="Semlista">
     <w:name w:val="No List"/>
     <w:uiPriority w:val="99"/>
     <w:semiHidden/>
     <w:unhideWhenUsed/>
   </w:style>
-  <w:style w:type="paragraph" w:styleId="Header">
+  <w:style w:type="paragraph" w:styleId="Cabealho">
     <w:name w:val="header"/>
     <w:basedOn w:val="Normal"/>
-    <w:link w:val="HeaderChar"/>
+    <w:link w:val="CabealhoCarcter"/>
     <w:uiPriority w:val="99"/>
     <w:unhideWhenUsed/>
     <w:rsid w:val="00042081"/>
@@ -8688,17 +8754,17 @@
       <w:spacing w:after="0" w:line="240" w:lineRule="auto"/>
     </w:pPr>
   </w:style>
-  <w:style w:type="character" w:customStyle="1" w:styleId="HeaderChar">
-    <w:name w:val="Header Char"/>
-    <w:basedOn w:val="DefaultParagraphFont"/>
-    <w:link w:val="Header"/>
+  <w:style w:type="character" w:customStyle="1" w:styleId="CabealhoCarcter">
+    <w:name w:val="Cabeçalho Carácter"/>
+    <w:basedOn w:val="Tipodeletrapredefinidodopargrafo"/>
+    <w:link w:val="Cabealho"/>
     <w:uiPriority w:val="99"/>
     <w:rsid w:val="00042081"/>
   </w:style>
-  <w:style w:type="paragraph" w:styleId="Footer">
+  <w:style w:type="paragraph" w:styleId="Rodap">
     <w:name w:val="footer"/>
     <w:basedOn w:val="Normal"/>
-    <w:link w:val="FooterChar"/>
+    <w:link w:val="RodapCarcter"/>
     <w:uiPriority w:val="99"/>
     <w:unhideWhenUsed/>
     <w:rsid w:val="00042081"/>
@@ -8710,16 +8776,16 @@
       <w:spacing w:after="0" w:line="240" w:lineRule="auto"/>
     </w:pPr>
   </w:style>
-  <w:style w:type="character" w:customStyle="1" w:styleId="FooterChar">
-    <w:name w:val="Footer Char"/>
-    <w:basedOn w:val="DefaultParagraphFont"/>
-    <w:link w:val="Footer"/>
+  <w:style w:type="character" w:customStyle="1" w:styleId="RodapCarcter">
+    <w:name w:val="Rodapé Carácter"/>
+    <w:basedOn w:val="Tipodeletrapredefinidodopargrafo"/>
+    <w:link w:val="Rodap"/>
     <w:uiPriority w:val="99"/>
     <w:rsid w:val="00042081"/>
   </w:style>
-  <w:style w:type="character" w:styleId="PlaceholderText">
+  <w:style w:type="character" w:styleId="TextodoMarcadordePosio">
     <w:name w:val="Placeholder Text"/>
-    <w:basedOn w:val="DefaultParagraphFont"/>
+    <w:basedOn w:val="Tipodeletrapredefinidodopargrafo"/>
     <w:uiPriority w:val="99"/>
     <w:semiHidden/>
     <w:rsid w:val="009553EC"/>
@@ -8727,10 +8793,10 @@
       <w:color w:val="808080"/>
     </w:rPr>
   </w:style>
-  <w:style w:type="paragraph" w:styleId="BalloonText">
+  <w:style w:type="paragraph" w:styleId="Textodebalo">
     <w:name w:val="Balloon Text"/>
     <w:basedOn w:val="Normal"/>
-    <w:link w:val="BalloonTextChar"/>
+    <w:link w:val="TextodebaloCarcter"/>
     <w:uiPriority w:val="99"/>
     <w:semiHidden/>
     <w:unhideWhenUsed/>
@@ -8744,10 +8810,10 @@
       <w:szCs w:val="16"/>
     </w:rPr>
   </w:style>
-  <w:style w:type="character" w:customStyle="1" w:styleId="BalloonTextChar">
-    <w:name w:val="Balloon Text Char"/>
-    <w:basedOn w:val="DefaultParagraphFont"/>
-    <w:link w:val="BalloonText"/>
+  <w:style w:type="character" w:customStyle="1" w:styleId="TextodebaloCarcter">
+    <w:name w:val="Texto de balão Carácter"/>
+    <w:basedOn w:val="Tipodeletrapredefinidodopargrafo"/>
+    <w:link w:val="Textodebalo"/>
     <w:uiPriority w:val="99"/>
     <w:semiHidden/>
     <w:rsid w:val="009553EC"/>
@@ -8757,9 +8823,9 @@
       <w:szCs w:val="16"/>
     </w:rPr>
   </w:style>
-  <w:style w:type="paragraph" w:styleId="NoSpacing">
+  <w:style w:type="paragraph" w:styleId="SemEspaamento">
     <w:name w:val="No Spacing"/>
-    <w:link w:val="NoSpacingChar"/>
+    <w:link w:val="SemEspaamentoCarcter"/>
     <w:uiPriority w:val="1"/>
     <w:qFormat/>
     <w:rsid w:val="00906D0A"/>
@@ -8770,19 +8836,19 @@
       <w:rFonts w:eastAsiaTheme="minorEastAsia"/>
     </w:rPr>
   </w:style>
-  <w:style w:type="character" w:customStyle="1" w:styleId="NoSpacingChar">
-    <w:name w:val="No Spacing Char"/>
-    <w:basedOn w:val="DefaultParagraphFont"/>
-    <w:link w:val="NoSpacing"/>
+  <w:style w:type="character" w:customStyle="1" w:styleId="SemEspaamentoCarcter">
+    <w:name w:val="Sem Espaçamento Carácter"/>
+    <w:basedOn w:val="Tipodeletrapredefinidodopargrafo"/>
+    <w:link w:val="SemEspaamento"/>
     <w:uiPriority w:val="1"/>
     <w:rsid w:val="00906D0A"/>
     <w:rPr>
       <w:rFonts w:eastAsiaTheme="minorEastAsia"/>
     </w:rPr>
   </w:style>
-  <w:style w:type="table" w:styleId="TableGrid">
+  <w:style w:type="table" w:styleId="Tabelacomgrelha">
     <w:name w:val="Table Grid"/>
-    <w:basedOn w:val="TableNormal"/>
+    <w:basedOn w:val="Tabelanormal"/>
     <w:uiPriority w:val="59"/>
     <w:rsid w:val="00906D0A"/>
     <w:pPr>
@@ -8806,10 +8872,10 @@
       </w:tblCellMar>
     </w:tblPr>
   </w:style>
-  <w:style w:type="character" w:customStyle="1" w:styleId="Heading1Char">
-    <w:name w:val="Heading 1 Char"/>
-    <w:basedOn w:val="DefaultParagraphFont"/>
-    <w:link w:val="Heading1"/>
+  <w:style w:type="character" w:customStyle="1" w:styleId="Ttulo1Carcter">
+    <w:name w:val="Título 1 Carácter"/>
+    <w:basedOn w:val="Tipodeletrapredefinidodopargrafo"/>
+    <w:link w:val="Ttulo1"/>
     <w:uiPriority w:val="9"/>
     <w:rsid w:val="00906D0A"/>
     <w:rPr>
@@ -8821,9 +8887,9 @@
       <w:szCs w:val="28"/>
     </w:rPr>
   </w:style>
-  <w:style w:type="paragraph" w:styleId="TOCHeading">
+  <w:style w:type="paragraph" w:styleId="Ttulodondice">
     <w:name w:val="TOC Heading"/>
-    <w:basedOn w:val="Heading1"/>
+    <w:basedOn w:val="Ttulo1"/>
     <w:next w:val="Normal"/>
     <w:uiPriority w:val="39"/>
     <w:semiHidden/>
@@ -8834,7 +8900,7 @@
       <w:outlineLvl w:val="9"/>
     </w:pPr>
   </w:style>
-  <w:style w:type="paragraph" w:styleId="Caption">
+  <w:style w:type="paragraph" w:styleId="Legenda">
     <w:name w:val="caption"/>
     <w:basedOn w:val="Normal"/>
     <w:next w:val="Normal"/>
@@ -8853,7 +8919,7 @@
       <w:szCs w:val="18"/>
     </w:rPr>
   </w:style>
-  <w:style w:type="paragraph" w:styleId="TableofFigures">
+  <w:style w:type="paragraph" w:styleId="ndicedeilustraes">
     <w:name w:val="table of figures"/>
     <w:basedOn w:val="Normal"/>
     <w:next w:val="Normal"/>
@@ -8864,9 +8930,9 @@
       <w:spacing w:after="0"/>
     </w:pPr>
   </w:style>
-  <w:style w:type="character" w:styleId="Hyperlink">
+  <w:style w:type="character" w:styleId="Hiperligao">
     <w:name w:val="Hyperlink"/>
-    <w:basedOn w:val="DefaultParagraphFont"/>
+    <w:basedOn w:val="Tipodeletrapredefinidodopargrafo"/>
     <w:uiPriority w:val="99"/>
     <w:unhideWhenUsed/>
     <w:rsid w:val="0071045A"/>
@@ -8892,7 +8958,7 @@
       <w:lang w:eastAsia="pt-PT"/>
     </w:rPr>
   </w:style>
-  <w:style w:type="paragraph" w:styleId="TOC1">
+  <w:style w:type="paragraph" w:styleId="ndice1">
     <w:name w:val="toc 1"/>
     <w:basedOn w:val="Normal"/>
     <w:next w:val="Normal"/>
@@ -8904,7 +8970,7 @@
       <w:spacing w:after="100"/>
     </w:pPr>
   </w:style>
-  <w:style w:type="paragraph" w:styleId="ListParagraph">
+  <w:style w:type="paragraph" w:styleId="PargrafodaLista">
     <w:name w:val="List Paragraph"/>
     <w:basedOn w:val="Normal"/>
     <w:uiPriority w:val="34"/>
@@ -8915,9 +8981,9 @@
       <w:contextualSpacing/>
     </w:pPr>
   </w:style>
-  <w:style w:type="character" w:styleId="CommentReference">
+  <w:style w:type="character" w:styleId="Refdecomentrio">
     <w:name w:val="annotation reference"/>
-    <w:basedOn w:val="DefaultParagraphFont"/>
+    <w:basedOn w:val="Tipodeletrapredefinidodopargrafo"/>
     <w:uiPriority w:val="99"/>
     <w:semiHidden/>
     <w:unhideWhenUsed/>
@@ -8927,10 +8993,10 @@
       <w:szCs w:val="16"/>
     </w:rPr>
   </w:style>
-  <w:style w:type="paragraph" w:styleId="CommentText">
+  <w:style w:type="paragraph" w:styleId="Textodecomentrio">
     <w:name w:val="annotation text"/>
     <w:basedOn w:val="Normal"/>
-    <w:link w:val="CommentTextChar"/>
+    <w:link w:val="TextodecomentrioCarcter"/>
     <w:uiPriority w:val="99"/>
     <w:semiHidden/>
     <w:unhideWhenUsed/>
@@ -8943,10 +9009,10 @@
       <w:szCs w:val="20"/>
     </w:rPr>
   </w:style>
-  <w:style w:type="character" w:customStyle="1" w:styleId="CommentTextChar">
-    <w:name w:val="Comment Text Char"/>
-    <w:basedOn w:val="DefaultParagraphFont"/>
-    <w:link w:val="CommentText"/>
+  <w:style w:type="character" w:customStyle="1" w:styleId="TextodecomentrioCarcter">
+    <w:name w:val="Texto de comentário Carácter"/>
+    <w:basedOn w:val="Tipodeletrapredefinidodopargrafo"/>
+    <w:link w:val="Textodecomentrio"/>
     <w:uiPriority w:val="99"/>
     <w:semiHidden/>
     <w:rsid w:val="00C12C3F"/>
@@ -8955,11 +9021,11 @@
       <w:szCs w:val="20"/>
     </w:rPr>
   </w:style>
-  <w:style w:type="paragraph" w:styleId="CommentSubject">
+  <w:style w:type="paragraph" w:styleId="Assuntodecomentrio">
     <w:name w:val="annotation subject"/>
-    <w:basedOn w:val="CommentText"/>
-    <w:next w:val="CommentText"/>
-    <w:link w:val="CommentSubjectChar"/>
+    <w:basedOn w:val="Textodecomentrio"/>
+    <w:next w:val="Textodecomentrio"/>
+    <w:link w:val="AssuntodecomentrioCarcter"/>
     <w:uiPriority w:val="99"/>
     <w:semiHidden/>
     <w:unhideWhenUsed/>
@@ -8969,10 +9035,10 @@
       <w:bCs/>
     </w:rPr>
   </w:style>
-  <w:style w:type="character" w:customStyle="1" w:styleId="CommentSubjectChar">
-    <w:name w:val="Comment Subject Char"/>
-    <w:basedOn w:val="CommentTextChar"/>
-    <w:link w:val="CommentSubject"/>
+  <w:style w:type="character" w:customStyle="1" w:styleId="AssuntodecomentrioCarcter">
+    <w:name w:val="Assunto de comentário Carácter"/>
+    <w:basedOn w:val="TextodecomentrioCarcter"/>
+    <w:link w:val="Assuntodecomentrio"/>
     <w:uiPriority w:val="99"/>
     <w:semiHidden/>
     <w:rsid w:val="00C12C3F"/>
@@ -9293,7 +9359,7 @@
 </file>
 
 <file path=customXml/itemProps2.xml><?xml version="1.0" encoding="utf-8"?>
-<ds:datastoreItem xmlns:ds="http://schemas.openxmlformats.org/officeDocument/2006/customXml" ds:itemID="{8FC361EF-7350-4AA7-8469-E13DA2E7F6CB}">
+<ds:datastoreItem xmlns:ds="http://schemas.openxmlformats.org/officeDocument/2006/customXml" ds:itemID="{FCA300C9-2869-45D5-B277-57BA830A94B4}">
   <ds:schemaRefs>
     <ds:schemaRef ds:uri="http://schemas.openxmlformats.org/officeDocument/2006/bibliography"/>
   </ds:schemaRefs>

</xml_diff>